<commit_message>
Modification + base gsante
</commit_message>
<xml_diff>
--- a/soutenance.docx
+++ b/soutenance.docx
@@ -299,7 +299,7 @@
           </mc:Choice>
           <mc:Fallback>
             <w:pict>
-              <v:rect w14:anchorId="0198E5EF" id="Rectangle 2" o:spid="_x0000_s1027" style="position:absolute;left:0;text-align:left;margin-left:294.4pt;margin-top:-25.85pt;width:195.75pt;height:82.6pt;z-index:251666432;visibility:visible;mso-wrap-style:square;mso-width-percent:0;mso-height-percent:0;mso-wrap-distance-left:9pt;mso-wrap-distance-top:0;mso-wrap-distance-right:9pt;mso-wrap-distance-bottom:0;mso-position-horizontal:absolute;mso-position-horizontal-relative:text;mso-position-vertical:absolute;mso-position-vertical-relative:text;mso-width-percent:0;mso-height-percent:0;mso-width-relative:margin;mso-height-relative:margin;v-text-anchor:middle" o:gfxdata="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" filled="f" stroked="f" strokeweight="1pt">
+              <v:rect w14:anchorId="0198E5EF" id="Rectangle 2" o:spid="_x0000_s1027" style="position:absolute;left:0;text-align:left;margin-left:294.4pt;margin-top:-25.85pt;width:195.75pt;height:82.6pt;z-index:251666432;visibility:visible;mso-wrap-style:square;mso-width-percent:0;mso-height-percent:0;mso-wrap-distance-left:9pt;mso-wrap-distance-top:0;mso-wrap-distance-right:9pt;mso-wrap-distance-bottom:0;mso-position-horizontal:absolute;mso-position-horizontal-relative:text;mso-position-vertical:absolute;mso-position-vertical-relative:text;mso-width-percent:0;mso-height-percent:0;mso-width-relative:margin;mso-height-relative:margin;v-text-anchor:middle" o:gfxdata="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" filled="f" stroked="f" strokeweight="1pt">
                 <v:textbox>
                   <w:txbxContent>
                     <w:p>
@@ -2186,14 +2186,27 @@
                             <w:r>
                               <w:t xml:space="preserve">Figure </w:t>
                             </w:r>
-                            <w:fldSimple w:instr=" SEQ Figure \* ARABIC ">
-                              <w:r>
-                                <w:rPr>
-                                  <w:noProof/>
-                                </w:rPr>
-                                <w:t>1</w:t>
-                              </w:r>
-                            </w:fldSimple>
+                            <w:r>
+                              <w:fldChar w:fldCharType="begin"/>
+                            </w:r>
+                            <w:r>
+                              <w:instrText xml:space="preserve"> SEQ Figure \* ARABIC </w:instrText>
+                            </w:r>
+                            <w:r>
+                              <w:fldChar w:fldCharType="separate"/>
+                            </w:r>
+                            <w:r>
+                              <w:rPr>
+                                <w:noProof/>
+                              </w:rPr>
+                              <w:t>1</w:t>
+                            </w:r>
+                            <w:r>
+                              <w:rPr>
+                                <w:noProof/>
+                              </w:rPr>
+                              <w:fldChar w:fldCharType="end"/>
+                            </w:r>
                             <w:r>
                               <w:t>: E.S.S.T.I.M (source ISPM)</w:t>
                             </w:r>
@@ -2218,7 +2231,7 @@
                 <v:stroke joinstyle="miter"/>
                 <v:path gradientshapeok="t" o:connecttype="rect"/>
               </v:shapetype>
-              <v:shape id="Zone de texte 6" o:spid="_x0000_s1028" type="#_x0000_t202" style="position:absolute;left:0;text-align:left;margin-left:93.3pt;margin-top:411.75pt;width:316.5pt;height:.05pt;z-index:251670528;visibility:visible;mso-wrap-style:square;mso-wrap-distance-left:9pt;mso-wrap-distance-top:0;mso-wrap-distance-right:9pt;mso-wrap-distance-bottom:0;mso-position-horizontal:absolute;mso-position-horizontal-relative:text;mso-position-vertical:absolute;mso-position-vertical-relative:text;v-text-anchor:top" o:gfxdata="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" stroked="f">
+              <v:shape id="Zone de texte 6" o:spid="_x0000_s1028" type="#_x0000_t202" style="position:absolute;left:0;text-align:left;margin-left:93.3pt;margin-top:411.75pt;width:316.5pt;height:.05pt;z-index:251670528;visibility:visible;mso-wrap-style:square;mso-wrap-distance-left:9pt;mso-wrap-distance-top:0;mso-wrap-distance-right:9pt;mso-wrap-distance-bottom:0;mso-position-horizontal:absolute;mso-position-horizontal-relative:text;mso-position-vertical:absolute;mso-position-vertical-relative:text;v-text-anchor:top" o:gfxdata="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" stroked="f">
                 <v:textbox style="mso-fit-shape-to-text:t" inset="0,0,0,0">
                   <w:txbxContent>
                     <w:p>
@@ -2233,14 +2246,27 @@
                       <w:r>
                         <w:t xml:space="preserve">Figure </w:t>
                       </w:r>
-                      <w:fldSimple w:instr=" SEQ Figure \* ARABIC ">
-                        <w:r>
-                          <w:rPr>
-                            <w:noProof/>
-                          </w:rPr>
-                          <w:t>1</w:t>
-                        </w:r>
-                      </w:fldSimple>
+                      <w:r>
+                        <w:fldChar w:fldCharType="begin"/>
+                      </w:r>
+                      <w:r>
+                        <w:instrText xml:space="preserve"> SEQ Figure \* ARABIC </w:instrText>
+                      </w:r>
+                      <w:r>
+                        <w:fldChar w:fldCharType="separate"/>
+                      </w:r>
+                      <w:r>
+                        <w:rPr>
+                          <w:noProof/>
+                        </w:rPr>
+                        <w:t>1</w:t>
+                      </w:r>
+                      <w:r>
+                        <w:rPr>
+                          <w:noProof/>
+                        </w:rPr>
+                        <w:fldChar w:fldCharType="end"/>
+                      </w:r>
                       <w:r>
                         <w:t>: E.S.S.T.I.M (source ISPM)</w:t>
                       </w:r>
@@ -2387,14 +2413,27 @@
       <w:r>
         <w:t xml:space="preserve">Figure </w:t>
       </w:r>
-      <w:fldSimple w:instr=" SEQ Figure \* ARABIC ">
-        <w:r>
-          <w:rPr>
-            <w:noProof/>
-          </w:rPr>
-          <w:t>2</w:t>
-        </w:r>
-      </w:fldSimple>
+      <w:r>
+        <w:fldChar w:fldCharType="begin"/>
+      </w:r>
+      <w:r>
+        <w:instrText xml:space="preserve"> SEQ Figure \* ARABIC </w:instrText>
+      </w:r>
+      <w:r>
+        <w:fldChar w:fldCharType="separate"/>
+      </w:r>
+      <w:r>
+        <w:rPr>
+          <w:noProof/>
+        </w:rPr>
+        <w:t>2</w:t>
+      </w:r>
+      <w:r>
+        <w:rPr>
+          <w:noProof/>
+        </w:rPr>
+        <w:fldChar w:fldCharType="end"/>
+      </w:r>
       <w:r>
         <w:t>: ISPM Ambatomaro Antsobolo (source ISPM)</w:t>
       </w:r>
@@ -2928,14 +2967,27 @@
       <w:r>
         <w:t xml:space="preserve">Figure </w:t>
       </w:r>
-      <w:fldSimple w:instr=" SEQ Figure \* ARABIC ">
-        <w:r>
-          <w:rPr>
-            <w:noProof/>
-          </w:rPr>
-          <w:t>3</w:t>
-        </w:r>
-      </w:fldSimple>
+      <w:r>
+        <w:fldChar w:fldCharType="begin"/>
+      </w:r>
+      <w:r>
+        <w:instrText xml:space="preserve"> SEQ Figure \* ARABIC </w:instrText>
+      </w:r>
+      <w:r>
+        <w:fldChar w:fldCharType="separate"/>
+      </w:r>
+      <w:r>
+        <w:rPr>
+          <w:noProof/>
+        </w:rPr>
+        <w:t>3</w:t>
+      </w:r>
+      <w:r>
+        <w:rPr>
+          <w:noProof/>
+        </w:rPr>
+        <w:fldChar w:fldCharType="end"/>
+      </w:r>
       <w:r>
         <w:t>: Cursus à l'ISPM</w:t>
       </w:r>
@@ -2945,7 +2997,7 @@
     </w:p>
     <w:p>
       <w:pPr>
-        <w:pStyle w:val="Titre5"/>
+        <w:pStyle w:val="Titre4"/>
       </w:pPr>
       <w:r>
         <w:lastRenderedPageBreak/>
@@ -2987,7 +3039,7 @@
     </w:p>
     <w:p>
       <w:pPr>
-        <w:pStyle w:val="Titre5"/>
+        <w:pStyle w:val="Titre4"/>
       </w:pPr>
       <w:r>
         <w:t>Les particularités de l’I</w:t>
@@ -3021,7 +3073,7 @@
     </w:p>
     <w:p>
       <w:pPr>
-        <w:pStyle w:val="Titre6"/>
+        <w:pStyle w:val="Titre5"/>
       </w:pPr>
       <w:r>
         <w:t>Les portes ouvertes</w:t>
@@ -3040,7 +3092,7 @@
     </w:p>
     <w:p>
       <w:pPr>
-        <w:pStyle w:val="Titre6"/>
+        <w:pStyle w:val="Titre5"/>
       </w:pPr>
       <w:r>
         <w:t>Les supports pédagogiques</w:t>
@@ -3145,7 +3197,7 @@
     </w:p>
     <w:p>
       <w:pPr>
-        <w:pStyle w:val="Titre6"/>
+        <w:pStyle w:val="Titre5"/>
       </w:pPr>
       <w:r>
         <w:t>L’examen clinique</w:t>
@@ -3199,7 +3251,7 @@
     </w:p>
     <w:p>
       <w:pPr>
-        <w:pStyle w:val="Titre6"/>
+        <w:pStyle w:val="Titre5"/>
       </w:pPr>
       <w:r>
         <w:lastRenderedPageBreak/>
@@ -3499,7 +3551,7 @@
     </w:p>
     <w:p>
       <w:pPr>
-        <w:pStyle w:val="Titre6"/>
+        <w:pStyle w:val="Titre5"/>
       </w:pPr>
       <w:r>
         <w:t>La devise de l’I.S.P.M</w:t>
@@ -3527,7 +3579,7 @@
     </w:p>
     <w:p>
       <w:pPr>
-        <w:pStyle w:val="Titre6"/>
+        <w:pStyle w:val="Titre5"/>
       </w:pPr>
       <w:r>
         <w:t>Le logo de l’I.S.P.M</w:t>
@@ -3602,14 +3654,27 @@
       <w:r>
         <w:t xml:space="preserve">Figure </w:t>
       </w:r>
-      <w:fldSimple w:instr=" SEQ Figure \* ARABIC ">
-        <w:r>
-          <w:rPr>
-            <w:noProof/>
-          </w:rPr>
-          <w:t>4</w:t>
-        </w:r>
-      </w:fldSimple>
+      <w:r>
+        <w:fldChar w:fldCharType="begin"/>
+      </w:r>
+      <w:r>
+        <w:instrText xml:space="preserve"> SEQ Figure \* ARABIC </w:instrText>
+      </w:r>
+      <w:r>
+        <w:fldChar w:fldCharType="separate"/>
+      </w:r>
+      <w:r>
+        <w:rPr>
+          <w:noProof/>
+        </w:rPr>
+        <w:t>4</w:t>
+      </w:r>
+      <w:r>
+        <w:rPr>
+          <w:noProof/>
+        </w:rPr>
+        <w:fldChar w:fldCharType="end"/>
+      </w:r>
       <w:r>
         <w:t>: Logo de l'ISPM (source: ISPM)</w:t>
       </w:r>
@@ -3664,7 +3729,7 @@
     </w:p>
     <w:p>
       <w:pPr>
-        <w:pStyle w:val="Titre6"/>
+        <w:pStyle w:val="Titre5"/>
       </w:pPr>
       <w:r>
         <w:lastRenderedPageBreak/>
@@ -3883,6 +3948,7 @@
         <w:t xml:space="preserve"> </w:t>
       </w:r>
       <w:proofErr w:type="spellStart"/>
+      <w:proofErr w:type="gramStart"/>
       <w:r>
         <w:rPr>
           <w:rFonts w:cstheme="minorHAnsi"/>
@@ -3892,6 +3958,7 @@
         <w:t>ny</w:t>
       </w:r>
       <w:proofErr w:type="spellEnd"/>
+      <w:proofErr w:type="gramEnd"/>
       <w:r>
         <w:rPr>
           <w:rFonts w:cstheme="minorHAnsi"/>
@@ -4164,6 +4231,7 @@
         </w:rPr>
       </w:pPr>
       <w:proofErr w:type="spellStart"/>
+      <w:proofErr w:type="gramStart"/>
       <w:r>
         <w:rPr>
           <w:rFonts w:cstheme="minorHAnsi"/>
@@ -4173,6 +4241,7 @@
         <w:t>Ny</w:t>
       </w:r>
       <w:proofErr w:type="spellEnd"/>
+      <w:proofErr w:type="gramEnd"/>
       <w:r>
         <w:rPr>
           <w:rFonts w:cstheme="minorHAnsi"/>
@@ -4336,6 +4405,7 @@
           <w:lang w:val="en-US"/>
         </w:rPr>
       </w:pPr>
+      <w:proofErr w:type="gramStart"/>
       <w:r>
         <w:rPr>
           <w:rFonts w:cstheme="minorHAnsi"/>
@@ -4372,6 +4442,7 @@
         <w:t>Ny</w:t>
       </w:r>
       <w:proofErr w:type="spellEnd"/>
+      <w:proofErr w:type="gramEnd"/>
       <w:r>
         <w:rPr>
           <w:rFonts w:cstheme="minorHAnsi"/>
@@ -4453,42 +4524,52 @@
           <w:szCs w:val="24"/>
           <w:lang w:val="en-US"/>
         </w:rPr>
-        <w:t>Nampitaina,nozaraina</w:t>
-      </w:r>
-      <w:proofErr w:type="spellEnd"/>
+        <w:t>Nampitaina</w:t>
+      </w:r>
+      <w:proofErr w:type="gramStart"/>
       <w:r>
         <w:rPr>
           <w:rFonts w:cstheme="minorHAnsi"/>
           <w:szCs w:val="24"/>
           <w:lang w:val="en-US"/>
         </w:rPr>
-        <w:t xml:space="preserve"> </w:t>
-      </w:r>
-      <w:proofErr w:type="spellStart"/>
+        <w:t>,nozaraina</w:t>
+      </w:r>
+      <w:proofErr w:type="spellEnd"/>
+      <w:proofErr w:type="gramEnd"/>
       <w:r>
         <w:rPr>
           <w:rFonts w:cstheme="minorHAnsi"/>
           <w:szCs w:val="24"/>
           <w:lang w:val="en-US"/>
         </w:rPr>
-        <w:t>sy</w:t>
-      </w:r>
-      <w:proofErr w:type="spellEnd"/>
+        <w:t xml:space="preserve"> </w:t>
+      </w:r>
+      <w:proofErr w:type="spellStart"/>
       <w:r>
         <w:rPr>
           <w:rFonts w:cstheme="minorHAnsi"/>
           <w:szCs w:val="24"/>
           <w:lang w:val="en-US"/>
         </w:rPr>
-        <w:t xml:space="preserve"> </w:t>
-      </w:r>
-      <w:proofErr w:type="spellStart"/>
+        <w:t>sy</w:t>
+      </w:r>
+      <w:proofErr w:type="spellEnd"/>
       <w:r>
         <w:rPr>
           <w:rFonts w:cstheme="minorHAnsi"/>
           <w:szCs w:val="24"/>
           <w:lang w:val="en-US"/>
         </w:rPr>
+        <w:t xml:space="preserve"> </w:t>
+      </w:r>
+      <w:proofErr w:type="spellStart"/>
+      <w:r>
+        <w:rPr>
+          <w:rFonts w:cstheme="minorHAnsi"/>
+          <w:szCs w:val="24"/>
+          <w:lang w:val="en-US"/>
+        </w:rPr>
         <w:t>nomena</w:t>
       </w:r>
       <w:proofErr w:type="spellEnd"/>
@@ -4633,6 +4714,7 @@
         <w:t xml:space="preserve"> </w:t>
       </w:r>
       <w:proofErr w:type="spellStart"/>
+      <w:proofErr w:type="gramStart"/>
       <w:r>
         <w:rPr>
           <w:rFonts w:cstheme="minorHAnsi"/>
@@ -4642,6 +4724,7 @@
         <w:t>ny</w:t>
       </w:r>
       <w:proofErr w:type="spellEnd"/>
+      <w:proofErr w:type="gramEnd"/>
       <w:r>
         <w:rPr>
           <w:rFonts w:cstheme="minorHAnsi"/>
@@ -4719,6 +4802,7 @@
         <w:t xml:space="preserve"> </w:t>
       </w:r>
       <w:proofErr w:type="spellStart"/>
+      <w:proofErr w:type="gramStart"/>
       <w:r>
         <w:rPr>
           <w:rFonts w:cstheme="minorHAnsi"/>
@@ -4728,6 +4812,7 @@
         <w:t>ny</w:t>
       </w:r>
       <w:proofErr w:type="spellEnd"/>
+      <w:proofErr w:type="gramEnd"/>
       <w:r>
         <w:rPr>
           <w:rFonts w:cstheme="minorHAnsi"/>
@@ -5015,7 +5100,7 @@
     </w:p>
     <w:p>
       <w:pPr>
-        <w:pStyle w:val="Titre5"/>
+        <w:pStyle w:val="Titre4"/>
         <w:rPr>
           <w:lang w:val="en-US"/>
         </w:rPr>
@@ -5274,21 +5359,34 @@
       <w:r>
         <w:t xml:space="preserve">Figure </w:t>
       </w:r>
-      <w:fldSimple w:instr=" SEQ Figure \* ARABIC ">
-        <w:r>
-          <w:rPr>
-            <w:noProof/>
-          </w:rPr>
-          <w:t>5</w:t>
-        </w:r>
-      </w:fldSimple>
+      <w:r>
+        <w:fldChar w:fldCharType="begin"/>
+      </w:r>
+      <w:r>
+        <w:instrText xml:space="preserve"> SEQ Figure \* ARABIC </w:instrText>
+      </w:r>
+      <w:r>
+        <w:fldChar w:fldCharType="separate"/>
+      </w:r>
+      <w:r>
+        <w:rPr>
+          <w:noProof/>
+        </w:rPr>
+        <w:t>5</w:t>
+      </w:r>
+      <w:r>
+        <w:rPr>
+          <w:noProof/>
+        </w:rPr>
+        <w:fldChar w:fldCharType="end"/>
+      </w:r>
       <w:r>
         <w:t>: Site web de l'ISPM (source: ISPM)</w:t>
       </w:r>
     </w:p>
     <w:p>
       <w:pPr>
-        <w:pStyle w:val="Titre5"/>
+        <w:pStyle w:val="Titre4"/>
         <w:rPr>
           <w:lang w:val="en-US"/>
         </w:rPr>
@@ -5357,14 +5455,27 @@
       <w:r>
         <w:t xml:space="preserve">Tableau </w:t>
       </w:r>
-      <w:fldSimple w:instr=" SEQ Tableau \* ARABIC ">
-        <w:r>
-          <w:rPr>
-            <w:noProof/>
-          </w:rPr>
-          <w:t>1</w:t>
-        </w:r>
-      </w:fldSimple>
+      <w:r>
+        <w:fldChar w:fldCharType="begin"/>
+      </w:r>
+      <w:r>
+        <w:instrText xml:space="preserve"> SEQ Tableau \* ARABIC </w:instrText>
+      </w:r>
+      <w:r>
+        <w:fldChar w:fldCharType="separate"/>
+      </w:r>
+      <w:r>
+        <w:rPr>
+          <w:noProof/>
+        </w:rPr>
+        <w:t>1</w:t>
+      </w:r>
+      <w:r>
+        <w:rPr>
+          <w:noProof/>
+        </w:rPr>
+        <w:fldChar w:fldCharType="end"/>
+      </w:r>
       <w:r>
         <w:t>: Prix obtenus par l'I.S.P.M depuis son existence (source: ISPM)</w:t>
       </w:r>
@@ -7467,7 +7578,7 @@
     </w:p>
     <w:p>
       <w:pPr>
-        <w:pStyle w:val="Titre5"/>
+        <w:pStyle w:val="Titre4"/>
         <w:rPr>
           <w:lang w:val="en-US"/>
         </w:rPr>
@@ -7516,14 +7627,27 @@
       <w:r>
         <w:t xml:space="preserve">Figure </w:t>
       </w:r>
-      <w:fldSimple w:instr=" SEQ Figure \* ARABIC ">
-        <w:r>
-          <w:rPr>
-            <w:noProof/>
-          </w:rPr>
-          <w:t>6</w:t>
-        </w:r>
-      </w:fldSimple>
+      <w:r>
+        <w:fldChar w:fldCharType="begin"/>
+      </w:r>
+      <w:r>
+        <w:instrText xml:space="preserve"> SEQ Figure \* ARABIC </w:instrText>
+      </w:r>
+      <w:r>
+        <w:fldChar w:fldCharType="separate"/>
+      </w:r>
+      <w:r>
+        <w:rPr>
+          <w:noProof/>
+        </w:rPr>
+        <w:t>6</w:t>
+      </w:r>
+      <w:r>
+        <w:rPr>
+          <w:noProof/>
+        </w:rPr>
+        <w:fldChar w:fldCharType="end"/>
+      </w:r>
       <w:r>
         <w:t>: Organigramme de l'ISPM (source: ISPM)</w:t>
       </w:r>
@@ -7543,27 +7667,330 @@
         <w:t>PRESENTATION</w:t>
       </w:r>
       <w:r>
-        <w:t xml:space="preserve"> </w:t>
-      </w:r>
+        <w:t xml:space="preserve"> DE LA SOCIETE</w:t>
+      </w:r>
+    </w:p>
+    <w:p>
+      <w:pPr>
+        <w:pStyle w:val="Titre4"/>
+      </w:pPr>
+      <w:r>
+        <w:t>Historique de l’entreprise eTech</w:t>
+      </w:r>
+    </w:p>
+    <w:p>
+      <w:r>
+        <w:t>eTech</w:t>
+      </w:r>
+      <w:r>
+        <w:t xml:space="preserve"> est une Société de Services en Ingénierie Informatique (SSII) implantée à Madagascar depuis 2006. Son local se trouve dans l’immeuble Master Trade à Anosivavaka Ambohimanarina, route du Pape. Elle est née d’une collaboration entre  Patrick Trebalag, Dominique et Fred Félix en tant que société spécialisée dans le développement de solutions informatiques. </w:t>
+      </w:r>
+    </w:p>
+    <w:p>
+      <w:r>
+        <w:t>En juin 2008, suite à des problèmes commerciaux, les actionnaires d’</w:t>
+      </w:r>
+      <w:r>
+        <w:t>eTech</w:t>
+      </w:r>
+      <w:r>
+        <w:t xml:space="preserve"> se sont rapprochés de Monsieur Pierre-Paul Ardile, Président Directeur Général d’un cabinet de conseil expert des solutions professionnelles mobiles appelé : « Mov’age», pour un transfert d’actions. </w:t>
+      </w:r>
+    </w:p>
+    <w:p>
+      <w:r>
+        <w:t xml:space="preserve">En  Septembre  2008,  sous  la  direction  de  Monsieur  Pierre-Paul  Ardile,  de  nouveaux collaborateurs,  associant  compétences  malagasy  et  française,  reprennent  les  activités  de  la société. Depuis, </w:t>
+      </w:r>
+      <w:r>
+        <w:t>eTech</w:t>
+      </w:r>
+      <w:r>
+        <w:t xml:space="preserve"> travaille en étroite collaboration avec la société de services informatiques française « ArkeUp » qui la représentent en France.</w:t>
+      </w:r>
+    </w:p>
+    <w:p>
+      <w:r>
+        <w:t>eTech</w:t>
+      </w:r>
+      <w:r>
+        <w:t xml:space="preserve">, spécialiste des solutions digitales web, mobile et e-business en offshore fait partie du Groupe ArkeUp avec une représentation en France et au Maroc. </w:t>
+      </w:r>
+    </w:p>
+    <w:p>
+      <w:pPr>
+        <w:pStyle w:val="Titre4"/>
+      </w:pPr>
+      <w:r>
+        <w:t>Siège de l’entreprise</w:t>
+      </w:r>
+    </w:p>
+    <w:p>
+      <w:pPr>
+        <w:rPr>
+          <w:sz w:val="23"/>
+          <w:szCs w:val="23"/>
+        </w:rPr>
+      </w:pPr>
+      <w:r>
+        <w:t xml:space="preserve">L’entreprise eTech est située à Antananarivo I, </w:t>
+      </w:r>
+      <w:r>
+        <w:rPr>
+          <w:rFonts w:eastAsia="Times New Roman"/>
+        </w:rPr>
+        <w:t>route du Pape Jean Paul II, Anosivavaka Ambohimanarina</w:t>
+      </w:r>
+      <w:r>
+        <w:t>, dans la capitale de Madagascar</w:t>
+      </w:r>
+      <w:r>
+        <w:rPr>
+          <w:sz w:val="23"/>
+          <w:szCs w:val="23"/>
+        </w:rPr>
+        <w:t>.</w:t>
+      </w:r>
+    </w:p>
+    <w:p>
+      <w:pPr>
+        <w:pStyle w:val="Titre4"/>
+      </w:pPr>
+      <w:r>
+        <w:t>Logo de l’eTech</w:t>
+      </w:r>
+    </w:p>
+    <w:p>
+      <w:pPr>
+        <w:rPr>
+          <w:lang w:eastAsia="fr-FR"/>
+        </w:rPr>
+      </w:pPr>
+    </w:p>
+    <w:p>
+      <w:pPr>
+        <w:rPr>
+          <w:lang w:eastAsia="fr-FR"/>
+        </w:rPr>
+      </w:pPr>
+      <w:r>
+        <w:rPr>
+          <w:noProof/>
+        </w:rPr>
+        <mc:AlternateContent>
+          <mc:Choice Requires="wps">
+            <w:drawing>
+              <wp:anchor distT="0" distB="0" distL="114300" distR="114300" simplePos="0" relativeHeight="251674624" behindDoc="1" locked="0" layoutInCell="1" allowOverlap="1" wp14:anchorId="6045F591" wp14:editId="76EAB462">
+                <wp:simplePos x="0" y="0"/>
+                <wp:positionH relativeFrom="column">
+                  <wp:posOffset>1404620</wp:posOffset>
+                </wp:positionH>
+                <wp:positionV relativeFrom="paragraph">
+                  <wp:posOffset>1144905</wp:posOffset>
+                </wp:positionV>
+                <wp:extent cx="3252470" cy="635"/>
+                <wp:effectExtent l="0" t="0" r="0" b="0"/>
+                <wp:wrapTight wrapText="bothSides">
+                  <wp:wrapPolygon edited="0">
+                    <wp:start x="0" y="0"/>
+                    <wp:lineTo x="0" y="21600"/>
+                    <wp:lineTo x="21600" y="21600"/>
+                    <wp:lineTo x="21600" y="0"/>
+                  </wp:wrapPolygon>
+                </wp:wrapTight>
+                <wp:docPr id="10" name="Zone de texte 10"/>
+                <wp:cNvGraphicFramePr/>
+                <a:graphic xmlns:a="http://schemas.openxmlformats.org/drawingml/2006/main">
+                  <a:graphicData uri="http://schemas.microsoft.com/office/word/2010/wordprocessingShape">
+                    <wps:wsp>
+                      <wps:cNvSpPr txBox="1"/>
+                      <wps:spPr>
+                        <a:xfrm>
+                          <a:off x="0" y="0"/>
+                          <a:ext cx="3252470" cy="635"/>
+                        </a:xfrm>
+                        <a:prstGeom prst="rect">
+                          <a:avLst/>
+                        </a:prstGeom>
+                        <a:solidFill>
+                          <a:prstClr val="white"/>
+                        </a:solidFill>
+                        <a:ln>
+                          <a:noFill/>
+                        </a:ln>
+                        <a:effectLst/>
+                      </wps:spPr>
+                      <wps:txbx>
+                        <w:txbxContent>
+                          <w:p>
+                            <w:pPr>
+                              <w:pStyle w:val="Lgende"/>
+                              <w:rPr>
+                                <w:noProof/>
+                                <w:sz w:val="24"/>
+                              </w:rPr>
+                            </w:pPr>
+                            <w:r>
+                              <w:t xml:space="preserve">Figure </w:t>
+                            </w:r>
+                            <w:r>
+                              <w:fldChar w:fldCharType="begin"/>
+                            </w:r>
+                            <w:r>
+                              <w:instrText xml:space="preserve"> SEQ Figure \* ARABIC </w:instrText>
+                            </w:r>
+                            <w:r>
+                              <w:fldChar w:fldCharType="separate"/>
+                            </w:r>
+                            <w:r>
+                              <w:rPr>
+                                <w:noProof/>
+                              </w:rPr>
+                              <w:t>7</w:t>
+                            </w:r>
+                            <w:r>
+                              <w:fldChar w:fldCharType="end"/>
+                            </w:r>
+                            <w:r>
+                              <w:t>: Logo de l'entreprise eTech (source: eTech)</w:t>
+                            </w:r>
+                          </w:p>
+                        </w:txbxContent>
+                      </wps:txbx>
+                      <wps:bodyPr rot="0" spcFirstLastPara="0" vertOverflow="overflow" horzOverflow="overflow" vert="horz" wrap="square" lIns="0" tIns="0" rIns="0" bIns="0" numCol="1" spcCol="0" rtlCol="0" fromWordArt="0" anchor="t" anchorCtr="0" forceAA="0" compatLnSpc="1">
+                        <a:prstTxWarp prst="textNoShape">
+                          <a:avLst/>
+                        </a:prstTxWarp>
+                        <a:spAutoFit/>
+                      </wps:bodyPr>
+                    </wps:wsp>
+                  </a:graphicData>
+                </a:graphic>
+              </wp:anchor>
+            </w:drawing>
+          </mc:Choice>
+          <mc:Fallback>
+            <w:pict>
+              <v:shape w14:anchorId="6045F591" id="Zone de texte 10" o:spid="_x0000_s1029" type="#_x0000_t202" style="position:absolute;left:0;text-align:left;margin-left:110.6pt;margin-top:90.15pt;width:256.1pt;height:.05pt;z-index:-251641856;visibility:visible;mso-wrap-style:square;mso-wrap-distance-left:9pt;mso-wrap-distance-top:0;mso-wrap-distance-right:9pt;mso-wrap-distance-bottom:0;mso-position-horizontal:absolute;mso-position-horizontal-relative:text;mso-position-vertical:absolute;mso-position-vertical-relative:text;v-text-anchor:top" o:gfxdata="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" stroked="f">
+                <v:textbox style="mso-fit-shape-to-text:t" inset="0,0,0,0">
+                  <w:txbxContent>
+                    <w:p>
+                      <w:pPr>
+                        <w:pStyle w:val="Lgende"/>
+                        <w:rPr>
+                          <w:noProof/>
+                          <w:sz w:val="24"/>
+                        </w:rPr>
+                      </w:pPr>
+                      <w:r>
+                        <w:t xml:space="preserve">Figure </w:t>
+                      </w:r>
+                      <w:r>
+                        <w:fldChar w:fldCharType="begin"/>
+                      </w:r>
+                      <w:r>
+                        <w:instrText xml:space="preserve"> SEQ Figure \* ARABIC </w:instrText>
+                      </w:r>
+                      <w:r>
+                        <w:fldChar w:fldCharType="separate"/>
+                      </w:r>
+                      <w:r>
+                        <w:rPr>
+                          <w:noProof/>
+                        </w:rPr>
+                        <w:t>7</w:t>
+                      </w:r>
+                      <w:r>
+                        <w:fldChar w:fldCharType="end"/>
+                      </w:r>
+                      <w:r>
+                        <w:t>: Logo de l'entreprise eTech (source: eTech)</w:t>
+                      </w:r>
+                    </w:p>
+                  </w:txbxContent>
+                </v:textbox>
+                <w10:wrap type="tight"/>
+              </v:shape>
+            </w:pict>
+          </mc:Fallback>
+        </mc:AlternateContent>
+      </w:r>
+      <w:r>
+        <w:rPr>
+          <w:noProof/>
+          <w:lang w:eastAsia="fr-FR"/>
+        </w:rPr>
+        <w:drawing>
+          <wp:anchor distT="0" distB="0" distL="114300" distR="114300" simplePos="0" relativeHeight="251672576" behindDoc="1" locked="0" layoutInCell="1" allowOverlap="1" wp14:anchorId="038AEC82" wp14:editId="039FF605">
+            <wp:simplePos x="0" y="0"/>
+            <wp:positionH relativeFrom="margin">
+              <wp:posOffset>1405255</wp:posOffset>
+            </wp:positionH>
+            <wp:positionV relativeFrom="margin">
+              <wp:posOffset>5901055</wp:posOffset>
+            </wp:positionV>
+            <wp:extent cx="3252470" cy="1076325"/>
+            <wp:effectExtent l="0" t="0" r="5080" b="9525"/>
+            <wp:wrapTopAndBottom/>
+            <wp:docPr id="9" name="Image 9"/>
+            <wp:cNvGraphicFramePr>
+              <a:graphicFrameLocks xmlns:a="http://schemas.openxmlformats.org/drawingml/2006/main" noChangeAspect="1"/>
+            </wp:cNvGraphicFramePr>
+            <a:graphic xmlns:a="http://schemas.openxmlformats.org/drawingml/2006/main">
+              <a:graphicData uri="http://schemas.openxmlformats.org/drawingml/2006/picture">
+                <pic:pic xmlns:pic="http://schemas.openxmlformats.org/drawingml/2006/picture">
+                  <pic:nvPicPr>
+                    <pic:cNvPr id="18" name="azerty.png"/>
+                    <pic:cNvPicPr/>
+                  </pic:nvPicPr>
+                  <pic:blipFill>
+                    <a:blip r:embed="rId9">
+                      <a:extLst>
+                        <a:ext uri="{28A0092B-C50C-407E-A947-70E740481C1C}">
+                          <a14:useLocalDpi xmlns:a14="http://schemas.microsoft.com/office/drawing/2010/main" val="0"/>
+                        </a:ext>
+                      </a:extLst>
+                    </a:blip>
+                    <a:stretch>
+                      <a:fillRect/>
+                    </a:stretch>
+                  </pic:blipFill>
+                  <pic:spPr>
+                    <a:xfrm>
+                      <a:off x="0" y="0"/>
+                      <a:ext cx="3252470" cy="1076325"/>
+                    </a:xfrm>
+                    <a:prstGeom prst="rect">
+                      <a:avLst/>
+                    </a:prstGeom>
+                  </pic:spPr>
+                </pic:pic>
+              </a:graphicData>
+            </a:graphic>
+            <wp14:sizeRelH relativeFrom="margin">
+              <wp14:pctWidth>0</wp14:pctWidth>
+            </wp14:sizeRelH>
+            <wp14:sizeRelV relativeFrom="margin">
+              <wp14:pctHeight>0</wp14:pctHeight>
+            </wp14:sizeRelV>
+          </wp:anchor>
+        </w:drawing>
+      </w:r>
+    </w:p>
+    <w:p>
+      <w:pPr>
+        <w:rPr>
+          <w:lang w:eastAsia="fr-FR"/>
+        </w:rPr>
+      </w:pPr>
+    </w:p>
+    <w:p>
+      <w:pPr>
+        <w:rPr>
+          <w:lang w:eastAsia="fr-FR"/>
+        </w:rPr>
+      </w:pPr>
       <w:bookmarkStart w:id="0" w:name="_GoBack"/>
       <w:bookmarkEnd w:id="0"/>
-      <w:r>
-        <w:t>DE LA SOCIETE</w:t>
-      </w:r>
-    </w:p>
-    <w:p>
-      <w:pPr>
-        <w:rPr>
-          <w:lang w:eastAsia="fr-FR"/>
-        </w:rPr>
-      </w:pPr>
-    </w:p>
-    <w:p>
-      <w:pPr>
-        <w:rPr>
-          <w:lang w:eastAsia="fr-FR"/>
-        </w:rPr>
-      </w:pPr>
     </w:p>
     <w:sectPr>
       <w:pgSz w:w="11906" w:h="16838"/>
@@ -7816,7 +8243,7 @@
               </v:formulas>
               <v:path gradientshapeok="t" limo="10800,10800" o:connecttype="custom" o:connectlocs="@8,0;0,@9;@8,@7;@6,@9" textboxrect="@3,@3,@4,@5"/>
             </v:shapetype>
-            <v:shape id="Organigramme : Alternative 5" o:spid="_x0000_s1029" type="#_x0000_t176" style="position:absolute;left:0;text-align:left;margin-left:13.7pt;margin-top:14.3pt;width:40.35pt;height:34.75pt;z-index:251659264;visibility:visible;mso-wrap-style:square;mso-width-percent:0;mso-height-percent:0;mso-wrap-distance-left:9pt;mso-wrap-distance-top:0;mso-wrap-distance-right:9pt;mso-wrap-distance-bottom:0;mso-position-horizontal:absolute;mso-position-horizontal-relative:right-margin-area;mso-position-vertical:absolute;mso-position-vertical-relative:bottom-margin-area;mso-width-percent:0;mso-height-percent:0;mso-width-relative:page;mso-height-relative:page;v-text-anchor:top" o:gfxdata="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" filled="f" fillcolor="#5c83b4" stroked="f" strokecolor="#737373">
+            <v:shape id="Organigramme : Alternative 5" o:spid="_x0000_s1030" type="#_x0000_t176" style="position:absolute;left:0;text-align:left;margin-left:13.7pt;margin-top:14.3pt;width:40.35pt;height:34.75pt;z-index:251659264;visibility:visible;mso-wrap-style:square;mso-width-percent:0;mso-height-percent:0;mso-wrap-distance-left:9pt;mso-wrap-distance-top:0;mso-wrap-distance-right:9pt;mso-wrap-distance-bottom:0;mso-position-horizontal:absolute;mso-position-horizontal-relative:right-margin-area;mso-position-vertical:absolute;mso-position-vertical-relative:bottom-margin-area;mso-width-percent:0;mso-height-percent:0;mso-width-relative:page;mso-height-relative:page;v-text-anchor:top" o:gfxdata="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" filled="f" fillcolor="#5c83b4" stroked="f" strokecolor="#737373">
               <v:textbox>
                 <w:txbxContent>
                   <w:p>
@@ -9516,7 +9943,7 @@
   <w:abstractNum w:abstractNumId="13">
     <w:nsid w:val="52096F43"/>
     <w:multiLevelType w:val="multilevel"/>
-    <w:tmpl w:val="22323ED8"/>
+    <w:tmpl w:val="66A42B24"/>
     <w:lvl w:ilvl="0">
       <w:start w:val="1"/>
       <w:numFmt w:val="decimal"/>
@@ -9550,7 +9977,8 @@
       <w:start w:val="1"/>
       <w:numFmt w:val="decimal"/>
       <w:pStyle w:val="Titre4"/>
-      <w:lvlText w:val="%1.%3."/>
+      <w:isLgl/>
+      <w:lvlText w:val="%2.%3."/>
       <w:lvlJc w:val="left"/>
       <w:pPr>
         <w:ind w:left="1080" w:hanging="360"/>
@@ -10847,7 +11275,7 @@
     <w:uiPriority w:val="9"/>
     <w:unhideWhenUsed/>
     <w:qFormat/>
-    <w:rsid w:val="0082636D"/>
+    <w:rsid w:val="007234F9"/>
     <w:pPr>
       <w:keepNext/>
       <w:keepLines/>
@@ -10856,6 +11284,7 @@
         <w:numId w:val="15"/>
       </w:numPr>
       <w:spacing w:before="320" w:after="120" w:line="276" w:lineRule="auto"/>
+      <w:ind w:left="360"/>
       <w:outlineLvl w:val="3"/>
     </w:pPr>
     <w:rPr>
@@ -10875,7 +11304,7 @@
     <w:uiPriority w:val="9"/>
     <w:unhideWhenUsed/>
     <w:qFormat/>
-    <w:rsid w:val="0082636D"/>
+    <w:rsid w:val="00F52866"/>
     <w:pPr>
       <w:keepNext/>
       <w:keepLines/>
@@ -10888,7 +11317,7 @@
     </w:pPr>
     <w:rPr>
       <w:rFonts w:asciiTheme="majorHAnsi" w:eastAsiaTheme="majorEastAsia" w:hAnsiTheme="majorHAnsi" w:cstheme="majorBidi"/>
-      <w:color w:val="2E74B5" w:themeColor="accent1" w:themeShade="BF"/>
+      <w:color w:val="538135" w:themeColor="accent6" w:themeShade="BF"/>
       <w:sz w:val="28"/>
     </w:rPr>
   </w:style>
@@ -11178,7 +11607,7 @@
     <w:basedOn w:val="Policepardfaut"/>
     <w:link w:val="Titre4"/>
     <w:uiPriority w:val="9"/>
-    <w:rsid w:val="0082636D"/>
+    <w:rsid w:val="007234F9"/>
     <w:rPr>
       <w:rFonts w:eastAsiaTheme="majorEastAsia" w:cstheme="minorHAnsi"/>
       <w:bCs/>
@@ -11310,10 +11739,10 @@
     <w:basedOn w:val="Policepardfaut"/>
     <w:link w:val="Titre5"/>
     <w:uiPriority w:val="9"/>
-    <w:rsid w:val="0082636D"/>
+    <w:rsid w:val="00F52866"/>
     <w:rPr>
       <w:rFonts w:asciiTheme="majorHAnsi" w:eastAsiaTheme="majorEastAsia" w:hAnsiTheme="majorHAnsi" w:cstheme="majorBidi"/>
-      <w:color w:val="2E74B5" w:themeColor="accent1" w:themeShade="BF"/>
+      <w:color w:val="538135" w:themeColor="accent6" w:themeShade="BF"/>
       <w:sz w:val="28"/>
     </w:rPr>
   </w:style>
@@ -15067,92 +15496,92 @@
     </dgm:pt>
   </dgm:ptLst>
   <dgm:cxnLst>
-    <dgm:cxn modelId="{EB6C34A0-28D2-490F-830F-16C442BBEA9C}" type="presOf" srcId="{CEFB0735-7979-429E-8BAD-C297931BBA5A}" destId="{C77DA1B2-D6BD-4271-9C3B-7D1DFB990B3A}" srcOrd="0" destOrd="0" presId="urn:microsoft.com/office/officeart/2005/8/layout/list1"/>
+    <dgm:cxn modelId="{46BF4662-74EF-42B3-A6C5-856A6B6CC62B}" type="presOf" srcId="{194C716A-955D-432A-9A18-7460078FCC2B}" destId="{A66683C2-26B1-4C23-B360-9D2BAFD0C851}" srcOrd="0" destOrd="2" presId="urn:microsoft.com/office/officeart/2005/8/layout/list1"/>
+    <dgm:cxn modelId="{DE22B4A6-609E-4AC0-ADBB-739A7B7E1E5D}" type="presOf" srcId="{40F78883-8D38-4AD3-AE72-44CB60ACA280}" destId="{C0D758EF-A889-429B-A253-B56476AB03A3}" srcOrd="1" destOrd="0" presId="urn:microsoft.com/office/officeart/2005/8/layout/list1"/>
+    <dgm:cxn modelId="{8ADB2BD4-A9FB-49CF-A2FB-AE8012304029}" type="presOf" srcId="{39C5EFD4-3FD3-4E9D-819A-FF9E2BB6DCA9}" destId="{4C432B39-BEA9-470E-BE2A-FB0E190207B4}" srcOrd="1" destOrd="0" presId="urn:microsoft.com/office/officeart/2005/8/layout/list1"/>
     <dgm:cxn modelId="{35AAD646-C119-4564-BA67-06ED38D70F26}" srcId="{35953721-3B33-4A8B-A9FD-E5298D2D4E50}" destId="{8690FB4A-172D-4765-A882-6E4A063C4C8B}" srcOrd="0" destOrd="0" parTransId="{D463092F-8926-4B6E-AC56-3648C6A4632E}" sibTransId="{2BE68EA2-97D8-41E3-93E6-F9478C2A0CCC}"/>
-    <dgm:cxn modelId="{2FF165D6-9ED1-4A37-90FA-2ABD2A07BB9B}" type="presOf" srcId="{194C716A-955D-432A-9A18-7460078FCC2B}" destId="{A66683C2-26B1-4C23-B360-9D2BAFD0C851}" srcOrd="0" destOrd="2" presId="urn:microsoft.com/office/officeart/2005/8/layout/list1"/>
-    <dgm:cxn modelId="{E0BD834E-1C2E-4A9F-93CF-8CC96460DBC1}" type="presOf" srcId="{B6E19CBD-48A4-497C-BF7A-F066C3FEC279}" destId="{C77DA1B2-D6BD-4271-9C3B-7D1DFB990B3A}" srcOrd="0" destOrd="2" presId="urn:microsoft.com/office/officeart/2005/8/layout/list1"/>
-    <dgm:cxn modelId="{C4BAE8DD-A93A-4DC3-875D-3AF08E8E2AFD}" type="presOf" srcId="{25F7ED9C-5B88-4180-AA24-4808A9ACC8A3}" destId="{8BA69FF2-D222-4410-AC35-78F9C1773FB8}" srcOrd="0" destOrd="0" presId="urn:microsoft.com/office/officeart/2005/8/layout/list1"/>
+    <dgm:cxn modelId="{5FF64741-A739-47CE-B6A0-063BF1465BDE}" type="presOf" srcId="{0EDDAD1D-25FD-4B15-B6AF-437E6A3D80D2}" destId="{A66683C2-26B1-4C23-B360-9D2BAFD0C851}" srcOrd="0" destOrd="1" presId="urn:microsoft.com/office/officeart/2005/8/layout/list1"/>
+    <dgm:cxn modelId="{906828B0-DC95-4B7E-9C5D-4217DBBD35A6}" type="presOf" srcId="{BA469640-1F80-491D-A80B-F76DC0D7016B}" destId="{037EB1F5-7603-4F33-AD9A-0BF45F7E7DC6}" srcOrd="0" destOrd="1" presId="urn:microsoft.com/office/officeart/2005/8/layout/list1"/>
+    <dgm:cxn modelId="{CEB303EF-4A01-453B-8766-34DF1322FA1D}" type="presOf" srcId="{25F7ED9C-5B88-4180-AA24-4808A9ACC8A3}" destId="{8BA69FF2-D222-4410-AC35-78F9C1773FB8}" srcOrd="0" destOrd="0" presId="urn:microsoft.com/office/officeart/2005/8/layout/list1"/>
     <dgm:cxn modelId="{BE82C535-454C-41D6-BF26-9568ABBD309F}" srcId="{0454A287-385D-46AF-BA65-B2C3081483EC}" destId="{B9EF8DCB-C804-4E51-B8AE-BDC776AFDB88}" srcOrd="1" destOrd="0" parTransId="{20A8445C-22C3-4CFC-BA95-4D5AA47D025B}" sibTransId="{A5340B2D-A002-4E27-B6D6-CDAF56C82E5D}"/>
-    <dgm:cxn modelId="{A48DA317-B8DD-4678-B47D-CB02120D5F44}" type="presOf" srcId="{39C5EFD4-3FD3-4E9D-819A-FF9E2BB6DCA9}" destId="{4C432B39-BEA9-470E-BE2A-FB0E190207B4}" srcOrd="1" destOrd="0" presId="urn:microsoft.com/office/officeart/2005/8/layout/list1"/>
-    <dgm:cxn modelId="{5545E8AD-9F39-4C7C-B2E7-4A8064CF59F8}" type="presOf" srcId="{35953721-3B33-4A8B-A9FD-E5298D2D4E50}" destId="{2866F9F6-ABD1-4168-AC70-DE3C70837449}" srcOrd="0" destOrd="0" presId="urn:microsoft.com/office/officeart/2005/8/layout/list1"/>
     <dgm:cxn modelId="{B5504E85-59F2-473C-BBB3-D6F69C4332E2}" srcId="{0454A287-385D-46AF-BA65-B2C3081483EC}" destId="{DA5851D6-D94A-467F-B1EC-D9CE2FE2F2C3}" srcOrd="3" destOrd="0" parTransId="{D359EBB4-86B2-4143-9BE7-A60341FC2686}" sibTransId="{E960AAE2-F4BE-4131-84A0-C47FCEDBF8BB}"/>
-    <dgm:cxn modelId="{3E850575-4C16-48F3-A3DD-C74EFCE7CCF4}" type="presOf" srcId="{A8A8815B-9EA4-419F-9323-BE907A68AA62}" destId="{95A9BA99-7608-4E7D-8A65-4C529A05E567}" srcOrd="0" destOrd="0" presId="urn:microsoft.com/office/officeart/2005/8/layout/list1"/>
+    <dgm:cxn modelId="{9FCBFA6C-65FF-485B-861F-B31F82C38E2C}" type="presOf" srcId="{0454A287-385D-46AF-BA65-B2C3081483EC}" destId="{879D6D88-54DF-49DB-9F8C-84ABCE432FFD}" srcOrd="1" destOrd="0" presId="urn:microsoft.com/office/officeart/2005/8/layout/list1"/>
     <dgm:cxn modelId="{298B50FF-0034-4218-B791-2E70D58CD965}" srcId="{CBEC49FD-FDD7-4D40-B569-A3E9F3DE1D6D}" destId="{35953721-3B33-4A8B-A9FD-E5298D2D4E50}" srcOrd="2" destOrd="0" parTransId="{2E50A08B-850F-46AC-BE79-EF41953ABBC3}" sibTransId="{CC131B03-242F-460A-B7F8-9A1FE6C23CBA}"/>
-    <dgm:cxn modelId="{1A01B065-5F03-4BC5-9725-5379D02E6CAE}" type="presOf" srcId="{39C5EFD4-3FD3-4E9D-819A-FF9E2BB6DCA9}" destId="{628F743A-D8FC-4F89-87ED-F71C83D711F0}" srcOrd="0" destOrd="0" presId="urn:microsoft.com/office/officeart/2005/8/layout/list1"/>
-    <dgm:cxn modelId="{910B675B-AB96-43FD-9BAB-4EB461C566B7}" type="presOf" srcId="{A8A8815B-9EA4-419F-9323-BE907A68AA62}" destId="{95EC9326-6A40-4B05-8EC3-C3DED1CB735A}" srcOrd="1" destOrd="0" presId="urn:microsoft.com/office/officeart/2005/8/layout/list1"/>
-    <dgm:cxn modelId="{82339323-7FC5-4522-B0C3-58F66F004523}" type="presOf" srcId="{B8F31230-72E8-417E-9959-BA3C17DBE375}" destId="{6D302AF8-5834-4A7F-8CD5-ED9087A0AF58}" srcOrd="0" destOrd="1" presId="urn:microsoft.com/office/officeart/2005/8/layout/list1"/>
-    <dgm:cxn modelId="{FAA28036-E898-4302-8A37-79075C2F0939}" type="presOf" srcId="{30C75FC5-AF63-400D-8B9D-4585EC1E5EEF}" destId="{DEF03059-3453-41E9-8F3C-3624E6A7D9E8}" srcOrd="0" destOrd="0" presId="urn:microsoft.com/office/officeart/2005/8/layout/list1"/>
-    <dgm:cxn modelId="{43C16375-D32B-4A92-8C6C-E6CBF985611C}" type="presOf" srcId="{4D29ECE7-476C-44E4-885C-92600C7F1D3C}" destId="{A66683C2-26B1-4C23-B360-9D2BAFD0C851}" srcOrd="0" destOrd="3" presId="urn:microsoft.com/office/officeart/2005/8/layout/list1"/>
+    <dgm:cxn modelId="{032D1562-355B-43EC-ABEC-BC77D719719C}" type="presOf" srcId="{8690FB4A-172D-4765-A882-6E4A063C4C8B}" destId="{6D302AF8-5834-4A7F-8CD5-ED9087A0AF58}" srcOrd="0" destOrd="0" presId="urn:microsoft.com/office/officeart/2005/8/layout/list1"/>
+    <dgm:cxn modelId="{E9A267F7-10DA-4AB9-AA4F-5A335502A081}" type="presOf" srcId="{4D29ECE7-476C-44E4-885C-92600C7F1D3C}" destId="{A66683C2-26B1-4C23-B360-9D2BAFD0C851}" srcOrd="0" destOrd="3" presId="urn:microsoft.com/office/officeart/2005/8/layout/list1"/>
+    <dgm:cxn modelId="{A8EB4AD0-8FE3-46D5-850B-16D3B8FB76D5}" type="presOf" srcId="{1990DC27-DECE-43C8-8C28-9AF00383759D}" destId="{76EB66D1-08D6-42F1-828F-BCEEC2ABE6CE}" srcOrd="1" destOrd="0" presId="urn:microsoft.com/office/officeart/2005/8/layout/list1"/>
+    <dgm:cxn modelId="{9B371401-B274-40E8-9A7A-8D9565459EB5}" type="presOf" srcId="{0454A287-385D-46AF-BA65-B2C3081483EC}" destId="{479D12AA-4664-4DFD-B240-F7E0C9109846}" srcOrd="0" destOrd="0" presId="urn:microsoft.com/office/officeart/2005/8/layout/list1"/>
+    <dgm:cxn modelId="{08E233EA-069F-46BE-AC0A-2B79FB96FE65}" type="presOf" srcId="{DA5851D6-D94A-467F-B1EC-D9CE2FE2F2C3}" destId="{C77DA1B2-D6BD-4271-9C3B-7D1DFB990B3A}" srcOrd="0" destOrd="3" presId="urn:microsoft.com/office/officeart/2005/8/layout/list1"/>
     <dgm:cxn modelId="{45C6C8EF-6A64-4741-B04C-750044253D2F}" srcId="{A8A8815B-9EA4-419F-9323-BE907A68AA62}" destId="{194C716A-955D-432A-9A18-7460078FCC2B}" srcOrd="2" destOrd="0" parTransId="{14B20BB7-179F-4F1B-9300-13192F5DF6FE}" sibTransId="{FE75B0B2-C903-4464-A0EB-8FA7FF60F6D7}"/>
     <dgm:cxn modelId="{B5445BE8-4CEB-4E76-A0DD-434FCEDC256D}" srcId="{CBEC49FD-FDD7-4D40-B569-A3E9F3DE1D6D}" destId="{39C5EFD4-3FD3-4E9D-819A-FF9E2BB6DCA9}" srcOrd="5" destOrd="0" parTransId="{2327869E-49A3-4E84-9C69-73F07CA320B1}" sibTransId="{42F8DD1F-4891-49C8-AECB-6558066EBC8E}"/>
     <dgm:cxn modelId="{EA4C09B3-6CB5-457D-B0F2-BE0A5E13C47A}" srcId="{CBEC49FD-FDD7-4D40-B569-A3E9F3DE1D6D}" destId="{0454A287-385D-46AF-BA65-B2C3081483EC}" srcOrd="1" destOrd="0" parTransId="{306667BD-876F-4C51-B22B-3472FCCE65F1}" sibTransId="{093D93F6-3D07-4B78-840F-E928254CA32B}"/>
+    <dgm:cxn modelId="{DFF55016-4BA8-4C8A-B4DF-C4D038109DE2}" type="presOf" srcId="{1990DC27-DECE-43C8-8C28-9AF00383759D}" destId="{F0491164-1170-4EB7-802D-1304FCE97EFC}" srcOrd="0" destOrd="0" presId="urn:microsoft.com/office/officeart/2005/8/layout/list1"/>
     <dgm:cxn modelId="{899B838D-A3BD-4006-9CBB-C711FE0657DD}" srcId="{39C5EFD4-3FD3-4E9D-819A-FF9E2BB6DCA9}" destId="{30C75FC5-AF63-400D-8B9D-4585EC1E5EEF}" srcOrd="0" destOrd="0" parTransId="{CC7C6DA4-03CF-4ECF-8A82-7329D08A5EED}" sibTransId="{95F46D21-EF86-44B6-8EA8-E162FDA60BC6}"/>
-    <dgm:cxn modelId="{F91717C2-997A-4229-82EB-BCBFB5A08DB0}" type="presOf" srcId="{BA469640-1F80-491D-A80B-F76DC0D7016B}" destId="{037EB1F5-7603-4F33-AD9A-0BF45F7E7DC6}" srcOrd="0" destOrd="1" presId="urn:microsoft.com/office/officeart/2005/8/layout/list1"/>
+    <dgm:cxn modelId="{ED8D7825-9AB1-4E63-8E30-C93C7A5FE300}" type="presOf" srcId="{95762CB8-DB31-4987-AF18-B6824ACC5022}" destId="{037EB1F5-7603-4F33-AD9A-0BF45F7E7DC6}" srcOrd="0" destOrd="0" presId="urn:microsoft.com/office/officeart/2005/8/layout/list1"/>
     <dgm:cxn modelId="{213CA852-FF25-4FD4-A37F-B53B485724C3}" srcId="{1990DC27-DECE-43C8-8C28-9AF00383759D}" destId="{79FF7F55-FA97-4CCC-B089-05C4BED967FB}" srcOrd="1" destOrd="0" parTransId="{6087B666-F7C1-443F-A768-FE701D2ABC54}" sibTransId="{9E894AD5-8127-4DFD-9609-790958CC468B}"/>
+    <dgm:cxn modelId="{BD780FA4-79AF-4F59-9D49-ACDAE4071C7A}" type="presOf" srcId="{B9EF8DCB-C804-4E51-B8AE-BDC776AFDB88}" destId="{C77DA1B2-D6BD-4271-9C3B-7D1DFB990B3A}" srcOrd="0" destOrd="1" presId="urn:microsoft.com/office/officeart/2005/8/layout/list1"/>
     <dgm:cxn modelId="{67125213-2946-4D9B-8E06-557BACFDE918}" srcId="{CBEC49FD-FDD7-4D40-B569-A3E9F3DE1D6D}" destId="{40F78883-8D38-4AD3-AE72-44CB60ACA280}" srcOrd="3" destOrd="0" parTransId="{471CF49B-F5B3-44B2-A241-A0CB4A123B5A}" sibTransId="{B59A703A-722C-4D0C-A1D9-FB29172D98EE}"/>
-    <dgm:cxn modelId="{483A9AF0-792A-4C3F-BD99-EE48AFA14D0B}" type="presOf" srcId="{1990DC27-DECE-43C8-8C28-9AF00383759D}" destId="{76EB66D1-08D6-42F1-828F-BCEEC2ABE6CE}" srcOrd="1" destOrd="0" presId="urn:microsoft.com/office/officeart/2005/8/layout/list1"/>
     <dgm:cxn modelId="{5259E32D-D354-487B-BCCF-0243B097B165}" srcId="{40F78883-8D38-4AD3-AE72-44CB60ACA280}" destId="{95762CB8-DB31-4987-AF18-B6824ACC5022}" srcOrd="0" destOrd="0" parTransId="{452C7899-6985-443B-93FA-7B49E6007CB0}" sibTransId="{17D99636-064F-4B9B-83C5-8316387B594A}"/>
+    <dgm:cxn modelId="{9E031705-D5F7-4ECA-8438-5C9ACA45850A}" type="presOf" srcId="{A8A8815B-9EA4-419F-9323-BE907A68AA62}" destId="{95A9BA99-7608-4E7D-8A65-4C529A05E567}" srcOrd="0" destOrd="0" presId="urn:microsoft.com/office/officeart/2005/8/layout/list1"/>
     <dgm:cxn modelId="{4C3CA2A2-7843-4694-87E5-897612E620BC}" srcId="{CBEC49FD-FDD7-4D40-B569-A3E9F3DE1D6D}" destId="{1990DC27-DECE-43C8-8C28-9AF00383759D}" srcOrd="4" destOrd="0" parTransId="{DD26B3E8-F55E-49B4-99C6-FB8EEDDB79F2}" sibTransId="{D3099E43-BE5F-4902-8A5D-B4816BDF7B25}"/>
+    <dgm:cxn modelId="{70A030C7-91DD-4BEB-B6E1-2D6A24A69FAD}" type="presOf" srcId="{39C5EFD4-3FD3-4E9D-819A-FF9E2BB6DCA9}" destId="{628F743A-D8FC-4F89-87ED-F71C83D711F0}" srcOrd="0" destOrd="0" presId="urn:microsoft.com/office/officeart/2005/8/layout/list1"/>
     <dgm:cxn modelId="{8C4C2C50-FFBD-454C-85F8-E04C9DF1D092}" srcId="{35953721-3B33-4A8B-A9FD-E5298D2D4E50}" destId="{B8F31230-72E8-417E-9959-BA3C17DBE375}" srcOrd="1" destOrd="0" parTransId="{F921D3CD-1EDE-4053-A989-B9F18EF5557B}" sibTransId="{3860F1D8-1CE1-4250-BAB9-C32EBE9262B9}"/>
     <dgm:cxn modelId="{ECEFBC3B-AAED-4C8B-8225-DC098B0E3488}" srcId="{A8A8815B-9EA4-419F-9323-BE907A68AA62}" destId="{0EDDAD1D-25FD-4B15-B6AF-437E6A3D80D2}" srcOrd="1" destOrd="0" parTransId="{47F3FD5A-CA04-4C78-8933-2602B6D7047E}" sibTransId="{FF4F7DDB-BEC4-41BE-85A5-86B74298731E}"/>
+    <dgm:cxn modelId="{5D9BA731-F520-4E32-9A13-C2C0160D0446}" type="presOf" srcId="{CEFB0735-7979-429E-8BAD-C297931BBA5A}" destId="{C77DA1B2-D6BD-4271-9C3B-7D1DFB990B3A}" srcOrd="0" destOrd="0" presId="urn:microsoft.com/office/officeart/2005/8/layout/list1"/>
+    <dgm:cxn modelId="{2DB38C79-E4A9-4684-B9E8-858F873DDB00}" type="presOf" srcId="{30C75FC5-AF63-400D-8B9D-4585EC1E5EEF}" destId="{DEF03059-3453-41E9-8F3C-3624E6A7D9E8}" srcOrd="0" destOrd="0" presId="urn:microsoft.com/office/officeart/2005/8/layout/list1"/>
     <dgm:cxn modelId="{57C9AD8A-B253-4685-ADCE-D180F890AA16}" srcId="{0454A287-385D-46AF-BA65-B2C3081483EC}" destId="{B6E19CBD-48A4-497C-BF7A-F066C3FEC279}" srcOrd="2" destOrd="0" parTransId="{4EBCCC6F-685A-4CD6-AD78-68E80982EBC6}" sibTransId="{24AFA2A0-4E1F-4CEC-B4C8-A7B60F72B066}"/>
-    <dgm:cxn modelId="{DC119ED0-26F3-4641-B150-8713930064A7}" type="presOf" srcId="{40F78883-8D38-4AD3-AE72-44CB60ACA280}" destId="{67D64E7E-A8DD-4A34-B4EF-80F3FF90CA90}" srcOrd="0" destOrd="0" presId="urn:microsoft.com/office/officeart/2005/8/layout/list1"/>
-    <dgm:cxn modelId="{AB4ADE89-DA2F-4507-8734-BA7040B7FFD8}" type="presOf" srcId="{B9EF8DCB-C804-4E51-B8AE-BDC776AFDB88}" destId="{C77DA1B2-D6BD-4271-9C3B-7D1DFB990B3A}" srcOrd="0" destOrd="1" presId="urn:microsoft.com/office/officeart/2005/8/layout/list1"/>
-    <dgm:cxn modelId="{D8318F65-64A7-411C-ADFB-F3CAF511905A}" type="presOf" srcId="{95762CB8-DB31-4987-AF18-B6824ACC5022}" destId="{037EB1F5-7603-4F33-AD9A-0BF45F7E7DC6}" srcOrd="0" destOrd="0" presId="urn:microsoft.com/office/officeart/2005/8/layout/list1"/>
+    <dgm:cxn modelId="{4F98850F-934A-4228-8042-74DF2A98CE05}" type="presOf" srcId="{A8A8815B-9EA4-419F-9323-BE907A68AA62}" destId="{95EC9326-6A40-4B05-8EC3-C3DED1CB735A}" srcOrd="1" destOrd="0" presId="urn:microsoft.com/office/officeart/2005/8/layout/list1"/>
     <dgm:cxn modelId="{AC90BC83-558B-4FA8-8F7F-08469C4284F1}" srcId="{35953721-3B33-4A8B-A9FD-E5298D2D4E50}" destId="{E7DF5A9A-06CA-4B58-B716-485E1FC2B99F}" srcOrd="2" destOrd="0" parTransId="{586D8252-B0F6-4AF6-B875-114C0E906B10}" sibTransId="{17D9CA6E-091E-41CB-B989-306DA4B92D84}"/>
-    <dgm:cxn modelId="{65FA5590-30AC-4781-BD98-380B227B03E1}" type="presOf" srcId="{0EDDAD1D-25FD-4B15-B6AF-437E6A3D80D2}" destId="{A66683C2-26B1-4C23-B360-9D2BAFD0C851}" srcOrd="0" destOrd="1" presId="urn:microsoft.com/office/officeart/2005/8/layout/list1"/>
     <dgm:cxn modelId="{D9441731-BDDB-4AB0-803F-BB7F80ED4DBB}" srcId="{40F78883-8D38-4AD3-AE72-44CB60ACA280}" destId="{BA469640-1F80-491D-A80B-F76DC0D7016B}" srcOrd="1" destOrd="0" parTransId="{B0ADA0EF-82CF-4095-8B0D-6D6869DEC2D3}" sibTransId="{74FB8AD7-3A97-4757-927D-D48FF0C744B2}"/>
+    <dgm:cxn modelId="{6DD7B66D-6B4D-4701-A14C-22C6D6D8898A}" type="presOf" srcId="{CBEC49FD-FDD7-4D40-B569-A3E9F3DE1D6D}" destId="{60160B39-BAE8-4802-8F40-F4C2366B88A2}" srcOrd="0" destOrd="0" presId="urn:microsoft.com/office/officeart/2005/8/layout/list1"/>
     <dgm:cxn modelId="{69BEBFF4-3B22-4258-A8E3-D65D54AE9FB5}" srcId="{A8A8815B-9EA4-419F-9323-BE907A68AA62}" destId="{8A8D3266-532B-4DF1-9AC5-122708C383DF}" srcOrd="0" destOrd="0" parTransId="{E952F7EF-6030-4C83-8D27-C8DAB7586F6D}" sibTransId="{07740FDE-4226-40F2-AB04-EA6E75421A2E}"/>
+    <dgm:cxn modelId="{2108A178-2711-4D56-9984-324ACD0B8174}" type="presOf" srcId="{B8F31230-72E8-417E-9959-BA3C17DBE375}" destId="{6D302AF8-5834-4A7F-8CD5-ED9087A0AF58}" srcOrd="0" destOrd="1" presId="urn:microsoft.com/office/officeart/2005/8/layout/list1"/>
     <dgm:cxn modelId="{C7354B53-173F-4BC1-8D03-7E2D544FF0E0}" srcId="{0454A287-385D-46AF-BA65-B2C3081483EC}" destId="{CEFB0735-7979-429E-8BAD-C297931BBA5A}" srcOrd="0" destOrd="0" parTransId="{635BD947-6177-4D14-A58A-D0D011ACC34F}" sibTransId="{DEA923CD-8FAF-4CB8-81B0-B9CF4F5937F6}"/>
-    <dgm:cxn modelId="{4EA39FE3-93AD-4E89-854B-CC58462DF308}" type="presOf" srcId="{40F78883-8D38-4AD3-AE72-44CB60ACA280}" destId="{C0D758EF-A889-429B-A253-B56476AB03A3}" srcOrd="1" destOrd="0" presId="urn:microsoft.com/office/officeart/2005/8/layout/list1"/>
+    <dgm:cxn modelId="{CD557231-39B2-4FC9-A071-A9F00694F567}" type="presOf" srcId="{B6E19CBD-48A4-497C-BF7A-F066C3FEC279}" destId="{C77DA1B2-D6BD-4271-9C3B-7D1DFB990B3A}" srcOrd="0" destOrd="2" presId="urn:microsoft.com/office/officeart/2005/8/layout/list1"/>
+    <dgm:cxn modelId="{4FAE08B0-817D-4704-ABF5-B950DB8AC1C9}" type="presOf" srcId="{8A8D3266-532B-4DF1-9AC5-122708C383DF}" destId="{A66683C2-26B1-4C23-B360-9D2BAFD0C851}" srcOrd="0" destOrd="0" presId="urn:microsoft.com/office/officeart/2005/8/layout/list1"/>
     <dgm:cxn modelId="{B6684A97-6BD5-4D64-AB37-0B9FBBB7AED3}" srcId="{CBEC49FD-FDD7-4D40-B569-A3E9F3DE1D6D}" destId="{A8A8815B-9EA4-419F-9323-BE907A68AA62}" srcOrd="0" destOrd="0" parTransId="{03F58975-AE96-48C7-9B20-4B465F0CBF93}" sibTransId="{933711C5-8113-422C-88A4-271D0C143AF4}"/>
-    <dgm:cxn modelId="{08BEB72C-2111-41D4-851B-521F1AB50E51}" type="presOf" srcId="{8690FB4A-172D-4765-A882-6E4A063C4C8B}" destId="{6D302AF8-5834-4A7F-8CD5-ED9087A0AF58}" srcOrd="0" destOrd="0" presId="urn:microsoft.com/office/officeart/2005/8/layout/list1"/>
-    <dgm:cxn modelId="{43D0BA84-7EEE-4506-B083-CE91CEE733D5}" type="presOf" srcId="{35953721-3B33-4A8B-A9FD-E5298D2D4E50}" destId="{61A8FF2B-4D84-4C1A-888C-919C92B5C383}" srcOrd="1" destOrd="0" presId="urn:microsoft.com/office/officeart/2005/8/layout/list1"/>
+    <dgm:cxn modelId="{7FACCE7D-2E93-42D0-80DD-6457821CE77B}" type="presOf" srcId="{35953721-3B33-4A8B-A9FD-E5298D2D4E50}" destId="{2866F9F6-ABD1-4168-AC70-DE3C70837449}" srcOrd="0" destOrd="0" presId="urn:microsoft.com/office/officeart/2005/8/layout/list1"/>
+    <dgm:cxn modelId="{9EF362F9-9BFD-4C9C-A362-BC7227C8242B}" type="presOf" srcId="{40F78883-8D38-4AD3-AE72-44CB60ACA280}" destId="{67D64E7E-A8DD-4A34-B4EF-80F3FF90CA90}" srcOrd="0" destOrd="0" presId="urn:microsoft.com/office/officeart/2005/8/layout/list1"/>
     <dgm:cxn modelId="{4F361275-1C0F-43AA-BA78-381A2CAF1103}" srcId="{1990DC27-DECE-43C8-8C28-9AF00383759D}" destId="{25F7ED9C-5B88-4180-AA24-4808A9ACC8A3}" srcOrd="0" destOrd="0" parTransId="{06369D1B-B936-451F-A8A9-6DCA7E0D03CB}" sibTransId="{6CC7623F-4BD8-430F-92E0-D2B025E09287}"/>
-    <dgm:cxn modelId="{F6AE911B-82B9-4392-9FCF-39829AD8B591}" type="presOf" srcId="{CBEC49FD-FDD7-4D40-B569-A3E9F3DE1D6D}" destId="{60160B39-BAE8-4802-8F40-F4C2366B88A2}" srcOrd="0" destOrd="0" presId="urn:microsoft.com/office/officeart/2005/8/layout/list1"/>
-    <dgm:cxn modelId="{FBD92FC0-8D4A-410C-B985-8CACD6BA8524}" type="presOf" srcId="{0454A287-385D-46AF-BA65-B2C3081483EC}" destId="{879D6D88-54DF-49DB-9F8C-84ABCE432FFD}" srcOrd="1" destOrd="0" presId="urn:microsoft.com/office/officeart/2005/8/layout/list1"/>
-    <dgm:cxn modelId="{CA497A9F-0C6D-44EF-AE59-D74E840C4B2C}" type="presOf" srcId="{79FF7F55-FA97-4CCC-B089-05C4BED967FB}" destId="{8BA69FF2-D222-4410-AC35-78F9C1773FB8}" srcOrd="0" destOrd="1" presId="urn:microsoft.com/office/officeart/2005/8/layout/list1"/>
-    <dgm:cxn modelId="{ADA8F064-549A-42CB-951D-156C76C26CBD}" type="presOf" srcId="{0454A287-385D-46AF-BA65-B2C3081483EC}" destId="{479D12AA-4664-4DFD-B240-F7E0C9109846}" srcOrd="0" destOrd="0" presId="urn:microsoft.com/office/officeart/2005/8/layout/list1"/>
     <dgm:cxn modelId="{C63ACE31-82CF-48DF-BE92-C8B481D2F183}" srcId="{A8A8815B-9EA4-419F-9323-BE907A68AA62}" destId="{4D29ECE7-476C-44E4-885C-92600C7F1D3C}" srcOrd="3" destOrd="0" parTransId="{04C37003-0654-4234-BF17-8F8D92E6D9AC}" sibTransId="{83C78D40-EA8A-45D2-86B9-D246C578FDCC}"/>
-    <dgm:cxn modelId="{233F4F62-7905-4477-825A-6078CEFB5358}" type="presOf" srcId="{DA5851D6-D94A-467F-B1EC-D9CE2FE2F2C3}" destId="{C77DA1B2-D6BD-4271-9C3B-7D1DFB990B3A}" srcOrd="0" destOrd="3" presId="urn:microsoft.com/office/officeart/2005/8/layout/list1"/>
-    <dgm:cxn modelId="{2B70356D-6CFA-46D3-A129-D1E36EA5046E}" type="presOf" srcId="{1990DC27-DECE-43C8-8C28-9AF00383759D}" destId="{F0491164-1170-4EB7-802D-1304FCE97EFC}" srcOrd="0" destOrd="0" presId="urn:microsoft.com/office/officeart/2005/8/layout/list1"/>
-    <dgm:cxn modelId="{E9DAFA74-9E4D-4FCF-9C83-96FF39D7E073}" type="presOf" srcId="{E7DF5A9A-06CA-4B58-B716-485E1FC2B99F}" destId="{6D302AF8-5834-4A7F-8CD5-ED9087A0AF58}" srcOrd="0" destOrd="2" presId="urn:microsoft.com/office/officeart/2005/8/layout/list1"/>
-    <dgm:cxn modelId="{B2A938B3-F4C1-4468-96B2-EFDBE1FA2FE7}" type="presOf" srcId="{8A8D3266-532B-4DF1-9AC5-122708C383DF}" destId="{A66683C2-26B1-4C23-B360-9D2BAFD0C851}" srcOrd="0" destOrd="0" presId="urn:microsoft.com/office/officeart/2005/8/layout/list1"/>
-    <dgm:cxn modelId="{CC0D07B1-7433-4487-9EAB-3D8A83B88FB2}" type="presParOf" srcId="{60160B39-BAE8-4802-8F40-F4C2366B88A2}" destId="{6A64DC53-E659-4A41-A37B-4F5AF85EE153}" srcOrd="0" destOrd="0" presId="urn:microsoft.com/office/officeart/2005/8/layout/list1"/>
-    <dgm:cxn modelId="{2D830FE2-1C97-4E38-B060-915F4244329A}" type="presParOf" srcId="{6A64DC53-E659-4A41-A37B-4F5AF85EE153}" destId="{95A9BA99-7608-4E7D-8A65-4C529A05E567}" srcOrd="0" destOrd="0" presId="urn:microsoft.com/office/officeart/2005/8/layout/list1"/>
-    <dgm:cxn modelId="{35F5C409-8215-476D-8405-D3E09E3C55B5}" type="presParOf" srcId="{6A64DC53-E659-4A41-A37B-4F5AF85EE153}" destId="{95EC9326-6A40-4B05-8EC3-C3DED1CB735A}" srcOrd="1" destOrd="0" presId="urn:microsoft.com/office/officeart/2005/8/layout/list1"/>
-    <dgm:cxn modelId="{704F5A95-4448-4CF0-B1A6-40CA2CF2AFCF}" type="presParOf" srcId="{60160B39-BAE8-4802-8F40-F4C2366B88A2}" destId="{207B29C4-0D3D-4F6B-82E0-48167C3C2C82}" srcOrd="1" destOrd="0" presId="urn:microsoft.com/office/officeart/2005/8/layout/list1"/>
-    <dgm:cxn modelId="{547F7020-ECE9-453C-B2F5-59E6883F33E7}" type="presParOf" srcId="{60160B39-BAE8-4802-8F40-F4C2366B88A2}" destId="{A66683C2-26B1-4C23-B360-9D2BAFD0C851}" srcOrd="2" destOrd="0" presId="urn:microsoft.com/office/officeart/2005/8/layout/list1"/>
-    <dgm:cxn modelId="{5AE87275-8FCC-45FB-BED4-D13BF6FC98E7}" type="presParOf" srcId="{60160B39-BAE8-4802-8F40-F4C2366B88A2}" destId="{BC5FDC7D-C64E-49B7-BBED-1A8DB934EAAD}" srcOrd="3" destOrd="0" presId="urn:microsoft.com/office/officeart/2005/8/layout/list1"/>
-    <dgm:cxn modelId="{CD38CEDE-E5F1-443E-87DE-B024B0C92410}" type="presParOf" srcId="{60160B39-BAE8-4802-8F40-F4C2366B88A2}" destId="{B2AE31D5-5C4E-4AB1-A188-FCA53234A378}" srcOrd="4" destOrd="0" presId="urn:microsoft.com/office/officeart/2005/8/layout/list1"/>
-    <dgm:cxn modelId="{D3443F49-2055-4B35-8143-A52C9FC80240}" type="presParOf" srcId="{B2AE31D5-5C4E-4AB1-A188-FCA53234A378}" destId="{479D12AA-4664-4DFD-B240-F7E0C9109846}" srcOrd="0" destOrd="0" presId="urn:microsoft.com/office/officeart/2005/8/layout/list1"/>
-    <dgm:cxn modelId="{5AEEB550-E639-4F60-A277-9285CAF57499}" type="presParOf" srcId="{B2AE31D5-5C4E-4AB1-A188-FCA53234A378}" destId="{879D6D88-54DF-49DB-9F8C-84ABCE432FFD}" srcOrd="1" destOrd="0" presId="urn:microsoft.com/office/officeart/2005/8/layout/list1"/>
-    <dgm:cxn modelId="{96F16620-B374-43F1-9F7B-E26F2A41C507}" type="presParOf" srcId="{60160B39-BAE8-4802-8F40-F4C2366B88A2}" destId="{666A04F4-F87E-41B2-89BD-4C6A78C5C38A}" srcOrd="5" destOrd="0" presId="urn:microsoft.com/office/officeart/2005/8/layout/list1"/>
-    <dgm:cxn modelId="{F9C8DFA0-5E14-4029-82F9-F931A331E7A5}" type="presParOf" srcId="{60160B39-BAE8-4802-8F40-F4C2366B88A2}" destId="{C77DA1B2-D6BD-4271-9C3B-7D1DFB990B3A}" srcOrd="6" destOrd="0" presId="urn:microsoft.com/office/officeart/2005/8/layout/list1"/>
-    <dgm:cxn modelId="{F597E525-EC07-4922-B6FD-90007154E315}" type="presParOf" srcId="{60160B39-BAE8-4802-8F40-F4C2366B88A2}" destId="{6B3DD937-B14B-485C-A51C-09D03B0DA719}" srcOrd="7" destOrd="0" presId="urn:microsoft.com/office/officeart/2005/8/layout/list1"/>
-    <dgm:cxn modelId="{0167ED2E-188C-47B0-9364-56BCEB36A39C}" type="presParOf" srcId="{60160B39-BAE8-4802-8F40-F4C2366B88A2}" destId="{7B3F408A-8919-4C9B-98B2-F809770E789C}" srcOrd="8" destOrd="0" presId="urn:microsoft.com/office/officeart/2005/8/layout/list1"/>
-    <dgm:cxn modelId="{92C42F76-EAB6-452F-93BE-2178C0984724}" type="presParOf" srcId="{7B3F408A-8919-4C9B-98B2-F809770E789C}" destId="{2866F9F6-ABD1-4168-AC70-DE3C70837449}" srcOrd="0" destOrd="0" presId="urn:microsoft.com/office/officeart/2005/8/layout/list1"/>
-    <dgm:cxn modelId="{FF707C15-27F1-4745-B997-C44FD8823E71}" type="presParOf" srcId="{7B3F408A-8919-4C9B-98B2-F809770E789C}" destId="{61A8FF2B-4D84-4C1A-888C-919C92B5C383}" srcOrd="1" destOrd="0" presId="urn:microsoft.com/office/officeart/2005/8/layout/list1"/>
-    <dgm:cxn modelId="{89C1F6D2-68BF-4F50-80B0-30F11E219F7B}" type="presParOf" srcId="{60160B39-BAE8-4802-8F40-F4C2366B88A2}" destId="{156BB70E-A1F0-4AFC-8616-959788D91C02}" srcOrd="9" destOrd="0" presId="urn:microsoft.com/office/officeart/2005/8/layout/list1"/>
-    <dgm:cxn modelId="{2CCDA135-82A4-4F15-A45D-6B8105AE8F7F}" type="presParOf" srcId="{60160B39-BAE8-4802-8F40-F4C2366B88A2}" destId="{6D302AF8-5834-4A7F-8CD5-ED9087A0AF58}" srcOrd="10" destOrd="0" presId="urn:microsoft.com/office/officeart/2005/8/layout/list1"/>
-    <dgm:cxn modelId="{19972D56-5432-4394-9741-08E3EC7E9644}" type="presParOf" srcId="{60160B39-BAE8-4802-8F40-F4C2366B88A2}" destId="{802DD56D-5718-4E81-9B1B-EF64735A292E}" srcOrd="11" destOrd="0" presId="urn:microsoft.com/office/officeart/2005/8/layout/list1"/>
-    <dgm:cxn modelId="{6319E754-995C-4B22-A5C7-96F3501BFCF9}" type="presParOf" srcId="{60160B39-BAE8-4802-8F40-F4C2366B88A2}" destId="{B61FF092-425D-4C90-BE05-A71D9E92C301}" srcOrd="12" destOrd="0" presId="urn:microsoft.com/office/officeart/2005/8/layout/list1"/>
-    <dgm:cxn modelId="{6835D016-DFA5-48EA-BB93-D3E0EDCAD439}" type="presParOf" srcId="{B61FF092-425D-4C90-BE05-A71D9E92C301}" destId="{67D64E7E-A8DD-4A34-B4EF-80F3FF90CA90}" srcOrd="0" destOrd="0" presId="urn:microsoft.com/office/officeart/2005/8/layout/list1"/>
-    <dgm:cxn modelId="{316E3DF7-E8E1-4C7D-B62C-99A083A21689}" type="presParOf" srcId="{B61FF092-425D-4C90-BE05-A71D9E92C301}" destId="{C0D758EF-A889-429B-A253-B56476AB03A3}" srcOrd="1" destOrd="0" presId="urn:microsoft.com/office/officeart/2005/8/layout/list1"/>
-    <dgm:cxn modelId="{ED7E7BD7-463B-46E6-B14F-C83040A80295}" type="presParOf" srcId="{60160B39-BAE8-4802-8F40-F4C2366B88A2}" destId="{CFB29FD8-3EDF-4123-ADDC-83B3CFAD65E2}" srcOrd="13" destOrd="0" presId="urn:microsoft.com/office/officeart/2005/8/layout/list1"/>
-    <dgm:cxn modelId="{DEA87CF1-38EB-4910-8E54-CE24F8F01E6B}" type="presParOf" srcId="{60160B39-BAE8-4802-8F40-F4C2366B88A2}" destId="{037EB1F5-7603-4F33-AD9A-0BF45F7E7DC6}" srcOrd="14" destOrd="0" presId="urn:microsoft.com/office/officeart/2005/8/layout/list1"/>
-    <dgm:cxn modelId="{ADF9A275-8462-4EF9-A4E9-3073299C222B}" type="presParOf" srcId="{60160B39-BAE8-4802-8F40-F4C2366B88A2}" destId="{688DC86C-A6F4-4EE7-8BC4-8054E02212F5}" srcOrd="15" destOrd="0" presId="urn:microsoft.com/office/officeart/2005/8/layout/list1"/>
-    <dgm:cxn modelId="{CA1C6079-95CA-4A4E-8250-8C8AF3259F2D}" type="presParOf" srcId="{60160B39-BAE8-4802-8F40-F4C2366B88A2}" destId="{5EAED80D-0763-48D5-A0DB-4EBF5FB84D92}" srcOrd="16" destOrd="0" presId="urn:microsoft.com/office/officeart/2005/8/layout/list1"/>
-    <dgm:cxn modelId="{258A9AF6-3321-4C2F-BEEF-198BA9160952}" type="presParOf" srcId="{5EAED80D-0763-48D5-A0DB-4EBF5FB84D92}" destId="{F0491164-1170-4EB7-802D-1304FCE97EFC}" srcOrd="0" destOrd="0" presId="urn:microsoft.com/office/officeart/2005/8/layout/list1"/>
-    <dgm:cxn modelId="{1AA16AF6-3F5A-432B-924D-0A57066D8CF9}" type="presParOf" srcId="{5EAED80D-0763-48D5-A0DB-4EBF5FB84D92}" destId="{76EB66D1-08D6-42F1-828F-BCEEC2ABE6CE}" srcOrd="1" destOrd="0" presId="urn:microsoft.com/office/officeart/2005/8/layout/list1"/>
-    <dgm:cxn modelId="{F0BBD739-C646-4271-9913-31207691CEA1}" type="presParOf" srcId="{60160B39-BAE8-4802-8F40-F4C2366B88A2}" destId="{F609347D-D64C-4DB1-B00A-52D417876C07}" srcOrd="17" destOrd="0" presId="urn:microsoft.com/office/officeart/2005/8/layout/list1"/>
-    <dgm:cxn modelId="{FABACCCE-4CA9-4007-A9E8-AC4D2AAF5058}" type="presParOf" srcId="{60160B39-BAE8-4802-8F40-F4C2366B88A2}" destId="{8BA69FF2-D222-4410-AC35-78F9C1773FB8}" srcOrd="18" destOrd="0" presId="urn:microsoft.com/office/officeart/2005/8/layout/list1"/>
-    <dgm:cxn modelId="{5D319755-1336-4937-8207-9DBD6C6BEDE0}" type="presParOf" srcId="{60160B39-BAE8-4802-8F40-F4C2366B88A2}" destId="{6128ECD8-2251-4E1A-949A-9426B65F793B}" srcOrd="19" destOrd="0" presId="urn:microsoft.com/office/officeart/2005/8/layout/list1"/>
-    <dgm:cxn modelId="{60C482E5-52AD-4CD5-9E18-954E3C38314A}" type="presParOf" srcId="{60160B39-BAE8-4802-8F40-F4C2366B88A2}" destId="{06855A46-5BAC-4FFF-877E-D6B3B5EEF201}" srcOrd="20" destOrd="0" presId="urn:microsoft.com/office/officeart/2005/8/layout/list1"/>
-    <dgm:cxn modelId="{46B6094A-9659-4C5E-B3B9-66648F441DCD}" type="presParOf" srcId="{06855A46-5BAC-4FFF-877E-D6B3B5EEF201}" destId="{628F743A-D8FC-4F89-87ED-F71C83D711F0}" srcOrd="0" destOrd="0" presId="urn:microsoft.com/office/officeart/2005/8/layout/list1"/>
-    <dgm:cxn modelId="{6B34599B-4F72-46A7-A7FA-5460C4585BF0}" type="presParOf" srcId="{06855A46-5BAC-4FFF-877E-D6B3B5EEF201}" destId="{4C432B39-BEA9-470E-BE2A-FB0E190207B4}" srcOrd="1" destOrd="0" presId="urn:microsoft.com/office/officeart/2005/8/layout/list1"/>
-    <dgm:cxn modelId="{288849A1-1CAD-4098-9F4B-FDA4EB21927B}" type="presParOf" srcId="{60160B39-BAE8-4802-8F40-F4C2366B88A2}" destId="{AA83490D-F6AF-40F6-8225-C9484AABC881}" srcOrd="21" destOrd="0" presId="urn:microsoft.com/office/officeart/2005/8/layout/list1"/>
-    <dgm:cxn modelId="{ACA87E1D-0F7F-4F82-A15F-07A41ACA9676}" type="presParOf" srcId="{60160B39-BAE8-4802-8F40-F4C2366B88A2}" destId="{DEF03059-3453-41E9-8F3C-3624E6A7D9E8}" srcOrd="22" destOrd="0" presId="urn:microsoft.com/office/officeart/2005/8/layout/list1"/>
+    <dgm:cxn modelId="{17AFE0A2-313D-4923-A9E9-7BAE7E8686A0}" type="presOf" srcId="{35953721-3B33-4A8B-A9FD-E5298D2D4E50}" destId="{61A8FF2B-4D84-4C1A-888C-919C92B5C383}" srcOrd="1" destOrd="0" presId="urn:microsoft.com/office/officeart/2005/8/layout/list1"/>
+    <dgm:cxn modelId="{5EE95837-EC51-495E-BFC0-AFD5468420A2}" type="presOf" srcId="{E7DF5A9A-06CA-4B58-B716-485E1FC2B99F}" destId="{6D302AF8-5834-4A7F-8CD5-ED9087A0AF58}" srcOrd="0" destOrd="2" presId="urn:microsoft.com/office/officeart/2005/8/layout/list1"/>
+    <dgm:cxn modelId="{9919DD0F-45DD-43C5-A31C-7696679734E7}" type="presOf" srcId="{79FF7F55-FA97-4CCC-B089-05C4BED967FB}" destId="{8BA69FF2-D222-4410-AC35-78F9C1773FB8}" srcOrd="0" destOrd="1" presId="urn:microsoft.com/office/officeart/2005/8/layout/list1"/>
+    <dgm:cxn modelId="{559CB126-43CA-47A2-A150-D288960696F4}" type="presParOf" srcId="{60160B39-BAE8-4802-8F40-F4C2366B88A2}" destId="{6A64DC53-E659-4A41-A37B-4F5AF85EE153}" srcOrd="0" destOrd="0" presId="urn:microsoft.com/office/officeart/2005/8/layout/list1"/>
+    <dgm:cxn modelId="{EEDFB7E1-C3B1-4CE9-BEEB-11E4C8611A6B}" type="presParOf" srcId="{6A64DC53-E659-4A41-A37B-4F5AF85EE153}" destId="{95A9BA99-7608-4E7D-8A65-4C529A05E567}" srcOrd="0" destOrd="0" presId="urn:microsoft.com/office/officeart/2005/8/layout/list1"/>
+    <dgm:cxn modelId="{53738DCD-250E-4301-B449-7C8E5083B6BC}" type="presParOf" srcId="{6A64DC53-E659-4A41-A37B-4F5AF85EE153}" destId="{95EC9326-6A40-4B05-8EC3-C3DED1CB735A}" srcOrd="1" destOrd="0" presId="urn:microsoft.com/office/officeart/2005/8/layout/list1"/>
+    <dgm:cxn modelId="{1AFE89CF-2991-43FF-A7BA-E00F3F6FDA99}" type="presParOf" srcId="{60160B39-BAE8-4802-8F40-F4C2366B88A2}" destId="{207B29C4-0D3D-4F6B-82E0-48167C3C2C82}" srcOrd="1" destOrd="0" presId="urn:microsoft.com/office/officeart/2005/8/layout/list1"/>
+    <dgm:cxn modelId="{70BDD796-CCBC-4AB9-9F6B-066A8CCF4DD0}" type="presParOf" srcId="{60160B39-BAE8-4802-8F40-F4C2366B88A2}" destId="{A66683C2-26B1-4C23-B360-9D2BAFD0C851}" srcOrd="2" destOrd="0" presId="urn:microsoft.com/office/officeart/2005/8/layout/list1"/>
+    <dgm:cxn modelId="{BC901FE5-41C0-4039-9656-99A4B7740940}" type="presParOf" srcId="{60160B39-BAE8-4802-8F40-F4C2366B88A2}" destId="{BC5FDC7D-C64E-49B7-BBED-1A8DB934EAAD}" srcOrd="3" destOrd="0" presId="urn:microsoft.com/office/officeart/2005/8/layout/list1"/>
+    <dgm:cxn modelId="{4B6881CE-3696-4D99-A820-D8D89D2C8618}" type="presParOf" srcId="{60160B39-BAE8-4802-8F40-F4C2366B88A2}" destId="{B2AE31D5-5C4E-4AB1-A188-FCA53234A378}" srcOrd="4" destOrd="0" presId="urn:microsoft.com/office/officeart/2005/8/layout/list1"/>
+    <dgm:cxn modelId="{CB2BF7F6-2CA8-4A06-B953-CE8DBC4BAA44}" type="presParOf" srcId="{B2AE31D5-5C4E-4AB1-A188-FCA53234A378}" destId="{479D12AA-4664-4DFD-B240-F7E0C9109846}" srcOrd="0" destOrd="0" presId="urn:microsoft.com/office/officeart/2005/8/layout/list1"/>
+    <dgm:cxn modelId="{B83AC6A0-1DE2-4F4B-A967-68568E8CCA98}" type="presParOf" srcId="{B2AE31D5-5C4E-4AB1-A188-FCA53234A378}" destId="{879D6D88-54DF-49DB-9F8C-84ABCE432FFD}" srcOrd="1" destOrd="0" presId="urn:microsoft.com/office/officeart/2005/8/layout/list1"/>
+    <dgm:cxn modelId="{361DD6E9-869D-4C62-ABF1-93435D13305C}" type="presParOf" srcId="{60160B39-BAE8-4802-8F40-F4C2366B88A2}" destId="{666A04F4-F87E-41B2-89BD-4C6A78C5C38A}" srcOrd="5" destOrd="0" presId="urn:microsoft.com/office/officeart/2005/8/layout/list1"/>
+    <dgm:cxn modelId="{E3B1B51D-64A1-4240-9D41-0BD770A60323}" type="presParOf" srcId="{60160B39-BAE8-4802-8F40-F4C2366B88A2}" destId="{C77DA1B2-D6BD-4271-9C3B-7D1DFB990B3A}" srcOrd="6" destOrd="0" presId="urn:microsoft.com/office/officeart/2005/8/layout/list1"/>
+    <dgm:cxn modelId="{D62ACB4A-0F6F-4D33-B32F-BF9EF1999C1D}" type="presParOf" srcId="{60160B39-BAE8-4802-8F40-F4C2366B88A2}" destId="{6B3DD937-B14B-485C-A51C-09D03B0DA719}" srcOrd="7" destOrd="0" presId="urn:microsoft.com/office/officeart/2005/8/layout/list1"/>
+    <dgm:cxn modelId="{D8622649-B477-4EA0-9CA7-96800EFAB7A7}" type="presParOf" srcId="{60160B39-BAE8-4802-8F40-F4C2366B88A2}" destId="{7B3F408A-8919-4C9B-98B2-F809770E789C}" srcOrd="8" destOrd="0" presId="urn:microsoft.com/office/officeart/2005/8/layout/list1"/>
+    <dgm:cxn modelId="{83954EE0-2672-4574-8BF9-E8DB47320AF7}" type="presParOf" srcId="{7B3F408A-8919-4C9B-98B2-F809770E789C}" destId="{2866F9F6-ABD1-4168-AC70-DE3C70837449}" srcOrd="0" destOrd="0" presId="urn:microsoft.com/office/officeart/2005/8/layout/list1"/>
+    <dgm:cxn modelId="{5859135E-6D27-43C1-B0C5-CF738178DDA4}" type="presParOf" srcId="{7B3F408A-8919-4C9B-98B2-F809770E789C}" destId="{61A8FF2B-4D84-4C1A-888C-919C92B5C383}" srcOrd="1" destOrd="0" presId="urn:microsoft.com/office/officeart/2005/8/layout/list1"/>
+    <dgm:cxn modelId="{BBCE6376-A28A-4161-9259-D6C13790449F}" type="presParOf" srcId="{60160B39-BAE8-4802-8F40-F4C2366B88A2}" destId="{156BB70E-A1F0-4AFC-8616-959788D91C02}" srcOrd="9" destOrd="0" presId="urn:microsoft.com/office/officeart/2005/8/layout/list1"/>
+    <dgm:cxn modelId="{D1A6815C-F920-4D5F-8AFE-F46B3C87EAF5}" type="presParOf" srcId="{60160B39-BAE8-4802-8F40-F4C2366B88A2}" destId="{6D302AF8-5834-4A7F-8CD5-ED9087A0AF58}" srcOrd="10" destOrd="0" presId="urn:microsoft.com/office/officeart/2005/8/layout/list1"/>
+    <dgm:cxn modelId="{7A21FC4E-D16D-4E9F-80F7-A4EBEA1DA9BD}" type="presParOf" srcId="{60160B39-BAE8-4802-8F40-F4C2366B88A2}" destId="{802DD56D-5718-4E81-9B1B-EF64735A292E}" srcOrd="11" destOrd="0" presId="urn:microsoft.com/office/officeart/2005/8/layout/list1"/>
+    <dgm:cxn modelId="{6FC99473-3983-435C-9CE8-E68526EF8FFA}" type="presParOf" srcId="{60160B39-BAE8-4802-8F40-F4C2366B88A2}" destId="{B61FF092-425D-4C90-BE05-A71D9E92C301}" srcOrd="12" destOrd="0" presId="urn:microsoft.com/office/officeart/2005/8/layout/list1"/>
+    <dgm:cxn modelId="{6CC60679-589C-480F-981D-111E7FCA2850}" type="presParOf" srcId="{B61FF092-425D-4C90-BE05-A71D9E92C301}" destId="{67D64E7E-A8DD-4A34-B4EF-80F3FF90CA90}" srcOrd="0" destOrd="0" presId="urn:microsoft.com/office/officeart/2005/8/layout/list1"/>
+    <dgm:cxn modelId="{DACD44A6-D27C-4F2D-9419-59026DEF5855}" type="presParOf" srcId="{B61FF092-425D-4C90-BE05-A71D9E92C301}" destId="{C0D758EF-A889-429B-A253-B56476AB03A3}" srcOrd="1" destOrd="0" presId="urn:microsoft.com/office/officeart/2005/8/layout/list1"/>
+    <dgm:cxn modelId="{714F9682-52A5-4762-9020-C3DC55EB30BD}" type="presParOf" srcId="{60160B39-BAE8-4802-8F40-F4C2366B88A2}" destId="{CFB29FD8-3EDF-4123-ADDC-83B3CFAD65E2}" srcOrd="13" destOrd="0" presId="urn:microsoft.com/office/officeart/2005/8/layout/list1"/>
+    <dgm:cxn modelId="{4A8B76D0-A012-424F-B4DB-B161AB984800}" type="presParOf" srcId="{60160B39-BAE8-4802-8F40-F4C2366B88A2}" destId="{037EB1F5-7603-4F33-AD9A-0BF45F7E7DC6}" srcOrd="14" destOrd="0" presId="urn:microsoft.com/office/officeart/2005/8/layout/list1"/>
+    <dgm:cxn modelId="{8CE3302F-18F1-4906-978E-52FB5F44B7AC}" type="presParOf" srcId="{60160B39-BAE8-4802-8F40-F4C2366B88A2}" destId="{688DC86C-A6F4-4EE7-8BC4-8054E02212F5}" srcOrd="15" destOrd="0" presId="urn:microsoft.com/office/officeart/2005/8/layout/list1"/>
+    <dgm:cxn modelId="{B38660F2-075C-4AD4-84E0-F5784EBF9D0F}" type="presParOf" srcId="{60160B39-BAE8-4802-8F40-F4C2366B88A2}" destId="{5EAED80D-0763-48D5-A0DB-4EBF5FB84D92}" srcOrd="16" destOrd="0" presId="urn:microsoft.com/office/officeart/2005/8/layout/list1"/>
+    <dgm:cxn modelId="{4B6F1470-91D7-41C8-A8A8-476DECF4E230}" type="presParOf" srcId="{5EAED80D-0763-48D5-A0DB-4EBF5FB84D92}" destId="{F0491164-1170-4EB7-802D-1304FCE97EFC}" srcOrd="0" destOrd="0" presId="urn:microsoft.com/office/officeart/2005/8/layout/list1"/>
+    <dgm:cxn modelId="{4C52FE3B-A98A-4B3B-8C23-E250BA302D1E}" type="presParOf" srcId="{5EAED80D-0763-48D5-A0DB-4EBF5FB84D92}" destId="{76EB66D1-08D6-42F1-828F-BCEEC2ABE6CE}" srcOrd="1" destOrd="0" presId="urn:microsoft.com/office/officeart/2005/8/layout/list1"/>
+    <dgm:cxn modelId="{1D7AAEC0-063D-42B5-9D58-C96018FDD720}" type="presParOf" srcId="{60160B39-BAE8-4802-8F40-F4C2366B88A2}" destId="{F609347D-D64C-4DB1-B00A-52D417876C07}" srcOrd="17" destOrd="0" presId="urn:microsoft.com/office/officeart/2005/8/layout/list1"/>
+    <dgm:cxn modelId="{1E1F5349-E302-49AF-991F-75A8C05B992C}" type="presParOf" srcId="{60160B39-BAE8-4802-8F40-F4C2366B88A2}" destId="{8BA69FF2-D222-4410-AC35-78F9C1773FB8}" srcOrd="18" destOrd="0" presId="urn:microsoft.com/office/officeart/2005/8/layout/list1"/>
+    <dgm:cxn modelId="{98F54143-D1D3-419D-9633-9208B1018A1B}" type="presParOf" srcId="{60160B39-BAE8-4802-8F40-F4C2366B88A2}" destId="{6128ECD8-2251-4E1A-949A-9426B65F793B}" srcOrd="19" destOrd="0" presId="urn:microsoft.com/office/officeart/2005/8/layout/list1"/>
+    <dgm:cxn modelId="{05291799-B7B8-4400-B02B-DF9201201816}" type="presParOf" srcId="{60160B39-BAE8-4802-8F40-F4C2366B88A2}" destId="{06855A46-5BAC-4FFF-877E-D6B3B5EEF201}" srcOrd="20" destOrd="0" presId="urn:microsoft.com/office/officeart/2005/8/layout/list1"/>
+    <dgm:cxn modelId="{185FB78B-675C-48E9-9EF7-EA76931C3477}" type="presParOf" srcId="{06855A46-5BAC-4FFF-877E-D6B3B5EEF201}" destId="{628F743A-D8FC-4F89-87ED-F71C83D711F0}" srcOrd="0" destOrd="0" presId="urn:microsoft.com/office/officeart/2005/8/layout/list1"/>
+    <dgm:cxn modelId="{969A7746-5FF1-41DB-81B9-E91AE48F34D7}" type="presParOf" srcId="{06855A46-5BAC-4FFF-877E-D6B3B5EEF201}" destId="{4C432B39-BEA9-470E-BE2A-FB0E190207B4}" srcOrd="1" destOrd="0" presId="urn:microsoft.com/office/officeart/2005/8/layout/list1"/>
+    <dgm:cxn modelId="{38282740-E656-4A05-BB8C-015960E6A2F7}" type="presParOf" srcId="{60160B39-BAE8-4802-8F40-F4C2366B88A2}" destId="{AA83490D-F6AF-40F6-8225-C9484AABC881}" srcOrd="21" destOrd="0" presId="urn:microsoft.com/office/officeart/2005/8/layout/list1"/>
+    <dgm:cxn modelId="{06CABE65-EAE6-4DB7-ADD0-35665FE007AB}" type="presParOf" srcId="{60160B39-BAE8-4802-8F40-F4C2366B88A2}" destId="{DEF03059-3453-41E9-8F3C-3624E6A7D9E8}" srcOrd="22" destOrd="0" presId="urn:microsoft.com/office/officeart/2005/8/layout/list1"/>
   </dgm:cxnLst>
   <dgm:bg/>
   <dgm:whole/>
@@ -15669,37 +16098,37 @@
     </dgm:pt>
   </dgm:ptLst>
   <dgm:cxnLst>
-    <dgm:cxn modelId="{1CE659AE-EE51-4E11-B2B8-EC8798FF6ADD}" type="presOf" srcId="{13B21DEA-82DF-459F-A224-6DBA09B0AA36}" destId="{F97BA7D3-15B8-4DBA-A550-85E9D0BF4F01}" srcOrd="0" destOrd="0" presId="urn:microsoft.com/office/officeart/2009/layout/CircleArrowProcess"/>
+    <dgm:cxn modelId="{EEA0208D-B3F0-4A85-840E-0EC3E98B497E}" type="presOf" srcId="{13B21DEA-82DF-459F-A224-6DBA09B0AA36}" destId="{F97BA7D3-15B8-4DBA-A550-85E9D0BF4F01}" srcOrd="0" destOrd="0" presId="urn:microsoft.com/office/officeart/2009/layout/CircleArrowProcess"/>
+    <dgm:cxn modelId="{2748E40D-319F-464B-AD30-EA727AA441B5}" type="presOf" srcId="{EFEC5679-2622-4BB8-A9E2-E79B12BDA766}" destId="{E2C50F88-9247-40AF-BFDB-38BF3807C715}" srcOrd="0" destOrd="0" presId="urn:microsoft.com/office/officeart/2009/layout/CircleArrowProcess"/>
+    <dgm:cxn modelId="{E71E6A25-2AD9-4A91-954F-126B5B577467}" srcId="{1A176F2F-EE49-4CEF-91E6-4065F7665040}" destId="{2BA13B26-6A3C-4045-8237-098D932264C8}" srcOrd="1" destOrd="0" parTransId="{321BC063-0EB5-431D-B14B-9510D049FEBB}" sibTransId="{243B76BC-D36D-4A0C-BC8D-5143C37314E9}"/>
+    <dgm:cxn modelId="{B1CAB817-13E3-4C01-A636-F45670DF22A9}" type="presOf" srcId="{4F0C2ABF-24C4-48A7-9018-70E3ADA3D69C}" destId="{F5B181A0-E86A-4AD8-8E41-2645A3D64256}" srcOrd="0" destOrd="0" presId="urn:microsoft.com/office/officeart/2009/layout/CircleArrowProcess"/>
+    <dgm:cxn modelId="{C63036BE-4FAC-4135-9E8C-C4F9EE806CE3}" type="presOf" srcId="{7F3A248A-CDB9-46E0-8337-9011213C9110}" destId="{BCD3A760-E1E2-46D1-9D04-1FBA5805C4AC}" srcOrd="0" destOrd="0" presId="urn:microsoft.com/office/officeart/2009/layout/CircleArrowProcess"/>
+    <dgm:cxn modelId="{B1039594-688F-4DBF-8BA4-B0B7B9F656FB}" type="presOf" srcId="{BE2D5C13-4CE9-4ECC-9B92-F17975890C9C}" destId="{7BAD25BB-4820-4AD1-A2DF-7EE8B1FDD024}" srcOrd="0" destOrd="0" presId="urn:microsoft.com/office/officeart/2009/layout/CircleArrowProcess"/>
+    <dgm:cxn modelId="{EFE81EB7-29B5-4DE3-AE0B-1D67291E2E2E}" srcId="{1A176F2F-EE49-4CEF-91E6-4065F7665040}" destId="{4F0C2ABF-24C4-48A7-9018-70E3ADA3D69C}" srcOrd="5" destOrd="0" parTransId="{FBA414C5-73F3-4CDF-940C-F3F53556B31A}" sibTransId="{4D100E8D-82EC-4866-B416-FC57DD1917E3}"/>
+    <dgm:cxn modelId="{A89CC93A-3BEC-4F2A-BF5B-2BD0F9DEFFD4}" srcId="{1A176F2F-EE49-4CEF-91E6-4065F7665040}" destId="{EFEC5679-2622-4BB8-A9E2-E79B12BDA766}" srcOrd="4" destOrd="0" parTransId="{77E46E99-0184-4653-A45E-9B62E21A4808}" sibTransId="{8F81E478-A879-4555-81FF-4BDF89EC08E5}"/>
+    <dgm:cxn modelId="{823A3F9B-C148-43C0-B5BF-AAE57326C740}" srcId="{1A176F2F-EE49-4CEF-91E6-4065F7665040}" destId="{7F3A248A-CDB9-46E0-8337-9011213C9110}" srcOrd="0" destOrd="0" parTransId="{E5885560-188F-42B3-93A2-F12E58B8A66E}" sibTransId="{1DB7B8DA-6738-42C2-A50F-B410FA50227F}"/>
+    <dgm:cxn modelId="{86C62CFC-3934-43DB-9612-E43AD7DC8C99}" srcId="{1A176F2F-EE49-4CEF-91E6-4065F7665040}" destId="{BE2D5C13-4CE9-4ECC-9B92-F17975890C9C}" srcOrd="3" destOrd="0" parTransId="{FCAE33FD-2BE0-4891-82DC-A6F1D902393F}" sibTransId="{90FDCF7B-3DED-42A5-BCE6-4555687B2C94}"/>
+    <dgm:cxn modelId="{1CEE9870-1981-4181-B01B-4635583CC0C7}" type="presOf" srcId="{2BA13B26-6A3C-4045-8237-098D932264C8}" destId="{168BB7D6-7C40-4619-ABC1-6FC03A4E35A6}" srcOrd="0" destOrd="0" presId="urn:microsoft.com/office/officeart/2009/layout/CircleArrowProcess"/>
+    <dgm:cxn modelId="{5CF54912-F7B5-48C3-BC68-1C97FA0F67BC}" type="presOf" srcId="{1A176F2F-EE49-4CEF-91E6-4065F7665040}" destId="{885A656E-532E-4D6E-8A6B-BEABDEEA695C}" srcOrd="0" destOrd="0" presId="urn:microsoft.com/office/officeart/2009/layout/CircleArrowProcess"/>
     <dgm:cxn modelId="{D2B67E5B-99A9-4B69-B0AD-7852C27DBE6D}" srcId="{1A176F2F-EE49-4CEF-91E6-4065F7665040}" destId="{13B21DEA-82DF-459F-A224-6DBA09B0AA36}" srcOrd="2" destOrd="0" parTransId="{EF0DEE23-D7B5-4F36-B303-83865B2C5B87}" sibTransId="{7D5D8E6F-BDAE-4C83-9320-FD41377980EE}"/>
-    <dgm:cxn modelId="{3DB042B6-A538-42DF-9921-49257036C7F6}" type="presOf" srcId="{7F3A248A-CDB9-46E0-8337-9011213C9110}" destId="{BCD3A760-E1E2-46D1-9D04-1FBA5805C4AC}" srcOrd="0" destOrd="0" presId="urn:microsoft.com/office/officeart/2009/layout/CircleArrowProcess"/>
-    <dgm:cxn modelId="{7A0538D8-5F8F-4FE3-9F8C-74B16ECDF68B}" type="presOf" srcId="{BE2D5C13-4CE9-4ECC-9B92-F17975890C9C}" destId="{7BAD25BB-4820-4AD1-A2DF-7EE8B1FDD024}" srcOrd="0" destOrd="0" presId="urn:microsoft.com/office/officeart/2009/layout/CircleArrowProcess"/>
-    <dgm:cxn modelId="{A89CC93A-3BEC-4F2A-BF5B-2BD0F9DEFFD4}" srcId="{1A176F2F-EE49-4CEF-91E6-4065F7665040}" destId="{EFEC5679-2622-4BB8-A9E2-E79B12BDA766}" srcOrd="4" destOrd="0" parTransId="{77E46E99-0184-4653-A45E-9B62E21A4808}" sibTransId="{8F81E478-A879-4555-81FF-4BDF89EC08E5}"/>
-    <dgm:cxn modelId="{86C62CFC-3934-43DB-9612-E43AD7DC8C99}" srcId="{1A176F2F-EE49-4CEF-91E6-4065F7665040}" destId="{BE2D5C13-4CE9-4ECC-9B92-F17975890C9C}" srcOrd="3" destOrd="0" parTransId="{FCAE33FD-2BE0-4891-82DC-A6F1D902393F}" sibTransId="{90FDCF7B-3DED-42A5-BCE6-4555687B2C94}"/>
-    <dgm:cxn modelId="{73326C5B-50EB-4190-B92F-E95F5BB0616E}" type="presOf" srcId="{EFEC5679-2622-4BB8-A9E2-E79B12BDA766}" destId="{E2C50F88-9247-40AF-BFDB-38BF3807C715}" srcOrd="0" destOrd="0" presId="urn:microsoft.com/office/officeart/2009/layout/CircleArrowProcess"/>
-    <dgm:cxn modelId="{C14016EB-BC9C-486B-AE6C-9694FDC19E17}" type="presOf" srcId="{4F0C2ABF-24C4-48A7-9018-70E3ADA3D69C}" destId="{F5B181A0-E86A-4AD8-8E41-2645A3D64256}" srcOrd="0" destOrd="0" presId="urn:microsoft.com/office/officeart/2009/layout/CircleArrowProcess"/>
-    <dgm:cxn modelId="{417CB748-427B-4DEC-9AC0-A41DD8DFA886}" type="presOf" srcId="{1A176F2F-EE49-4CEF-91E6-4065F7665040}" destId="{885A656E-532E-4D6E-8A6B-BEABDEEA695C}" srcOrd="0" destOrd="0" presId="urn:microsoft.com/office/officeart/2009/layout/CircleArrowProcess"/>
-    <dgm:cxn modelId="{B7995DA3-0802-4410-B224-4DC8123DD5EF}" type="presOf" srcId="{2BA13B26-6A3C-4045-8237-098D932264C8}" destId="{168BB7D6-7C40-4619-ABC1-6FC03A4E35A6}" srcOrd="0" destOrd="0" presId="urn:microsoft.com/office/officeart/2009/layout/CircleArrowProcess"/>
-    <dgm:cxn modelId="{E71E6A25-2AD9-4A91-954F-126B5B577467}" srcId="{1A176F2F-EE49-4CEF-91E6-4065F7665040}" destId="{2BA13B26-6A3C-4045-8237-098D932264C8}" srcOrd="1" destOrd="0" parTransId="{321BC063-0EB5-431D-B14B-9510D049FEBB}" sibTransId="{243B76BC-D36D-4A0C-BC8D-5143C37314E9}"/>
-    <dgm:cxn modelId="{823A3F9B-C148-43C0-B5BF-AAE57326C740}" srcId="{1A176F2F-EE49-4CEF-91E6-4065F7665040}" destId="{7F3A248A-CDB9-46E0-8337-9011213C9110}" srcOrd="0" destOrd="0" parTransId="{E5885560-188F-42B3-93A2-F12E58B8A66E}" sibTransId="{1DB7B8DA-6738-42C2-A50F-B410FA50227F}"/>
-    <dgm:cxn modelId="{EFE81EB7-29B5-4DE3-AE0B-1D67291E2E2E}" srcId="{1A176F2F-EE49-4CEF-91E6-4065F7665040}" destId="{4F0C2ABF-24C4-48A7-9018-70E3ADA3D69C}" srcOrd="5" destOrd="0" parTransId="{FBA414C5-73F3-4CDF-940C-F3F53556B31A}" sibTransId="{4D100E8D-82EC-4866-B416-FC57DD1917E3}"/>
-    <dgm:cxn modelId="{9B61EA67-EF4F-4818-BBD7-8939399B75E8}" type="presParOf" srcId="{885A656E-532E-4D6E-8A6B-BEABDEEA695C}" destId="{28B5C9A8-87F2-4B74-884D-14B43E735B00}" srcOrd="0" destOrd="0" presId="urn:microsoft.com/office/officeart/2009/layout/CircleArrowProcess"/>
-    <dgm:cxn modelId="{3A8A645D-C6A6-4C8F-884F-7A984815268A}" type="presParOf" srcId="{28B5C9A8-87F2-4B74-884D-14B43E735B00}" destId="{5319FC1E-B3D4-43A9-BB9F-77A6B18D0581}" srcOrd="0" destOrd="0" presId="urn:microsoft.com/office/officeart/2009/layout/CircleArrowProcess"/>
-    <dgm:cxn modelId="{C23A9F58-6894-402A-A997-570041E9F22E}" type="presParOf" srcId="{885A656E-532E-4D6E-8A6B-BEABDEEA695C}" destId="{BCD3A760-E1E2-46D1-9D04-1FBA5805C4AC}" srcOrd="1" destOrd="0" presId="urn:microsoft.com/office/officeart/2009/layout/CircleArrowProcess"/>
-    <dgm:cxn modelId="{098097BD-C1DD-485F-829B-76F4AE73EA30}" type="presParOf" srcId="{885A656E-532E-4D6E-8A6B-BEABDEEA695C}" destId="{FEC0DAA1-CB5D-4515-8F38-BB68D09280B1}" srcOrd="2" destOrd="0" presId="urn:microsoft.com/office/officeart/2009/layout/CircleArrowProcess"/>
-    <dgm:cxn modelId="{A5D37C23-B1C7-4F1C-A7C9-2334BDB17679}" type="presParOf" srcId="{FEC0DAA1-CB5D-4515-8F38-BB68D09280B1}" destId="{B1B329FD-F590-4028-AAB3-3218E6563F5C}" srcOrd="0" destOrd="0" presId="urn:microsoft.com/office/officeart/2009/layout/CircleArrowProcess"/>
-    <dgm:cxn modelId="{BE88B2BE-DE71-4D21-A3C7-3409C5B00547}" type="presParOf" srcId="{885A656E-532E-4D6E-8A6B-BEABDEEA695C}" destId="{168BB7D6-7C40-4619-ABC1-6FC03A4E35A6}" srcOrd="3" destOrd="0" presId="urn:microsoft.com/office/officeart/2009/layout/CircleArrowProcess"/>
-    <dgm:cxn modelId="{9E28B32A-EDCE-4349-84B1-97D65068F885}" type="presParOf" srcId="{885A656E-532E-4D6E-8A6B-BEABDEEA695C}" destId="{CB45634B-F804-4B73-A107-8B6ACA495B6F}" srcOrd="4" destOrd="0" presId="urn:microsoft.com/office/officeart/2009/layout/CircleArrowProcess"/>
-    <dgm:cxn modelId="{15D41FD3-C094-4DFA-A9E2-FED30AA78519}" type="presParOf" srcId="{CB45634B-F804-4B73-A107-8B6ACA495B6F}" destId="{765874F3-691E-45F4-869C-BAFA43F09AE8}" srcOrd="0" destOrd="0" presId="urn:microsoft.com/office/officeart/2009/layout/CircleArrowProcess"/>
-    <dgm:cxn modelId="{471F589A-51FB-4389-A9F3-1B2E1D039400}" type="presParOf" srcId="{885A656E-532E-4D6E-8A6B-BEABDEEA695C}" destId="{F97BA7D3-15B8-4DBA-A550-85E9D0BF4F01}" srcOrd="5" destOrd="0" presId="urn:microsoft.com/office/officeart/2009/layout/CircleArrowProcess"/>
-    <dgm:cxn modelId="{81CDE95B-C44B-428D-AEE1-46DBFC423841}" type="presParOf" srcId="{885A656E-532E-4D6E-8A6B-BEABDEEA695C}" destId="{C1DD832C-14E8-4A0F-8909-BFA6CE6E28AA}" srcOrd="6" destOrd="0" presId="urn:microsoft.com/office/officeart/2009/layout/CircleArrowProcess"/>
-    <dgm:cxn modelId="{DABAE400-43BC-4C58-B8A9-719A6502C408}" type="presParOf" srcId="{C1DD832C-14E8-4A0F-8909-BFA6CE6E28AA}" destId="{16A58732-A86A-44AB-9AA6-3B39BDC0576D}" srcOrd="0" destOrd="0" presId="urn:microsoft.com/office/officeart/2009/layout/CircleArrowProcess"/>
-    <dgm:cxn modelId="{A1DA697B-5BB7-4834-9312-2D106C63F0A2}" type="presParOf" srcId="{885A656E-532E-4D6E-8A6B-BEABDEEA695C}" destId="{7BAD25BB-4820-4AD1-A2DF-7EE8B1FDD024}" srcOrd="7" destOrd="0" presId="urn:microsoft.com/office/officeart/2009/layout/CircleArrowProcess"/>
-    <dgm:cxn modelId="{15BAB663-1D5B-4923-9584-F8CE5B91B0AB}" type="presParOf" srcId="{885A656E-532E-4D6E-8A6B-BEABDEEA695C}" destId="{9ECE4858-DFFB-43E2-B6F8-6955C79DB6B6}" srcOrd="8" destOrd="0" presId="urn:microsoft.com/office/officeart/2009/layout/CircleArrowProcess"/>
-    <dgm:cxn modelId="{B2A2073F-E9A8-45CC-A4C3-0DF6934AF0E5}" type="presParOf" srcId="{9ECE4858-DFFB-43E2-B6F8-6955C79DB6B6}" destId="{2283A356-23A2-44CF-98DC-5BABB46DDECA}" srcOrd="0" destOrd="0" presId="urn:microsoft.com/office/officeart/2009/layout/CircleArrowProcess"/>
-    <dgm:cxn modelId="{98B29601-57AD-4244-9B6E-E5A560196415}" type="presParOf" srcId="{885A656E-532E-4D6E-8A6B-BEABDEEA695C}" destId="{E2C50F88-9247-40AF-BFDB-38BF3807C715}" srcOrd="9" destOrd="0" presId="urn:microsoft.com/office/officeart/2009/layout/CircleArrowProcess"/>
-    <dgm:cxn modelId="{D0B8AF5A-43BB-4206-8053-A5247B6F8A2B}" type="presParOf" srcId="{885A656E-532E-4D6E-8A6B-BEABDEEA695C}" destId="{33B16AF4-5FA8-48BF-9FC7-C3EEF1820137}" srcOrd="10" destOrd="0" presId="urn:microsoft.com/office/officeart/2009/layout/CircleArrowProcess"/>
-    <dgm:cxn modelId="{6ECA7A1D-0D55-436C-8814-4A988671AF04}" type="presParOf" srcId="{33B16AF4-5FA8-48BF-9FC7-C3EEF1820137}" destId="{0FB9DDC1-8EF2-4907-BDBC-E72C6ABF7CED}" srcOrd="0" destOrd="0" presId="urn:microsoft.com/office/officeart/2009/layout/CircleArrowProcess"/>
-    <dgm:cxn modelId="{8432D80B-C51C-4D43-8DAD-2CFFA90021F4}" type="presParOf" srcId="{885A656E-532E-4D6E-8A6B-BEABDEEA695C}" destId="{F5B181A0-E86A-4AD8-8E41-2645A3D64256}" srcOrd="11" destOrd="0" presId="urn:microsoft.com/office/officeart/2009/layout/CircleArrowProcess"/>
+    <dgm:cxn modelId="{A17F072D-0A93-4D0B-BEF3-2B546B13DE20}" type="presParOf" srcId="{885A656E-532E-4D6E-8A6B-BEABDEEA695C}" destId="{28B5C9A8-87F2-4B74-884D-14B43E735B00}" srcOrd="0" destOrd="0" presId="urn:microsoft.com/office/officeart/2009/layout/CircleArrowProcess"/>
+    <dgm:cxn modelId="{A7E400AF-632B-40D3-8471-AC67354D5F32}" type="presParOf" srcId="{28B5C9A8-87F2-4B74-884D-14B43E735B00}" destId="{5319FC1E-B3D4-43A9-BB9F-77A6B18D0581}" srcOrd="0" destOrd="0" presId="urn:microsoft.com/office/officeart/2009/layout/CircleArrowProcess"/>
+    <dgm:cxn modelId="{9152E95E-663A-4396-A741-E30A632CA815}" type="presParOf" srcId="{885A656E-532E-4D6E-8A6B-BEABDEEA695C}" destId="{BCD3A760-E1E2-46D1-9D04-1FBA5805C4AC}" srcOrd="1" destOrd="0" presId="urn:microsoft.com/office/officeart/2009/layout/CircleArrowProcess"/>
+    <dgm:cxn modelId="{3E51BE6D-9F87-4903-A857-3F27946B0A7D}" type="presParOf" srcId="{885A656E-532E-4D6E-8A6B-BEABDEEA695C}" destId="{FEC0DAA1-CB5D-4515-8F38-BB68D09280B1}" srcOrd="2" destOrd="0" presId="urn:microsoft.com/office/officeart/2009/layout/CircleArrowProcess"/>
+    <dgm:cxn modelId="{AC7396D4-7FAF-4770-9311-A7E52B54B146}" type="presParOf" srcId="{FEC0DAA1-CB5D-4515-8F38-BB68D09280B1}" destId="{B1B329FD-F590-4028-AAB3-3218E6563F5C}" srcOrd="0" destOrd="0" presId="urn:microsoft.com/office/officeart/2009/layout/CircleArrowProcess"/>
+    <dgm:cxn modelId="{19251798-0192-4472-A5FF-389732247939}" type="presParOf" srcId="{885A656E-532E-4D6E-8A6B-BEABDEEA695C}" destId="{168BB7D6-7C40-4619-ABC1-6FC03A4E35A6}" srcOrd="3" destOrd="0" presId="urn:microsoft.com/office/officeart/2009/layout/CircleArrowProcess"/>
+    <dgm:cxn modelId="{294D7876-A486-4417-8ED5-4B9D09EBC0A9}" type="presParOf" srcId="{885A656E-532E-4D6E-8A6B-BEABDEEA695C}" destId="{CB45634B-F804-4B73-A107-8B6ACA495B6F}" srcOrd="4" destOrd="0" presId="urn:microsoft.com/office/officeart/2009/layout/CircleArrowProcess"/>
+    <dgm:cxn modelId="{A58C4B49-0943-4AEC-B589-93289A318C64}" type="presParOf" srcId="{CB45634B-F804-4B73-A107-8B6ACA495B6F}" destId="{765874F3-691E-45F4-869C-BAFA43F09AE8}" srcOrd="0" destOrd="0" presId="urn:microsoft.com/office/officeart/2009/layout/CircleArrowProcess"/>
+    <dgm:cxn modelId="{F1FFC51C-B5F9-4A7C-9369-3FEA97047E67}" type="presParOf" srcId="{885A656E-532E-4D6E-8A6B-BEABDEEA695C}" destId="{F97BA7D3-15B8-4DBA-A550-85E9D0BF4F01}" srcOrd="5" destOrd="0" presId="urn:microsoft.com/office/officeart/2009/layout/CircleArrowProcess"/>
+    <dgm:cxn modelId="{98B2C09C-F9D4-4A7A-96B7-ABDBD79E6E5C}" type="presParOf" srcId="{885A656E-532E-4D6E-8A6B-BEABDEEA695C}" destId="{C1DD832C-14E8-4A0F-8909-BFA6CE6E28AA}" srcOrd="6" destOrd="0" presId="urn:microsoft.com/office/officeart/2009/layout/CircleArrowProcess"/>
+    <dgm:cxn modelId="{49D48C67-6A13-45A0-BA93-DC25B8F3757F}" type="presParOf" srcId="{C1DD832C-14E8-4A0F-8909-BFA6CE6E28AA}" destId="{16A58732-A86A-44AB-9AA6-3B39BDC0576D}" srcOrd="0" destOrd="0" presId="urn:microsoft.com/office/officeart/2009/layout/CircleArrowProcess"/>
+    <dgm:cxn modelId="{2DF37B2E-554A-4BDC-AB81-99E2DF591A30}" type="presParOf" srcId="{885A656E-532E-4D6E-8A6B-BEABDEEA695C}" destId="{7BAD25BB-4820-4AD1-A2DF-7EE8B1FDD024}" srcOrd="7" destOrd="0" presId="urn:microsoft.com/office/officeart/2009/layout/CircleArrowProcess"/>
+    <dgm:cxn modelId="{16B552B0-8116-4025-AF28-C82BB2145428}" type="presParOf" srcId="{885A656E-532E-4D6E-8A6B-BEABDEEA695C}" destId="{9ECE4858-DFFB-43E2-B6F8-6955C79DB6B6}" srcOrd="8" destOrd="0" presId="urn:microsoft.com/office/officeart/2009/layout/CircleArrowProcess"/>
+    <dgm:cxn modelId="{FB8F9D0F-A9E7-49C8-AC63-01EB978C2FC5}" type="presParOf" srcId="{9ECE4858-DFFB-43E2-B6F8-6955C79DB6B6}" destId="{2283A356-23A2-44CF-98DC-5BABB46DDECA}" srcOrd="0" destOrd="0" presId="urn:microsoft.com/office/officeart/2009/layout/CircleArrowProcess"/>
+    <dgm:cxn modelId="{038078DA-CD30-4D99-AC4D-1E74554890CB}" type="presParOf" srcId="{885A656E-532E-4D6E-8A6B-BEABDEEA695C}" destId="{E2C50F88-9247-40AF-BFDB-38BF3807C715}" srcOrd="9" destOrd="0" presId="urn:microsoft.com/office/officeart/2009/layout/CircleArrowProcess"/>
+    <dgm:cxn modelId="{F57B4545-4587-4EDF-9A58-60377F27277C}" type="presParOf" srcId="{885A656E-532E-4D6E-8A6B-BEABDEEA695C}" destId="{33B16AF4-5FA8-48BF-9FC7-C3EEF1820137}" srcOrd="10" destOrd="0" presId="urn:microsoft.com/office/officeart/2009/layout/CircleArrowProcess"/>
+    <dgm:cxn modelId="{8DDF78CE-A0A3-4E9C-AB79-454C0C53C63B}" type="presParOf" srcId="{33B16AF4-5FA8-48BF-9FC7-C3EEF1820137}" destId="{0FB9DDC1-8EF2-4907-BDBC-E72C6ABF7CED}" srcOrd="0" destOrd="0" presId="urn:microsoft.com/office/officeart/2009/layout/CircleArrowProcess"/>
+    <dgm:cxn modelId="{378910C6-9E9A-4544-AA44-04A59129CEB0}" type="presParOf" srcId="{885A656E-532E-4D6E-8A6B-BEABDEEA695C}" destId="{F5B181A0-E86A-4AD8-8E41-2645A3D64256}" srcOrd="11" destOrd="0" presId="urn:microsoft.com/office/officeart/2009/layout/CircleArrowProcess"/>
   </dgm:cxnLst>
   <dgm:bg/>
   <dgm:whole/>
@@ -17935,148 +18364,148 @@
     </dgm:pt>
   </dgm:ptLst>
   <dgm:cxnLst>
+    <dgm:cxn modelId="{C5BD1BE1-D202-4D58-8B1E-DB4EC9112C7D}" type="presOf" srcId="{FB8E9687-8B55-4EF3-B9AB-F5C080653026}" destId="{20DB009F-8239-4928-A9F7-D98FE1EFE254}" srcOrd="0" destOrd="0" presId="urn:microsoft.com/office/officeart/2005/8/layout/orgChart1"/>
+    <dgm:cxn modelId="{DA7D89F3-D22E-423D-B4E2-6E5F11D4CFD4}" type="presOf" srcId="{36012770-5454-4841-BD39-7EBC6E8349A8}" destId="{699E1209-A7A2-476E-93AD-7F07D7735B50}" srcOrd="0" destOrd="0" presId="urn:microsoft.com/office/officeart/2005/8/layout/orgChart1"/>
+    <dgm:cxn modelId="{1508F497-D050-467B-8A5B-B37122851480}" type="presOf" srcId="{D1AFE100-CF32-456C-B944-A481F603E96E}" destId="{2D2BAD4E-D894-45BA-A740-233579668D68}" srcOrd="0" destOrd="0" presId="urn:microsoft.com/office/officeart/2005/8/layout/orgChart1"/>
+    <dgm:cxn modelId="{F3E989CA-C7E0-48FE-A59B-F885A053C386}" srcId="{417C6D3F-9CA1-4F80-9916-F65A4FB1B527}" destId="{A954F36C-7E4D-4D60-A9D1-27EBBA1078F1}" srcOrd="2" destOrd="0" parTransId="{FB8E9687-8B55-4EF3-B9AB-F5C080653026}" sibTransId="{4DAA62BA-0DC9-43CE-8EB2-DC2D15B56C2D}"/>
+    <dgm:cxn modelId="{C9084EB8-8F22-43F7-A17C-8FB61DD4939A}" type="presOf" srcId="{CF79C6F1-4519-4F2F-BF73-12AFD1F655B6}" destId="{82E16197-9038-4722-AF1B-D6EB8B3AD838}" srcOrd="0" destOrd="0" presId="urn:microsoft.com/office/officeart/2005/8/layout/orgChart1"/>
+    <dgm:cxn modelId="{D91C9455-04B3-4C31-BD53-7965BF4CDD4E}" type="presOf" srcId="{652696ED-41D3-4ADD-94A8-F04B2530A2A7}" destId="{18F226C9-EAC2-429D-9338-21A25E1426B9}" srcOrd="1" destOrd="0" presId="urn:microsoft.com/office/officeart/2005/8/layout/orgChart1"/>
+    <dgm:cxn modelId="{22F4C378-897F-4DA2-BCD3-B89D8A7CB3A5}" type="presOf" srcId="{CF79C6F1-4519-4F2F-BF73-12AFD1F655B6}" destId="{7AB67EA9-FF59-4575-A3D7-53D070D443B3}" srcOrd="1" destOrd="0" presId="urn:microsoft.com/office/officeart/2005/8/layout/orgChart1"/>
+    <dgm:cxn modelId="{1DB57C69-FBEB-495F-BE84-373DCEB5C84A}" type="presOf" srcId="{A22E0D96-0980-493D-A7CD-3F4D7BB44C6A}" destId="{5C300972-E606-493C-AC6D-7F616631F60A}" srcOrd="0" destOrd="0" presId="urn:microsoft.com/office/officeart/2005/8/layout/orgChart1"/>
+    <dgm:cxn modelId="{ABFCCDFA-79C4-4ED9-82BB-D9902A2103A5}" srcId="{417C6D3F-9CA1-4F80-9916-F65A4FB1B527}" destId="{1DD987DB-4FD2-4333-A370-C03D0DCB0F35}" srcOrd="1" destOrd="0" parTransId="{FFC9A63A-34E4-4675-A9A1-DF7665838DDD}" sibTransId="{A021E3DA-1D83-41AC-8E2B-E53EEC30E0B0}"/>
+    <dgm:cxn modelId="{5A12B925-20AC-4483-837A-4334BC303C6A}" srcId="{417C6D3F-9CA1-4F80-9916-F65A4FB1B527}" destId="{CF79C6F1-4519-4F2F-BF73-12AFD1F655B6}" srcOrd="0" destOrd="0" parTransId="{00FE0D36-97F3-4A3D-949F-BA10EBB4B568}" sibTransId="{83E4D2E9-C5D3-4FFD-931C-19A75A4C2DC0}"/>
+    <dgm:cxn modelId="{200EEA51-BE42-4466-858C-11F6AD30743A}" srcId="{39937B47-8E20-4344-80BB-23540415EFA4}" destId="{36012770-5454-4841-BD39-7EBC6E8349A8}" srcOrd="0" destOrd="0" parTransId="{6B5B6937-5C3A-49BD-BC66-498AE4ECA907}" sibTransId="{40E8DFDA-BB00-49AE-BD3A-316260ED0713}"/>
+    <dgm:cxn modelId="{923F0BA0-9E50-4460-A454-8D81AF1F26D9}" type="presOf" srcId="{417C6D3F-9CA1-4F80-9916-F65A4FB1B527}" destId="{3AE58573-6068-4D25-8B58-0FBA2C4C7E44}" srcOrd="1" destOrd="0" presId="urn:microsoft.com/office/officeart/2005/8/layout/orgChart1"/>
+    <dgm:cxn modelId="{A31A585E-CF47-4493-BAD2-ECEC8E55D172}" type="presOf" srcId="{115F183E-457E-4077-88A5-F03C9BF5FD8D}" destId="{B0AE9E42-0CEA-479E-9C64-609CC85D131E}" srcOrd="0" destOrd="0" presId="urn:microsoft.com/office/officeart/2005/8/layout/orgChart1"/>
+    <dgm:cxn modelId="{80E1FC9B-7262-46D7-9077-C920656ED908}" type="presOf" srcId="{652696ED-41D3-4ADD-94A8-F04B2530A2A7}" destId="{461A9132-C57C-4006-9554-E3D4CF16617D}" srcOrd="0" destOrd="0" presId="urn:microsoft.com/office/officeart/2005/8/layout/orgChart1"/>
+    <dgm:cxn modelId="{7DEA5256-9F83-447D-B93E-EEBA3B6B410B}" type="presOf" srcId="{DDC7CC36-BEEE-4AE0-8487-6721C30330E6}" destId="{3DE7C717-D1E9-41B1-AF20-55EADFB09255}" srcOrd="0" destOrd="0" presId="urn:microsoft.com/office/officeart/2005/8/layout/orgChart1"/>
     <dgm:cxn modelId="{05F847D3-91AA-44AB-8CFD-823885FE15CC}" srcId="{A22E0D96-0980-493D-A7CD-3F4D7BB44C6A}" destId="{B624D085-97EE-48CB-B7F7-4BF0FA2FB11B}" srcOrd="0" destOrd="0" parTransId="{82AF3881-C0EE-467D-A764-9D17E37892C6}" sibTransId="{FD04F941-B2D9-415E-B97F-B87B3FFD7BB4}"/>
-    <dgm:cxn modelId="{F8DE39F2-8F1D-46A0-911B-3EF54BB99031}" type="presOf" srcId="{39937B47-8E20-4344-80BB-23540415EFA4}" destId="{F79D4C59-2BFF-44D0-BAE1-0083BB8DC662}" srcOrd="0" destOrd="0" presId="urn:microsoft.com/office/officeart/2005/8/layout/orgChart1"/>
-    <dgm:cxn modelId="{DC666F58-7E98-4861-ABC6-B360EC88390B}" type="presOf" srcId="{D1AFE100-CF32-456C-B944-A481F603E96E}" destId="{8B1BEF34-0779-4F96-9628-D52292F5F68E}" srcOrd="1" destOrd="0" presId="urn:microsoft.com/office/officeart/2005/8/layout/orgChart1"/>
-    <dgm:cxn modelId="{92CBFF17-FEB6-4C5C-A248-D76745509BB1}" type="presOf" srcId="{6B5B6937-5C3A-49BD-BC66-498AE4ECA907}" destId="{02C4303D-0760-45E3-8C63-DAAD2F10374A}" srcOrd="0" destOrd="0" presId="urn:microsoft.com/office/officeart/2005/8/layout/orgChart1"/>
-    <dgm:cxn modelId="{4C8A86E3-26FB-432B-8027-23B8BADBF618}" type="presOf" srcId="{74381676-9294-41AB-8FBB-10A998690678}" destId="{3EEA901B-3F8A-4EBB-885F-5F59BDAAB9A4}" srcOrd="0" destOrd="0" presId="urn:microsoft.com/office/officeart/2005/8/layout/orgChart1"/>
-    <dgm:cxn modelId="{9D68623C-946E-4727-A62D-3D590E9F7704}" type="presOf" srcId="{FFC9A63A-34E4-4675-A9A1-DF7665838DDD}" destId="{D6F837E7-CF65-432E-86B4-FCE766888D78}" srcOrd="0" destOrd="0" presId="urn:microsoft.com/office/officeart/2005/8/layout/orgChart1"/>
-    <dgm:cxn modelId="{87782B9D-B04A-4284-9E15-5C1166C545EE}" type="presOf" srcId="{DDC7CC36-BEEE-4AE0-8487-6721C30330E6}" destId="{3DE7C717-D1E9-41B1-AF20-55EADFB09255}" srcOrd="0" destOrd="0" presId="urn:microsoft.com/office/officeart/2005/8/layout/orgChart1"/>
-    <dgm:cxn modelId="{7F7B07AF-8B64-4647-B43F-4EC46CF3E58F}" type="presOf" srcId="{A22E0D96-0980-493D-A7CD-3F4D7BB44C6A}" destId="{5C300972-E606-493C-AC6D-7F616631F60A}" srcOrd="0" destOrd="0" presId="urn:microsoft.com/office/officeart/2005/8/layout/orgChart1"/>
+    <dgm:cxn modelId="{8DC34FC5-D957-43D7-BA34-23F0E5C7ED0B}" type="presOf" srcId="{6B5B6937-5C3A-49BD-BC66-498AE4ECA907}" destId="{02C4303D-0760-45E3-8C63-DAAD2F10374A}" srcOrd="0" destOrd="0" presId="urn:microsoft.com/office/officeart/2005/8/layout/orgChart1"/>
+    <dgm:cxn modelId="{5452D582-7BE5-4C63-B2B7-20BE7F124400}" type="presOf" srcId="{36A7FF67-7063-49AC-B5D3-7416052C2C02}" destId="{D4674D75-4E74-4947-BABC-730D5DA4CF48}" srcOrd="0" destOrd="0" presId="urn:microsoft.com/office/officeart/2005/8/layout/orgChart1"/>
+    <dgm:cxn modelId="{4C5D6F29-E92E-4973-A9B1-226617915E5C}" srcId="{B624D085-97EE-48CB-B7F7-4BF0FA2FB11B}" destId="{417C6D3F-9CA1-4F80-9916-F65A4FB1B527}" srcOrd="1" destOrd="0" parTransId="{DDC7CC36-BEEE-4AE0-8487-6721C30330E6}" sibTransId="{06D53351-84BE-4DF6-B62C-34CB86EB981E}"/>
+    <dgm:cxn modelId="{64807305-2F17-45D0-BB2E-BF69FD849B1F}" type="presOf" srcId="{39937B47-8E20-4344-80BB-23540415EFA4}" destId="{B36EC893-E667-4033-91BB-CED0FA905065}" srcOrd="1" destOrd="0" presId="urn:microsoft.com/office/officeart/2005/8/layout/orgChart1"/>
+    <dgm:cxn modelId="{9E9ADAD9-8FFD-489C-A774-E737DB409BD0}" type="presOf" srcId="{417C6D3F-9CA1-4F80-9916-F65A4FB1B527}" destId="{AAF225FD-7EDD-402A-80E7-7E6F8EAC3645}" srcOrd="0" destOrd="0" presId="urn:microsoft.com/office/officeart/2005/8/layout/orgChart1"/>
+    <dgm:cxn modelId="{959BBBEC-A48A-4839-BEA0-38216C7A72B3}" type="presOf" srcId="{1DD987DB-4FD2-4333-A370-C03D0DCB0F35}" destId="{4EEAEE3E-D4D3-4C73-B178-20B969E77515}" srcOrd="0" destOrd="0" presId="urn:microsoft.com/office/officeart/2005/8/layout/orgChart1"/>
+    <dgm:cxn modelId="{59B0FA55-6AD5-4FA1-9403-723813F14471}" srcId="{39937B47-8E20-4344-80BB-23540415EFA4}" destId="{23F669F4-7329-4493-8990-B363F9E7C531}" srcOrd="3" destOrd="0" parTransId="{8ED2F470-B9C1-4DEB-8CC1-41BE7655C49F}" sibTransId="{A51BB6A5-BC3D-4184-A119-AA09641870DC}"/>
+    <dgm:cxn modelId="{22F433FF-AA3F-41EE-AFE8-091830B1C6F7}" type="presOf" srcId="{23F669F4-7329-4493-8990-B363F9E7C531}" destId="{2DE4F79E-24ED-4F94-B751-A574DEDD7C64}" srcOrd="1" destOrd="0" presId="urn:microsoft.com/office/officeart/2005/8/layout/orgChart1"/>
+    <dgm:cxn modelId="{57B09136-595E-4935-8D15-C81BFF9E038B}" type="presOf" srcId="{74381676-9294-41AB-8FBB-10A998690678}" destId="{3EEA901B-3F8A-4EBB-885F-5F59BDAAB9A4}" srcOrd="0" destOrd="0" presId="urn:microsoft.com/office/officeart/2005/8/layout/orgChart1"/>
+    <dgm:cxn modelId="{0FAB3ECF-8593-4656-80B7-B4B1C87D48AB}" type="presOf" srcId="{291E3B9E-73D3-4979-924C-230F4BCAA038}" destId="{5C93AC3F-C624-4DA7-9B74-7E549948E973}" srcOrd="0" destOrd="0" presId="urn:microsoft.com/office/officeart/2005/8/layout/orgChart1"/>
+    <dgm:cxn modelId="{8AB80EB9-D655-4D50-811B-7CE6CBC95B01}" type="presOf" srcId="{36A7FF67-7063-49AC-B5D3-7416052C2C02}" destId="{69901507-5C9D-47F3-98C8-636263C7C92A}" srcOrd="1" destOrd="0" presId="urn:microsoft.com/office/officeart/2005/8/layout/orgChart1"/>
+    <dgm:cxn modelId="{D7D2C50A-A4D6-4430-A5C7-816F3E0B6689}" type="presOf" srcId="{36012770-5454-4841-BD39-7EBC6E8349A8}" destId="{3E177988-EEE2-4F34-88E1-61440A8945C8}" srcOrd="1" destOrd="0" presId="urn:microsoft.com/office/officeart/2005/8/layout/orgChart1"/>
+    <dgm:cxn modelId="{27EFCB59-A18C-4D52-B388-591BA327849A}" type="presOf" srcId="{6FB6B171-C181-44FF-B76D-40895A16435F}" destId="{E66DA91C-E4F9-4B5A-9417-20762A732D54}" srcOrd="0" destOrd="0" presId="urn:microsoft.com/office/officeart/2005/8/layout/orgChart1"/>
+    <dgm:cxn modelId="{BDAD8D10-7477-4A82-BC40-EF08DE2AB4CE}" type="presOf" srcId="{D1AFE100-CF32-456C-B944-A481F603E96E}" destId="{8B1BEF34-0779-4F96-9628-D52292F5F68E}" srcOrd="1" destOrd="0" presId="urn:microsoft.com/office/officeart/2005/8/layout/orgChart1"/>
+    <dgm:cxn modelId="{330D8214-6502-4C13-B576-C33DB5B125AE}" srcId="{B624D085-97EE-48CB-B7F7-4BF0FA2FB11B}" destId="{39937B47-8E20-4344-80BB-23540415EFA4}" srcOrd="0" destOrd="0" parTransId="{115F183E-457E-4077-88A5-F03C9BF5FD8D}" sibTransId="{F54161FB-619E-4239-8456-73F36216D887}"/>
+    <dgm:cxn modelId="{979737E8-FA7E-4636-A948-E61E23636059}" srcId="{417C6D3F-9CA1-4F80-9916-F65A4FB1B527}" destId="{0FF56357-B7BB-48F1-8864-2655E26A7DA1}" srcOrd="3" destOrd="0" parTransId="{D803DFD1-1D8A-4E6C-B77F-2C12456E311F}" sibTransId="{37DEBBB2-4EFC-4178-B365-F25FAB5ADEB8}"/>
+    <dgm:cxn modelId="{827D8AD0-9379-40C9-B1E6-B9ECA8C189B5}" type="presOf" srcId="{00FE0D36-97F3-4A3D-949F-BA10EBB4B568}" destId="{6DEA9DF4-A656-4602-836A-E810F13F7B59}" srcOrd="0" destOrd="0" presId="urn:microsoft.com/office/officeart/2005/8/layout/orgChart1"/>
+    <dgm:cxn modelId="{50059256-1564-44B6-81DF-7A42B9407F07}" type="presOf" srcId="{8ED2F470-B9C1-4DEB-8CC1-41BE7655C49F}" destId="{38F125D1-CA6E-4136-8B86-4FED14ADBA28}" srcOrd="0" destOrd="0" presId="urn:microsoft.com/office/officeart/2005/8/layout/orgChart1"/>
+    <dgm:cxn modelId="{C3250646-3E20-4A32-B292-F1E5383DAFDD}" srcId="{39937B47-8E20-4344-80BB-23540415EFA4}" destId="{36A7FF67-7063-49AC-B5D3-7416052C2C02}" srcOrd="1" destOrd="0" parTransId="{74381676-9294-41AB-8FBB-10A998690678}" sibTransId="{DE13D6E5-A59B-406A-8476-A548B63637C8}"/>
+    <dgm:cxn modelId="{5997AD0E-4B4F-4832-819A-59403BDE9FF3}" type="presOf" srcId="{877C6503-4C63-4AB0-B456-0C7830E8DA57}" destId="{D4309386-55DA-4DEB-941F-9D5814A52897}" srcOrd="0" destOrd="0" presId="urn:microsoft.com/office/officeart/2005/8/layout/orgChart1"/>
+    <dgm:cxn modelId="{70A7DFE8-4E22-4A20-B385-67942ABF07DA}" type="presOf" srcId="{947319E2-A596-4FB6-BF01-5C5BBACA6848}" destId="{3D3182FD-0C83-4458-89DE-B8B34BE21DB2}" srcOrd="0" destOrd="0" presId="urn:microsoft.com/office/officeart/2005/8/layout/orgChart1"/>
+    <dgm:cxn modelId="{BB0BC61B-C33B-46C8-ABAE-3D475BF479FF}" type="presOf" srcId="{877C6503-4C63-4AB0-B456-0C7830E8DA57}" destId="{68869FF3-7DFD-42C5-BE10-9EB9E71DBE9E}" srcOrd="1" destOrd="0" presId="urn:microsoft.com/office/officeart/2005/8/layout/orgChart1"/>
+    <dgm:cxn modelId="{7A0246CF-4505-4FDA-842C-0FCD31436A37}" type="presOf" srcId="{B624D085-97EE-48CB-B7F7-4BF0FA2FB11B}" destId="{E028F5A3-A6F6-4DA4-B0D1-40AE6058A3FA}" srcOrd="1" destOrd="0" presId="urn:microsoft.com/office/officeart/2005/8/layout/orgChart1"/>
+    <dgm:cxn modelId="{B3638D0A-6916-4594-8E3E-3F9552786EA7}" type="presOf" srcId="{0FF56357-B7BB-48F1-8864-2655E26A7DA1}" destId="{DCE51424-4E6A-40E7-B391-9133C2624A0F}" srcOrd="0" destOrd="0" presId="urn:microsoft.com/office/officeart/2005/8/layout/orgChart1"/>
     <dgm:cxn modelId="{EA584279-764B-43B0-B29E-35E1E4FC310F}" srcId="{417C6D3F-9CA1-4F80-9916-F65A4FB1B527}" destId="{D1AFE100-CF32-456C-B944-A481F603E96E}" srcOrd="4" destOrd="0" parTransId="{6FB6B171-C181-44FF-B76D-40895A16435F}" sibTransId="{1D9F4443-8428-4B54-AC9B-5EDB535FDAD3}"/>
-    <dgm:cxn modelId="{5A12B925-20AC-4483-837A-4334BC303C6A}" srcId="{417C6D3F-9CA1-4F80-9916-F65A4FB1B527}" destId="{CF79C6F1-4519-4F2F-BF73-12AFD1F655B6}" srcOrd="0" destOrd="0" parTransId="{00FE0D36-97F3-4A3D-949F-BA10EBB4B568}" sibTransId="{83E4D2E9-C5D3-4FFD-931C-19A75A4C2DC0}"/>
-    <dgm:cxn modelId="{A8F61BF4-8F81-4ECE-9D58-37E123D90922}" type="presOf" srcId="{23F669F4-7329-4493-8990-B363F9E7C531}" destId="{0B1A6964-97AD-4757-A395-CF8994F071E0}" srcOrd="0" destOrd="0" presId="urn:microsoft.com/office/officeart/2005/8/layout/orgChart1"/>
-    <dgm:cxn modelId="{036B40B5-5209-4C15-AC04-415920DA78AD}" type="presOf" srcId="{115F183E-457E-4077-88A5-F03C9BF5FD8D}" destId="{B0AE9E42-0CEA-479E-9C64-609CC85D131E}" srcOrd="0" destOrd="0" presId="urn:microsoft.com/office/officeart/2005/8/layout/orgChart1"/>
-    <dgm:cxn modelId="{C3250646-3E20-4A32-B292-F1E5383DAFDD}" srcId="{39937B47-8E20-4344-80BB-23540415EFA4}" destId="{36A7FF67-7063-49AC-B5D3-7416052C2C02}" srcOrd="1" destOrd="0" parTransId="{74381676-9294-41AB-8FBB-10A998690678}" sibTransId="{DE13D6E5-A59B-406A-8476-A548B63637C8}"/>
-    <dgm:cxn modelId="{5233A4ED-8142-45AF-B7A9-525D6AC8D381}" type="presOf" srcId="{877C6503-4C63-4AB0-B456-0C7830E8DA57}" destId="{D4309386-55DA-4DEB-941F-9D5814A52897}" srcOrd="0" destOrd="0" presId="urn:microsoft.com/office/officeart/2005/8/layout/orgChart1"/>
-    <dgm:cxn modelId="{FF15B5ED-7A42-48BD-9421-9E040F95C1EC}" type="presOf" srcId="{FB8E9687-8B55-4EF3-B9AB-F5C080653026}" destId="{20DB009F-8239-4928-A9F7-D98FE1EFE254}" srcOrd="0" destOrd="0" presId="urn:microsoft.com/office/officeart/2005/8/layout/orgChart1"/>
-    <dgm:cxn modelId="{E9EFA411-439F-4B4B-8310-90D45D08DA42}" type="presOf" srcId="{36A7FF67-7063-49AC-B5D3-7416052C2C02}" destId="{69901507-5C9D-47F3-98C8-636263C7C92A}" srcOrd="1" destOrd="0" presId="urn:microsoft.com/office/officeart/2005/8/layout/orgChart1"/>
-    <dgm:cxn modelId="{ABFCCDFA-79C4-4ED9-82BB-D9902A2103A5}" srcId="{417C6D3F-9CA1-4F80-9916-F65A4FB1B527}" destId="{1DD987DB-4FD2-4333-A370-C03D0DCB0F35}" srcOrd="1" destOrd="0" parTransId="{FFC9A63A-34E4-4675-A9A1-DF7665838DDD}" sibTransId="{A021E3DA-1D83-41AC-8E2B-E53EEC30E0B0}"/>
-    <dgm:cxn modelId="{D1FD226C-046C-4FBC-BCBD-D1CED6F93444}" type="presOf" srcId="{36012770-5454-4841-BD39-7EBC6E8349A8}" destId="{699E1209-A7A2-476E-93AD-7F07D7735B50}" srcOrd="0" destOrd="0" presId="urn:microsoft.com/office/officeart/2005/8/layout/orgChart1"/>
-    <dgm:cxn modelId="{4C5D6F29-E92E-4973-A9B1-226617915E5C}" srcId="{B624D085-97EE-48CB-B7F7-4BF0FA2FB11B}" destId="{417C6D3F-9CA1-4F80-9916-F65A4FB1B527}" srcOrd="1" destOrd="0" parTransId="{DDC7CC36-BEEE-4AE0-8487-6721C30330E6}" sibTransId="{06D53351-84BE-4DF6-B62C-34CB86EB981E}"/>
-    <dgm:cxn modelId="{F32A89F5-672E-47C0-95B1-63B14FD7B337}" type="presOf" srcId="{00FE0D36-97F3-4A3D-949F-BA10EBB4B568}" destId="{6DEA9DF4-A656-4602-836A-E810F13F7B59}" srcOrd="0" destOrd="0" presId="urn:microsoft.com/office/officeart/2005/8/layout/orgChart1"/>
-    <dgm:cxn modelId="{1C4AF6D6-A7D9-4615-A59E-E271B9A4657F}" type="presOf" srcId="{36012770-5454-4841-BD39-7EBC6E8349A8}" destId="{3E177988-EEE2-4F34-88E1-61440A8945C8}" srcOrd="1" destOrd="0" presId="urn:microsoft.com/office/officeart/2005/8/layout/orgChart1"/>
-    <dgm:cxn modelId="{34ED7138-B0E4-4903-BDD3-92F7922EEA75}" type="presOf" srcId="{B624D085-97EE-48CB-B7F7-4BF0FA2FB11B}" destId="{E028F5A3-A6F6-4DA4-B0D1-40AE6058A3FA}" srcOrd="1" destOrd="0" presId="urn:microsoft.com/office/officeart/2005/8/layout/orgChart1"/>
-    <dgm:cxn modelId="{DDCE1F75-4F00-4E44-B4B0-FBF70EC286A7}" type="presOf" srcId="{1DD987DB-4FD2-4333-A370-C03D0DCB0F35}" destId="{BEEBD514-05CA-4D55-957C-EDD95F7FE1FE}" srcOrd="1" destOrd="0" presId="urn:microsoft.com/office/officeart/2005/8/layout/orgChart1"/>
-    <dgm:cxn modelId="{36D8CB2E-F471-4A9A-A7EA-D40815EC943B}" type="presOf" srcId="{A954F36C-7E4D-4D60-A9D1-27EBBA1078F1}" destId="{3F28F116-B540-4EFC-93B8-2CAA730E28BB}" srcOrd="1" destOrd="0" presId="urn:microsoft.com/office/officeart/2005/8/layout/orgChart1"/>
-    <dgm:cxn modelId="{73EC354F-1376-4282-93B5-36105ADB7F40}" type="presOf" srcId="{417C6D3F-9CA1-4F80-9916-F65A4FB1B527}" destId="{3AE58573-6068-4D25-8B58-0FBA2C4C7E44}" srcOrd="1" destOrd="0" presId="urn:microsoft.com/office/officeart/2005/8/layout/orgChart1"/>
-    <dgm:cxn modelId="{F13F03CD-913E-43FB-BC54-D3A9FB16FBF0}" type="presOf" srcId="{291E3B9E-73D3-4979-924C-230F4BCAA038}" destId="{5C93AC3F-C624-4DA7-9B74-7E549948E973}" srcOrd="0" destOrd="0" presId="urn:microsoft.com/office/officeart/2005/8/layout/orgChart1"/>
+    <dgm:cxn modelId="{67DD0274-EBC3-4100-9F0A-ED53177629E2}" type="presOf" srcId="{A954F36C-7E4D-4D60-A9D1-27EBBA1078F1}" destId="{3F28F116-B540-4EFC-93B8-2CAA730E28BB}" srcOrd="1" destOrd="0" presId="urn:microsoft.com/office/officeart/2005/8/layout/orgChart1"/>
+    <dgm:cxn modelId="{EF753EB1-73DB-41FE-AEE7-43DA4629D01D}" type="presOf" srcId="{23F669F4-7329-4493-8990-B363F9E7C531}" destId="{0B1A6964-97AD-4757-A395-CF8994F071E0}" srcOrd="0" destOrd="0" presId="urn:microsoft.com/office/officeart/2005/8/layout/orgChart1"/>
+    <dgm:cxn modelId="{CB8281C8-28FC-4CE3-9909-5C5965E5A46A}" type="presOf" srcId="{1DD987DB-4FD2-4333-A370-C03D0DCB0F35}" destId="{BEEBD514-05CA-4D55-957C-EDD95F7FE1FE}" srcOrd="1" destOrd="0" presId="urn:microsoft.com/office/officeart/2005/8/layout/orgChart1"/>
+    <dgm:cxn modelId="{48DDC106-8C69-4585-98CB-F2E41176DC87}" type="presOf" srcId="{FFC9A63A-34E4-4675-A9A1-DF7665838DDD}" destId="{D6F837E7-CF65-432E-86B4-FCE766888D78}" srcOrd="0" destOrd="0" presId="urn:microsoft.com/office/officeart/2005/8/layout/orgChart1"/>
+    <dgm:cxn modelId="{EDDA8C56-2590-47FB-BD7D-B1A125854B9D}" type="presOf" srcId="{0FF56357-B7BB-48F1-8864-2655E26A7DA1}" destId="{4F4EEBED-D001-45E6-890F-60AF4E43EAAE}" srcOrd="1" destOrd="0" presId="urn:microsoft.com/office/officeart/2005/8/layout/orgChart1"/>
+    <dgm:cxn modelId="{206AC97E-B717-4AE4-914A-069A87426789}" type="presOf" srcId="{39937B47-8E20-4344-80BB-23540415EFA4}" destId="{F79D4C59-2BFF-44D0-BAE1-0083BB8DC662}" srcOrd="0" destOrd="0" presId="urn:microsoft.com/office/officeart/2005/8/layout/orgChart1"/>
     <dgm:cxn modelId="{15D02024-00EB-45EC-86F2-C491D26694BB}" srcId="{39937B47-8E20-4344-80BB-23540415EFA4}" destId="{877C6503-4C63-4AB0-B456-0C7830E8DA57}" srcOrd="2" destOrd="0" parTransId="{291E3B9E-73D3-4979-924C-230F4BCAA038}" sibTransId="{3412DB7F-8976-4E2C-996C-2B1B96E2AFDB}"/>
-    <dgm:cxn modelId="{CFD2E266-E0CC-4476-A5A2-34C7036B6895}" type="presOf" srcId="{652696ED-41D3-4ADD-94A8-F04B2530A2A7}" destId="{461A9132-C57C-4006-9554-E3D4CF16617D}" srcOrd="0" destOrd="0" presId="urn:microsoft.com/office/officeart/2005/8/layout/orgChart1"/>
-    <dgm:cxn modelId="{D9A6F0F6-8655-4CC7-ABF5-3CA884F24CE3}" type="presOf" srcId="{36A7FF67-7063-49AC-B5D3-7416052C2C02}" destId="{D4674D75-4E74-4947-BABC-730D5DA4CF48}" srcOrd="0" destOrd="0" presId="urn:microsoft.com/office/officeart/2005/8/layout/orgChart1"/>
-    <dgm:cxn modelId="{59B0FA55-6AD5-4FA1-9403-723813F14471}" srcId="{39937B47-8E20-4344-80BB-23540415EFA4}" destId="{23F669F4-7329-4493-8990-B363F9E7C531}" srcOrd="3" destOrd="0" parTransId="{8ED2F470-B9C1-4DEB-8CC1-41BE7655C49F}" sibTransId="{A51BB6A5-BC3D-4184-A119-AA09641870DC}"/>
-    <dgm:cxn modelId="{570B4701-2C66-4EFC-993E-A74B717D437C}" type="presOf" srcId="{8ED2F470-B9C1-4DEB-8CC1-41BE7655C49F}" destId="{38F125D1-CA6E-4136-8B86-4FED14ADBA28}" srcOrd="0" destOrd="0" presId="urn:microsoft.com/office/officeart/2005/8/layout/orgChart1"/>
-    <dgm:cxn modelId="{30D45DC7-2D57-4DFE-B8FC-1BEAAA4CD0F7}" type="presOf" srcId="{947319E2-A596-4FB6-BF01-5C5BBACA6848}" destId="{3D3182FD-0C83-4458-89DE-B8B34BE21DB2}" srcOrd="0" destOrd="0" presId="urn:microsoft.com/office/officeart/2005/8/layout/orgChart1"/>
-    <dgm:cxn modelId="{7309DCEF-4171-4C4B-934E-DED85931389B}" type="presOf" srcId="{CF79C6F1-4519-4F2F-BF73-12AFD1F655B6}" destId="{7AB67EA9-FF59-4575-A3D7-53D070D443B3}" srcOrd="1" destOrd="0" presId="urn:microsoft.com/office/officeart/2005/8/layout/orgChart1"/>
-    <dgm:cxn modelId="{AE7905EB-8EFA-488C-A4E0-B8702470996B}" type="presOf" srcId="{D803DFD1-1D8A-4E6C-B77F-2C12456E311F}" destId="{72180EFE-5766-473E-A2EB-2ABCFE7D28F7}" srcOrd="0" destOrd="0" presId="urn:microsoft.com/office/officeart/2005/8/layout/orgChart1"/>
-    <dgm:cxn modelId="{330D8214-6502-4C13-B576-C33DB5B125AE}" srcId="{B624D085-97EE-48CB-B7F7-4BF0FA2FB11B}" destId="{39937B47-8E20-4344-80BB-23540415EFA4}" srcOrd="0" destOrd="0" parTransId="{115F183E-457E-4077-88A5-F03C9BF5FD8D}" sibTransId="{F54161FB-619E-4239-8456-73F36216D887}"/>
-    <dgm:cxn modelId="{F3E989CA-C7E0-48FE-A59B-F885A053C386}" srcId="{417C6D3F-9CA1-4F80-9916-F65A4FB1B527}" destId="{A954F36C-7E4D-4D60-A9D1-27EBBA1078F1}" srcOrd="2" destOrd="0" parTransId="{FB8E9687-8B55-4EF3-B9AB-F5C080653026}" sibTransId="{4DAA62BA-0DC9-43CE-8EB2-DC2D15B56C2D}"/>
-    <dgm:cxn modelId="{0AC5B19F-36E9-4A32-99E3-20D9092CCEA6}" type="presOf" srcId="{877C6503-4C63-4AB0-B456-0C7830E8DA57}" destId="{68869FF3-7DFD-42C5-BE10-9EB9E71DBE9E}" srcOrd="1" destOrd="0" presId="urn:microsoft.com/office/officeart/2005/8/layout/orgChart1"/>
-    <dgm:cxn modelId="{BC0E7144-FE2A-4248-AD2F-6D2DC58BE824}" type="presOf" srcId="{39937B47-8E20-4344-80BB-23540415EFA4}" destId="{B36EC893-E667-4033-91BB-CED0FA905065}" srcOrd="1" destOrd="0" presId="urn:microsoft.com/office/officeart/2005/8/layout/orgChart1"/>
+    <dgm:cxn modelId="{A3121A41-E4EE-463C-9B9B-47B33678D47E}" type="presOf" srcId="{A954F36C-7E4D-4D60-A9D1-27EBBA1078F1}" destId="{E9C9BCA0-1D03-42C2-96F9-0FBF57FF9CCE}" srcOrd="0" destOrd="0" presId="urn:microsoft.com/office/officeart/2005/8/layout/orgChart1"/>
+    <dgm:cxn modelId="{68C7371C-D421-447E-8A4C-AA7D619080BB}" type="presOf" srcId="{B624D085-97EE-48CB-B7F7-4BF0FA2FB11B}" destId="{BE97593F-C35D-4E80-B7A3-769006F97F2D}" srcOrd="0" destOrd="0" presId="urn:microsoft.com/office/officeart/2005/8/layout/orgChart1"/>
     <dgm:cxn modelId="{6D1D6BC3-179F-4288-969B-9905D496F64B}" srcId="{417C6D3F-9CA1-4F80-9916-F65A4FB1B527}" destId="{652696ED-41D3-4ADD-94A8-F04B2530A2A7}" srcOrd="5" destOrd="0" parTransId="{947319E2-A596-4FB6-BF01-5C5BBACA6848}" sibTransId="{982E7D74-4D59-4380-AE8F-3A3E25650F6D}"/>
-    <dgm:cxn modelId="{56459003-008E-4E6E-9D71-2CAE1A849DA1}" type="presOf" srcId="{CF79C6F1-4519-4F2F-BF73-12AFD1F655B6}" destId="{82E16197-9038-4722-AF1B-D6EB8B3AD838}" srcOrd="0" destOrd="0" presId="urn:microsoft.com/office/officeart/2005/8/layout/orgChart1"/>
-    <dgm:cxn modelId="{4B600BE6-AFC2-4625-8AAA-48A24D239D02}" type="presOf" srcId="{B624D085-97EE-48CB-B7F7-4BF0FA2FB11B}" destId="{BE97593F-C35D-4E80-B7A3-769006F97F2D}" srcOrd="0" destOrd="0" presId="urn:microsoft.com/office/officeart/2005/8/layout/orgChart1"/>
-    <dgm:cxn modelId="{979737E8-FA7E-4636-A948-E61E23636059}" srcId="{417C6D3F-9CA1-4F80-9916-F65A4FB1B527}" destId="{0FF56357-B7BB-48F1-8864-2655E26A7DA1}" srcOrd="3" destOrd="0" parTransId="{D803DFD1-1D8A-4E6C-B77F-2C12456E311F}" sibTransId="{37DEBBB2-4EFC-4178-B365-F25FAB5ADEB8}"/>
-    <dgm:cxn modelId="{6AC4A59C-48D1-40E1-8718-C2AE90D9F1E4}" type="presOf" srcId="{A954F36C-7E4D-4D60-A9D1-27EBBA1078F1}" destId="{E9C9BCA0-1D03-42C2-96F9-0FBF57FF9CCE}" srcOrd="0" destOrd="0" presId="urn:microsoft.com/office/officeart/2005/8/layout/orgChart1"/>
-    <dgm:cxn modelId="{D666E394-CFF2-44BF-A9CC-F9DE2D40FF63}" type="presOf" srcId="{23F669F4-7329-4493-8990-B363F9E7C531}" destId="{2DE4F79E-24ED-4F94-B751-A574DEDD7C64}" srcOrd="1" destOrd="0" presId="urn:microsoft.com/office/officeart/2005/8/layout/orgChart1"/>
-    <dgm:cxn modelId="{3066B581-F861-4D4B-B227-CE9758D87627}" type="presOf" srcId="{417C6D3F-9CA1-4F80-9916-F65A4FB1B527}" destId="{AAF225FD-7EDD-402A-80E7-7E6F8EAC3645}" srcOrd="0" destOrd="0" presId="urn:microsoft.com/office/officeart/2005/8/layout/orgChart1"/>
-    <dgm:cxn modelId="{AC44DAAC-0ADA-4829-BBFD-DB4AB4E75BE5}" type="presOf" srcId="{D1AFE100-CF32-456C-B944-A481F603E96E}" destId="{2D2BAD4E-D894-45BA-A740-233579668D68}" srcOrd="0" destOrd="0" presId="urn:microsoft.com/office/officeart/2005/8/layout/orgChart1"/>
-    <dgm:cxn modelId="{2ECAEAE6-A685-4B7E-BE46-80EE9DD68611}" type="presOf" srcId="{0FF56357-B7BB-48F1-8864-2655E26A7DA1}" destId="{DCE51424-4E6A-40E7-B391-9133C2624A0F}" srcOrd="0" destOrd="0" presId="urn:microsoft.com/office/officeart/2005/8/layout/orgChart1"/>
-    <dgm:cxn modelId="{6B08A072-BE9F-43D0-8A08-A1053B76D4AC}" type="presOf" srcId="{652696ED-41D3-4ADD-94A8-F04B2530A2A7}" destId="{18F226C9-EAC2-429D-9338-21A25E1426B9}" srcOrd="1" destOrd="0" presId="urn:microsoft.com/office/officeart/2005/8/layout/orgChart1"/>
-    <dgm:cxn modelId="{33A01BA8-2F9F-4FD1-9CF5-205DF0299463}" type="presOf" srcId="{6FB6B171-C181-44FF-B76D-40895A16435F}" destId="{E66DA91C-E4F9-4B5A-9417-20762A732D54}" srcOrd="0" destOrd="0" presId="urn:microsoft.com/office/officeart/2005/8/layout/orgChart1"/>
-    <dgm:cxn modelId="{200EEA51-BE42-4466-858C-11F6AD30743A}" srcId="{39937B47-8E20-4344-80BB-23540415EFA4}" destId="{36012770-5454-4841-BD39-7EBC6E8349A8}" srcOrd="0" destOrd="0" parTransId="{6B5B6937-5C3A-49BD-BC66-498AE4ECA907}" sibTransId="{40E8DFDA-BB00-49AE-BD3A-316260ED0713}"/>
-    <dgm:cxn modelId="{1D2F7692-1A9B-4F7C-98A7-701D2AC1F13F}" type="presOf" srcId="{0FF56357-B7BB-48F1-8864-2655E26A7DA1}" destId="{4F4EEBED-D001-45E6-890F-60AF4E43EAAE}" srcOrd="1" destOrd="0" presId="urn:microsoft.com/office/officeart/2005/8/layout/orgChart1"/>
-    <dgm:cxn modelId="{A01E7C7F-8F14-48C8-AE7C-F174E9074DC2}" type="presOf" srcId="{1DD987DB-4FD2-4333-A370-C03D0DCB0F35}" destId="{4EEAEE3E-D4D3-4C73-B178-20B969E77515}" srcOrd="0" destOrd="0" presId="urn:microsoft.com/office/officeart/2005/8/layout/orgChart1"/>
-    <dgm:cxn modelId="{11F269F6-FAFA-4526-9B66-8BDA190E1879}" type="presParOf" srcId="{5C300972-E606-493C-AC6D-7F616631F60A}" destId="{E065B25E-73D9-4E15-BD0D-AC5F0C1712DA}" srcOrd="0" destOrd="0" presId="urn:microsoft.com/office/officeart/2005/8/layout/orgChart1"/>
-    <dgm:cxn modelId="{0A3C00B4-46BC-434C-881B-3D90CB1AFDB4}" type="presParOf" srcId="{E065B25E-73D9-4E15-BD0D-AC5F0C1712DA}" destId="{A5646213-6478-47D3-888F-8290E7DB1065}" srcOrd="0" destOrd="0" presId="urn:microsoft.com/office/officeart/2005/8/layout/orgChart1"/>
-    <dgm:cxn modelId="{EA6A4EA7-F218-4EAF-BC6E-894001C31DA1}" type="presParOf" srcId="{A5646213-6478-47D3-888F-8290E7DB1065}" destId="{BE97593F-C35D-4E80-B7A3-769006F97F2D}" srcOrd="0" destOrd="0" presId="urn:microsoft.com/office/officeart/2005/8/layout/orgChart1"/>
-    <dgm:cxn modelId="{66920181-0CA6-4BCC-8679-183CF7487697}" type="presParOf" srcId="{A5646213-6478-47D3-888F-8290E7DB1065}" destId="{E028F5A3-A6F6-4DA4-B0D1-40AE6058A3FA}" srcOrd="1" destOrd="0" presId="urn:microsoft.com/office/officeart/2005/8/layout/orgChart1"/>
-    <dgm:cxn modelId="{D08BBEB3-DF90-4098-A4C5-53B5CBFFC5FA}" type="presParOf" srcId="{E065B25E-73D9-4E15-BD0D-AC5F0C1712DA}" destId="{1FE508FF-1F82-4032-A831-30F1E1484AEF}" srcOrd="1" destOrd="0" presId="urn:microsoft.com/office/officeart/2005/8/layout/orgChart1"/>
-    <dgm:cxn modelId="{398E6AE8-22A1-4959-AB71-C26675D2EF55}" type="presParOf" srcId="{1FE508FF-1F82-4032-A831-30F1E1484AEF}" destId="{B0AE9E42-0CEA-479E-9C64-609CC85D131E}" srcOrd="0" destOrd="0" presId="urn:microsoft.com/office/officeart/2005/8/layout/orgChart1"/>
-    <dgm:cxn modelId="{510B139F-3B59-402A-8F1F-E6E1A69AB2FC}" type="presParOf" srcId="{1FE508FF-1F82-4032-A831-30F1E1484AEF}" destId="{B713B65D-D7D2-45F0-9781-27033793C9C6}" srcOrd="1" destOrd="0" presId="urn:microsoft.com/office/officeart/2005/8/layout/orgChart1"/>
-    <dgm:cxn modelId="{7BC7E65B-EABA-4DF4-B065-5B19BF11F176}" type="presParOf" srcId="{B713B65D-D7D2-45F0-9781-27033793C9C6}" destId="{B5920523-29AB-477E-AB73-4A2B47975715}" srcOrd="0" destOrd="0" presId="urn:microsoft.com/office/officeart/2005/8/layout/orgChart1"/>
-    <dgm:cxn modelId="{78874B9F-653C-475F-982E-8E44AD5DA865}" type="presParOf" srcId="{B5920523-29AB-477E-AB73-4A2B47975715}" destId="{F79D4C59-2BFF-44D0-BAE1-0083BB8DC662}" srcOrd="0" destOrd="0" presId="urn:microsoft.com/office/officeart/2005/8/layout/orgChart1"/>
-    <dgm:cxn modelId="{613DF902-6019-4A14-98B9-9019C1F59BB0}" type="presParOf" srcId="{B5920523-29AB-477E-AB73-4A2B47975715}" destId="{B36EC893-E667-4033-91BB-CED0FA905065}" srcOrd="1" destOrd="0" presId="urn:microsoft.com/office/officeart/2005/8/layout/orgChart1"/>
-    <dgm:cxn modelId="{186E32E3-E4EA-4012-A769-6F693A28BEB3}" type="presParOf" srcId="{B713B65D-D7D2-45F0-9781-27033793C9C6}" destId="{84C90DD9-C05B-4DC7-8009-BDDACB334F20}" srcOrd="1" destOrd="0" presId="urn:microsoft.com/office/officeart/2005/8/layout/orgChart1"/>
-    <dgm:cxn modelId="{A4EA7AFC-0789-40CC-B906-07FECD85D020}" type="presParOf" srcId="{84C90DD9-C05B-4DC7-8009-BDDACB334F20}" destId="{02C4303D-0760-45E3-8C63-DAAD2F10374A}" srcOrd="0" destOrd="0" presId="urn:microsoft.com/office/officeart/2005/8/layout/orgChart1"/>
-    <dgm:cxn modelId="{26D1B1EF-FB98-443A-87C1-9DE2C3C2BFA1}" type="presParOf" srcId="{84C90DD9-C05B-4DC7-8009-BDDACB334F20}" destId="{D7538F40-73B4-4B3F-8C5E-6F5A21BBCE36}" srcOrd="1" destOrd="0" presId="urn:microsoft.com/office/officeart/2005/8/layout/orgChart1"/>
-    <dgm:cxn modelId="{4760E495-8F6E-40DC-AB75-F210FA2C5B57}" type="presParOf" srcId="{D7538F40-73B4-4B3F-8C5E-6F5A21BBCE36}" destId="{9C8FCB1B-3831-44E5-A8F7-EC9CBE49DDC4}" srcOrd="0" destOrd="0" presId="urn:microsoft.com/office/officeart/2005/8/layout/orgChart1"/>
-    <dgm:cxn modelId="{C4A56366-78F0-45ED-A33C-5A1EA618051A}" type="presParOf" srcId="{9C8FCB1B-3831-44E5-A8F7-EC9CBE49DDC4}" destId="{699E1209-A7A2-476E-93AD-7F07D7735B50}" srcOrd="0" destOrd="0" presId="urn:microsoft.com/office/officeart/2005/8/layout/orgChart1"/>
-    <dgm:cxn modelId="{9358D837-7891-4DD3-8F31-C073A0DD6157}" type="presParOf" srcId="{9C8FCB1B-3831-44E5-A8F7-EC9CBE49DDC4}" destId="{3E177988-EEE2-4F34-88E1-61440A8945C8}" srcOrd="1" destOrd="0" presId="urn:microsoft.com/office/officeart/2005/8/layout/orgChart1"/>
-    <dgm:cxn modelId="{70432266-F1B7-416E-9448-178C0CFD8CE5}" type="presParOf" srcId="{D7538F40-73B4-4B3F-8C5E-6F5A21BBCE36}" destId="{3DA370BC-F60A-418D-86A1-6713B873C6ED}" srcOrd="1" destOrd="0" presId="urn:microsoft.com/office/officeart/2005/8/layout/orgChart1"/>
-    <dgm:cxn modelId="{EA9F0305-D6FF-40B5-8143-1B28D6E0D420}" type="presParOf" srcId="{D7538F40-73B4-4B3F-8C5E-6F5A21BBCE36}" destId="{7FEBE06F-AFD9-474B-9A59-11175BF4C183}" srcOrd="2" destOrd="0" presId="urn:microsoft.com/office/officeart/2005/8/layout/orgChart1"/>
-    <dgm:cxn modelId="{CF0AAF59-75CD-4E3A-852D-96EEF5EBB27A}" type="presParOf" srcId="{84C90DD9-C05B-4DC7-8009-BDDACB334F20}" destId="{3EEA901B-3F8A-4EBB-885F-5F59BDAAB9A4}" srcOrd="2" destOrd="0" presId="urn:microsoft.com/office/officeart/2005/8/layout/orgChart1"/>
-    <dgm:cxn modelId="{E3FAA926-9DB5-4E22-A8C7-9F0708B39BD1}" type="presParOf" srcId="{84C90DD9-C05B-4DC7-8009-BDDACB334F20}" destId="{BF5860CF-B56E-49BB-BAF6-BE7994B657B2}" srcOrd="3" destOrd="0" presId="urn:microsoft.com/office/officeart/2005/8/layout/orgChart1"/>
-    <dgm:cxn modelId="{6E010045-A205-4CF4-8A4E-054857071FAD}" type="presParOf" srcId="{BF5860CF-B56E-49BB-BAF6-BE7994B657B2}" destId="{3C5646DC-51DA-4604-B18C-807FFFC7B92D}" srcOrd="0" destOrd="0" presId="urn:microsoft.com/office/officeart/2005/8/layout/orgChart1"/>
-    <dgm:cxn modelId="{628C8804-2620-4CD0-BF35-470903BF5581}" type="presParOf" srcId="{3C5646DC-51DA-4604-B18C-807FFFC7B92D}" destId="{D4674D75-4E74-4947-BABC-730D5DA4CF48}" srcOrd="0" destOrd="0" presId="urn:microsoft.com/office/officeart/2005/8/layout/orgChart1"/>
-    <dgm:cxn modelId="{A2B90F32-AC3F-467E-981A-7F15451A540B}" type="presParOf" srcId="{3C5646DC-51DA-4604-B18C-807FFFC7B92D}" destId="{69901507-5C9D-47F3-98C8-636263C7C92A}" srcOrd="1" destOrd="0" presId="urn:microsoft.com/office/officeart/2005/8/layout/orgChart1"/>
-    <dgm:cxn modelId="{25F6D410-E7B2-4F5F-B333-23B6EA54EFE1}" type="presParOf" srcId="{BF5860CF-B56E-49BB-BAF6-BE7994B657B2}" destId="{CD364600-A483-4E08-A458-A1A4108B41B5}" srcOrd="1" destOrd="0" presId="urn:microsoft.com/office/officeart/2005/8/layout/orgChart1"/>
-    <dgm:cxn modelId="{87792A2A-61DE-47BC-AC50-7C313DA6F3E9}" type="presParOf" srcId="{BF5860CF-B56E-49BB-BAF6-BE7994B657B2}" destId="{DEC401C0-5F62-4738-9987-52090FBE2B68}" srcOrd="2" destOrd="0" presId="urn:microsoft.com/office/officeart/2005/8/layout/orgChart1"/>
-    <dgm:cxn modelId="{9124EEA6-0EC6-4B19-BBFC-1C63CF0CEC39}" type="presParOf" srcId="{84C90DD9-C05B-4DC7-8009-BDDACB334F20}" destId="{5C93AC3F-C624-4DA7-9B74-7E549948E973}" srcOrd="4" destOrd="0" presId="urn:microsoft.com/office/officeart/2005/8/layout/orgChart1"/>
-    <dgm:cxn modelId="{13F5AC5E-372D-45D7-8435-C564AA168D64}" type="presParOf" srcId="{84C90DD9-C05B-4DC7-8009-BDDACB334F20}" destId="{CC07904E-225A-4103-A9E2-EE55F18D1B84}" srcOrd="5" destOrd="0" presId="urn:microsoft.com/office/officeart/2005/8/layout/orgChart1"/>
-    <dgm:cxn modelId="{27A8AAA0-E25B-44A7-B843-447FF0684C77}" type="presParOf" srcId="{CC07904E-225A-4103-A9E2-EE55F18D1B84}" destId="{CC7D7506-B9D3-424F-8FEC-AD0E2C77543B}" srcOrd="0" destOrd="0" presId="urn:microsoft.com/office/officeart/2005/8/layout/orgChart1"/>
-    <dgm:cxn modelId="{BDA3EB60-86CF-4CA1-8016-1DA3A94E217C}" type="presParOf" srcId="{CC7D7506-B9D3-424F-8FEC-AD0E2C77543B}" destId="{D4309386-55DA-4DEB-941F-9D5814A52897}" srcOrd="0" destOrd="0" presId="urn:microsoft.com/office/officeart/2005/8/layout/orgChart1"/>
-    <dgm:cxn modelId="{B8CDB456-77D1-4D1A-BE6C-74A60D35D495}" type="presParOf" srcId="{CC7D7506-B9D3-424F-8FEC-AD0E2C77543B}" destId="{68869FF3-7DFD-42C5-BE10-9EB9E71DBE9E}" srcOrd="1" destOrd="0" presId="urn:microsoft.com/office/officeart/2005/8/layout/orgChart1"/>
-    <dgm:cxn modelId="{50AD085B-908C-40DC-B6DF-981FB1A7A95C}" type="presParOf" srcId="{CC07904E-225A-4103-A9E2-EE55F18D1B84}" destId="{8F05EB27-9A3C-442A-9F47-78EE3ACF7D97}" srcOrd="1" destOrd="0" presId="urn:microsoft.com/office/officeart/2005/8/layout/orgChart1"/>
-    <dgm:cxn modelId="{3E7F989E-E678-4294-8BB7-58E68F3D0B6E}" type="presParOf" srcId="{CC07904E-225A-4103-A9E2-EE55F18D1B84}" destId="{19ACA4A7-43B6-4BBC-A9CE-C76357CBA940}" srcOrd="2" destOrd="0" presId="urn:microsoft.com/office/officeart/2005/8/layout/orgChart1"/>
-    <dgm:cxn modelId="{4CC91553-FABC-44BB-A620-DC0D031F1C07}" type="presParOf" srcId="{84C90DD9-C05B-4DC7-8009-BDDACB334F20}" destId="{38F125D1-CA6E-4136-8B86-4FED14ADBA28}" srcOrd="6" destOrd="0" presId="urn:microsoft.com/office/officeart/2005/8/layout/orgChart1"/>
-    <dgm:cxn modelId="{68FD31A6-577E-4F39-AE34-04738CDACDEF}" type="presParOf" srcId="{84C90DD9-C05B-4DC7-8009-BDDACB334F20}" destId="{07D16CAC-C6D8-49DA-AFC1-6CB0D11AADF9}" srcOrd="7" destOrd="0" presId="urn:microsoft.com/office/officeart/2005/8/layout/orgChart1"/>
-    <dgm:cxn modelId="{39A89F8C-D4FD-4FF1-8A7F-4E8329D586A7}" type="presParOf" srcId="{07D16CAC-C6D8-49DA-AFC1-6CB0D11AADF9}" destId="{D12F80B1-D53A-432D-B022-5C7B36F5F08E}" srcOrd="0" destOrd="0" presId="urn:microsoft.com/office/officeart/2005/8/layout/orgChart1"/>
-    <dgm:cxn modelId="{DC3B253D-7986-4135-9511-192E48BC8ACB}" type="presParOf" srcId="{D12F80B1-D53A-432D-B022-5C7B36F5F08E}" destId="{0B1A6964-97AD-4757-A395-CF8994F071E0}" srcOrd="0" destOrd="0" presId="urn:microsoft.com/office/officeart/2005/8/layout/orgChart1"/>
-    <dgm:cxn modelId="{AEBD7BD9-5792-46A0-87A3-72AAF92CD86F}" type="presParOf" srcId="{D12F80B1-D53A-432D-B022-5C7B36F5F08E}" destId="{2DE4F79E-24ED-4F94-B751-A574DEDD7C64}" srcOrd="1" destOrd="0" presId="urn:microsoft.com/office/officeart/2005/8/layout/orgChart1"/>
-    <dgm:cxn modelId="{306361F8-2B38-446B-B5DF-26E7676FDAD3}" type="presParOf" srcId="{07D16CAC-C6D8-49DA-AFC1-6CB0D11AADF9}" destId="{363BB23B-EE76-4744-B768-535C5BA62A14}" srcOrd="1" destOrd="0" presId="urn:microsoft.com/office/officeart/2005/8/layout/orgChart1"/>
-    <dgm:cxn modelId="{D5D849DB-7141-411A-9BAC-011882F804D2}" type="presParOf" srcId="{07D16CAC-C6D8-49DA-AFC1-6CB0D11AADF9}" destId="{B2DD9BBB-F6B2-4372-81B6-3EAE695EEAD1}" srcOrd="2" destOrd="0" presId="urn:microsoft.com/office/officeart/2005/8/layout/orgChart1"/>
-    <dgm:cxn modelId="{C487891F-4369-4A47-B14D-5537D2A72C38}" type="presParOf" srcId="{B713B65D-D7D2-45F0-9781-27033793C9C6}" destId="{71D099BF-DD3D-4C86-9A3E-6B995D7BAEB5}" srcOrd="2" destOrd="0" presId="urn:microsoft.com/office/officeart/2005/8/layout/orgChart1"/>
-    <dgm:cxn modelId="{518FBACD-A9A2-4255-A219-91BFE4EAB452}" type="presParOf" srcId="{1FE508FF-1F82-4032-A831-30F1E1484AEF}" destId="{3DE7C717-D1E9-41B1-AF20-55EADFB09255}" srcOrd="2" destOrd="0" presId="urn:microsoft.com/office/officeart/2005/8/layout/orgChart1"/>
-    <dgm:cxn modelId="{E423EDF1-7D7F-4F53-A544-29E05A68C81E}" type="presParOf" srcId="{1FE508FF-1F82-4032-A831-30F1E1484AEF}" destId="{7B5B5861-0105-426B-B1C7-09BF5D244045}" srcOrd="3" destOrd="0" presId="urn:microsoft.com/office/officeart/2005/8/layout/orgChart1"/>
-    <dgm:cxn modelId="{A8877493-E6F9-4280-8F17-30B5991F7F7C}" type="presParOf" srcId="{7B5B5861-0105-426B-B1C7-09BF5D244045}" destId="{35007A14-45CF-4C0C-9BC9-25EEDE16FE40}" srcOrd="0" destOrd="0" presId="urn:microsoft.com/office/officeart/2005/8/layout/orgChart1"/>
-    <dgm:cxn modelId="{D18C52B7-CCAA-4AFD-BCA6-EEC774B74A3E}" type="presParOf" srcId="{35007A14-45CF-4C0C-9BC9-25EEDE16FE40}" destId="{AAF225FD-7EDD-402A-80E7-7E6F8EAC3645}" srcOrd="0" destOrd="0" presId="urn:microsoft.com/office/officeart/2005/8/layout/orgChart1"/>
-    <dgm:cxn modelId="{75B7179B-09F7-4A53-B2F7-E93E9B8EECAE}" type="presParOf" srcId="{35007A14-45CF-4C0C-9BC9-25EEDE16FE40}" destId="{3AE58573-6068-4D25-8B58-0FBA2C4C7E44}" srcOrd="1" destOrd="0" presId="urn:microsoft.com/office/officeart/2005/8/layout/orgChart1"/>
-    <dgm:cxn modelId="{55C3FEB2-72DF-4EA9-B93D-9453E1B77649}" type="presParOf" srcId="{7B5B5861-0105-426B-B1C7-09BF5D244045}" destId="{B531D99E-2129-4C4B-907B-D12925B77F9D}" srcOrd="1" destOrd="0" presId="urn:microsoft.com/office/officeart/2005/8/layout/orgChart1"/>
-    <dgm:cxn modelId="{349A2577-146C-4756-A613-797C7E321D07}" type="presParOf" srcId="{B531D99E-2129-4C4B-907B-D12925B77F9D}" destId="{6DEA9DF4-A656-4602-836A-E810F13F7B59}" srcOrd="0" destOrd="0" presId="urn:microsoft.com/office/officeart/2005/8/layout/orgChart1"/>
-    <dgm:cxn modelId="{50629003-3F3E-4D01-8006-A9D93BBD684F}" type="presParOf" srcId="{B531D99E-2129-4C4B-907B-D12925B77F9D}" destId="{DDA84F12-CC57-4CBC-9DFE-5F931CC24081}" srcOrd="1" destOrd="0" presId="urn:microsoft.com/office/officeart/2005/8/layout/orgChart1"/>
-    <dgm:cxn modelId="{96F187DF-6727-49BD-ABC1-38F4EF241881}" type="presParOf" srcId="{DDA84F12-CC57-4CBC-9DFE-5F931CC24081}" destId="{17911E3E-39B5-4E68-AE2E-08A4B4BC7C3B}" srcOrd="0" destOrd="0" presId="urn:microsoft.com/office/officeart/2005/8/layout/orgChart1"/>
-    <dgm:cxn modelId="{AF0C48A5-83A2-446E-864C-0A7C071FBED7}" type="presParOf" srcId="{17911E3E-39B5-4E68-AE2E-08A4B4BC7C3B}" destId="{82E16197-9038-4722-AF1B-D6EB8B3AD838}" srcOrd="0" destOrd="0" presId="urn:microsoft.com/office/officeart/2005/8/layout/orgChart1"/>
-    <dgm:cxn modelId="{9C0FB3C6-FBB5-4DBC-936B-CC0B22A81F66}" type="presParOf" srcId="{17911E3E-39B5-4E68-AE2E-08A4B4BC7C3B}" destId="{7AB67EA9-FF59-4575-A3D7-53D070D443B3}" srcOrd="1" destOrd="0" presId="urn:microsoft.com/office/officeart/2005/8/layout/orgChart1"/>
-    <dgm:cxn modelId="{692056AB-95E0-470D-898D-2491D9A4E94B}" type="presParOf" srcId="{DDA84F12-CC57-4CBC-9DFE-5F931CC24081}" destId="{9F55DB61-C679-4C71-A9B5-8B7F245CE19B}" srcOrd="1" destOrd="0" presId="urn:microsoft.com/office/officeart/2005/8/layout/orgChart1"/>
-    <dgm:cxn modelId="{A86279EB-752A-423A-A531-36224748A08F}" type="presParOf" srcId="{DDA84F12-CC57-4CBC-9DFE-5F931CC24081}" destId="{ABD2D6BF-2692-4F7A-9A26-9B966B502AC0}" srcOrd="2" destOrd="0" presId="urn:microsoft.com/office/officeart/2005/8/layout/orgChart1"/>
-    <dgm:cxn modelId="{99F10131-98A4-4A52-B7BA-2BD40F351DCD}" type="presParOf" srcId="{B531D99E-2129-4C4B-907B-D12925B77F9D}" destId="{D6F837E7-CF65-432E-86B4-FCE766888D78}" srcOrd="2" destOrd="0" presId="urn:microsoft.com/office/officeart/2005/8/layout/orgChart1"/>
-    <dgm:cxn modelId="{A2186CE2-91A3-42B4-AE2F-F4E5E9A18CBF}" type="presParOf" srcId="{B531D99E-2129-4C4B-907B-D12925B77F9D}" destId="{AA4E1E73-FA6C-4163-B492-30A82E03BA66}" srcOrd="3" destOrd="0" presId="urn:microsoft.com/office/officeart/2005/8/layout/orgChart1"/>
-    <dgm:cxn modelId="{783A0E14-B72D-414D-B93A-183D6174A98E}" type="presParOf" srcId="{AA4E1E73-FA6C-4163-B492-30A82E03BA66}" destId="{12669DA1-B863-4D96-895A-49323002FB27}" srcOrd="0" destOrd="0" presId="urn:microsoft.com/office/officeart/2005/8/layout/orgChart1"/>
-    <dgm:cxn modelId="{70746FF4-9B3E-464C-9201-B62D18561227}" type="presParOf" srcId="{12669DA1-B863-4D96-895A-49323002FB27}" destId="{4EEAEE3E-D4D3-4C73-B178-20B969E77515}" srcOrd="0" destOrd="0" presId="urn:microsoft.com/office/officeart/2005/8/layout/orgChart1"/>
-    <dgm:cxn modelId="{03F6D3F4-7958-4D5A-AEE1-2381F3CE371E}" type="presParOf" srcId="{12669DA1-B863-4D96-895A-49323002FB27}" destId="{BEEBD514-05CA-4D55-957C-EDD95F7FE1FE}" srcOrd="1" destOrd="0" presId="urn:microsoft.com/office/officeart/2005/8/layout/orgChart1"/>
-    <dgm:cxn modelId="{8D97EE29-824C-4404-8F2E-9E2DCABAAC17}" type="presParOf" srcId="{AA4E1E73-FA6C-4163-B492-30A82E03BA66}" destId="{E6859860-190F-401B-AC82-2B94EEBF21EC}" srcOrd="1" destOrd="0" presId="urn:microsoft.com/office/officeart/2005/8/layout/orgChart1"/>
-    <dgm:cxn modelId="{DCA01AFF-4446-4B07-9EBE-4CB862D812B0}" type="presParOf" srcId="{AA4E1E73-FA6C-4163-B492-30A82E03BA66}" destId="{F6D73BEC-1D99-41C5-B337-A74A67949F5C}" srcOrd="2" destOrd="0" presId="urn:microsoft.com/office/officeart/2005/8/layout/orgChart1"/>
-    <dgm:cxn modelId="{E4699024-ACBE-42B9-B9D7-701324AE90E9}" type="presParOf" srcId="{B531D99E-2129-4C4B-907B-D12925B77F9D}" destId="{20DB009F-8239-4928-A9F7-D98FE1EFE254}" srcOrd="4" destOrd="0" presId="urn:microsoft.com/office/officeart/2005/8/layout/orgChart1"/>
-    <dgm:cxn modelId="{751FF536-2912-4D24-9294-46AF6388C330}" type="presParOf" srcId="{B531D99E-2129-4C4B-907B-D12925B77F9D}" destId="{5EE41491-D7CA-483F-A825-6A32729AADEB}" srcOrd="5" destOrd="0" presId="urn:microsoft.com/office/officeart/2005/8/layout/orgChart1"/>
-    <dgm:cxn modelId="{EC04344C-DE6A-4C29-8483-D037D04949B3}" type="presParOf" srcId="{5EE41491-D7CA-483F-A825-6A32729AADEB}" destId="{29DCED30-2797-4A98-8E4D-5D05AC6BA5F8}" srcOrd="0" destOrd="0" presId="urn:microsoft.com/office/officeart/2005/8/layout/orgChart1"/>
-    <dgm:cxn modelId="{A0DB6513-8EDD-4643-B667-E3EE1A0E407A}" type="presParOf" srcId="{29DCED30-2797-4A98-8E4D-5D05AC6BA5F8}" destId="{E9C9BCA0-1D03-42C2-96F9-0FBF57FF9CCE}" srcOrd="0" destOrd="0" presId="urn:microsoft.com/office/officeart/2005/8/layout/orgChart1"/>
-    <dgm:cxn modelId="{38562572-F051-4702-B16F-48BA724381F9}" type="presParOf" srcId="{29DCED30-2797-4A98-8E4D-5D05AC6BA5F8}" destId="{3F28F116-B540-4EFC-93B8-2CAA730E28BB}" srcOrd="1" destOrd="0" presId="urn:microsoft.com/office/officeart/2005/8/layout/orgChart1"/>
-    <dgm:cxn modelId="{E6FA4C49-F907-453B-A40F-15EDCDB05C80}" type="presParOf" srcId="{5EE41491-D7CA-483F-A825-6A32729AADEB}" destId="{01CA1AE9-B3E0-4696-8356-0EE178B0EEB5}" srcOrd="1" destOrd="0" presId="urn:microsoft.com/office/officeart/2005/8/layout/orgChart1"/>
-    <dgm:cxn modelId="{BB35D9EE-122D-4897-B809-90AB99FFB444}" type="presParOf" srcId="{5EE41491-D7CA-483F-A825-6A32729AADEB}" destId="{CF76ED8D-90AE-4E7D-87DB-76C57C8473F8}" srcOrd="2" destOrd="0" presId="urn:microsoft.com/office/officeart/2005/8/layout/orgChart1"/>
-    <dgm:cxn modelId="{5F176AE1-2971-46FF-BEE1-605D0DAD5A2D}" type="presParOf" srcId="{B531D99E-2129-4C4B-907B-D12925B77F9D}" destId="{72180EFE-5766-473E-A2EB-2ABCFE7D28F7}" srcOrd="6" destOrd="0" presId="urn:microsoft.com/office/officeart/2005/8/layout/orgChart1"/>
-    <dgm:cxn modelId="{7EFC32F7-0C0C-45D8-B54D-65CB92819904}" type="presParOf" srcId="{B531D99E-2129-4C4B-907B-D12925B77F9D}" destId="{0386888F-8CF7-47EF-B63E-4A6B13DDBFF5}" srcOrd="7" destOrd="0" presId="urn:microsoft.com/office/officeart/2005/8/layout/orgChart1"/>
-    <dgm:cxn modelId="{8EE64CCD-3E0D-42BF-AA70-0178C27B32DF}" type="presParOf" srcId="{0386888F-8CF7-47EF-B63E-4A6B13DDBFF5}" destId="{9BD78BBA-CB6C-491A-A696-100D904C6ED0}" srcOrd="0" destOrd="0" presId="urn:microsoft.com/office/officeart/2005/8/layout/orgChart1"/>
-    <dgm:cxn modelId="{8B39094E-9DA5-4D9E-86D0-8932338B26CA}" type="presParOf" srcId="{9BD78BBA-CB6C-491A-A696-100D904C6ED0}" destId="{DCE51424-4E6A-40E7-B391-9133C2624A0F}" srcOrd="0" destOrd="0" presId="urn:microsoft.com/office/officeart/2005/8/layout/orgChart1"/>
-    <dgm:cxn modelId="{F9259508-4305-41DF-A4B5-9C200E865B1F}" type="presParOf" srcId="{9BD78BBA-CB6C-491A-A696-100D904C6ED0}" destId="{4F4EEBED-D001-45E6-890F-60AF4E43EAAE}" srcOrd="1" destOrd="0" presId="urn:microsoft.com/office/officeart/2005/8/layout/orgChart1"/>
-    <dgm:cxn modelId="{8ED07D35-8C8F-40AF-A95B-4192D218F890}" type="presParOf" srcId="{0386888F-8CF7-47EF-B63E-4A6B13DDBFF5}" destId="{A2D06A54-6B3B-4455-B7DC-C79844C82C0D}" srcOrd="1" destOrd="0" presId="urn:microsoft.com/office/officeart/2005/8/layout/orgChart1"/>
-    <dgm:cxn modelId="{3E156AD1-FF4C-49FD-A409-F9557095FBF0}" type="presParOf" srcId="{0386888F-8CF7-47EF-B63E-4A6B13DDBFF5}" destId="{02B0016B-5646-4710-8B26-B174E8837554}" srcOrd="2" destOrd="0" presId="urn:microsoft.com/office/officeart/2005/8/layout/orgChart1"/>
-    <dgm:cxn modelId="{4957919A-F6C4-431B-BEBB-6ADF19D8FEE9}" type="presParOf" srcId="{B531D99E-2129-4C4B-907B-D12925B77F9D}" destId="{E66DA91C-E4F9-4B5A-9417-20762A732D54}" srcOrd="8" destOrd="0" presId="urn:microsoft.com/office/officeart/2005/8/layout/orgChart1"/>
-    <dgm:cxn modelId="{63ADDAA8-B705-4EFA-9262-D3EE9B73D732}" type="presParOf" srcId="{B531D99E-2129-4C4B-907B-D12925B77F9D}" destId="{7FFF66BA-EFDB-44CC-BAD5-F530986116F7}" srcOrd="9" destOrd="0" presId="urn:microsoft.com/office/officeart/2005/8/layout/orgChart1"/>
-    <dgm:cxn modelId="{9799A042-E73E-4985-9970-092007975C8F}" type="presParOf" srcId="{7FFF66BA-EFDB-44CC-BAD5-F530986116F7}" destId="{3D498682-516B-40F3-A77B-1E860EBEFAB6}" srcOrd="0" destOrd="0" presId="urn:microsoft.com/office/officeart/2005/8/layout/orgChart1"/>
-    <dgm:cxn modelId="{383B8CEE-DDF8-4C8E-9C4A-51A0D5EDF4E5}" type="presParOf" srcId="{3D498682-516B-40F3-A77B-1E860EBEFAB6}" destId="{2D2BAD4E-D894-45BA-A740-233579668D68}" srcOrd="0" destOrd="0" presId="urn:microsoft.com/office/officeart/2005/8/layout/orgChart1"/>
-    <dgm:cxn modelId="{4FFBD6A8-E965-4BC4-AC3D-680FF270545E}" type="presParOf" srcId="{3D498682-516B-40F3-A77B-1E860EBEFAB6}" destId="{8B1BEF34-0779-4F96-9628-D52292F5F68E}" srcOrd="1" destOrd="0" presId="urn:microsoft.com/office/officeart/2005/8/layout/orgChart1"/>
-    <dgm:cxn modelId="{29DF6851-5839-48FC-ABF8-240E00610E43}" type="presParOf" srcId="{7FFF66BA-EFDB-44CC-BAD5-F530986116F7}" destId="{5A7316A6-2CE7-46DC-B636-057E9C96266D}" srcOrd="1" destOrd="0" presId="urn:microsoft.com/office/officeart/2005/8/layout/orgChart1"/>
-    <dgm:cxn modelId="{F1CEE09A-0B95-42AC-88EA-6E295E9AF247}" type="presParOf" srcId="{7FFF66BA-EFDB-44CC-BAD5-F530986116F7}" destId="{AE3E0B1C-340A-4A7F-8CF7-4344826B3D17}" srcOrd="2" destOrd="0" presId="urn:microsoft.com/office/officeart/2005/8/layout/orgChart1"/>
-    <dgm:cxn modelId="{BB1EB4AB-5309-4219-91D3-F62BDAC1946E}" type="presParOf" srcId="{B531D99E-2129-4C4B-907B-D12925B77F9D}" destId="{3D3182FD-0C83-4458-89DE-B8B34BE21DB2}" srcOrd="10" destOrd="0" presId="urn:microsoft.com/office/officeart/2005/8/layout/orgChart1"/>
-    <dgm:cxn modelId="{C47A6BE1-7ACC-43C2-B4BA-5C670F59D4BB}" type="presParOf" srcId="{B531D99E-2129-4C4B-907B-D12925B77F9D}" destId="{B6CE4876-F175-480A-9CE1-CD58D0C0A9C5}" srcOrd="11" destOrd="0" presId="urn:microsoft.com/office/officeart/2005/8/layout/orgChart1"/>
-    <dgm:cxn modelId="{B4D5FA45-5A90-42E6-9906-5FBF83E53D10}" type="presParOf" srcId="{B6CE4876-F175-480A-9CE1-CD58D0C0A9C5}" destId="{29DB07EE-E8D5-464D-9FC7-CFCDAD0F3AB3}" srcOrd="0" destOrd="0" presId="urn:microsoft.com/office/officeart/2005/8/layout/orgChart1"/>
-    <dgm:cxn modelId="{C6260B4C-C45E-41AC-BCF6-BC7D980C04FC}" type="presParOf" srcId="{29DB07EE-E8D5-464D-9FC7-CFCDAD0F3AB3}" destId="{461A9132-C57C-4006-9554-E3D4CF16617D}" srcOrd="0" destOrd="0" presId="urn:microsoft.com/office/officeart/2005/8/layout/orgChart1"/>
-    <dgm:cxn modelId="{A1170E18-FAE0-4987-9901-CB9795BD9D74}" type="presParOf" srcId="{29DB07EE-E8D5-464D-9FC7-CFCDAD0F3AB3}" destId="{18F226C9-EAC2-429D-9338-21A25E1426B9}" srcOrd="1" destOrd="0" presId="urn:microsoft.com/office/officeart/2005/8/layout/orgChart1"/>
-    <dgm:cxn modelId="{C01C5C73-9CB0-4AE1-AFB6-32A25E08574D}" type="presParOf" srcId="{B6CE4876-F175-480A-9CE1-CD58D0C0A9C5}" destId="{3963A8CF-FB8B-4F1C-834C-10F79B8B621A}" srcOrd="1" destOrd="0" presId="urn:microsoft.com/office/officeart/2005/8/layout/orgChart1"/>
-    <dgm:cxn modelId="{9A92E5A8-496B-49C4-9D7F-42CBFA208D04}" type="presParOf" srcId="{B6CE4876-F175-480A-9CE1-CD58D0C0A9C5}" destId="{7A525F98-F18F-4466-B3D2-8DB5FEB2DD7B}" srcOrd="2" destOrd="0" presId="urn:microsoft.com/office/officeart/2005/8/layout/orgChart1"/>
-    <dgm:cxn modelId="{5537C7A7-EBC3-4FE2-903C-D0B1CDA5822D}" type="presParOf" srcId="{7B5B5861-0105-426B-B1C7-09BF5D244045}" destId="{038BE171-5FB7-49DB-97A1-C3D2B60F2AEA}" srcOrd="2" destOrd="0" presId="urn:microsoft.com/office/officeart/2005/8/layout/orgChart1"/>
-    <dgm:cxn modelId="{A68FEA14-BEA5-4D65-A46F-C1BB8E0E67D4}" type="presParOf" srcId="{E065B25E-73D9-4E15-BD0D-AC5F0C1712DA}" destId="{F62B0468-4B4C-41DD-A2CD-21B21149D755}" srcOrd="2" destOrd="0" presId="urn:microsoft.com/office/officeart/2005/8/layout/orgChart1"/>
+    <dgm:cxn modelId="{C9288D18-8485-435E-85E1-3AAC57786D73}" type="presOf" srcId="{D803DFD1-1D8A-4E6C-B77F-2C12456E311F}" destId="{72180EFE-5766-473E-A2EB-2ABCFE7D28F7}" srcOrd="0" destOrd="0" presId="urn:microsoft.com/office/officeart/2005/8/layout/orgChart1"/>
+    <dgm:cxn modelId="{EF9FB376-0EC8-486B-AECF-97D862DBADDE}" type="presParOf" srcId="{5C300972-E606-493C-AC6D-7F616631F60A}" destId="{E065B25E-73D9-4E15-BD0D-AC5F0C1712DA}" srcOrd="0" destOrd="0" presId="urn:microsoft.com/office/officeart/2005/8/layout/orgChart1"/>
+    <dgm:cxn modelId="{A39526C2-4FF4-464B-A755-DA686AB3A1F7}" type="presParOf" srcId="{E065B25E-73D9-4E15-BD0D-AC5F0C1712DA}" destId="{A5646213-6478-47D3-888F-8290E7DB1065}" srcOrd="0" destOrd="0" presId="urn:microsoft.com/office/officeart/2005/8/layout/orgChart1"/>
+    <dgm:cxn modelId="{7686C309-77AC-482B-8E25-DA07AE57B4D2}" type="presParOf" srcId="{A5646213-6478-47D3-888F-8290E7DB1065}" destId="{BE97593F-C35D-4E80-B7A3-769006F97F2D}" srcOrd="0" destOrd="0" presId="urn:microsoft.com/office/officeart/2005/8/layout/orgChart1"/>
+    <dgm:cxn modelId="{D13A9AD1-F395-45A2-8DD3-AA6BA554EC2F}" type="presParOf" srcId="{A5646213-6478-47D3-888F-8290E7DB1065}" destId="{E028F5A3-A6F6-4DA4-B0D1-40AE6058A3FA}" srcOrd="1" destOrd="0" presId="urn:microsoft.com/office/officeart/2005/8/layout/orgChart1"/>
+    <dgm:cxn modelId="{B62CEEB4-0847-4664-9F98-CC06C473CC21}" type="presParOf" srcId="{E065B25E-73D9-4E15-BD0D-AC5F0C1712DA}" destId="{1FE508FF-1F82-4032-A831-30F1E1484AEF}" srcOrd="1" destOrd="0" presId="urn:microsoft.com/office/officeart/2005/8/layout/orgChart1"/>
+    <dgm:cxn modelId="{B979FF66-6818-45D1-8D48-0D84CF71125A}" type="presParOf" srcId="{1FE508FF-1F82-4032-A831-30F1E1484AEF}" destId="{B0AE9E42-0CEA-479E-9C64-609CC85D131E}" srcOrd="0" destOrd="0" presId="urn:microsoft.com/office/officeart/2005/8/layout/orgChart1"/>
+    <dgm:cxn modelId="{B4D1A4AC-1CE9-4706-B5C2-0B13C96329BB}" type="presParOf" srcId="{1FE508FF-1F82-4032-A831-30F1E1484AEF}" destId="{B713B65D-D7D2-45F0-9781-27033793C9C6}" srcOrd="1" destOrd="0" presId="urn:microsoft.com/office/officeart/2005/8/layout/orgChart1"/>
+    <dgm:cxn modelId="{B51B8529-D2BE-406F-BD56-1DF62A7322D0}" type="presParOf" srcId="{B713B65D-D7D2-45F0-9781-27033793C9C6}" destId="{B5920523-29AB-477E-AB73-4A2B47975715}" srcOrd="0" destOrd="0" presId="urn:microsoft.com/office/officeart/2005/8/layout/orgChart1"/>
+    <dgm:cxn modelId="{F4C14D7B-03C8-490D-B89A-E96E5F906464}" type="presParOf" srcId="{B5920523-29AB-477E-AB73-4A2B47975715}" destId="{F79D4C59-2BFF-44D0-BAE1-0083BB8DC662}" srcOrd="0" destOrd="0" presId="urn:microsoft.com/office/officeart/2005/8/layout/orgChart1"/>
+    <dgm:cxn modelId="{B8B5C763-CFEF-4085-97DC-F94268A8D5EB}" type="presParOf" srcId="{B5920523-29AB-477E-AB73-4A2B47975715}" destId="{B36EC893-E667-4033-91BB-CED0FA905065}" srcOrd="1" destOrd="0" presId="urn:microsoft.com/office/officeart/2005/8/layout/orgChart1"/>
+    <dgm:cxn modelId="{2B54D5F0-3B8D-4E0E-9B8C-1DC11BFEA10B}" type="presParOf" srcId="{B713B65D-D7D2-45F0-9781-27033793C9C6}" destId="{84C90DD9-C05B-4DC7-8009-BDDACB334F20}" srcOrd="1" destOrd="0" presId="urn:microsoft.com/office/officeart/2005/8/layout/orgChart1"/>
+    <dgm:cxn modelId="{1ABCB289-5A65-4AEB-B6DE-621CA1A44DB8}" type="presParOf" srcId="{84C90DD9-C05B-4DC7-8009-BDDACB334F20}" destId="{02C4303D-0760-45E3-8C63-DAAD2F10374A}" srcOrd="0" destOrd="0" presId="urn:microsoft.com/office/officeart/2005/8/layout/orgChart1"/>
+    <dgm:cxn modelId="{25E13F24-03E2-44D4-85E5-BCA155D33EE0}" type="presParOf" srcId="{84C90DD9-C05B-4DC7-8009-BDDACB334F20}" destId="{D7538F40-73B4-4B3F-8C5E-6F5A21BBCE36}" srcOrd="1" destOrd="0" presId="urn:microsoft.com/office/officeart/2005/8/layout/orgChart1"/>
+    <dgm:cxn modelId="{FE2C838B-573B-490C-A26E-63A916825160}" type="presParOf" srcId="{D7538F40-73B4-4B3F-8C5E-6F5A21BBCE36}" destId="{9C8FCB1B-3831-44E5-A8F7-EC9CBE49DDC4}" srcOrd="0" destOrd="0" presId="urn:microsoft.com/office/officeart/2005/8/layout/orgChart1"/>
+    <dgm:cxn modelId="{13DA85A3-E99A-4EFE-A942-B0CBB3B7FA1F}" type="presParOf" srcId="{9C8FCB1B-3831-44E5-A8F7-EC9CBE49DDC4}" destId="{699E1209-A7A2-476E-93AD-7F07D7735B50}" srcOrd="0" destOrd="0" presId="urn:microsoft.com/office/officeart/2005/8/layout/orgChart1"/>
+    <dgm:cxn modelId="{1727FBCC-D0E9-4718-B4D5-36EDFF83D4C1}" type="presParOf" srcId="{9C8FCB1B-3831-44E5-A8F7-EC9CBE49DDC4}" destId="{3E177988-EEE2-4F34-88E1-61440A8945C8}" srcOrd="1" destOrd="0" presId="urn:microsoft.com/office/officeart/2005/8/layout/orgChart1"/>
+    <dgm:cxn modelId="{655A8BD3-6092-4A0D-B15C-7EF9249BA163}" type="presParOf" srcId="{D7538F40-73B4-4B3F-8C5E-6F5A21BBCE36}" destId="{3DA370BC-F60A-418D-86A1-6713B873C6ED}" srcOrd="1" destOrd="0" presId="urn:microsoft.com/office/officeart/2005/8/layout/orgChart1"/>
+    <dgm:cxn modelId="{8C8A0AE1-5ED5-4C74-8FA9-B2D88EDF277D}" type="presParOf" srcId="{D7538F40-73B4-4B3F-8C5E-6F5A21BBCE36}" destId="{7FEBE06F-AFD9-474B-9A59-11175BF4C183}" srcOrd="2" destOrd="0" presId="urn:microsoft.com/office/officeart/2005/8/layout/orgChart1"/>
+    <dgm:cxn modelId="{95E6FB49-E845-4304-8ED5-2D829874F998}" type="presParOf" srcId="{84C90DD9-C05B-4DC7-8009-BDDACB334F20}" destId="{3EEA901B-3F8A-4EBB-885F-5F59BDAAB9A4}" srcOrd="2" destOrd="0" presId="urn:microsoft.com/office/officeart/2005/8/layout/orgChart1"/>
+    <dgm:cxn modelId="{460721DC-8ED5-4860-BAD1-D18490C45450}" type="presParOf" srcId="{84C90DD9-C05B-4DC7-8009-BDDACB334F20}" destId="{BF5860CF-B56E-49BB-BAF6-BE7994B657B2}" srcOrd="3" destOrd="0" presId="urn:microsoft.com/office/officeart/2005/8/layout/orgChart1"/>
+    <dgm:cxn modelId="{5A292DE1-A201-497A-9C8F-E19C6ABA7679}" type="presParOf" srcId="{BF5860CF-B56E-49BB-BAF6-BE7994B657B2}" destId="{3C5646DC-51DA-4604-B18C-807FFFC7B92D}" srcOrd="0" destOrd="0" presId="urn:microsoft.com/office/officeart/2005/8/layout/orgChart1"/>
+    <dgm:cxn modelId="{1E215E32-9BF3-4D4B-82F1-F2170F231748}" type="presParOf" srcId="{3C5646DC-51DA-4604-B18C-807FFFC7B92D}" destId="{D4674D75-4E74-4947-BABC-730D5DA4CF48}" srcOrd="0" destOrd="0" presId="urn:microsoft.com/office/officeart/2005/8/layout/orgChart1"/>
+    <dgm:cxn modelId="{9E732C1F-1623-4830-9335-30811BC231F3}" type="presParOf" srcId="{3C5646DC-51DA-4604-B18C-807FFFC7B92D}" destId="{69901507-5C9D-47F3-98C8-636263C7C92A}" srcOrd="1" destOrd="0" presId="urn:microsoft.com/office/officeart/2005/8/layout/orgChart1"/>
+    <dgm:cxn modelId="{8399C16E-6088-405A-92FD-8F9156381B9A}" type="presParOf" srcId="{BF5860CF-B56E-49BB-BAF6-BE7994B657B2}" destId="{CD364600-A483-4E08-A458-A1A4108B41B5}" srcOrd="1" destOrd="0" presId="urn:microsoft.com/office/officeart/2005/8/layout/orgChart1"/>
+    <dgm:cxn modelId="{3AFC1831-9B95-40D6-985D-569523CA91EF}" type="presParOf" srcId="{BF5860CF-B56E-49BB-BAF6-BE7994B657B2}" destId="{DEC401C0-5F62-4738-9987-52090FBE2B68}" srcOrd="2" destOrd="0" presId="urn:microsoft.com/office/officeart/2005/8/layout/orgChart1"/>
+    <dgm:cxn modelId="{8184763C-31F4-4FD4-8CF7-36C7BB86BE2D}" type="presParOf" srcId="{84C90DD9-C05B-4DC7-8009-BDDACB334F20}" destId="{5C93AC3F-C624-4DA7-9B74-7E549948E973}" srcOrd="4" destOrd="0" presId="urn:microsoft.com/office/officeart/2005/8/layout/orgChart1"/>
+    <dgm:cxn modelId="{6EF63141-1EF9-4361-8940-D7BD377AAA2C}" type="presParOf" srcId="{84C90DD9-C05B-4DC7-8009-BDDACB334F20}" destId="{CC07904E-225A-4103-A9E2-EE55F18D1B84}" srcOrd="5" destOrd="0" presId="urn:microsoft.com/office/officeart/2005/8/layout/orgChart1"/>
+    <dgm:cxn modelId="{F2461AF3-802B-4376-ABE4-25DA796658BF}" type="presParOf" srcId="{CC07904E-225A-4103-A9E2-EE55F18D1B84}" destId="{CC7D7506-B9D3-424F-8FEC-AD0E2C77543B}" srcOrd="0" destOrd="0" presId="urn:microsoft.com/office/officeart/2005/8/layout/orgChart1"/>
+    <dgm:cxn modelId="{F5F6FAE9-9287-4CE3-844F-6719543D68C8}" type="presParOf" srcId="{CC7D7506-B9D3-424F-8FEC-AD0E2C77543B}" destId="{D4309386-55DA-4DEB-941F-9D5814A52897}" srcOrd="0" destOrd="0" presId="urn:microsoft.com/office/officeart/2005/8/layout/orgChart1"/>
+    <dgm:cxn modelId="{84E3945A-D3D5-4E18-9B43-2A36A178EC28}" type="presParOf" srcId="{CC7D7506-B9D3-424F-8FEC-AD0E2C77543B}" destId="{68869FF3-7DFD-42C5-BE10-9EB9E71DBE9E}" srcOrd="1" destOrd="0" presId="urn:microsoft.com/office/officeart/2005/8/layout/orgChart1"/>
+    <dgm:cxn modelId="{D5477C16-355F-4578-881D-457CBFAA5BA3}" type="presParOf" srcId="{CC07904E-225A-4103-A9E2-EE55F18D1B84}" destId="{8F05EB27-9A3C-442A-9F47-78EE3ACF7D97}" srcOrd="1" destOrd="0" presId="urn:microsoft.com/office/officeart/2005/8/layout/orgChart1"/>
+    <dgm:cxn modelId="{D136362E-A702-4FF9-97F6-A4AE655F0D4D}" type="presParOf" srcId="{CC07904E-225A-4103-A9E2-EE55F18D1B84}" destId="{19ACA4A7-43B6-4BBC-A9CE-C76357CBA940}" srcOrd="2" destOrd="0" presId="urn:microsoft.com/office/officeart/2005/8/layout/orgChart1"/>
+    <dgm:cxn modelId="{6CF916D2-5169-4278-8E77-C7A43C306570}" type="presParOf" srcId="{84C90DD9-C05B-4DC7-8009-BDDACB334F20}" destId="{38F125D1-CA6E-4136-8B86-4FED14ADBA28}" srcOrd="6" destOrd="0" presId="urn:microsoft.com/office/officeart/2005/8/layout/orgChart1"/>
+    <dgm:cxn modelId="{C2385413-3E07-49B2-AC29-93C1A3C72C79}" type="presParOf" srcId="{84C90DD9-C05B-4DC7-8009-BDDACB334F20}" destId="{07D16CAC-C6D8-49DA-AFC1-6CB0D11AADF9}" srcOrd="7" destOrd="0" presId="urn:microsoft.com/office/officeart/2005/8/layout/orgChart1"/>
+    <dgm:cxn modelId="{71030A23-83A1-4C0B-BB37-DEC497DF3239}" type="presParOf" srcId="{07D16CAC-C6D8-49DA-AFC1-6CB0D11AADF9}" destId="{D12F80B1-D53A-432D-B022-5C7B36F5F08E}" srcOrd="0" destOrd="0" presId="urn:microsoft.com/office/officeart/2005/8/layout/orgChart1"/>
+    <dgm:cxn modelId="{5C82B231-D64D-4B1E-864B-ACB5F7F5211A}" type="presParOf" srcId="{D12F80B1-D53A-432D-B022-5C7B36F5F08E}" destId="{0B1A6964-97AD-4757-A395-CF8994F071E0}" srcOrd="0" destOrd="0" presId="urn:microsoft.com/office/officeart/2005/8/layout/orgChart1"/>
+    <dgm:cxn modelId="{69468838-3F90-43AA-BB65-EFD88B1940EC}" type="presParOf" srcId="{D12F80B1-D53A-432D-B022-5C7B36F5F08E}" destId="{2DE4F79E-24ED-4F94-B751-A574DEDD7C64}" srcOrd="1" destOrd="0" presId="urn:microsoft.com/office/officeart/2005/8/layout/orgChart1"/>
+    <dgm:cxn modelId="{78163359-AF98-4749-912B-8D1957925D03}" type="presParOf" srcId="{07D16CAC-C6D8-49DA-AFC1-6CB0D11AADF9}" destId="{363BB23B-EE76-4744-B768-535C5BA62A14}" srcOrd="1" destOrd="0" presId="urn:microsoft.com/office/officeart/2005/8/layout/orgChart1"/>
+    <dgm:cxn modelId="{02574105-26EF-4256-AABB-033E5A4B6617}" type="presParOf" srcId="{07D16CAC-C6D8-49DA-AFC1-6CB0D11AADF9}" destId="{B2DD9BBB-F6B2-4372-81B6-3EAE695EEAD1}" srcOrd="2" destOrd="0" presId="urn:microsoft.com/office/officeart/2005/8/layout/orgChart1"/>
+    <dgm:cxn modelId="{D45421D2-8A12-4278-AF0F-1A53ACE44F04}" type="presParOf" srcId="{B713B65D-D7D2-45F0-9781-27033793C9C6}" destId="{71D099BF-DD3D-4C86-9A3E-6B995D7BAEB5}" srcOrd="2" destOrd="0" presId="urn:microsoft.com/office/officeart/2005/8/layout/orgChart1"/>
+    <dgm:cxn modelId="{233A3BEE-8ED4-47E8-B890-135E90D2EEFF}" type="presParOf" srcId="{1FE508FF-1F82-4032-A831-30F1E1484AEF}" destId="{3DE7C717-D1E9-41B1-AF20-55EADFB09255}" srcOrd="2" destOrd="0" presId="urn:microsoft.com/office/officeart/2005/8/layout/orgChart1"/>
+    <dgm:cxn modelId="{96207A8D-116F-445D-9611-F26383996EB6}" type="presParOf" srcId="{1FE508FF-1F82-4032-A831-30F1E1484AEF}" destId="{7B5B5861-0105-426B-B1C7-09BF5D244045}" srcOrd="3" destOrd="0" presId="urn:microsoft.com/office/officeart/2005/8/layout/orgChart1"/>
+    <dgm:cxn modelId="{8D433FF1-65B4-4DAB-895B-46B4671318DB}" type="presParOf" srcId="{7B5B5861-0105-426B-B1C7-09BF5D244045}" destId="{35007A14-45CF-4C0C-9BC9-25EEDE16FE40}" srcOrd="0" destOrd="0" presId="urn:microsoft.com/office/officeart/2005/8/layout/orgChart1"/>
+    <dgm:cxn modelId="{F03F308B-2AEC-4C6C-A728-7D44A9A0CFAB}" type="presParOf" srcId="{35007A14-45CF-4C0C-9BC9-25EEDE16FE40}" destId="{AAF225FD-7EDD-402A-80E7-7E6F8EAC3645}" srcOrd="0" destOrd="0" presId="urn:microsoft.com/office/officeart/2005/8/layout/orgChart1"/>
+    <dgm:cxn modelId="{C85D64D5-DBEE-426D-8870-CE0C35B7F1F6}" type="presParOf" srcId="{35007A14-45CF-4C0C-9BC9-25EEDE16FE40}" destId="{3AE58573-6068-4D25-8B58-0FBA2C4C7E44}" srcOrd="1" destOrd="0" presId="urn:microsoft.com/office/officeart/2005/8/layout/orgChart1"/>
+    <dgm:cxn modelId="{BB6CFE81-1F1A-477D-88C6-82C62FBDE827}" type="presParOf" srcId="{7B5B5861-0105-426B-B1C7-09BF5D244045}" destId="{B531D99E-2129-4C4B-907B-D12925B77F9D}" srcOrd="1" destOrd="0" presId="urn:microsoft.com/office/officeart/2005/8/layout/orgChart1"/>
+    <dgm:cxn modelId="{C5549E01-B8E7-46F0-8FBA-9EEA70A1F850}" type="presParOf" srcId="{B531D99E-2129-4C4B-907B-D12925B77F9D}" destId="{6DEA9DF4-A656-4602-836A-E810F13F7B59}" srcOrd="0" destOrd="0" presId="urn:microsoft.com/office/officeart/2005/8/layout/orgChart1"/>
+    <dgm:cxn modelId="{9B07D5B2-231A-4E9C-9232-4BFD115434F0}" type="presParOf" srcId="{B531D99E-2129-4C4B-907B-D12925B77F9D}" destId="{DDA84F12-CC57-4CBC-9DFE-5F931CC24081}" srcOrd="1" destOrd="0" presId="urn:microsoft.com/office/officeart/2005/8/layout/orgChart1"/>
+    <dgm:cxn modelId="{6AE56470-6265-45C6-8B62-23E90879BFCA}" type="presParOf" srcId="{DDA84F12-CC57-4CBC-9DFE-5F931CC24081}" destId="{17911E3E-39B5-4E68-AE2E-08A4B4BC7C3B}" srcOrd="0" destOrd="0" presId="urn:microsoft.com/office/officeart/2005/8/layout/orgChart1"/>
+    <dgm:cxn modelId="{69F09CE6-D024-473C-B349-E9B56E7880E6}" type="presParOf" srcId="{17911E3E-39B5-4E68-AE2E-08A4B4BC7C3B}" destId="{82E16197-9038-4722-AF1B-D6EB8B3AD838}" srcOrd="0" destOrd="0" presId="urn:microsoft.com/office/officeart/2005/8/layout/orgChart1"/>
+    <dgm:cxn modelId="{9FE35AF4-1F5C-4E76-BFCF-E81307F10573}" type="presParOf" srcId="{17911E3E-39B5-4E68-AE2E-08A4B4BC7C3B}" destId="{7AB67EA9-FF59-4575-A3D7-53D070D443B3}" srcOrd="1" destOrd="0" presId="urn:microsoft.com/office/officeart/2005/8/layout/orgChart1"/>
+    <dgm:cxn modelId="{D25B3411-93EF-439E-B8BB-34FDE7FB354E}" type="presParOf" srcId="{DDA84F12-CC57-4CBC-9DFE-5F931CC24081}" destId="{9F55DB61-C679-4C71-A9B5-8B7F245CE19B}" srcOrd="1" destOrd="0" presId="urn:microsoft.com/office/officeart/2005/8/layout/orgChart1"/>
+    <dgm:cxn modelId="{81EE88B1-823F-4894-B0D4-9FA92B7FDD84}" type="presParOf" srcId="{DDA84F12-CC57-4CBC-9DFE-5F931CC24081}" destId="{ABD2D6BF-2692-4F7A-9A26-9B966B502AC0}" srcOrd="2" destOrd="0" presId="urn:microsoft.com/office/officeart/2005/8/layout/orgChart1"/>
+    <dgm:cxn modelId="{FFA78A8C-5B46-4375-A1B7-81E8CA6C3EEF}" type="presParOf" srcId="{B531D99E-2129-4C4B-907B-D12925B77F9D}" destId="{D6F837E7-CF65-432E-86B4-FCE766888D78}" srcOrd="2" destOrd="0" presId="urn:microsoft.com/office/officeart/2005/8/layout/orgChart1"/>
+    <dgm:cxn modelId="{A6E7EA38-E585-4769-A124-C92EF21C61F2}" type="presParOf" srcId="{B531D99E-2129-4C4B-907B-D12925B77F9D}" destId="{AA4E1E73-FA6C-4163-B492-30A82E03BA66}" srcOrd="3" destOrd="0" presId="urn:microsoft.com/office/officeart/2005/8/layout/orgChart1"/>
+    <dgm:cxn modelId="{68190644-6346-46BE-BEE8-A7827729E9DB}" type="presParOf" srcId="{AA4E1E73-FA6C-4163-B492-30A82E03BA66}" destId="{12669DA1-B863-4D96-895A-49323002FB27}" srcOrd="0" destOrd="0" presId="urn:microsoft.com/office/officeart/2005/8/layout/orgChart1"/>
+    <dgm:cxn modelId="{205D7587-3DD3-485C-B914-EBB67B1A47DF}" type="presParOf" srcId="{12669DA1-B863-4D96-895A-49323002FB27}" destId="{4EEAEE3E-D4D3-4C73-B178-20B969E77515}" srcOrd="0" destOrd="0" presId="urn:microsoft.com/office/officeart/2005/8/layout/orgChart1"/>
+    <dgm:cxn modelId="{8A7C74C1-A3A3-4D53-BCC7-DAFF15FBB4E8}" type="presParOf" srcId="{12669DA1-B863-4D96-895A-49323002FB27}" destId="{BEEBD514-05CA-4D55-957C-EDD95F7FE1FE}" srcOrd="1" destOrd="0" presId="urn:microsoft.com/office/officeart/2005/8/layout/orgChart1"/>
+    <dgm:cxn modelId="{F42D2F26-AE41-4FBD-AB33-A391AA7DB9D8}" type="presParOf" srcId="{AA4E1E73-FA6C-4163-B492-30A82E03BA66}" destId="{E6859860-190F-401B-AC82-2B94EEBF21EC}" srcOrd="1" destOrd="0" presId="urn:microsoft.com/office/officeart/2005/8/layout/orgChart1"/>
+    <dgm:cxn modelId="{B51E2D51-2F2E-4A27-ABE8-9A702F73F73D}" type="presParOf" srcId="{AA4E1E73-FA6C-4163-B492-30A82E03BA66}" destId="{F6D73BEC-1D99-41C5-B337-A74A67949F5C}" srcOrd="2" destOrd="0" presId="urn:microsoft.com/office/officeart/2005/8/layout/orgChart1"/>
+    <dgm:cxn modelId="{09018ED8-6F47-4DA5-8FE1-4A85FA80FCC4}" type="presParOf" srcId="{B531D99E-2129-4C4B-907B-D12925B77F9D}" destId="{20DB009F-8239-4928-A9F7-D98FE1EFE254}" srcOrd="4" destOrd="0" presId="urn:microsoft.com/office/officeart/2005/8/layout/orgChart1"/>
+    <dgm:cxn modelId="{B226296E-0771-4D51-8BB9-6E14E2EC72F1}" type="presParOf" srcId="{B531D99E-2129-4C4B-907B-D12925B77F9D}" destId="{5EE41491-D7CA-483F-A825-6A32729AADEB}" srcOrd="5" destOrd="0" presId="urn:microsoft.com/office/officeart/2005/8/layout/orgChart1"/>
+    <dgm:cxn modelId="{A4A58503-D705-4B99-95C8-AA79A34B1581}" type="presParOf" srcId="{5EE41491-D7CA-483F-A825-6A32729AADEB}" destId="{29DCED30-2797-4A98-8E4D-5D05AC6BA5F8}" srcOrd="0" destOrd="0" presId="urn:microsoft.com/office/officeart/2005/8/layout/orgChart1"/>
+    <dgm:cxn modelId="{583CEF2A-A85D-4BCE-B493-593260D1C355}" type="presParOf" srcId="{29DCED30-2797-4A98-8E4D-5D05AC6BA5F8}" destId="{E9C9BCA0-1D03-42C2-96F9-0FBF57FF9CCE}" srcOrd="0" destOrd="0" presId="urn:microsoft.com/office/officeart/2005/8/layout/orgChart1"/>
+    <dgm:cxn modelId="{D3F60B80-7C65-4639-8B6A-6C8A121820F5}" type="presParOf" srcId="{29DCED30-2797-4A98-8E4D-5D05AC6BA5F8}" destId="{3F28F116-B540-4EFC-93B8-2CAA730E28BB}" srcOrd="1" destOrd="0" presId="urn:microsoft.com/office/officeart/2005/8/layout/orgChart1"/>
+    <dgm:cxn modelId="{D887740B-15FC-4C05-BC7F-004E0C06A639}" type="presParOf" srcId="{5EE41491-D7CA-483F-A825-6A32729AADEB}" destId="{01CA1AE9-B3E0-4696-8356-0EE178B0EEB5}" srcOrd="1" destOrd="0" presId="urn:microsoft.com/office/officeart/2005/8/layout/orgChart1"/>
+    <dgm:cxn modelId="{81B96176-A5F2-4269-9C6F-2D11F3162CAA}" type="presParOf" srcId="{5EE41491-D7CA-483F-A825-6A32729AADEB}" destId="{CF76ED8D-90AE-4E7D-87DB-76C57C8473F8}" srcOrd="2" destOrd="0" presId="urn:microsoft.com/office/officeart/2005/8/layout/orgChart1"/>
+    <dgm:cxn modelId="{24DD4134-8D0B-41ED-B99E-94C5ED575D7A}" type="presParOf" srcId="{B531D99E-2129-4C4B-907B-D12925B77F9D}" destId="{72180EFE-5766-473E-A2EB-2ABCFE7D28F7}" srcOrd="6" destOrd="0" presId="urn:microsoft.com/office/officeart/2005/8/layout/orgChart1"/>
+    <dgm:cxn modelId="{C3222E08-4853-474F-AB1D-271CCD74C61C}" type="presParOf" srcId="{B531D99E-2129-4C4B-907B-D12925B77F9D}" destId="{0386888F-8CF7-47EF-B63E-4A6B13DDBFF5}" srcOrd="7" destOrd="0" presId="urn:microsoft.com/office/officeart/2005/8/layout/orgChart1"/>
+    <dgm:cxn modelId="{838BE967-4C65-4591-8220-55F897DA5DF1}" type="presParOf" srcId="{0386888F-8CF7-47EF-B63E-4A6B13DDBFF5}" destId="{9BD78BBA-CB6C-491A-A696-100D904C6ED0}" srcOrd="0" destOrd="0" presId="urn:microsoft.com/office/officeart/2005/8/layout/orgChart1"/>
+    <dgm:cxn modelId="{3B98939E-9E78-4604-9DCE-B6AD568614A8}" type="presParOf" srcId="{9BD78BBA-CB6C-491A-A696-100D904C6ED0}" destId="{DCE51424-4E6A-40E7-B391-9133C2624A0F}" srcOrd="0" destOrd="0" presId="urn:microsoft.com/office/officeart/2005/8/layout/orgChart1"/>
+    <dgm:cxn modelId="{EABE26BC-BBE1-4A57-A2EF-2CB1126D53AB}" type="presParOf" srcId="{9BD78BBA-CB6C-491A-A696-100D904C6ED0}" destId="{4F4EEBED-D001-45E6-890F-60AF4E43EAAE}" srcOrd="1" destOrd="0" presId="urn:microsoft.com/office/officeart/2005/8/layout/orgChart1"/>
+    <dgm:cxn modelId="{C0CC9DFA-13B8-4A4E-BB97-67A4EE28E52F}" type="presParOf" srcId="{0386888F-8CF7-47EF-B63E-4A6B13DDBFF5}" destId="{A2D06A54-6B3B-4455-B7DC-C79844C82C0D}" srcOrd="1" destOrd="0" presId="urn:microsoft.com/office/officeart/2005/8/layout/orgChart1"/>
+    <dgm:cxn modelId="{1958B2D2-D27F-4EED-89B5-A2CBD53F5F38}" type="presParOf" srcId="{0386888F-8CF7-47EF-B63E-4A6B13DDBFF5}" destId="{02B0016B-5646-4710-8B26-B174E8837554}" srcOrd="2" destOrd="0" presId="urn:microsoft.com/office/officeart/2005/8/layout/orgChart1"/>
+    <dgm:cxn modelId="{28A0D96B-21AB-41BD-88F4-CE24A8FE7F4D}" type="presParOf" srcId="{B531D99E-2129-4C4B-907B-D12925B77F9D}" destId="{E66DA91C-E4F9-4B5A-9417-20762A732D54}" srcOrd="8" destOrd="0" presId="urn:microsoft.com/office/officeart/2005/8/layout/orgChart1"/>
+    <dgm:cxn modelId="{5C9C7BF0-4B57-4CA3-B3CC-1259327BE839}" type="presParOf" srcId="{B531D99E-2129-4C4B-907B-D12925B77F9D}" destId="{7FFF66BA-EFDB-44CC-BAD5-F530986116F7}" srcOrd="9" destOrd="0" presId="urn:microsoft.com/office/officeart/2005/8/layout/orgChart1"/>
+    <dgm:cxn modelId="{DA7DBE8C-6F14-474F-AF64-83E76E5E0E3B}" type="presParOf" srcId="{7FFF66BA-EFDB-44CC-BAD5-F530986116F7}" destId="{3D498682-516B-40F3-A77B-1E860EBEFAB6}" srcOrd="0" destOrd="0" presId="urn:microsoft.com/office/officeart/2005/8/layout/orgChart1"/>
+    <dgm:cxn modelId="{C161D74E-FBA6-4631-BDF2-6D0F8849DE21}" type="presParOf" srcId="{3D498682-516B-40F3-A77B-1E860EBEFAB6}" destId="{2D2BAD4E-D894-45BA-A740-233579668D68}" srcOrd="0" destOrd="0" presId="urn:microsoft.com/office/officeart/2005/8/layout/orgChart1"/>
+    <dgm:cxn modelId="{1E10CB3E-0725-48A7-9A36-25F282E4C759}" type="presParOf" srcId="{3D498682-516B-40F3-A77B-1E860EBEFAB6}" destId="{8B1BEF34-0779-4F96-9628-D52292F5F68E}" srcOrd="1" destOrd="0" presId="urn:microsoft.com/office/officeart/2005/8/layout/orgChart1"/>
+    <dgm:cxn modelId="{F4BD4055-621A-4236-951A-6506766B8ACE}" type="presParOf" srcId="{7FFF66BA-EFDB-44CC-BAD5-F530986116F7}" destId="{5A7316A6-2CE7-46DC-B636-057E9C96266D}" srcOrd="1" destOrd="0" presId="urn:microsoft.com/office/officeart/2005/8/layout/orgChart1"/>
+    <dgm:cxn modelId="{E41B9326-9F87-486D-89D0-8CDCC974A618}" type="presParOf" srcId="{7FFF66BA-EFDB-44CC-BAD5-F530986116F7}" destId="{AE3E0B1C-340A-4A7F-8CF7-4344826B3D17}" srcOrd="2" destOrd="0" presId="urn:microsoft.com/office/officeart/2005/8/layout/orgChart1"/>
+    <dgm:cxn modelId="{10F91961-0934-4D7B-AEE3-E20F1D24ADB9}" type="presParOf" srcId="{B531D99E-2129-4C4B-907B-D12925B77F9D}" destId="{3D3182FD-0C83-4458-89DE-B8B34BE21DB2}" srcOrd="10" destOrd="0" presId="urn:microsoft.com/office/officeart/2005/8/layout/orgChart1"/>
+    <dgm:cxn modelId="{BAC99A44-D822-4117-90C3-273D269DC222}" type="presParOf" srcId="{B531D99E-2129-4C4B-907B-D12925B77F9D}" destId="{B6CE4876-F175-480A-9CE1-CD58D0C0A9C5}" srcOrd="11" destOrd="0" presId="urn:microsoft.com/office/officeart/2005/8/layout/orgChart1"/>
+    <dgm:cxn modelId="{933F6788-47C2-4D15-8CF5-28E3196FCCB2}" type="presParOf" srcId="{B6CE4876-F175-480A-9CE1-CD58D0C0A9C5}" destId="{29DB07EE-E8D5-464D-9FC7-CFCDAD0F3AB3}" srcOrd="0" destOrd="0" presId="urn:microsoft.com/office/officeart/2005/8/layout/orgChart1"/>
+    <dgm:cxn modelId="{E49E4835-94BF-4DE8-881D-7B2F2A1DC9E2}" type="presParOf" srcId="{29DB07EE-E8D5-464D-9FC7-CFCDAD0F3AB3}" destId="{461A9132-C57C-4006-9554-E3D4CF16617D}" srcOrd="0" destOrd="0" presId="urn:microsoft.com/office/officeart/2005/8/layout/orgChart1"/>
+    <dgm:cxn modelId="{53C5E851-9312-49D5-91F3-8B3DDD82817F}" type="presParOf" srcId="{29DB07EE-E8D5-464D-9FC7-CFCDAD0F3AB3}" destId="{18F226C9-EAC2-429D-9338-21A25E1426B9}" srcOrd="1" destOrd="0" presId="urn:microsoft.com/office/officeart/2005/8/layout/orgChart1"/>
+    <dgm:cxn modelId="{987CEFEF-45FE-4365-870E-11B6FC19C9A4}" type="presParOf" srcId="{B6CE4876-F175-480A-9CE1-CD58D0C0A9C5}" destId="{3963A8CF-FB8B-4F1C-834C-10F79B8B621A}" srcOrd="1" destOrd="0" presId="urn:microsoft.com/office/officeart/2005/8/layout/orgChart1"/>
+    <dgm:cxn modelId="{DEFB5EFC-C14B-4031-BB48-B99BF635C1D8}" type="presParOf" srcId="{B6CE4876-F175-480A-9CE1-CD58D0C0A9C5}" destId="{7A525F98-F18F-4466-B3D2-8DB5FEB2DD7B}" srcOrd="2" destOrd="0" presId="urn:microsoft.com/office/officeart/2005/8/layout/orgChart1"/>
+    <dgm:cxn modelId="{87F62005-D379-4D24-A671-39DEFBF75889}" type="presParOf" srcId="{7B5B5861-0105-426B-B1C7-09BF5D244045}" destId="{038BE171-5FB7-49DB-97A1-C3D2B60F2AEA}" srcOrd="2" destOrd="0" presId="urn:microsoft.com/office/officeart/2005/8/layout/orgChart1"/>
+    <dgm:cxn modelId="{375A9D78-83A4-4BA3-800F-38A3E83436C3}" type="presParOf" srcId="{E065B25E-73D9-4E15-BD0D-AC5F0C1712DA}" destId="{F62B0468-4B4C-41DD-A2CD-21B21149D755}" srcOrd="2" destOrd="0" presId="urn:microsoft.com/office/officeart/2005/8/layout/orgChart1"/>
   </dgm:cxnLst>
   <dgm:bg>
     <a:effectLst>
@@ -29830,7 +30259,7 @@
 </file>
 
 <file path=customXml/itemProps1.xml><?xml version="1.0" encoding="utf-8"?>
-<ds:datastoreItem xmlns:ds="http://schemas.openxmlformats.org/officeDocument/2006/customXml" ds:itemID="{F51D1082-C345-4419-B44A-AC09DC892956}">
+<ds:datastoreItem xmlns:ds="http://schemas.openxmlformats.org/officeDocument/2006/customXml" ds:itemID="{6E17E08E-536C-4984-A215-5E3A6534EE04}">
   <ds:schemaRefs>
     <ds:schemaRef ds:uri="http://schemas.openxmlformats.org/officeDocument/2006/bibliography"/>
   </ds:schemaRefs>

</xml_diff>

<commit_message>
Fin presentation ISPM et etech
</commit_message>
<xml_diff>
--- a/soutenance.docx
+++ b/soutenance.docx
@@ -747,33 +747,8 @@
           <w:sz w:val="28"/>
           <w:szCs w:val="28"/>
         </w:rPr>
-        <w:t xml:space="preserve">Monsieur RASANDIMANANA </w:t>
-      </w:r>
-      <w:proofErr w:type="spellStart"/>
-      <w:r>
-        <w:rPr>
-          <w:sz w:val="28"/>
-          <w:szCs w:val="28"/>
-        </w:rPr>
-        <w:t>Tanjona</w:t>
-      </w:r>
-      <w:proofErr w:type="spellEnd"/>
-      <w:r>
-        <w:rPr>
-          <w:sz w:val="28"/>
-          <w:szCs w:val="28"/>
-        </w:rPr>
-        <w:t xml:space="preserve"> </w:t>
-      </w:r>
-      <w:proofErr w:type="spellStart"/>
-      <w:r>
-        <w:rPr>
-          <w:sz w:val="28"/>
-          <w:szCs w:val="28"/>
-        </w:rPr>
-        <w:t>Tsioharana</w:t>
-      </w:r>
-      <w:proofErr w:type="spellEnd"/>
+        <w:t>Monsieur RASANDIMANANA Tanjona Tsioharana</w:t>
+      </w:r>
     </w:p>
     <w:p>
       <w:pPr>
@@ -985,23 +960,7 @@
           <w:rFonts w:cstheme="minorHAnsi"/>
           <w:szCs w:val="24"/>
         </w:rPr>
-        <w:t xml:space="preserve">Monsieur </w:t>
-      </w:r>
-      <w:proofErr w:type="spellStart"/>
-      <w:r>
-        <w:rPr>
-          <w:rFonts w:cstheme="minorHAnsi"/>
-          <w:szCs w:val="24"/>
-        </w:rPr>
-        <w:t>Andry</w:t>
-      </w:r>
-      <w:proofErr w:type="spellEnd"/>
-      <w:r>
-        <w:rPr>
-          <w:rFonts w:cstheme="minorHAnsi"/>
-          <w:szCs w:val="24"/>
-        </w:rPr>
-        <w:t xml:space="preserve"> RAMANAMBAHOAKA, Directeur de projet Web-PHP ;</w:t>
+        <w:t>Monsieur Andry RAMANAMBAHOAKA, Directeur de projet Web-PHP ;</w:t>
       </w:r>
     </w:p>
     <w:p>
@@ -1065,25 +1024,7 @@
           <w:color w:val="000000"/>
           <w:szCs w:val="24"/>
         </w:rPr>
-        <w:t xml:space="preserve">ur </w:t>
-      </w:r>
-      <w:proofErr w:type="spellStart"/>
-      <w:r>
-        <w:rPr>
-          <w:rFonts w:cstheme="minorHAnsi"/>
-          <w:color w:val="000000"/>
-          <w:szCs w:val="24"/>
-        </w:rPr>
-        <w:t>Clarel</w:t>
-      </w:r>
-      <w:proofErr w:type="spellEnd"/>
-      <w:r>
-        <w:rPr>
-          <w:rFonts w:cstheme="minorHAnsi"/>
-          <w:color w:val="000000"/>
-          <w:szCs w:val="24"/>
-        </w:rPr>
-        <w:t xml:space="preserve"> RAKOTONDRAHAJA, Directeur de projet et aussi ens</w:t>
+        <w:t>ur Clarel RAKOTONDRAHAJA, Directeur de projet et aussi ens</w:t>
       </w:r>
       <w:r>
         <w:rPr>
@@ -1421,25 +1362,7 @@
           <w:color w:val="000000"/>
           <w:szCs w:val="24"/>
         </w:rPr>
-        <w:t xml:space="preserve">ur </w:t>
-      </w:r>
-      <w:proofErr w:type="spellStart"/>
-      <w:r>
-        <w:rPr>
-          <w:rFonts w:cstheme="minorHAnsi"/>
-          <w:color w:val="000000"/>
-          <w:szCs w:val="24"/>
-        </w:rPr>
-        <w:t>Rija</w:t>
-      </w:r>
-      <w:proofErr w:type="spellEnd"/>
-      <w:r>
-        <w:rPr>
-          <w:rFonts w:cstheme="minorHAnsi"/>
-          <w:color w:val="000000"/>
-          <w:szCs w:val="24"/>
-        </w:rPr>
-        <w:t xml:space="preserve"> RAOBIVELO RABETOKOTANY, Dire</w:t>
+        <w:t>ur Rija RAOBIVELO RABETOKOTANY, Dire</w:t>
       </w:r>
       <w:r>
         <w:rPr>
@@ -1564,21 +1487,11 @@
         <w:spacing w:after="200" w:line="276" w:lineRule="auto"/>
       </w:pPr>
       <w:r>
-        <w:t xml:space="preserve">Monsieur RASANDIMANANA </w:t>
-      </w:r>
-      <w:proofErr w:type="spellStart"/>
-      <w:r>
-        <w:t>Tanjona</w:t>
-      </w:r>
-      <w:proofErr w:type="spellEnd"/>
-      <w:r>
-        <w:t xml:space="preserve"> </w:t>
-      </w:r>
-      <w:proofErr w:type="spellStart"/>
-      <w:r>
-        <w:t>Tsioharana</w:t>
-      </w:r>
-      <w:proofErr w:type="spellEnd"/>
+        <w:t>Monsieur RASANDIMANANA Tanjona</w:t>
+      </w:r>
+      <w:r>
+        <w:t xml:space="preserve"> Tsioharana</w:t>
+      </w:r>
       <w:r>
         <w:t>, notre encadreur</w:t>
       </w:r>
@@ -1820,15 +1733,7 @@
         <w:t xml:space="preserve">Vers les années 1989, </w:t>
       </w:r>
       <w:r>
-        <w:t xml:space="preserve">Tim </w:t>
-      </w:r>
-      <w:proofErr w:type="spellStart"/>
-      <w:r>
-        <w:t>Berners</w:t>
-      </w:r>
-      <w:proofErr w:type="spellEnd"/>
-      <w:r>
-        <w:t>-Lee, un physicien britannique, a inventé le web au CERN</w:t>
+        <w:t>Tim Berners-Lee, un physicien britannique, a inventé le web au CERN</w:t>
       </w:r>
       <w:r>
         <w:t>.</w:t>
@@ -2186,14 +2091,27 @@
                             <w:r>
                               <w:t xml:space="preserve">Figure </w:t>
                             </w:r>
-                            <w:fldSimple w:instr=" SEQ Figure \* ARABIC ">
-                              <w:r>
-                                <w:rPr>
-                                  <w:noProof/>
-                                </w:rPr>
-                                <w:t>1</w:t>
-                              </w:r>
-                            </w:fldSimple>
+                            <w:r>
+                              <w:fldChar w:fldCharType="begin"/>
+                            </w:r>
+                            <w:r>
+                              <w:instrText xml:space="preserve"> SEQ Figure \* ARABIC </w:instrText>
+                            </w:r>
+                            <w:r>
+                              <w:fldChar w:fldCharType="separate"/>
+                            </w:r>
+                            <w:r>
+                              <w:rPr>
+                                <w:noProof/>
+                              </w:rPr>
+                              <w:t>1</w:t>
+                            </w:r>
+                            <w:r>
+                              <w:rPr>
+                                <w:noProof/>
+                              </w:rPr>
+                              <w:fldChar w:fldCharType="end"/>
+                            </w:r>
                             <w:r>
                               <w:t>: E.S.S.T.I.M (source ISPM)</w:t>
                             </w:r>
@@ -2233,14 +2151,27 @@
                       <w:r>
                         <w:t xml:space="preserve">Figure </w:t>
                       </w:r>
-                      <w:fldSimple w:instr=" SEQ Figure \* ARABIC ">
-                        <w:r>
-                          <w:rPr>
-                            <w:noProof/>
-                          </w:rPr>
-                          <w:t>1</w:t>
-                        </w:r>
-                      </w:fldSimple>
+                      <w:r>
+                        <w:fldChar w:fldCharType="begin"/>
+                      </w:r>
+                      <w:r>
+                        <w:instrText xml:space="preserve"> SEQ Figure \* ARABIC </w:instrText>
+                      </w:r>
+                      <w:r>
+                        <w:fldChar w:fldCharType="separate"/>
+                      </w:r>
+                      <w:r>
+                        <w:rPr>
+                          <w:noProof/>
+                        </w:rPr>
+                        <w:t>1</w:t>
+                      </w:r>
+                      <w:r>
+                        <w:rPr>
+                          <w:noProof/>
+                        </w:rPr>
+                        <w:fldChar w:fldCharType="end"/>
+                      </w:r>
                       <w:r>
                         <w:t>: E.S.S.T.I.M (source ISPM)</w:t>
                       </w:r>
@@ -2387,14 +2318,27 @@
       <w:r>
         <w:t xml:space="preserve">Figure </w:t>
       </w:r>
-      <w:fldSimple w:instr=" SEQ Figure \* ARABIC ">
-        <w:r>
-          <w:rPr>
-            <w:noProof/>
-          </w:rPr>
-          <w:t>2</w:t>
-        </w:r>
-      </w:fldSimple>
+      <w:r>
+        <w:fldChar w:fldCharType="begin"/>
+      </w:r>
+      <w:r>
+        <w:instrText xml:space="preserve"> SEQ Figure \* ARABIC </w:instrText>
+      </w:r>
+      <w:r>
+        <w:fldChar w:fldCharType="separate"/>
+      </w:r>
+      <w:r>
+        <w:rPr>
+          <w:noProof/>
+        </w:rPr>
+        <w:t>2</w:t>
+      </w:r>
+      <w:r>
+        <w:rPr>
+          <w:noProof/>
+        </w:rPr>
+        <w:fldChar w:fldCharType="end"/>
+      </w:r>
       <w:r>
         <w:t>: ISPM Ambatomaro Antsobolo (source ISPM)</w:t>
       </w:r>
@@ -2928,14 +2872,27 @@
       <w:r>
         <w:t xml:space="preserve">Figure </w:t>
       </w:r>
-      <w:fldSimple w:instr=" SEQ Figure \* ARABIC ">
-        <w:r>
-          <w:rPr>
-            <w:noProof/>
-          </w:rPr>
-          <w:t>3</w:t>
-        </w:r>
-      </w:fldSimple>
+      <w:r>
+        <w:fldChar w:fldCharType="begin"/>
+      </w:r>
+      <w:r>
+        <w:instrText xml:space="preserve"> SEQ Figure \* ARABIC </w:instrText>
+      </w:r>
+      <w:r>
+        <w:fldChar w:fldCharType="separate"/>
+      </w:r>
+      <w:r>
+        <w:rPr>
+          <w:noProof/>
+        </w:rPr>
+        <w:t>3</w:t>
+      </w:r>
+      <w:r>
+        <w:rPr>
+          <w:noProof/>
+        </w:rPr>
+        <w:fldChar w:fldCharType="end"/>
+      </w:r>
       <w:r>
         <w:t>: Cursus à l'ISPM</w:t>
       </w:r>
@@ -3602,14 +3559,27 @@
       <w:r>
         <w:t xml:space="preserve">Figure </w:t>
       </w:r>
-      <w:fldSimple w:instr=" SEQ Figure \* ARABIC ">
-        <w:r>
-          <w:rPr>
-            <w:noProof/>
-          </w:rPr>
-          <w:t>4</w:t>
-        </w:r>
-      </w:fldSimple>
+      <w:r>
+        <w:fldChar w:fldCharType="begin"/>
+      </w:r>
+      <w:r>
+        <w:instrText xml:space="preserve"> SEQ Figure \* ARABIC </w:instrText>
+      </w:r>
+      <w:r>
+        <w:fldChar w:fldCharType="separate"/>
+      </w:r>
+      <w:r>
+        <w:rPr>
+          <w:noProof/>
+        </w:rPr>
+        <w:t>4</w:t>
+      </w:r>
+      <w:r>
+        <w:rPr>
+          <w:noProof/>
+        </w:rPr>
+        <w:fldChar w:fldCharType="end"/>
+      </w:r>
       <w:r>
         <w:t>: Logo de l'ISPM (source: ISPM)</w:t>
       </w:r>
@@ -3698,52 +3668,14 @@
         </w:rPr>
         <w:t xml:space="preserve">  </w:t>
       </w:r>
-      <w:proofErr w:type="spellStart"/>
       <w:r>
         <w:rPr>
           <w:rFonts w:cstheme="minorHAnsi"/>
           <w:szCs w:val="24"/>
           <w:lang w:val="en-US"/>
         </w:rPr>
-        <w:t>Ilay</w:t>
-      </w:r>
-      <w:proofErr w:type="spellEnd"/>
-      <w:r>
-        <w:rPr>
-          <w:rFonts w:cstheme="minorHAnsi"/>
-          <w:szCs w:val="24"/>
-          <w:lang w:val="en-US"/>
-        </w:rPr>
-        <w:t xml:space="preserve"> I.S.P.M </w:t>
-      </w:r>
-      <w:proofErr w:type="spellStart"/>
-      <w:r>
-        <w:rPr>
-          <w:rFonts w:cstheme="minorHAnsi"/>
-          <w:szCs w:val="24"/>
-          <w:lang w:val="en-US"/>
-        </w:rPr>
-        <w:t>tena</w:t>
-      </w:r>
-      <w:proofErr w:type="spellEnd"/>
-      <w:r>
-        <w:rPr>
-          <w:rFonts w:cstheme="minorHAnsi"/>
-          <w:szCs w:val="24"/>
-          <w:lang w:val="en-US"/>
-        </w:rPr>
-        <w:t xml:space="preserve"> </w:t>
-      </w:r>
-      <w:proofErr w:type="spellStart"/>
-      <w:r>
-        <w:rPr>
-          <w:rFonts w:cstheme="minorHAnsi"/>
-          <w:szCs w:val="24"/>
-          <w:lang w:val="en-US"/>
-        </w:rPr>
-        <w:t>maminay</w:t>
-      </w:r>
-      <w:proofErr w:type="spellEnd"/>
+        <w:t>Ilay I.S.P.M tena maminay</w:t>
+      </w:r>
     </w:p>
     <w:p>
       <w:pPr>
@@ -3763,88 +3695,14 @@
         </w:rPr>
         <w:t xml:space="preserve">     </w:t>
       </w:r>
-      <w:proofErr w:type="spellStart"/>
       <w:r>
         <w:rPr>
           <w:rFonts w:cstheme="minorHAnsi"/>
           <w:szCs w:val="24"/>
           <w:lang w:val="en-US"/>
         </w:rPr>
-        <w:t>Tsy</w:t>
-      </w:r>
-      <w:proofErr w:type="spellEnd"/>
-      <w:r>
-        <w:rPr>
-          <w:rFonts w:cstheme="minorHAnsi"/>
-          <w:szCs w:val="24"/>
-          <w:lang w:val="en-US"/>
-        </w:rPr>
-        <w:t xml:space="preserve"> </w:t>
-      </w:r>
-      <w:proofErr w:type="spellStart"/>
-      <w:r>
-        <w:rPr>
-          <w:rFonts w:cstheme="minorHAnsi"/>
-          <w:szCs w:val="24"/>
-          <w:lang w:val="en-US"/>
-        </w:rPr>
-        <w:t>mba</w:t>
-      </w:r>
-      <w:proofErr w:type="spellEnd"/>
-      <w:r>
-        <w:rPr>
-          <w:rFonts w:cstheme="minorHAnsi"/>
-          <w:szCs w:val="24"/>
-          <w:lang w:val="en-US"/>
-        </w:rPr>
-        <w:t xml:space="preserve"> </w:t>
-      </w:r>
-      <w:proofErr w:type="spellStart"/>
-      <w:r>
-        <w:rPr>
-          <w:rFonts w:cstheme="minorHAnsi"/>
-          <w:szCs w:val="24"/>
-          <w:lang w:val="en-US"/>
-        </w:rPr>
-        <w:t>foinay</w:t>
-      </w:r>
-      <w:proofErr w:type="spellEnd"/>
-      <w:r>
-        <w:rPr>
-          <w:rFonts w:cstheme="minorHAnsi"/>
-          <w:szCs w:val="24"/>
-          <w:lang w:val="en-US"/>
-        </w:rPr>
-        <w:t xml:space="preserve"> </w:t>
-      </w:r>
-      <w:proofErr w:type="spellStart"/>
-      <w:r>
-        <w:rPr>
-          <w:rFonts w:cstheme="minorHAnsi"/>
-          <w:szCs w:val="24"/>
-          <w:lang w:val="en-US"/>
-        </w:rPr>
-        <w:t>tokoa</w:t>
-      </w:r>
-      <w:proofErr w:type="spellEnd"/>
-      <w:r>
-        <w:rPr>
-          <w:rFonts w:cstheme="minorHAnsi"/>
-          <w:szCs w:val="24"/>
-          <w:lang w:val="en-US"/>
-        </w:rPr>
-        <w:t xml:space="preserve"> </w:t>
-      </w:r>
-      <w:proofErr w:type="spellStart"/>
-      <w:r>
-        <w:rPr>
-          <w:rFonts w:cstheme="minorHAnsi"/>
-          <w:szCs w:val="24"/>
-          <w:lang w:val="en-US"/>
-        </w:rPr>
-        <w:t>hatrizay</w:t>
-      </w:r>
-      <w:proofErr w:type="spellEnd"/>
+        <w:t>Tsy mba foinay tokoa hatrizay</w:t>
+      </w:r>
     </w:p>
     <w:p>
       <w:pPr>
@@ -3864,54 +3722,14 @@
         </w:rPr>
         <w:t xml:space="preserve">     </w:t>
       </w:r>
-      <w:proofErr w:type="spellStart"/>
       <w:r>
         <w:rPr>
           <w:rFonts w:cstheme="minorHAnsi"/>
           <w:szCs w:val="24"/>
           <w:lang w:val="en-US"/>
         </w:rPr>
-        <w:t>Toera-nanabeazana</w:t>
-      </w:r>
-      <w:proofErr w:type="spellEnd"/>
-      <w:r>
-        <w:rPr>
-          <w:rFonts w:cstheme="minorHAnsi"/>
-          <w:szCs w:val="24"/>
-          <w:lang w:val="en-US"/>
-        </w:rPr>
-        <w:t xml:space="preserve"> </w:t>
-      </w:r>
-      <w:proofErr w:type="spellStart"/>
-      <w:proofErr w:type="gramStart"/>
-      <w:r>
-        <w:rPr>
-          <w:rFonts w:cstheme="minorHAnsi"/>
-          <w:szCs w:val="24"/>
-          <w:lang w:val="en-US"/>
-        </w:rPr>
-        <w:t>ny</w:t>
-      </w:r>
-      <w:proofErr w:type="spellEnd"/>
-      <w:proofErr w:type="gramEnd"/>
-      <w:r>
-        <w:rPr>
-          <w:rFonts w:cstheme="minorHAnsi"/>
-          <w:szCs w:val="24"/>
-          <w:lang w:val="en-US"/>
-        </w:rPr>
-        <w:t xml:space="preserve"> </w:t>
-      </w:r>
-      <w:proofErr w:type="spellStart"/>
-      <w:r>
-        <w:rPr>
-          <w:rFonts w:cstheme="minorHAnsi"/>
-          <w:szCs w:val="24"/>
-          <w:lang w:val="en-US"/>
-        </w:rPr>
-        <w:t>tenanay</w:t>
-      </w:r>
-      <w:proofErr w:type="spellEnd"/>
+        <w:t>Toera-nanabeazana ny tenanay</w:t>
+      </w:r>
     </w:p>
     <w:p>
       <w:pPr>
@@ -3931,70 +3749,14 @@
         </w:rPr>
         <w:t xml:space="preserve">     </w:t>
       </w:r>
-      <w:proofErr w:type="spellStart"/>
       <w:r>
         <w:rPr>
           <w:rFonts w:cstheme="minorHAnsi"/>
           <w:szCs w:val="24"/>
           <w:lang w:val="en-US"/>
         </w:rPr>
-        <w:t>Mba</w:t>
-      </w:r>
-      <w:proofErr w:type="spellEnd"/>
-      <w:r>
-        <w:rPr>
-          <w:rFonts w:cstheme="minorHAnsi"/>
-          <w:szCs w:val="24"/>
-          <w:lang w:val="en-US"/>
-        </w:rPr>
-        <w:t xml:space="preserve"> ho </w:t>
-      </w:r>
-      <w:proofErr w:type="spellStart"/>
-      <w:r>
-        <w:rPr>
-          <w:rFonts w:cstheme="minorHAnsi"/>
-          <w:szCs w:val="24"/>
-          <w:lang w:val="en-US"/>
-        </w:rPr>
-        <w:t>tena</w:t>
-      </w:r>
-      <w:proofErr w:type="spellEnd"/>
-      <w:r>
-        <w:rPr>
-          <w:rFonts w:cstheme="minorHAnsi"/>
-          <w:szCs w:val="24"/>
-          <w:lang w:val="en-US"/>
-        </w:rPr>
-        <w:t xml:space="preserve"> </w:t>
-      </w:r>
-      <w:proofErr w:type="spellStart"/>
-      <w:r>
-        <w:rPr>
-          <w:rFonts w:cstheme="minorHAnsi"/>
-          <w:szCs w:val="24"/>
-          <w:lang w:val="en-US"/>
-        </w:rPr>
-        <w:t>olom-banona</w:t>
-      </w:r>
-      <w:proofErr w:type="spellEnd"/>
-      <w:r>
-        <w:rPr>
-          <w:rFonts w:cstheme="minorHAnsi"/>
-          <w:szCs w:val="24"/>
-          <w:lang w:val="en-US"/>
-        </w:rPr>
-        <w:t xml:space="preserve"> </w:t>
-      </w:r>
-      <w:proofErr w:type="spellStart"/>
-      <w:r>
-        <w:rPr>
-          <w:rFonts w:cstheme="minorHAnsi"/>
-          <w:szCs w:val="24"/>
-          <w:lang w:val="en-US"/>
-        </w:rPr>
-        <w:t>mahay</w:t>
-      </w:r>
-      <w:proofErr w:type="spellEnd"/>
+        <w:t>Mba ho tena olom-banona mahay</w:t>
+      </w:r>
     </w:p>
     <w:p>
       <w:pPr>
@@ -4049,43 +3811,7 @@
           <w:i/>
           <w:lang w:val="en-US"/>
         </w:rPr>
-        <w:t xml:space="preserve">Ho </w:t>
-      </w:r>
-      <w:proofErr w:type="spellStart"/>
-      <w:r>
-        <w:rPr>
-          <w:rFonts w:cstheme="minorHAnsi"/>
-          <w:i/>
-          <w:lang w:val="en-US"/>
-        </w:rPr>
-        <w:t>mendrika</w:t>
-      </w:r>
-      <w:proofErr w:type="spellEnd"/>
-      <w:r>
-        <w:rPr>
-          <w:rFonts w:cstheme="minorHAnsi"/>
-          <w:i/>
-          <w:lang w:val="en-US"/>
-        </w:rPr>
-        <w:t xml:space="preserve"> </w:t>
-      </w:r>
-      <w:proofErr w:type="spellStart"/>
-      <w:r>
-        <w:rPr>
-          <w:rFonts w:cstheme="minorHAnsi"/>
-          <w:i/>
-          <w:lang w:val="en-US"/>
-        </w:rPr>
-        <w:t>tokoa</w:t>
-      </w:r>
-      <w:proofErr w:type="spellEnd"/>
-      <w:r>
-        <w:rPr>
-          <w:rFonts w:cstheme="minorHAnsi"/>
-          <w:i/>
-          <w:lang w:val="en-US"/>
-        </w:rPr>
-        <w:t>,</w:t>
+        <w:t>Ho mendrika tokoa,</w:t>
       </w:r>
     </w:p>
     <w:p>
@@ -4105,54 +3831,8 @@
           <w:i/>
           <w:lang w:val="en-US"/>
         </w:rPr>
-        <w:t xml:space="preserve">Ho </w:t>
-      </w:r>
-      <w:proofErr w:type="spellStart"/>
-      <w:r>
-        <w:rPr>
-          <w:rFonts w:cstheme="minorHAnsi"/>
-          <w:i/>
-          <w:lang w:val="en-US"/>
-        </w:rPr>
-        <w:t>mafy</w:t>
-      </w:r>
-      <w:proofErr w:type="spellEnd"/>
-      <w:r>
-        <w:rPr>
-          <w:rFonts w:cstheme="minorHAnsi"/>
-          <w:i/>
-          <w:lang w:val="en-US"/>
-        </w:rPr>
-        <w:t xml:space="preserve"> </w:t>
-      </w:r>
-      <w:proofErr w:type="spellStart"/>
-      <w:r>
-        <w:rPr>
-          <w:rFonts w:cstheme="minorHAnsi"/>
-          <w:i/>
-          <w:lang w:val="en-US"/>
-        </w:rPr>
-        <w:t>orina</w:t>
-      </w:r>
-      <w:proofErr w:type="spellEnd"/>
-      <w:r>
-        <w:rPr>
-          <w:rFonts w:cstheme="minorHAnsi"/>
-          <w:i/>
-          <w:lang w:val="en-US"/>
-        </w:rPr>
-        <w:t xml:space="preserve"> </w:t>
-      </w:r>
-      <w:proofErr w:type="spellStart"/>
-      <w:r>
-        <w:rPr>
-          <w:rFonts w:cstheme="minorHAnsi"/>
-          <w:i/>
-          <w:lang w:val="en-US"/>
-        </w:rPr>
-        <w:t>avokoa</w:t>
-      </w:r>
-      <w:proofErr w:type="spellEnd"/>
+        <w:t>Ho mafy orina avokoa</w:t>
+      </w:r>
     </w:p>
     <w:p>
       <w:pPr>
@@ -4165,72 +3845,14 @@
           <w:lang w:val="en-US"/>
         </w:rPr>
       </w:pPr>
-      <w:proofErr w:type="spellStart"/>
-      <w:proofErr w:type="gramStart"/>
       <w:r>
         <w:rPr>
           <w:rFonts w:cstheme="minorHAnsi"/>
           <w:i/>
           <w:lang w:val="en-US"/>
         </w:rPr>
-        <w:t>Ny</w:t>
-      </w:r>
-      <w:proofErr w:type="spellEnd"/>
-      <w:proofErr w:type="gramEnd"/>
-      <w:r>
-        <w:rPr>
-          <w:rFonts w:cstheme="minorHAnsi"/>
-          <w:i/>
-          <w:lang w:val="en-US"/>
-        </w:rPr>
-        <w:t xml:space="preserve"> </w:t>
-      </w:r>
-      <w:proofErr w:type="spellStart"/>
-      <w:r>
-        <w:rPr>
-          <w:rFonts w:cstheme="minorHAnsi"/>
-          <w:i/>
-          <w:lang w:val="en-US"/>
-        </w:rPr>
-        <w:t>fahaizana</w:t>
-      </w:r>
-      <w:proofErr w:type="spellEnd"/>
-      <w:r>
-        <w:rPr>
-          <w:rFonts w:cstheme="minorHAnsi"/>
-          <w:i/>
-          <w:lang w:val="en-US"/>
-        </w:rPr>
-        <w:t xml:space="preserve">, </w:t>
-      </w:r>
-      <w:proofErr w:type="spellStart"/>
-      <w:r>
-        <w:rPr>
-          <w:rFonts w:cstheme="minorHAnsi"/>
-          <w:i/>
-          <w:lang w:val="en-US"/>
-        </w:rPr>
-        <w:t>fampandrosoana</w:t>
-      </w:r>
-      <w:proofErr w:type="spellEnd"/>
-      <w:r>
-        <w:rPr>
-          <w:rFonts w:cstheme="minorHAnsi"/>
-          <w:i/>
-          <w:lang w:val="en-US"/>
-        </w:rPr>
-        <w:t xml:space="preserve">, </w:t>
-      </w:r>
-      <w:proofErr w:type="spellStart"/>
-      <w:r>
-        <w:rPr>
-          <w:rFonts w:cstheme="minorHAnsi"/>
-          <w:i/>
-          <w:lang w:val="en-US"/>
-        </w:rPr>
-        <w:t>fihavanana</w:t>
-      </w:r>
-      <w:proofErr w:type="spellEnd"/>
+        <w:t>Ny fahaizana, fampandrosoana, fihavanana</w:t>
+      </w:r>
     </w:p>
     <w:p>
       <w:pPr>
@@ -4250,72 +3872,8 @@
           <w:i/>
           <w:lang w:val="en-US"/>
         </w:rPr>
-        <w:t xml:space="preserve">Ho </w:t>
-      </w:r>
-      <w:proofErr w:type="spellStart"/>
-      <w:r>
-        <w:rPr>
-          <w:rFonts w:cstheme="minorHAnsi"/>
-          <w:i/>
-          <w:lang w:val="en-US"/>
-        </w:rPr>
-        <w:t>andry</w:t>
-      </w:r>
-      <w:proofErr w:type="spellEnd"/>
-      <w:r>
-        <w:rPr>
-          <w:rFonts w:cstheme="minorHAnsi"/>
-          <w:i/>
-          <w:lang w:val="en-US"/>
-        </w:rPr>
-        <w:t xml:space="preserve"> </w:t>
-      </w:r>
-      <w:proofErr w:type="spellStart"/>
-      <w:r>
-        <w:rPr>
-          <w:rFonts w:cstheme="minorHAnsi"/>
-          <w:i/>
-          <w:lang w:val="en-US"/>
-        </w:rPr>
-        <w:t>sy</w:t>
-      </w:r>
-      <w:proofErr w:type="spellEnd"/>
-      <w:r>
-        <w:rPr>
-          <w:rFonts w:cstheme="minorHAnsi"/>
-          <w:i/>
-          <w:lang w:val="en-US"/>
-        </w:rPr>
-        <w:t xml:space="preserve"> </w:t>
-      </w:r>
-      <w:proofErr w:type="spellStart"/>
-      <w:r>
-        <w:rPr>
-          <w:rFonts w:cstheme="minorHAnsi"/>
-          <w:i/>
-          <w:lang w:val="en-US"/>
-        </w:rPr>
-        <w:t>tokin’ny</w:t>
-      </w:r>
-      <w:proofErr w:type="spellEnd"/>
-      <w:r>
-        <w:rPr>
-          <w:rFonts w:cstheme="minorHAnsi"/>
-          <w:i/>
-          <w:lang w:val="en-US"/>
-        </w:rPr>
-        <w:t xml:space="preserve"> </w:t>
-      </w:r>
-      <w:proofErr w:type="spellStart"/>
-      <w:r>
-        <w:rPr>
-          <w:rFonts w:cstheme="minorHAnsi"/>
-          <w:i/>
-          <w:lang w:val="en-US"/>
-        </w:rPr>
-        <w:t>Tanindrazanay</w:t>
-      </w:r>
-      <w:proofErr w:type="spellEnd"/>
+        <w:t>Ho andry sy tokin’ny Tanindrazanay</w:t>
+      </w:r>
     </w:p>
     <w:p>
       <w:pPr>
@@ -4340,7 +3898,6 @@
           <w:lang w:val="en-US"/>
         </w:rPr>
       </w:pPr>
-      <w:proofErr w:type="gramStart"/>
       <w:r>
         <w:rPr>
           <w:rFonts w:cstheme="minorHAnsi"/>
@@ -4367,71 +3924,14 @@
         </w:rPr>
         <w:t xml:space="preserve"> </w:t>
       </w:r>
-      <w:proofErr w:type="spellStart"/>
       <w:r>
         <w:rPr>
           <w:rFonts w:cstheme="minorHAnsi"/>
           <w:szCs w:val="24"/>
           <w:lang w:val="en-US"/>
         </w:rPr>
-        <w:t>Ny</w:t>
-      </w:r>
-      <w:proofErr w:type="spellEnd"/>
-      <w:proofErr w:type="gramEnd"/>
-      <w:r>
-        <w:rPr>
-          <w:rFonts w:cstheme="minorHAnsi"/>
-          <w:szCs w:val="24"/>
-          <w:lang w:val="en-US"/>
-        </w:rPr>
-        <w:t xml:space="preserve"> </w:t>
-      </w:r>
-      <w:proofErr w:type="spellStart"/>
-      <w:r>
-        <w:rPr>
-          <w:rFonts w:cstheme="minorHAnsi"/>
-          <w:szCs w:val="24"/>
-          <w:lang w:val="en-US"/>
-        </w:rPr>
-        <w:t>fahaizana</w:t>
-      </w:r>
-      <w:proofErr w:type="spellEnd"/>
-      <w:r>
-        <w:rPr>
-          <w:rFonts w:cstheme="minorHAnsi"/>
-          <w:szCs w:val="24"/>
-          <w:lang w:val="en-US"/>
-        </w:rPr>
-        <w:t xml:space="preserve"> no </w:t>
-      </w:r>
-      <w:proofErr w:type="spellStart"/>
-      <w:r>
-        <w:rPr>
-          <w:rFonts w:cstheme="minorHAnsi"/>
-          <w:szCs w:val="24"/>
-          <w:lang w:val="en-US"/>
-        </w:rPr>
-        <w:t>apinga</w:t>
-      </w:r>
-      <w:proofErr w:type="spellEnd"/>
-      <w:r>
-        <w:rPr>
-          <w:rFonts w:cstheme="minorHAnsi"/>
-          <w:szCs w:val="24"/>
-          <w:lang w:val="en-US"/>
-        </w:rPr>
-        <w:t xml:space="preserve"> ho </w:t>
-      </w:r>
-      <w:proofErr w:type="spellStart"/>
-      <w:r>
-        <w:rPr>
-          <w:rFonts w:cstheme="minorHAnsi"/>
-          <w:szCs w:val="24"/>
-          <w:lang w:val="en-US"/>
-        </w:rPr>
-        <w:t>enti-miady</w:t>
-      </w:r>
-      <w:proofErr w:type="spellEnd"/>
+        <w:t>Ny fahaizana no apinga ho enti-miady</w:t>
+      </w:r>
     </w:p>
     <w:p>
       <w:pPr>
@@ -4452,62 +3952,14 @@
         </w:rPr>
         <w:t xml:space="preserve">     </w:t>
       </w:r>
-      <w:proofErr w:type="spellStart"/>
       <w:r>
         <w:rPr>
           <w:rFonts w:cstheme="minorHAnsi"/>
           <w:szCs w:val="24"/>
           <w:lang w:val="en-US"/>
         </w:rPr>
-        <w:t>Nampitaina</w:t>
-      </w:r>
-      <w:proofErr w:type="gramStart"/>
-      <w:r>
-        <w:rPr>
-          <w:rFonts w:cstheme="minorHAnsi"/>
-          <w:szCs w:val="24"/>
-          <w:lang w:val="en-US"/>
-        </w:rPr>
-        <w:t>,nozaraina</w:t>
-      </w:r>
-      <w:proofErr w:type="spellEnd"/>
-      <w:proofErr w:type="gramEnd"/>
-      <w:r>
-        <w:rPr>
-          <w:rFonts w:cstheme="minorHAnsi"/>
-          <w:szCs w:val="24"/>
-          <w:lang w:val="en-US"/>
-        </w:rPr>
-        <w:t xml:space="preserve"> </w:t>
-      </w:r>
-      <w:proofErr w:type="spellStart"/>
-      <w:r>
-        <w:rPr>
-          <w:rFonts w:cstheme="minorHAnsi"/>
-          <w:szCs w:val="24"/>
-          <w:lang w:val="en-US"/>
-        </w:rPr>
-        <w:t>sy</w:t>
-      </w:r>
-      <w:proofErr w:type="spellEnd"/>
-      <w:r>
-        <w:rPr>
-          <w:rFonts w:cstheme="minorHAnsi"/>
-          <w:szCs w:val="24"/>
-          <w:lang w:val="en-US"/>
-        </w:rPr>
-        <w:t xml:space="preserve"> </w:t>
-      </w:r>
-      <w:proofErr w:type="spellStart"/>
-      <w:r>
-        <w:rPr>
-          <w:rFonts w:cstheme="minorHAnsi"/>
-          <w:szCs w:val="24"/>
-          <w:lang w:val="en-US"/>
-        </w:rPr>
-        <w:t>nomena</w:t>
-      </w:r>
-      <w:proofErr w:type="spellEnd"/>
+        <w:t>Nampitaina,nozaraina sy nomena</w:t>
+      </w:r>
     </w:p>
     <w:p>
       <w:pPr>
@@ -4528,88 +3980,14 @@
         </w:rPr>
         <w:t xml:space="preserve">     </w:t>
       </w:r>
-      <w:proofErr w:type="spellStart"/>
       <w:r>
         <w:rPr>
           <w:rFonts w:cstheme="minorHAnsi"/>
           <w:szCs w:val="24"/>
           <w:lang w:val="en-US"/>
         </w:rPr>
-        <w:t>Tsy</w:t>
-      </w:r>
-      <w:proofErr w:type="spellEnd"/>
-      <w:r>
-        <w:rPr>
-          <w:rFonts w:cstheme="minorHAnsi"/>
-          <w:szCs w:val="24"/>
-          <w:lang w:val="en-US"/>
-        </w:rPr>
-        <w:t xml:space="preserve"> </w:t>
-      </w:r>
-      <w:proofErr w:type="spellStart"/>
-      <w:r>
-        <w:rPr>
-          <w:rFonts w:cstheme="minorHAnsi"/>
-          <w:szCs w:val="24"/>
-          <w:lang w:val="en-US"/>
-        </w:rPr>
-        <w:t>andrarak’ilo</w:t>
-      </w:r>
-      <w:proofErr w:type="spellEnd"/>
-      <w:r>
-        <w:rPr>
-          <w:rFonts w:cstheme="minorHAnsi"/>
-          <w:szCs w:val="24"/>
-          <w:lang w:val="en-US"/>
-        </w:rPr>
-        <w:t xml:space="preserve"> </w:t>
-      </w:r>
-      <w:proofErr w:type="spellStart"/>
-      <w:r>
-        <w:rPr>
-          <w:rFonts w:cstheme="minorHAnsi"/>
-          <w:szCs w:val="24"/>
-          <w:lang w:val="en-US"/>
-        </w:rPr>
-        <w:t>fa</w:t>
-      </w:r>
-      <w:proofErr w:type="spellEnd"/>
-      <w:r>
-        <w:rPr>
-          <w:rFonts w:cstheme="minorHAnsi"/>
-          <w:szCs w:val="24"/>
-          <w:lang w:val="en-US"/>
-        </w:rPr>
-        <w:t xml:space="preserve"> ho </w:t>
-      </w:r>
-      <w:proofErr w:type="spellStart"/>
-      <w:r>
-        <w:rPr>
-          <w:rFonts w:cstheme="minorHAnsi"/>
-          <w:szCs w:val="24"/>
-          <w:lang w:val="en-US"/>
-        </w:rPr>
-        <w:t>tena</w:t>
-      </w:r>
-      <w:proofErr w:type="spellEnd"/>
-      <w:r>
-        <w:rPr>
-          <w:rFonts w:cstheme="minorHAnsi"/>
-          <w:szCs w:val="24"/>
-          <w:lang w:val="en-US"/>
-        </w:rPr>
-        <w:t xml:space="preserve"> </w:t>
-      </w:r>
-      <w:proofErr w:type="spellStart"/>
-      <w:r>
-        <w:rPr>
-          <w:rFonts w:cstheme="minorHAnsi"/>
-          <w:szCs w:val="24"/>
-          <w:lang w:val="en-US"/>
-        </w:rPr>
-        <w:t>kiady</w:t>
-      </w:r>
-      <w:proofErr w:type="spellEnd"/>
+        <w:t>Tsy andrarak’ilo fa ho tena kiady</w:t>
+      </w:r>
     </w:p>
     <w:p>
       <w:pPr>
@@ -4630,54 +4008,14 @@
         </w:rPr>
         <w:t xml:space="preserve">     </w:t>
       </w:r>
-      <w:proofErr w:type="spellStart"/>
       <w:r>
         <w:rPr>
           <w:rFonts w:cstheme="minorHAnsi"/>
           <w:szCs w:val="24"/>
           <w:lang w:val="en-US"/>
         </w:rPr>
-        <w:t>Hoenti-mampandroso</w:t>
-      </w:r>
-      <w:proofErr w:type="spellEnd"/>
-      <w:r>
-        <w:rPr>
-          <w:rFonts w:cstheme="minorHAnsi"/>
-          <w:szCs w:val="24"/>
-          <w:lang w:val="en-US"/>
-        </w:rPr>
-        <w:t xml:space="preserve"> </w:t>
-      </w:r>
-      <w:proofErr w:type="spellStart"/>
-      <w:proofErr w:type="gramStart"/>
-      <w:r>
-        <w:rPr>
-          <w:rFonts w:cstheme="minorHAnsi"/>
-          <w:szCs w:val="24"/>
-          <w:lang w:val="en-US"/>
-        </w:rPr>
-        <w:t>ny</w:t>
-      </w:r>
-      <w:proofErr w:type="spellEnd"/>
-      <w:proofErr w:type="gramEnd"/>
-      <w:r>
-        <w:rPr>
-          <w:rFonts w:cstheme="minorHAnsi"/>
-          <w:szCs w:val="24"/>
-          <w:lang w:val="en-US"/>
-        </w:rPr>
-        <w:t xml:space="preserve"> </w:t>
-      </w:r>
-      <w:proofErr w:type="spellStart"/>
-      <w:r>
-        <w:rPr>
-          <w:rFonts w:cstheme="minorHAnsi"/>
-          <w:szCs w:val="24"/>
-          <w:lang w:val="en-US"/>
-        </w:rPr>
-        <w:t>firenena</w:t>
-      </w:r>
-      <w:proofErr w:type="spellEnd"/>
+        <w:t>Hoenti-mampandroso ny firenena</w:t>
+      </w:r>
     </w:p>
     <w:p>
       <w:pPr>
@@ -4718,72 +4056,14 @@
         </w:rPr>
         <w:t xml:space="preserve"> </w:t>
       </w:r>
-      <w:proofErr w:type="spellStart"/>
       <w:r>
         <w:rPr>
           <w:rFonts w:cstheme="minorHAnsi"/>
           <w:szCs w:val="24"/>
           <w:lang w:val="en-US"/>
         </w:rPr>
-        <w:t>Ka</w:t>
-      </w:r>
-      <w:proofErr w:type="spellEnd"/>
-      <w:r>
-        <w:rPr>
-          <w:rFonts w:cstheme="minorHAnsi"/>
-          <w:szCs w:val="24"/>
-          <w:lang w:val="en-US"/>
-        </w:rPr>
-        <w:t xml:space="preserve"> </w:t>
-      </w:r>
-      <w:proofErr w:type="spellStart"/>
-      <w:proofErr w:type="gramStart"/>
-      <w:r>
-        <w:rPr>
-          <w:rFonts w:cstheme="minorHAnsi"/>
-          <w:szCs w:val="24"/>
-          <w:lang w:val="en-US"/>
-        </w:rPr>
-        <w:t>ny</w:t>
-      </w:r>
-      <w:proofErr w:type="spellEnd"/>
-      <w:proofErr w:type="gramEnd"/>
-      <w:r>
-        <w:rPr>
-          <w:rFonts w:cstheme="minorHAnsi"/>
-          <w:szCs w:val="24"/>
-          <w:lang w:val="en-US"/>
-        </w:rPr>
-        <w:t xml:space="preserve"> </w:t>
-      </w:r>
-      <w:proofErr w:type="spellStart"/>
-      <w:r>
-        <w:rPr>
-          <w:rFonts w:cstheme="minorHAnsi"/>
-          <w:szCs w:val="24"/>
-          <w:lang w:val="en-US"/>
-        </w:rPr>
-        <w:t>fihavanana</w:t>
-      </w:r>
-      <w:proofErr w:type="spellEnd"/>
-      <w:r>
-        <w:rPr>
-          <w:rFonts w:cstheme="minorHAnsi"/>
-          <w:szCs w:val="24"/>
-          <w:lang w:val="en-US"/>
-        </w:rPr>
-        <w:t xml:space="preserve">, </w:t>
-      </w:r>
-      <w:proofErr w:type="spellStart"/>
-      <w:r>
-        <w:rPr>
-          <w:rFonts w:cstheme="minorHAnsi"/>
-          <w:szCs w:val="24"/>
-          <w:lang w:val="en-US"/>
-        </w:rPr>
-        <w:t>firaisankina</w:t>
-      </w:r>
-      <w:proofErr w:type="spellEnd"/>
+        <w:t>Ka ny fihavanana, firaisankina</w:t>
+      </w:r>
     </w:p>
     <w:p>
       <w:pPr>
@@ -4810,54 +4090,8 @@
           <w:szCs w:val="24"/>
           <w:lang w:val="en-US"/>
         </w:rPr>
-        <w:t xml:space="preserve">No </w:t>
-      </w:r>
-      <w:proofErr w:type="spellStart"/>
-      <w:r>
-        <w:rPr>
-          <w:rFonts w:cstheme="minorHAnsi"/>
-          <w:szCs w:val="24"/>
-          <w:lang w:val="en-US"/>
-        </w:rPr>
-        <w:t>asandratray</w:t>
-      </w:r>
-      <w:proofErr w:type="spellEnd"/>
-      <w:r>
-        <w:rPr>
-          <w:rFonts w:cstheme="minorHAnsi"/>
-          <w:szCs w:val="24"/>
-          <w:lang w:val="en-US"/>
-        </w:rPr>
-        <w:t xml:space="preserve"> </w:t>
-      </w:r>
-      <w:proofErr w:type="spellStart"/>
-      <w:r>
-        <w:rPr>
-          <w:rFonts w:cstheme="minorHAnsi"/>
-          <w:szCs w:val="24"/>
-          <w:lang w:val="en-US"/>
-        </w:rPr>
-        <w:t>hatrany</w:t>
-      </w:r>
-      <w:proofErr w:type="spellEnd"/>
-      <w:r>
-        <w:rPr>
-          <w:rFonts w:cstheme="minorHAnsi"/>
-          <w:szCs w:val="24"/>
-          <w:lang w:val="en-US"/>
-        </w:rPr>
-        <w:t xml:space="preserve"> </w:t>
-      </w:r>
-      <w:proofErr w:type="spellStart"/>
-      <w:r>
-        <w:rPr>
-          <w:rFonts w:cstheme="minorHAnsi"/>
-          <w:szCs w:val="24"/>
-          <w:lang w:val="en-US"/>
-        </w:rPr>
-        <w:t>hatrany</w:t>
-      </w:r>
-      <w:proofErr w:type="spellEnd"/>
+        <w:t>No asandratray hatrany hatrany</w:t>
+      </w:r>
     </w:p>
     <w:p>
       <w:pPr>
@@ -4878,52 +4112,14 @@
         </w:rPr>
         <w:t xml:space="preserve">     </w:t>
       </w:r>
-      <w:proofErr w:type="spellStart"/>
       <w:r>
         <w:rPr>
           <w:rFonts w:cstheme="minorHAnsi"/>
           <w:szCs w:val="24"/>
           <w:lang w:val="en-US"/>
         </w:rPr>
-        <w:t>Manoloana</w:t>
-      </w:r>
-      <w:proofErr w:type="spellEnd"/>
-      <w:r>
-        <w:rPr>
-          <w:rFonts w:cstheme="minorHAnsi"/>
-          <w:szCs w:val="24"/>
-          <w:lang w:val="en-US"/>
-        </w:rPr>
-        <w:t xml:space="preserve"> </w:t>
-      </w:r>
-      <w:proofErr w:type="spellStart"/>
-      <w:r>
-        <w:rPr>
-          <w:rFonts w:cstheme="minorHAnsi"/>
-          <w:szCs w:val="24"/>
-          <w:lang w:val="en-US"/>
-        </w:rPr>
-        <w:t>fifaliana</w:t>
-      </w:r>
-      <w:proofErr w:type="spellEnd"/>
-      <w:r>
-        <w:rPr>
-          <w:rFonts w:cstheme="minorHAnsi"/>
-          <w:szCs w:val="24"/>
-          <w:lang w:val="en-US"/>
-        </w:rPr>
-        <w:t xml:space="preserve">, </w:t>
-      </w:r>
-      <w:proofErr w:type="spellStart"/>
-      <w:r>
-        <w:rPr>
-          <w:rFonts w:cstheme="minorHAnsi"/>
-          <w:szCs w:val="24"/>
-          <w:lang w:val="en-US"/>
-        </w:rPr>
-        <w:t>fijaliana</w:t>
-      </w:r>
-      <w:proofErr w:type="spellEnd"/>
+        <w:t>Manoloana fifaliana, fijaliana</w:t>
+      </w:r>
     </w:p>
     <w:p>
       <w:pPr>
@@ -4942,72 +4138,8 @@
           <w:szCs w:val="24"/>
           <w:lang w:val="en-US"/>
         </w:rPr>
-        <w:t xml:space="preserve">     </w:t>
-      </w:r>
-      <w:proofErr w:type="spellStart"/>
-      <w:r>
-        <w:rPr>
-          <w:rFonts w:cstheme="minorHAnsi"/>
-          <w:szCs w:val="24"/>
-          <w:lang w:val="en-US"/>
-        </w:rPr>
-        <w:t>Mandra-piala</w:t>
-      </w:r>
-      <w:proofErr w:type="spellEnd"/>
-      <w:r>
-        <w:rPr>
-          <w:rFonts w:cstheme="minorHAnsi"/>
-          <w:szCs w:val="24"/>
-          <w:lang w:val="en-US"/>
-        </w:rPr>
-        <w:t xml:space="preserve"> </w:t>
-      </w:r>
-      <w:proofErr w:type="spellStart"/>
-      <w:r>
-        <w:rPr>
-          <w:rFonts w:cstheme="minorHAnsi"/>
-          <w:szCs w:val="24"/>
-          <w:lang w:val="en-US"/>
-        </w:rPr>
-        <w:t>anay</w:t>
-      </w:r>
-      <w:proofErr w:type="spellEnd"/>
-      <w:r>
-        <w:rPr>
-          <w:rFonts w:cstheme="minorHAnsi"/>
-          <w:szCs w:val="24"/>
-          <w:lang w:val="en-US"/>
-        </w:rPr>
-        <w:t xml:space="preserve"> </w:t>
-      </w:r>
-      <w:proofErr w:type="spellStart"/>
-      <w:r>
-        <w:rPr>
-          <w:rFonts w:cstheme="minorHAnsi"/>
-          <w:szCs w:val="24"/>
-          <w:lang w:val="en-US"/>
-        </w:rPr>
-        <w:t>ety</w:t>
-      </w:r>
-      <w:proofErr w:type="spellEnd"/>
-      <w:r>
-        <w:rPr>
-          <w:rFonts w:cstheme="minorHAnsi"/>
-          <w:szCs w:val="24"/>
-          <w:lang w:val="en-US"/>
-        </w:rPr>
-        <w:t xml:space="preserve"> an-</w:t>
-      </w:r>
-      <w:proofErr w:type="spellStart"/>
-      <w:r>
-        <w:rPr>
-          <w:rFonts w:cstheme="minorHAnsi"/>
-          <w:szCs w:val="24"/>
-          <w:lang w:val="en-US"/>
-        </w:rPr>
-        <w:t>tany</w:t>
-      </w:r>
-      <w:proofErr w:type="spellEnd"/>
+        <w:t xml:space="preserve">     Mandra-piala anay ety an-tany</w:t>
+      </w:r>
     </w:p>
     <w:p>
       <w:pPr>
@@ -5294,14 +4426,27 @@
       <w:r>
         <w:t xml:space="preserve">Figure </w:t>
       </w:r>
-      <w:fldSimple w:instr=" SEQ Figure \* ARABIC ">
-        <w:r>
-          <w:rPr>
-            <w:noProof/>
-          </w:rPr>
-          <w:t>5</w:t>
-        </w:r>
-      </w:fldSimple>
+      <w:r>
+        <w:fldChar w:fldCharType="begin"/>
+      </w:r>
+      <w:r>
+        <w:instrText xml:space="preserve"> SEQ Figure \* ARABIC </w:instrText>
+      </w:r>
+      <w:r>
+        <w:fldChar w:fldCharType="separate"/>
+      </w:r>
+      <w:r>
+        <w:rPr>
+          <w:noProof/>
+        </w:rPr>
+        <w:t>5</w:t>
+      </w:r>
+      <w:r>
+        <w:rPr>
+          <w:noProof/>
+        </w:rPr>
+        <w:fldChar w:fldCharType="end"/>
+      </w:r>
       <w:r>
         <w:t>: Site web de l'ISPM (source: ISPM)</w:t>
       </w:r>
@@ -5377,14 +4522,27 @@
       <w:r>
         <w:t xml:space="preserve">Tableau </w:t>
       </w:r>
-      <w:fldSimple w:instr=" SEQ Tableau \* ARABIC ">
-        <w:r>
-          <w:rPr>
-            <w:noProof/>
-          </w:rPr>
-          <w:t>1</w:t>
-        </w:r>
-      </w:fldSimple>
+      <w:r>
+        <w:fldChar w:fldCharType="begin"/>
+      </w:r>
+      <w:r>
+        <w:instrText xml:space="preserve"> SEQ Tableau \* ARABIC </w:instrText>
+      </w:r>
+      <w:r>
+        <w:fldChar w:fldCharType="separate"/>
+      </w:r>
+      <w:r>
+        <w:rPr>
+          <w:noProof/>
+        </w:rPr>
+        <w:t>1</w:t>
+      </w:r>
+      <w:r>
+        <w:rPr>
+          <w:noProof/>
+        </w:rPr>
+        <w:fldChar w:fldCharType="end"/>
+      </w:r>
       <w:r>
         <w:t>: Prix obtenus par l'I.S.P.M depuis son existence (source: ISPM)</w:t>
       </w:r>
@@ -5569,18 +4727,8 @@
                 <w:i/>
                 <w:szCs w:val="24"/>
               </w:rPr>
-              <w:t xml:space="preserve">Logiciel de </w:t>
+              <w:t>Logiciel de Fanorona</w:t>
             </w:r>
-            <w:proofErr w:type="spellStart"/>
-            <w:r>
-              <w:rPr>
-                <w:rFonts w:cstheme="minorHAnsi"/>
-                <w:i/>
-                <w:szCs w:val="24"/>
-              </w:rPr>
-              <w:t>Fanorona</w:t>
-            </w:r>
-            <w:proofErr w:type="spellEnd"/>
           </w:p>
         </w:tc>
         <w:tc>
@@ -6019,25 +5167,7 @@
                 <w:i/>
                 <w:szCs w:val="24"/>
               </w:rPr>
-              <w:t xml:space="preserve">Etuve </w:t>
-            </w:r>
-            <w:proofErr w:type="spellStart"/>
-            <w:r>
-              <w:rPr>
-                <w:rFonts w:cstheme="minorHAnsi"/>
-                <w:i/>
-                <w:szCs w:val="24"/>
-              </w:rPr>
-              <w:t>phytotronique</w:t>
-            </w:r>
-            <w:proofErr w:type="spellEnd"/>
-            <w:r>
-              <w:rPr>
-                <w:rFonts w:cstheme="minorHAnsi"/>
-                <w:i/>
-                <w:szCs w:val="24"/>
-              </w:rPr>
-              <w:t xml:space="preserve"> assistée par ordinateur</w:t>
+              <w:t>Etuve phytotronique assistée par ordinateur</w:t>
             </w:r>
           </w:p>
         </w:tc>
@@ -6195,36 +5325,8 @@
                 <w:b w:val="0"/>
                 <w:szCs w:val="24"/>
               </w:rPr>
-              <w:t xml:space="preserve">Fondation </w:t>
+              <w:t>Fondation Tany Meva</w:t>
             </w:r>
-            <w:proofErr w:type="spellStart"/>
-            <w:r>
-              <w:rPr>
-                <w:rFonts w:cstheme="minorHAnsi"/>
-                <w:b w:val="0"/>
-                <w:szCs w:val="24"/>
-              </w:rPr>
-              <w:t>Tany</w:t>
-            </w:r>
-            <w:proofErr w:type="spellEnd"/>
-            <w:r>
-              <w:rPr>
-                <w:rFonts w:cstheme="minorHAnsi"/>
-                <w:b w:val="0"/>
-                <w:szCs w:val="24"/>
-              </w:rPr>
-              <w:t xml:space="preserve"> </w:t>
-            </w:r>
-            <w:proofErr w:type="spellStart"/>
-            <w:r>
-              <w:rPr>
-                <w:rFonts w:cstheme="minorHAnsi"/>
-                <w:b w:val="0"/>
-                <w:szCs w:val="24"/>
-              </w:rPr>
-              <w:t>Meva</w:t>
-            </w:r>
-            <w:proofErr w:type="spellEnd"/>
           </w:p>
         </w:tc>
       </w:tr>
@@ -6333,36 +5435,8 @@
                 <w:b w:val="0"/>
                 <w:szCs w:val="24"/>
               </w:rPr>
-              <w:t xml:space="preserve">Fondation </w:t>
+              <w:t>Fondation Tany Meva</w:t>
             </w:r>
-            <w:proofErr w:type="spellStart"/>
-            <w:r>
-              <w:rPr>
-                <w:rFonts w:cstheme="minorHAnsi"/>
-                <w:b w:val="0"/>
-                <w:szCs w:val="24"/>
-              </w:rPr>
-              <w:t>Tany</w:t>
-            </w:r>
-            <w:proofErr w:type="spellEnd"/>
-            <w:r>
-              <w:rPr>
-                <w:rFonts w:cstheme="minorHAnsi"/>
-                <w:b w:val="0"/>
-                <w:szCs w:val="24"/>
-              </w:rPr>
-              <w:t xml:space="preserve"> </w:t>
-            </w:r>
-            <w:proofErr w:type="spellStart"/>
-            <w:r>
-              <w:rPr>
-                <w:rFonts w:cstheme="minorHAnsi"/>
-                <w:b w:val="0"/>
-                <w:szCs w:val="24"/>
-              </w:rPr>
-              <w:t>Meva</w:t>
-            </w:r>
-            <w:proofErr w:type="spellEnd"/>
           </w:p>
         </w:tc>
       </w:tr>
@@ -6472,36 +5546,8 @@
                 <w:b w:val="0"/>
                 <w:szCs w:val="24"/>
               </w:rPr>
-              <w:t xml:space="preserve">Fondation </w:t>
+              <w:t>Fondation Tany Meva</w:t>
             </w:r>
-            <w:proofErr w:type="spellStart"/>
-            <w:r>
-              <w:rPr>
-                <w:rFonts w:cstheme="minorHAnsi"/>
-                <w:b w:val="0"/>
-                <w:szCs w:val="24"/>
-              </w:rPr>
-              <w:t>Tany</w:t>
-            </w:r>
-            <w:proofErr w:type="spellEnd"/>
-            <w:r>
-              <w:rPr>
-                <w:rFonts w:cstheme="minorHAnsi"/>
-                <w:b w:val="0"/>
-                <w:szCs w:val="24"/>
-              </w:rPr>
-              <w:t xml:space="preserve"> </w:t>
-            </w:r>
-            <w:proofErr w:type="spellStart"/>
-            <w:r>
-              <w:rPr>
-                <w:rFonts w:cstheme="minorHAnsi"/>
-                <w:b w:val="0"/>
-                <w:szCs w:val="24"/>
-              </w:rPr>
-              <w:t>Meva</w:t>
-            </w:r>
-            <w:proofErr w:type="spellEnd"/>
           </w:p>
         </w:tc>
       </w:tr>
@@ -6562,18 +5608,8 @@
                 <w:i/>
                 <w:szCs w:val="24"/>
               </w:rPr>
-              <w:t xml:space="preserve">Smart planning </w:t>
+              <w:t>Smart planning managing</w:t>
             </w:r>
-            <w:proofErr w:type="spellStart"/>
-            <w:r>
-              <w:rPr>
-                <w:rFonts w:cstheme="minorHAnsi"/>
-                <w:i/>
-                <w:szCs w:val="24"/>
-              </w:rPr>
-              <w:t>managing</w:t>
-            </w:r>
-            <w:proofErr w:type="spellEnd"/>
           </w:p>
         </w:tc>
         <w:tc>
@@ -7045,25 +6081,7 @@
                 <w:i/>
                 <w:szCs w:val="24"/>
               </w:rPr>
-              <w:t xml:space="preserve">Concours de développement d'application malagasy : « Flash </w:t>
-            </w:r>
-            <w:proofErr w:type="spellStart"/>
-            <w:r>
-              <w:rPr>
-                <w:rFonts w:cstheme="minorHAnsi"/>
-                <w:i/>
-                <w:szCs w:val="24"/>
-              </w:rPr>
-              <w:t>Credit</w:t>
-            </w:r>
-            <w:proofErr w:type="spellEnd"/>
-            <w:r>
-              <w:rPr>
-                <w:rFonts w:cstheme="minorHAnsi"/>
-                <w:i/>
-                <w:szCs w:val="24"/>
-              </w:rPr>
-              <w:t xml:space="preserve"> »</w:t>
+              <w:t>Concours de développement d'application malagasy : « Flash Credit »</w:t>
             </w:r>
           </w:p>
         </w:tc>
@@ -7165,43 +6183,7 @@
                 <w:i/>
                 <w:szCs w:val="24"/>
               </w:rPr>
-              <w:t xml:space="preserve">Concours de développement d'application malagasy : « </w:t>
-            </w:r>
-            <w:proofErr w:type="spellStart"/>
-            <w:r>
-              <w:rPr>
-                <w:rFonts w:cstheme="minorHAnsi"/>
-                <w:i/>
-                <w:szCs w:val="24"/>
-              </w:rPr>
-              <w:t>Safe</w:t>
-            </w:r>
-            <w:proofErr w:type="spellEnd"/>
-            <w:r>
-              <w:rPr>
-                <w:rFonts w:cstheme="minorHAnsi"/>
-                <w:i/>
-                <w:szCs w:val="24"/>
-              </w:rPr>
-              <w:t xml:space="preserve"> </w:t>
-            </w:r>
-            <w:proofErr w:type="spellStart"/>
-            <w:r>
-              <w:rPr>
-                <w:rFonts w:cstheme="minorHAnsi"/>
-                <w:i/>
-                <w:szCs w:val="24"/>
-              </w:rPr>
-              <w:t>sms</w:t>
-            </w:r>
-            <w:proofErr w:type="spellEnd"/>
-            <w:r>
-              <w:rPr>
-                <w:rFonts w:cstheme="minorHAnsi"/>
-                <w:i/>
-                <w:szCs w:val="24"/>
-              </w:rPr>
-              <w:t xml:space="preserve"> »</w:t>
+              <w:t>Concours de développement d'application malagasy : « Safe sms »</w:t>
             </w:r>
           </w:p>
         </w:tc>
@@ -7536,14 +6518,27 @@
       <w:r>
         <w:t xml:space="preserve">Figure </w:t>
       </w:r>
-      <w:fldSimple w:instr=" SEQ Figure \* ARABIC ">
-        <w:r>
-          <w:rPr>
-            <w:noProof/>
-          </w:rPr>
-          <w:t>6</w:t>
-        </w:r>
-      </w:fldSimple>
+      <w:r>
+        <w:fldChar w:fldCharType="begin"/>
+      </w:r>
+      <w:r>
+        <w:instrText xml:space="preserve"> SEQ Figure \* ARABIC </w:instrText>
+      </w:r>
+      <w:r>
+        <w:fldChar w:fldCharType="separate"/>
+      </w:r>
+      <w:r>
+        <w:rPr>
+          <w:noProof/>
+        </w:rPr>
+        <w:t>6</w:t>
+      </w:r>
+      <w:r>
+        <w:rPr>
+          <w:noProof/>
+        </w:rPr>
+        <w:fldChar w:fldCharType="end"/>
+      </w:r>
       <w:r>
         <w:t>: Organigramme de l'ISPM (source: ISPM)</w:t>
       </w:r>
@@ -7729,14 +6724,27 @@
                             <w:r>
                               <w:t xml:space="preserve">Figure </w:t>
                             </w:r>
-                            <w:fldSimple w:instr=" SEQ Figure \* ARABIC ">
-                              <w:r>
-                                <w:rPr>
-                                  <w:noProof/>
-                                </w:rPr>
-                                <w:t>7</w:t>
-                              </w:r>
-                            </w:fldSimple>
+                            <w:r>
+                              <w:fldChar w:fldCharType="begin"/>
+                            </w:r>
+                            <w:r>
+                              <w:instrText xml:space="preserve"> SEQ Figure \* ARABIC </w:instrText>
+                            </w:r>
+                            <w:r>
+                              <w:fldChar w:fldCharType="separate"/>
+                            </w:r>
+                            <w:r>
+                              <w:rPr>
+                                <w:noProof/>
+                              </w:rPr>
+                              <w:t>7</w:t>
+                            </w:r>
+                            <w:r>
+                              <w:rPr>
+                                <w:noProof/>
+                              </w:rPr>
+                              <w:fldChar w:fldCharType="end"/>
+                            </w:r>
                             <w:r>
                               <w:t>: Logo de l'entreprise eTech (source: eTech)</w:t>
                             </w:r>
@@ -7771,14 +6779,27 @@
                       <w:r>
                         <w:t xml:space="preserve">Figure </w:t>
                       </w:r>
-                      <w:fldSimple w:instr=" SEQ Figure \* ARABIC ">
-                        <w:r>
-                          <w:rPr>
-                            <w:noProof/>
-                          </w:rPr>
-                          <w:t>7</w:t>
-                        </w:r>
-                      </w:fldSimple>
+                      <w:r>
+                        <w:fldChar w:fldCharType="begin"/>
+                      </w:r>
+                      <w:r>
+                        <w:instrText xml:space="preserve"> SEQ Figure \* ARABIC </w:instrText>
+                      </w:r>
+                      <w:r>
+                        <w:fldChar w:fldCharType="separate"/>
+                      </w:r>
+                      <w:r>
+                        <w:rPr>
+                          <w:noProof/>
+                        </w:rPr>
+                        <w:t>7</w:t>
+                      </w:r>
+                      <w:r>
+                        <w:rPr>
+                          <w:noProof/>
+                        </w:rPr>
+                        <w:fldChar w:fldCharType="end"/>
+                      </w:r>
                       <w:r>
                         <w:t>: Logo de l'entreprise eTech (source: eTech)</w:t>
                       </w:r>
@@ -8404,14 +7425,27 @@
       <w:r>
         <w:t xml:space="preserve">Tableau </w:t>
       </w:r>
-      <w:fldSimple w:instr=" SEQ Tableau \* ARABIC ">
-        <w:r>
-          <w:rPr>
-            <w:noProof/>
-          </w:rPr>
-          <w:t>2</w:t>
-        </w:r>
-      </w:fldSimple>
+      <w:r>
+        <w:fldChar w:fldCharType="begin"/>
+      </w:r>
+      <w:r>
+        <w:instrText xml:space="preserve"> SEQ Tableau \* ARABIC </w:instrText>
+      </w:r>
+      <w:r>
+        <w:fldChar w:fldCharType="separate"/>
+      </w:r>
+      <w:r>
+        <w:rPr>
+          <w:noProof/>
+        </w:rPr>
+        <w:t>2</w:t>
+      </w:r>
+      <w:r>
+        <w:rPr>
+          <w:noProof/>
+        </w:rPr>
+        <w:fldChar w:fldCharType="end"/>
+      </w:r>
       <w:r>
         <w:t>: Tableau des différentes technologies utilisées par eTech (source eTech)</w:t>
       </w:r>
@@ -8607,34 +7641,14 @@
                 <w:lang w:val="en-US"/>
               </w:rPr>
             </w:pPr>
-            <w:proofErr w:type="spellStart"/>
             <w:r>
               <w:rPr>
                 <w:rFonts w:cstheme="minorHAnsi"/>
                 <w:szCs w:val="24"/>
                 <w:lang w:val="en-US"/>
               </w:rPr>
-              <w:t>iOS</w:t>
+              <w:t>iOS, Android, Windows mobile, PhoneGap</w:t>
             </w:r>
-            <w:proofErr w:type="spellEnd"/>
-            <w:r>
-              <w:rPr>
-                <w:rFonts w:cstheme="minorHAnsi"/>
-                <w:szCs w:val="24"/>
-                <w:lang w:val="en-US"/>
-              </w:rPr>
-              <w:t xml:space="preserve">, Android, Windows mobile, </w:t>
-            </w:r>
-            <w:proofErr w:type="spellStart"/>
-            <w:r>
-              <w:rPr>
-                <w:rFonts w:cstheme="minorHAnsi"/>
-                <w:szCs w:val="24"/>
-                <w:lang w:val="en-US"/>
-              </w:rPr>
-              <w:t>PhoneGap</w:t>
-            </w:r>
-            <w:proofErr w:type="spellEnd"/>
           </w:p>
         </w:tc>
       </w:tr>
@@ -8686,21 +7700,12 @@
                 <w:szCs w:val="24"/>
               </w:rPr>
             </w:pPr>
-            <w:proofErr w:type="spellStart"/>
             <w:r>
               <w:rPr>
                 <w:rFonts w:cstheme="minorHAnsi"/>
                 <w:szCs w:val="24"/>
               </w:rPr>
-              <w:t>Drupal</w:t>
-            </w:r>
-            <w:proofErr w:type="spellEnd"/>
-            <w:r>
-              <w:rPr>
-                <w:rFonts w:cstheme="minorHAnsi"/>
-                <w:szCs w:val="24"/>
-              </w:rPr>
-              <w:t>, WordPress</w:t>
+              <w:t>Drupal, WordPress</w:t>
             </w:r>
           </w:p>
         </w:tc>
@@ -8752,31 +7757,13 @@
                 <w:szCs w:val="24"/>
               </w:rPr>
             </w:pPr>
-            <w:proofErr w:type="spellStart"/>
             <w:r>
               <w:rPr>
                 <w:rFonts w:cstheme="minorHAnsi"/>
                 <w:szCs w:val="24"/>
               </w:rPr>
-              <w:t>Odoo</w:t>
+              <w:t>Odoo/OpenERP</w:t>
             </w:r>
-            <w:proofErr w:type="spellEnd"/>
-            <w:r>
-              <w:rPr>
-                <w:rFonts w:cstheme="minorHAnsi"/>
-                <w:szCs w:val="24"/>
-              </w:rPr>
-              <w:t>/</w:t>
-            </w:r>
-            <w:proofErr w:type="spellStart"/>
-            <w:r>
-              <w:rPr>
-                <w:rFonts w:cstheme="minorHAnsi"/>
-                <w:szCs w:val="24"/>
-              </w:rPr>
-              <w:t>OpenERP</w:t>
-            </w:r>
-            <w:proofErr w:type="spellEnd"/>
           </w:p>
         </w:tc>
       </w:tr>
@@ -8827,31 +7814,13 @@
                 <w:szCs w:val="24"/>
               </w:rPr>
             </w:pPr>
-            <w:proofErr w:type="spellStart"/>
             <w:r>
               <w:rPr>
                 <w:rFonts w:cstheme="minorHAnsi"/>
                 <w:szCs w:val="24"/>
               </w:rPr>
-              <w:t>Magento</w:t>
+              <w:t>Magento, Prestashop</w:t>
             </w:r>
-            <w:proofErr w:type="spellEnd"/>
-            <w:r>
-              <w:rPr>
-                <w:rFonts w:cstheme="minorHAnsi"/>
-                <w:szCs w:val="24"/>
-              </w:rPr>
-              <w:t xml:space="preserve">, </w:t>
-            </w:r>
-            <w:proofErr w:type="spellStart"/>
-            <w:r>
-              <w:rPr>
-                <w:rFonts w:cstheme="minorHAnsi"/>
-                <w:szCs w:val="24"/>
-              </w:rPr>
-              <w:t>Prestashop</w:t>
-            </w:r>
-            <w:proofErr w:type="spellEnd"/>
           </w:p>
         </w:tc>
       </w:tr>
@@ -8908,18 +7877,8 @@
                 <w:szCs w:val="24"/>
                 <w:lang w:val="en-US"/>
               </w:rPr>
-              <w:t xml:space="preserve">Apache, Tomcat, Microsoft IIS, </w:t>
+              <w:t>Apache, Tomcat, Microsoft IIS, JBoss</w:t>
             </w:r>
-            <w:proofErr w:type="spellStart"/>
-            <w:r>
-              <w:rPr>
-                <w:rFonts w:cstheme="minorHAnsi"/>
-                <w:szCs w:val="24"/>
-                <w:lang w:val="en-US"/>
-              </w:rPr>
-              <w:t>JBoss</w:t>
-            </w:r>
-            <w:proofErr w:type="spellEnd"/>
           </w:p>
         </w:tc>
       </w:tr>
@@ -8946,23 +7905,7 @@
                 <w:rFonts w:cstheme="minorHAnsi"/>
                 <w:szCs w:val="24"/>
               </w:rPr>
-              <w:t>Autres technologies (</w:t>
-            </w:r>
-            <w:proofErr w:type="spellStart"/>
-            <w:r>
-              <w:rPr>
-                <w:rFonts w:cstheme="minorHAnsi"/>
-                <w:szCs w:val="24"/>
-              </w:rPr>
-              <w:t>Frameworks</w:t>
-            </w:r>
-            <w:proofErr w:type="spellEnd"/>
-            <w:r>
-              <w:rPr>
-                <w:rFonts w:cstheme="minorHAnsi"/>
-                <w:szCs w:val="24"/>
-              </w:rPr>
-              <w:t>, autres plateformes…)</w:t>
+              <w:t>Autres technologies (Frameworks, autres plateformes…)</w:t>
             </w:r>
           </w:p>
         </w:tc>
@@ -8984,59 +7927,13 @@
                 <w:lang w:val="en-US"/>
               </w:rPr>
             </w:pPr>
-            <w:proofErr w:type="spellStart"/>
             <w:r>
               <w:rPr>
                 <w:rFonts w:cstheme="minorHAnsi"/>
                 <w:szCs w:val="24"/>
                 <w:lang w:val="en-US"/>
               </w:rPr>
-              <w:t>Zend</w:t>
-            </w:r>
-            <w:proofErr w:type="spellEnd"/>
-            <w:r>
-              <w:rPr>
-                <w:rFonts w:cstheme="minorHAnsi"/>
-                <w:szCs w:val="24"/>
-                <w:lang w:val="en-US"/>
-              </w:rPr>
-              <w:t xml:space="preserve">, </w:t>
-            </w:r>
-            <w:proofErr w:type="spellStart"/>
-            <w:r>
-              <w:rPr>
-                <w:rFonts w:cstheme="minorHAnsi"/>
-                <w:szCs w:val="24"/>
-                <w:lang w:val="en-US"/>
-              </w:rPr>
-              <w:t>Symfony</w:t>
-            </w:r>
-            <w:proofErr w:type="spellEnd"/>
-            <w:r>
-              <w:rPr>
-                <w:rFonts w:cstheme="minorHAnsi"/>
-                <w:szCs w:val="24"/>
-                <w:lang w:val="en-US"/>
-              </w:rPr>
-              <w:t xml:space="preserve">, </w:t>
-            </w:r>
-            <w:proofErr w:type="spellStart"/>
-            <w:r>
-              <w:rPr>
-                <w:rFonts w:cstheme="minorHAnsi"/>
-                <w:szCs w:val="24"/>
-                <w:lang w:val="en-US"/>
-              </w:rPr>
-              <w:t>AngularJS</w:t>
-            </w:r>
-            <w:proofErr w:type="spellEnd"/>
-            <w:r>
-              <w:rPr>
-                <w:rFonts w:cstheme="minorHAnsi"/>
-                <w:szCs w:val="24"/>
-                <w:lang w:val="en-US"/>
-              </w:rPr>
-              <w:t xml:space="preserve">, </w:t>
+              <w:t xml:space="preserve">Zend, Symfony, AngularJS, </w:t>
             </w:r>
             <w:r>
               <w:rPr>
@@ -9045,19 +7942,8 @@
                 <w:szCs w:val="24"/>
                 <w:lang w:val="en-US"/>
               </w:rPr>
-              <w:t xml:space="preserve">AJAX, R.I.A, Flex3/Flex4, GWT, Adobe AIR, Silverlight, .Net, </w:t>
+              <w:t>AJAX, R.I.A, Flex3/Flex4, GWT, Adobe AIR, Silverlight, .Net, Talend</w:t>
             </w:r>
-            <w:proofErr w:type="spellStart"/>
-            <w:r>
-              <w:rPr>
-                <w:rFonts w:cstheme="minorHAnsi"/>
-                <w:color w:val="000000"/>
-                <w:szCs w:val="24"/>
-                <w:lang w:val="en-US"/>
-              </w:rPr>
-              <w:t>Talend</w:t>
-            </w:r>
-            <w:proofErr w:type="spellEnd"/>
           </w:p>
         </w:tc>
       </w:tr>
@@ -9125,6 +8011,7 @@
       <w:r>
         <w:rPr>
           <w:noProof/>
+          <w:lang w:eastAsia="fr-FR"/>
         </w:rPr>
         <mc:AlternateContent>
           <mc:Choice Requires="wps">
@@ -9176,14 +8063,27 @@
                             <w:r>
                               <w:t xml:space="preserve">Figure </w:t>
                             </w:r>
-                            <w:fldSimple w:instr=" SEQ Figure \* ARABIC ">
-                              <w:r>
-                                <w:rPr>
-                                  <w:noProof/>
-                                </w:rPr>
-                                <w:t>8</w:t>
-                              </w:r>
-                            </w:fldSimple>
+                            <w:r>
+                              <w:fldChar w:fldCharType="begin"/>
+                            </w:r>
+                            <w:r>
+                              <w:instrText xml:space="preserve"> SEQ Figure \* ARABIC </w:instrText>
+                            </w:r>
+                            <w:r>
+                              <w:fldChar w:fldCharType="separate"/>
+                            </w:r>
+                            <w:r>
+                              <w:rPr>
+                                <w:noProof/>
+                              </w:rPr>
+                              <w:t>8</w:t>
+                            </w:r>
+                            <w:r>
+                              <w:rPr>
+                                <w:noProof/>
+                              </w:rPr>
+                              <w:fldChar w:fldCharType="end"/>
+                            </w:r>
                             <w:r>
                               <w:t>: Organigramme de l'eTech (source: eTech)</w:t>
                             </w:r>
@@ -9219,14 +8119,27 @@
                       <w:r>
                         <w:t xml:space="preserve">Figure </w:t>
                       </w:r>
-                      <w:fldSimple w:instr=" SEQ Figure \* ARABIC ">
-                        <w:r>
-                          <w:rPr>
-                            <w:noProof/>
-                          </w:rPr>
-                          <w:t>8</w:t>
-                        </w:r>
-                      </w:fldSimple>
+                      <w:r>
+                        <w:fldChar w:fldCharType="begin"/>
+                      </w:r>
+                      <w:r>
+                        <w:instrText xml:space="preserve"> SEQ Figure \* ARABIC </w:instrText>
+                      </w:r>
+                      <w:r>
+                        <w:fldChar w:fldCharType="separate"/>
+                      </w:r>
+                      <w:r>
+                        <w:rPr>
+                          <w:noProof/>
+                        </w:rPr>
+                        <w:t>8</w:t>
+                      </w:r>
+                      <w:r>
+                        <w:rPr>
+                          <w:noProof/>
+                        </w:rPr>
+                        <w:fldChar w:fldCharType="end"/>
+                      </w:r>
                       <w:r>
                         <w:t>: Organigramme de l'eTech (source: eTech)</w:t>
                       </w:r>
@@ -9272,8 +8185,6 @@
       <w:r>
         <w:t>Organigramme de l’entreprise</w:t>
       </w:r>
-      <w:bookmarkStart w:id="0" w:name="_GoBack"/>
-      <w:bookmarkEnd w:id="0"/>
     </w:p>
     <w:p>
       <w:pPr>
@@ -9281,6 +8192,286 @@
           <w:lang w:eastAsia="fr-FR"/>
         </w:rPr>
       </w:pPr>
+      <w:r>
+        <w:rPr>
+          <w:lang w:eastAsia="fr-FR"/>
+        </w:rPr>
+        <w:br w:type="page"/>
+      </w:r>
+    </w:p>
+    <w:p>
+      <w:pPr>
+        <w:pStyle w:val="Paragraphedeliste"/>
+        <w:numPr>
+          <w:ilvl w:val="0"/>
+          <w:numId w:val="24"/>
+        </w:numPr>
+        <w:spacing w:before="0" w:after="0" w:line="276" w:lineRule="auto"/>
+        <w:rPr>
+          <w:rFonts w:cstheme="minorHAnsi"/>
+          <w:szCs w:val="24"/>
+        </w:rPr>
+      </w:pPr>
+      <w:r>
+        <w:rPr>
+          <w:rFonts w:cstheme="minorHAnsi"/>
+          <w:szCs w:val="24"/>
+        </w:rPr>
+        <w:lastRenderedPageBreak/>
+        <w:t>PDG : Monsieur Pierre Paul ARDILE</w:t>
+      </w:r>
+      <w:r>
+        <w:rPr>
+          <w:rFonts w:cstheme="minorHAnsi"/>
+          <w:szCs w:val="24"/>
+        </w:rPr>
+        <w:t>;</w:t>
+      </w:r>
+    </w:p>
+    <w:p>
+      <w:pPr>
+        <w:pStyle w:val="Paragraphedeliste"/>
+        <w:numPr>
+          <w:ilvl w:val="0"/>
+          <w:numId w:val="24"/>
+        </w:numPr>
+        <w:spacing w:before="240" w:after="0" w:line="276" w:lineRule="auto"/>
+        <w:rPr>
+          <w:rFonts w:cstheme="minorHAnsi"/>
+          <w:szCs w:val="24"/>
+        </w:rPr>
+      </w:pPr>
+      <w:r>
+        <w:rPr>
+          <w:rFonts w:cstheme="minorHAnsi"/>
+          <w:szCs w:val="24"/>
+        </w:rPr>
+        <w:t>Responsable Administratif et Financier : Madame Eva RALALAHARIMANANA</w:t>
+      </w:r>
+      <w:r>
+        <w:rPr>
+          <w:rFonts w:cstheme="minorHAnsi"/>
+          <w:szCs w:val="24"/>
+        </w:rPr>
+        <w:t> ;</w:t>
+      </w:r>
+    </w:p>
+    <w:p>
+      <w:pPr>
+        <w:pStyle w:val="Paragraphedeliste"/>
+        <w:numPr>
+          <w:ilvl w:val="0"/>
+          <w:numId w:val="24"/>
+        </w:numPr>
+        <w:spacing w:before="240" w:after="0" w:line="276" w:lineRule="auto"/>
+        <w:rPr>
+          <w:rFonts w:cstheme="minorHAnsi"/>
+          <w:szCs w:val="24"/>
+        </w:rPr>
+      </w:pPr>
+      <w:r>
+        <w:rPr>
+          <w:rFonts w:cstheme="minorHAnsi"/>
+          <w:szCs w:val="24"/>
+        </w:rPr>
+        <w:t>Responsable Commercial : Madame Tiana NOHAVY</w:t>
+      </w:r>
+      <w:r>
+        <w:rPr>
+          <w:rFonts w:cstheme="minorHAnsi"/>
+          <w:szCs w:val="24"/>
+        </w:rPr>
+        <w:t xml:space="preserve"> ;</w:t>
+      </w:r>
+    </w:p>
+    <w:p>
+      <w:pPr>
+        <w:pStyle w:val="Paragraphedeliste"/>
+        <w:numPr>
+          <w:ilvl w:val="0"/>
+          <w:numId w:val="24"/>
+        </w:numPr>
+        <w:spacing w:before="240" w:after="0" w:line="276" w:lineRule="auto"/>
+        <w:rPr>
+          <w:rFonts w:cstheme="minorHAnsi"/>
+          <w:szCs w:val="24"/>
+        </w:rPr>
+      </w:pPr>
+      <w:r>
+        <w:rPr>
+          <w:rFonts w:cstheme="minorHAnsi"/>
+          <w:szCs w:val="24"/>
+        </w:rPr>
+        <w:t>Chargé de Marketing : Karen Radrigan ;</w:t>
+      </w:r>
+    </w:p>
+    <w:p>
+      <w:pPr>
+        <w:pStyle w:val="Paragraphedeliste"/>
+        <w:numPr>
+          <w:ilvl w:val="0"/>
+          <w:numId w:val="24"/>
+        </w:numPr>
+        <w:spacing w:before="240" w:after="0" w:line="276" w:lineRule="auto"/>
+        <w:rPr>
+          <w:rFonts w:cstheme="minorHAnsi"/>
+          <w:szCs w:val="24"/>
+        </w:rPr>
+      </w:pPr>
+      <w:r>
+        <w:rPr>
+          <w:rFonts w:cstheme="minorHAnsi"/>
+          <w:szCs w:val="24"/>
+        </w:rPr>
+        <w:t>Dir</w:t>
+      </w:r>
+      <w:r>
+        <w:rPr>
+          <w:rFonts w:cstheme="minorHAnsi"/>
+          <w:szCs w:val="24"/>
+        </w:rPr>
+        <w:t xml:space="preserve">ecteur de projet (.Net - Java - Mobile) : Monsieur </w:t>
+      </w:r>
+      <w:r>
+        <w:rPr>
+          <w:rFonts w:cstheme="minorHAnsi"/>
+          <w:szCs w:val="24"/>
+        </w:rPr>
+        <w:t>Rija RAOBIVELO RABETOKOTANY</w:t>
+      </w:r>
+      <w:r>
+        <w:rPr>
+          <w:rFonts w:cstheme="minorHAnsi"/>
+          <w:szCs w:val="24"/>
+        </w:rPr>
+        <w:t>;</w:t>
+      </w:r>
+    </w:p>
+    <w:p>
+      <w:pPr>
+        <w:pStyle w:val="Paragraphedeliste"/>
+        <w:numPr>
+          <w:ilvl w:val="0"/>
+          <w:numId w:val="24"/>
+        </w:numPr>
+        <w:spacing w:before="240" w:after="0" w:line="276" w:lineRule="auto"/>
+        <w:rPr>
+          <w:rFonts w:cstheme="minorHAnsi"/>
+          <w:szCs w:val="24"/>
+        </w:rPr>
+      </w:pPr>
+      <w:r>
+        <w:rPr>
+          <w:rFonts w:cstheme="minorHAnsi"/>
+          <w:szCs w:val="24"/>
+        </w:rPr>
+        <w:t xml:space="preserve">Directeur  de projet </w:t>
+      </w:r>
+      <w:r>
+        <w:rPr>
+          <w:rFonts w:cstheme="minorHAnsi"/>
+          <w:szCs w:val="24"/>
+        </w:rPr>
+        <w:t>(Transversale et Qualité)</w:t>
+      </w:r>
+      <w:r>
+        <w:rPr>
+          <w:rFonts w:cstheme="minorHAnsi"/>
+          <w:szCs w:val="24"/>
+        </w:rPr>
+        <w:t>: Monsieur  Clarel RAKOTONDRAHAJA</w:t>
+      </w:r>
+      <w:r>
+        <w:rPr>
+          <w:rFonts w:cstheme="minorHAnsi"/>
+          <w:szCs w:val="24"/>
+        </w:rPr>
+        <w:t>;</w:t>
+      </w:r>
+    </w:p>
+    <w:p>
+      <w:pPr>
+        <w:pStyle w:val="Paragraphedeliste"/>
+        <w:numPr>
+          <w:ilvl w:val="0"/>
+          <w:numId w:val="24"/>
+        </w:numPr>
+        <w:spacing w:before="240" w:after="0" w:line="276" w:lineRule="auto"/>
+        <w:rPr>
+          <w:rFonts w:cstheme="minorHAnsi"/>
+          <w:szCs w:val="24"/>
+        </w:rPr>
+      </w:pPr>
+      <w:r>
+        <w:rPr>
+          <w:rFonts w:cstheme="minorHAnsi"/>
+          <w:szCs w:val="24"/>
+        </w:rPr>
+        <w:t>Directeur de projet (Web-PHP) : Monsieur Andry RAMANAMBAHOAKA.</w:t>
+      </w:r>
+    </w:p>
+    <w:p>
+      <w:pPr>
+        <w:rPr>
+          <w:lang w:eastAsia="fr-FR"/>
+        </w:rPr>
+        <w:sectPr>
+          <w:pgSz w:w="11906" w:h="16838"/>
+          <w:pgMar w:top="1417" w:right="1417" w:bottom="1417" w:left="1417" w:header="708" w:footer="708" w:gutter="0"/>
+          <w:cols w:space="708"/>
+          <w:docGrid w:linePitch="360"/>
+        </w:sectPr>
+      </w:pPr>
+    </w:p>
+    <w:p>
+      <w:pPr>
+        <w:rPr>
+          <w:lang w:eastAsia="fr-FR"/>
+        </w:rPr>
+      </w:pPr>
+    </w:p>
+    <w:p>
+      <w:pPr>
+        <w:pStyle w:val="Titre1"/>
+        <w:sectPr>
+          <w:pgSz w:w="11906" w:h="16838"/>
+          <w:pgMar w:top="1418" w:right="1418" w:bottom="1418" w:left="1418" w:header="709" w:footer="709" w:gutter="0"/>
+          <w:cols w:space="708"/>
+          <w:vAlign w:val="center"/>
+          <w:docGrid w:linePitch="360"/>
+        </w:sectPr>
+      </w:pPr>
+      <w:r>
+        <w:t> </w:t>
+      </w:r>
+      <w:r>
+        <w:t>PRESENTATION</w:t>
+      </w:r>
+      <w:r>
+        <w:t xml:space="preserve"> DU THEME DE STAGE</w:t>
+      </w:r>
+    </w:p>
+    <w:p>
+      <w:pPr>
+        <w:pStyle w:val="Titre3"/>
+        <w:numPr>
+          <w:ilvl w:val="1"/>
+          <w:numId w:val="25"/>
+        </w:numPr>
+      </w:pPr>
+      <w:r>
+        <w:lastRenderedPageBreak/>
+        <w:t> Analyse de la situation</w:t>
+      </w:r>
+    </w:p>
+    <w:p>
+      <w:pPr>
+        <w:rPr>
+          <w:lang w:eastAsia="fr-FR"/>
+        </w:rPr>
+      </w:pPr>
+      <w:bookmarkStart w:id="0" w:name="_GoBack"/>
+      <w:bookmarkEnd w:id="0"/>
     </w:p>
     <w:sectPr>
       <w:pgSz w:w="11906" w:h="16838"/>
@@ -9363,7 +8554,7 @@
           <w:rPr>
             <w:noProof/>
           </w:rPr>
-          <w:t>v</w:t>
+          <w:t>ii</w:t>
         </w:r>
         <w:r>
           <w:fldChar w:fldCharType="end"/>
@@ -9488,7 +8679,7 @@
                               <w:sz w:val="28"/>
                               <w:szCs w:val="28"/>
                             </w:rPr>
-                            <w:t>15</w:t>
+                            <w:t>18</w:t>
                           </w:r>
                           <w:r>
                             <w:rPr>
@@ -9570,7 +8761,7 @@
                         <w:sz w:val="28"/>
                         <w:szCs w:val="28"/>
                       </w:rPr>
-                      <w:t>15</w:t>
+                      <w:t>18</w:t>
                     </w:r>
                     <w:r>
                       <w:rPr>
@@ -10464,6 +9655,119 @@
     </w:lvl>
   </w:abstractNum>
   <w:abstractNum w:abstractNumId="6">
+    <w:nsid w:val="1ECB07DD"/>
+    <w:multiLevelType w:val="hybridMultilevel"/>
+    <w:tmpl w:val="AB16FA9E"/>
+    <w:lvl w:ilvl="0" w:tplc="040C000B">
+      <w:start w:val="1"/>
+      <w:numFmt w:val="bullet"/>
+      <w:lvlText w:val=""/>
+      <w:lvlJc w:val="left"/>
+      <w:pPr>
+        <w:ind w:left="1080" w:hanging="360"/>
+      </w:pPr>
+      <w:rPr>
+        <w:rFonts w:ascii="Wingdings" w:hAnsi="Wingdings" w:hint="default"/>
+      </w:rPr>
+    </w:lvl>
+    <w:lvl w:ilvl="1" w:tplc="040C0003" w:tentative="1">
+      <w:start w:val="1"/>
+      <w:numFmt w:val="bullet"/>
+      <w:lvlText w:val="o"/>
+      <w:lvlJc w:val="left"/>
+      <w:pPr>
+        <w:ind w:left="1800" w:hanging="360"/>
+      </w:pPr>
+      <w:rPr>
+        <w:rFonts w:ascii="Courier New" w:hAnsi="Courier New" w:cs="Courier New" w:hint="default"/>
+      </w:rPr>
+    </w:lvl>
+    <w:lvl w:ilvl="2" w:tplc="040C0005" w:tentative="1">
+      <w:start w:val="1"/>
+      <w:numFmt w:val="bullet"/>
+      <w:lvlText w:val=""/>
+      <w:lvlJc w:val="left"/>
+      <w:pPr>
+        <w:ind w:left="2520" w:hanging="360"/>
+      </w:pPr>
+      <w:rPr>
+        <w:rFonts w:ascii="Wingdings" w:hAnsi="Wingdings" w:hint="default"/>
+      </w:rPr>
+    </w:lvl>
+    <w:lvl w:ilvl="3" w:tplc="040C0001" w:tentative="1">
+      <w:start w:val="1"/>
+      <w:numFmt w:val="bullet"/>
+      <w:lvlText w:val=""/>
+      <w:lvlJc w:val="left"/>
+      <w:pPr>
+        <w:ind w:left="3240" w:hanging="360"/>
+      </w:pPr>
+      <w:rPr>
+        <w:rFonts w:ascii="Symbol" w:hAnsi="Symbol" w:hint="default"/>
+      </w:rPr>
+    </w:lvl>
+    <w:lvl w:ilvl="4" w:tplc="040C0003" w:tentative="1">
+      <w:start w:val="1"/>
+      <w:numFmt w:val="bullet"/>
+      <w:lvlText w:val="o"/>
+      <w:lvlJc w:val="left"/>
+      <w:pPr>
+        <w:ind w:left="3960" w:hanging="360"/>
+      </w:pPr>
+      <w:rPr>
+        <w:rFonts w:ascii="Courier New" w:hAnsi="Courier New" w:cs="Courier New" w:hint="default"/>
+      </w:rPr>
+    </w:lvl>
+    <w:lvl w:ilvl="5" w:tplc="040C0005" w:tentative="1">
+      <w:start w:val="1"/>
+      <w:numFmt w:val="bullet"/>
+      <w:lvlText w:val=""/>
+      <w:lvlJc w:val="left"/>
+      <w:pPr>
+        <w:ind w:left="4680" w:hanging="360"/>
+      </w:pPr>
+      <w:rPr>
+        <w:rFonts w:ascii="Wingdings" w:hAnsi="Wingdings" w:hint="default"/>
+      </w:rPr>
+    </w:lvl>
+    <w:lvl w:ilvl="6" w:tplc="040C0001" w:tentative="1">
+      <w:start w:val="1"/>
+      <w:numFmt w:val="bullet"/>
+      <w:lvlText w:val=""/>
+      <w:lvlJc w:val="left"/>
+      <w:pPr>
+        <w:ind w:left="5400" w:hanging="360"/>
+      </w:pPr>
+      <w:rPr>
+        <w:rFonts w:ascii="Symbol" w:hAnsi="Symbol" w:hint="default"/>
+      </w:rPr>
+    </w:lvl>
+    <w:lvl w:ilvl="7" w:tplc="040C0003" w:tentative="1">
+      <w:start w:val="1"/>
+      <w:numFmt w:val="bullet"/>
+      <w:lvlText w:val="o"/>
+      <w:lvlJc w:val="left"/>
+      <w:pPr>
+        <w:ind w:left="6120" w:hanging="360"/>
+      </w:pPr>
+      <w:rPr>
+        <w:rFonts w:ascii="Courier New" w:hAnsi="Courier New" w:cs="Courier New" w:hint="default"/>
+      </w:rPr>
+    </w:lvl>
+    <w:lvl w:ilvl="8" w:tplc="040C0005" w:tentative="1">
+      <w:start w:val="1"/>
+      <w:numFmt w:val="bullet"/>
+      <w:lvlText w:val=""/>
+      <w:lvlJc w:val="left"/>
+      <w:pPr>
+        <w:ind w:left="6840" w:hanging="360"/>
+      </w:pPr>
+      <w:rPr>
+        <w:rFonts w:ascii="Wingdings" w:hAnsi="Wingdings" w:hint="default"/>
+      </w:rPr>
+    </w:lvl>
+  </w:abstractNum>
+  <w:abstractNum w:abstractNumId="7">
     <w:nsid w:val="24005A4C"/>
     <w:multiLevelType w:val="hybridMultilevel"/>
     <w:tmpl w:val="D1B48FBC"/>
@@ -10576,7 +9880,7 @@
       </w:rPr>
     </w:lvl>
   </w:abstractNum>
-  <w:abstractNum w:abstractNumId="7">
+  <w:abstractNum w:abstractNumId="8">
     <w:nsid w:val="37BC6333"/>
     <w:multiLevelType w:val="hybridMultilevel"/>
     <w:tmpl w:val="BCD81FD4"/>
@@ -10689,7 +9993,7 @@
       </w:rPr>
     </w:lvl>
   </w:abstractNum>
-  <w:abstractNum w:abstractNumId="8">
+  <w:abstractNum w:abstractNumId="9">
     <w:nsid w:val="392E4D3C"/>
     <w:multiLevelType w:val="hybridMultilevel"/>
     <w:tmpl w:val="99664286"/>
@@ -10802,7 +10106,7 @@
       </w:rPr>
     </w:lvl>
   </w:abstractNum>
-  <w:abstractNum w:abstractNumId="9">
+  <w:abstractNum w:abstractNumId="10">
     <w:nsid w:val="3E296B48"/>
     <w:multiLevelType w:val="hybridMultilevel"/>
     <w:tmpl w:val="03485D1E"/>
@@ -10915,7 +10219,7 @@
       </w:rPr>
     </w:lvl>
   </w:abstractNum>
-  <w:abstractNum w:abstractNumId="10">
+  <w:abstractNum w:abstractNumId="11">
     <w:nsid w:val="41AD3DFD"/>
     <w:multiLevelType w:val="hybridMultilevel"/>
     <w:tmpl w:val="81344DB4"/>
@@ -11028,7 +10332,7 @@
       </w:rPr>
     </w:lvl>
   </w:abstractNum>
-  <w:abstractNum w:abstractNumId="11">
+  <w:abstractNum w:abstractNumId="12">
     <w:nsid w:val="473B56B8"/>
     <w:multiLevelType w:val="hybridMultilevel"/>
     <w:tmpl w:val="A330FE28"/>
@@ -11141,7 +10445,7 @@
       </w:rPr>
     </w:lvl>
   </w:abstractNum>
-  <w:abstractNum w:abstractNumId="12">
+  <w:abstractNum w:abstractNumId="13">
     <w:nsid w:val="47A30847"/>
     <w:multiLevelType w:val="hybridMultilevel"/>
     <w:tmpl w:val="98F0D392"/>
@@ -11230,10 +10534,10 @@
       </w:pPr>
     </w:lvl>
   </w:abstractNum>
-  <w:abstractNum w:abstractNumId="13">
+  <w:abstractNum w:abstractNumId="14">
     <w:nsid w:val="52096F43"/>
     <w:multiLevelType w:val="multilevel"/>
-    <w:tmpl w:val="66A42B24"/>
+    <w:tmpl w:val="15A0F24C"/>
     <w:lvl w:ilvl="0">
       <w:start w:val="1"/>
       <w:numFmt w:val="decimal"/>
@@ -11355,7 +10659,7 @@
       </w:rPr>
     </w:lvl>
   </w:abstractNum>
-  <w:abstractNum w:abstractNumId="14">
+  <w:abstractNum w:abstractNumId="15">
     <w:nsid w:val="5C2122C9"/>
     <w:multiLevelType w:val="hybridMultilevel"/>
     <w:tmpl w:val="91F636BE"/>
@@ -11444,7 +10748,7 @@
       </w:pPr>
     </w:lvl>
   </w:abstractNum>
-  <w:abstractNum w:abstractNumId="15">
+  <w:abstractNum w:abstractNumId="16">
     <w:nsid w:val="5E8137A6"/>
     <w:multiLevelType w:val="hybridMultilevel"/>
     <w:tmpl w:val="30E8B7B8"/>
@@ -11533,7 +10837,7 @@
       </w:pPr>
     </w:lvl>
   </w:abstractNum>
-  <w:abstractNum w:abstractNumId="16">
+  <w:abstractNum w:abstractNumId="17">
     <w:nsid w:val="5FF87026"/>
     <w:multiLevelType w:val="hybridMultilevel"/>
     <w:tmpl w:val="AD32D00C"/>
@@ -11646,7 +10950,7 @@
       </w:rPr>
     </w:lvl>
   </w:abstractNum>
-  <w:abstractNum w:abstractNumId="17">
+  <w:abstractNum w:abstractNumId="18">
     <w:nsid w:val="6A673AA6"/>
     <w:multiLevelType w:val="hybridMultilevel"/>
     <w:tmpl w:val="474A5C84"/>
@@ -11759,7 +11063,7 @@
       </w:rPr>
     </w:lvl>
   </w:abstractNum>
-  <w:abstractNum w:abstractNumId="18">
+  <w:abstractNum w:abstractNumId="19">
     <w:nsid w:val="6AFF7E05"/>
     <w:multiLevelType w:val="hybridMultilevel"/>
     <w:tmpl w:val="99D27E7C"/>
@@ -11848,7 +11152,7 @@
       </w:pPr>
     </w:lvl>
   </w:abstractNum>
-  <w:abstractNum w:abstractNumId="19">
+  <w:abstractNum w:abstractNumId="20">
     <w:nsid w:val="6B2B2256"/>
     <w:multiLevelType w:val="hybridMultilevel"/>
     <w:tmpl w:val="D548B468"/>
@@ -11961,7 +11265,7 @@
       </w:rPr>
     </w:lvl>
   </w:abstractNum>
-  <w:abstractNum w:abstractNumId="20">
+  <w:abstractNum w:abstractNumId="21">
     <w:nsid w:val="70F82AD4"/>
     <w:multiLevelType w:val="hybridMultilevel"/>
     <w:tmpl w:val="BAB09E4E"/>
@@ -12081,40 +11385,40 @@
     <w:abstractNumId w:val="0"/>
   </w:num>
   <w:num w:numId="3">
-    <w:abstractNumId w:val="7"/>
+    <w:abstractNumId w:val="8"/>
   </w:num>
   <w:num w:numId="4">
     <w:abstractNumId w:val="1"/>
   </w:num>
   <w:num w:numId="5">
-    <w:abstractNumId w:val="8"/>
+    <w:abstractNumId w:val="9"/>
   </w:num>
   <w:num w:numId="6">
     <w:abstractNumId w:val="4"/>
   </w:num>
   <w:num w:numId="7">
-    <w:abstractNumId w:val="18"/>
+    <w:abstractNumId w:val="19"/>
   </w:num>
   <w:num w:numId="8">
-    <w:abstractNumId w:val="14"/>
+    <w:abstractNumId w:val="15"/>
   </w:num>
   <w:num w:numId="9">
-    <w:abstractNumId w:val="12"/>
+    <w:abstractNumId w:val="13"/>
   </w:num>
   <w:num w:numId="10">
     <w:abstractNumId w:val="2"/>
   </w:num>
   <w:num w:numId="11">
-    <w:abstractNumId w:val="6"/>
+    <w:abstractNumId w:val="7"/>
   </w:num>
   <w:num w:numId="12">
-    <w:abstractNumId w:val="15"/>
+    <w:abstractNumId w:val="16"/>
   </w:num>
   <w:num w:numId="13">
-    <w:abstractNumId w:val="13"/>
+    <w:abstractNumId w:val="14"/>
   </w:num>
   <w:num w:numId="14">
-    <w:abstractNumId w:val="13"/>
+    <w:abstractNumId w:val="14"/>
     <w:lvlOverride w:ilvl="0">
       <w:startOverride w:val="1"/>
     </w:lvlOverride>
@@ -12144,31 +11448,64 @@
     </w:lvlOverride>
   </w:num>
   <w:num w:numId="15">
-    <w:abstractNumId w:val="13"/>
+    <w:abstractNumId w:val="14"/>
   </w:num>
   <w:num w:numId="16">
     <w:abstractNumId w:val="5"/>
   </w:num>
   <w:num w:numId="17">
+    <w:abstractNumId w:val="21"/>
+  </w:num>
+  <w:num w:numId="18">
     <w:abstractNumId w:val="20"/>
   </w:num>
-  <w:num w:numId="18">
-    <w:abstractNumId w:val="19"/>
+  <w:num w:numId="19">
+    <w:abstractNumId w:val="11"/>
   </w:num>
-  <w:num w:numId="19">
+  <w:num w:numId="20">
+    <w:abstractNumId w:val="18"/>
+  </w:num>
+  <w:num w:numId="21">
     <w:abstractNumId w:val="10"/>
   </w:num>
-  <w:num w:numId="20">
+  <w:num w:numId="22">
+    <w:abstractNumId w:val="12"/>
+  </w:num>
+  <w:num w:numId="23">
     <w:abstractNumId w:val="17"/>
   </w:num>
-  <w:num w:numId="21">
-    <w:abstractNumId w:val="9"/>
+  <w:num w:numId="24">
+    <w:abstractNumId w:val="6"/>
   </w:num>
-  <w:num w:numId="22">
-    <w:abstractNumId w:val="11"/>
-  </w:num>
-  <w:num w:numId="23">
-    <w:abstractNumId w:val="16"/>
+  <w:num w:numId="25">
+    <w:abstractNumId w:val="14"/>
+    <w:lvlOverride w:ilvl="0">
+      <w:startOverride w:val="2"/>
+    </w:lvlOverride>
+    <w:lvlOverride w:ilvl="1">
+      <w:startOverride w:val="3"/>
+    </w:lvlOverride>
+    <w:lvlOverride w:ilvl="2">
+      <w:startOverride w:val="1"/>
+    </w:lvlOverride>
+    <w:lvlOverride w:ilvl="3">
+      <w:startOverride w:val="1"/>
+    </w:lvlOverride>
+    <w:lvlOverride w:ilvl="4">
+      <w:startOverride w:val="1"/>
+    </w:lvlOverride>
+    <w:lvlOverride w:ilvl="5">
+      <w:startOverride w:val="1"/>
+    </w:lvlOverride>
+    <w:lvlOverride w:ilvl="6">
+      <w:startOverride w:val="1"/>
+    </w:lvlOverride>
+    <w:lvlOverride w:ilvl="7">
+      <w:startOverride w:val="1"/>
+    </w:lvlOverride>
+    <w:lvlOverride w:ilvl="8">
+      <w:startOverride w:val="1"/>
+    </w:lvlOverride>
   </w:num>
 </w:numbering>
 </file>
@@ -12690,7 +12027,6 @@
         <w:numId w:val="15"/>
       </w:numPr>
       <w:spacing w:before="320" w:after="120" w:line="276" w:lineRule="auto"/>
-      <w:ind w:left="360"/>
       <w:outlineLvl w:val="3"/>
     </w:pPr>
     <w:rPr>
@@ -12719,7 +12055,6 @@
         <w:numId w:val="15"/>
       </w:numPr>
       <w:spacing w:before="280" w:after="240"/>
-      <w:ind w:left="1068"/>
       <w:outlineLvl w:val="4"/>
     </w:pPr>
     <w:rPr>
@@ -17737,92 +17072,92 @@
     </dgm:pt>
   </dgm:ptLst>
   <dgm:cxnLst>
+    <dgm:cxn modelId="{54A3D118-D7DB-4B71-9981-BA6519720663}" type="presOf" srcId="{1990DC27-DECE-43C8-8C28-9AF00383759D}" destId="{F0491164-1170-4EB7-802D-1304FCE97EFC}" srcOrd="0" destOrd="0" presId="urn:microsoft.com/office/officeart/2005/8/layout/list1"/>
+    <dgm:cxn modelId="{49495B59-FC40-45C7-8411-CCAF4AF84B79}" type="presOf" srcId="{30C75FC5-AF63-400D-8B9D-4585EC1E5EEF}" destId="{DEF03059-3453-41E9-8F3C-3624E6A7D9E8}" srcOrd="0" destOrd="0" presId="urn:microsoft.com/office/officeart/2005/8/layout/list1"/>
+    <dgm:cxn modelId="{35AAD646-C119-4564-BA67-06ED38D70F26}" srcId="{35953721-3B33-4A8B-A9FD-E5298D2D4E50}" destId="{8690FB4A-172D-4765-A882-6E4A063C4C8B}" srcOrd="0" destOrd="0" parTransId="{D463092F-8926-4B6E-AC56-3648C6A4632E}" sibTransId="{2BE68EA2-97D8-41E3-93E6-F9478C2A0CCC}"/>
+    <dgm:cxn modelId="{441A8F24-AF33-4EC6-9BE0-CACFBD18D703}" type="presOf" srcId="{BA469640-1F80-491D-A80B-F76DC0D7016B}" destId="{037EB1F5-7603-4F33-AD9A-0BF45F7E7DC6}" srcOrd="0" destOrd="1" presId="urn:microsoft.com/office/officeart/2005/8/layout/list1"/>
+    <dgm:cxn modelId="{F10EE0F2-95F6-4F38-8344-A7E06C4914FF}" type="presOf" srcId="{E7DF5A9A-06CA-4B58-B716-485E1FC2B99F}" destId="{6D302AF8-5834-4A7F-8CD5-ED9087A0AF58}" srcOrd="0" destOrd="2" presId="urn:microsoft.com/office/officeart/2005/8/layout/list1"/>
+    <dgm:cxn modelId="{BECC958F-F7AA-42DE-9CFD-2AD76E4DC1AC}" type="presOf" srcId="{39C5EFD4-3FD3-4E9D-819A-FF9E2BB6DCA9}" destId="{628F743A-D8FC-4F89-87ED-F71C83D711F0}" srcOrd="0" destOrd="0" presId="urn:microsoft.com/office/officeart/2005/8/layout/list1"/>
+    <dgm:cxn modelId="{99A599D1-11B7-44A6-BCF8-AAFD45BB8E83}" type="presOf" srcId="{CEFB0735-7979-429E-8BAD-C297931BBA5A}" destId="{C77DA1B2-D6BD-4271-9C3B-7D1DFB990B3A}" srcOrd="0" destOrd="0" presId="urn:microsoft.com/office/officeart/2005/8/layout/list1"/>
+    <dgm:cxn modelId="{BE82C535-454C-41D6-BF26-9568ABBD309F}" srcId="{0454A287-385D-46AF-BA65-B2C3081483EC}" destId="{B9EF8DCB-C804-4E51-B8AE-BDC776AFDB88}" srcOrd="1" destOrd="0" parTransId="{20A8445C-22C3-4CFC-BA95-4D5AA47D025B}" sibTransId="{A5340B2D-A002-4E27-B6D6-CDAF56C82E5D}"/>
+    <dgm:cxn modelId="{B5504E85-59F2-473C-BBB3-D6F69C4332E2}" srcId="{0454A287-385D-46AF-BA65-B2C3081483EC}" destId="{DA5851D6-D94A-467F-B1EC-D9CE2FE2F2C3}" srcOrd="3" destOrd="0" parTransId="{D359EBB4-86B2-4143-9BE7-A60341FC2686}" sibTransId="{E960AAE2-F4BE-4131-84A0-C47FCEDBF8BB}"/>
+    <dgm:cxn modelId="{322BE419-EA73-4DAA-8341-D23CE3A02805}" type="presOf" srcId="{A8A8815B-9EA4-419F-9323-BE907A68AA62}" destId="{95A9BA99-7608-4E7D-8A65-4C529A05E567}" srcOrd="0" destOrd="0" presId="urn:microsoft.com/office/officeart/2005/8/layout/list1"/>
+    <dgm:cxn modelId="{E8BCE1E1-4990-4D85-82AF-6BCF4CFC2465}" type="presOf" srcId="{8690FB4A-172D-4765-A882-6E4A063C4C8B}" destId="{6D302AF8-5834-4A7F-8CD5-ED9087A0AF58}" srcOrd="0" destOrd="0" presId="urn:microsoft.com/office/officeart/2005/8/layout/list1"/>
+    <dgm:cxn modelId="{298B50FF-0034-4218-B791-2E70D58CD965}" srcId="{CBEC49FD-FDD7-4D40-B569-A3E9F3DE1D6D}" destId="{35953721-3B33-4A8B-A9FD-E5298D2D4E50}" srcOrd="2" destOrd="0" parTransId="{2E50A08B-850F-46AC-BE79-EF41953ABBC3}" sibTransId="{CC131B03-242F-460A-B7F8-9A1FE6C23CBA}"/>
+    <dgm:cxn modelId="{15C3C3F4-2A47-4298-A690-7838D3B7EBB9}" type="presOf" srcId="{79FF7F55-FA97-4CCC-B089-05C4BED967FB}" destId="{8BA69FF2-D222-4410-AC35-78F9C1773FB8}" srcOrd="0" destOrd="1" presId="urn:microsoft.com/office/officeart/2005/8/layout/list1"/>
+    <dgm:cxn modelId="{3565C217-337C-4D58-86A1-0608B1E32149}" type="presOf" srcId="{A8A8815B-9EA4-419F-9323-BE907A68AA62}" destId="{95EC9326-6A40-4B05-8EC3-C3DED1CB735A}" srcOrd="1" destOrd="0" presId="urn:microsoft.com/office/officeart/2005/8/layout/list1"/>
+    <dgm:cxn modelId="{08E54898-ADED-448E-ADD5-E84BA85166E7}" type="presOf" srcId="{0454A287-385D-46AF-BA65-B2C3081483EC}" destId="{479D12AA-4664-4DFD-B240-F7E0C9109846}" srcOrd="0" destOrd="0" presId="urn:microsoft.com/office/officeart/2005/8/layout/list1"/>
+    <dgm:cxn modelId="{F9E20CFA-F69E-43C2-8BB0-FC376B78E8C3}" type="presOf" srcId="{35953721-3B33-4A8B-A9FD-E5298D2D4E50}" destId="{2866F9F6-ABD1-4168-AC70-DE3C70837449}" srcOrd="0" destOrd="0" presId="urn:microsoft.com/office/officeart/2005/8/layout/list1"/>
+    <dgm:cxn modelId="{D4492FEE-A8A6-4E39-8505-075395A7CC82}" type="presOf" srcId="{95762CB8-DB31-4987-AF18-B6824ACC5022}" destId="{037EB1F5-7603-4F33-AD9A-0BF45F7E7DC6}" srcOrd="0" destOrd="0" presId="urn:microsoft.com/office/officeart/2005/8/layout/list1"/>
+    <dgm:cxn modelId="{45C6C8EF-6A64-4741-B04C-750044253D2F}" srcId="{A8A8815B-9EA4-419F-9323-BE907A68AA62}" destId="{194C716A-955D-432A-9A18-7460078FCC2B}" srcOrd="2" destOrd="0" parTransId="{14B20BB7-179F-4F1B-9300-13192F5DF6FE}" sibTransId="{FE75B0B2-C903-4464-A0EB-8FA7FF60F6D7}"/>
+    <dgm:cxn modelId="{B5445BE8-4CEB-4E76-A0DD-434FCEDC256D}" srcId="{CBEC49FD-FDD7-4D40-B569-A3E9F3DE1D6D}" destId="{39C5EFD4-3FD3-4E9D-819A-FF9E2BB6DCA9}" srcOrd="5" destOrd="0" parTransId="{2327869E-49A3-4E84-9C69-73F07CA320B1}" sibTransId="{42F8DD1F-4891-49C8-AECB-6558066EBC8E}"/>
+    <dgm:cxn modelId="{EA4C09B3-6CB5-457D-B0F2-BE0A5E13C47A}" srcId="{CBEC49FD-FDD7-4D40-B569-A3E9F3DE1D6D}" destId="{0454A287-385D-46AF-BA65-B2C3081483EC}" srcOrd="1" destOrd="0" parTransId="{306667BD-876F-4C51-B22B-3472FCCE65F1}" sibTransId="{093D93F6-3D07-4B78-840F-E928254CA32B}"/>
+    <dgm:cxn modelId="{899B838D-A3BD-4006-9CBB-C711FE0657DD}" srcId="{39C5EFD4-3FD3-4E9D-819A-FF9E2BB6DCA9}" destId="{30C75FC5-AF63-400D-8B9D-4585EC1E5EEF}" srcOrd="0" destOrd="0" parTransId="{CC7C6DA4-03CF-4ECF-8A82-7329D08A5EED}" sibTransId="{95F46D21-EF86-44B6-8EA8-E162FDA60BC6}"/>
+    <dgm:cxn modelId="{213CA852-FF25-4FD4-A37F-B53B485724C3}" srcId="{1990DC27-DECE-43C8-8C28-9AF00383759D}" destId="{79FF7F55-FA97-4CCC-B089-05C4BED967FB}" srcOrd="1" destOrd="0" parTransId="{6087B666-F7C1-443F-A768-FE701D2ABC54}" sibTransId="{9E894AD5-8127-4DFD-9609-790958CC468B}"/>
+    <dgm:cxn modelId="{67125213-2946-4D9B-8E06-557BACFDE918}" srcId="{CBEC49FD-FDD7-4D40-B569-A3E9F3DE1D6D}" destId="{40F78883-8D38-4AD3-AE72-44CB60ACA280}" srcOrd="3" destOrd="0" parTransId="{471CF49B-F5B3-44B2-A241-A0CB4A123B5A}" sibTransId="{B59A703A-722C-4D0C-A1D9-FB29172D98EE}"/>
+    <dgm:cxn modelId="{5259E32D-D354-487B-BCCF-0243B097B165}" srcId="{40F78883-8D38-4AD3-AE72-44CB60ACA280}" destId="{95762CB8-DB31-4987-AF18-B6824ACC5022}" srcOrd="0" destOrd="0" parTransId="{452C7899-6985-443B-93FA-7B49E6007CB0}" sibTransId="{17D99636-064F-4B9B-83C5-8316387B594A}"/>
+    <dgm:cxn modelId="{4C3CA2A2-7843-4694-87E5-897612E620BC}" srcId="{CBEC49FD-FDD7-4D40-B569-A3E9F3DE1D6D}" destId="{1990DC27-DECE-43C8-8C28-9AF00383759D}" srcOrd="4" destOrd="0" parTransId="{DD26B3E8-F55E-49B4-99C6-FB8EEDDB79F2}" sibTransId="{D3099E43-BE5F-4902-8A5D-B4816BDF7B25}"/>
+    <dgm:cxn modelId="{E341AC07-FCD3-446D-8D18-2CC7FD323662}" type="presOf" srcId="{1990DC27-DECE-43C8-8C28-9AF00383759D}" destId="{76EB66D1-08D6-42F1-828F-BCEEC2ABE6CE}" srcOrd="1" destOrd="0" presId="urn:microsoft.com/office/officeart/2005/8/layout/list1"/>
+    <dgm:cxn modelId="{8C4C2C50-FFBD-454C-85F8-E04C9DF1D092}" srcId="{35953721-3B33-4A8B-A9FD-E5298D2D4E50}" destId="{B8F31230-72E8-417E-9959-BA3C17DBE375}" srcOrd="1" destOrd="0" parTransId="{F921D3CD-1EDE-4053-A989-B9F18EF5557B}" sibTransId="{3860F1D8-1CE1-4250-BAB9-C32EBE9262B9}"/>
+    <dgm:cxn modelId="{19E46983-B847-4EEB-9C3B-C714A663F137}" type="presOf" srcId="{25F7ED9C-5B88-4180-AA24-4808A9ACC8A3}" destId="{8BA69FF2-D222-4410-AC35-78F9C1773FB8}" srcOrd="0" destOrd="0" presId="urn:microsoft.com/office/officeart/2005/8/layout/list1"/>
+    <dgm:cxn modelId="{ECEFBC3B-AAED-4C8B-8225-DC098B0E3488}" srcId="{A8A8815B-9EA4-419F-9323-BE907A68AA62}" destId="{0EDDAD1D-25FD-4B15-B6AF-437E6A3D80D2}" srcOrd="1" destOrd="0" parTransId="{47F3FD5A-CA04-4C78-8933-2602B6D7047E}" sibTransId="{FF4F7DDB-BEC4-41BE-85A5-86B74298731E}"/>
+    <dgm:cxn modelId="{52931291-DC6A-4795-A3DD-2A05E7983A2B}" type="presOf" srcId="{B6E19CBD-48A4-497C-BF7A-F066C3FEC279}" destId="{C77DA1B2-D6BD-4271-9C3B-7D1DFB990B3A}" srcOrd="0" destOrd="2" presId="urn:microsoft.com/office/officeart/2005/8/layout/list1"/>
+    <dgm:cxn modelId="{809DFBE5-4D62-4433-8C0E-E0C550D4DF24}" type="presOf" srcId="{4D29ECE7-476C-44E4-885C-92600C7F1D3C}" destId="{A66683C2-26B1-4C23-B360-9D2BAFD0C851}" srcOrd="0" destOrd="3" presId="urn:microsoft.com/office/officeart/2005/8/layout/list1"/>
+    <dgm:cxn modelId="{57C9AD8A-B253-4685-ADCE-D180F890AA16}" srcId="{0454A287-385D-46AF-BA65-B2C3081483EC}" destId="{B6E19CBD-48A4-497C-BF7A-F066C3FEC279}" srcOrd="2" destOrd="0" parTransId="{4EBCCC6F-685A-4CD6-AD78-68E80982EBC6}" sibTransId="{24AFA2A0-4E1F-4CEC-B4C8-A7B60F72B066}"/>
+    <dgm:cxn modelId="{0BE85ADD-8B26-4ECA-B3FB-8CE3D32390A7}" type="presOf" srcId="{B8F31230-72E8-417E-9959-BA3C17DBE375}" destId="{6D302AF8-5834-4A7F-8CD5-ED9087A0AF58}" srcOrd="0" destOrd="1" presId="urn:microsoft.com/office/officeart/2005/8/layout/list1"/>
+    <dgm:cxn modelId="{71F6B903-9E5F-40DC-A3E9-DCD549A31854}" type="presOf" srcId="{40F78883-8D38-4AD3-AE72-44CB60ACA280}" destId="{C0D758EF-A889-429B-A253-B56476AB03A3}" srcOrd="1" destOrd="0" presId="urn:microsoft.com/office/officeart/2005/8/layout/list1"/>
+    <dgm:cxn modelId="{20930BBC-7716-428A-889B-3F53D4EAD643}" type="presOf" srcId="{0EDDAD1D-25FD-4B15-B6AF-437E6A3D80D2}" destId="{A66683C2-26B1-4C23-B360-9D2BAFD0C851}" srcOrd="0" destOrd="1" presId="urn:microsoft.com/office/officeart/2005/8/layout/list1"/>
+    <dgm:cxn modelId="{06B3A9CE-10D8-4741-8F6D-C7F3C99BF86C}" type="presOf" srcId="{0454A287-385D-46AF-BA65-B2C3081483EC}" destId="{879D6D88-54DF-49DB-9F8C-84ABCE432FFD}" srcOrd="1" destOrd="0" presId="urn:microsoft.com/office/officeart/2005/8/layout/list1"/>
+    <dgm:cxn modelId="{11F37049-D640-4AF3-AF02-9BC4009EF7BA}" type="presOf" srcId="{B9EF8DCB-C804-4E51-B8AE-BDC776AFDB88}" destId="{C77DA1B2-D6BD-4271-9C3B-7D1DFB990B3A}" srcOrd="0" destOrd="1" presId="urn:microsoft.com/office/officeart/2005/8/layout/list1"/>
+    <dgm:cxn modelId="{AC90BC83-558B-4FA8-8F7F-08469C4284F1}" srcId="{35953721-3B33-4A8B-A9FD-E5298D2D4E50}" destId="{E7DF5A9A-06CA-4B58-B716-485E1FC2B99F}" srcOrd="2" destOrd="0" parTransId="{586D8252-B0F6-4AF6-B875-114C0E906B10}" sibTransId="{17D9CA6E-091E-41CB-B989-306DA4B92D84}"/>
+    <dgm:cxn modelId="{7171C498-E5F3-48C1-A9DE-8306C490A8B1}" type="presOf" srcId="{35953721-3B33-4A8B-A9FD-E5298D2D4E50}" destId="{61A8FF2B-4D84-4C1A-888C-919C92B5C383}" srcOrd="1" destOrd="0" presId="urn:microsoft.com/office/officeart/2005/8/layout/list1"/>
     <dgm:cxn modelId="{D9441731-BDDB-4AB0-803F-BB7F80ED4DBB}" srcId="{40F78883-8D38-4AD3-AE72-44CB60ACA280}" destId="{BA469640-1F80-491D-A80B-F76DC0D7016B}" srcOrd="1" destOrd="0" parTransId="{B0ADA0EF-82CF-4095-8B0D-6D6869DEC2D3}" sibTransId="{74FB8AD7-3A97-4757-927D-D48FF0C744B2}"/>
-    <dgm:cxn modelId="{DFD674D4-B2A5-43B5-980E-88EF5744021B}" type="presOf" srcId="{1990DC27-DECE-43C8-8C28-9AF00383759D}" destId="{76EB66D1-08D6-42F1-828F-BCEEC2ABE6CE}" srcOrd="1" destOrd="0" presId="urn:microsoft.com/office/officeart/2005/8/layout/list1"/>
-    <dgm:cxn modelId="{34009C24-6388-4F25-AB9C-2706C58480A8}" type="presOf" srcId="{25F7ED9C-5B88-4180-AA24-4808A9ACC8A3}" destId="{8BA69FF2-D222-4410-AC35-78F9C1773FB8}" srcOrd="0" destOrd="0" presId="urn:microsoft.com/office/officeart/2005/8/layout/list1"/>
-    <dgm:cxn modelId="{2EBFAF81-9E2D-40D5-BDE1-66B751F7C479}" type="presOf" srcId="{0454A287-385D-46AF-BA65-B2C3081483EC}" destId="{879D6D88-54DF-49DB-9F8C-84ABCE432FFD}" srcOrd="1" destOrd="0" presId="urn:microsoft.com/office/officeart/2005/8/layout/list1"/>
-    <dgm:cxn modelId="{213CA852-FF25-4FD4-A37F-B53B485724C3}" srcId="{1990DC27-DECE-43C8-8C28-9AF00383759D}" destId="{79FF7F55-FA97-4CCC-B089-05C4BED967FB}" srcOrd="1" destOrd="0" parTransId="{6087B666-F7C1-443F-A768-FE701D2ABC54}" sibTransId="{9E894AD5-8127-4DFD-9609-790958CC468B}"/>
-    <dgm:cxn modelId="{04252BAD-4CF9-4345-A69F-6934610F0E02}" type="presOf" srcId="{A8A8815B-9EA4-419F-9323-BE907A68AA62}" destId="{95A9BA99-7608-4E7D-8A65-4C529A05E567}" srcOrd="0" destOrd="0" presId="urn:microsoft.com/office/officeart/2005/8/layout/list1"/>
-    <dgm:cxn modelId="{431AADC5-C0AE-4243-985C-AE45E38FF1DE}" type="presOf" srcId="{BA469640-1F80-491D-A80B-F76DC0D7016B}" destId="{037EB1F5-7603-4F33-AD9A-0BF45F7E7DC6}" srcOrd="0" destOrd="1" presId="urn:microsoft.com/office/officeart/2005/8/layout/list1"/>
+    <dgm:cxn modelId="{69BEBFF4-3B22-4258-A8E3-D65D54AE9FB5}" srcId="{A8A8815B-9EA4-419F-9323-BE907A68AA62}" destId="{8A8D3266-532B-4DF1-9AC5-122708C383DF}" srcOrd="0" destOrd="0" parTransId="{E952F7EF-6030-4C83-8D27-C8DAB7586F6D}" sibTransId="{07740FDE-4226-40F2-AB04-EA6E75421A2E}"/>
     <dgm:cxn modelId="{C7354B53-173F-4BC1-8D03-7E2D544FF0E0}" srcId="{0454A287-385D-46AF-BA65-B2C3081483EC}" destId="{CEFB0735-7979-429E-8BAD-C297931BBA5A}" srcOrd="0" destOrd="0" parTransId="{635BD947-6177-4D14-A58A-D0D011ACC34F}" sibTransId="{DEA923CD-8FAF-4CB8-81B0-B9CF4F5937F6}"/>
-    <dgm:cxn modelId="{298B50FF-0034-4218-B791-2E70D58CD965}" srcId="{CBEC49FD-FDD7-4D40-B569-A3E9F3DE1D6D}" destId="{35953721-3B33-4A8B-A9FD-E5298D2D4E50}" srcOrd="2" destOrd="0" parTransId="{2E50A08B-850F-46AC-BE79-EF41953ABBC3}" sibTransId="{CC131B03-242F-460A-B7F8-9A1FE6C23CBA}"/>
-    <dgm:cxn modelId="{697148F0-2EF3-4CC2-BCC7-CE45E322148B}" type="presOf" srcId="{B8F31230-72E8-417E-9959-BA3C17DBE375}" destId="{6D302AF8-5834-4A7F-8CD5-ED9087A0AF58}" srcOrd="0" destOrd="1" presId="urn:microsoft.com/office/officeart/2005/8/layout/list1"/>
-    <dgm:cxn modelId="{4C3CA2A2-7843-4694-87E5-897612E620BC}" srcId="{CBEC49FD-FDD7-4D40-B569-A3E9F3DE1D6D}" destId="{1990DC27-DECE-43C8-8C28-9AF00383759D}" srcOrd="4" destOrd="0" parTransId="{DD26B3E8-F55E-49B4-99C6-FB8EEDDB79F2}" sibTransId="{D3099E43-BE5F-4902-8A5D-B4816BDF7B25}"/>
-    <dgm:cxn modelId="{35AAD646-C119-4564-BA67-06ED38D70F26}" srcId="{35953721-3B33-4A8B-A9FD-E5298D2D4E50}" destId="{8690FB4A-172D-4765-A882-6E4A063C4C8B}" srcOrd="0" destOrd="0" parTransId="{D463092F-8926-4B6E-AC56-3648C6A4632E}" sibTransId="{2BE68EA2-97D8-41E3-93E6-F9478C2A0CCC}"/>
-    <dgm:cxn modelId="{45C6C8EF-6A64-4741-B04C-750044253D2F}" srcId="{A8A8815B-9EA4-419F-9323-BE907A68AA62}" destId="{194C716A-955D-432A-9A18-7460078FCC2B}" srcOrd="2" destOrd="0" parTransId="{14B20BB7-179F-4F1B-9300-13192F5DF6FE}" sibTransId="{FE75B0B2-C903-4464-A0EB-8FA7FF60F6D7}"/>
-    <dgm:cxn modelId="{BE82C535-454C-41D6-BF26-9568ABBD309F}" srcId="{0454A287-385D-46AF-BA65-B2C3081483EC}" destId="{B9EF8DCB-C804-4E51-B8AE-BDC776AFDB88}" srcOrd="1" destOrd="0" parTransId="{20A8445C-22C3-4CFC-BA95-4D5AA47D025B}" sibTransId="{A5340B2D-A002-4E27-B6D6-CDAF56C82E5D}"/>
-    <dgm:cxn modelId="{91DFB90D-8C1F-43B5-ACB8-3D10A82B0838}" type="presOf" srcId="{CBEC49FD-FDD7-4D40-B569-A3E9F3DE1D6D}" destId="{60160B39-BAE8-4802-8F40-F4C2366B88A2}" srcOrd="0" destOrd="0" presId="urn:microsoft.com/office/officeart/2005/8/layout/list1"/>
-    <dgm:cxn modelId="{55A416FB-55FB-4565-AECC-C466F77E2A0C}" type="presOf" srcId="{79FF7F55-FA97-4CCC-B089-05C4BED967FB}" destId="{8BA69FF2-D222-4410-AC35-78F9C1773FB8}" srcOrd="0" destOrd="1" presId="urn:microsoft.com/office/officeart/2005/8/layout/list1"/>
-    <dgm:cxn modelId="{5259E32D-D354-487B-BCCF-0243B097B165}" srcId="{40F78883-8D38-4AD3-AE72-44CB60ACA280}" destId="{95762CB8-DB31-4987-AF18-B6824ACC5022}" srcOrd="0" destOrd="0" parTransId="{452C7899-6985-443B-93FA-7B49E6007CB0}" sibTransId="{17D99636-064F-4B9B-83C5-8316387B594A}"/>
-    <dgm:cxn modelId="{EEB5A654-4138-4449-9E7F-C8FAEF9F2BCE}" type="presOf" srcId="{8690FB4A-172D-4765-A882-6E4A063C4C8B}" destId="{6D302AF8-5834-4A7F-8CD5-ED9087A0AF58}" srcOrd="0" destOrd="0" presId="urn:microsoft.com/office/officeart/2005/8/layout/list1"/>
-    <dgm:cxn modelId="{C7B0B9FE-7CEA-43B8-8A15-A0BEA64EE04A}" type="presOf" srcId="{35953721-3B33-4A8B-A9FD-E5298D2D4E50}" destId="{2866F9F6-ABD1-4168-AC70-DE3C70837449}" srcOrd="0" destOrd="0" presId="urn:microsoft.com/office/officeart/2005/8/layout/list1"/>
-    <dgm:cxn modelId="{250EA763-AB70-40D9-B78F-0EA9C2148019}" type="presOf" srcId="{39C5EFD4-3FD3-4E9D-819A-FF9E2BB6DCA9}" destId="{4C432B39-BEA9-470E-BE2A-FB0E190207B4}" srcOrd="1" destOrd="0" presId="urn:microsoft.com/office/officeart/2005/8/layout/list1"/>
-    <dgm:cxn modelId="{B5445BE8-4CEB-4E76-A0DD-434FCEDC256D}" srcId="{CBEC49FD-FDD7-4D40-B569-A3E9F3DE1D6D}" destId="{39C5EFD4-3FD3-4E9D-819A-FF9E2BB6DCA9}" srcOrd="5" destOrd="0" parTransId="{2327869E-49A3-4E84-9C69-73F07CA320B1}" sibTransId="{42F8DD1F-4891-49C8-AECB-6558066EBC8E}"/>
-    <dgm:cxn modelId="{50AD1CDF-2BD8-4AED-AB97-1ACCC283473C}" type="presOf" srcId="{39C5EFD4-3FD3-4E9D-819A-FF9E2BB6DCA9}" destId="{628F743A-D8FC-4F89-87ED-F71C83D711F0}" srcOrd="0" destOrd="0" presId="urn:microsoft.com/office/officeart/2005/8/layout/list1"/>
-    <dgm:cxn modelId="{ECEFBC3B-AAED-4C8B-8225-DC098B0E3488}" srcId="{A8A8815B-9EA4-419F-9323-BE907A68AA62}" destId="{0EDDAD1D-25FD-4B15-B6AF-437E6A3D80D2}" srcOrd="1" destOrd="0" parTransId="{47F3FD5A-CA04-4C78-8933-2602B6D7047E}" sibTransId="{FF4F7DDB-BEC4-41BE-85A5-86B74298731E}"/>
-    <dgm:cxn modelId="{09C3759E-9AD6-4A41-B973-256F5CFCB40A}" type="presOf" srcId="{B9EF8DCB-C804-4E51-B8AE-BDC776AFDB88}" destId="{C77DA1B2-D6BD-4271-9C3B-7D1DFB990B3A}" srcOrd="0" destOrd="1" presId="urn:microsoft.com/office/officeart/2005/8/layout/list1"/>
-    <dgm:cxn modelId="{9DE8489B-C5B3-4CD8-A9C6-EB6C7E08FE74}" type="presOf" srcId="{0454A287-385D-46AF-BA65-B2C3081483EC}" destId="{479D12AA-4664-4DFD-B240-F7E0C9109846}" srcOrd="0" destOrd="0" presId="urn:microsoft.com/office/officeart/2005/8/layout/list1"/>
-    <dgm:cxn modelId="{417E23B1-DF2C-4091-A63A-594E51073896}" type="presOf" srcId="{40F78883-8D38-4AD3-AE72-44CB60ACA280}" destId="{C0D758EF-A889-429B-A253-B56476AB03A3}" srcOrd="1" destOrd="0" presId="urn:microsoft.com/office/officeart/2005/8/layout/list1"/>
-    <dgm:cxn modelId="{691732E4-7A09-4FFB-B84E-F705372F87CF}" type="presOf" srcId="{95762CB8-DB31-4987-AF18-B6824ACC5022}" destId="{037EB1F5-7603-4F33-AD9A-0BF45F7E7DC6}" srcOrd="0" destOrd="0" presId="urn:microsoft.com/office/officeart/2005/8/layout/list1"/>
-    <dgm:cxn modelId="{899B838D-A3BD-4006-9CBB-C711FE0657DD}" srcId="{39C5EFD4-3FD3-4E9D-819A-FF9E2BB6DCA9}" destId="{30C75FC5-AF63-400D-8B9D-4585EC1E5EEF}" srcOrd="0" destOrd="0" parTransId="{CC7C6DA4-03CF-4ECF-8A82-7329D08A5EED}" sibTransId="{95F46D21-EF86-44B6-8EA8-E162FDA60BC6}"/>
-    <dgm:cxn modelId="{B62B5322-CF88-4987-AEF1-48F1F50C4E4E}" type="presOf" srcId="{8A8D3266-532B-4DF1-9AC5-122708C383DF}" destId="{A66683C2-26B1-4C23-B360-9D2BAFD0C851}" srcOrd="0" destOrd="0" presId="urn:microsoft.com/office/officeart/2005/8/layout/list1"/>
-    <dgm:cxn modelId="{67125213-2946-4D9B-8E06-557BACFDE918}" srcId="{CBEC49FD-FDD7-4D40-B569-A3E9F3DE1D6D}" destId="{40F78883-8D38-4AD3-AE72-44CB60ACA280}" srcOrd="3" destOrd="0" parTransId="{471CF49B-F5B3-44B2-A241-A0CB4A123B5A}" sibTransId="{B59A703A-722C-4D0C-A1D9-FB29172D98EE}"/>
-    <dgm:cxn modelId="{E5C6665E-A1AF-4152-A240-DFCAF7F4EE81}" type="presOf" srcId="{A8A8815B-9EA4-419F-9323-BE907A68AA62}" destId="{95EC9326-6A40-4B05-8EC3-C3DED1CB735A}" srcOrd="1" destOrd="0" presId="urn:microsoft.com/office/officeart/2005/8/layout/list1"/>
+    <dgm:cxn modelId="{B28A003D-8DCF-4E92-9F20-1C4F61E609B4}" type="presOf" srcId="{39C5EFD4-3FD3-4E9D-819A-FF9E2BB6DCA9}" destId="{4C432B39-BEA9-470E-BE2A-FB0E190207B4}" srcOrd="1" destOrd="0" presId="urn:microsoft.com/office/officeart/2005/8/layout/list1"/>
+    <dgm:cxn modelId="{B6684A97-6BD5-4D64-AB37-0B9FBBB7AED3}" srcId="{CBEC49FD-FDD7-4D40-B569-A3E9F3DE1D6D}" destId="{A8A8815B-9EA4-419F-9323-BE907A68AA62}" srcOrd="0" destOrd="0" parTransId="{03F58975-AE96-48C7-9B20-4B465F0CBF93}" sibTransId="{933711C5-8113-422C-88A4-271D0C143AF4}"/>
+    <dgm:cxn modelId="{E47CDE4A-86AC-4661-9B08-9D15707EC26A}" type="presOf" srcId="{8A8D3266-532B-4DF1-9AC5-122708C383DF}" destId="{A66683C2-26B1-4C23-B360-9D2BAFD0C851}" srcOrd="0" destOrd="0" presId="urn:microsoft.com/office/officeart/2005/8/layout/list1"/>
+    <dgm:cxn modelId="{4F361275-1C0F-43AA-BA78-381A2CAF1103}" srcId="{1990DC27-DECE-43C8-8C28-9AF00383759D}" destId="{25F7ED9C-5B88-4180-AA24-4808A9ACC8A3}" srcOrd="0" destOrd="0" parTransId="{06369D1B-B936-451F-A8A9-6DCA7E0D03CB}" sibTransId="{6CC7623F-4BD8-430F-92E0-D2B025E09287}"/>
+    <dgm:cxn modelId="{D5ECEB93-CA23-4DE4-B88C-8ED1989A0FE9}" type="presOf" srcId="{40F78883-8D38-4AD3-AE72-44CB60ACA280}" destId="{67D64E7E-A8DD-4A34-B4EF-80F3FF90CA90}" srcOrd="0" destOrd="0" presId="urn:microsoft.com/office/officeart/2005/8/layout/list1"/>
+    <dgm:cxn modelId="{5B428D72-F5CC-40FC-BE11-7F8B9F3FC173}" type="presOf" srcId="{194C716A-955D-432A-9A18-7460078FCC2B}" destId="{A66683C2-26B1-4C23-B360-9D2BAFD0C851}" srcOrd="0" destOrd="2" presId="urn:microsoft.com/office/officeart/2005/8/layout/list1"/>
+    <dgm:cxn modelId="{F707252D-F512-4ADB-A652-77AEA71796BD}" type="presOf" srcId="{DA5851D6-D94A-467F-B1EC-D9CE2FE2F2C3}" destId="{C77DA1B2-D6BD-4271-9C3B-7D1DFB990B3A}" srcOrd="0" destOrd="3" presId="urn:microsoft.com/office/officeart/2005/8/layout/list1"/>
     <dgm:cxn modelId="{C63ACE31-82CF-48DF-BE92-C8B481D2F183}" srcId="{A8A8815B-9EA4-419F-9323-BE907A68AA62}" destId="{4D29ECE7-476C-44E4-885C-92600C7F1D3C}" srcOrd="3" destOrd="0" parTransId="{04C37003-0654-4234-BF17-8F8D92E6D9AC}" sibTransId="{83C78D40-EA8A-45D2-86B9-D246C578FDCC}"/>
-    <dgm:cxn modelId="{AC90BC83-558B-4FA8-8F7F-08469C4284F1}" srcId="{35953721-3B33-4A8B-A9FD-E5298D2D4E50}" destId="{E7DF5A9A-06CA-4B58-B716-485E1FC2B99F}" srcOrd="2" destOrd="0" parTransId="{586D8252-B0F6-4AF6-B875-114C0E906B10}" sibTransId="{17D9CA6E-091E-41CB-B989-306DA4B92D84}"/>
-    <dgm:cxn modelId="{E6B4846B-043F-4D34-A250-3AF89DDC6E2E}" type="presOf" srcId="{194C716A-955D-432A-9A18-7460078FCC2B}" destId="{A66683C2-26B1-4C23-B360-9D2BAFD0C851}" srcOrd="0" destOrd="2" presId="urn:microsoft.com/office/officeart/2005/8/layout/list1"/>
-    <dgm:cxn modelId="{AAE742D0-8823-4D57-81B8-E31098AAF882}" type="presOf" srcId="{0EDDAD1D-25FD-4B15-B6AF-437E6A3D80D2}" destId="{A66683C2-26B1-4C23-B360-9D2BAFD0C851}" srcOrd="0" destOrd="1" presId="urn:microsoft.com/office/officeart/2005/8/layout/list1"/>
-    <dgm:cxn modelId="{24D8BF06-8059-4C02-B6A1-B6769EAF8A08}" type="presOf" srcId="{B6E19CBD-48A4-497C-BF7A-F066C3FEC279}" destId="{C77DA1B2-D6BD-4271-9C3B-7D1DFB990B3A}" srcOrd="0" destOrd="2" presId="urn:microsoft.com/office/officeart/2005/8/layout/list1"/>
-    <dgm:cxn modelId="{55550500-2378-4EB2-A034-F0D4F6C2EACE}" type="presOf" srcId="{E7DF5A9A-06CA-4B58-B716-485E1FC2B99F}" destId="{6D302AF8-5834-4A7F-8CD5-ED9087A0AF58}" srcOrd="0" destOrd="2" presId="urn:microsoft.com/office/officeart/2005/8/layout/list1"/>
-    <dgm:cxn modelId="{8C4C2C50-FFBD-454C-85F8-E04C9DF1D092}" srcId="{35953721-3B33-4A8B-A9FD-E5298D2D4E50}" destId="{B8F31230-72E8-417E-9959-BA3C17DBE375}" srcOrd="1" destOrd="0" parTransId="{F921D3CD-1EDE-4053-A989-B9F18EF5557B}" sibTransId="{3860F1D8-1CE1-4250-BAB9-C32EBE9262B9}"/>
-    <dgm:cxn modelId="{B4644489-51AC-4028-80C6-2AE0FF72C8DB}" type="presOf" srcId="{1990DC27-DECE-43C8-8C28-9AF00383759D}" destId="{F0491164-1170-4EB7-802D-1304FCE97EFC}" srcOrd="0" destOrd="0" presId="urn:microsoft.com/office/officeart/2005/8/layout/list1"/>
-    <dgm:cxn modelId="{1AAC2276-7E95-4854-BE97-ED2E565438A0}" type="presOf" srcId="{CEFB0735-7979-429E-8BAD-C297931BBA5A}" destId="{C77DA1B2-D6BD-4271-9C3B-7D1DFB990B3A}" srcOrd="0" destOrd="0" presId="urn:microsoft.com/office/officeart/2005/8/layout/list1"/>
-    <dgm:cxn modelId="{57C9AD8A-B253-4685-ADCE-D180F890AA16}" srcId="{0454A287-385D-46AF-BA65-B2C3081483EC}" destId="{B6E19CBD-48A4-497C-BF7A-F066C3FEC279}" srcOrd="2" destOrd="0" parTransId="{4EBCCC6F-685A-4CD6-AD78-68E80982EBC6}" sibTransId="{24AFA2A0-4E1F-4CEC-B4C8-A7B60F72B066}"/>
-    <dgm:cxn modelId="{4F361275-1C0F-43AA-BA78-381A2CAF1103}" srcId="{1990DC27-DECE-43C8-8C28-9AF00383759D}" destId="{25F7ED9C-5B88-4180-AA24-4808A9ACC8A3}" srcOrd="0" destOrd="0" parTransId="{06369D1B-B936-451F-A8A9-6DCA7E0D03CB}" sibTransId="{6CC7623F-4BD8-430F-92E0-D2B025E09287}"/>
-    <dgm:cxn modelId="{EA4C09B3-6CB5-457D-B0F2-BE0A5E13C47A}" srcId="{CBEC49FD-FDD7-4D40-B569-A3E9F3DE1D6D}" destId="{0454A287-385D-46AF-BA65-B2C3081483EC}" srcOrd="1" destOrd="0" parTransId="{306667BD-876F-4C51-B22B-3472FCCE65F1}" sibTransId="{093D93F6-3D07-4B78-840F-E928254CA32B}"/>
-    <dgm:cxn modelId="{D737D3D7-CECB-418F-81E6-D381C0C4CCE8}" type="presOf" srcId="{35953721-3B33-4A8B-A9FD-E5298D2D4E50}" destId="{61A8FF2B-4D84-4C1A-888C-919C92B5C383}" srcOrd="1" destOrd="0" presId="urn:microsoft.com/office/officeart/2005/8/layout/list1"/>
-    <dgm:cxn modelId="{B5504E85-59F2-473C-BBB3-D6F69C4332E2}" srcId="{0454A287-385D-46AF-BA65-B2C3081483EC}" destId="{DA5851D6-D94A-467F-B1EC-D9CE2FE2F2C3}" srcOrd="3" destOrd="0" parTransId="{D359EBB4-86B2-4143-9BE7-A60341FC2686}" sibTransId="{E960AAE2-F4BE-4131-84A0-C47FCEDBF8BB}"/>
-    <dgm:cxn modelId="{CE557E67-EE52-4F4B-80BF-7E5EAF395DB7}" type="presOf" srcId="{4D29ECE7-476C-44E4-885C-92600C7F1D3C}" destId="{A66683C2-26B1-4C23-B360-9D2BAFD0C851}" srcOrd="0" destOrd="3" presId="urn:microsoft.com/office/officeart/2005/8/layout/list1"/>
-    <dgm:cxn modelId="{9B9E3BBE-EF75-41AF-9D0C-9B7313700911}" type="presOf" srcId="{40F78883-8D38-4AD3-AE72-44CB60ACA280}" destId="{67D64E7E-A8DD-4A34-B4EF-80F3FF90CA90}" srcOrd="0" destOrd="0" presId="urn:microsoft.com/office/officeart/2005/8/layout/list1"/>
-    <dgm:cxn modelId="{3869229B-3973-4E8C-B47D-EFA46521FA18}" type="presOf" srcId="{30C75FC5-AF63-400D-8B9D-4585EC1E5EEF}" destId="{DEF03059-3453-41E9-8F3C-3624E6A7D9E8}" srcOrd="0" destOrd="0" presId="urn:microsoft.com/office/officeart/2005/8/layout/list1"/>
-    <dgm:cxn modelId="{7C582BD7-2C4B-4568-BE60-89165409080D}" type="presOf" srcId="{DA5851D6-D94A-467F-B1EC-D9CE2FE2F2C3}" destId="{C77DA1B2-D6BD-4271-9C3B-7D1DFB990B3A}" srcOrd="0" destOrd="3" presId="urn:microsoft.com/office/officeart/2005/8/layout/list1"/>
-    <dgm:cxn modelId="{B6684A97-6BD5-4D64-AB37-0B9FBBB7AED3}" srcId="{CBEC49FD-FDD7-4D40-B569-A3E9F3DE1D6D}" destId="{A8A8815B-9EA4-419F-9323-BE907A68AA62}" srcOrd="0" destOrd="0" parTransId="{03F58975-AE96-48C7-9B20-4B465F0CBF93}" sibTransId="{933711C5-8113-422C-88A4-271D0C143AF4}"/>
-    <dgm:cxn modelId="{69BEBFF4-3B22-4258-A8E3-D65D54AE9FB5}" srcId="{A8A8815B-9EA4-419F-9323-BE907A68AA62}" destId="{8A8D3266-532B-4DF1-9AC5-122708C383DF}" srcOrd="0" destOrd="0" parTransId="{E952F7EF-6030-4C83-8D27-C8DAB7586F6D}" sibTransId="{07740FDE-4226-40F2-AB04-EA6E75421A2E}"/>
-    <dgm:cxn modelId="{C82EF61E-122D-41AD-9A0F-5FDE9AB8672B}" type="presParOf" srcId="{60160B39-BAE8-4802-8F40-F4C2366B88A2}" destId="{6A64DC53-E659-4A41-A37B-4F5AF85EE153}" srcOrd="0" destOrd="0" presId="urn:microsoft.com/office/officeart/2005/8/layout/list1"/>
-    <dgm:cxn modelId="{8CA55214-2936-48EA-9E51-48217DCE61D6}" type="presParOf" srcId="{6A64DC53-E659-4A41-A37B-4F5AF85EE153}" destId="{95A9BA99-7608-4E7D-8A65-4C529A05E567}" srcOrd="0" destOrd="0" presId="urn:microsoft.com/office/officeart/2005/8/layout/list1"/>
-    <dgm:cxn modelId="{0EC57C65-C4A9-4EF3-8A69-AE991AD2A825}" type="presParOf" srcId="{6A64DC53-E659-4A41-A37B-4F5AF85EE153}" destId="{95EC9326-6A40-4B05-8EC3-C3DED1CB735A}" srcOrd="1" destOrd="0" presId="urn:microsoft.com/office/officeart/2005/8/layout/list1"/>
-    <dgm:cxn modelId="{E955EF76-6C0F-440D-9154-066B728AC706}" type="presParOf" srcId="{60160B39-BAE8-4802-8F40-F4C2366B88A2}" destId="{207B29C4-0D3D-4F6B-82E0-48167C3C2C82}" srcOrd="1" destOrd="0" presId="urn:microsoft.com/office/officeart/2005/8/layout/list1"/>
-    <dgm:cxn modelId="{F8559B31-6F2A-416E-AEB6-FBC6D6C90130}" type="presParOf" srcId="{60160B39-BAE8-4802-8F40-F4C2366B88A2}" destId="{A66683C2-26B1-4C23-B360-9D2BAFD0C851}" srcOrd="2" destOrd="0" presId="urn:microsoft.com/office/officeart/2005/8/layout/list1"/>
-    <dgm:cxn modelId="{6196624D-40E6-46D9-AF7E-36E57C36E58C}" type="presParOf" srcId="{60160B39-BAE8-4802-8F40-F4C2366B88A2}" destId="{BC5FDC7D-C64E-49B7-BBED-1A8DB934EAAD}" srcOrd="3" destOrd="0" presId="urn:microsoft.com/office/officeart/2005/8/layout/list1"/>
-    <dgm:cxn modelId="{F695FCE1-4355-439A-9BAB-A878DCDB4E35}" type="presParOf" srcId="{60160B39-BAE8-4802-8F40-F4C2366B88A2}" destId="{B2AE31D5-5C4E-4AB1-A188-FCA53234A378}" srcOrd="4" destOrd="0" presId="urn:microsoft.com/office/officeart/2005/8/layout/list1"/>
-    <dgm:cxn modelId="{A1E72297-4CC5-455E-A59C-651986BEAAC8}" type="presParOf" srcId="{B2AE31D5-5C4E-4AB1-A188-FCA53234A378}" destId="{479D12AA-4664-4DFD-B240-F7E0C9109846}" srcOrd="0" destOrd="0" presId="urn:microsoft.com/office/officeart/2005/8/layout/list1"/>
-    <dgm:cxn modelId="{58F01AD2-8B67-4402-853A-77F38609BB5A}" type="presParOf" srcId="{B2AE31D5-5C4E-4AB1-A188-FCA53234A378}" destId="{879D6D88-54DF-49DB-9F8C-84ABCE432FFD}" srcOrd="1" destOrd="0" presId="urn:microsoft.com/office/officeart/2005/8/layout/list1"/>
-    <dgm:cxn modelId="{042ADF54-C167-4229-AE37-9F3471E2BB02}" type="presParOf" srcId="{60160B39-BAE8-4802-8F40-F4C2366B88A2}" destId="{666A04F4-F87E-41B2-89BD-4C6A78C5C38A}" srcOrd="5" destOrd="0" presId="urn:microsoft.com/office/officeart/2005/8/layout/list1"/>
-    <dgm:cxn modelId="{AEFD8C55-4150-45A6-95AE-526FF3AA53E2}" type="presParOf" srcId="{60160B39-BAE8-4802-8F40-F4C2366B88A2}" destId="{C77DA1B2-D6BD-4271-9C3B-7D1DFB990B3A}" srcOrd="6" destOrd="0" presId="urn:microsoft.com/office/officeart/2005/8/layout/list1"/>
-    <dgm:cxn modelId="{28577F90-1224-4DC0-A7E4-9766A3D7909B}" type="presParOf" srcId="{60160B39-BAE8-4802-8F40-F4C2366B88A2}" destId="{6B3DD937-B14B-485C-A51C-09D03B0DA719}" srcOrd="7" destOrd="0" presId="urn:microsoft.com/office/officeart/2005/8/layout/list1"/>
-    <dgm:cxn modelId="{B57B92BA-036C-4013-8E37-F290192CEB27}" type="presParOf" srcId="{60160B39-BAE8-4802-8F40-F4C2366B88A2}" destId="{7B3F408A-8919-4C9B-98B2-F809770E789C}" srcOrd="8" destOrd="0" presId="urn:microsoft.com/office/officeart/2005/8/layout/list1"/>
-    <dgm:cxn modelId="{9572FC45-DA5B-415C-A7A7-65C49FC25C75}" type="presParOf" srcId="{7B3F408A-8919-4C9B-98B2-F809770E789C}" destId="{2866F9F6-ABD1-4168-AC70-DE3C70837449}" srcOrd="0" destOrd="0" presId="urn:microsoft.com/office/officeart/2005/8/layout/list1"/>
-    <dgm:cxn modelId="{2D61DADD-7315-4888-9E1D-77C14F785F07}" type="presParOf" srcId="{7B3F408A-8919-4C9B-98B2-F809770E789C}" destId="{61A8FF2B-4D84-4C1A-888C-919C92B5C383}" srcOrd="1" destOrd="0" presId="urn:microsoft.com/office/officeart/2005/8/layout/list1"/>
-    <dgm:cxn modelId="{2F17172A-876D-4F49-92D1-16CE663ABEAD}" type="presParOf" srcId="{60160B39-BAE8-4802-8F40-F4C2366B88A2}" destId="{156BB70E-A1F0-4AFC-8616-959788D91C02}" srcOrd="9" destOrd="0" presId="urn:microsoft.com/office/officeart/2005/8/layout/list1"/>
-    <dgm:cxn modelId="{8F0FEBAF-84F6-41D2-B6EC-1ABE432F2D98}" type="presParOf" srcId="{60160B39-BAE8-4802-8F40-F4C2366B88A2}" destId="{6D302AF8-5834-4A7F-8CD5-ED9087A0AF58}" srcOrd="10" destOrd="0" presId="urn:microsoft.com/office/officeart/2005/8/layout/list1"/>
-    <dgm:cxn modelId="{00EFD752-96ED-400A-BA73-D72539FAD4C3}" type="presParOf" srcId="{60160B39-BAE8-4802-8F40-F4C2366B88A2}" destId="{802DD56D-5718-4E81-9B1B-EF64735A292E}" srcOrd="11" destOrd="0" presId="urn:microsoft.com/office/officeart/2005/8/layout/list1"/>
-    <dgm:cxn modelId="{E2332749-D59B-400E-9BE2-9A27006FC431}" type="presParOf" srcId="{60160B39-BAE8-4802-8F40-F4C2366B88A2}" destId="{B61FF092-425D-4C90-BE05-A71D9E92C301}" srcOrd="12" destOrd="0" presId="urn:microsoft.com/office/officeart/2005/8/layout/list1"/>
-    <dgm:cxn modelId="{D3C6C804-332F-422E-9674-FFC9ED1324F0}" type="presParOf" srcId="{B61FF092-425D-4C90-BE05-A71D9E92C301}" destId="{67D64E7E-A8DD-4A34-B4EF-80F3FF90CA90}" srcOrd="0" destOrd="0" presId="urn:microsoft.com/office/officeart/2005/8/layout/list1"/>
-    <dgm:cxn modelId="{D64A5815-4984-4B46-83BF-57E0E5DB276F}" type="presParOf" srcId="{B61FF092-425D-4C90-BE05-A71D9E92C301}" destId="{C0D758EF-A889-429B-A253-B56476AB03A3}" srcOrd="1" destOrd="0" presId="urn:microsoft.com/office/officeart/2005/8/layout/list1"/>
-    <dgm:cxn modelId="{35A58372-6E6D-42D3-81F3-4C78C51195FC}" type="presParOf" srcId="{60160B39-BAE8-4802-8F40-F4C2366B88A2}" destId="{CFB29FD8-3EDF-4123-ADDC-83B3CFAD65E2}" srcOrd="13" destOrd="0" presId="urn:microsoft.com/office/officeart/2005/8/layout/list1"/>
-    <dgm:cxn modelId="{0CDE7E84-594D-4613-8203-C31E858A7E31}" type="presParOf" srcId="{60160B39-BAE8-4802-8F40-F4C2366B88A2}" destId="{037EB1F5-7603-4F33-AD9A-0BF45F7E7DC6}" srcOrd="14" destOrd="0" presId="urn:microsoft.com/office/officeart/2005/8/layout/list1"/>
-    <dgm:cxn modelId="{D0E9F2CE-A78B-4DD1-B2E4-DEC7410B07A8}" type="presParOf" srcId="{60160B39-BAE8-4802-8F40-F4C2366B88A2}" destId="{688DC86C-A6F4-4EE7-8BC4-8054E02212F5}" srcOrd="15" destOrd="0" presId="urn:microsoft.com/office/officeart/2005/8/layout/list1"/>
-    <dgm:cxn modelId="{6DB6C5BC-54DA-40BF-8993-61AA25246BA1}" type="presParOf" srcId="{60160B39-BAE8-4802-8F40-F4C2366B88A2}" destId="{5EAED80D-0763-48D5-A0DB-4EBF5FB84D92}" srcOrd="16" destOrd="0" presId="urn:microsoft.com/office/officeart/2005/8/layout/list1"/>
-    <dgm:cxn modelId="{19808A60-63F4-47A2-8128-C12C159F5212}" type="presParOf" srcId="{5EAED80D-0763-48D5-A0DB-4EBF5FB84D92}" destId="{F0491164-1170-4EB7-802D-1304FCE97EFC}" srcOrd="0" destOrd="0" presId="urn:microsoft.com/office/officeart/2005/8/layout/list1"/>
-    <dgm:cxn modelId="{96FB4D97-1142-4FAB-B1FD-AC73E9CD8761}" type="presParOf" srcId="{5EAED80D-0763-48D5-A0DB-4EBF5FB84D92}" destId="{76EB66D1-08D6-42F1-828F-BCEEC2ABE6CE}" srcOrd="1" destOrd="0" presId="urn:microsoft.com/office/officeart/2005/8/layout/list1"/>
-    <dgm:cxn modelId="{3FCEFA5F-7175-4E84-8572-4B164D48F986}" type="presParOf" srcId="{60160B39-BAE8-4802-8F40-F4C2366B88A2}" destId="{F609347D-D64C-4DB1-B00A-52D417876C07}" srcOrd="17" destOrd="0" presId="urn:microsoft.com/office/officeart/2005/8/layout/list1"/>
-    <dgm:cxn modelId="{9294C1FB-AADB-49F9-BCDB-10CC1A1CD264}" type="presParOf" srcId="{60160B39-BAE8-4802-8F40-F4C2366B88A2}" destId="{8BA69FF2-D222-4410-AC35-78F9C1773FB8}" srcOrd="18" destOrd="0" presId="urn:microsoft.com/office/officeart/2005/8/layout/list1"/>
-    <dgm:cxn modelId="{FB63B6D6-EAC4-46C0-818F-F13CA502C639}" type="presParOf" srcId="{60160B39-BAE8-4802-8F40-F4C2366B88A2}" destId="{6128ECD8-2251-4E1A-949A-9426B65F793B}" srcOrd="19" destOrd="0" presId="urn:microsoft.com/office/officeart/2005/8/layout/list1"/>
-    <dgm:cxn modelId="{16EA78CC-7F11-4BB7-B470-AD1B3E1A765C}" type="presParOf" srcId="{60160B39-BAE8-4802-8F40-F4C2366B88A2}" destId="{06855A46-5BAC-4FFF-877E-D6B3B5EEF201}" srcOrd="20" destOrd="0" presId="urn:microsoft.com/office/officeart/2005/8/layout/list1"/>
-    <dgm:cxn modelId="{125144EB-0F0C-41F5-8B23-35DCB1D97446}" type="presParOf" srcId="{06855A46-5BAC-4FFF-877E-D6B3B5EEF201}" destId="{628F743A-D8FC-4F89-87ED-F71C83D711F0}" srcOrd="0" destOrd="0" presId="urn:microsoft.com/office/officeart/2005/8/layout/list1"/>
-    <dgm:cxn modelId="{DEFF6C08-48FD-4498-8FA1-E45069D7813E}" type="presParOf" srcId="{06855A46-5BAC-4FFF-877E-D6B3B5EEF201}" destId="{4C432B39-BEA9-470E-BE2A-FB0E190207B4}" srcOrd="1" destOrd="0" presId="urn:microsoft.com/office/officeart/2005/8/layout/list1"/>
-    <dgm:cxn modelId="{50F1B399-6BB9-4F85-A3F8-C65ECAAE16BC}" type="presParOf" srcId="{60160B39-BAE8-4802-8F40-F4C2366B88A2}" destId="{AA83490D-F6AF-40F6-8225-C9484AABC881}" srcOrd="21" destOrd="0" presId="urn:microsoft.com/office/officeart/2005/8/layout/list1"/>
-    <dgm:cxn modelId="{9C2B0565-1B0B-4C82-BE8F-8161A1C9AC21}" type="presParOf" srcId="{60160B39-BAE8-4802-8F40-F4C2366B88A2}" destId="{DEF03059-3453-41E9-8F3C-3624E6A7D9E8}" srcOrd="22" destOrd="0" presId="urn:microsoft.com/office/officeart/2005/8/layout/list1"/>
+    <dgm:cxn modelId="{70829585-28D7-4C4B-ACF3-6B9E477C330D}" type="presOf" srcId="{CBEC49FD-FDD7-4D40-B569-A3E9F3DE1D6D}" destId="{60160B39-BAE8-4802-8F40-F4C2366B88A2}" srcOrd="0" destOrd="0" presId="urn:microsoft.com/office/officeart/2005/8/layout/list1"/>
+    <dgm:cxn modelId="{4B5662B7-E240-467A-916B-49716DE4E31C}" type="presParOf" srcId="{60160B39-BAE8-4802-8F40-F4C2366B88A2}" destId="{6A64DC53-E659-4A41-A37B-4F5AF85EE153}" srcOrd="0" destOrd="0" presId="urn:microsoft.com/office/officeart/2005/8/layout/list1"/>
+    <dgm:cxn modelId="{D69E5B64-BFD3-42EB-BAE4-0A1B1E0BD8AF}" type="presParOf" srcId="{6A64DC53-E659-4A41-A37B-4F5AF85EE153}" destId="{95A9BA99-7608-4E7D-8A65-4C529A05E567}" srcOrd="0" destOrd="0" presId="urn:microsoft.com/office/officeart/2005/8/layout/list1"/>
+    <dgm:cxn modelId="{FAFCECE9-38EA-4A38-A89D-31246AC73541}" type="presParOf" srcId="{6A64DC53-E659-4A41-A37B-4F5AF85EE153}" destId="{95EC9326-6A40-4B05-8EC3-C3DED1CB735A}" srcOrd="1" destOrd="0" presId="urn:microsoft.com/office/officeart/2005/8/layout/list1"/>
+    <dgm:cxn modelId="{D1502283-1138-4494-BE78-690A0EC4AE80}" type="presParOf" srcId="{60160B39-BAE8-4802-8F40-F4C2366B88A2}" destId="{207B29C4-0D3D-4F6B-82E0-48167C3C2C82}" srcOrd="1" destOrd="0" presId="urn:microsoft.com/office/officeart/2005/8/layout/list1"/>
+    <dgm:cxn modelId="{EDF21129-6439-430C-9365-DC4B431EA33F}" type="presParOf" srcId="{60160B39-BAE8-4802-8F40-F4C2366B88A2}" destId="{A66683C2-26B1-4C23-B360-9D2BAFD0C851}" srcOrd="2" destOrd="0" presId="urn:microsoft.com/office/officeart/2005/8/layout/list1"/>
+    <dgm:cxn modelId="{0C92F7E1-226E-4B38-B6D5-B525BAB3F7E1}" type="presParOf" srcId="{60160B39-BAE8-4802-8F40-F4C2366B88A2}" destId="{BC5FDC7D-C64E-49B7-BBED-1A8DB934EAAD}" srcOrd="3" destOrd="0" presId="urn:microsoft.com/office/officeart/2005/8/layout/list1"/>
+    <dgm:cxn modelId="{189912AF-E6A3-4437-92A5-9E32D24AF50F}" type="presParOf" srcId="{60160B39-BAE8-4802-8F40-F4C2366B88A2}" destId="{B2AE31D5-5C4E-4AB1-A188-FCA53234A378}" srcOrd="4" destOrd="0" presId="urn:microsoft.com/office/officeart/2005/8/layout/list1"/>
+    <dgm:cxn modelId="{741DA37F-A3C9-4605-AA40-14DD86BB8DFA}" type="presParOf" srcId="{B2AE31D5-5C4E-4AB1-A188-FCA53234A378}" destId="{479D12AA-4664-4DFD-B240-F7E0C9109846}" srcOrd="0" destOrd="0" presId="urn:microsoft.com/office/officeart/2005/8/layout/list1"/>
+    <dgm:cxn modelId="{8181A06C-EBBA-4448-93A1-1C6B5B1E21BD}" type="presParOf" srcId="{B2AE31D5-5C4E-4AB1-A188-FCA53234A378}" destId="{879D6D88-54DF-49DB-9F8C-84ABCE432FFD}" srcOrd="1" destOrd="0" presId="urn:microsoft.com/office/officeart/2005/8/layout/list1"/>
+    <dgm:cxn modelId="{6AD8700C-CF3E-4630-9612-EDD66552B616}" type="presParOf" srcId="{60160B39-BAE8-4802-8F40-F4C2366B88A2}" destId="{666A04F4-F87E-41B2-89BD-4C6A78C5C38A}" srcOrd="5" destOrd="0" presId="urn:microsoft.com/office/officeart/2005/8/layout/list1"/>
+    <dgm:cxn modelId="{CCDF20E0-10E8-4AA5-911D-A13A305720C5}" type="presParOf" srcId="{60160B39-BAE8-4802-8F40-F4C2366B88A2}" destId="{C77DA1B2-D6BD-4271-9C3B-7D1DFB990B3A}" srcOrd="6" destOrd="0" presId="urn:microsoft.com/office/officeart/2005/8/layout/list1"/>
+    <dgm:cxn modelId="{9129D571-A427-4BBE-8CF1-2A5C90759B72}" type="presParOf" srcId="{60160B39-BAE8-4802-8F40-F4C2366B88A2}" destId="{6B3DD937-B14B-485C-A51C-09D03B0DA719}" srcOrd="7" destOrd="0" presId="urn:microsoft.com/office/officeart/2005/8/layout/list1"/>
+    <dgm:cxn modelId="{9EF30390-B6A0-4E6C-A51D-6A0D1EE4DA95}" type="presParOf" srcId="{60160B39-BAE8-4802-8F40-F4C2366B88A2}" destId="{7B3F408A-8919-4C9B-98B2-F809770E789C}" srcOrd="8" destOrd="0" presId="urn:microsoft.com/office/officeart/2005/8/layout/list1"/>
+    <dgm:cxn modelId="{4061009E-2477-4E3F-BA0A-0BF34682B828}" type="presParOf" srcId="{7B3F408A-8919-4C9B-98B2-F809770E789C}" destId="{2866F9F6-ABD1-4168-AC70-DE3C70837449}" srcOrd="0" destOrd="0" presId="urn:microsoft.com/office/officeart/2005/8/layout/list1"/>
+    <dgm:cxn modelId="{CFA78771-ECC0-4143-A202-11DFA09C4570}" type="presParOf" srcId="{7B3F408A-8919-4C9B-98B2-F809770E789C}" destId="{61A8FF2B-4D84-4C1A-888C-919C92B5C383}" srcOrd="1" destOrd="0" presId="urn:microsoft.com/office/officeart/2005/8/layout/list1"/>
+    <dgm:cxn modelId="{22012BB4-B641-461E-B904-D6F097727C7C}" type="presParOf" srcId="{60160B39-BAE8-4802-8F40-F4C2366B88A2}" destId="{156BB70E-A1F0-4AFC-8616-959788D91C02}" srcOrd="9" destOrd="0" presId="urn:microsoft.com/office/officeart/2005/8/layout/list1"/>
+    <dgm:cxn modelId="{2F2E9786-BC89-419C-9D16-6490729E0D2C}" type="presParOf" srcId="{60160B39-BAE8-4802-8F40-F4C2366B88A2}" destId="{6D302AF8-5834-4A7F-8CD5-ED9087A0AF58}" srcOrd="10" destOrd="0" presId="urn:microsoft.com/office/officeart/2005/8/layout/list1"/>
+    <dgm:cxn modelId="{BA011DD5-A89B-402A-97F0-7401176C21D1}" type="presParOf" srcId="{60160B39-BAE8-4802-8F40-F4C2366B88A2}" destId="{802DD56D-5718-4E81-9B1B-EF64735A292E}" srcOrd="11" destOrd="0" presId="urn:microsoft.com/office/officeart/2005/8/layout/list1"/>
+    <dgm:cxn modelId="{A68A407A-8E09-48B9-ADE9-3300096E815D}" type="presParOf" srcId="{60160B39-BAE8-4802-8F40-F4C2366B88A2}" destId="{B61FF092-425D-4C90-BE05-A71D9E92C301}" srcOrd="12" destOrd="0" presId="urn:microsoft.com/office/officeart/2005/8/layout/list1"/>
+    <dgm:cxn modelId="{FA0DA1A4-5CB3-47A9-BD20-B8FE5E0A5C37}" type="presParOf" srcId="{B61FF092-425D-4C90-BE05-A71D9E92C301}" destId="{67D64E7E-A8DD-4A34-B4EF-80F3FF90CA90}" srcOrd="0" destOrd="0" presId="urn:microsoft.com/office/officeart/2005/8/layout/list1"/>
+    <dgm:cxn modelId="{BEDAE90D-5B2A-4012-BE1B-FD2B81B37B9D}" type="presParOf" srcId="{B61FF092-425D-4C90-BE05-A71D9E92C301}" destId="{C0D758EF-A889-429B-A253-B56476AB03A3}" srcOrd="1" destOrd="0" presId="urn:microsoft.com/office/officeart/2005/8/layout/list1"/>
+    <dgm:cxn modelId="{583BF407-B0D2-472F-BC31-C2EAFEEE4E4B}" type="presParOf" srcId="{60160B39-BAE8-4802-8F40-F4C2366B88A2}" destId="{CFB29FD8-3EDF-4123-ADDC-83B3CFAD65E2}" srcOrd="13" destOrd="0" presId="urn:microsoft.com/office/officeart/2005/8/layout/list1"/>
+    <dgm:cxn modelId="{FD9824E9-55AD-46A3-BDE5-6A3876934D84}" type="presParOf" srcId="{60160B39-BAE8-4802-8F40-F4C2366B88A2}" destId="{037EB1F5-7603-4F33-AD9A-0BF45F7E7DC6}" srcOrd="14" destOrd="0" presId="urn:microsoft.com/office/officeart/2005/8/layout/list1"/>
+    <dgm:cxn modelId="{2B961302-A9A0-4FC7-9E0B-EAC54F6A4C81}" type="presParOf" srcId="{60160B39-BAE8-4802-8F40-F4C2366B88A2}" destId="{688DC86C-A6F4-4EE7-8BC4-8054E02212F5}" srcOrd="15" destOrd="0" presId="urn:microsoft.com/office/officeart/2005/8/layout/list1"/>
+    <dgm:cxn modelId="{11E1B7F3-4622-416E-B13C-0D5FDF3ECE54}" type="presParOf" srcId="{60160B39-BAE8-4802-8F40-F4C2366B88A2}" destId="{5EAED80D-0763-48D5-A0DB-4EBF5FB84D92}" srcOrd="16" destOrd="0" presId="urn:microsoft.com/office/officeart/2005/8/layout/list1"/>
+    <dgm:cxn modelId="{D43DBE68-0608-406A-9A3E-3CC8FC26CC85}" type="presParOf" srcId="{5EAED80D-0763-48D5-A0DB-4EBF5FB84D92}" destId="{F0491164-1170-4EB7-802D-1304FCE97EFC}" srcOrd="0" destOrd="0" presId="urn:microsoft.com/office/officeart/2005/8/layout/list1"/>
+    <dgm:cxn modelId="{607ECC47-9BD8-49A5-889D-1FD112C1A467}" type="presParOf" srcId="{5EAED80D-0763-48D5-A0DB-4EBF5FB84D92}" destId="{76EB66D1-08D6-42F1-828F-BCEEC2ABE6CE}" srcOrd="1" destOrd="0" presId="urn:microsoft.com/office/officeart/2005/8/layout/list1"/>
+    <dgm:cxn modelId="{522532A1-7B52-4E4B-9C6E-FC42599ACAA9}" type="presParOf" srcId="{60160B39-BAE8-4802-8F40-F4C2366B88A2}" destId="{F609347D-D64C-4DB1-B00A-52D417876C07}" srcOrd="17" destOrd="0" presId="urn:microsoft.com/office/officeart/2005/8/layout/list1"/>
+    <dgm:cxn modelId="{4FEEAC87-5427-4CC3-AEF7-A31CA131A798}" type="presParOf" srcId="{60160B39-BAE8-4802-8F40-F4C2366B88A2}" destId="{8BA69FF2-D222-4410-AC35-78F9C1773FB8}" srcOrd="18" destOrd="0" presId="urn:microsoft.com/office/officeart/2005/8/layout/list1"/>
+    <dgm:cxn modelId="{566830A5-DD2F-4280-B746-9C2E642BFAD4}" type="presParOf" srcId="{60160B39-BAE8-4802-8F40-F4C2366B88A2}" destId="{6128ECD8-2251-4E1A-949A-9426B65F793B}" srcOrd="19" destOrd="0" presId="urn:microsoft.com/office/officeart/2005/8/layout/list1"/>
+    <dgm:cxn modelId="{5CBCE88A-ACAA-4D6D-825E-C0FB23728762}" type="presParOf" srcId="{60160B39-BAE8-4802-8F40-F4C2366B88A2}" destId="{06855A46-5BAC-4FFF-877E-D6B3B5EEF201}" srcOrd="20" destOrd="0" presId="urn:microsoft.com/office/officeart/2005/8/layout/list1"/>
+    <dgm:cxn modelId="{F84894FE-EA03-4BF5-9335-0053735E1993}" type="presParOf" srcId="{06855A46-5BAC-4FFF-877E-D6B3B5EEF201}" destId="{628F743A-D8FC-4F89-87ED-F71C83D711F0}" srcOrd="0" destOrd="0" presId="urn:microsoft.com/office/officeart/2005/8/layout/list1"/>
+    <dgm:cxn modelId="{0550758B-8BD2-4104-ADCA-5F3286A54EE5}" type="presParOf" srcId="{06855A46-5BAC-4FFF-877E-D6B3B5EEF201}" destId="{4C432B39-BEA9-470E-BE2A-FB0E190207B4}" srcOrd="1" destOrd="0" presId="urn:microsoft.com/office/officeart/2005/8/layout/list1"/>
+    <dgm:cxn modelId="{F21902AD-5964-4555-88A5-EA65A5ADF03F}" type="presParOf" srcId="{60160B39-BAE8-4802-8F40-F4C2366B88A2}" destId="{AA83490D-F6AF-40F6-8225-C9484AABC881}" srcOrd="21" destOrd="0" presId="urn:microsoft.com/office/officeart/2005/8/layout/list1"/>
+    <dgm:cxn modelId="{5779E187-79F4-42FE-BBFC-47DDCA84A842}" type="presParOf" srcId="{60160B39-BAE8-4802-8F40-F4C2366B88A2}" destId="{DEF03059-3453-41E9-8F3C-3624E6A7D9E8}" srcOrd="22" destOrd="0" presId="urn:microsoft.com/office/officeart/2005/8/layout/list1"/>
   </dgm:cxnLst>
   <dgm:bg/>
   <dgm:whole/>
@@ -18339,37 +17674,37 @@
     </dgm:pt>
   </dgm:ptLst>
   <dgm:cxnLst>
-    <dgm:cxn modelId="{9C711D54-D2A9-4CA3-A30F-68A702FD5DD4}" type="presOf" srcId="{EFEC5679-2622-4BB8-A9E2-E79B12BDA766}" destId="{E2C50F88-9247-40AF-BFDB-38BF3807C715}" srcOrd="0" destOrd="0" presId="urn:microsoft.com/office/officeart/2009/layout/CircleArrowProcess"/>
     <dgm:cxn modelId="{D2B67E5B-99A9-4B69-B0AD-7852C27DBE6D}" srcId="{1A176F2F-EE49-4CEF-91E6-4065F7665040}" destId="{13B21DEA-82DF-459F-A224-6DBA09B0AA36}" srcOrd="2" destOrd="0" parTransId="{EF0DEE23-D7B5-4F36-B303-83865B2C5B87}" sibTransId="{7D5D8E6F-BDAE-4C83-9320-FD41377980EE}"/>
-    <dgm:cxn modelId="{AD91B9EB-4A8A-41C8-98C4-7AC9CC8AE224}" type="presOf" srcId="{13B21DEA-82DF-459F-A224-6DBA09B0AA36}" destId="{F97BA7D3-15B8-4DBA-A550-85E9D0BF4F01}" srcOrd="0" destOrd="0" presId="urn:microsoft.com/office/officeart/2009/layout/CircleArrowProcess"/>
+    <dgm:cxn modelId="{E8AA5818-0155-4FF5-8324-EBA511E0F6E5}" type="presOf" srcId="{EFEC5679-2622-4BB8-A9E2-E79B12BDA766}" destId="{E2C50F88-9247-40AF-BFDB-38BF3807C715}" srcOrd="0" destOrd="0" presId="urn:microsoft.com/office/officeart/2009/layout/CircleArrowProcess"/>
     <dgm:cxn modelId="{A89CC93A-3BEC-4F2A-BF5B-2BD0F9DEFFD4}" srcId="{1A176F2F-EE49-4CEF-91E6-4065F7665040}" destId="{EFEC5679-2622-4BB8-A9E2-E79B12BDA766}" srcOrd="4" destOrd="0" parTransId="{77E46E99-0184-4653-A45E-9B62E21A4808}" sibTransId="{8F81E478-A879-4555-81FF-4BDF89EC08E5}"/>
     <dgm:cxn modelId="{86C62CFC-3934-43DB-9612-E43AD7DC8C99}" srcId="{1A176F2F-EE49-4CEF-91E6-4065F7665040}" destId="{BE2D5C13-4CE9-4ECC-9B92-F17975890C9C}" srcOrd="3" destOrd="0" parTransId="{FCAE33FD-2BE0-4891-82DC-A6F1D902393F}" sibTransId="{90FDCF7B-3DED-42A5-BCE6-4555687B2C94}"/>
-    <dgm:cxn modelId="{7A39CB87-B99A-4695-BEB5-8B695474463E}" type="presOf" srcId="{1A176F2F-EE49-4CEF-91E6-4065F7665040}" destId="{885A656E-532E-4D6E-8A6B-BEABDEEA695C}" srcOrd="0" destOrd="0" presId="urn:microsoft.com/office/officeart/2009/layout/CircleArrowProcess"/>
-    <dgm:cxn modelId="{361F5A79-8AAF-4C7C-91F9-1BD76DFA6F31}" type="presOf" srcId="{2BA13B26-6A3C-4045-8237-098D932264C8}" destId="{168BB7D6-7C40-4619-ABC1-6FC03A4E35A6}" srcOrd="0" destOrd="0" presId="urn:microsoft.com/office/officeart/2009/layout/CircleArrowProcess"/>
-    <dgm:cxn modelId="{F1FB4F74-776C-40D7-BBC2-8065C95E5081}" type="presOf" srcId="{7F3A248A-CDB9-46E0-8337-9011213C9110}" destId="{BCD3A760-E1E2-46D1-9D04-1FBA5805C4AC}" srcOrd="0" destOrd="0" presId="urn:microsoft.com/office/officeart/2009/layout/CircleArrowProcess"/>
-    <dgm:cxn modelId="{5230A402-93AC-46A5-803E-F5AE59FE7742}" type="presOf" srcId="{4F0C2ABF-24C4-48A7-9018-70E3ADA3D69C}" destId="{F5B181A0-E86A-4AD8-8E41-2645A3D64256}" srcOrd="0" destOrd="0" presId="urn:microsoft.com/office/officeart/2009/layout/CircleArrowProcess"/>
-    <dgm:cxn modelId="{035E47F7-1762-4ED8-A909-401ECCD428BE}" type="presOf" srcId="{BE2D5C13-4CE9-4ECC-9B92-F17975890C9C}" destId="{7BAD25BB-4820-4AD1-A2DF-7EE8B1FDD024}" srcOrd="0" destOrd="0" presId="urn:microsoft.com/office/officeart/2009/layout/CircleArrowProcess"/>
+    <dgm:cxn modelId="{D26BF5D0-3966-4A92-88CE-0E1747AC559E}" type="presOf" srcId="{7F3A248A-CDB9-46E0-8337-9011213C9110}" destId="{BCD3A760-E1E2-46D1-9D04-1FBA5805C4AC}" srcOrd="0" destOrd="0" presId="urn:microsoft.com/office/officeart/2009/layout/CircleArrowProcess"/>
+    <dgm:cxn modelId="{86FACC72-93EE-4220-8F5E-43D1EB1BEFD7}" type="presOf" srcId="{2BA13B26-6A3C-4045-8237-098D932264C8}" destId="{168BB7D6-7C40-4619-ABC1-6FC03A4E35A6}" srcOrd="0" destOrd="0" presId="urn:microsoft.com/office/officeart/2009/layout/CircleArrowProcess"/>
+    <dgm:cxn modelId="{646953B5-C8C9-4517-AB3F-489FCD5D318E}" type="presOf" srcId="{1A176F2F-EE49-4CEF-91E6-4065F7665040}" destId="{885A656E-532E-4D6E-8A6B-BEABDEEA695C}" srcOrd="0" destOrd="0" presId="urn:microsoft.com/office/officeart/2009/layout/CircleArrowProcess"/>
+    <dgm:cxn modelId="{CB6CC0E1-FAA7-49B3-97A1-088007CF10BF}" type="presOf" srcId="{BE2D5C13-4CE9-4ECC-9B92-F17975890C9C}" destId="{7BAD25BB-4820-4AD1-A2DF-7EE8B1FDD024}" srcOrd="0" destOrd="0" presId="urn:microsoft.com/office/officeart/2009/layout/CircleArrowProcess"/>
     <dgm:cxn modelId="{E71E6A25-2AD9-4A91-954F-126B5B577467}" srcId="{1A176F2F-EE49-4CEF-91E6-4065F7665040}" destId="{2BA13B26-6A3C-4045-8237-098D932264C8}" srcOrd="1" destOrd="0" parTransId="{321BC063-0EB5-431D-B14B-9510D049FEBB}" sibTransId="{243B76BC-D36D-4A0C-BC8D-5143C37314E9}"/>
     <dgm:cxn modelId="{823A3F9B-C148-43C0-B5BF-AAE57326C740}" srcId="{1A176F2F-EE49-4CEF-91E6-4065F7665040}" destId="{7F3A248A-CDB9-46E0-8337-9011213C9110}" srcOrd="0" destOrd="0" parTransId="{E5885560-188F-42B3-93A2-F12E58B8A66E}" sibTransId="{1DB7B8DA-6738-42C2-A50F-B410FA50227F}"/>
+    <dgm:cxn modelId="{FCEBA5F0-B030-475B-8949-58AA9FE5B49F}" type="presOf" srcId="{4F0C2ABF-24C4-48A7-9018-70E3ADA3D69C}" destId="{F5B181A0-E86A-4AD8-8E41-2645A3D64256}" srcOrd="0" destOrd="0" presId="urn:microsoft.com/office/officeart/2009/layout/CircleArrowProcess"/>
+    <dgm:cxn modelId="{68359E76-F0A0-4752-B0A9-0C26FE6E8E9C}" type="presOf" srcId="{13B21DEA-82DF-459F-A224-6DBA09B0AA36}" destId="{F97BA7D3-15B8-4DBA-A550-85E9D0BF4F01}" srcOrd="0" destOrd="0" presId="urn:microsoft.com/office/officeart/2009/layout/CircleArrowProcess"/>
     <dgm:cxn modelId="{EFE81EB7-29B5-4DE3-AE0B-1D67291E2E2E}" srcId="{1A176F2F-EE49-4CEF-91E6-4065F7665040}" destId="{4F0C2ABF-24C4-48A7-9018-70E3ADA3D69C}" srcOrd="5" destOrd="0" parTransId="{FBA414C5-73F3-4CDF-940C-F3F53556B31A}" sibTransId="{4D100E8D-82EC-4866-B416-FC57DD1917E3}"/>
-    <dgm:cxn modelId="{CC1F8402-F2BA-4E56-8025-ABA56DFD397F}" type="presParOf" srcId="{885A656E-532E-4D6E-8A6B-BEABDEEA695C}" destId="{28B5C9A8-87F2-4B74-884D-14B43E735B00}" srcOrd="0" destOrd="0" presId="urn:microsoft.com/office/officeart/2009/layout/CircleArrowProcess"/>
-    <dgm:cxn modelId="{00F2D21E-7110-48DB-AA07-DCF354A38457}" type="presParOf" srcId="{28B5C9A8-87F2-4B74-884D-14B43E735B00}" destId="{5319FC1E-B3D4-43A9-BB9F-77A6B18D0581}" srcOrd="0" destOrd="0" presId="urn:microsoft.com/office/officeart/2009/layout/CircleArrowProcess"/>
-    <dgm:cxn modelId="{00DDACCA-D731-4E16-A0A4-2EFE8400E847}" type="presParOf" srcId="{885A656E-532E-4D6E-8A6B-BEABDEEA695C}" destId="{BCD3A760-E1E2-46D1-9D04-1FBA5805C4AC}" srcOrd="1" destOrd="0" presId="urn:microsoft.com/office/officeart/2009/layout/CircleArrowProcess"/>
-    <dgm:cxn modelId="{C452E92F-D5D3-43BD-9028-35E390C5DA4D}" type="presParOf" srcId="{885A656E-532E-4D6E-8A6B-BEABDEEA695C}" destId="{FEC0DAA1-CB5D-4515-8F38-BB68D09280B1}" srcOrd="2" destOrd="0" presId="urn:microsoft.com/office/officeart/2009/layout/CircleArrowProcess"/>
-    <dgm:cxn modelId="{3B11CAC4-ABB2-4991-AA6D-669EE8B9D231}" type="presParOf" srcId="{FEC0DAA1-CB5D-4515-8F38-BB68D09280B1}" destId="{B1B329FD-F590-4028-AAB3-3218E6563F5C}" srcOrd="0" destOrd="0" presId="urn:microsoft.com/office/officeart/2009/layout/CircleArrowProcess"/>
-    <dgm:cxn modelId="{F50EA783-A7A2-428A-A0B8-A02D399D0299}" type="presParOf" srcId="{885A656E-532E-4D6E-8A6B-BEABDEEA695C}" destId="{168BB7D6-7C40-4619-ABC1-6FC03A4E35A6}" srcOrd="3" destOrd="0" presId="urn:microsoft.com/office/officeart/2009/layout/CircleArrowProcess"/>
-    <dgm:cxn modelId="{C692A377-56C5-41E5-A3F1-9818C82773AC}" type="presParOf" srcId="{885A656E-532E-4D6E-8A6B-BEABDEEA695C}" destId="{CB45634B-F804-4B73-A107-8B6ACA495B6F}" srcOrd="4" destOrd="0" presId="urn:microsoft.com/office/officeart/2009/layout/CircleArrowProcess"/>
-    <dgm:cxn modelId="{32944257-58E4-44D4-BF57-915CE890E146}" type="presParOf" srcId="{CB45634B-F804-4B73-A107-8B6ACA495B6F}" destId="{765874F3-691E-45F4-869C-BAFA43F09AE8}" srcOrd="0" destOrd="0" presId="urn:microsoft.com/office/officeart/2009/layout/CircleArrowProcess"/>
-    <dgm:cxn modelId="{36C201CA-BFAA-4316-AB41-D244E639BD0F}" type="presParOf" srcId="{885A656E-532E-4D6E-8A6B-BEABDEEA695C}" destId="{F97BA7D3-15B8-4DBA-A550-85E9D0BF4F01}" srcOrd="5" destOrd="0" presId="urn:microsoft.com/office/officeart/2009/layout/CircleArrowProcess"/>
-    <dgm:cxn modelId="{39EDAB62-DED4-41CE-A099-CE3CBA023C99}" type="presParOf" srcId="{885A656E-532E-4D6E-8A6B-BEABDEEA695C}" destId="{C1DD832C-14E8-4A0F-8909-BFA6CE6E28AA}" srcOrd="6" destOrd="0" presId="urn:microsoft.com/office/officeart/2009/layout/CircleArrowProcess"/>
-    <dgm:cxn modelId="{A7F59492-4A1B-48D4-AB5C-9B3F5D262F06}" type="presParOf" srcId="{C1DD832C-14E8-4A0F-8909-BFA6CE6E28AA}" destId="{16A58732-A86A-44AB-9AA6-3B39BDC0576D}" srcOrd="0" destOrd="0" presId="urn:microsoft.com/office/officeart/2009/layout/CircleArrowProcess"/>
-    <dgm:cxn modelId="{FF7FDF71-1233-4EEA-99AE-B9864A559912}" type="presParOf" srcId="{885A656E-532E-4D6E-8A6B-BEABDEEA695C}" destId="{7BAD25BB-4820-4AD1-A2DF-7EE8B1FDD024}" srcOrd="7" destOrd="0" presId="urn:microsoft.com/office/officeart/2009/layout/CircleArrowProcess"/>
-    <dgm:cxn modelId="{8E2E4AC2-CF39-42E4-804F-DB362DAFF5A5}" type="presParOf" srcId="{885A656E-532E-4D6E-8A6B-BEABDEEA695C}" destId="{9ECE4858-DFFB-43E2-B6F8-6955C79DB6B6}" srcOrd="8" destOrd="0" presId="urn:microsoft.com/office/officeart/2009/layout/CircleArrowProcess"/>
-    <dgm:cxn modelId="{61088B99-5EAE-41E0-971E-3BDE3E5368A9}" type="presParOf" srcId="{9ECE4858-DFFB-43E2-B6F8-6955C79DB6B6}" destId="{2283A356-23A2-44CF-98DC-5BABB46DDECA}" srcOrd="0" destOrd="0" presId="urn:microsoft.com/office/officeart/2009/layout/CircleArrowProcess"/>
-    <dgm:cxn modelId="{5F0BBF3A-D3A0-4FE8-B8E4-77D178846E41}" type="presParOf" srcId="{885A656E-532E-4D6E-8A6B-BEABDEEA695C}" destId="{E2C50F88-9247-40AF-BFDB-38BF3807C715}" srcOrd="9" destOrd="0" presId="urn:microsoft.com/office/officeart/2009/layout/CircleArrowProcess"/>
-    <dgm:cxn modelId="{610E9459-9B55-4947-9BF0-C5A580B59DEC}" type="presParOf" srcId="{885A656E-532E-4D6E-8A6B-BEABDEEA695C}" destId="{33B16AF4-5FA8-48BF-9FC7-C3EEF1820137}" srcOrd="10" destOrd="0" presId="urn:microsoft.com/office/officeart/2009/layout/CircleArrowProcess"/>
-    <dgm:cxn modelId="{BD24C824-FE15-416E-AF2E-EA1021EA4036}" type="presParOf" srcId="{33B16AF4-5FA8-48BF-9FC7-C3EEF1820137}" destId="{0FB9DDC1-8EF2-4907-BDBC-E72C6ABF7CED}" srcOrd="0" destOrd="0" presId="urn:microsoft.com/office/officeart/2009/layout/CircleArrowProcess"/>
-    <dgm:cxn modelId="{AF9043BB-A58D-415F-A1B8-D11CF0BD7543}" type="presParOf" srcId="{885A656E-532E-4D6E-8A6B-BEABDEEA695C}" destId="{F5B181A0-E86A-4AD8-8E41-2645A3D64256}" srcOrd="11" destOrd="0" presId="urn:microsoft.com/office/officeart/2009/layout/CircleArrowProcess"/>
+    <dgm:cxn modelId="{362BF785-7A11-480D-BD04-90449D3CE928}" type="presParOf" srcId="{885A656E-532E-4D6E-8A6B-BEABDEEA695C}" destId="{28B5C9A8-87F2-4B74-884D-14B43E735B00}" srcOrd="0" destOrd="0" presId="urn:microsoft.com/office/officeart/2009/layout/CircleArrowProcess"/>
+    <dgm:cxn modelId="{49DD1C12-715E-4560-A9EB-79B8193FF091}" type="presParOf" srcId="{28B5C9A8-87F2-4B74-884D-14B43E735B00}" destId="{5319FC1E-B3D4-43A9-BB9F-77A6B18D0581}" srcOrd="0" destOrd="0" presId="urn:microsoft.com/office/officeart/2009/layout/CircleArrowProcess"/>
+    <dgm:cxn modelId="{8AFA588F-F3CE-4A61-BB33-EB200ED7F4AF}" type="presParOf" srcId="{885A656E-532E-4D6E-8A6B-BEABDEEA695C}" destId="{BCD3A760-E1E2-46D1-9D04-1FBA5805C4AC}" srcOrd="1" destOrd="0" presId="urn:microsoft.com/office/officeart/2009/layout/CircleArrowProcess"/>
+    <dgm:cxn modelId="{144FFB54-1E85-4E8D-A7D0-11F61B4BD39F}" type="presParOf" srcId="{885A656E-532E-4D6E-8A6B-BEABDEEA695C}" destId="{FEC0DAA1-CB5D-4515-8F38-BB68D09280B1}" srcOrd="2" destOrd="0" presId="urn:microsoft.com/office/officeart/2009/layout/CircleArrowProcess"/>
+    <dgm:cxn modelId="{04644786-5463-44A2-86D0-C273E3B859E4}" type="presParOf" srcId="{FEC0DAA1-CB5D-4515-8F38-BB68D09280B1}" destId="{B1B329FD-F590-4028-AAB3-3218E6563F5C}" srcOrd="0" destOrd="0" presId="urn:microsoft.com/office/officeart/2009/layout/CircleArrowProcess"/>
+    <dgm:cxn modelId="{D47C17B1-7FBB-462C-B074-0CE9AF05CF01}" type="presParOf" srcId="{885A656E-532E-4D6E-8A6B-BEABDEEA695C}" destId="{168BB7D6-7C40-4619-ABC1-6FC03A4E35A6}" srcOrd="3" destOrd="0" presId="urn:microsoft.com/office/officeart/2009/layout/CircleArrowProcess"/>
+    <dgm:cxn modelId="{DBB48180-A7D9-4B6D-8FC8-AF37BEB4D2E1}" type="presParOf" srcId="{885A656E-532E-4D6E-8A6B-BEABDEEA695C}" destId="{CB45634B-F804-4B73-A107-8B6ACA495B6F}" srcOrd="4" destOrd="0" presId="urn:microsoft.com/office/officeart/2009/layout/CircleArrowProcess"/>
+    <dgm:cxn modelId="{6CF43156-80AF-499B-9D2D-65721601F871}" type="presParOf" srcId="{CB45634B-F804-4B73-A107-8B6ACA495B6F}" destId="{765874F3-691E-45F4-869C-BAFA43F09AE8}" srcOrd="0" destOrd="0" presId="urn:microsoft.com/office/officeart/2009/layout/CircleArrowProcess"/>
+    <dgm:cxn modelId="{2B81800E-9F96-47AE-9074-4D7F366B8156}" type="presParOf" srcId="{885A656E-532E-4D6E-8A6B-BEABDEEA695C}" destId="{F97BA7D3-15B8-4DBA-A550-85E9D0BF4F01}" srcOrd="5" destOrd="0" presId="urn:microsoft.com/office/officeart/2009/layout/CircleArrowProcess"/>
+    <dgm:cxn modelId="{DE5F4523-7D8E-42B3-8E1C-596558DB6C44}" type="presParOf" srcId="{885A656E-532E-4D6E-8A6B-BEABDEEA695C}" destId="{C1DD832C-14E8-4A0F-8909-BFA6CE6E28AA}" srcOrd="6" destOrd="0" presId="urn:microsoft.com/office/officeart/2009/layout/CircleArrowProcess"/>
+    <dgm:cxn modelId="{23CEE09E-27A4-4491-9E15-EFF2CCE9CF98}" type="presParOf" srcId="{C1DD832C-14E8-4A0F-8909-BFA6CE6E28AA}" destId="{16A58732-A86A-44AB-9AA6-3B39BDC0576D}" srcOrd="0" destOrd="0" presId="urn:microsoft.com/office/officeart/2009/layout/CircleArrowProcess"/>
+    <dgm:cxn modelId="{C52326A2-964D-4B5D-A149-452EF525514C}" type="presParOf" srcId="{885A656E-532E-4D6E-8A6B-BEABDEEA695C}" destId="{7BAD25BB-4820-4AD1-A2DF-7EE8B1FDD024}" srcOrd="7" destOrd="0" presId="urn:microsoft.com/office/officeart/2009/layout/CircleArrowProcess"/>
+    <dgm:cxn modelId="{2A94A1AD-86E9-474C-B7F5-3F72F0A5F4F7}" type="presParOf" srcId="{885A656E-532E-4D6E-8A6B-BEABDEEA695C}" destId="{9ECE4858-DFFB-43E2-B6F8-6955C79DB6B6}" srcOrd="8" destOrd="0" presId="urn:microsoft.com/office/officeart/2009/layout/CircleArrowProcess"/>
+    <dgm:cxn modelId="{3514CE00-7AAD-477A-A3D2-F59889703F02}" type="presParOf" srcId="{9ECE4858-DFFB-43E2-B6F8-6955C79DB6B6}" destId="{2283A356-23A2-44CF-98DC-5BABB46DDECA}" srcOrd="0" destOrd="0" presId="urn:microsoft.com/office/officeart/2009/layout/CircleArrowProcess"/>
+    <dgm:cxn modelId="{2704F0E2-7F8A-4A82-9A3A-BC89905375F2}" type="presParOf" srcId="{885A656E-532E-4D6E-8A6B-BEABDEEA695C}" destId="{E2C50F88-9247-40AF-BFDB-38BF3807C715}" srcOrd="9" destOrd="0" presId="urn:microsoft.com/office/officeart/2009/layout/CircleArrowProcess"/>
+    <dgm:cxn modelId="{CB077ECC-094E-4BA6-B132-5FD0BB712CA2}" type="presParOf" srcId="{885A656E-532E-4D6E-8A6B-BEABDEEA695C}" destId="{33B16AF4-5FA8-48BF-9FC7-C3EEF1820137}" srcOrd="10" destOrd="0" presId="urn:microsoft.com/office/officeart/2009/layout/CircleArrowProcess"/>
+    <dgm:cxn modelId="{3CEF5E51-53CA-440F-99C8-9B156F73B802}" type="presParOf" srcId="{33B16AF4-5FA8-48BF-9FC7-C3EEF1820137}" destId="{0FB9DDC1-8EF2-4907-BDBC-E72C6ABF7CED}" srcOrd="0" destOrd="0" presId="urn:microsoft.com/office/officeart/2009/layout/CircleArrowProcess"/>
+    <dgm:cxn modelId="{007D9BA2-8A73-40FE-B4F3-F7CC03EBC3FF}" type="presParOf" srcId="{885A656E-532E-4D6E-8A6B-BEABDEEA695C}" destId="{F5B181A0-E86A-4AD8-8E41-2645A3D64256}" srcOrd="11" destOrd="0" presId="urn:microsoft.com/office/officeart/2009/layout/CircleArrowProcess"/>
   </dgm:cxnLst>
   <dgm:bg/>
   <dgm:whole/>
@@ -20606,147 +19941,147 @@
   </dgm:ptLst>
   <dgm:cxnLst>
     <dgm:cxn modelId="{05F847D3-91AA-44AB-8CFD-823885FE15CC}" srcId="{A22E0D96-0980-493D-A7CD-3F4D7BB44C6A}" destId="{B624D085-97EE-48CB-B7F7-4BF0FA2FB11B}" srcOrd="0" destOrd="0" parTransId="{82AF3881-C0EE-467D-A764-9D17E37892C6}" sibTransId="{FD04F941-B2D9-415E-B97F-B87B3FFD7BB4}"/>
-    <dgm:cxn modelId="{D71AD1CD-8C08-44FD-931F-83020B193E38}" type="presOf" srcId="{291E3B9E-73D3-4979-924C-230F4BCAA038}" destId="{5C93AC3F-C624-4DA7-9B74-7E549948E973}" srcOrd="0" destOrd="0" presId="urn:microsoft.com/office/officeart/2005/8/layout/orgChart1"/>
-    <dgm:cxn modelId="{3729AD6B-EA61-4DE0-B50C-1656927BC97B}" type="presOf" srcId="{652696ED-41D3-4ADD-94A8-F04B2530A2A7}" destId="{461A9132-C57C-4006-9554-E3D4CF16617D}" srcOrd="0" destOrd="0" presId="urn:microsoft.com/office/officeart/2005/8/layout/orgChart1"/>
-    <dgm:cxn modelId="{7F693064-9AEB-455B-B75A-62AA88930222}" type="presOf" srcId="{652696ED-41D3-4ADD-94A8-F04B2530A2A7}" destId="{18F226C9-EAC2-429D-9338-21A25E1426B9}" srcOrd="1" destOrd="0" presId="urn:microsoft.com/office/officeart/2005/8/layout/orgChart1"/>
-    <dgm:cxn modelId="{47DD8621-8C41-4556-8D35-FD72A81CD4A8}" type="presOf" srcId="{417C6D3F-9CA1-4F80-9916-F65A4FB1B527}" destId="{AAF225FD-7EDD-402A-80E7-7E6F8EAC3645}" srcOrd="0" destOrd="0" presId="urn:microsoft.com/office/officeart/2005/8/layout/orgChart1"/>
-    <dgm:cxn modelId="{BBBB3E45-E15C-446F-ABEE-5A65C33A7021}" type="presOf" srcId="{39937B47-8E20-4344-80BB-23540415EFA4}" destId="{B36EC893-E667-4033-91BB-CED0FA905065}" srcOrd="1" destOrd="0" presId="urn:microsoft.com/office/officeart/2005/8/layout/orgChart1"/>
-    <dgm:cxn modelId="{C9D37965-1F0F-43E7-9871-FCF5BD2CD3B8}" type="presOf" srcId="{1DD987DB-4FD2-4333-A370-C03D0DCB0F35}" destId="{4EEAEE3E-D4D3-4C73-B178-20B969E77515}" srcOrd="0" destOrd="0" presId="urn:microsoft.com/office/officeart/2005/8/layout/orgChart1"/>
-    <dgm:cxn modelId="{8D014E7A-1560-4232-8720-5146C664F287}" type="presOf" srcId="{B624D085-97EE-48CB-B7F7-4BF0FA2FB11B}" destId="{E028F5A3-A6F6-4DA4-B0D1-40AE6058A3FA}" srcOrd="1" destOrd="0" presId="urn:microsoft.com/office/officeart/2005/8/layout/orgChart1"/>
-    <dgm:cxn modelId="{D0119181-9301-4EC4-8AED-65B6306EA51A}" type="presOf" srcId="{23F669F4-7329-4493-8990-B363F9E7C531}" destId="{2DE4F79E-24ED-4F94-B751-A574DEDD7C64}" srcOrd="1" destOrd="0" presId="urn:microsoft.com/office/officeart/2005/8/layout/orgChart1"/>
-    <dgm:cxn modelId="{82611710-38D1-4F95-98C1-2D878B567D34}" type="presOf" srcId="{FFC9A63A-34E4-4675-A9A1-DF7665838DDD}" destId="{D6F837E7-CF65-432E-86B4-FCE766888D78}" srcOrd="0" destOrd="0" presId="urn:microsoft.com/office/officeart/2005/8/layout/orgChart1"/>
-    <dgm:cxn modelId="{E0DB5AB6-E463-445C-AD3B-5EE61E66B1E2}" type="presOf" srcId="{115F183E-457E-4077-88A5-F03C9BF5FD8D}" destId="{B0AE9E42-0CEA-479E-9C64-609CC85D131E}" srcOrd="0" destOrd="0" presId="urn:microsoft.com/office/officeart/2005/8/layout/orgChart1"/>
-    <dgm:cxn modelId="{B614BAED-AE4D-4F3D-8EAC-CA8385B99672}" type="presOf" srcId="{36012770-5454-4841-BD39-7EBC6E8349A8}" destId="{699E1209-A7A2-476E-93AD-7F07D7735B50}" srcOrd="0" destOrd="0" presId="urn:microsoft.com/office/officeart/2005/8/layout/orgChart1"/>
+    <dgm:cxn modelId="{B515E995-39CB-434C-8CD0-8A07A1AD15F5}" type="presOf" srcId="{D1AFE100-CF32-456C-B944-A481F603E96E}" destId="{2D2BAD4E-D894-45BA-A740-233579668D68}" srcOrd="0" destOrd="0" presId="urn:microsoft.com/office/officeart/2005/8/layout/orgChart1"/>
+    <dgm:cxn modelId="{6A67E7F1-BDBC-42DB-9019-02AACF832DA4}" type="presOf" srcId="{0FF56357-B7BB-48F1-8864-2655E26A7DA1}" destId="{DCE51424-4E6A-40E7-B391-9133C2624A0F}" srcOrd="0" destOrd="0" presId="urn:microsoft.com/office/officeart/2005/8/layout/orgChart1"/>
+    <dgm:cxn modelId="{5035B22A-0AA3-4886-B487-E1E44B8B72C7}" type="presOf" srcId="{291E3B9E-73D3-4979-924C-230F4BCAA038}" destId="{5C93AC3F-C624-4DA7-9B74-7E549948E973}" srcOrd="0" destOrd="0" presId="urn:microsoft.com/office/officeart/2005/8/layout/orgChart1"/>
+    <dgm:cxn modelId="{27A4BF77-E97E-4C3A-8664-551E15E81281}" type="presOf" srcId="{8ED2F470-B9C1-4DEB-8CC1-41BE7655C49F}" destId="{38F125D1-CA6E-4136-8B86-4FED14ADBA28}" srcOrd="0" destOrd="0" presId="urn:microsoft.com/office/officeart/2005/8/layout/orgChart1"/>
+    <dgm:cxn modelId="{7BC9E053-CC20-4A29-9AC7-E1456E151A8B}" type="presOf" srcId="{74381676-9294-41AB-8FBB-10A998690678}" destId="{3EEA901B-3F8A-4EBB-885F-5F59BDAAB9A4}" srcOrd="0" destOrd="0" presId="urn:microsoft.com/office/officeart/2005/8/layout/orgChart1"/>
+    <dgm:cxn modelId="{0F8335F3-9914-46B3-83B9-ED25F14CF0C5}" type="presOf" srcId="{652696ED-41D3-4ADD-94A8-F04B2530A2A7}" destId="{461A9132-C57C-4006-9554-E3D4CF16617D}" srcOrd="0" destOrd="0" presId="urn:microsoft.com/office/officeart/2005/8/layout/orgChart1"/>
+    <dgm:cxn modelId="{17BBB60F-3141-4BFC-9635-4DB2D25AB8E9}" type="presOf" srcId="{947319E2-A596-4FB6-BF01-5C5BBACA6848}" destId="{3D3182FD-0C83-4458-89DE-B8B34BE21DB2}" srcOrd="0" destOrd="0" presId="urn:microsoft.com/office/officeart/2005/8/layout/orgChart1"/>
+    <dgm:cxn modelId="{FA04F88E-ABE2-451F-AAB5-5AECF254CC2D}" type="presOf" srcId="{36012770-5454-4841-BD39-7EBC6E8349A8}" destId="{3E177988-EEE2-4F34-88E1-61440A8945C8}" srcOrd="1" destOrd="0" presId="urn:microsoft.com/office/officeart/2005/8/layout/orgChart1"/>
+    <dgm:cxn modelId="{F060FEE4-3E75-40D6-882C-E273E6ED1884}" type="presOf" srcId="{B624D085-97EE-48CB-B7F7-4BF0FA2FB11B}" destId="{BE97593F-C35D-4E80-B7A3-769006F97F2D}" srcOrd="0" destOrd="0" presId="urn:microsoft.com/office/officeart/2005/8/layout/orgChart1"/>
+    <dgm:cxn modelId="{90729F81-7BE5-4CDE-955D-1BB576DFB060}" type="presOf" srcId="{6B5B6937-5C3A-49BD-BC66-498AE4ECA907}" destId="{02C4303D-0760-45E3-8C63-DAAD2F10374A}" srcOrd="0" destOrd="0" presId="urn:microsoft.com/office/officeart/2005/8/layout/orgChart1"/>
+    <dgm:cxn modelId="{C1E506F3-DBD7-4255-B896-76A71D98E330}" type="presOf" srcId="{1DD987DB-4FD2-4333-A370-C03D0DCB0F35}" destId="{4EEAEE3E-D4D3-4C73-B178-20B969E77515}" srcOrd="0" destOrd="0" presId="urn:microsoft.com/office/officeart/2005/8/layout/orgChart1"/>
+    <dgm:cxn modelId="{43605EDA-E33C-4ACF-B18F-DBF63BF31F12}" type="presOf" srcId="{417C6D3F-9CA1-4F80-9916-F65A4FB1B527}" destId="{AAF225FD-7EDD-402A-80E7-7E6F8EAC3645}" srcOrd="0" destOrd="0" presId="urn:microsoft.com/office/officeart/2005/8/layout/orgChart1"/>
     <dgm:cxn modelId="{EA584279-764B-43B0-B29E-35E1E4FC310F}" srcId="{417C6D3F-9CA1-4F80-9916-F65A4FB1B527}" destId="{D1AFE100-CF32-456C-B944-A481F603E96E}" srcOrd="4" destOrd="0" parTransId="{6FB6B171-C181-44FF-B76D-40895A16435F}" sibTransId="{1D9F4443-8428-4B54-AC9B-5EDB535FDAD3}"/>
     <dgm:cxn modelId="{5A12B925-20AC-4483-837A-4334BC303C6A}" srcId="{417C6D3F-9CA1-4F80-9916-F65A4FB1B527}" destId="{CF79C6F1-4519-4F2F-BF73-12AFD1F655B6}" srcOrd="0" destOrd="0" parTransId="{00FE0D36-97F3-4A3D-949F-BA10EBB4B568}" sibTransId="{83E4D2E9-C5D3-4FFD-931C-19A75A4C2DC0}"/>
+    <dgm:cxn modelId="{13888689-B87B-4CCB-B8B0-C789C0EF3738}" type="presOf" srcId="{652696ED-41D3-4ADD-94A8-F04B2530A2A7}" destId="{18F226C9-EAC2-429D-9338-21A25E1426B9}" srcOrd="1" destOrd="0" presId="urn:microsoft.com/office/officeart/2005/8/layout/orgChart1"/>
     <dgm:cxn modelId="{C3250646-3E20-4A32-B292-F1E5383DAFDD}" srcId="{39937B47-8E20-4344-80BB-23540415EFA4}" destId="{36A7FF67-7063-49AC-B5D3-7416052C2C02}" srcOrd="1" destOrd="0" parTransId="{74381676-9294-41AB-8FBB-10A998690678}" sibTransId="{DE13D6E5-A59B-406A-8476-A548B63637C8}"/>
+    <dgm:cxn modelId="{004470E9-C3AA-4983-BCDB-79DF3E8BE827}" type="presOf" srcId="{417C6D3F-9CA1-4F80-9916-F65A4FB1B527}" destId="{3AE58573-6068-4D25-8B58-0FBA2C4C7E44}" srcOrd="1" destOrd="0" presId="urn:microsoft.com/office/officeart/2005/8/layout/orgChart1"/>
     <dgm:cxn modelId="{ABFCCDFA-79C4-4ED9-82BB-D9902A2103A5}" srcId="{417C6D3F-9CA1-4F80-9916-F65A4FB1B527}" destId="{1DD987DB-4FD2-4333-A370-C03D0DCB0F35}" srcOrd="1" destOrd="0" parTransId="{FFC9A63A-34E4-4675-A9A1-DF7665838DDD}" sibTransId="{A021E3DA-1D83-41AC-8E2B-E53EEC30E0B0}"/>
-    <dgm:cxn modelId="{BB4D703B-2236-445C-A37E-3E249A748F13}" type="presOf" srcId="{417C6D3F-9CA1-4F80-9916-F65A4FB1B527}" destId="{3AE58573-6068-4D25-8B58-0FBA2C4C7E44}" srcOrd="1" destOrd="0" presId="urn:microsoft.com/office/officeart/2005/8/layout/orgChart1"/>
-    <dgm:cxn modelId="{9C0CA972-2F75-4AE1-ABB5-CADC99B45406}" type="presOf" srcId="{8ED2F470-B9C1-4DEB-8CC1-41BE7655C49F}" destId="{38F125D1-CA6E-4136-8B86-4FED14ADBA28}" srcOrd="0" destOrd="0" presId="urn:microsoft.com/office/officeart/2005/8/layout/orgChart1"/>
+    <dgm:cxn modelId="{E97BE1BB-9E08-4604-91D8-DBB7FE6D5778}" type="presOf" srcId="{23F669F4-7329-4493-8990-B363F9E7C531}" destId="{2DE4F79E-24ED-4F94-B751-A574DEDD7C64}" srcOrd="1" destOrd="0" presId="urn:microsoft.com/office/officeart/2005/8/layout/orgChart1"/>
     <dgm:cxn modelId="{4C5D6F29-E92E-4973-A9B1-226617915E5C}" srcId="{B624D085-97EE-48CB-B7F7-4BF0FA2FB11B}" destId="{417C6D3F-9CA1-4F80-9916-F65A4FB1B527}" srcOrd="1" destOrd="0" parTransId="{DDC7CC36-BEEE-4AE0-8487-6721C30330E6}" sibTransId="{06D53351-84BE-4DF6-B62C-34CB86EB981E}"/>
-    <dgm:cxn modelId="{7C6ED665-36D1-4868-80E8-7450CBC4D877}" type="presOf" srcId="{36A7FF67-7063-49AC-B5D3-7416052C2C02}" destId="{69901507-5C9D-47F3-98C8-636263C7C92A}" srcOrd="1" destOrd="0" presId="urn:microsoft.com/office/officeart/2005/8/layout/orgChart1"/>
-    <dgm:cxn modelId="{1F4DF58D-27CE-48A2-B467-55C2A09A21F9}" type="presOf" srcId="{23F669F4-7329-4493-8990-B363F9E7C531}" destId="{0B1A6964-97AD-4757-A395-CF8994F071E0}" srcOrd="0" destOrd="0" presId="urn:microsoft.com/office/officeart/2005/8/layout/orgChart1"/>
+    <dgm:cxn modelId="{AAEAB178-2F43-4B4E-AB8A-89278A8A11A1}" type="presOf" srcId="{23F669F4-7329-4493-8990-B363F9E7C531}" destId="{0B1A6964-97AD-4757-A395-CF8994F071E0}" srcOrd="0" destOrd="0" presId="urn:microsoft.com/office/officeart/2005/8/layout/orgChart1"/>
+    <dgm:cxn modelId="{B6A70269-708C-40AA-8FC4-7F30D576A62E}" type="presOf" srcId="{D1AFE100-CF32-456C-B944-A481F603E96E}" destId="{8B1BEF34-0779-4F96-9628-D52292F5F68E}" srcOrd="1" destOrd="0" presId="urn:microsoft.com/office/officeart/2005/8/layout/orgChart1"/>
+    <dgm:cxn modelId="{4202290E-5672-4D9D-AA60-CA7FDA880FBA}" type="presOf" srcId="{FB8E9687-8B55-4EF3-B9AB-F5C080653026}" destId="{20DB009F-8239-4928-A9F7-D98FE1EFE254}" srcOrd="0" destOrd="0" presId="urn:microsoft.com/office/officeart/2005/8/layout/orgChart1"/>
+    <dgm:cxn modelId="{04D543DC-609F-4A8F-85F2-3C5140C4BFB9}" type="presOf" srcId="{36A7FF67-7063-49AC-B5D3-7416052C2C02}" destId="{D4674D75-4E74-4947-BABC-730D5DA4CF48}" srcOrd="0" destOrd="0" presId="urn:microsoft.com/office/officeart/2005/8/layout/orgChart1"/>
     <dgm:cxn modelId="{15D02024-00EB-45EC-86F2-C491D26694BB}" srcId="{39937B47-8E20-4344-80BB-23540415EFA4}" destId="{877C6503-4C63-4AB0-B456-0C7830E8DA57}" srcOrd="2" destOrd="0" parTransId="{291E3B9E-73D3-4979-924C-230F4BCAA038}" sibTransId="{3412DB7F-8976-4E2C-996C-2B1B96E2AFDB}"/>
-    <dgm:cxn modelId="{C3578BDB-8050-4133-AA64-084022EB26E1}" type="presOf" srcId="{A954F36C-7E4D-4D60-A9D1-27EBBA1078F1}" destId="{E9C9BCA0-1D03-42C2-96F9-0FBF57FF9CCE}" srcOrd="0" destOrd="0" presId="urn:microsoft.com/office/officeart/2005/8/layout/orgChart1"/>
+    <dgm:cxn modelId="{ED598780-3176-488B-813B-31690D6559B4}" type="presOf" srcId="{A22E0D96-0980-493D-A7CD-3F4D7BB44C6A}" destId="{5C300972-E606-493C-AC6D-7F616631F60A}" srcOrd="0" destOrd="0" presId="urn:microsoft.com/office/officeart/2005/8/layout/orgChart1"/>
     <dgm:cxn modelId="{59B0FA55-6AD5-4FA1-9403-723813F14471}" srcId="{39937B47-8E20-4344-80BB-23540415EFA4}" destId="{23F669F4-7329-4493-8990-B363F9E7C531}" srcOrd="3" destOrd="0" parTransId="{8ED2F470-B9C1-4DEB-8CC1-41BE7655C49F}" sibTransId="{A51BB6A5-BC3D-4184-A119-AA09641870DC}"/>
-    <dgm:cxn modelId="{B731E5AF-674D-4ADA-A1BF-FAA32B3EE2E2}" type="presOf" srcId="{CF79C6F1-4519-4F2F-BF73-12AFD1F655B6}" destId="{7AB67EA9-FF59-4575-A3D7-53D070D443B3}" srcOrd="1" destOrd="0" presId="urn:microsoft.com/office/officeart/2005/8/layout/orgChart1"/>
-    <dgm:cxn modelId="{6CCD0227-3D33-45D8-98E7-6219D6EB20BB}" type="presOf" srcId="{0FF56357-B7BB-48F1-8864-2655E26A7DA1}" destId="{4F4EEBED-D001-45E6-890F-60AF4E43EAAE}" srcOrd="1" destOrd="0" presId="urn:microsoft.com/office/officeart/2005/8/layout/orgChart1"/>
-    <dgm:cxn modelId="{30107C3B-1C15-4FDA-898E-996279EC7B77}" type="presOf" srcId="{6FB6B171-C181-44FF-B76D-40895A16435F}" destId="{E66DA91C-E4F9-4B5A-9417-20762A732D54}" srcOrd="0" destOrd="0" presId="urn:microsoft.com/office/officeart/2005/8/layout/orgChart1"/>
-    <dgm:cxn modelId="{3B6D9E22-F1A4-4A65-BCBF-19B9CC725ED8}" type="presOf" srcId="{D803DFD1-1D8A-4E6C-B77F-2C12456E311F}" destId="{72180EFE-5766-473E-A2EB-2ABCFE7D28F7}" srcOrd="0" destOrd="0" presId="urn:microsoft.com/office/officeart/2005/8/layout/orgChart1"/>
-    <dgm:cxn modelId="{DF786C74-ECFD-42DB-8BC3-C79BCB0D7411}" type="presOf" srcId="{CF79C6F1-4519-4F2F-BF73-12AFD1F655B6}" destId="{82E16197-9038-4722-AF1B-D6EB8B3AD838}" srcOrd="0" destOrd="0" presId="urn:microsoft.com/office/officeart/2005/8/layout/orgChart1"/>
-    <dgm:cxn modelId="{A4C80E13-3E72-4238-BF74-0AA77451DED0}" type="presOf" srcId="{36012770-5454-4841-BD39-7EBC6E8349A8}" destId="{3E177988-EEE2-4F34-88E1-61440A8945C8}" srcOrd="1" destOrd="0" presId="urn:microsoft.com/office/officeart/2005/8/layout/orgChart1"/>
-    <dgm:cxn modelId="{57EEFC21-2E37-4B30-9E4B-412927E3B7F8}" type="presOf" srcId="{877C6503-4C63-4AB0-B456-0C7830E8DA57}" destId="{D4309386-55DA-4DEB-941F-9D5814A52897}" srcOrd="0" destOrd="0" presId="urn:microsoft.com/office/officeart/2005/8/layout/orgChart1"/>
-    <dgm:cxn modelId="{51506271-E1E2-4E2B-A463-F926507DFCDB}" type="presOf" srcId="{1DD987DB-4FD2-4333-A370-C03D0DCB0F35}" destId="{BEEBD514-05CA-4D55-957C-EDD95F7FE1FE}" srcOrd="1" destOrd="0" presId="urn:microsoft.com/office/officeart/2005/8/layout/orgChart1"/>
+    <dgm:cxn modelId="{CE4F88D4-DC7C-4BFE-9D3B-AD16D23F913E}" type="presOf" srcId="{115F183E-457E-4077-88A5-F03C9BF5FD8D}" destId="{B0AE9E42-0CEA-479E-9C64-609CC85D131E}" srcOrd="0" destOrd="0" presId="urn:microsoft.com/office/officeart/2005/8/layout/orgChart1"/>
+    <dgm:cxn modelId="{25E6F39D-C1B0-4426-A525-BF7C9DB4964F}" type="presOf" srcId="{DDC7CC36-BEEE-4AE0-8487-6721C30330E6}" destId="{3DE7C717-D1E9-41B1-AF20-55EADFB09255}" srcOrd="0" destOrd="0" presId="urn:microsoft.com/office/officeart/2005/8/layout/orgChart1"/>
+    <dgm:cxn modelId="{F2D9C2B4-96AF-4EF3-A0BE-F07FF4126E56}" type="presOf" srcId="{36A7FF67-7063-49AC-B5D3-7416052C2C02}" destId="{69901507-5C9D-47F3-98C8-636263C7C92A}" srcOrd="1" destOrd="0" presId="urn:microsoft.com/office/officeart/2005/8/layout/orgChart1"/>
+    <dgm:cxn modelId="{1AFBBD61-5054-4460-9B5B-D92723739E22}" type="presOf" srcId="{CF79C6F1-4519-4F2F-BF73-12AFD1F655B6}" destId="{82E16197-9038-4722-AF1B-D6EB8B3AD838}" srcOrd="0" destOrd="0" presId="urn:microsoft.com/office/officeart/2005/8/layout/orgChart1"/>
+    <dgm:cxn modelId="{1075D4CA-91F2-49BA-98A9-476EAB18BB45}" type="presOf" srcId="{1DD987DB-4FD2-4333-A370-C03D0DCB0F35}" destId="{BEEBD514-05CA-4D55-957C-EDD95F7FE1FE}" srcOrd="1" destOrd="0" presId="urn:microsoft.com/office/officeart/2005/8/layout/orgChart1"/>
+    <dgm:cxn modelId="{45B7FDBD-D16F-4E7F-AEDD-162FB55D41C1}" type="presOf" srcId="{00FE0D36-97F3-4A3D-949F-BA10EBB4B568}" destId="{6DEA9DF4-A656-4602-836A-E810F13F7B59}" srcOrd="0" destOrd="0" presId="urn:microsoft.com/office/officeart/2005/8/layout/orgChart1"/>
+    <dgm:cxn modelId="{688A21B0-B369-46F1-80C8-26F47F6B6644}" type="presOf" srcId="{0FF56357-B7BB-48F1-8864-2655E26A7DA1}" destId="{4F4EEBED-D001-45E6-890F-60AF4E43EAAE}" srcOrd="1" destOrd="0" presId="urn:microsoft.com/office/officeart/2005/8/layout/orgChart1"/>
     <dgm:cxn modelId="{330D8214-6502-4C13-B576-C33DB5B125AE}" srcId="{B624D085-97EE-48CB-B7F7-4BF0FA2FB11B}" destId="{39937B47-8E20-4344-80BB-23540415EFA4}" srcOrd="0" destOrd="0" parTransId="{115F183E-457E-4077-88A5-F03C9BF5FD8D}" sibTransId="{F54161FB-619E-4239-8456-73F36216D887}"/>
-    <dgm:cxn modelId="{F67F3209-F4FC-4380-91D6-C48919B7E755}" type="presOf" srcId="{D1AFE100-CF32-456C-B944-A481F603E96E}" destId="{2D2BAD4E-D894-45BA-A740-233579668D68}" srcOrd="0" destOrd="0" presId="urn:microsoft.com/office/officeart/2005/8/layout/orgChart1"/>
-    <dgm:cxn modelId="{9392FAD6-045E-4244-99E5-E2B48BC8C5CD}" type="presOf" srcId="{39937B47-8E20-4344-80BB-23540415EFA4}" destId="{F79D4C59-2BFF-44D0-BAE1-0083BB8DC662}" srcOrd="0" destOrd="0" presId="urn:microsoft.com/office/officeart/2005/8/layout/orgChart1"/>
     <dgm:cxn modelId="{F3E989CA-C7E0-48FE-A59B-F885A053C386}" srcId="{417C6D3F-9CA1-4F80-9916-F65A4FB1B527}" destId="{A954F36C-7E4D-4D60-A9D1-27EBBA1078F1}" srcOrd="2" destOrd="0" parTransId="{FB8E9687-8B55-4EF3-B9AB-F5C080653026}" sibTransId="{4DAA62BA-0DC9-43CE-8EB2-DC2D15B56C2D}"/>
     <dgm:cxn modelId="{6D1D6BC3-179F-4288-969B-9905D496F64B}" srcId="{417C6D3F-9CA1-4F80-9916-F65A4FB1B527}" destId="{652696ED-41D3-4ADD-94A8-F04B2530A2A7}" srcOrd="5" destOrd="0" parTransId="{947319E2-A596-4FB6-BF01-5C5BBACA6848}" sibTransId="{982E7D74-4D59-4380-AE8F-3A3E25650F6D}"/>
-    <dgm:cxn modelId="{BE1B6C94-FD4A-4B4E-AD0C-76AED0D212B0}" type="presOf" srcId="{D1AFE100-CF32-456C-B944-A481F603E96E}" destId="{8B1BEF34-0779-4F96-9628-D52292F5F68E}" srcOrd="1" destOrd="0" presId="urn:microsoft.com/office/officeart/2005/8/layout/orgChart1"/>
-    <dgm:cxn modelId="{54138E86-FDBD-465A-BE31-84773A085907}" type="presOf" srcId="{877C6503-4C63-4AB0-B456-0C7830E8DA57}" destId="{68869FF3-7DFD-42C5-BE10-9EB9E71DBE9E}" srcOrd="1" destOrd="0" presId="urn:microsoft.com/office/officeart/2005/8/layout/orgChart1"/>
-    <dgm:cxn modelId="{FE5590BA-6F8F-492F-B7E7-46B0BFA7CA8D}" type="presOf" srcId="{FB8E9687-8B55-4EF3-B9AB-F5C080653026}" destId="{20DB009F-8239-4928-A9F7-D98FE1EFE254}" srcOrd="0" destOrd="0" presId="urn:microsoft.com/office/officeart/2005/8/layout/orgChart1"/>
+    <dgm:cxn modelId="{4270ED5C-4AFE-4E4F-81F2-ADBEEEC725D0}" type="presOf" srcId="{36012770-5454-4841-BD39-7EBC6E8349A8}" destId="{699E1209-A7A2-476E-93AD-7F07D7735B50}" srcOrd="0" destOrd="0" presId="urn:microsoft.com/office/officeart/2005/8/layout/orgChart1"/>
+    <dgm:cxn modelId="{C8DD0225-F66F-42D6-B24D-5D75081ACC59}" type="presOf" srcId="{A954F36C-7E4D-4D60-A9D1-27EBBA1078F1}" destId="{3F28F116-B540-4EFC-93B8-2CAA730E28BB}" srcOrd="1" destOrd="0" presId="urn:microsoft.com/office/officeart/2005/8/layout/orgChart1"/>
+    <dgm:cxn modelId="{8078AA92-C68E-4B5E-8B9E-0DB642505665}" type="presOf" srcId="{877C6503-4C63-4AB0-B456-0C7830E8DA57}" destId="{D4309386-55DA-4DEB-941F-9D5814A52897}" srcOrd="0" destOrd="0" presId="urn:microsoft.com/office/officeart/2005/8/layout/orgChart1"/>
     <dgm:cxn modelId="{979737E8-FA7E-4636-A948-E61E23636059}" srcId="{417C6D3F-9CA1-4F80-9916-F65A4FB1B527}" destId="{0FF56357-B7BB-48F1-8864-2655E26A7DA1}" srcOrd="3" destOrd="0" parTransId="{D803DFD1-1D8A-4E6C-B77F-2C12456E311F}" sibTransId="{37DEBBB2-4EFC-4178-B365-F25FAB5ADEB8}"/>
-    <dgm:cxn modelId="{01BB43C8-0A69-427A-811F-C03C8FC5BBE2}" type="presOf" srcId="{74381676-9294-41AB-8FBB-10A998690678}" destId="{3EEA901B-3F8A-4EBB-885F-5F59BDAAB9A4}" srcOrd="0" destOrd="0" presId="urn:microsoft.com/office/officeart/2005/8/layout/orgChart1"/>
-    <dgm:cxn modelId="{B77D933E-B574-4853-AC37-514E7AF3A419}" type="presOf" srcId="{947319E2-A596-4FB6-BF01-5C5BBACA6848}" destId="{3D3182FD-0C83-4458-89DE-B8B34BE21DB2}" srcOrd="0" destOrd="0" presId="urn:microsoft.com/office/officeart/2005/8/layout/orgChart1"/>
-    <dgm:cxn modelId="{4E8BDB1C-6E8B-4DA3-AB75-58F519EF61F2}" type="presOf" srcId="{36A7FF67-7063-49AC-B5D3-7416052C2C02}" destId="{D4674D75-4E74-4947-BABC-730D5DA4CF48}" srcOrd="0" destOrd="0" presId="urn:microsoft.com/office/officeart/2005/8/layout/orgChart1"/>
-    <dgm:cxn modelId="{FA40B95E-A66C-4C31-8587-8306FED14253}" type="presOf" srcId="{6B5B6937-5C3A-49BD-BC66-498AE4ECA907}" destId="{02C4303D-0760-45E3-8C63-DAAD2F10374A}" srcOrd="0" destOrd="0" presId="urn:microsoft.com/office/officeart/2005/8/layout/orgChart1"/>
-    <dgm:cxn modelId="{9F131DC0-10AB-4114-9BF7-F39F44619FF4}" type="presOf" srcId="{DDC7CC36-BEEE-4AE0-8487-6721C30330E6}" destId="{3DE7C717-D1E9-41B1-AF20-55EADFB09255}" srcOrd="0" destOrd="0" presId="urn:microsoft.com/office/officeart/2005/8/layout/orgChart1"/>
-    <dgm:cxn modelId="{C04D6392-1C69-4BE8-AEFB-ED3541043267}" type="presOf" srcId="{A22E0D96-0980-493D-A7CD-3F4D7BB44C6A}" destId="{5C300972-E606-493C-AC6D-7F616631F60A}" srcOrd="0" destOrd="0" presId="urn:microsoft.com/office/officeart/2005/8/layout/orgChart1"/>
-    <dgm:cxn modelId="{22BACAF9-0C14-43BF-B08A-46D681E7FF99}" type="presOf" srcId="{00FE0D36-97F3-4A3D-949F-BA10EBB4B568}" destId="{6DEA9DF4-A656-4602-836A-E810F13F7B59}" srcOrd="0" destOrd="0" presId="urn:microsoft.com/office/officeart/2005/8/layout/orgChart1"/>
-    <dgm:cxn modelId="{2D2EB037-BDCA-4014-976F-086A6F1DFAE5}" type="presOf" srcId="{B624D085-97EE-48CB-B7F7-4BF0FA2FB11B}" destId="{BE97593F-C35D-4E80-B7A3-769006F97F2D}" srcOrd="0" destOrd="0" presId="urn:microsoft.com/office/officeart/2005/8/layout/orgChart1"/>
+    <dgm:cxn modelId="{4143E823-7B35-4F44-968B-9A2750B7F6A2}" type="presOf" srcId="{39937B47-8E20-4344-80BB-23540415EFA4}" destId="{F79D4C59-2BFF-44D0-BAE1-0083BB8DC662}" srcOrd="0" destOrd="0" presId="urn:microsoft.com/office/officeart/2005/8/layout/orgChart1"/>
+    <dgm:cxn modelId="{146F23BC-22FA-479D-A9A3-3380BA80FF31}" type="presOf" srcId="{877C6503-4C63-4AB0-B456-0C7830E8DA57}" destId="{68869FF3-7DFD-42C5-BE10-9EB9E71DBE9E}" srcOrd="1" destOrd="0" presId="urn:microsoft.com/office/officeart/2005/8/layout/orgChart1"/>
+    <dgm:cxn modelId="{898DFE81-FB19-4007-8ECD-23BF981CD0BC}" type="presOf" srcId="{A954F36C-7E4D-4D60-A9D1-27EBBA1078F1}" destId="{E9C9BCA0-1D03-42C2-96F9-0FBF57FF9CCE}" srcOrd="0" destOrd="0" presId="urn:microsoft.com/office/officeart/2005/8/layout/orgChart1"/>
+    <dgm:cxn modelId="{C4FC7851-1DDE-44FD-872E-AEDC1D2293A9}" type="presOf" srcId="{FFC9A63A-34E4-4675-A9A1-DF7665838DDD}" destId="{D6F837E7-CF65-432E-86B4-FCE766888D78}" srcOrd="0" destOrd="0" presId="urn:microsoft.com/office/officeart/2005/8/layout/orgChart1"/>
+    <dgm:cxn modelId="{FB96F092-3A86-46F0-A7CF-6127F8F6D7A7}" type="presOf" srcId="{6FB6B171-C181-44FF-B76D-40895A16435F}" destId="{E66DA91C-E4F9-4B5A-9417-20762A732D54}" srcOrd="0" destOrd="0" presId="urn:microsoft.com/office/officeart/2005/8/layout/orgChart1"/>
+    <dgm:cxn modelId="{8CD90F8B-8BD4-486C-ADB1-F4085AE41EC6}" type="presOf" srcId="{D803DFD1-1D8A-4E6C-B77F-2C12456E311F}" destId="{72180EFE-5766-473E-A2EB-2ABCFE7D28F7}" srcOrd="0" destOrd="0" presId="urn:microsoft.com/office/officeart/2005/8/layout/orgChart1"/>
     <dgm:cxn modelId="{200EEA51-BE42-4466-858C-11F6AD30743A}" srcId="{39937B47-8E20-4344-80BB-23540415EFA4}" destId="{36012770-5454-4841-BD39-7EBC6E8349A8}" srcOrd="0" destOrd="0" parTransId="{6B5B6937-5C3A-49BD-BC66-498AE4ECA907}" sibTransId="{40E8DFDA-BB00-49AE-BD3A-316260ED0713}"/>
-    <dgm:cxn modelId="{A8C9BDBC-0B62-4E47-B264-DE2411A79A10}" type="presOf" srcId="{A954F36C-7E4D-4D60-A9D1-27EBBA1078F1}" destId="{3F28F116-B540-4EFC-93B8-2CAA730E28BB}" srcOrd="1" destOrd="0" presId="urn:microsoft.com/office/officeart/2005/8/layout/orgChart1"/>
-    <dgm:cxn modelId="{79B232EE-EF25-443D-A2C6-66A1D74B8165}" type="presOf" srcId="{0FF56357-B7BB-48F1-8864-2655E26A7DA1}" destId="{DCE51424-4E6A-40E7-B391-9133C2624A0F}" srcOrd="0" destOrd="0" presId="urn:microsoft.com/office/officeart/2005/8/layout/orgChart1"/>
-    <dgm:cxn modelId="{6C92A449-03A0-4179-BE4E-91957C7BF8AB}" type="presParOf" srcId="{5C300972-E606-493C-AC6D-7F616631F60A}" destId="{E065B25E-73D9-4E15-BD0D-AC5F0C1712DA}" srcOrd="0" destOrd="0" presId="urn:microsoft.com/office/officeart/2005/8/layout/orgChart1"/>
-    <dgm:cxn modelId="{1FA2086B-5419-49EF-8577-8C844F61A7CA}" type="presParOf" srcId="{E065B25E-73D9-4E15-BD0D-AC5F0C1712DA}" destId="{A5646213-6478-47D3-888F-8290E7DB1065}" srcOrd="0" destOrd="0" presId="urn:microsoft.com/office/officeart/2005/8/layout/orgChart1"/>
-    <dgm:cxn modelId="{F5DF0ED8-1897-42E0-AE0B-AD6C9D1F135C}" type="presParOf" srcId="{A5646213-6478-47D3-888F-8290E7DB1065}" destId="{BE97593F-C35D-4E80-B7A3-769006F97F2D}" srcOrd="0" destOrd="0" presId="urn:microsoft.com/office/officeart/2005/8/layout/orgChart1"/>
-    <dgm:cxn modelId="{5477A514-0F6B-4801-B87D-8CF790538F72}" type="presParOf" srcId="{A5646213-6478-47D3-888F-8290E7DB1065}" destId="{E028F5A3-A6F6-4DA4-B0D1-40AE6058A3FA}" srcOrd="1" destOrd="0" presId="urn:microsoft.com/office/officeart/2005/8/layout/orgChart1"/>
-    <dgm:cxn modelId="{9D4AB7DD-1DE9-4DE3-9FE7-5DAF7576F656}" type="presParOf" srcId="{E065B25E-73D9-4E15-BD0D-AC5F0C1712DA}" destId="{1FE508FF-1F82-4032-A831-30F1E1484AEF}" srcOrd="1" destOrd="0" presId="urn:microsoft.com/office/officeart/2005/8/layout/orgChart1"/>
-    <dgm:cxn modelId="{FA00FDD0-79D5-4938-882E-3F3604E65CF0}" type="presParOf" srcId="{1FE508FF-1F82-4032-A831-30F1E1484AEF}" destId="{B0AE9E42-0CEA-479E-9C64-609CC85D131E}" srcOrd="0" destOrd="0" presId="urn:microsoft.com/office/officeart/2005/8/layout/orgChart1"/>
-    <dgm:cxn modelId="{EF48EE9C-B03E-4F01-8BA2-F281A54A7739}" type="presParOf" srcId="{1FE508FF-1F82-4032-A831-30F1E1484AEF}" destId="{B713B65D-D7D2-45F0-9781-27033793C9C6}" srcOrd="1" destOrd="0" presId="urn:microsoft.com/office/officeart/2005/8/layout/orgChart1"/>
-    <dgm:cxn modelId="{511F5088-836C-4DA6-9000-C5FD73BF02B2}" type="presParOf" srcId="{B713B65D-D7D2-45F0-9781-27033793C9C6}" destId="{B5920523-29AB-477E-AB73-4A2B47975715}" srcOrd="0" destOrd="0" presId="urn:microsoft.com/office/officeart/2005/8/layout/orgChart1"/>
-    <dgm:cxn modelId="{24B1ACC0-48C1-4A68-BEC5-299FB1F40020}" type="presParOf" srcId="{B5920523-29AB-477E-AB73-4A2B47975715}" destId="{F79D4C59-2BFF-44D0-BAE1-0083BB8DC662}" srcOrd="0" destOrd="0" presId="urn:microsoft.com/office/officeart/2005/8/layout/orgChart1"/>
-    <dgm:cxn modelId="{99504861-3D69-4DBC-9A0D-EF3B8490D451}" type="presParOf" srcId="{B5920523-29AB-477E-AB73-4A2B47975715}" destId="{B36EC893-E667-4033-91BB-CED0FA905065}" srcOrd="1" destOrd="0" presId="urn:microsoft.com/office/officeart/2005/8/layout/orgChart1"/>
-    <dgm:cxn modelId="{25F656BF-3ABA-4435-9870-505491D63F79}" type="presParOf" srcId="{B713B65D-D7D2-45F0-9781-27033793C9C6}" destId="{84C90DD9-C05B-4DC7-8009-BDDACB334F20}" srcOrd="1" destOrd="0" presId="urn:microsoft.com/office/officeart/2005/8/layout/orgChart1"/>
-    <dgm:cxn modelId="{99667D4D-0F5B-452E-A045-11E8C4C34513}" type="presParOf" srcId="{84C90DD9-C05B-4DC7-8009-BDDACB334F20}" destId="{02C4303D-0760-45E3-8C63-DAAD2F10374A}" srcOrd="0" destOrd="0" presId="urn:microsoft.com/office/officeart/2005/8/layout/orgChart1"/>
-    <dgm:cxn modelId="{D4916ACA-220D-4FBA-B02E-CFEA12C2FEBC}" type="presParOf" srcId="{84C90DD9-C05B-4DC7-8009-BDDACB334F20}" destId="{D7538F40-73B4-4B3F-8C5E-6F5A21BBCE36}" srcOrd="1" destOrd="0" presId="urn:microsoft.com/office/officeart/2005/8/layout/orgChart1"/>
-    <dgm:cxn modelId="{380C5D64-38DB-4F38-A938-5B6FB34607E8}" type="presParOf" srcId="{D7538F40-73B4-4B3F-8C5E-6F5A21BBCE36}" destId="{9C8FCB1B-3831-44E5-A8F7-EC9CBE49DDC4}" srcOrd="0" destOrd="0" presId="urn:microsoft.com/office/officeart/2005/8/layout/orgChart1"/>
-    <dgm:cxn modelId="{91BE293E-610A-4C41-9395-4F8AE65831F0}" type="presParOf" srcId="{9C8FCB1B-3831-44E5-A8F7-EC9CBE49DDC4}" destId="{699E1209-A7A2-476E-93AD-7F07D7735B50}" srcOrd="0" destOrd="0" presId="urn:microsoft.com/office/officeart/2005/8/layout/orgChart1"/>
-    <dgm:cxn modelId="{047E2B7D-9208-4B76-83BE-EA0F0B910595}" type="presParOf" srcId="{9C8FCB1B-3831-44E5-A8F7-EC9CBE49DDC4}" destId="{3E177988-EEE2-4F34-88E1-61440A8945C8}" srcOrd="1" destOrd="0" presId="urn:microsoft.com/office/officeart/2005/8/layout/orgChart1"/>
-    <dgm:cxn modelId="{AA6565A3-8B84-48E6-B1BB-DF570879984E}" type="presParOf" srcId="{D7538F40-73B4-4B3F-8C5E-6F5A21BBCE36}" destId="{3DA370BC-F60A-418D-86A1-6713B873C6ED}" srcOrd="1" destOrd="0" presId="urn:microsoft.com/office/officeart/2005/8/layout/orgChart1"/>
-    <dgm:cxn modelId="{F512B11C-CC18-4F63-81A7-C90CFBB44568}" type="presParOf" srcId="{D7538F40-73B4-4B3F-8C5E-6F5A21BBCE36}" destId="{7FEBE06F-AFD9-474B-9A59-11175BF4C183}" srcOrd="2" destOrd="0" presId="urn:microsoft.com/office/officeart/2005/8/layout/orgChart1"/>
-    <dgm:cxn modelId="{265CE80D-2612-44E7-A2A4-CCB5B4FCB6FB}" type="presParOf" srcId="{84C90DD9-C05B-4DC7-8009-BDDACB334F20}" destId="{3EEA901B-3F8A-4EBB-885F-5F59BDAAB9A4}" srcOrd="2" destOrd="0" presId="urn:microsoft.com/office/officeart/2005/8/layout/orgChart1"/>
-    <dgm:cxn modelId="{7AD16F92-7092-4104-B406-D07254895530}" type="presParOf" srcId="{84C90DD9-C05B-4DC7-8009-BDDACB334F20}" destId="{BF5860CF-B56E-49BB-BAF6-BE7994B657B2}" srcOrd="3" destOrd="0" presId="urn:microsoft.com/office/officeart/2005/8/layout/orgChart1"/>
-    <dgm:cxn modelId="{991F9A05-A1C9-4CF1-B245-B1AAD7BBCE87}" type="presParOf" srcId="{BF5860CF-B56E-49BB-BAF6-BE7994B657B2}" destId="{3C5646DC-51DA-4604-B18C-807FFFC7B92D}" srcOrd="0" destOrd="0" presId="urn:microsoft.com/office/officeart/2005/8/layout/orgChart1"/>
-    <dgm:cxn modelId="{AEEA40FD-206D-45A5-9F4A-503A4DCCE0FD}" type="presParOf" srcId="{3C5646DC-51DA-4604-B18C-807FFFC7B92D}" destId="{D4674D75-4E74-4947-BABC-730D5DA4CF48}" srcOrd="0" destOrd="0" presId="urn:microsoft.com/office/officeart/2005/8/layout/orgChart1"/>
-    <dgm:cxn modelId="{0E0E7401-84F6-49AE-A663-6C2D8EDEADF1}" type="presParOf" srcId="{3C5646DC-51DA-4604-B18C-807FFFC7B92D}" destId="{69901507-5C9D-47F3-98C8-636263C7C92A}" srcOrd="1" destOrd="0" presId="urn:microsoft.com/office/officeart/2005/8/layout/orgChart1"/>
-    <dgm:cxn modelId="{6CC3ADFD-A686-4BED-845A-3823E1A987CF}" type="presParOf" srcId="{BF5860CF-B56E-49BB-BAF6-BE7994B657B2}" destId="{CD364600-A483-4E08-A458-A1A4108B41B5}" srcOrd="1" destOrd="0" presId="urn:microsoft.com/office/officeart/2005/8/layout/orgChart1"/>
-    <dgm:cxn modelId="{872F6744-B098-44F7-9261-46E483A33217}" type="presParOf" srcId="{BF5860CF-B56E-49BB-BAF6-BE7994B657B2}" destId="{DEC401C0-5F62-4738-9987-52090FBE2B68}" srcOrd="2" destOrd="0" presId="urn:microsoft.com/office/officeart/2005/8/layout/orgChart1"/>
-    <dgm:cxn modelId="{22CAE496-DF39-46D0-907A-E33AE8E17133}" type="presParOf" srcId="{84C90DD9-C05B-4DC7-8009-BDDACB334F20}" destId="{5C93AC3F-C624-4DA7-9B74-7E549948E973}" srcOrd="4" destOrd="0" presId="urn:microsoft.com/office/officeart/2005/8/layout/orgChart1"/>
-    <dgm:cxn modelId="{58D683C6-5FFA-42D7-BA8E-35786CEE94CC}" type="presParOf" srcId="{84C90DD9-C05B-4DC7-8009-BDDACB334F20}" destId="{CC07904E-225A-4103-A9E2-EE55F18D1B84}" srcOrd="5" destOrd="0" presId="urn:microsoft.com/office/officeart/2005/8/layout/orgChart1"/>
-    <dgm:cxn modelId="{36D647BF-6675-4153-9CB9-778ADEAAE39E}" type="presParOf" srcId="{CC07904E-225A-4103-A9E2-EE55F18D1B84}" destId="{CC7D7506-B9D3-424F-8FEC-AD0E2C77543B}" srcOrd="0" destOrd="0" presId="urn:microsoft.com/office/officeart/2005/8/layout/orgChart1"/>
-    <dgm:cxn modelId="{13C27229-2CCC-4E51-B190-4D10E1FC6986}" type="presParOf" srcId="{CC7D7506-B9D3-424F-8FEC-AD0E2C77543B}" destId="{D4309386-55DA-4DEB-941F-9D5814A52897}" srcOrd="0" destOrd="0" presId="urn:microsoft.com/office/officeart/2005/8/layout/orgChart1"/>
-    <dgm:cxn modelId="{938A3111-05CF-49F6-96E1-10424BAB0450}" type="presParOf" srcId="{CC7D7506-B9D3-424F-8FEC-AD0E2C77543B}" destId="{68869FF3-7DFD-42C5-BE10-9EB9E71DBE9E}" srcOrd="1" destOrd="0" presId="urn:microsoft.com/office/officeart/2005/8/layout/orgChart1"/>
-    <dgm:cxn modelId="{D3CF03E3-ED43-4E3C-9087-5322DCBBA85F}" type="presParOf" srcId="{CC07904E-225A-4103-A9E2-EE55F18D1B84}" destId="{8F05EB27-9A3C-442A-9F47-78EE3ACF7D97}" srcOrd="1" destOrd="0" presId="urn:microsoft.com/office/officeart/2005/8/layout/orgChart1"/>
-    <dgm:cxn modelId="{4905C7EC-D14A-4EF6-916E-8344596773B0}" type="presParOf" srcId="{CC07904E-225A-4103-A9E2-EE55F18D1B84}" destId="{19ACA4A7-43B6-4BBC-A9CE-C76357CBA940}" srcOrd="2" destOrd="0" presId="urn:microsoft.com/office/officeart/2005/8/layout/orgChart1"/>
-    <dgm:cxn modelId="{5FF69499-AE96-489C-8F62-CE9E424D9D79}" type="presParOf" srcId="{84C90DD9-C05B-4DC7-8009-BDDACB334F20}" destId="{38F125D1-CA6E-4136-8B86-4FED14ADBA28}" srcOrd="6" destOrd="0" presId="urn:microsoft.com/office/officeart/2005/8/layout/orgChart1"/>
-    <dgm:cxn modelId="{B82C0D26-3408-4964-9A39-F0A21B4D30AA}" type="presParOf" srcId="{84C90DD9-C05B-4DC7-8009-BDDACB334F20}" destId="{07D16CAC-C6D8-49DA-AFC1-6CB0D11AADF9}" srcOrd="7" destOrd="0" presId="urn:microsoft.com/office/officeart/2005/8/layout/orgChart1"/>
-    <dgm:cxn modelId="{682F40BF-6AF2-4B8B-B9D7-ECA85D9B023E}" type="presParOf" srcId="{07D16CAC-C6D8-49DA-AFC1-6CB0D11AADF9}" destId="{D12F80B1-D53A-432D-B022-5C7B36F5F08E}" srcOrd="0" destOrd="0" presId="urn:microsoft.com/office/officeart/2005/8/layout/orgChart1"/>
-    <dgm:cxn modelId="{3015E971-8BE2-4BA3-A530-656A66BF6433}" type="presParOf" srcId="{D12F80B1-D53A-432D-B022-5C7B36F5F08E}" destId="{0B1A6964-97AD-4757-A395-CF8994F071E0}" srcOrd="0" destOrd="0" presId="urn:microsoft.com/office/officeart/2005/8/layout/orgChart1"/>
-    <dgm:cxn modelId="{05A65848-553F-483E-B1E6-E5815ABF47FD}" type="presParOf" srcId="{D12F80B1-D53A-432D-B022-5C7B36F5F08E}" destId="{2DE4F79E-24ED-4F94-B751-A574DEDD7C64}" srcOrd="1" destOrd="0" presId="urn:microsoft.com/office/officeart/2005/8/layout/orgChart1"/>
-    <dgm:cxn modelId="{8F1636DD-5FBA-451C-ADC0-3354E6242325}" type="presParOf" srcId="{07D16CAC-C6D8-49DA-AFC1-6CB0D11AADF9}" destId="{363BB23B-EE76-4744-B768-535C5BA62A14}" srcOrd="1" destOrd="0" presId="urn:microsoft.com/office/officeart/2005/8/layout/orgChart1"/>
-    <dgm:cxn modelId="{1E388C45-39B3-466F-AF4C-3786F49D3A40}" type="presParOf" srcId="{07D16CAC-C6D8-49DA-AFC1-6CB0D11AADF9}" destId="{B2DD9BBB-F6B2-4372-81B6-3EAE695EEAD1}" srcOrd="2" destOrd="0" presId="urn:microsoft.com/office/officeart/2005/8/layout/orgChart1"/>
-    <dgm:cxn modelId="{8550BD3A-A197-4647-8F5F-585804029B48}" type="presParOf" srcId="{B713B65D-D7D2-45F0-9781-27033793C9C6}" destId="{71D099BF-DD3D-4C86-9A3E-6B995D7BAEB5}" srcOrd="2" destOrd="0" presId="urn:microsoft.com/office/officeart/2005/8/layout/orgChart1"/>
-    <dgm:cxn modelId="{E1F97F9F-3843-4247-BDE4-F5FEACBD2560}" type="presParOf" srcId="{1FE508FF-1F82-4032-A831-30F1E1484AEF}" destId="{3DE7C717-D1E9-41B1-AF20-55EADFB09255}" srcOrd="2" destOrd="0" presId="urn:microsoft.com/office/officeart/2005/8/layout/orgChart1"/>
-    <dgm:cxn modelId="{3C537072-8D95-4996-A363-D8BEB1716F84}" type="presParOf" srcId="{1FE508FF-1F82-4032-A831-30F1E1484AEF}" destId="{7B5B5861-0105-426B-B1C7-09BF5D244045}" srcOrd="3" destOrd="0" presId="urn:microsoft.com/office/officeart/2005/8/layout/orgChart1"/>
-    <dgm:cxn modelId="{C911D788-3B76-4A31-A2BD-58BAF275167B}" type="presParOf" srcId="{7B5B5861-0105-426B-B1C7-09BF5D244045}" destId="{35007A14-45CF-4C0C-9BC9-25EEDE16FE40}" srcOrd="0" destOrd="0" presId="urn:microsoft.com/office/officeart/2005/8/layout/orgChart1"/>
-    <dgm:cxn modelId="{0B85C7FD-926B-45CE-B982-CBB6D8094FB8}" type="presParOf" srcId="{35007A14-45CF-4C0C-9BC9-25EEDE16FE40}" destId="{AAF225FD-7EDD-402A-80E7-7E6F8EAC3645}" srcOrd="0" destOrd="0" presId="urn:microsoft.com/office/officeart/2005/8/layout/orgChart1"/>
-    <dgm:cxn modelId="{1B1B415C-9311-42F8-B000-6FA70E30982D}" type="presParOf" srcId="{35007A14-45CF-4C0C-9BC9-25EEDE16FE40}" destId="{3AE58573-6068-4D25-8B58-0FBA2C4C7E44}" srcOrd="1" destOrd="0" presId="urn:microsoft.com/office/officeart/2005/8/layout/orgChart1"/>
-    <dgm:cxn modelId="{49B1E870-EC7B-443C-9E29-78DCB052B49A}" type="presParOf" srcId="{7B5B5861-0105-426B-B1C7-09BF5D244045}" destId="{B531D99E-2129-4C4B-907B-D12925B77F9D}" srcOrd="1" destOrd="0" presId="urn:microsoft.com/office/officeart/2005/8/layout/orgChart1"/>
-    <dgm:cxn modelId="{4687FA7A-5F44-446F-841B-ACFD2642587D}" type="presParOf" srcId="{B531D99E-2129-4C4B-907B-D12925B77F9D}" destId="{6DEA9DF4-A656-4602-836A-E810F13F7B59}" srcOrd="0" destOrd="0" presId="urn:microsoft.com/office/officeart/2005/8/layout/orgChart1"/>
-    <dgm:cxn modelId="{3801EF4F-6513-4543-ADBF-804E3AC09FE2}" type="presParOf" srcId="{B531D99E-2129-4C4B-907B-D12925B77F9D}" destId="{DDA84F12-CC57-4CBC-9DFE-5F931CC24081}" srcOrd="1" destOrd="0" presId="urn:microsoft.com/office/officeart/2005/8/layout/orgChart1"/>
-    <dgm:cxn modelId="{10828F15-258A-4425-9CE8-CB9BC97FE485}" type="presParOf" srcId="{DDA84F12-CC57-4CBC-9DFE-5F931CC24081}" destId="{17911E3E-39B5-4E68-AE2E-08A4B4BC7C3B}" srcOrd="0" destOrd="0" presId="urn:microsoft.com/office/officeart/2005/8/layout/orgChart1"/>
-    <dgm:cxn modelId="{7C2BCC57-9319-453B-8E72-BE6E2DDDEDF0}" type="presParOf" srcId="{17911E3E-39B5-4E68-AE2E-08A4B4BC7C3B}" destId="{82E16197-9038-4722-AF1B-D6EB8B3AD838}" srcOrd="0" destOrd="0" presId="urn:microsoft.com/office/officeart/2005/8/layout/orgChart1"/>
-    <dgm:cxn modelId="{8F579172-BCA8-45B4-BEBA-B8EAF956B3EC}" type="presParOf" srcId="{17911E3E-39B5-4E68-AE2E-08A4B4BC7C3B}" destId="{7AB67EA9-FF59-4575-A3D7-53D070D443B3}" srcOrd="1" destOrd="0" presId="urn:microsoft.com/office/officeart/2005/8/layout/orgChart1"/>
-    <dgm:cxn modelId="{4DCCD7CD-C3CD-41D8-B5CC-E398305C2E95}" type="presParOf" srcId="{DDA84F12-CC57-4CBC-9DFE-5F931CC24081}" destId="{9F55DB61-C679-4C71-A9B5-8B7F245CE19B}" srcOrd="1" destOrd="0" presId="urn:microsoft.com/office/officeart/2005/8/layout/orgChart1"/>
-    <dgm:cxn modelId="{F1C6DD79-39E3-4878-BFF1-6DC053BE1C12}" type="presParOf" srcId="{DDA84F12-CC57-4CBC-9DFE-5F931CC24081}" destId="{ABD2D6BF-2692-4F7A-9A26-9B966B502AC0}" srcOrd="2" destOrd="0" presId="urn:microsoft.com/office/officeart/2005/8/layout/orgChart1"/>
-    <dgm:cxn modelId="{AA3D862B-DC92-4175-9A29-394EDB0E8E00}" type="presParOf" srcId="{B531D99E-2129-4C4B-907B-D12925B77F9D}" destId="{D6F837E7-CF65-432E-86B4-FCE766888D78}" srcOrd="2" destOrd="0" presId="urn:microsoft.com/office/officeart/2005/8/layout/orgChart1"/>
-    <dgm:cxn modelId="{2308062B-4F48-47F3-91A3-714EA40F489A}" type="presParOf" srcId="{B531D99E-2129-4C4B-907B-D12925B77F9D}" destId="{AA4E1E73-FA6C-4163-B492-30A82E03BA66}" srcOrd="3" destOrd="0" presId="urn:microsoft.com/office/officeart/2005/8/layout/orgChart1"/>
-    <dgm:cxn modelId="{593AB0FD-BB59-4667-9F88-59301A0FB148}" type="presParOf" srcId="{AA4E1E73-FA6C-4163-B492-30A82E03BA66}" destId="{12669DA1-B863-4D96-895A-49323002FB27}" srcOrd="0" destOrd="0" presId="urn:microsoft.com/office/officeart/2005/8/layout/orgChart1"/>
-    <dgm:cxn modelId="{A6C9361D-F31F-407A-A050-B610B86D75DB}" type="presParOf" srcId="{12669DA1-B863-4D96-895A-49323002FB27}" destId="{4EEAEE3E-D4D3-4C73-B178-20B969E77515}" srcOrd="0" destOrd="0" presId="urn:microsoft.com/office/officeart/2005/8/layout/orgChart1"/>
-    <dgm:cxn modelId="{267EE887-1A43-4996-8798-8E8E89D8E522}" type="presParOf" srcId="{12669DA1-B863-4D96-895A-49323002FB27}" destId="{BEEBD514-05CA-4D55-957C-EDD95F7FE1FE}" srcOrd="1" destOrd="0" presId="urn:microsoft.com/office/officeart/2005/8/layout/orgChart1"/>
-    <dgm:cxn modelId="{A4F81CBC-4C57-4A8D-B46A-C7709E0457D0}" type="presParOf" srcId="{AA4E1E73-FA6C-4163-B492-30A82E03BA66}" destId="{E6859860-190F-401B-AC82-2B94EEBF21EC}" srcOrd="1" destOrd="0" presId="urn:microsoft.com/office/officeart/2005/8/layout/orgChart1"/>
-    <dgm:cxn modelId="{E2CECC87-DD5F-4501-AE8B-53BC236C764D}" type="presParOf" srcId="{AA4E1E73-FA6C-4163-B492-30A82E03BA66}" destId="{F6D73BEC-1D99-41C5-B337-A74A67949F5C}" srcOrd="2" destOrd="0" presId="urn:microsoft.com/office/officeart/2005/8/layout/orgChart1"/>
-    <dgm:cxn modelId="{0F281790-5887-499C-83E6-458DEB3B9E15}" type="presParOf" srcId="{B531D99E-2129-4C4B-907B-D12925B77F9D}" destId="{20DB009F-8239-4928-A9F7-D98FE1EFE254}" srcOrd="4" destOrd="0" presId="urn:microsoft.com/office/officeart/2005/8/layout/orgChart1"/>
-    <dgm:cxn modelId="{B32C7530-563D-416D-9F26-E7B2C5757422}" type="presParOf" srcId="{B531D99E-2129-4C4B-907B-D12925B77F9D}" destId="{5EE41491-D7CA-483F-A825-6A32729AADEB}" srcOrd="5" destOrd="0" presId="urn:microsoft.com/office/officeart/2005/8/layout/orgChart1"/>
-    <dgm:cxn modelId="{0310439E-0A3F-412B-99C0-C840167504C0}" type="presParOf" srcId="{5EE41491-D7CA-483F-A825-6A32729AADEB}" destId="{29DCED30-2797-4A98-8E4D-5D05AC6BA5F8}" srcOrd="0" destOrd="0" presId="urn:microsoft.com/office/officeart/2005/8/layout/orgChart1"/>
-    <dgm:cxn modelId="{31F99B86-C454-4823-8A25-63D1E575D850}" type="presParOf" srcId="{29DCED30-2797-4A98-8E4D-5D05AC6BA5F8}" destId="{E9C9BCA0-1D03-42C2-96F9-0FBF57FF9CCE}" srcOrd="0" destOrd="0" presId="urn:microsoft.com/office/officeart/2005/8/layout/orgChart1"/>
-    <dgm:cxn modelId="{5CB4B70A-F067-4D24-8746-99623190427C}" type="presParOf" srcId="{29DCED30-2797-4A98-8E4D-5D05AC6BA5F8}" destId="{3F28F116-B540-4EFC-93B8-2CAA730E28BB}" srcOrd="1" destOrd="0" presId="urn:microsoft.com/office/officeart/2005/8/layout/orgChart1"/>
-    <dgm:cxn modelId="{3A3AB8BE-6210-4E52-852F-F9ED4885DF49}" type="presParOf" srcId="{5EE41491-D7CA-483F-A825-6A32729AADEB}" destId="{01CA1AE9-B3E0-4696-8356-0EE178B0EEB5}" srcOrd="1" destOrd="0" presId="urn:microsoft.com/office/officeart/2005/8/layout/orgChart1"/>
-    <dgm:cxn modelId="{9DB1AFF8-4269-4B6D-A624-A533CE7F5F2C}" type="presParOf" srcId="{5EE41491-D7CA-483F-A825-6A32729AADEB}" destId="{CF76ED8D-90AE-4E7D-87DB-76C57C8473F8}" srcOrd="2" destOrd="0" presId="urn:microsoft.com/office/officeart/2005/8/layout/orgChart1"/>
-    <dgm:cxn modelId="{97AC6521-4083-4FD5-B818-DA6204734513}" type="presParOf" srcId="{B531D99E-2129-4C4B-907B-D12925B77F9D}" destId="{72180EFE-5766-473E-A2EB-2ABCFE7D28F7}" srcOrd="6" destOrd="0" presId="urn:microsoft.com/office/officeart/2005/8/layout/orgChart1"/>
-    <dgm:cxn modelId="{8006E00A-BC11-40C8-B327-4AC34F74BC7E}" type="presParOf" srcId="{B531D99E-2129-4C4B-907B-D12925B77F9D}" destId="{0386888F-8CF7-47EF-B63E-4A6B13DDBFF5}" srcOrd="7" destOrd="0" presId="urn:microsoft.com/office/officeart/2005/8/layout/orgChart1"/>
-    <dgm:cxn modelId="{F8B743B8-0338-4782-A34C-2D1758E9DC61}" type="presParOf" srcId="{0386888F-8CF7-47EF-B63E-4A6B13DDBFF5}" destId="{9BD78BBA-CB6C-491A-A696-100D904C6ED0}" srcOrd="0" destOrd="0" presId="urn:microsoft.com/office/officeart/2005/8/layout/orgChart1"/>
-    <dgm:cxn modelId="{C38B7D31-0BA6-487F-ACDA-C783220F2908}" type="presParOf" srcId="{9BD78BBA-CB6C-491A-A696-100D904C6ED0}" destId="{DCE51424-4E6A-40E7-B391-9133C2624A0F}" srcOrd="0" destOrd="0" presId="urn:microsoft.com/office/officeart/2005/8/layout/orgChart1"/>
-    <dgm:cxn modelId="{20C0D687-6815-4D9E-89A9-FEC5B22C6E16}" type="presParOf" srcId="{9BD78BBA-CB6C-491A-A696-100D904C6ED0}" destId="{4F4EEBED-D001-45E6-890F-60AF4E43EAAE}" srcOrd="1" destOrd="0" presId="urn:microsoft.com/office/officeart/2005/8/layout/orgChart1"/>
-    <dgm:cxn modelId="{7F4508E1-12C1-48FE-A53C-D54EC12F9832}" type="presParOf" srcId="{0386888F-8CF7-47EF-B63E-4A6B13DDBFF5}" destId="{A2D06A54-6B3B-4455-B7DC-C79844C82C0D}" srcOrd="1" destOrd="0" presId="urn:microsoft.com/office/officeart/2005/8/layout/orgChart1"/>
-    <dgm:cxn modelId="{53E56C1B-67C6-4EFA-AF70-F6AB00082911}" type="presParOf" srcId="{0386888F-8CF7-47EF-B63E-4A6B13DDBFF5}" destId="{02B0016B-5646-4710-8B26-B174E8837554}" srcOrd="2" destOrd="0" presId="urn:microsoft.com/office/officeart/2005/8/layout/orgChart1"/>
-    <dgm:cxn modelId="{A4762192-353D-4E6E-B20C-511BF0A2C7A2}" type="presParOf" srcId="{B531D99E-2129-4C4B-907B-D12925B77F9D}" destId="{E66DA91C-E4F9-4B5A-9417-20762A732D54}" srcOrd="8" destOrd="0" presId="urn:microsoft.com/office/officeart/2005/8/layout/orgChart1"/>
-    <dgm:cxn modelId="{D9A509F4-BC79-429F-9A5C-08F51E3DCA48}" type="presParOf" srcId="{B531D99E-2129-4C4B-907B-D12925B77F9D}" destId="{7FFF66BA-EFDB-44CC-BAD5-F530986116F7}" srcOrd="9" destOrd="0" presId="urn:microsoft.com/office/officeart/2005/8/layout/orgChart1"/>
-    <dgm:cxn modelId="{C8C7873F-0291-4CF1-AF04-9A1F90D8F996}" type="presParOf" srcId="{7FFF66BA-EFDB-44CC-BAD5-F530986116F7}" destId="{3D498682-516B-40F3-A77B-1E860EBEFAB6}" srcOrd="0" destOrd="0" presId="urn:microsoft.com/office/officeart/2005/8/layout/orgChart1"/>
-    <dgm:cxn modelId="{3DAECDE1-44C5-4AAE-9561-AB0ECACCE234}" type="presParOf" srcId="{3D498682-516B-40F3-A77B-1E860EBEFAB6}" destId="{2D2BAD4E-D894-45BA-A740-233579668D68}" srcOrd="0" destOrd="0" presId="urn:microsoft.com/office/officeart/2005/8/layout/orgChart1"/>
-    <dgm:cxn modelId="{E16C245E-4772-44C4-B61B-71258808BE01}" type="presParOf" srcId="{3D498682-516B-40F3-A77B-1E860EBEFAB6}" destId="{8B1BEF34-0779-4F96-9628-D52292F5F68E}" srcOrd="1" destOrd="0" presId="urn:microsoft.com/office/officeart/2005/8/layout/orgChart1"/>
-    <dgm:cxn modelId="{7D35BBD9-348A-4E5A-BD5A-7FBEDD79CA3F}" type="presParOf" srcId="{7FFF66BA-EFDB-44CC-BAD5-F530986116F7}" destId="{5A7316A6-2CE7-46DC-B636-057E9C96266D}" srcOrd="1" destOrd="0" presId="urn:microsoft.com/office/officeart/2005/8/layout/orgChart1"/>
-    <dgm:cxn modelId="{24C5B3F7-628C-448C-879A-7074429D75F7}" type="presParOf" srcId="{7FFF66BA-EFDB-44CC-BAD5-F530986116F7}" destId="{AE3E0B1C-340A-4A7F-8CF7-4344826B3D17}" srcOrd="2" destOrd="0" presId="urn:microsoft.com/office/officeart/2005/8/layout/orgChart1"/>
-    <dgm:cxn modelId="{9F8A94AA-D8A2-4B32-BA3E-EF2F80D78E65}" type="presParOf" srcId="{B531D99E-2129-4C4B-907B-D12925B77F9D}" destId="{3D3182FD-0C83-4458-89DE-B8B34BE21DB2}" srcOrd="10" destOrd="0" presId="urn:microsoft.com/office/officeart/2005/8/layout/orgChart1"/>
-    <dgm:cxn modelId="{5F48D3E1-55BD-4028-ACCB-64C8518C7F05}" type="presParOf" srcId="{B531D99E-2129-4C4B-907B-D12925B77F9D}" destId="{B6CE4876-F175-480A-9CE1-CD58D0C0A9C5}" srcOrd="11" destOrd="0" presId="urn:microsoft.com/office/officeart/2005/8/layout/orgChart1"/>
-    <dgm:cxn modelId="{83414EB1-983C-4E72-8489-4AE5A3F166B0}" type="presParOf" srcId="{B6CE4876-F175-480A-9CE1-CD58D0C0A9C5}" destId="{29DB07EE-E8D5-464D-9FC7-CFCDAD0F3AB3}" srcOrd="0" destOrd="0" presId="urn:microsoft.com/office/officeart/2005/8/layout/orgChart1"/>
-    <dgm:cxn modelId="{57A5FE23-0037-4390-982B-CE30590E91DB}" type="presParOf" srcId="{29DB07EE-E8D5-464D-9FC7-CFCDAD0F3AB3}" destId="{461A9132-C57C-4006-9554-E3D4CF16617D}" srcOrd="0" destOrd="0" presId="urn:microsoft.com/office/officeart/2005/8/layout/orgChart1"/>
-    <dgm:cxn modelId="{0C3D8782-C640-46FB-9E19-EB786273995E}" type="presParOf" srcId="{29DB07EE-E8D5-464D-9FC7-CFCDAD0F3AB3}" destId="{18F226C9-EAC2-429D-9338-21A25E1426B9}" srcOrd="1" destOrd="0" presId="urn:microsoft.com/office/officeart/2005/8/layout/orgChart1"/>
-    <dgm:cxn modelId="{C4CABB9B-F4ED-4260-9501-738E8D30C83A}" type="presParOf" srcId="{B6CE4876-F175-480A-9CE1-CD58D0C0A9C5}" destId="{3963A8CF-FB8B-4F1C-834C-10F79B8B621A}" srcOrd="1" destOrd="0" presId="urn:microsoft.com/office/officeart/2005/8/layout/orgChart1"/>
-    <dgm:cxn modelId="{8C63CDD8-D229-455A-8C0F-2159F007E8AE}" type="presParOf" srcId="{B6CE4876-F175-480A-9CE1-CD58D0C0A9C5}" destId="{7A525F98-F18F-4466-B3D2-8DB5FEB2DD7B}" srcOrd="2" destOrd="0" presId="urn:microsoft.com/office/officeart/2005/8/layout/orgChart1"/>
-    <dgm:cxn modelId="{040BADE4-175A-4548-A0F8-59F4082629B9}" type="presParOf" srcId="{7B5B5861-0105-426B-B1C7-09BF5D244045}" destId="{038BE171-5FB7-49DB-97A1-C3D2B60F2AEA}" srcOrd="2" destOrd="0" presId="urn:microsoft.com/office/officeart/2005/8/layout/orgChart1"/>
-    <dgm:cxn modelId="{6C03B3E2-4485-4332-9BBC-4E271992915C}" type="presParOf" srcId="{E065B25E-73D9-4E15-BD0D-AC5F0C1712DA}" destId="{F62B0468-4B4C-41DD-A2CD-21B21149D755}" srcOrd="2" destOrd="0" presId="urn:microsoft.com/office/officeart/2005/8/layout/orgChart1"/>
+    <dgm:cxn modelId="{0F1E9E7B-2FBD-44E8-9BE7-A64BBB532F49}" type="presOf" srcId="{39937B47-8E20-4344-80BB-23540415EFA4}" destId="{B36EC893-E667-4033-91BB-CED0FA905065}" srcOrd="1" destOrd="0" presId="urn:microsoft.com/office/officeart/2005/8/layout/orgChart1"/>
+    <dgm:cxn modelId="{B5A9D748-F5A0-4C4E-BFEB-59917717DF8E}" type="presOf" srcId="{CF79C6F1-4519-4F2F-BF73-12AFD1F655B6}" destId="{7AB67EA9-FF59-4575-A3D7-53D070D443B3}" srcOrd="1" destOrd="0" presId="urn:microsoft.com/office/officeart/2005/8/layout/orgChart1"/>
+    <dgm:cxn modelId="{10DD4AC9-D1DD-499F-AC83-23CEE3124614}" type="presOf" srcId="{B624D085-97EE-48CB-B7F7-4BF0FA2FB11B}" destId="{E028F5A3-A6F6-4DA4-B0D1-40AE6058A3FA}" srcOrd="1" destOrd="0" presId="urn:microsoft.com/office/officeart/2005/8/layout/orgChart1"/>
+    <dgm:cxn modelId="{27CADF0A-143F-4AC9-9711-344D9CBBFC94}" type="presParOf" srcId="{5C300972-E606-493C-AC6D-7F616631F60A}" destId="{E065B25E-73D9-4E15-BD0D-AC5F0C1712DA}" srcOrd="0" destOrd="0" presId="urn:microsoft.com/office/officeart/2005/8/layout/orgChart1"/>
+    <dgm:cxn modelId="{829EE9EA-DD30-49ED-B4EF-25F2F71F1A6E}" type="presParOf" srcId="{E065B25E-73D9-4E15-BD0D-AC5F0C1712DA}" destId="{A5646213-6478-47D3-888F-8290E7DB1065}" srcOrd="0" destOrd="0" presId="urn:microsoft.com/office/officeart/2005/8/layout/orgChart1"/>
+    <dgm:cxn modelId="{1CE92BA6-6B26-4AAA-9B49-CC900FBB9D3F}" type="presParOf" srcId="{A5646213-6478-47D3-888F-8290E7DB1065}" destId="{BE97593F-C35D-4E80-B7A3-769006F97F2D}" srcOrd="0" destOrd="0" presId="urn:microsoft.com/office/officeart/2005/8/layout/orgChart1"/>
+    <dgm:cxn modelId="{1076ED47-85D3-4A13-BDDB-39B971E2B195}" type="presParOf" srcId="{A5646213-6478-47D3-888F-8290E7DB1065}" destId="{E028F5A3-A6F6-4DA4-B0D1-40AE6058A3FA}" srcOrd="1" destOrd="0" presId="urn:microsoft.com/office/officeart/2005/8/layout/orgChart1"/>
+    <dgm:cxn modelId="{2997364E-87B0-4A90-B4AC-CEDD6C49873C}" type="presParOf" srcId="{E065B25E-73D9-4E15-BD0D-AC5F0C1712DA}" destId="{1FE508FF-1F82-4032-A831-30F1E1484AEF}" srcOrd="1" destOrd="0" presId="urn:microsoft.com/office/officeart/2005/8/layout/orgChart1"/>
+    <dgm:cxn modelId="{EEAFFD2C-44AB-4745-B508-8F772B9C29DC}" type="presParOf" srcId="{1FE508FF-1F82-4032-A831-30F1E1484AEF}" destId="{B0AE9E42-0CEA-479E-9C64-609CC85D131E}" srcOrd="0" destOrd="0" presId="urn:microsoft.com/office/officeart/2005/8/layout/orgChart1"/>
+    <dgm:cxn modelId="{F1D24348-24DA-416B-89C0-37D3EF95D343}" type="presParOf" srcId="{1FE508FF-1F82-4032-A831-30F1E1484AEF}" destId="{B713B65D-D7D2-45F0-9781-27033793C9C6}" srcOrd="1" destOrd="0" presId="urn:microsoft.com/office/officeart/2005/8/layout/orgChart1"/>
+    <dgm:cxn modelId="{81CBF7CC-C186-437F-96C8-F068DEF6252E}" type="presParOf" srcId="{B713B65D-D7D2-45F0-9781-27033793C9C6}" destId="{B5920523-29AB-477E-AB73-4A2B47975715}" srcOrd="0" destOrd="0" presId="urn:microsoft.com/office/officeart/2005/8/layout/orgChart1"/>
+    <dgm:cxn modelId="{2F868809-2C2E-4E1F-AC5F-3A49BE795B5F}" type="presParOf" srcId="{B5920523-29AB-477E-AB73-4A2B47975715}" destId="{F79D4C59-2BFF-44D0-BAE1-0083BB8DC662}" srcOrd="0" destOrd="0" presId="urn:microsoft.com/office/officeart/2005/8/layout/orgChart1"/>
+    <dgm:cxn modelId="{03A6BDB2-21BF-4E4F-B51E-CEBCDC7E3750}" type="presParOf" srcId="{B5920523-29AB-477E-AB73-4A2B47975715}" destId="{B36EC893-E667-4033-91BB-CED0FA905065}" srcOrd="1" destOrd="0" presId="urn:microsoft.com/office/officeart/2005/8/layout/orgChart1"/>
+    <dgm:cxn modelId="{077F55C9-EB96-4AF8-82B0-032CC8E594AD}" type="presParOf" srcId="{B713B65D-D7D2-45F0-9781-27033793C9C6}" destId="{84C90DD9-C05B-4DC7-8009-BDDACB334F20}" srcOrd="1" destOrd="0" presId="urn:microsoft.com/office/officeart/2005/8/layout/orgChart1"/>
+    <dgm:cxn modelId="{E5D0A234-DABA-424F-A523-BAD3A722123F}" type="presParOf" srcId="{84C90DD9-C05B-4DC7-8009-BDDACB334F20}" destId="{02C4303D-0760-45E3-8C63-DAAD2F10374A}" srcOrd="0" destOrd="0" presId="urn:microsoft.com/office/officeart/2005/8/layout/orgChart1"/>
+    <dgm:cxn modelId="{5B8A81A8-4E96-4844-BDFB-493129D29018}" type="presParOf" srcId="{84C90DD9-C05B-4DC7-8009-BDDACB334F20}" destId="{D7538F40-73B4-4B3F-8C5E-6F5A21BBCE36}" srcOrd="1" destOrd="0" presId="urn:microsoft.com/office/officeart/2005/8/layout/orgChart1"/>
+    <dgm:cxn modelId="{A011D909-0F22-462F-8C68-95295D9D4F8B}" type="presParOf" srcId="{D7538F40-73B4-4B3F-8C5E-6F5A21BBCE36}" destId="{9C8FCB1B-3831-44E5-A8F7-EC9CBE49DDC4}" srcOrd="0" destOrd="0" presId="urn:microsoft.com/office/officeart/2005/8/layout/orgChart1"/>
+    <dgm:cxn modelId="{3D67E27E-6E22-4861-9114-81D033C8FCE7}" type="presParOf" srcId="{9C8FCB1B-3831-44E5-A8F7-EC9CBE49DDC4}" destId="{699E1209-A7A2-476E-93AD-7F07D7735B50}" srcOrd="0" destOrd="0" presId="urn:microsoft.com/office/officeart/2005/8/layout/orgChart1"/>
+    <dgm:cxn modelId="{10D61341-41A4-4C9B-A64E-5C5A02FA850C}" type="presParOf" srcId="{9C8FCB1B-3831-44E5-A8F7-EC9CBE49DDC4}" destId="{3E177988-EEE2-4F34-88E1-61440A8945C8}" srcOrd="1" destOrd="0" presId="urn:microsoft.com/office/officeart/2005/8/layout/orgChart1"/>
+    <dgm:cxn modelId="{DD2F3BD0-E332-42CC-99FC-413C7A21FCDE}" type="presParOf" srcId="{D7538F40-73B4-4B3F-8C5E-6F5A21BBCE36}" destId="{3DA370BC-F60A-418D-86A1-6713B873C6ED}" srcOrd="1" destOrd="0" presId="urn:microsoft.com/office/officeart/2005/8/layout/orgChart1"/>
+    <dgm:cxn modelId="{DF2C843C-14D2-42B0-A87C-2EA89AD670DA}" type="presParOf" srcId="{D7538F40-73B4-4B3F-8C5E-6F5A21BBCE36}" destId="{7FEBE06F-AFD9-474B-9A59-11175BF4C183}" srcOrd="2" destOrd="0" presId="urn:microsoft.com/office/officeart/2005/8/layout/orgChart1"/>
+    <dgm:cxn modelId="{89F0CA40-64A2-4D17-A674-14A3D65F8D56}" type="presParOf" srcId="{84C90DD9-C05B-4DC7-8009-BDDACB334F20}" destId="{3EEA901B-3F8A-4EBB-885F-5F59BDAAB9A4}" srcOrd="2" destOrd="0" presId="urn:microsoft.com/office/officeart/2005/8/layout/orgChart1"/>
+    <dgm:cxn modelId="{5D96F4AB-684F-4BCA-9B9A-E04A5FBFBFFC}" type="presParOf" srcId="{84C90DD9-C05B-4DC7-8009-BDDACB334F20}" destId="{BF5860CF-B56E-49BB-BAF6-BE7994B657B2}" srcOrd="3" destOrd="0" presId="urn:microsoft.com/office/officeart/2005/8/layout/orgChart1"/>
+    <dgm:cxn modelId="{B836B2FE-58C3-4AD2-9B22-1751A25AD099}" type="presParOf" srcId="{BF5860CF-B56E-49BB-BAF6-BE7994B657B2}" destId="{3C5646DC-51DA-4604-B18C-807FFFC7B92D}" srcOrd="0" destOrd="0" presId="urn:microsoft.com/office/officeart/2005/8/layout/orgChart1"/>
+    <dgm:cxn modelId="{9E2DAAB7-9291-4942-8472-8673AA13D182}" type="presParOf" srcId="{3C5646DC-51DA-4604-B18C-807FFFC7B92D}" destId="{D4674D75-4E74-4947-BABC-730D5DA4CF48}" srcOrd="0" destOrd="0" presId="urn:microsoft.com/office/officeart/2005/8/layout/orgChart1"/>
+    <dgm:cxn modelId="{1C43A71A-8DAD-413C-A545-FFCD26BDAFAB}" type="presParOf" srcId="{3C5646DC-51DA-4604-B18C-807FFFC7B92D}" destId="{69901507-5C9D-47F3-98C8-636263C7C92A}" srcOrd="1" destOrd="0" presId="urn:microsoft.com/office/officeart/2005/8/layout/orgChart1"/>
+    <dgm:cxn modelId="{B6E33446-EBC9-4BF2-A41E-9E9C7F791CC8}" type="presParOf" srcId="{BF5860CF-B56E-49BB-BAF6-BE7994B657B2}" destId="{CD364600-A483-4E08-A458-A1A4108B41B5}" srcOrd="1" destOrd="0" presId="urn:microsoft.com/office/officeart/2005/8/layout/orgChart1"/>
+    <dgm:cxn modelId="{B89CCECD-1926-4F7D-BA75-D8A18CC2717F}" type="presParOf" srcId="{BF5860CF-B56E-49BB-BAF6-BE7994B657B2}" destId="{DEC401C0-5F62-4738-9987-52090FBE2B68}" srcOrd="2" destOrd="0" presId="urn:microsoft.com/office/officeart/2005/8/layout/orgChart1"/>
+    <dgm:cxn modelId="{9A5467C6-092A-436C-82F4-EE402CB369C0}" type="presParOf" srcId="{84C90DD9-C05B-4DC7-8009-BDDACB334F20}" destId="{5C93AC3F-C624-4DA7-9B74-7E549948E973}" srcOrd="4" destOrd="0" presId="urn:microsoft.com/office/officeart/2005/8/layout/orgChart1"/>
+    <dgm:cxn modelId="{C47C0034-C957-48A6-974D-D6672EC35092}" type="presParOf" srcId="{84C90DD9-C05B-4DC7-8009-BDDACB334F20}" destId="{CC07904E-225A-4103-A9E2-EE55F18D1B84}" srcOrd="5" destOrd="0" presId="urn:microsoft.com/office/officeart/2005/8/layout/orgChart1"/>
+    <dgm:cxn modelId="{D990E1A5-C443-44B9-A3AB-0F2C7A0585C8}" type="presParOf" srcId="{CC07904E-225A-4103-A9E2-EE55F18D1B84}" destId="{CC7D7506-B9D3-424F-8FEC-AD0E2C77543B}" srcOrd="0" destOrd="0" presId="urn:microsoft.com/office/officeart/2005/8/layout/orgChart1"/>
+    <dgm:cxn modelId="{4D7156B5-01FB-4334-A4A7-FF7A7E0148E3}" type="presParOf" srcId="{CC7D7506-B9D3-424F-8FEC-AD0E2C77543B}" destId="{D4309386-55DA-4DEB-941F-9D5814A52897}" srcOrd="0" destOrd="0" presId="urn:microsoft.com/office/officeart/2005/8/layout/orgChart1"/>
+    <dgm:cxn modelId="{445F2A61-2CE3-4C8E-80B1-AA838252D084}" type="presParOf" srcId="{CC7D7506-B9D3-424F-8FEC-AD0E2C77543B}" destId="{68869FF3-7DFD-42C5-BE10-9EB9E71DBE9E}" srcOrd="1" destOrd="0" presId="urn:microsoft.com/office/officeart/2005/8/layout/orgChart1"/>
+    <dgm:cxn modelId="{C367BA30-D36F-4A4E-BAE8-2458A47B8C12}" type="presParOf" srcId="{CC07904E-225A-4103-A9E2-EE55F18D1B84}" destId="{8F05EB27-9A3C-442A-9F47-78EE3ACF7D97}" srcOrd="1" destOrd="0" presId="urn:microsoft.com/office/officeart/2005/8/layout/orgChart1"/>
+    <dgm:cxn modelId="{30CDA6DA-873F-42BC-AAC5-C0F82E72A37E}" type="presParOf" srcId="{CC07904E-225A-4103-A9E2-EE55F18D1B84}" destId="{19ACA4A7-43B6-4BBC-A9CE-C76357CBA940}" srcOrd="2" destOrd="0" presId="urn:microsoft.com/office/officeart/2005/8/layout/orgChart1"/>
+    <dgm:cxn modelId="{022D9763-16FF-4F74-90B8-C5520A3F6220}" type="presParOf" srcId="{84C90DD9-C05B-4DC7-8009-BDDACB334F20}" destId="{38F125D1-CA6E-4136-8B86-4FED14ADBA28}" srcOrd="6" destOrd="0" presId="urn:microsoft.com/office/officeart/2005/8/layout/orgChart1"/>
+    <dgm:cxn modelId="{35A5B7E6-379F-4BCA-AAB9-B29D60CA6D81}" type="presParOf" srcId="{84C90DD9-C05B-4DC7-8009-BDDACB334F20}" destId="{07D16CAC-C6D8-49DA-AFC1-6CB0D11AADF9}" srcOrd="7" destOrd="0" presId="urn:microsoft.com/office/officeart/2005/8/layout/orgChart1"/>
+    <dgm:cxn modelId="{37B4B8ED-6C1D-45EE-A14E-B63D835B63B0}" type="presParOf" srcId="{07D16CAC-C6D8-49DA-AFC1-6CB0D11AADF9}" destId="{D12F80B1-D53A-432D-B022-5C7B36F5F08E}" srcOrd="0" destOrd="0" presId="urn:microsoft.com/office/officeart/2005/8/layout/orgChart1"/>
+    <dgm:cxn modelId="{CAE8A8F4-9C0E-4CCF-BA30-596B2C06932D}" type="presParOf" srcId="{D12F80B1-D53A-432D-B022-5C7B36F5F08E}" destId="{0B1A6964-97AD-4757-A395-CF8994F071E0}" srcOrd="0" destOrd="0" presId="urn:microsoft.com/office/officeart/2005/8/layout/orgChart1"/>
+    <dgm:cxn modelId="{656ABED4-10A1-4E6E-991C-8F0A940FE987}" type="presParOf" srcId="{D12F80B1-D53A-432D-B022-5C7B36F5F08E}" destId="{2DE4F79E-24ED-4F94-B751-A574DEDD7C64}" srcOrd="1" destOrd="0" presId="urn:microsoft.com/office/officeart/2005/8/layout/orgChart1"/>
+    <dgm:cxn modelId="{4C461500-6C4F-44BF-A399-A1A18964729F}" type="presParOf" srcId="{07D16CAC-C6D8-49DA-AFC1-6CB0D11AADF9}" destId="{363BB23B-EE76-4744-B768-535C5BA62A14}" srcOrd="1" destOrd="0" presId="urn:microsoft.com/office/officeart/2005/8/layout/orgChart1"/>
+    <dgm:cxn modelId="{CB48FACD-8966-4E32-8928-934679E91AE2}" type="presParOf" srcId="{07D16CAC-C6D8-49DA-AFC1-6CB0D11AADF9}" destId="{B2DD9BBB-F6B2-4372-81B6-3EAE695EEAD1}" srcOrd="2" destOrd="0" presId="urn:microsoft.com/office/officeart/2005/8/layout/orgChart1"/>
+    <dgm:cxn modelId="{9E8BBF9D-64E8-4D78-80E3-FFC91522B286}" type="presParOf" srcId="{B713B65D-D7D2-45F0-9781-27033793C9C6}" destId="{71D099BF-DD3D-4C86-9A3E-6B995D7BAEB5}" srcOrd="2" destOrd="0" presId="urn:microsoft.com/office/officeart/2005/8/layout/orgChart1"/>
+    <dgm:cxn modelId="{0A590D05-07C1-432F-8680-C1A31CDFE7D4}" type="presParOf" srcId="{1FE508FF-1F82-4032-A831-30F1E1484AEF}" destId="{3DE7C717-D1E9-41B1-AF20-55EADFB09255}" srcOrd="2" destOrd="0" presId="urn:microsoft.com/office/officeart/2005/8/layout/orgChart1"/>
+    <dgm:cxn modelId="{5C9E4868-7950-47B1-97B2-5B883D926D2C}" type="presParOf" srcId="{1FE508FF-1F82-4032-A831-30F1E1484AEF}" destId="{7B5B5861-0105-426B-B1C7-09BF5D244045}" srcOrd="3" destOrd="0" presId="urn:microsoft.com/office/officeart/2005/8/layout/orgChart1"/>
+    <dgm:cxn modelId="{B08DF6AA-941D-4C94-8260-4008C86D7B4E}" type="presParOf" srcId="{7B5B5861-0105-426B-B1C7-09BF5D244045}" destId="{35007A14-45CF-4C0C-9BC9-25EEDE16FE40}" srcOrd="0" destOrd="0" presId="urn:microsoft.com/office/officeart/2005/8/layout/orgChart1"/>
+    <dgm:cxn modelId="{CE20A116-9281-4390-8A48-5DAE45770B6C}" type="presParOf" srcId="{35007A14-45CF-4C0C-9BC9-25EEDE16FE40}" destId="{AAF225FD-7EDD-402A-80E7-7E6F8EAC3645}" srcOrd="0" destOrd="0" presId="urn:microsoft.com/office/officeart/2005/8/layout/orgChart1"/>
+    <dgm:cxn modelId="{A0119A65-2AED-4B70-8A93-14B6AC2A16E1}" type="presParOf" srcId="{35007A14-45CF-4C0C-9BC9-25EEDE16FE40}" destId="{3AE58573-6068-4D25-8B58-0FBA2C4C7E44}" srcOrd="1" destOrd="0" presId="urn:microsoft.com/office/officeart/2005/8/layout/orgChart1"/>
+    <dgm:cxn modelId="{AD7C3F30-450C-437D-988E-5BF17A7078BA}" type="presParOf" srcId="{7B5B5861-0105-426B-B1C7-09BF5D244045}" destId="{B531D99E-2129-4C4B-907B-D12925B77F9D}" srcOrd="1" destOrd="0" presId="urn:microsoft.com/office/officeart/2005/8/layout/orgChart1"/>
+    <dgm:cxn modelId="{4B1DF9D9-D33F-443B-9625-3F9551C2CC3F}" type="presParOf" srcId="{B531D99E-2129-4C4B-907B-D12925B77F9D}" destId="{6DEA9DF4-A656-4602-836A-E810F13F7B59}" srcOrd="0" destOrd="0" presId="urn:microsoft.com/office/officeart/2005/8/layout/orgChart1"/>
+    <dgm:cxn modelId="{40CDBDC0-8B0D-4C83-8088-469CEB26FA6B}" type="presParOf" srcId="{B531D99E-2129-4C4B-907B-D12925B77F9D}" destId="{DDA84F12-CC57-4CBC-9DFE-5F931CC24081}" srcOrd="1" destOrd="0" presId="urn:microsoft.com/office/officeart/2005/8/layout/orgChart1"/>
+    <dgm:cxn modelId="{C3DAC30A-34C3-493B-8213-4E1180D6D1A6}" type="presParOf" srcId="{DDA84F12-CC57-4CBC-9DFE-5F931CC24081}" destId="{17911E3E-39B5-4E68-AE2E-08A4B4BC7C3B}" srcOrd="0" destOrd="0" presId="urn:microsoft.com/office/officeart/2005/8/layout/orgChart1"/>
+    <dgm:cxn modelId="{B7E47CFE-052C-40BE-AE34-374CBC73F5C2}" type="presParOf" srcId="{17911E3E-39B5-4E68-AE2E-08A4B4BC7C3B}" destId="{82E16197-9038-4722-AF1B-D6EB8B3AD838}" srcOrd="0" destOrd="0" presId="urn:microsoft.com/office/officeart/2005/8/layout/orgChart1"/>
+    <dgm:cxn modelId="{0C14967C-2F35-4093-A7D4-EF547B0586A7}" type="presParOf" srcId="{17911E3E-39B5-4E68-AE2E-08A4B4BC7C3B}" destId="{7AB67EA9-FF59-4575-A3D7-53D070D443B3}" srcOrd="1" destOrd="0" presId="urn:microsoft.com/office/officeart/2005/8/layout/orgChart1"/>
+    <dgm:cxn modelId="{3709DB45-D05A-4BBB-9A75-28B432538A86}" type="presParOf" srcId="{DDA84F12-CC57-4CBC-9DFE-5F931CC24081}" destId="{9F55DB61-C679-4C71-A9B5-8B7F245CE19B}" srcOrd="1" destOrd="0" presId="urn:microsoft.com/office/officeart/2005/8/layout/orgChart1"/>
+    <dgm:cxn modelId="{F5D987B3-1C1F-44BB-AF46-E700987BB8C9}" type="presParOf" srcId="{DDA84F12-CC57-4CBC-9DFE-5F931CC24081}" destId="{ABD2D6BF-2692-4F7A-9A26-9B966B502AC0}" srcOrd="2" destOrd="0" presId="urn:microsoft.com/office/officeart/2005/8/layout/orgChart1"/>
+    <dgm:cxn modelId="{593075B4-57F7-471D-8A12-962007DE4372}" type="presParOf" srcId="{B531D99E-2129-4C4B-907B-D12925B77F9D}" destId="{D6F837E7-CF65-432E-86B4-FCE766888D78}" srcOrd="2" destOrd="0" presId="urn:microsoft.com/office/officeart/2005/8/layout/orgChart1"/>
+    <dgm:cxn modelId="{CC113B36-0AFD-41F6-89DD-C5C62680585A}" type="presParOf" srcId="{B531D99E-2129-4C4B-907B-D12925B77F9D}" destId="{AA4E1E73-FA6C-4163-B492-30A82E03BA66}" srcOrd="3" destOrd="0" presId="urn:microsoft.com/office/officeart/2005/8/layout/orgChart1"/>
+    <dgm:cxn modelId="{7458E75D-12FA-4215-826C-910C5F128ED9}" type="presParOf" srcId="{AA4E1E73-FA6C-4163-B492-30A82E03BA66}" destId="{12669DA1-B863-4D96-895A-49323002FB27}" srcOrd="0" destOrd="0" presId="urn:microsoft.com/office/officeart/2005/8/layout/orgChart1"/>
+    <dgm:cxn modelId="{E7B30F7A-E47B-4555-9A4E-CC46FC0C5422}" type="presParOf" srcId="{12669DA1-B863-4D96-895A-49323002FB27}" destId="{4EEAEE3E-D4D3-4C73-B178-20B969E77515}" srcOrd="0" destOrd="0" presId="urn:microsoft.com/office/officeart/2005/8/layout/orgChart1"/>
+    <dgm:cxn modelId="{549F9DD9-6201-4B5B-A959-633824E3C837}" type="presParOf" srcId="{12669DA1-B863-4D96-895A-49323002FB27}" destId="{BEEBD514-05CA-4D55-957C-EDD95F7FE1FE}" srcOrd="1" destOrd="0" presId="urn:microsoft.com/office/officeart/2005/8/layout/orgChart1"/>
+    <dgm:cxn modelId="{CC3F6D06-5F7B-429D-877E-7DF64ABFFAC9}" type="presParOf" srcId="{AA4E1E73-FA6C-4163-B492-30A82E03BA66}" destId="{E6859860-190F-401B-AC82-2B94EEBF21EC}" srcOrd="1" destOrd="0" presId="urn:microsoft.com/office/officeart/2005/8/layout/orgChart1"/>
+    <dgm:cxn modelId="{8A05BFFB-3BEB-407A-815A-2E4BC704EA55}" type="presParOf" srcId="{AA4E1E73-FA6C-4163-B492-30A82E03BA66}" destId="{F6D73BEC-1D99-41C5-B337-A74A67949F5C}" srcOrd="2" destOrd="0" presId="urn:microsoft.com/office/officeart/2005/8/layout/orgChart1"/>
+    <dgm:cxn modelId="{AA30BACE-FF5D-4E11-AFD6-59A5C99EB988}" type="presParOf" srcId="{B531D99E-2129-4C4B-907B-D12925B77F9D}" destId="{20DB009F-8239-4928-A9F7-D98FE1EFE254}" srcOrd="4" destOrd="0" presId="urn:microsoft.com/office/officeart/2005/8/layout/orgChart1"/>
+    <dgm:cxn modelId="{521AD3BB-03E8-4367-92C4-F388603FC4E9}" type="presParOf" srcId="{B531D99E-2129-4C4B-907B-D12925B77F9D}" destId="{5EE41491-D7CA-483F-A825-6A32729AADEB}" srcOrd="5" destOrd="0" presId="urn:microsoft.com/office/officeart/2005/8/layout/orgChart1"/>
+    <dgm:cxn modelId="{F709EDBE-7C2B-46CC-9573-A0B8DC3DA026}" type="presParOf" srcId="{5EE41491-D7CA-483F-A825-6A32729AADEB}" destId="{29DCED30-2797-4A98-8E4D-5D05AC6BA5F8}" srcOrd="0" destOrd="0" presId="urn:microsoft.com/office/officeart/2005/8/layout/orgChart1"/>
+    <dgm:cxn modelId="{81166C3F-E644-4519-9309-423117E32CBE}" type="presParOf" srcId="{29DCED30-2797-4A98-8E4D-5D05AC6BA5F8}" destId="{E9C9BCA0-1D03-42C2-96F9-0FBF57FF9CCE}" srcOrd="0" destOrd="0" presId="urn:microsoft.com/office/officeart/2005/8/layout/orgChart1"/>
+    <dgm:cxn modelId="{375FE540-CEFD-4051-B3CF-130923705C1F}" type="presParOf" srcId="{29DCED30-2797-4A98-8E4D-5D05AC6BA5F8}" destId="{3F28F116-B540-4EFC-93B8-2CAA730E28BB}" srcOrd="1" destOrd="0" presId="urn:microsoft.com/office/officeart/2005/8/layout/orgChart1"/>
+    <dgm:cxn modelId="{8CEC49F6-506B-43D9-A9DF-AA231911BCF8}" type="presParOf" srcId="{5EE41491-D7CA-483F-A825-6A32729AADEB}" destId="{01CA1AE9-B3E0-4696-8356-0EE178B0EEB5}" srcOrd="1" destOrd="0" presId="urn:microsoft.com/office/officeart/2005/8/layout/orgChart1"/>
+    <dgm:cxn modelId="{747159F3-8866-4B5E-B48E-EA66EE2F5E32}" type="presParOf" srcId="{5EE41491-D7CA-483F-A825-6A32729AADEB}" destId="{CF76ED8D-90AE-4E7D-87DB-76C57C8473F8}" srcOrd="2" destOrd="0" presId="urn:microsoft.com/office/officeart/2005/8/layout/orgChart1"/>
+    <dgm:cxn modelId="{CE7A5D8D-3B1C-4F1E-9D07-F876004AFB9C}" type="presParOf" srcId="{B531D99E-2129-4C4B-907B-D12925B77F9D}" destId="{72180EFE-5766-473E-A2EB-2ABCFE7D28F7}" srcOrd="6" destOrd="0" presId="urn:microsoft.com/office/officeart/2005/8/layout/orgChart1"/>
+    <dgm:cxn modelId="{193A382A-2F2F-4274-BF00-380AF0933089}" type="presParOf" srcId="{B531D99E-2129-4C4B-907B-D12925B77F9D}" destId="{0386888F-8CF7-47EF-B63E-4A6B13DDBFF5}" srcOrd="7" destOrd="0" presId="urn:microsoft.com/office/officeart/2005/8/layout/orgChart1"/>
+    <dgm:cxn modelId="{F21FF966-09AB-4B1C-A4CC-E08BF4B32C33}" type="presParOf" srcId="{0386888F-8CF7-47EF-B63E-4A6B13DDBFF5}" destId="{9BD78BBA-CB6C-491A-A696-100D904C6ED0}" srcOrd="0" destOrd="0" presId="urn:microsoft.com/office/officeart/2005/8/layout/orgChart1"/>
+    <dgm:cxn modelId="{00068C35-1B55-45DE-85AF-26A81F483F7F}" type="presParOf" srcId="{9BD78BBA-CB6C-491A-A696-100D904C6ED0}" destId="{DCE51424-4E6A-40E7-B391-9133C2624A0F}" srcOrd="0" destOrd="0" presId="urn:microsoft.com/office/officeart/2005/8/layout/orgChart1"/>
+    <dgm:cxn modelId="{62EAEBD9-168C-48B4-B048-CE75CCFEAED1}" type="presParOf" srcId="{9BD78BBA-CB6C-491A-A696-100D904C6ED0}" destId="{4F4EEBED-D001-45E6-890F-60AF4E43EAAE}" srcOrd="1" destOrd="0" presId="urn:microsoft.com/office/officeart/2005/8/layout/orgChart1"/>
+    <dgm:cxn modelId="{DC94C17C-AC9C-48C6-8C31-ECDB9B54A04E}" type="presParOf" srcId="{0386888F-8CF7-47EF-B63E-4A6B13DDBFF5}" destId="{A2D06A54-6B3B-4455-B7DC-C79844C82C0D}" srcOrd="1" destOrd="0" presId="urn:microsoft.com/office/officeart/2005/8/layout/orgChart1"/>
+    <dgm:cxn modelId="{C0EC75ED-1547-45B8-86D4-F2658BE39DF6}" type="presParOf" srcId="{0386888F-8CF7-47EF-B63E-4A6B13DDBFF5}" destId="{02B0016B-5646-4710-8B26-B174E8837554}" srcOrd="2" destOrd="0" presId="urn:microsoft.com/office/officeart/2005/8/layout/orgChart1"/>
+    <dgm:cxn modelId="{B9FF6CEF-7E9C-4C21-912B-74737508A598}" type="presParOf" srcId="{B531D99E-2129-4C4B-907B-D12925B77F9D}" destId="{E66DA91C-E4F9-4B5A-9417-20762A732D54}" srcOrd="8" destOrd="0" presId="urn:microsoft.com/office/officeart/2005/8/layout/orgChart1"/>
+    <dgm:cxn modelId="{4209853C-FA51-41DE-9F0E-7982CD0E4F0F}" type="presParOf" srcId="{B531D99E-2129-4C4B-907B-D12925B77F9D}" destId="{7FFF66BA-EFDB-44CC-BAD5-F530986116F7}" srcOrd="9" destOrd="0" presId="urn:microsoft.com/office/officeart/2005/8/layout/orgChart1"/>
+    <dgm:cxn modelId="{874C74DB-53AF-47D2-90F1-53B81D5E62C8}" type="presParOf" srcId="{7FFF66BA-EFDB-44CC-BAD5-F530986116F7}" destId="{3D498682-516B-40F3-A77B-1E860EBEFAB6}" srcOrd="0" destOrd="0" presId="urn:microsoft.com/office/officeart/2005/8/layout/orgChart1"/>
+    <dgm:cxn modelId="{3B9EFE32-4CF7-4B93-B505-3203E6DA6672}" type="presParOf" srcId="{3D498682-516B-40F3-A77B-1E860EBEFAB6}" destId="{2D2BAD4E-D894-45BA-A740-233579668D68}" srcOrd="0" destOrd="0" presId="urn:microsoft.com/office/officeart/2005/8/layout/orgChart1"/>
+    <dgm:cxn modelId="{36A51A60-502B-4F8B-AE20-58577DD3AA85}" type="presParOf" srcId="{3D498682-516B-40F3-A77B-1E860EBEFAB6}" destId="{8B1BEF34-0779-4F96-9628-D52292F5F68E}" srcOrd="1" destOrd="0" presId="urn:microsoft.com/office/officeart/2005/8/layout/orgChart1"/>
+    <dgm:cxn modelId="{3A98DF91-88A0-43D1-BE4D-77E5DF6CD4B9}" type="presParOf" srcId="{7FFF66BA-EFDB-44CC-BAD5-F530986116F7}" destId="{5A7316A6-2CE7-46DC-B636-057E9C96266D}" srcOrd="1" destOrd="0" presId="urn:microsoft.com/office/officeart/2005/8/layout/orgChart1"/>
+    <dgm:cxn modelId="{98BBD6E4-77CD-4BBD-BC61-85DD23324635}" type="presParOf" srcId="{7FFF66BA-EFDB-44CC-BAD5-F530986116F7}" destId="{AE3E0B1C-340A-4A7F-8CF7-4344826B3D17}" srcOrd="2" destOrd="0" presId="urn:microsoft.com/office/officeart/2005/8/layout/orgChart1"/>
+    <dgm:cxn modelId="{40044AD6-0F48-481F-BE14-75C6ECA15BF8}" type="presParOf" srcId="{B531D99E-2129-4C4B-907B-D12925B77F9D}" destId="{3D3182FD-0C83-4458-89DE-B8B34BE21DB2}" srcOrd="10" destOrd="0" presId="urn:microsoft.com/office/officeart/2005/8/layout/orgChart1"/>
+    <dgm:cxn modelId="{A21D73D7-40E7-43A3-B07C-44FDFF01B789}" type="presParOf" srcId="{B531D99E-2129-4C4B-907B-D12925B77F9D}" destId="{B6CE4876-F175-480A-9CE1-CD58D0C0A9C5}" srcOrd="11" destOrd="0" presId="urn:microsoft.com/office/officeart/2005/8/layout/orgChart1"/>
+    <dgm:cxn modelId="{0FEE7BE2-A4DB-441C-83E1-40EFC3EC3BE4}" type="presParOf" srcId="{B6CE4876-F175-480A-9CE1-CD58D0C0A9C5}" destId="{29DB07EE-E8D5-464D-9FC7-CFCDAD0F3AB3}" srcOrd="0" destOrd="0" presId="urn:microsoft.com/office/officeart/2005/8/layout/orgChart1"/>
+    <dgm:cxn modelId="{FA195DC2-FC97-4F11-BE34-19ED270DC67F}" type="presParOf" srcId="{29DB07EE-E8D5-464D-9FC7-CFCDAD0F3AB3}" destId="{461A9132-C57C-4006-9554-E3D4CF16617D}" srcOrd="0" destOrd="0" presId="urn:microsoft.com/office/officeart/2005/8/layout/orgChart1"/>
+    <dgm:cxn modelId="{7E335651-F352-4D58-92BA-91AAB918DF81}" type="presParOf" srcId="{29DB07EE-E8D5-464D-9FC7-CFCDAD0F3AB3}" destId="{18F226C9-EAC2-429D-9338-21A25E1426B9}" srcOrd="1" destOrd="0" presId="urn:microsoft.com/office/officeart/2005/8/layout/orgChart1"/>
+    <dgm:cxn modelId="{DA6F9B8C-6AC4-41DD-8260-610129ABEE87}" type="presParOf" srcId="{B6CE4876-F175-480A-9CE1-CD58D0C0A9C5}" destId="{3963A8CF-FB8B-4F1C-834C-10F79B8B621A}" srcOrd="1" destOrd="0" presId="urn:microsoft.com/office/officeart/2005/8/layout/orgChart1"/>
+    <dgm:cxn modelId="{63BE9CF6-0F6A-41A5-B062-4F86AC91DB1E}" type="presParOf" srcId="{B6CE4876-F175-480A-9CE1-CD58D0C0A9C5}" destId="{7A525F98-F18F-4466-B3D2-8DB5FEB2DD7B}" srcOrd="2" destOrd="0" presId="urn:microsoft.com/office/officeart/2005/8/layout/orgChart1"/>
+    <dgm:cxn modelId="{8745F749-9837-4294-9B85-4915A8979FC7}" type="presParOf" srcId="{7B5B5861-0105-426B-B1C7-09BF5D244045}" destId="{038BE171-5FB7-49DB-97A1-C3D2B60F2AEA}" srcOrd="2" destOrd="0" presId="urn:microsoft.com/office/officeart/2005/8/layout/orgChart1"/>
+    <dgm:cxn modelId="{4B378F19-D3AC-463C-BDA6-589349802568}" type="presParOf" srcId="{E065B25E-73D9-4E15-BD0D-AC5F0C1712DA}" destId="{F62B0468-4B4C-41DD-A2CD-21B21149D755}" srcOrd="2" destOrd="0" presId="urn:microsoft.com/office/officeart/2005/8/layout/orgChart1"/>
   </dgm:cxnLst>
   <dgm:bg>
     <a:effectLst>
@@ -21364,6 +20699,13 @@
         </dgm:presLayoutVars>
       </dgm:prSet>
       <dgm:spPr/>
+      <dgm:t>
+        <a:bodyPr/>
+        <a:lstStyle/>
+        <a:p>
+          <a:endParaRPr lang="fr-FR"/>
+        </a:p>
+      </dgm:t>
     </dgm:pt>
     <dgm:pt modelId="{D7BD82D7-8003-4F15-B629-F8B2C917BD11}" type="pres">
       <dgm:prSet presAssocID="{CEBCA1F0-C6B6-4105-923D-E21A0E4F6A27}" presName="hierRoot1" presStyleCnt="0">
@@ -21384,10 +20726,24 @@
         </dgm:presLayoutVars>
       </dgm:prSet>
       <dgm:spPr/>
+      <dgm:t>
+        <a:bodyPr/>
+        <a:lstStyle/>
+        <a:p>
+          <a:endParaRPr lang="fr-FR"/>
+        </a:p>
+      </dgm:t>
     </dgm:pt>
     <dgm:pt modelId="{6258B1EE-E9A7-4162-9FF5-6ED0B74F12E8}" type="pres">
       <dgm:prSet presAssocID="{CEBCA1F0-C6B6-4105-923D-E21A0E4F6A27}" presName="rootConnector1" presStyleLbl="node1" presStyleIdx="0" presStyleCnt="0"/>
       <dgm:spPr/>
+      <dgm:t>
+        <a:bodyPr/>
+        <a:lstStyle/>
+        <a:p>
+          <a:endParaRPr lang="fr-FR"/>
+        </a:p>
+      </dgm:t>
     </dgm:pt>
     <dgm:pt modelId="{3AC942C2-65AF-40A8-BBA0-D34BDE7D2F20}" type="pres">
       <dgm:prSet presAssocID="{CEBCA1F0-C6B6-4105-923D-E21A0E4F6A27}" presName="hierChild2" presStyleCnt="0"/>
@@ -21396,6 +20752,13 @@
     <dgm:pt modelId="{B1B01582-3621-493A-A8AF-D05008BB4466}" type="pres">
       <dgm:prSet presAssocID="{84BE8255-EE4B-42FD-87B5-DE70D10DD05B}" presName="Name37" presStyleLbl="parChTrans1D2" presStyleIdx="0" presStyleCnt="6"/>
       <dgm:spPr/>
+      <dgm:t>
+        <a:bodyPr/>
+        <a:lstStyle/>
+        <a:p>
+          <a:endParaRPr lang="fr-FR"/>
+        </a:p>
+      </dgm:t>
     </dgm:pt>
     <dgm:pt modelId="{9CE618CC-64FE-4A30-9D2C-3FC65603CBC1}" type="pres">
       <dgm:prSet presAssocID="{2E54EA9C-A2A7-4C81-8197-B7E7F7C4979C}" presName="hierRoot2" presStyleCnt="0">
@@ -21427,6 +20790,13 @@
     <dgm:pt modelId="{C9581B99-8A9B-4753-AE87-59710968D498}" type="pres">
       <dgm:prSet presAssocID="{2E54EA9C-A2A7-4C81-8197-B7E7F7C4979C}" presName="rootConnector" presStyleLbl="node2" presStyleIdx="0" presStyleCnt="5"/>
       <dgm:spPr/>
+      <dgm:t>
+        <a:bodyPr/>
+        <a:lstStyle/>
+        <a:p>
+          <a:endParaRPr lang="fr-FR"/>
+        </a:p>
+      </dgm:t>
     </dgm:pt>
     <dgm:pt modelId="{3B1E44C5-5D09-4EB0-959A-6880DDAEFD97}" type="pres">
       <dgm:prSet presAssocID="{2E54EA9C-A2A7-4C81-8197-B7E7F7C4979C}" presName="hierChild4" presStyleCnt="0"/>
@@ -21439,6 +20809,13 @@
     <dgm:pt modelId="{C7C3F422-73D1-40A9-BCE2-5A5DD995C99D}" type="pres">
       <dgm:prSet presAssocID="{DED0A51C-19DC-4D50-B0DB-B2C522C3FA9A}" presName="Name37" presStyleLbl="parChTrans1D2" presStyleIdx="1" presStyleCnt="6"/>
       <dgm:spPr/>
+      <dgm:t>
+        <a:bodyPr/>
+        <a:lstStyle/>
+        <a:p>
+          <a:endParaRPr lang="fr-FR"/>
+        </a:p>
+      </dgm:t>
     </dgm:pt>
     <dgm:pt modelId="{1B11BBD6-52BB-445A-B541-BD099B12CE45}" type="pres">
       <dgm:prSet presAssocID="{13EBDE9F-2A38-4E46-BE84-B8F520ACC851}" presName="hierRoot2" presStyleCnt="0">
@@ -21459,10 +20836,24 @@
         </dgm:presLayoutVars>
       </dgm:prSet>
       <dgm:spPr/>
+      <dgm:t>
+        <a:bodyPr/>
+        <a:lstStyle/>
+        <a:p>
+          <a:endParaRPr lang="fr-FR"/>
+        </a:p>
+      </dgm:t>
     </dgm:pt>
     <dgm:pt modelId="{048032EA-9A14-4103-B931-E8D67C856E65}" type="pres">
       <dgm:prSet presAssocID="{13EBDE9F-2A38-4E46-BE84-B8F520ACC851}" presName="rootConnector" presStyleLbl="node2" presStyleIdx="1" presStyleCnt="5"/>
       <dgm:spPr/>
+      <dgm:t>
+        <a:bodyPr/>
+        <a:lstStyle/>
+        <a:p>
+          <a:endParaRPr lang="fr-FR"/>
+        </a:p>
+      </dgm:t>
     </dgm:pt>
     <dgm:pt modelId="{F514BDFB-A0D5-4ACF-B68F-04F85A0A3CED}" type="pres">
       <dgm:prSet presAssocID="{13EBDE9F-2A38-4E46-BE84-B8F520ACC851}" presName="hierChild4" presStyleCnt="0"/>
@@ -21471,6 +20862,13 @@
     <dgm:pt modelId="{8C656A22-55CE-4B3B-A855-CFE6FE3748AD}" type="pres">
       <dgm:prSet presAssocID="{574E63CD-5861-4A85-8204-125E4DCAF387}" presName="Name37" presStyleLbl="parChTrans1D3" presStyleIdx="0" presStyleCnt="5"/>
       <dgm:spPr/>
+      <dgm:t>
+        <a:bodyPr/>
+        <a:lstStyle/>
+        <a:p>
+          <a:endParaRPr lang="fr-FR"/>
+        </a:p>
+      </dgm:t>
     </dgm:pt>
     <dgm:pt modelId="{7CA14A15-3D7E-4030-9233-7A6B7882845C}" type="pres">
       <dgm:prSet presAssocID="{75BEA6CF-B855-4CF4-9278-E8245A4DB86C}" presName="hierRoot2" presStyleCnt="0">
@@ -21502,6 +20900,13 @@
     <dgm:pt modelId="{832F9CB6-113B-428B-837D-DA8F3A3472DD}" type="pres">
       <dgm:prSet presAssocID="{75BEA6CF-B855-4CF4-9278-E8245A4DB86C}" presName="rootConnector" presStyleLbl="node3" presStyleIdx="0" presStyleCnt="5"/>
       <dgm:spPr/>
+      <dgm:t>
+        <a:bodyPr/>
+        <a:lstStyle/>
+        <a:p>
+          <a:endParaRPr lang="fr-FR"/>
+        </a:p>
+      </dgm:t>
     </dgm:pt>
     <dgm:pt modelId="{6FE7DFCB-7A44-46B4-B8D0-93FF6F87BD4E}" type="pres">
       <dgm:prSet presAssocID="{75BEA6CF-B855-4CF4-9278-E8245A4DB86C}" presName="hierChild4" presStyleCnt="0"/>
@@ -21518,6 +20923,13 @@
     <dgm:pt modelId="{6DBD2E0E-A355-4CA8-A6F4-EB248E0D7F9A}" type="pres">
       <dgm:prSet presAssocID="{5FCF8ED7-1B7E-4F5C-8475-84050F4FC789}" presName="Name37" presStyleLbl="parChTrans1D2" presStyleIdx="2" presStyleCnt="6"/>
       <dgm:spPr/>
+      <dgm:t>
+        <a:bodyPr/>
+        <a:lstStyle/>
+        <a:p>
+          <a:endParaRPr lang="fr-FR"/>
+        </a:p>
+      </dgm:t>
     </dgm:pt>
     <dgm:pt modelId="{5928D0B4-19AA-4C81-A052-9E82A282CCA5}" type="pres">
       <dgm:prSet presAssocID="{178C5854-116D-4B4C-8A55-CA77092E307E}" presName="hierRoot2" presStyleCnt="0">
@@ -21538,10 +20950,24 @@
         </dgm:presLayoutVars>
       </dgm:prSet>
       <dgm:spPr/>
+      <dgm:t>
+        <a:bodyPr/>
+        <a:lstStyle/>
+        <a:p>
+          <a:endParaRPr lang="fr-FR"/>
+        </a:p>
+      </dgm:t>
     </dgm:pt>
     <dgm:pt modelId="{094C9F84-CF0D-4C4A-9E9A-9D46100FBABC}" type="pres">
       <dgm:prSet presAssocID="{178C5854-116D-4B4C-8A55-CA77092E307E}" presName="rootConnector" presStyleLbl="node2" presStyleIdx="2" presStyleCnt="5"/>
       <dgm:spPr/>
+      <dgm:t>
+        <a:bodyPr/>
+        <a:lstStyle/>
+        <a:p>
+          <a:endParaRPr lang="fr-FR"/>
+        </a:p>
+      </dgm:t>
     </dgm:pt>
     <dgm:pt modelId="{254D65B1-8384-4B23-B603-57EB6F14E6B5}" type="pres">
       <dgm:prSet presAssocID="{178C5854-116D-4B4C-8A55-CA77092E307E}" presName="hierChild4" presStyleCnt="0"/>
@@ -21550,6 +20976,13 @@
     <dgm:pt modelId="{61EA02CA-4F96-4DC1-A13A-D5AA05428FCB}" type="pres">
       <dgm:prSet presAssocID="{6B61045B-B27E-4374-906A-D72299B19E67}" presName="Name37" presStyleLbl="parChTrans1D3" presStyleIdx="1" presStyleCnt="5"/>
       <dgm:spPr/>
+      <dgm:t>
+        <a:bodyPr/>
+        <a:lstStyle/>
+        <a:p>
+          <a:endParaRPr lang="fr-FR"/>
+        </a:p>
+      </dgm:t>
     </dgm:pt>
     <dgm:pt modelId="{225E65CC-ACCA-48E4-9534-9466D5600AEC}" type="pres">
       <dgm:prSet presAssocID="{F34EE6CC-5C18-4E04-A233-927A1184B30C}" presName="hierRoot2" presStyleCnt="0">
@@ -21570,10 +21003,24 @@
         </dgm:presLayoutVars>
       </dgm:prSet>
       <dgm:spPr/>
+      <dgm:t>
+        <a:bodyPr/>
+        <a:lstStyle/>
+        <a:p>
+          <a:endParaRPr lang="fr-FR"/>
+        </a:p>
+      </dgm:t>
     </dgm:pt>
     <dgm:pt modelId="{7BBF74F9-1073-4F21-B18F-ACA14935CC64}" type="pres">
       <dgm:prSet presAssocID="{F34EE6CC-5C18-4E04-A233-927A1184B30C}" presName="rootConnector" presStyleLbl="node3" presStyleIdx="1" presStyleCnt="5"/>
       <dgm:spPr/>
+      <dgm:t>
+        <a:bodyPr/>
+        <a:lstStyle/>
+        <a:p>
+          <a:endParaRPr lang="fr-FR"/>
+        </a:p>
+      </dgm:t>
     </dgm:pt>
     <dgm:pt modelId="{66199848-69B5-4E1B-9A04-284C5B60D9A5}" type="pres">
       <dgm:prSet presAssocID="{F34EE6CC-5C18-4E04-A233-927A1184B30C}" presName="hierChild4" presStyleCnt="0"/>
@@ -21582,6 +21029,13 @@
     <dgm:pt modelId="{921BAA3A-5C60-49C6-B966-75A2EE3BECE2}" type="pres">
       <dgm:prSet presAssocID="{C9E90C1F-13C6-48AB-A14C-64EEE33D6767}" presName="Name37" presStyleLbl="parChTrans1D4" presStyleIdx="0" presStyleCnt="4"/>
       <dgm:spPr/>
+      <dgm:t>
+        <a:bodyPr/>
+        <a:lstStyle/>
+        <a:p>
+          <a:endParaRPr lang="fr-FR"/>
+        </a:p>
+      </dgm:t>
     </dgm:pt>
     <dgm:pt modelId="{618ED620-D277-4B0B-9A88-987F4E9DADC1}" type="pres">
       <dgm:prSet presAssocID="{48150E14-19FB-4210-9872-54BF93785174}" presName="hierRoot2" presStyleCnt="0">
@@ -21602,10 +21056,24 @@
         </dgm:presLayoutVars>
       </dgm:prSet>
       <dgm:spPr/>
+      <dgm:t>
+        <a:bodyPr/>
+        <a:lstStyle/>
+        <a:p>
+          <a:endParaRPr lang="fr-FR"/>
+        </a:p>
+      </dgm:t>
     </dgm:pt>
     <dgm:pt modelId="{3D5DCA1B-98AB-4D30-8004-BB69D00C2763}" type="pres">
       <dgm:prSet presAssocID="{48150E14-19FB-4210-9872-54BF93785174}" presName="rootConnector" presStyleLbl="node4" presStyleIdx="0" presStyleCnt="4"/>
       <dgm:spPr/>
+      <dgm:t>
+        <a:bodyPr/>
+        <a:lstStyle/>
+        <a:p>
+          <a:endParaRPr lang="fr-FR"/>
+        </a:p>
+      </dgm:t>
     </dgm:pt>
     <dgm:pt modelId="{3A3DB4B6-0E79-4D51-9D63-E6E5E0A15416}" type="pres">
       <dgm:prSet presAssocID="{48150E14-19FB-4210-9872-54BF93785174}" presName="hierChild4" presStyleCnt="0"/>
@@ -21618,6 +21086,13 @@
     <dgm:pt modelId="{E1125011-3DDD-4677-BAED-E47FEC5498A3}" type="pres">
       <dgm:prSet presAssocID="{D8567D2C-6DE1-4969-BF59-9F0B4111ED95}" presName="Name37" presStyleLbl="parChTrans1D4" presStyleIdx="1" presStyleCnt="4"/>
       <dgm:spPr/>
+      <dgm:t>
+        <a:bodyPr/>
+        <a:lstStyle/>
+        <a:p>
+          <a:endParaRPr lang="fr-FR"/>
+        </a:p>
+      </dgm:t>
     </dgm:pt>
     <dgm:pt modelId="{55D0D8E1-7A9E-458F-8935-317CB33706E2}" type="pres">
       <dgm:prSet presAssocID="{9D44C3C4-3735-4401-ADA6-024E7D790863}" presName="hierRoot2" presStyleCnt="0">
@@ -21638,10 +21113,24 @@
         </dgm:presLayoutVars>
       </dgm:prSet>
       <dgm:spPr/>
+      <dgm:t>
+        <a:bodyPr/>
+        <a:lstStyle/>
+        <a:p>
+          <a:endParaRPr lang="fr-FR"/>
+        </a:p>
+      </dgm:t>
     </dgm:pt>
     <dgm:pt modelId="{C9F2ED98-CDCD-4A14-A11D-1815C507CCE2}" type="pres">
       <dgm:prSet presAssocID="{9D44C3C4-3735-4401-ADA6-024E7D790863}" presName="rootConnector" presStyleLbl="node4" presStyleIdx="1" presStyleCnt="4"/>
       <dgm:spPr/>
+      <dgm:t>
+        <a:bodyPr/>
+        <a:lstStyle/>
+        <a:p>
+          <a:endParaRPr lang="fr-FR"/>
+        </a:p>
+      </dgm:t>
     </dgm:pt>
     <dgm:pt modelId="{D02B5A97-4F46-4F57-99E0-A6F944575194}" type="pres">
       <dgm:prSet presAssocID="{9D44C3C4-3735-4401-ADA6-024E7D790863}" presName="hierChild4" presStyleCnt="0"/>
@@ -21662,6 +21151,13 @@
     <dgm:pt modelId="{DAD9553B-93FF-48DF-9BB6-3A02CBF5F814}" type="pres">
       <dgm:prSet presAssocID="{3ED30D97-D0B9-426C-9218-4AFFAFE87302}" presName="Name37" presStyleLbl="parChTrans1D2" presStyleIdx="3" presStyleCnt="6"/>
       <dgm:spPr/>
+      <dgm:t>
+        <a:bodyPr/>
+        <a:lstStyle/>
+        <a:p>
+          <a:endParaRPr lang="fr-FR"/>
+        </a:p>
+      </dgm:t>
     </dgm:pt>
     <dgm:pt modelId="{F35B0877-40B8-411A-884D-5580F6C86281}" type="pres">
       <dgm:prSet presAssocID="{2E1D297D-11D5-447C-9DCE-27F90A5A5498}" presName="hierRoot2" presStyleCnt="0">
@@ -21693,6 +21189,13 @@
     <dgm:pt modelId="{E95630C4-4AD4-404E-9BC4-A84BBB15ECBA}" type="pres">
       <dgm:prSet presAssocID="{2E1D297D-11D5-447C-9DCE-27F90A5A5498}" presName="rootConnector" presStyleLbl="node2" presStyleIdx="3" presStyleCnt="5"/>
       <dgm:spPr/>
+      <dgm:t>
+        <a:bodyPr/>
+        <a:lstStyle/>
+        <a:p>
+          <a:endParaRPr lang="fr-FR"/>
+        </a:p>
+      </dgm:t>
     </dgm:pt>
     <dgm:pt modelId="{7A5FF460-81F9-41A4-A884-951E75AFCDF5}" type="pres">
       <dgm:prSet presAssocID="{2E1D297D-11D5-447C-9DCE-27F90A5A5498}" presName="hierChild4" presStyleCnt="0"/>
@@ -21701,6 +21204,13 @@
     <dgm:pt modelId="{D47C97F3-6850-4087-92B7-93A7657B2E64}" type="pres">
       <dgm:prSet presAssocID="{5B2351D6-FBF3-48B4-9101-2812459270C9}" presName="Name37" presStyleLbl="parChTrans1D3" presStyleIdx="2" presStyleCnt="5"/>
       <dgm:spPr/>
+      <dgm:t>
+        <a:bodyPr/>
+        <a:lstStyle/>
+        <a:p>
+          <a:endParaRPr lang="fr-FR"/>
+        </a:p>
+      </dgm:t>
     </dgm:pt>
     <dgm:pt modelId="{071D1C48-ADDA-4D3C-9E3E-ACE0CD931BAE}" type="pres">
       <dgm:prSet presAssocID="{25415EA0-7000-47E8-8E16-4AA483A789F3}" presName="hierRoot2" presStyleCnt="0">
@@ -21721,10 +21231,24 @@
         </dgm:presLayoutVars>
       </dgm:prSet>
       <dgm:spPr/>
+      <dgm:t>
+        <a:bodyPr/>
+        <a:lstStyle/>
+        <a:p>
+          <a:endParaRPr lang="fr-FR"/>
+        </a:p>
+      </dgm:t>
     </dgm:pt>
     <dgm:pt modelId="{F525651F-4FA4-4E0B-BFFE-6D3643AC67DD}" type="pres">
       <dgm:prSet presAssocID="{25415EA0-7000-47E8-8E16-4AA483A789F3}" presName="rootConnector" presStyleLbl="node3" presStyleIdx="2" presStyleCnt="5"/>
       <dgm:spPr/>
+      <dgm:t>
+        <a:bodyPr/>
+        <a:lstStyle/>
+        <a:p>
+          <a:endParaRPr lang="fr-FR"/>
+        </a:p>
+      </dgm:t>
     </dgm:pt>
     <dgm:pt modelId="{93792943-B5D3-47EB-A980-64A5E6637017}" type="pres">
       <dgm:prSet presAssocID="{25415EA0-7000-47E8-8E16-4AA483A789F3}" presName="hierChild4" presStyleCnt="0"/>
@@ -21737,6 +21261,13 @@
     <dgm:pt modelId="{4A6EC84E-63A9-4121-B658-5ED9313222A5}" type="pres">
       <dgm:prSet presAssocID="{EA6FF3BA-DBA9-4BDC-820C-E20E1C0C4979}" presName="Name37" presStyleLbl="parChTrans1D3" presStyleIdx="3" presStyleCnt="5"/>
       <dgm:spPr/>
+      <dgm:t>
+        <a:bodyPr/>
+        <a:lstStyle/>
+        <a:p>
+          <a:endParaRPr lang="fr-FR"/>
+        </a:p>
+      </dgm:t>
     </dgm:pt>
     <dgm:pt modelId="{DB641F29-850F-46F1-8E1B-3BB67843AABC}" type="pres">
       <dgm:prSet presAssocID="{9ACD12B5-BC1E-4285-AA83-933C79D7819D}" presName="hierRoot2" presStyleCnt="0">
@@ -21768,6 +21299,13 @@
     <dgm:pt modelId="{BC991239-A8B2-4DA1-A642-09545D51BD61}" type="pres">
       <dgm:prSet presAssocID="{9ACD12B5-BC1E-4285-AA83-933C79D7819D}" presName="rootConnector" presStyleLbl="node3" presStyleIdx="3" presStyleCnt="5"/>
       <dgm:spPr/>
+      <dgm:t>
+        <a:bodyPr/>
+        <a:lstStyle/>
+        <a:p>
+          <a:endParaRPr lang="fr-FR"/>
+        </a:p>
+      </dgm:t>
     </dgm:pt>
     <dgm:pt modelId="{6764CDE0-BF39-47EB-8F63-557BD4AEB120}" type="pres">
       <dgm:prSet presAssocID="{9ACD12B5-BC1E-4285-AA83-933C79D7819D}" presName="hierChild4" presStyleCnt="0"/>
@@ -21784,6 +21322,13 @@
     <dgm:pt modelId="{AD3A2F42-8C44-4B76-9DD4-3E5C4FD0E324}" type="pres">
       <dgm:prSet presAssocID="{70E42D99-F240-46F4-8230-B8525781474A}" presName="Name37" presStyleLbl="parChTrans1D2" presStyleIdx="4" presStyleCnt="6"/>
       <dgm:spPr/>
+      <dgm:t>
+        <a:bodyPr/>
+        <a:lstStyle/>
+        <a:p>
+          <a:endParaRPr lang="fr-FR"/>
+        </a:p>
+      </dgm:t>
     </dgm:pt>
     <dgm:pt modelId="{A32CAB2E-2038-43A4-A79A-1CE69C65F1DF}" type="pres">
       <dgm:prSet presAssocID="{827512C6-E6AF-4C4B-A8EF-5313A49E2E19}" presName="hierRoot2" presStyleCnt="0">
@@ -21815,6 +21360,13 @@
     <dgm:pt modelId="{55DDD4F0-DD03-473A-B96C-527A09496F86}" type="pres">
       <dgm:prSet presAssocID="{827512C6-E6AF-4C4B-A8EF-5313A49E2E19}" presName="rootConnector" presStyleLbl="node2" presStyleIdx="4" presStyleCnt="5"/>
       <dgm:spPr/>
+      <dgm:t>
+        <a:bodyPr/>
+        <a:lstStyle/>
+        <a:p>
+          <a:endParaRPr lang="fr-FR"/>
+        </a:p>
+      </dgm:t>
     </dgm:pt>
     <dgm:pt modelId="{07DE0692-4B20-47BF-891E-59BF2EF884F7}" type="pres">
       <dgm:prSet presAssocID="{827512C6-E6AF-4C4B-A8EF-5313A49E2E19}" presName="hierChild4" presStyleCnt="0"/>
@@ -21823,6 +21375,13 @@
     <dgm:pt modelId="{DF7108E4-6DC1-4383-B4C8-DCCBA5804C26}" type="pres">
       <dgm:prSet presAssocID="{AC1D55A0-C314-403D-8375-F25E0B3D8C61}" presName="Name37" presStyleLbl="parChTrans1D3" presStyleIdx="4" presStyleCnt="5"/>
       <dgm:spPr/>
+      <dgm:t>
+        <a:bodyPr/>
+        <a:lstStyle/>
+        <a:p>
+          <a:endParaRPr lang="fr-FR"/>
+        </a:p>
+      </dgm:t>
     </dgm:pt>
     <dgm:pt modelId="{94B6725F-378D-48C3-8393-C23594A5AD7C}" type="pres">
       <dgm:prSet presAssocID="{1CC65FBC-A2F0-4D8E-B838-A3355B83FF9B}" presName="hierRoot2" presStyleCnt="0">
@@ -21854,6 +21413,13 @@
     <dgm:pt modelId="{7875F60B-0437-481E-9727-2D4A2BBCE6C0}" type="pres">
       <dgm:prSet presAssocID="{1CC65FBC-A2F0-4D8E-B838-A3355B83FF9B}" presName="rootConnector" presStyleLbl="node3" presStyleIdx="4" presStyleCnt="5"/>
       <dgm:spPr/>
+      <dgm:t>
+        <a:bodyPr/>
+        <a:lstStyle/>
+        <a:p>
+          <a:endParaRPr lang="fr-FR"/>
+        </a:p>
+      </dgm:t>
     </dgm:pt>
     <dgm:pt modelId="{343B0B31-9EC9-4EAD-8A5B-5CB9BC20D816}" type="pres">
       <dgm:prSet presAssocID="{1CC65FBC-A2F0-4D8E-B838-A3355B83FF9B}" presName="hierChild4" presStyleCnt="0"/>
@@ -21862,6 +21428,13 @@
     <dgm:pt modelId="{2EEFBE99-0A80-4AA5-9551-0235D06408F1}" type="pres">
       <dgm:prSet presAssocID="{6568FC64-ADAB-41BA-84E9-D7EBA251BB1F}" presName="Name37" presStyleLbl="parChTrans1D4" presStyleIdx="2" presStyleCnt="4"/>
       <dgm:spPr/>
+      <dgm:t>
+        <a:bodyPr/>
+        <a:lstStyle/>
+        <a:p>
+          <a:endParaRPr lang="fr-FR"/>
+        </a:p>
+      </dgm:t>
     </dgm:pt>
     <dgm:pt modelId="{9C1BFB7B-4243-4660-9015-2867F5284FEE}" type="pres">
       <dgm:prSet presAssocID="{BB271BD1-6045-4789-AAE1-143828B839A6}" presName="hierRoot2" presStyleCnt="0">
@@ -21893,6 +21466,13 @@
     <dgm:pt modelId="{79DEB96F-B208-4BB8-A08F-6E6B742914E4}" type="pres">
       <dgm:prSet presAssocID="{BB271BD1-6045-4789-AAE1-143828B839A6}" presName="rootConnector" presStyleLbl="node4" presStyleIdx="2" presStyleCnt="4"/>
       <dgm:spPr/>
+      <dgm:t>
+        <a:bodyPr/>
+        <a:lstStyle/>
+        <a:p>
+          <a:endParaRPr lang="fr-FR"/>
+        </a:p>
+      </dgm:t>
     </dgm:pt>
     <dgm:pt modelId="{41D092ED-A423-4639-B00F-64B282D45F6D}" type="pres">
       <dgm:prSet presAssocID="{BB271BD1-6045-4789-AAE1-143828B839A6}" presName="hierChild4" presStyleCnt="0"/>
@@ -21905,6 +21485,13 @@
     <dgm:pt modelId="{B09AD417-25F6-4D7D-BA33-E61D87B29B2F}" type="pres">
       <dgm:prSet presAssocID="{1DDCCB7E-5839-4224-88E4-76E7077F878E}" presName="Name37" presStyleLbl="parChTrans1D4" presStyleIdx="3" presStyleCnt="4"/>
       <dgm:spPr/>
+      <dgm:t>
+        <a:bodyPr/>
+        <a:lstStyle/>
+        <a:p>
+          <a:endParaRPr lang="fr-FR"/>
+        </a:p>
+      </dgm:t>
     </dgm:pt>
     <dgm:pt modelId="{0BC07225-B3F2-4B9A-BD2C-1B3F753B5F0F}" type="pres">
       <dgm:prSet presAssocID="{77B55DD8-B333-4EC8-A0FD-D36CFDDDEB63}" presName="hierRoot2" presStyleCnt="0">
@@ -21936,6 +21523,13 @@
     <dgm:pt modelId="{51CB4FB5-70BE-414F-8D55-5F54060D8C51}" type="pres">
       <dgm:prSet presAssocID="{77B55DD8-B333-4EC8-A0FD-D36CFDDDEB63}" presName="rootConnector" presStyleLbl="node4" presStyleIdx="3" presStyleCnt="4"/>
       <dgm:spPr/>
+      <dgm:t>
+        <a:bodyPr/>
+        <a:lstStyle/>
+        <a:p>
+          <a:endParaRPr lang="fr-FR"/>
+        </a:p>
+      </dgm:t>
     </dgm:pt>
     <dgm:pt modelId="{C8F73720-4C62-43C1-A9C8-59EE81EF72CF}" type="pres">
       <dgm:prSet presAssocID="{77B55DD8-B333-4EC8-A0FD-D36CFDDDEB63}" presName="hierChild4" presStyleCnt="0"/>
@@ -21960,6 +21554,13 @@
     <dgm:pt modelId="{4B683FCE-AF8E-4E70-9560-933F538AD41A}" type="pres">
       <dgm:prSet presAssocID="{860EE125-F971-4E65-93FA-927B49A98555}" presName="Name111" presStyleLbl="parChTrans1D2" presStyleIdx="5" presStyleCnt="6"/>
       <dgm:spPr/>
+      <dgm:t>
+        <a:bodyPr/>
+        <a:lstStyle/>
+        <a:p>
+          <a:endParaRPr lang="fr-FR"/>
+        </a:p>
+      </dgm:t>
     </dgm:pt>
     <dgm:pt modelId="{6A45BE52-4A23-47FC-9BCD-ECFC9682C26C}" type="pres">
       <dgm:prSet presAssocID="{626C5B9F-15B9-41EF-A488-F33FF4B0ED9E}" presName="hierRoot3" presStyleCnt="0">
@@ -21991,6 +21592,13 @@
     <dgm:pt modelId="{95AF381D-3262-4F37-935C-E84D78789C83}" type="pres">
       <dgm:prSet presAssocID="{626C5B9F-15B9-41EF-A488-F33FF4B0ED9E}" presName="rootConnector3" presStyleLbl="asst1" presStyleIdx="0" presStyleCnt="1"/>
       <dgm:spPr/>
+      <dgm:t>
+        <a:bodyPr/>
+        <a:lstStyle/>
+        <a:p>
+          <a:endParaRPr lang="fr-FR"/>
+        </a:p>
+      </dgm:t>
     </dgm:pt>
     <dgm:pt modelId="{ECB8C57F-24BE-43F5-B4B5-588E1939DB39}" type="pres">
       <dgm:prSet presAssocID="{626C5B9F-15B9-41EF-A488-F33FF4B0ED9E}" presName="hierChild6" presStyleCnt="0"/>
@@ -22002,181 +21610,181 @@
     </dgm:pt>
   </dgm:ptLst>
   <dgm:cxnLst>
-    <dgm:cxn modelId="{7B9EEA16-E890-42E8-91D1-C23D5D1A3B57}" type="presOf" srcId="{178C5854-116D-4B4C-8A55-CA77092E307E}" destId="{A5AFDE73-1B4A-4B36-AE9B-A4D24B66AA62}" srcOrd="0" destOrd="0" presId="urn:microsoft.com/office/officeart/2005/8/layout/orgChart1"/>
+    <dgm:cxn modelId="{7ED4251E-3DC9-4E72-BB51-41E52705EB9C}" type="presOf" srcId="{5B2351D6-FBF3-48B4-9101-2812459270C9}" destId="{D47C97F3-6850-4087-92B7-93A7657B2E64}" srcOrd="0" destOrd="0" presId="urn:microsoft.com/office/officeart/2005/8/layout/orgChart1"/>
+    <dgm:cxn modelId="{E70382A0-E024-4F62-BAD1-18B4995E068A}" type="presOf" srcId="{9ACD12B5-BC1E-4285-AA83-933C79D7819D}" destId="{08E6DB5A-5F51-4243-A7C9-F29CC9527CE2}" srcOrd="0" destOrd="0" presId="urn:microsoft.com/office/officeart/2005/8/layout/orgChart1"/>
+    <dgm:cxn modelId="{EF45BF3D-1CA8-4897-9559-9FA13D3C2269}" type="presOf" srcId="{9D44C3C4-3735-4401-ADA6-024E7D790863}" destId="{6DD2E6AA-3DC8-403E-AA15-9E0821691EAA}" srcOrd="0" destOrd="0" presId="urn:microsoft.com/office/officeart/2005/8/layout/orgChart1"/>
+    <dgm:cxn modelId="{19B512E9-FEA5-48A0-AFA2-97D954A98DA9}" srcId="{827512C6-E6AF-4C4B-A8EF-5313A49E2E19}" destId="{1CC65FBC-A2F0-4D8E-B838-A3355B83FF9B}" srcOrd="0" destOrd="0" parTransId="{AC1D55A0-C314-403D-8375-F25E0B3D8C61}" sibTransId="{8D536C5D-8A67-40AB-A52A-A2B786B0A8D3}"/>
+    <dgm:cxn modelId="{FC00CAF0-8EC8-4D19-BEA8-586C01552DBB}" type="presOf" srcId="{BB271BD1-6045-4789-AAE1-143828B839A6}" destId="{79DEB96F-B208-4BB8-A08F-6E6B742914E4}" srcOrd="1" destOrd="0" presId="urn:microsoft.com/office/officeart/2005/8/layout/orgChart1"/>
+    <dgm:cxn modelId="{483C5407-A643-4B0B-ACEC-13F9D7EB10D8}" type="presOf" srcId="{25415EA0-7000-47E8-8E16-4AA483A789F3}" destId="{73FF1F45-9B97-4E04-B464-7AED2F170396}" srcOrd="0" destOrd="0" presId="urn:microsoft.com/office/officeart/2005/8/layout/orgChart1"/>
+    <dgm:cxn modelId="{15586403-E9CC-407C-B34F-BE64912A155C}" type="presOf" srcId="{84BE8255-EE4B-42FD-87B5-DE70D10DD05B}" destId="{B1B01582-3621-493A-A8AF-D05008BB4466}" srcOrd="0" destOrd="0" presId="urn:microsoft.com/office/officeart/2005/8/layout/orgChart1"/>
+    <dgm:cxn modelId="{FCF41E0B-8ADA-4E4E-BEBF-1F7EB5AD55AC}" srcId="{CEBCA1F0-C6B6-4105-923D-E21A0E4F6A27}" destId="{827512C6-E6AF-4C4B-A8EF-5313A49E2E19}" srcOrd="5" destOrd="0" parTransId="{70E42D99-F240-46F4-8230-B8525781474A}" sibTransId="{FA08865F-45FE-4CEA-8E73-8638DD3EDC6D}"/>
+    <dgm:cxn modelId="{976E0429-DAF5-4963-8781-A94C25026F65}" srcId="{178C5854-116D-4B4C-8A55-CA77092E307E}" destId="{F34EE6CC-5C18-4E04-A233-927A1184B30C}" srcOrd="0" destOrd="0" parTransId="{6B61045B-B27E-4374-906A-D72299B19E67}" sibTransId="{BC13070E-6C99-45D3-A2FA-BC901C390EA2}"/>
+    <dgm:cxn modelId="{D191E3E7-0C79-410B-BDDE-2BD387603F44}" type="presOf" srcId="{6B61045B-B27E-4374-906A-D72299B19E67}" destId="{61EA02CA-4F96-4DC1-A13A-D5AA05428FCB}" srcOrd="0" destOrd="0" presId="urn:microsoft.com/office/officeart/2005/8/layout/orgChart1"/>
+    <dgm:cxn modelId="{71E4E922-4672-45EC-9FA6-20FA69E046C9}" type="presOf" srcId="{BB271BD1-6045-4789-AAE1-143828B839A6}" destId="{04BCBF08-71B1-475F-8EDE-158320BAEB69}" srcOrd="0" destOrd="0" presId="urn:microsoft.com/office/officeart/2005/8/layout/orgChart1"/>
+    <dgm:cxn modelId="{66EAB5CF-0707-460E-B815-F8778FFCD6C4}" type="presOf" srcId="{13EBDE9F-2A38-4E46-BE84-B8F520ACC851}" destId="{9369DE23-CC34-4BFF-8BD2-8FF8B323CBB5}" srcOrd="0" destOrd="0" presId="urn:microsoft.com/office/officeart/2005/8/layout/orgChart1"/>
+    <dgm:cxn modelId="{8330A6B6-A697-423A-9AAF-BDFFBE061702}" type="presOf" srcId="{1CC65FBC-A2F0-4D8E-B838-A3355B83FF9B}" destId="{7875F60B-0437-481E-9727-2D4A2BBCE6C0}" srcOrd="1" destOrd="0" presId="urn:microsoft.com/office/officeart/2005/8/layout/orgChart1"/>
+    <dgm:cxn modelId="{FDCF0CCC-C239-49FB-8686-08919115B498}" srcId="{CEBCA1F0-C6B6-4105-923D-E21A0E4F6A27}" destId="{2E1D297D-11D5-447C-9DCE-27F90A5A5498}" srcOrd="4" destOrd="0" parTransId="{3ED30D97-D0B9-426C-9218-4AFFAFE87302}" sibTransId="{F470FE65-8651-40CD-924B-678D5761666B}"/>
+    <dgm:cxn modelId="{08769AE4-B8A3-4633-9C66-EEBF86E57A61}" type="presOf" srcId="{178C5854-116D-4B4C-8A55-CA77092E307E}" destId="{094C9F84-CF0D-4C4A-9E9A-9D46100FBABC}" srcOrd="1" destOrd="0" presId="urn:microsoft.com/office/officeart/2005/8/layout/orgChart1"/>
+    <dgm:cxn modelId="{DF29F52E-4799-49C2-B46B-D13F83E99976}" type="presOf" srcId="{70E42D99-F240-46F4-8230-B8525781474A}" destId="{AD3A2F42-8C44-4B76-9DD4-3E5C4FD0E324}" srcOrd="0" destOrd="0" presId="urn:microsoft.com/office/officeart/2005/8/layout/orgChart1"/>
+    <dgm:cxn modelId="{518810E6-662F-4A7A-A7F2-18C547BE4848}" type="presOf" srcId="{C9E90C1F-13C6-48AB-A14C-64EEE33D6767}" destId="{921BAA3A-5C60-49C6-B966-75A2EE3BECE2}" srcOrd="0" destOrd="0" presId="urn:microsoft.com/office/officeart/2005/8/layout/orgChart1"/>
+    <dgm:cxn modelId="{4749F105-F0C8-4124-A429-1D025CA8B48D}" type="presOf" srcId="{827512C6-E6AF-4C4B-A8EF-5313A49E2E19}" destId="{55DDD4F0-DD03-473A-B96C-527A09496F86}" srcOrd="1" destOrd="0" presId="urn:microsoft.com/office/officeart/2005/8/layout/orgChart1"/>
+    <dgm:cxn modelId="{FEE1E09D-DE14-4139-90AB-5608407105C1}" type="presOf" srcId="{18FEC0F9-8331-4CA9-907C-F33A60D7915E}" destId="{256AFA33-60D8-4A80-9BDD-DC523760191E}" srcOrd="0" destOrd="0" presId="urn:microsoft.com/office/officeart/2005/8/layout/orgChart1"/>
+    <dgm:cxn modelId="{D373102B-10D8-4D40-9AFB-BE912C2BEF0F}" type="presOf" srcId="{2E1D297D-11D5-447C-9DCE-27F90A5A5498}" destId="{E95630C4-4AD4-404E-9BC4-A84BBB15ECBA}" srcOrd="1" destOrd="0" presId="urn:microsoft.com/office/officeart/2005/8/layout/orgChart1"/>
+    <dgm:cxn modelId="{D554A37C-7749-46D5-B6D9-E2301E3E162C}" type="presOf" srcId="{574E63CD-5861-4A85-8204-125E4DCAF387}" destId="{8C656A22-55CE-4B3B-A855-CFE6FE3748AD}" srcOrd="0" destOrd="0" presId="urn:microsoft.com/office/officeart/2005/8/layout/orgChart1"/>
+    <dgm:cxn modelId="{77D0E479-EEA7-4298-8A78-0C3445F90C1D}" type="presOf" srcId="{827512C6-E6AF-4C4B-A8EF-5313A49E2E19}" destId="{D538E0E0-D8AC-4D0F-A4F5-269F776232BE}" srcOrd="0" destOrd="0" presId="urn:microsoft.com/office/officeart/2005/8/layout/orgChart1"/>
+    <dgm:cxn modelId="{7732794C-A417-4080-AD46-9F9722236165}" type="presOf" srcId="{2E54EA9C-A2A7-4C81-8197-B7E7F7C4979C}" destId="{2E94ACEA-1E9E-4C18-A2FE-3048121F8C2A}" srcOrd="0" destOrd="0" presId="urn:microsoft.com/office/officeart/2005/8/layout/orgChart1"/>
+    <dgm:cxn modelId="{1596EC9C-21F4-429C-800B-B62779BE15A9}" type="presOf" srcId="{1DDCCB7E-5839-4224-88E4-76E7077F878E}" destId="{B09AD417-25F6-4D7D-BA33-E61D87B29B2F}" srcOrd="0" destOrd="0" presId="urn:microsoft.com/office/officeart/2005/8/layout/orgChart1"/>
+    <dgm:cxn modelId="{5E0491F1-2C4A-4EF5-A0C0-4D3AFD72C758}" type="presOf" srcId="{75BEA6CF-B855-4CF4-9278-E8245A4DB86C}" destId="{4EEDF7B9-A59B-4A0A-9D0E-4EFB17B7F340}" srcOrd="0" destOrd="0" presId="urn:microsoft.com/office/officeart/2005/8/layout/orgChart1"/>
+    <dgm:cxn modelId="{2FA671FD-569A-4662-BABF-39637CFCFAFE}" type="presOf" srcId="{626C5B9F-15B9-41EF-A488-F33FF4B0ED9E}" destId="{95AF381D-3262-4F37-935C-E84D78789C83}" srcOrd="1" destOrd="0" presId="urn:microsoft.com/office/officeart/2005/8/layout/orgChart1"/>
+    <dgm:cxn modelId="{793A55D5-85A1-4925-B1B0-9B553742B947}" type="presOf" srcId="{75BEA6CF-B855-4CF4-9278-E8245A4DB86C}" destId="{832F9CB6-113B-428B-837D-DA8F3A3472DD}" srcOrd="1" destOrd="0" presId="urn:microsoft.com/office/officeart/2005/8/layout/orgChart1"/>
+    <dgm:cxn modelId="{3C8795B7-9BDB-4D7E-83F5-CB5ADE8882FB}" srcId="{1CC65FBC-A2F0-4D8E-B838-A3355B83FF9B}" destId="{77B55DD8-B333-4EC8-A0FD-D36CFDDDEB63}" srcOrd="1" destOrd="0" parTransId="{1DDCCB7E-5839-4224-88E4-76E7077F878E}" sibTransId="{F551CE5E-7852-4526-B94A-6C52BFA4BE00}"/>
+    <dgm:cxn modelId="{3FD36D65-0E53-4ED8-A7DD-A003EE9126F0}" type="presOf" srcId="{13EBDE9F-2A38-4E46-BE84-B8F520ACC851}" destId="{048032EA-9A14-4103-B931-E8D67C856E65}" srcOrd="1" destOrd="0" presId="urn:microsoft.com/office/officeart/2005/8/layout/orgChart1"/>
+    <dgm:cxn modelId="{18627822-2EF7-487A-9E10-9CD6BE7BD2BE}" type="presOf" srcId="{5FCF8ED7-1B7E-4F5C-8475-84050F4FC789}" destId="{6DBD2E0E-A355-4CA8-A6F4-EB248E0D7F9A}" srcOrd="0" destOrd="0" presId="urn:microsoft.com/office/officeart/2005/8/layout/orgChart1"/>
+    <dgm:cxn modelId="{5EFE48BC-227C-4BE3-83C7-CFFE00086726}" type="presOf" srcId="{F34EE6CC-5C18-4E04-A233-927A1184B30C}" destId="{24FD8254-6B9E-4F9B-98AF-093C3D7B11A5}" srcOrd="0" destOrd="0" presId="urn:microsoft.com/office/officeart/2005/8/layout/orgChart1"/>
+    <dgm:cxn modelId="{AED896AD-7033-498A-8F71-2634F5A2C487}" type="presOf" srcId="{77B55DD8-B333-4EC8-A0FD-D36CFDDDEB63}" destId="{51CB4FB5-70BE-414F-8D55-5F54060D8C51}" srcOrd="1" destOrd="0" presId="urn:microsoft.com/office/officeart/2005/8/layout/orgChart1"/>
+    <dgm:cxn modelId="{3B88D4A5-CAE7-4CD0-910F-010F55E94ACB}" type="presOf" srcId="{9D44C3C4-3735-4401-ADA6-024E7D790863}" destId="{C9F2ED98-CDCD-4A14-A11D-1815C507CCE2}" srcOrd="1" destOrd="0" presId="urn:microsoft.com/office/officeart/2005/8/layout/orgChart1"/>
+    <dgm:cxn modelId="{CDD40D8C-BF2E-4F58-8F0C-84EA9D680462}" srcId="{13EBDE9F-2A38-4E46-BE84-B8F520ACC851}" destId="{75BEA6CF-B855-4CF4-9278-E8245A4DB86C}" srcOrd="0" destOrd="0" parTransId="{574E63CD-5861-4A85-8204-125E4DCAF387}" sibTransId="{7099C278-F65C-4494-9640-292E830BAD7E}"/>
+    <dgm:cxn modelId="{741CC9EB-4405-4AB4-B393-4307B1DEC366}" srcId="{18FEC0F9-8331-4CA9-907C-F33A60D7915E}" destId="{CEBCA1F0-C6B6-4105-923D-E21A0E4F6A27}" srcOrd="0" destOrd="0" parTransId="{8C5E5422-D852-4FBF-AFCB-62BA4E96AEC4}" sibTransId="{61AD9A16-7E6D-406F-BB3A-B794CF87830E}"/>
+    <dgm:cxn modelId="{479C46C0-3465-482E-993F-60D4F9BA990F}" srcId="{1CC65FBC-A2F0-4D8E-B838-A3355B83FF9B}" destId="{BB271BD1-6045-4789-AAE1-143828B839A6}" srcOrd="0" destOrd="0" parTransId="{6568FC64-ADAB-41BA-84E9-D7EBA251BB1F}" sibTransId="{33E6D7FB-69E5-4D48-A5EA-44E120392BEB}"/>
+    <dgm:cxn modelId="{AE147AB5-88FC-4246-A4C4-9697169CDD7E}" type="presOf" srcId="{178C5854-116D-4B4C-8A55-CA77092E307E}" destId="{A5AFDE73-1B4A-4B36-AE9B-A4D24B66AA62}" srcOrd="0" destOrd="0" presId="urn:microsoft.com/office/officeart/2005/8/layout/orgChart1"/>
+    <dgm:cxn modelId="{B7E91168-B680-41B7-8740-A0A52BE17832}" type="presOf" srcId="{48150E14-19FB-4210-9872-54BF93785174}" destId="{3D5DCA1B-98AB-4D30-8004-BB69D00C2763}" srcOrd="1" destOrd="0" presId="urn:microsoft.com/office/officeart/2005/8/layout/orgChart1"/>
+    <dgm:cxn modelId="{7EC482B5-28A5-4F50-B3C2-F208EF7C2CD6}" srcId="{F34EE6CC-5C18-4E04-A233-927A1184B30C}" destId="{9D44C3C4-3735-4401-ADA6-024E7D790863}" srcOrd="1" destOrd="0" parTransId="{D8567D2C-6DE1-4969-BF59-9F0B4111ED95}" sibTransId="{323AB407-7705-49A9-9F68-CAAB0CAAB6FD}"/>
+    <dgm:cxn modelId="{A6BA197F-9E88-4E70-87B4-93346F28E130}" type="presOf" srcId="{AC1D55A0-C314-403D-8375-F25E0B3D8C61}" destId="{DF7108E4-6DC1-4383-B4C8-DCCBA5804C26}" srcOrd="0" destOrd="0" presId="urn:microsoft.com/office/officeart/2005/8/layout/orgChart1"/>
+    <dgm:cxn modelId="{AE06FBD4-67F4-46A4-B750-6EF91CAFC68B}" type="presOf" srcId="{860EE125-F971-4E65-93FA-927B49A98555}" destId="{4B683FCE-AF8E-4E70-9560-933F538AD41A}" srcOrd="0" destOrd="0" presId="urn:microsoft.com/office/officeart/2005/8/layout/orgChart1"/>
+    <dgm:cxn modelId="{4C9B65FD-9F2A-40AD-AA06-D1143D8E5FE5}" type="presOf" srcId="{3ED30D97-D0B9-426C-9218-4AFFAFE87302}" destId="{DAD9553B-93FF-48DF-9BB6-3A02CBF5F814}" srcOrd="0" destOrd="0" presId="urn:microsoft.com/office/officeart/2005/8/layout/orgChart1"/>
+    <dgm:cxn modelId="{BE283680-A74B-4017-A023-168AA22246ED}" srcId="{CEBCA1F0-C6B6-4105-923D-E21A0E4F6A27}" destId="{178C5854-116D-4B4C-8A55-CA77092E307E}" srcOrd="3" destOrd="0" parTransId="{5FCF8ED7-1B7E-4F5C-8475-84050F4FC789}" sibTransId="{30BB4364-02E9-48C4-B1B2-1E32FBD08B57}"/>
+    <dgm:cxn modelId="{6D21238B-2887-4115-94CA-A22120960250}" type="presOf" srcId="{626C5B9F-15B9-41EF-A488-F33FF4B0ED9E}" destId="{AB2F0C0E-BD76-4287-AD28-9280C037BF94}" srcOrd="0" destOrd="0" presId="urn:microsoft.com/office/officeart/2005/8/layout/orgChart1"/>
+    <dgm:cxn modelId="{F1D15DB8-845D-4FAB-A4DE-53959F7A7BBA}" type="presOf" srcId="{CEBCA1F0-C6B6-4105-923D-E21A0E4F6A27}" destId="{061822CA-CE3B-471B-AF40-0C236D9F9803}" srcOrd="0" destOrd="0" presId="urn:microsoft.com/office/officeart/2005/8/layout/orgChart1"/>
+    <dgm:cxn modelId="{4E2709C2-677F-415D-88A1-C88F7FA25FB5}" type="presOf" srcId="{6568FC64-ADAB-41BA-84E9-D7EBA251BB1F}" destId="{2EEFBE99-0A80-4AA5-9551-0235D06408F1}" srcOrd="0" destOrd="0" presId="urn:microsoft.com/office/officeart/2005/8/layout/orgChart1"/>
+    <dgm:cxn modelId="{F37A6B45-8ABF-4415-9346-B153627CC33C}" srcId="{2E1D297D-11D5-447C-9DCE-27F90A5A5498}" destId="{25415EA0-7000-47E8-8E16-4AA483A789F3}" srcOrd="0" destOrd="0" parTransId="{5B2351D6-FBF3-48B4-9101-2812459270C9}" sibTransId="{439BB5C9-1EBF-4BC1-B779-844A92FE4850}"/>
+    <dgm:cxn modelId="{F40ADBFF-6F3B-4C65-A693-C60DC682E43E}" type="presOf" srcId="{F34EE6CC-5C18-4E04-A233-927A1184B30C}" destId="{7BBF74F9-1073-4F21-B18F-ACA14935CC64}" srcOrd="1" destOrd="0" presId="urn:microsoft.com/office/officeart/2005/8/layout/orgChart1"/>
+    <dgm:cxn modelId="{DBE1BD26-8FB0-46F0-AF5E-B92637BFE63C}" type="presOf" srcId="{DED0A51C-19DC-4D50-B0DB-B2C522C3FA9A}" destId="{C7C3F422-73D1-40A9-BCE2-5A5DD995C99D}" srcOrd="0" destOrd="0" presId="urn:microsoft.com/office/officeart/2005/8/layout/orgChart1"/>
+    <dgm:cxn modelId="{ABEDE875-8835-4383-B803-742503559F68}" type="presOf" srcId="{2E1D297D-11D5-447C-9DCE-27F90A5A5498}" destId="{66E80ABA-8564-44BE-A2F2-0C23BFF9DAA0}" srcOrd="0" destOrd="0" presId="urn:microsoft.com/office/officeart/2005/8/layout/orgChart1"/>
+    <dgm:cxn modelId="{30928D8C-4F9F-4BB7-8AC8-3E3908256C99}" type="presOf" srcId="{1CC65FBC-A2F0-4D8E-B838-A3355B83FF9B}" destId="{0528B78E-4CF9-476D-8D0B-40A284B2FF3A}" srcOrd="0" destOrd="0" presId="urn:microsoft.com/office/officeart/2005/8/layout/orgChart1"/>
+    <dgm:cxn modelId="{479E0676-C114-4297-99CC-C019F1388F07}" type="presOf" srcId="{D8567D2C-6DE1-4969-BF59-9F0B4111ED95}" destId="{E1125011-3DDD-4677-BAED-E47FEC5498A3}" srcOrd="0" destOrd="0" presId="urn:microsoft.com/office/officeart/2005/8/layout/orgChart1"/>
+    <dgm:cxn modelId="{870D5E25-AC51-40BD-BF89-6D8754D20506}" srcId="{CEBCA1F0-C6B6-4105-923D-E21A0E4F6A27}" destId="{13EBDE9F-2A38-4E46-BE84-B8F520ACC851}" srcOrd="2" destOrd="0" parTransId="{DED0A51C-19DC-4D50-B0DB-B2C522C3FA9A}" sibTransId="{33B65D82-0120-4254-B1C1-4F76D3703520}"/>
+    <dgm:cxn modelId="{9CAAC4EB-50E4-4031-9A82-18412BA545B8}" type="presOf" srcId="{48150E14-19FB-4210-9872-54BF93785174}" destId="{7D623615-4F3E-4540-A06F-61B6B0DE5CE8}" srcOrd="0" destOrd="0" presId="urn:microsoft.com/office/officeart/2005/8/layout/orgChart1"/>
+    <dgm:cxn modelId="{AE2BD3FF-3BE9-4D7C-AC7E-76B4E43B2DFD}" srcId="{F34EE6CC-5C18-4E04-A233-927A1184B30C}" destId="{48150E14-19FB-4210-9872-54BF93785174}" srcOrd="0" destOrd="0" parTransId="{C9E90C1F-13C6-48AB-A14C-64EEE33D6767}" sibTransId="{74173D22-9E62-4312-9ECF-85AD89C5CB91}"/>
+    <dgm:cxn modelId="{997F62A6-D804-402A-B325-C6111523571A}" type="presOf" srcId="{77B55DD8-B333-4EC8-A0FD-D36CFDDDEB63}" destId="{414A21B5-CCD2-49FD-96B8-D5991C9A4B8F}" srcOrd="0" destOrd="0" presId="urn:microsoft.com/office/officeart/2005/8/layout/orgChart1"/>
+    <dgm:cxn modelId="{5D35F109-474F-4F83-ABB0-2A0675C2F754}" type="presOf" srcId="{9ACD12B5-BC1E-4285-AA83-933C79D7819D}" destId="{BC991239-A8B2-4DA1-A642-09545D51BD61}" srcOrd="1" destOrd="0" presId="urn:microsoft.com/office/officeart/2005/8/layout/orgChart1"/>
+    <dgm:cxn modelId="{D8D68AE1-AF9A-4BBB-92A2-240F1AC1FA30}" type="presOf" srcId="{EA6FF3BA-DBA9-4BDC-820C-E20E1C0C4979}" destId="{4A6EC84E-63A9-4121-B658-5ED9313222A5}" srcOrd="0" destOrd="0" presId="urn:microsoft.com/office/officeart/2005/8/layout/orgChart1"/>
+    <dgm:cxn modelId="{B37D2117-7281-4244-B032-6C5AC5D5EBD6}" type="presOf" srcId="{CEBCA1F0-C6B6-4105-923D-E21A0E4F6A27}" destId="{6258B1EE-E9A7-4162-9FF5-6ED0B74F12E8}" srcOrd="1" destOrd="0" presId="urn:microsoft.com/office/officeart/2005/8/layout/orgChart1"/>
+    <dgm:cxn modelId="{14F87E97-6D0E-4991-8475-07BC4D642EF9}" srcId="{CEBCA1F0-C6B6-4105-923D-E21A0E4F6A27}" destId="{626C5B9F-15B9-41EF-A488-F33FF4B0ED9E}" srcOrd="0" destOrd="0" parTransId="{860EE125-F971-4E65-93FA-927B49A98555}" sibTransId="{FDD36003-358F-4719-B48D-88297C3758C0}"/>
+    <dgm:cxn modelId="{7A282AE9-2A87-425E-A027-6CB5CAC9F45A}" type="presOf" srcId="{2E54EA9C-A2A7-4C81-8197-B7E7F7C4979C}" destId="{C9581B99-8A9B-4753-AE87-59710968D498}" srcOrd="1" destOrd="0" presId="urn:microsoft.com/office/officeart/2005/8/layout/orgChart1"/>
+    <dgm:cxn modelId="{06CBBBCB-BB35-45E0-88ED-7E88F43D1043}" type="presOf" srcId="{25415EA0-7000-47E8-8E16-4AA483A789F3}" destId="{F525651F-4FA4-4E0B-BFFE-6D3643AC67DD}" srcOrd="1" destOrd="0" presId="urn:microsoft.com/office/officeart/2005/8/layout/orgChart1"/>
+    <dgm:cxn modelId="{E55075F0-C5F3-4C64-BC3F-B07F801A5E95}" srcId="{CEBCA1F0-C6B6-4105-923D-E21A0E4F6A27}" destId="{2E54EA9C-A2A7-4C81-8197-B7E7F7C4979C}" srcOrd="1" destOrd="0" parTransId="{84BE8255-EE4B-42FD-87B5-DE70D10DD05B}" sibTransId="{3A53FC58-8127-482B-BBBC-FD3F7EB55006}"/>
     <dgm:cxn modelId="{2B5E892B-75C1-4E69-A2D2-7B535D4BA983}" srcId="{2E1D297D-11D5-447C-9DCE-27F90A5A5498}" destId="{9ACD12B5-BC1E-4285-AA83-933C79D7819D}" srcOrd="1" destOrd="0" parTransId="{EA6FF3BA-DBA9-4BDC-820C-E20E1C0C4979}" sibTransId="{926CC5A1-7CD4-403D-A1DF-18EBA09C1AF6}"/>
-    <dgm:cxn modelId="{244CA268-98EA-4327-BD84-3FA8CA864398}" type="presOf" srcId="{178C5854-116D-4B4C-8A55-CA77092E307E}" destId="{094C9F84-CF0D-4C4A-9E9A-9D46100FBABC}" srcOrd="1" destOrd="0" presId="urn:microsoft.com/office/officeart/2005/8/layout/orgChart1"/>
-    <dgm:cxn modelId="{65F9D52B-2C52-477F-ACF5-B632E84452CE}" type="presOf" srcId="{6568FC64-ADAB-41BA-84E9-D7EBA251BB1F}" destId="{2EEFBE99-0A80-4AA5-9551-0235D06408F1}" srcOrd="0" destOrd="0" presId="urn:microsoft.com/office/officeart/2005/8/layout/orgChart1"/>
-    <dgm:cxn modelId="{CDD40D8C-BF2E-4F58-8F0C-84EA9D680462}" srcId="{13EBDE9F-2A38-4E46-BE84-B8F520ACC851}" destId="{75BEA6CF-B855-4CF4-9278-E8245A4DB86C}" srcOrd="0" destOrd="0" parTransId="{574E63CD-5861-4A85-8204-125E4DCAF387}" sibTransId="{7099C278-F65C-4494-9640-292E830BAD7E}"/>
-    <dgm:cxn modelId="{FDCF0CCC-C239-49FB-8686-08919115B498}" srcId="{CEBCA1F0-C6B6-4105-923D-E21A0E4F6A27}" destId="{2E1D297D-11D5-447C-9DCE-27F90A5A5498}" srcOrd="4" destOrd="0" parTransId="{3ED30D97-D0B9-426C-9218-4AFFAFE87302}" sibTransId="{F470FE65-8651-40CD-924B-678D5761666B}"/>
-    <dgm:cxn modelId="{33260F7F-8B5B-4E27-8BF5-2DFE8C5D3AB1}" type="presOf" srcId="{D8567D2C-6DE1-4969-BF59-9F0B4111ED95}" destId="{E1125011-3DDD-4677-BAED-E47FEC5498A3}" srcOrd="0" destOrd="0" presId="urn:microsoft.com/office/officeart/2005/8/layout/orgChart1"/>
-    <dgm:cxn modelId="{870D5E25-AC51-40BD-BF89-6D8754D20506}" srcId="{CEBCA1F0-C6B6-4105-923D-E21A0E4F6A27}" destId="{13EBDE9F-2A38-4E46-BE84-B8F520ACC851}" srcOrd="2" destOrd="0" parTransId="{DED0A51C-19DC-4D50-B0DB-B2C522C3FA9A}" sibTransId="{33B65D82-0120-4254-B1C1-4F76D3703520}"/>
-    <dgm:cxn modelId="{450E197D-895E-48F4-ACC9-A619143ADC4F}" type="presOf" srcId="{2E1D297D-11D5-447C-9DCE-27F90A5A5498}" destId="{E95630C4-4AD4-404E-9BC4-A84BBB15ECBA}" srcOrd="1" destOrd="0" presId="urn:microsoft.com/office/officeart/2005/8/layout/orgChart1"/>
-    <dgm:cxn modelId="{741CC9EB-4405-4AB4-B393-4307B1DEC366}" srcId="{18FEC0F9-8331-4CA9-907C-F33A60D7915E}" destId="{CEBCA1F0-C6B6-4105-923D-E21A0E4F6A27}" srcOrd="0" destOrd="0" parTransId="{8C5E5422-D852-4FBF-AFCB-62BA4E96AEC4}" sibTransId="{61AD9A16-7E6D-406F-BB3A-B794CF87830E}"/>
-    <dgm:cxn modelId="{5169AC93-D846-4E7C-BF42-B1CA02A47647}" type="presOf" srcId="{BB271BD1-6045-4789-AAE1-143828B839A6}" destId="{79DEB96F-B208-4BB8-A08F-6E6B742914E4}" srcOrd="1" destOrd="0" presId="urn:microsoft.com/office/officeart/2005/8/layout/orgChart1"/>
-    <dgm:cxn modelId="{769FEF5A-231F-40BB-8084-81BAD2E880BB}" type="presOf" srcId="{626C5B9F-15B9-41EF-A488-F33FF4B0ED9E}" destId="{95AF381D-3262-4F37-935C-E84D78789C83}" srcOrd="1" destOrd="0" presId="urn:microsoft.com/office/officeart/2005/8/layout/orgChart1"/>
-    <dgm:cxn modelId="{3B1E06C4-EC47-47BE-AF09-76B61C065756}" type="presOf" srcId="{13EBDE9F-2A38-4E46-BE84-B8F520ACC851}" destId="{9369DE23-CC34-4BFF-8BD2-8FF8B323CBB5}" srcOrd="0" destOrd="0" presId="urn:microsoft.com/office/officeart/2005/8/layout/orgChart1"/>
-    <dgm:cxn modelId="{3C8795B7-9BDB-4D7E-83F5-CB5ADE8882FB}" srcId="{1CC65FBC-A2F0-4D8E-B838-A3355B83FF9B}" destId="{77B55DD8-B333-4EC8-A0FD-D36CFDDDEB63}" srcOrd="1" destOrd="0" parTransId="{1DDCCB7E-5839-4224-88E4-76E7077F878E}" sibTransId="{F551CE5E-7852-4526-B94A-6C52BFA4BE00}"/>
-    <dgm:cxn modelId="{9656D952-7A72-4258-92FD-F1E77D306A4E}" type="presOf" srcId="{860EE125-F971-4E65-93FA-927B49A98555}" destId="{4B683FCE-AF8E-4E70-9560-933F538AD41A}" srcOrd="0" destOrd="0" presId="urn:microsoft.com/office/officeart/2005/8/layout/orgChart1"/>
-    <dgm:cxn modelId="{E2E6551A-FC84-474B-8F9A-39C0BC24114A}" type="presOf" srcId="{6B61045B-B27E-4374-906A-D72299B19E67}" destId="{61EA02CA-4F96-4DC1-A13A-D5AA05428FCB}" srcOrd="0" destOrd="0" presId="urn:microsoft.com/office/officeart/2005/8/layout/orgChart1"/>
-    <dgm:cxn modelId="{14C16F55-561A-45FF-B735-29EC251EFD2B}" type="presOf" srcId="{C9E90C1F-13C6-48AB-A14C-64EEE33D6767}" destId="{921BAA3A-5C60-49C6-B966-75A2EE3BECE2}" srcOrd="0" destOrd="0" presId="urn:microsoft.com/office/officeart/2005/8/layout/orgChart1"/>
-    <dgm:cxn modelId="{CDCF6B5A-592C-4AD5-9EC2-66C525AA9F75}" type="presOf" srcId="{CEBCA1F0-C6B6-4105-923D-E21A0E4F6A27}" destId="{6258B1EE-E9A7-4162-9FF5-6ED0B74F12E8}" srcOrd="1" destOrd="0" presId="urn:microsoft.com/office/officeart/2005/8/layout/orgChart1"/>
-    <dgm:cxn modelId="{964EF9A4-D985-4065-8F51-0BA854AA20AA}" type="presOf" srcId="{1CC65FBC-A2F0-4D8E-B838-A3355B83FF9B}" destId="{7875F60B-0437-481E-9727-2D4A2BBCE6C0}" srcOrd="1" destOrd="0" presId="urn:microsoft.com/office/officeart/2005/8/layout/orgChart1"/>
-    <dgm:cxn modelId="{BA26021F-2AE8-4C55-9B7F-17DB5C929219}" type="presOf" srcId="{5B2351D6-FBF3-48B4-9101-2812459270C9}" destId="{D47C97F3-6850-4087-92B7-93A7657B2E64}" srcOrd="0" destOrd="0" presId="urn:microsoft.com/office/officeart/2005/8/layout/orgChart1"/>
-    <dgm:cxn modelId="{CDD61417-E892-4308-8D6C-B674056FFA7F}" type="presOf" srcId="{84BE8255-EE4B-42FD-87B5-DE70D10DD05B}" destId="{B1B01582-3621-493A-A8AF-D05008BB4466}" srcOrd="0" destOrd="0" presId="urn:microsoft.com/office/officeart/2005/8/layout/orgChart1"/>
-    <dgm:cxn modelId="{DC3E1F6E-3046-4847-9B91-39EECF0B80AC}" type="presOf" srcId="{1CC65FBC-A2F0-4D8E-B838-A3355B83FF9B}" destId="{0528B78E-4CF9-476D-8D0B-40A284B2FF3A}" srcOrd="0" destOrd="0" presId="urn:microsoft.com/office/officeart/2005/8/layout/orgChart1"/>
-    <dgm:cxn modelId="{115F0521-97A5-4328-AE9C-38F0141999DE}" type="presOf" srcId="{25415EA0-7000-47E8-8E16-4AA483A789F3}" destId="{73FF1F45-9B97-4E04-B464-7AED2F170396}" srcOrd="0" destOrd="0" presId="urn:microsoft.com/office/officeart/2005/8/layout/orgChart1"/>
-    <dgm:cxn modelId="{7EC482B5-28A5-4F50-B3C2-F208EF7C2CD6}" srcId="{F34EE6CC-5C18-4E04-A233-927A1184B30C}" destId="{9D44C3C4-3735-4401-ADA6-024E7D790863}" srcOrd="1" destOrd="0" parTransId="{D8567D2C-6DE1-4969-BF59-9F0B4111ED95}" sibTransId="{323AB407-7705-49A9-9F68-CAAB0CAAB6FD}"/>
-    <dgm:cxn modelId="{C4D17ABB-8466-4CBC-BBEA-8DCE85EBFD41}" type="presOf" srcId="{9ACD12B5-BC1E-4285-AA83-933C79D7819D}" destId="{BC991239-A8B2-4DA1-A642-09545D51BD61}" srcOrd="1" destOrd="0" presId="urn:microsoft.com/office/officeart/2005/8/layout/orgChart1"/>
-    <dgm:cxn modelId="{19B512E9-FEA5-48A0-AFA2-97D954A98DA9}" srcId="{827512C6-E6AF-4C4B-A8EF-5313A49E2E19}" destId="{1CC65FBC-A2F0-4D8E-B838-A3355B83FF9B}" srcOrd="0" destOrd="0" parTransId="{AC1D55A0-C314-403D-8375-F25E0B3D8C61}" sibTransId="{8D536C5D-8A67-40AB-A52A-A2B786B0A8D3}"/>
-    <dgm:cxn modelId="{2F380CE0-E0FD-4972-8D61-5D5780DF7E61}" type="presOf" srcId="{BB271BD1-6045-4789-AAE1-143828B839A6}" destId="{04BCBF08-71B1-475F-8EDE-158320BAEB69}" srcOrd="0" destOrd="0" presId="urn:microsoft.com/office/officeart/2005/8/layout/orgChart1"/>
-    <dgm:cxn modelId="{11D0CB0A-C9C6-4D50-AD32-7ABCD1350EA1}" type="presOf" srcId="{75BEA6CF-B855-4CF4-9278-E8245A4DB86C}" destId="{4EEDF7B9-A59B-4A0A-9D0E-4EFB17B7F340}" srcOrd="0" destOrd="0" presId="urn:microsoft.com/office/officeart/2005/8/layout/orgChart1"/>
-    <dgm:cxn modelId="{E853CC7E-59B0-4255-B7AC-3A778EE9B2A4}" type="presOf" srcId="{2E54EA9C-A2A7-4C81-8197-B7E7F7C4979C}" destId="{2E94ACEA-1E9E-4C18-A2FE-3048121F8C2A}" srcOrd="0" destOrd="0" presId="urn:microsoft.com/office/officeart/2005/8/layout/orgChart1"/>
-    <dgm:cxn modelId="{10E8A58F-F7C0-48AD-9F9F-8F7E18D2A82B}" type="presOf" srcId="{77B55DD8-B333-4EC8-A0FD-D36CFDDDEB63}" destId="{414A21B5-CCD2-49FD-96B8-D5991C9A4B8F}" srcOrd="0" destOrd="0" presId="urn:microsoft.com/office/officeart/2005/8/layout/orgChart1"/>
-    <dgm:cxn modelId="{14F87E97-6D0E-4991-8475-07BC4D642EF9}" srcId="{CEBCA1F0-C6B6-4105-923D-E21A0E4F6A27}" destId="{626C5B9F-15B9-41EF-A488-F33FF4B0ED9E}" srcOrd="0" destOrd="0" parTransId="{860EE125-F971-4E65-93FA-927B49A98555}" sibTransId="{FDD36003-358F-4719-B48D-88297C3758C0}"/>
-    <dgm:cxn modelId="{FCF41E0B-8ADA-4E4E-BEBF-1F7EB5AD55AC}" srcId="{CEBCA1F0-C6B6-4105-923D-E21A0E4F6A27}" destId="{827512C6-E6AF-4C4B-A8EF-5313A49E2E19}" srcOrd="5" destOrd="0" parTransId="{70E42D99-F240-46F4-8230-B8525781474A}" sibTransId="{FA08865F-45FE-4CEA-8E73-8638DD3EDC6D}"/>
-    <dgm:cxn modelId="{ABF72148-2CFD-4178-813F-BDEFD977022E}" type="presOf" srcId="{18FEC0F9-8331-4CA9-907C-F33A60D7915E}" destId="{256AFA33-60D8-4A80-9BDD-DC523760191E}" srcOrd="0" destOrd="0" presId="urn:microsoft.com/office/officeart/2005/8/layout/orgChart1"/>
-    <dgm:cxn modelId="{98B172F0-40E0-4F8A-A469-9630F7E568BE}" type="presOf" srcId="{77B55DD8-B333-4EC8-A0FD-D36CFDDDEB63}" destId="{51CB4FB5-70BE-414F-8D55-5F54060D8C51}" srcOrd="1" destOrd="0" presId="urn:microsoft.com/office/officeart/2005/8/layout/orgChart1"/>
-    <dgm:cxn modelId="{E59E73DA-5AB5-422F-9574-CA99791412C3}" type="presOf" srcId="{626C5B9F-15B9-41EF-A488-F33FF4B0ED9E}" destId="{AB2F0C0E-BD76-4287-AD28-9280C037BF94}" srcOrd="0" destOrd="0" presId="urn:microsoft.com/office/officeart/2005/8/layout/orgChart1"/>
-    <dgm:cxn modelId="{8445A185-D6F2-4FB7-A5D2-A150E2B06771}" type="presOf" srcId="{827512C6-E6AF-4C4B-A8EF-5313A49E2E19}" destId="{55DDD4F0-DD03-473A-B96C-527A09496F86}" srcOrd="1" destOrd="0" presId="urn:microsoft.com/office/officeart/2005/8/layout/orgChart1"/>
-    <dgm:cxn modelId="{2CEA6CF6-D830-4D7A-8777-888AC6F94CD5}" type="presOf" srcId="{3ED30D97-D0B9-426C-9218-4AFFAFE87302}" destId="{DAD9553B-93FF-48DF-9BB6-3A02CBF5F814}" srcOrd="0" destOrd="0" presId="urn:microsoft.com/office/officeart/2005/8/layout/orgChart1"/>
-    <dgm:cxn modelId="{C29063EF-7678-42E2-9373-02F36BF0FC62}" type="presOf" srcId="{5FCF8ED7-1B7E-4F5C-8475-84050F4FC789}" destId="{6DBD2E0E-A355-4CA8-A6F4-EB248E0D7F9A}" srcOrd="0" destOrd="0" presId="urn:microsoft.com/office/officeart/2005/8/layout/orgChart1"/>
-    <dgm:cxn modelId="{D4C5E700-CA50-46F4-9550-1D333F2456CB}" type="presOf" srcId="{F34EE6CC-5C18-4E04-A233-927A1184B30C}" destId="{7BBF74F9-1073-4F21-B18F-ACA14935CC64}" srcOrd="1" destOrd="0" presId="urn:microsoft.com/office/officeart/2005/8/layout/orgChart1"/>
-    <dgm:cxn modelId="{37CD52CD-81E7-4AAE-8112-926589D4501E}" type="presOf" srcId="{9D44C3C4-3735-4401-ADA6-024E7D790863}" destId="{C9F2ED98-CDCD-4A14-A11D-1815C507CCE2}" srcOrd="1" destOrd="0" presId="urn:microsoft.com/office/officeart/2005/8/layout/orgChart1"/>
-    <dgm:cxn modelId="{28FF856E-C470-49BF-8B6F-44F8711409C4}" type="presOf" srcId="{1DDCCB7E-5839-4224-88E4-76E7077F878E}" destId="{B09AD417-25F6-4D7D-BA33-E61D87B29B2F}" srcOrd="0" destOrd="0" presId="urn:microsoft.com/office/officeart/2005/8/layout/orgChart1"/>
-    <dgm:cxn modelId="{72047C41-E3EA-4C59-A8BD-BADB5CFFD265}" type="presOf" srcId="{48150E14-19FB-4210-9872-54BF93785174}" destId="{7D623615-4F3E-4540-A06F-61B6B0DE5CE8}" srcOrd="0" destOrd="0" presId="urn:microsoft.com/office/officeart/2005/8/layout/orgChart1"/>
-    <dgm:cxn modelId="{6E8BF22B-FB0D-433C-BD6F-8C1DA9FFD6CB}" type="presOf" srcId="{9D44C3C4-3735-4401-ADA6-024E7D790863}" destId="{6DD2E6AA-3DC8-403E-AA15-9E0821691EAA}" srcOrd="0" destOrd="0" presId="urn:microsoft.com/office/officeart/2005/8/layout/orgChart1"/>
-    <dgm:cxn modelId="{6765F63E-BE6D-4626-B444-222AF404CA97}" type="presOf" srcId="{F34EE6CC-5C18-4E04-A233-927A1184B30C}" destId="{24FD8254-6B9E-4F9B-98AF-093C3D7B11A5}" srcOrd="0" destOrd="0" presId="urn:microsoft.com/office/officeart/2005/8/layout/orgChart1"/>
-    <dgm:cxn modelId="{05ABF8F4-3BD8-4DE5-8E53-094774515B5A}" type="presOf" srcId="{9ACD12B5-BC1E-4285-AA83-933C79D7819D}" destId="{08E6DB5A-5F51-4243-A7C9-F29CC9527CE2}" srcOrd="0" destOrd="0" presId="urn:microsoft.com/office/officeart/2005/8/layout/orgChart1"/>
-    <dgm:cxn modelId="{3C5A4A06-D883-4EAF-ACE6-1EDAECF3B558}" type="presOf" srcId="{2E54EA9C-A2A7-4C81-8197-B7E7F7C4979C}" destId="{C9581B99-8A9B-4753-AE87-59710968D498}" srcOrd="1" destOrd="0" presId="urn:microsoft.com/office/officeart/2005/8/layout/orgChart1"/>
-    <dgm:cxn modelId="{C366677B-0632-4B6E-9B3C-A75A467A6755}" type="presOf" srcId="{75BEA6CF-B855-4CF4-9278-E8245A4DB86C}" destId="{832F9CB6-113B-428B-837D-DA8F3A3472DD}" srcOrd="1" destOrd="0" presId="urn:microsoft.com/office/officeart/2005/8/layout/orgChart1"/>
-    <dgm:cxn modelId="{BA060C2E-18A3-4770-835B-7E4007171D17}" type="presOf" srcId="{DED0A51C-19DC-4D50-B0DB-B2C522C3FA9A}" destId="{C7C3F422-73D1-40A9-BCE2-5A5DD995C99D}" srcOrd="0" destOrd="0" presId="urn:microsoft.com/office/officeart/2005/8/layout/orgChart1"/>
-    <dgm:cxn modelId="{71C0B429-F5BD-49EE-80CA-08D147F796C1}" type="presOf" srcId="{70E42D99-F240-46F4-8230-B8525781474A}" destId="{AD3A2F42-8C44-4B76-9DD4-3E5C4FD0E324}" srcOrd="0" destOrd="0" presId="urn:microsoft.com/office/officeart/2005/8/layout/orgChart1"/>
-    <dgm:cxn modelId="{77A32350-17B9-4086-9B66-5AA956B78D62}" type="presOf" srcId="{48150E14-19FB-4210-9872-54BF93785174}" destId="{3D5DCA1B-98AB-4D30-8004-BB69D00C2763}" srcOrd="1" destOrd="0" presId="urn:microsoft.com/office/officeart/2005/8/layout/orgChart1"/>
-    <dgm:cxn modelId="{065E6D89-44CD-48BE-8193-C9FA306D44A1}" type="presOf" srcId="{AC1D55A0-C314-403D-8375-F25E0B3D8C61}" destId="{DF7108E4-6DC1-4383-B4C8-DCCBA5804C26}" srcOrd="0" destOrd="0" presId="urn:microsoft.com/office/officeart/2005/8/layout/orgChart1"/>
-    <dgm:cxn modelId="{BB3A9090-D76D-4DB4-BE2A-7A9494B481B5}" type="presOf" srcId="{CEBCA1F0-C6B6-4105-923D-E21A0E4F6A27}" destId="{061822CA-CE3B-471B-AF40-0C236D9F9803}" srcOrd="0" destOrd="0" presId="urn:microsoft.com/office/officeart/2005/8/layout/orgChart1"/>
-    <dgm:cxn modelId="{A2E010B0-D29C-4EA2-A33A-D9D2FEBE0844}" type="presOf" srcId="{25415EA0-7000-47E8-8E16-4AA483A789F3}" destId="{F525651F-4FA4-4E0B-BFFE-6D3643AC67DD}" srcOrd="1" destOrd="0" presId="urn:microsoft.com/office/officeart/2005/8/layout/orgChart1"/>
-    <dgm:cxn modelId="{4C2B003A-7273-499F-83A6-BE76DBE829C2}" type="presOf" srcId="{2E1D297D-11D5-447C-9DCE-27F90A5A5498}" destId="{66E80ABA-8564-44BE-A2F2-0C23BFF9DAA0}" srcOrd="0" destOrd="0" presId="urn:microsoft.com/office/officeart/2005/8/layout/orgChart1"/>
-    <dgm:cxn modelId="{479C46C0-3465-482E-993F-60D4F9BA990F}" srcId="{1CC65FBC-A2F0-4D8E-B838-A3355B83FF9B}" destId="{BB271BD1-6045-4789-AAE1-143828B839A6}" srcOrd="0" destOrd="0" parTransId="{6568FC64-ADAB-41BA-84E9-D7EBA251BB1F}" sibTransId="{33E6D7FB-69E5-4D48-A5EA-44E120392BEB}"/>
-    <dgm:cxn modelId="{BE283680-A74B-4017-A023-168AA22246ED}" srcId="{CEBCA1F0-C6B6-4105-923D-E21A0E4F6A27}" destId="{178C5854-116D-4B4C-8A55-CA77092E307E}" srcOrd="3" destOrd="0" parTransId="{5FCF8ED7-1B7E-4F5C-8475-84050F4FC789}" sibTransId="{30BB4364-02E9-48C4-B1B2-1E32FBD08B57}"/>
-    <dgm:cxn modelId="{AE2BD3FF-3BE9-4D7C-AC7E-76B4E43B2DFD}" srcId="{F34EE6CC-5C18-4E04-A233-927A1184B30C}" destId="{48150E14-19FB-4210-9872-54BF93785174}" srcOrd="0" destOrd="0" parTransId="{C9E90C1F-13C6-48AB-A14C-64EEE33D6767}" sibTransId="{74173D22-9E62-4312-9ECF-85AD89C5CB91}"/>
-    <dgm:cxn modelId="{40EE1E63-94FA-4A76-8FF8-C864425792E7}" type="presOf" srcId="{574E63CD-5861-4A85-8204-125E4DCAF387}" destId="{8C656A22-55CE-4B3B-A855-CFE6FE3748AD}" srcOrd="0" destOrd="0" presId="urn:microsoft.com/office/officeart/2005/8/layout/orgChart1"/>
-    <dgm:cxn modelId="{419F243A-91A7-4049-8995-673457BD4E44}" type="presOf" srcId="{EA6FF3BA-DBA9-4BDC-820C-E20E1C0C4979}" destId="{4A6EC84E-63A9-4121-B658-5ED9313222A5}" srcOrd="0" destOrd="0" presId="urn:microsoft.com/office/officeart/2005/8/layout/orgChart1"/>
-    <dgm:cxn modelId="{F37A6B45-8ABF-4415-9346-B153627CC33C}" srcId="{2E1D297D-11D5-447C-9DCE-27F90A5A5498}" destId="{25415EA0-7000-47E8-8E16-4AA483A789F3}" srcOrd="0" destOrd="0" parTransId="{5B2351D6-FBF3-48B4-9101-2812459270C9}" sibTransId="{439BB5C9-1EBF-4BC1-B779-844A92FE4850}"/>
-    <dgm:cxn modelId="{976E0429-DAF5-4963-8781-A94C25026F65}" srcId="{178C5854-116D-4B4C-8A55-CA77092E307E}" destId="{F34EE6CC-5C18-4E04-A233-927A1184B30C}" srcOrd="0" destOrd="0" parTransId="{6B61045B-B27E-4374-906A-D72299B19E67}" sibTransId="{BC13070E-6C99-45D3-A2FA-BC901C390EA2}"/>
-    <dgm:cxn modelId="{E55075F0-C5F3-4C64-BC3F-B07F801A5E95}" srcId="{CEBCA1F0-C6B6-4105-923D-E21A0E4F6A27}" destId="{2E54EA9C-A2A7-4C81-8197-B7E7F7C4979C}" srcOrd="1" destOrd="0" parTransId="{84BE8255-EE4B-42FD-87B5-DE70D10DD05B}" sibTransId="{3A53FC58-8127-482B-BBBC-FD3F7EB55006}"/>
-    <dgm:cxn modelId="{C364DFCA-5D75-464D-B463-42BFAC544B99}" type="presOf" srcId="{827512C6-E6AF-4C4B-A8EF-5313A49E2E19}" destId="{D538E0E0-D8AC-4D0F-A4F5-269F776232BE}" srcOrd="0" destOrd="0" presId="urn:microsoft.com/office/officeart/2005/8/layout/orgChart1"/>
-    <dgm:cxn modelId="{0CE5C062-E47B-419B-A476-167823500F20}" type="presOf" srcId="{13EBDE9F-2A38-4E46-BE84-B8F520ACC851}" destId="{048032EA-9A14-4103-B931-E8D67C856E65}" srcOrd="1" destOrd="0" presId="urn:microsoft.com/office/officeart/2005/8/layout/orgChart1"/>
-    <dgm:cxn modelId="{DEFDBCF3-2988-4796-A126-FC8630E4AC68}" type="presParOf" srcId="{256AFA33-60D8-4A80-9BDD-DC523760191E}" destId="{D7BD82D7-8003-4F15-B629-F8B2C917BD11}" srcOrd="0" destOrd="0" presId="urn:microsoft.com/office/officeart/2005/8/layout/orgChart1"/>
-    <dgm:cxn modelId="{C67FEC52-96FE-45E2-B4BA-0D294CA5FE0B}" type="presParOf" srcId="{D7BD82D7-8003-4F15-B629-F8B2C917BD11}" destId="{98DB040D-BD9B-4975-9D3F-EECBA76A0AE0}" srcOrd="0" destOrd="0" presId="urn:microsoft.com/office/officeart/2005/8/layout/orgChart1"/>
-    <dgm:cxn modelId="{323D42A6-523A-4CA4-8E56-713A29A9BA7A}" type="presParOf" srcId="{98DB040D-BD9B-4975-9D3F-EECBA76A0AE0}" destId="{061822CA-CE3B-471B-AF40-0C236D9F9803}" srcOrd="0" destOrd="0" presId="urn:microsoft.com/office/officeart/2005/8/layout/orgChart1"/>
-    <dgm:cxn modelId="{D9A098D7-EEED-48C0-8BB1-695FDD182E2C}" type="presParOf" srcId="{98DB040D-BD9B-4975-9D3F-EECBA76A0AE0}" destId="{6258B1EE-E9A7-4162-9FF5-6ED0B74F12E8}" srcOrd="1" destOrd="0" presId="urn:microsoft.com/office/officeart/2005/8/layout/orgChart1"/>
-    <dgm:cxn modelId="{46CB49A7-2B7D-4D6C-95A1-D0ADB86AE7FC}" type="presParOf" srcId="{D7BD82D7-8003-4F15-B629-F8B2C917BD11}" destId="{3AC942C2-65AF-40A8-BBA0-D34BDE7D2F20}" srcOrd="1" destOrd="0" presId="urn:microsoft.com/office/officeart/2005/8/layout/orgChart1"/>
-    <dgm:cxn modelId="{4B1BBA2F-28F8-430A-A8EF-157E62C39C26}" type="presParOf" srcId="{3AC942C2-65AF-40A8-BBA0-D34BDE7D2F20}" destId="{B1B01582-3621-493A-A8AF-D05008BB4466}" srcOrd="0" destOrd="0" presId="urn:microsoft.com/office/officeart/2005/8/layout/orgChart1"/>
-    <dgm:cxn modelId="{936FA17E-16B5-471E-A9FC-A210692BDC87}" type="presParOf" srcId="{3AC942C2-65AF-40A8-BBA0-D34BDE7D2F20}" destId="{9CE618CC-64FE-4A30-9D2C-3FC65603CBC1}" srcOrd="1" destOrd="0" presId="urn:microsoft.com/office/officeart/2005/8/layout/orgChart1"/>
-    <dgm:cxn modelId="{78AA0F0E-8387-480D-A4FA-2C34FF9A2837}" type="presParOf" srcId="{9CE618CC-64FE-4A30-9D2C-3FC65603CBC1}" destId="{9478B3A3-E996-430E-BEE9-8867D10BF1FB}" srcOrd="0" destOrd="0" presId="urn:microsoft.com/office/officeart/2005/8/layout/orgChart1"/>
-    <dgm:cxn modelId="{3CF90B19-2CDB-4323-A411-E50A252451AB}" type="presParOf" srcId="{9478B3A3-E996-430E-BEE9-8867D10BF1FB}" destId="{2E94ACEA-1E9E-4C18-A2FE-3048121F8C2A}" srcOrd="0" destOrd="0" presId="urn:microsoft.com/office/officeart/2005/8/layout/orgChart1"/>
-    <dgm:cxn modelId="{7A8F9B5C-97FC-4175-B0E1-0E88DC0FC7D9}" type="presParOf" srcId="{9478B3A3-E996-430E-BEE9-8867D10BF1FB}" destId="{C9581B99-8A9B-4753-AE87-59710968D498}" srcOrd="1" destOrd="0" presId="urn:microsoft.com/office/officeart/2005/8/layout/orgChart1"/>
-    <dgm:cxn modelId="{CE346C59-39EB-4A10-B7D6-6DEC8E48DC06}" type="presParOf" srcId="{9CE618CC-64FE-4A30-9D2C-3FC65603CBC1}" destId="{3B1E44C5-5D09-4EB0-959A-6880DDAEFD97}" srcOrd="1" destOrd="0" presId="urn:microsoft.com/office/officeart/2005/8/layout/orgChart1"/>
-    <dgm:cxn modelId="{8AB03521-3CCC-42C5-97CB-80468412280A}" type="presParOf" srcId="{9CE618CC-64FE-4A30-9D2C-3FC65603CBC1}" destId="{C36EFC77-842C-426F-8810-06A516238010}" srcOrd="2" destOrd="0" presId="urn:microsoft.com/office/officeart/2005/8/layout/orgChart1"/>
-    <dgm:cxn modelId="{166DABA9-4EE5-402A-95BB-9DEDB7F555DA}" type="presParOf" srcId="{3AC942C2-65AF-40A8-BBA0-D34BDE7D2F20}" destId="{C7C3F422-73D1-40A9-BCE2-5A5DD995C99D}" srcOrd="2" destOrd="0" presId="urn:microsoft.com/office/officeart/2005/8/layout/orgChart1"/>
-    <dgm:cxn modelId="{25FBC2A5-595B-4154-9EB9-A4E73AC47775}" type="presParOf" srcId="{3AC942C2-65AF-40A8-BBA0-D34BDE7D2F20}" destId="{1B11BBD6-52BB-445A-B541-BD099B12CE45}" srcOrd="3" destOrd="0" presId="urn:microsoft.com/office/officeart/2005/8/layout/orgChart1"/>
-    <dgm:cxn modelId="{0BA33497-905B-4122-8AF8-8F56E37FC57E}" type="presParOf" srcId="{1B11BBD6-52BB-445A-B541-BD099B12CE45}" destId="{BAA1FCD4-CD10-4D49-9011-2F98588CF29D}" srcOrd="0" destOrd="0" presId="urn:microsoft.com/office/officeart/2005/8/layout/orgChart1"/>
-    <dgm:cxn modelId="{43A75D8E-2101-407A-B8DA-DF305AB9607C}" type="presParOf" srcId="{BAA1FCD4-CD10-4D49-9011-2F98588CF29D}" destId="{9369DE23-CC34-4BFF-8BD2-8FF8B323CBB5}" srcOrd="0" destOrd="0" presId="urn:microsoft.com/office/officeart/2005/8/layout/orgChart1"/>
-    <dgm:cxn modelId="{C5DACE5E-BA6E-47DE-A910-C36E619DB178}" type="presParOf" srcId="{BAA1FCD4-CD10-4D49-9011-2F98588CF29D}" destId="{048032EA-9A14-4103-B931-E8D67C856E65}" srcOrd="1" destOrd="0" presId="urn:microsoft.com/office/officeart/2005/8/layout/orgChart1"/>
-    <dgm:cxn modelId="{DC5BBD69-F575-4D9A-A1F2-22DF1A2C2867}" type="presParOf" srcId="{1B11BBD6-52BB-445A-B541-BD099B12CE45}" destId="{F514BDFB-A0D5-4ACF-B68F-04F85A0A3CED}" srcOrd="1" destOrd="0" presId="urn:microsoft.com/office/officeart/2005/8/layout/orgChart1"/>
-    <dgm:cxn modelId="{DF44FFD3-C8BA-4095-9D06-1FEEA18FD945}" type="presParOf" srcId="{F514BDFB-A0D5-4ACF-B68F-04F85A0A3CED}" destId="{8C656A22-55CE-4B3B-A855-CFE6FE3748AD}" srcOrd="0" destOrd="0" presId="urn:microsoft.com/office/officeart/2005/8/layout/orgChart1"/>
-    <dgm:cxn modelId="{658177DF-CEF8-445A-BFCA-5EC8741236A1}" type="presParOf" srcId="{F514BDFB-A0D5-4ACF-B68F-04F85A0A3CED}" destId="{7CA14A15-3D7E-4030-9233-7A6B7882845C}" srcOrd="1" destOrd="0" presId="urn:microsoft.com/office/officeart/2005/8/layout/orgChart1"/>
-    <dgm:cxn modelId="{CDAC1ABD-77D0-4E93-AA68-6C62DE8877D0}" type="presParOf" srcId="{7CA14A15-3D7E-4030-9233-7A6B7882845C}" destId="{7021B7C3-42D9-493E-8CDF-A1699C05D850}" srcOrd="0" destOrd="0" presId="urn:microsoft.com/office/officeart/2005/8/layout/orgChart1"/>
-    <dgm:cxn modelId="{0F57FEC7-0F00-400D-B8CC-1E0439EDAECC}" type="presParOf" srcId="{7021B7C3-42D9-493E-8CDF-A1699C05D850}" destId="{4EEDF7B9-A59B-4A0A-9D0E-4EFB17B7F340}" srcOrd="0" destOrd="0" presId="urn:microsoft.com/office/officeart/2005/8/layout/orgChart1"/>
-    <dgm:cxn modelId="{45EE527E-09AA-4E1D-A2EE-B75ADD1F928F}" type="presParOf" srcId="{7021B7C3-42D9-493E-8CDF-A1699C05D850}" destId="{832F9CB6-113B-428B-837D-DA8F3A3472DD}" srcOrd="1" destOrd="0" presId="urn:microsoft.com/office/officeart/2005/8/layout/orgChart1"/>
-    <dgm:cxn modelId="{E93EA4B2-2E85-4FBA-AE1D-640D75C09F31}" type="presParOf" srcId="{7CA14A15-3D7E-4030-9233-7A6B7882845C}" destId="{6FE7DFCB-7A44-46B4-B8D0-93FF6F87BD4E}" srcOrd="1" destOrd="0" presId="urn:microsoft.com/office/officeart/2005/8/layout/orgChart1"/>
-    <dgm:cxn modelId="{FC68F28B-EE98-4161-AC08-E44EEC23066E}" type="presParOf" srcId="{7CA14A15-3D7E-4030-9233-7A6B7882845C}" destId="{C28D9711-4821-41A2-A330-9744F89C3CD0}" srcOrd="2" destOrd="0" presId="urn:microsoft.com/office/officeart/2005/8/layout/orgChart1"/>
-    <dgm:cxn modelId="{04E4FB16-22A9-48F0-B4EB-DE7F10B7D4EC}" type="presParOf" srcId="{1B11BBD6-52BB-445A-B541-BD099B12CE45}" destId="{C05D3A35-AD45-46D1-9593-3FA156EEFB23}" srcOrd="2" destOrd="0" presId="urn:microsoft.com/office/officeart/2005/8/layout/orgChart1"/>
-    <dgm:cxn modelId="{B46D30AC-5AED-47D2-9F5D-1C75C8109BE5}" type="presParOf" srcId="{3AC942C2-65AF-40A8-BBA0-D34BDE7D2F20}" destId="{6DBD2E0E-A355-4CA8-A6F4-EB248E0D7F9A}" srcOrd="4" destOrd="0" presId="urn:microsoft.com/office/officeart/2005/8/layout/orgChart1"/>
-    <dgm:cxn modelId="{2070AE56-68F3-45C1-9652-D6028129835B}" type="presParOf" srcId="{3AC942C2-65AF-40A8-BBA0-D34BDE7D2F20}" destId="{5928D0B4-19AA-4C81-A052-9E82A282CCA5}" srcOrd="5" destOrd="0" presId="urn:microsoft.com/office/officeart/2005/8/layout/orgChart1"/>
-    <dgm:cxn modelId="{786FE5D3-1883-477F-96C2-A5318BD60107}" type="presParOf" srcId="{5928D0B4-19AA-4C81-A052-9E82A282CCA5}" destId="{732BC887-173C-4220-8F0B-46CF0D4B2C08}" srcOrd="0" destOrd="0" presId="urn:microsoft.com/office/officeart/2005/8/layout/orgChart1"/>
-    <dgm:cxn modelId="{87E9CFE4-AA4E-48A5-8E5F-E6E427477D66}" type="presParOf" srcId="{732BC887-173C-4220-8F0B-46CF0D4B2C08}" destId="{A5AFDE73-1B4A-4B36-AE9B-A4D24B66AA62}" srcOrd="0" destOrd="0" presId="urn:microsoft.com/office/officeart/2005/8/layout/orgChart1"/>
-    <dgm:cxn modelId="{2F92C55E-595B-4367-B436-5F247CF02661}" type="presParOf" srcId="{732BC887-173C-4220-8F0B-46CF0D4B2C08}" destId="{094C9F84-CF0D-4C4A-9E9A-9D46100FBABC}" srcOrd="1" destOrd="0" presId="urn:microsoft.com/office/officeart/2005/8/layout/orgChart1"/>
-    <dgm:cxn modelId="{EA0F438B-E59C-4082-B0AC-41128D4FDD46}" type="presParOf" srcId="{5928D0B4-19AA-4C81-A052-9E82A282CCA5}" destId="{254D65B1-8384-4B23-B603-57EB6F14E6B5}" srcOrd="1" destOrd="0" presId="urn:microsoft.com/office/officeart/2005/8/layout/orgChart1"/>
-    <dgm:cxn modelId="{F874B0D7-05F1-4782-B3EC-C0F875AF2B17}" type="presParOf" srcId="{254D65B1-8384-4B23-B603-57EB6F14E6B5}" destId="{61EA02CA-4F96-4DC1-A13A-D5AA05428FCB}" srcOrd="0" destOrd="0" presId="urn:microsoft.com/office/officeart/2005/8/layout/orgChart1"/>
-    <dgm:cxn modelId="{2D861452-EBFF-48E0-B729-DDCC691BAB8A}" type="presParOf" srcId="{254D65B1-8384-4B23-B603-57EB6F14E6B5}" destId="{225E65CC-ACCA-48E4-9534-9466D5600AEC}" srcOrd="1" destOrd="0" presId="urn:microsoft.com/office/officeart/2005/8/layout/orgChart1"/>
-    <dgm:cxn modelId="{10BFA23B-CBF9-4C77-BD5D-B838FA65E63E}" type="presParOf" srcId="{225E65CC-ACCA-48E4-9534-9466D5600AEC}" destId="{56D928B4-ADFA-4867-BCCC-F6FB988AEABA}" srcOrd="0" destOrd="0" presId="urn:microsoft.com/office/officeart/2005/8/layout/orgChart1"/>
-    <dgm:cxn modelId="{CB4A1B4D-3624-48D4-A886-55BBB4F038D9}" type="presParOf" srcId="{56D928B4-ADFA-4867-BCCC-F6FB988AEABA}" destId="{24FD8254-6B9E-4F9B-98AF-093C3D7B11A5}" srcOrd="0" destOrd="0" presId="urn:microsoft.com/office/officeart/2005/8/layout/orgChart1"/>
-    <dgm:cxn modelId="{B44EDB2A-1B3E-4E80-AE2C-CFACA359E661}" type="presParOf" srcId="{56D928B4-ADFA-4867-BCCC-F6FB988AEABA}" destId="{7BBF74F9-1073-4F21-B18F-ACA14935CC64}" srcOrd="1" destOrd="0" presId="urn:microsoft.com/office/officeart/2005/8/layout/orgChart1"/>
-    <dgm:cxn modelId="{FBDE3F9F-D86D-45CA-BAEE-319614776534}" type="presParOf" srcId="{225E65CC-ACCA-48E4-9534-9466D5600AEC}" destId="{66199848-69B5-4E1B-9A04-284C5B60D9A5}" srcOrd="1" destOrd="0" presId="urn:microsoft.com/office/officeart/2005/8/layout/orgChart1"/>
-    <dgm:cxn modelId="{F5EB53B4-858D-43EB-AA65-5EEA420EA820}" type="presParOf" srcId="{66199848-69B5-4E1B-9A04-284C5B60D9A5}" destId="{921BAA3A-5C60-49C6-B966-75A2EE3BECE2}" srcOrd="0" destOrd="0" presId="urn:microsoft.com/office/officeart/2005/8/layout/orgChart1"/>
-    <dgm:cxn modelId="{9B6BA86F-494D-4D26-9466-13A7E0040B36}" type="presParOf" srcId="{66199848-69B5-4E1B-9A04-284C5B60D9A5}" destId="{618ED620-D277-4B0B-9A88-987F4E9DADC1}" srcOrd="1" destOrd="0" presId="urn:microsoft.com/office/officeart/2005/8/layout/orgChart1"/>
-    <dgm:cxn modelId="{97E00DC7-71BF-4C73-8A05-10D226D5B5D6}" type="presParOf" srcId="{618ED620-D277-4B0B-9A88-987F4E9DADC1}" destId="{955ADC23-E90D-41EC-920C-565BB437BB38}" srcOrd="0" destOrd="0" presId="urn:microsoft.com/office/officeart/2005/8/layout/orgChart1"/>
-    <dgm:cxn modelId="{32FCC8A7-5490-49FE-9FA0-9904E3A48A08}" type="presParOf" srcId="{955ADC23-E90D-41EC-920C-565BB437BB38}" destId="{7D623615-4F3E-4540-A06F-61B6B0DE5CE8}" srcOrd="0" destOrd="0" presId="urn:microsoft.com/office/officeart/2005/8/layout/orgChart1"/>
-    <dgm:cxn modelId="{F2348ECF-A1ED-429C-9ED7-5903CB97A82B}" type="presParOf" srcId="{955ADC23-E90D-41EC-920C-565BB437BB38}" destId="{3D5DCA1B-98AB-4D30-8004-BB69D00C2763}" srcOrd="1" destOrd="0" presId="urn:microsoft.com/office/officeart/2005/8/layout/orgChart1"/>
-    <dgm:cxn modelId="{0E52FF33-131C-4AF8-8A66-CE7C4F97B012}" type="presParOf" srcId="{618ED620-D277-4B0B-9A88-987F4E9DADC1}" destId="{3A3DB4B6-0E79-4D51-9D63-E6E5E0A15416}" srcOrd="1" destOrd="0" presId="urn:microsoft.com/office/officeart/2005/8/layout/orgChart1"/>
-    <dgm:cxn modelId="{C6E1B79D-3249-4C4C-A455-C4C6BA687E94}" type="presParOf" srcId="{618ED620-D277-4B0B-9A88-987F4E9DADC1}" destId="{F430C842-34C7-438A-B073-4CCCF98330BC}" srcOrd="2" destOrd="0" presId="urn:microsoft.com/office/officeart/2005/8/layout/orgChart1"/>
-    <dgm:cxn modelId="{02A17ABA-F077-4C73-BC39-A42806EA478E}" type="presParOf" srcId="{66199848-69B5-4E1B-9A04-284C5B60D9A5}" destId="{E1125011-3DDD-4677-BAED-E47FEC5498A3}" srcOrd="2" destOrd="0" presId="urn:microsoft.com/office/officeart/2005/8/layout/orgChart1"/>
-    <dgm:cxn modelId="{BC49F89B-FDF7-4E96-95E6-F3DE5812CDA2}" type="presParOf" srcId="{66199848-69B5-4E1B-9A04-284C5B60D9A5}" destId="{55D0D8E1-7A9E-458F-8935-317CB33706E2}" srcOrd="3" destOrd="0" presId="urn:microsoft.com/office/officeart/2005/8/layout/orgChart1"/>
-    <dgm:cxn modelId="{1EC0AE47-289E-4931-939D-0A5F4E60C71A}" type="presParOf" srcId="{55D0D8E1-7A9E-458F-8935-317CB33706E2}" destId="{AE820465-E852-4887-8C02-9241847F2954}" srcOrd="0" destOrd="0" presId="urn:microsoft.com/office/officeart/2005/8/layout/orgChart1"/>
-    <dgm:cxn modelId="{DB428B9B-ADE5-4190-A306-C52E1FC46893}" type="presParOf" srcId="{AE820465-E852-4887-8C02-9241847F2954}" destId="{6DD2E6AA-3DC8-403E-AA15-9E0821691EAA}" srcOrd="0" destOrd="0" presId="urn:microsoft.com/office/officeart/2005/8/layout/orgChart1"/>
-    <dgm:cxn modelId="{117BA53F-BE8B-4193-AD1A-545462DF1486}" type="presParOf" srcId="{AE820465-E852-4887-8C02-9241847F2954}" destId="{C9F2ED98-CDCD-4A14-A11D-1815C507CCE2}" srcOrd="1" destOrd="0" presId="urn:microsoft.com/office/officeart/2005/8/layout/orgChart1"/>
-    <dgm:cxn modelId="{D16834E7-87BA-4670-AFA3-D8A1545380E2}" type="presParOf" srcId="{55D0D8E1-7A9E-458F-8935-317CB33706E2}" destId="{D02B5A97-4F46-4F57-99E0-A6F944575194}" srcOrd="1" destOrd="0" presId="urn:microsoft.com/office/officeart/2005/8/layout/orgChart1"/>
-    <dgm:cxn modelId="{63BEC8B3-AF6F-4056-847F-42013D6B812F}" type="presParOf" srcId="{55D0D8E1-7A9E-458F-8935-317CB33706E2}" destId="{1E40B82E-D085-4447-B02C-E101BEEA459F}" srcOrd="2" destOrd="0" presId="urn:microsoft.com/office/officeart/2005/8/layout/orgChart1"/>
-    <dgm:cxn modelId="{DAF24060-9B74-4633-8A39-24D5BB926609}" type="presParOf" srcId="{225E65CC-ACCA-48E4-9534-9466D5600AEC}" destId="{C5D9206F-4E1E-4C53-A4E0-41256BE3115D}" srcOrd="2" destOrd="0" presId="urn:microsoft.com/office/officeart/2005/8/layout/orgChart1"/>
-    <dgm:cxn modelId="{F06BE11A-F124-428F-B939-D7939FE2ACD2}" type="presParOf" srcId="{5928D0B4-19AA-4C81-A052-9E82A282CCA5}" destId="{7AE906FC-0A55-42C5-B7A9-399B4F535DEF}" srcOrd="2" destOrd="0" presId="urn:microsoft.com/office/officeart/2005/8/layout/orgChart1"/>
-    <dgm:cxn modelId="{13FCFFC0-933B-4893-B724-810F0FD2767A}" type="presParOf" srcId="{3AC942C2-65AF-40A8-BBA0-D34BDE7D2F20}" destId="{DAD9553B-93FF-48DF-9BB6-3A02CBF5F814}" srcOrd="6" destOrd="0" presId="urn:microsoft.com/office/officeart/2005/8/layout/orgChart1"/>
-    <dgm:cxn modelId="{0470F64B-6185-4698-9CBC-56A760489A51}" type="presParOf" srcId="{3AC942C2-65AF-40A8-BBA0-D34BDE7D2F20}" destId="{F35B0877-40B8-411A-884D-5580F6C86281}" srcOrd="7" destOrd="0" presId="urn:microsoft.com/office/officeart/2005/8/layout/orgChart1"/>
-    <dgm:cxn modelId="{376133D1-E87B-4BEC-AF63-48E686BE0C64}" type="presParOf" srcId="{F35B0877-40B8-411A-884D-5580F6C86281}" destId="{859A8650-9DCC-4F98-BA50-4A4521D9497D}" srcOrd="0" destOrd="0" presId="urn:microsoft.com/office/officeart/2005/8/layout/orgChart1"/>
-    <dgm:cxn modelId="{0BA19273-E47D-489D-BAD8-F75EBAA52905}" type="presParOf" srcId="{859A8650-9DCC-4F98-BA50-4A4521D9497D}" destId="{66E80ABA-8564-44BE-A2F2-0C23BFF9DAA0}" srcOrd="0" destOrd="0" presId="urn:microsoft.com/office/officeart/2005/8/layout/orgChart1"/>
-    <dgm:cxn modelId="{9E7F4B80-C24B-480E-B21E-9A70E4AE912A}" type="presParOf" srcId="{859A8650-9DCC-4F98-BA50-4A4521D9497D}" destId="{E95630C4-4AD4-404E-9BC4-A84BBB15ECBA}" srcOrd="1" destOrd="0" presId="urn:microsoft.com/office/officeart/2005/8/layout/orgChart1"/>
-    <dgm:cxn modelId="{5FB9E70A-EDE4-4912-9CED-47E8FEFA4693}" type="presParOf" srcId="{F35B0877-40B8-411A-884D-5580F6C86281}" destId="{7A5FF460-81F9-41A4-A884-951E75AFCDF5}" srcOrd="1" destOrd="0" presId="urn:microsoft.com/office/officeart/2005/8/layout/orgChart1"/>
-    <dgm:cxn modelId="{78C4A501-4824-49CD-87A8-A020DA31EF6E}" type="presParOf" srcId="{7A5FF460-81F9-41A4-A884-951E75AFCDF5}" destId="{D47C97F3-6850-4087-92B7-93A7657B2E64}" srcOrd="0" destOrd="0" presId="urn:microsoft.com/office/officeart/2005/8/layout/orgChart1"/>
-    <dgm:cxn modelId="{88128CF2-75F1-484D-A0A5-EEC29A95FF18}" type="presParOf" srcId="{7A5FF460-81F9-41A4-A884-951E75AFCDF5}" destId="{071D1C48-ADDA-4D3C-9E3E-ACE0CD931BAE}" srcOrd="1" destOrd="0" presId="urn:microsoft.com/office/officeart/2005/8/layout/orgChart1"/>
-    <dgm:cxn modelId="{CE6D133C-C687-4E8C-B46A-DEAD2A415144}" type="presParOf" srcId="{071D1C48-ADDA-4D3C-9E3E-ACE0CD931BAE}" destId="{6D37FF92-6DB6-4B1E-AB4B-D3F323E675F8}" srcOrd="0" destOrd="0" presId="urn:microsoft.com/office/officeart/2005/8/layout/orgChart1"/>
-    <dgm:cxn modelId="{CC8D8283-331B-4C1D-845C-166EC078DD86}" type="presParOf" srcId="{6D37FF92-6DB6-4B1E-AB4B-D3F323E675F8}" destId="{73FF1F45-9B97-4E04-B464-7AED2F170396}" srcOrd="0" destOrd="0" presId="urn:microsoft.com/office/officeart/2005/8/layout/orgChart1"/>
-    <dgm:cxn modelId="{D73F025B-6785-4205-921B-EF0F5A26D5C8}" type="presParOf" srcId="{6D37FF92-6DB6-4B1E-AB4B-D3F323E675F8}" destId="{F525651F-4FA4-4E0B-BFFE-6D3643AC67DD}" srcOrd="1" destOrd="0" presId="urn:microsoft.com/office/officeart/2005/8/layout/orgChart1"/>
-    <dgm:cxn modelId="{16FF35F7-6D97-43F2-AC06-295055D917E5}" type="presParOf" srcId="{071D1C48-ADDA-4D3C-9E3E-ACE0CD931BAE}" destId="{93792943-B5D3-47EB-A980-64A5E6637017}" srcOrd="1" destOrd="0" presId="urn:microsoft.com/office/officeart/2005/8/layout/orgChart1"/>
-    <dgm:cxn modelId="{805A15A0-3E7F-454C-9578-0D75FF241310}" type="presParOf" srcId="{071D1C48-ADDA-4D3C-9E3E-ACE0CD931BAE}" destId="{E0D6C9B3-FC53-490D-9154-CBF4A75D2345}" srcOrd="2" destOrd="0" presId="urn:microsoft.com/office/officeart/2005/8/layout/orgChart1"/>
-    <dgm:cxn modelId="{4633861E-2607-4A0A-AEE2-D792A20198CB}" type="presParOf" srcId="{7A5FF460-81F9-41A4-A884-951E75AFCDF5}" destId="{4A6EC84E-63A9-4121-B658-5ED9313222A5}" srcOrd="2" destOrd="0" presId="urn:microsoft.com/office/officeart/2005/8/layout/orgChart1"/>
-    <dgm:cxn modelId="{95FC9E1D-6C8D-4E83-9352-D4F92E1DCEE2}" type="presParOf" srcId="{7A5FF460-81F9-41A4-A884-951E75AFCDF5}" destId="{DB641F29-850F-46F1-8E1B-3BB67843AABC}" srcOrd="3" destOrd="0" presId="urn:microsoft.com/office/officeart/2005/8/layout/orgChart1"/>
-    <dgm:cxn modelId="{45424283-0B7C-4081-8D8B-2231D2F21962}" type="presParOf" srcId="{DB641F29-850F-46F1-8E1B-3BB67843AABC}" destId="{F96CDFED-F13B-4116-9BC3-3661A30B1073}" srcOrd="0" destOrd="0" presId="urn:microsoft.com/office/officeart/2005/8/layout/orgChart1"/>
-    <dgm:cxn modelId="{C0E90964-D5EF-4AA6-87A8-CA2516C6B1E8}" type="presParOf" srcId="{F96CDFED-F13B-4116-9BC3-3661A30B1073}" destId="{08E6DB5A-5F51-4243-A7C9-F29CC9527CE2}" srcOrd="0" destOrd="0" presId="urn:microsoft.com/office/officeart/2005/8/layout/orgChart1"/>
-    <dgm:cxn modelId="{D7A78DDD-EA1C-4FD4-804E-52A5709128F6}" type="presParOf" srcId="{F96CDFED-F13B-4116-9BC3-3661A30B1073}" destId="{BC991239-A8B2-4DA1-A642-09545D51BD61}" srcOrd="1" destOrd="0" presId="urn:microsoft.com/office/officeart/2005/8/layout/orgChart1"/>
-    <dgm:cxn modelId="{07DB0F0A-7F58-45DA-9A44-EF213CD9F437}" type="presParOf" srcId="{DB641F29-850F-46F1-8E1B-3BB67843AABC}" destId="{6764CDE0-BF39-47EB-8F63-557BD4AEB120}" srcOrd="1" destOrd="0" presId="urn:microsoft.com/office/officeart/2005/8/layout/orgChart1"/>
-    <dgm:cxn modelId="{B84541FB-56EC-4ECE-8032-2381F62A5777}" type="presParOf" srcId="{DB641F29-850F-46F1-8E1B-3BB67843AABC}" destId="{46C989FD-9F94-4ED3-B08F-BFC13C59EA57}" srcOrd="2" destOrd="0" presId="urn:microsoft.com/office/officeart/2005/8/layout/orgChart1"/>
-    <dgm:cxn modelId="{E8140F06-6F42-413C-B538-B51B386453AD}" type="presParOf" srcId="{F35B0877-40B8-411A-884D-5580F6C86281}" destId="{3C6E4A0E-8E38-4A59-9AE4-A58D2C940B11}" srcOrd="2" destOrd="0" presId="urn:microsoft.com/office/officeart/2005/8/layout/orgChart1"/>
-    <dgm:cxn modelId="{18560BD3-487A-4C9D-8514-C8B9E4420276}" type="presParOf" srcId="{3AC942C2-65AF-40A8-BBA0-D34BDE7D2F20}" destId="{AD3A2F42-8C44-4B76-9DD4-3E5C4FD0E324}" srcOrd="8" destOrd="0" presId="urn:microsoft.com/office/officeart/2005/8/layout/orgChart1"/>
-    <dgm:cxn modelId="{ADFF0C70-73D0-4DCC-AED2-F505A6F655EE}" type="presParOf" srcId="{3AC942C2-65AF-40A8-BBA0-D34BDE7D2F20}" destId="{A32CAB2E-2038-43A4-A79A-1CE69C65F1DF}" srcOrd="9" destOrd="0" presId="urn:microsoft.com/office/officeart/2005/8/layout/orgChart1"/>
-    <dgm:cxn modelId="{F83E4C36-ADE7-4974-821D-D6607F90BA21}" type="presParOf" srcId="{A32CAB2E-2038-43A4-A79A-1CE69C65F1DF}" destId="{8E9D937D-4E44-4358-86D9-A04B024C26F3}" srcOrd="0" destOrd="0" presId="urn:microsoft.com/office/officeart/2005/8/layout/orgChart1"/>
-    <dgm:cxn modelId="{39AC931D-0038-424E-93F6-232CF96671DE}" type="presParOf" srcId="{8E9D937D-4E44-4358-86D9-A04B024C26F3}" destId="{D538E0E0-D8AC-4D0F-A4F5-269F776232BE}" srcOrd="0" destOrd="0" presId="urn:microsoft.com/office/officeart/2005/8/layout/orgChart1"/>
-    <dgm:cxn modelId="{7D5C09A6-7402-49A2-96F3-8960EBF86A12}" type="presParOf" srcId="{8E9D937D-4E44-4358-86D9-A04B024C26F3}" destId="{55DDD4F0-DD03-473A-B96C-527A09496F86}" srcOrd="1" destOrd="0" presId="urn:microsoft.com/office/officeart/2005/8/layout/orgChart1"/>
-    <dgm:cxn modelId="{4B524D42-6804-4077-AF64-B62D23D05CF7}" type="presParOf" srcId="{A32CAB2E-2038-43A4-A79A-1CE69C65F1DF}" destId="{07DE0692-4B20-47BF-891E-59BF2EF884F7}" srcOrd="1" destOrd="0" presId="urn:microsoft.com/office/officeart/2005/8/layout/orgChart1"/>
-    <dgm:cxn modelId="{D9E5166B-60C9-453C-B5AE-D23989F6F3E2}" type="presParOf" srcId="{07DE0692-4B20-47BF-891E-59BF2EF884F7}" destId="{DF7108E4-6DC1-4383-B4C8-DCCBA5804C26}" srcOrd="0" destOrd="0" presId="urn:microsoft.com/office/officeart/2005/8/layout/orgChart1"/>
-    <dgm:cxn modelId="{E0131D74-6771-44A5-A96F-635854B518DC}" type="presParOf" srcId="{07DE0692-4B20-47BF-891E-59BF2EF884F7}" destId="{94B6725F-378D-48C3-8393-C23594A5AD7C}" srcOrd="1" destOrd="0" presId="urn:microsoft.com/office/officeart/2005/8/layout/orgChart1"/>
-    <dgm:cxn modelId="{B7DF7799-1837-4DBE-87F6-A18C2AEFA813}" type="presParOf" srcId="{94B6725F-378D-48C3-8393-C23594A5AD7C}" destId="{665911FB-F612-403E-8BE3-EC39A6A8D37A}" srcOrd="0" destOrd="0" presId="urn:microsoft.com/office/officeart/2005/8/layout/orgChart1"/>
-    <dgm:cxn modelId="{A5939F78-7490-47CF-B911-04FCBA7E8C3D}" type="presParOf" srcId="{665911FB-F612-403E-8BE3-EC39A6A8D37A}" destId="{0528B78E-4CF9-476D-8D0B-40A284B2FF3A}" srcOrd="0" destOrd="0" presId="urn:microsoft.com/office/officeart/2005/8/layout/orgChart1"/>
-    <dgm:cxn modelId="{096F54D6-404E-467B-A2AB-2F4874F82E82}" type="presParOf" srcId="{665911FB-F612-403E-8BE3-EC39A6A8D37A}" destId="{7875F60B-0437-481E-9727-2D4A2BBCE6C0}" srcOrd="1" destOrd="0" presId="urn:microsoft.com/office/officeart/2005/8/layout/orgChart1"/>
-    <dgm:cxn modelId="{DBE2788E-A872-4F41-A75B-7F01A515623D}" type="presParOf" srcId="{94B6725F-378D-48C3-8393-C23594A5AD7C}" destId="{343B0B31-9EC9-4EAD-8A5B-5CB9BC20D816}" srcOrd="1" destOrd="0" presId="urn:microsoft.com/office/officeart/2005/8/layout/orgChart1"/>
-    <dgm:cxn modelId="{A1454CA5-7F62-41B2-A6F8-1A8DE44D885E}" type="presParOf" srcId="{343B0B31-9EC9-4EAD-8A5B-5CB9BC20D816}" destId="{2EEFBE99-0A80-4AA5-9551-0235D06408F1}" srcOrd="0" destOrd="0" presId="urn:microsoft.com/office/officeart/2005/8/layout/orgChart1"/>
-    <dgm:cxn modelId="{F628D573-37A9-4171-A3B3-F971CD70E313}" type="presParOf" srcId="{343B0B31-9EC9-4EAD-8A5B-5CB9BC20D816}" destId="{9C1BFB7B-4243-4660-9015-2867F5284FEE}" srcOrd="1" destOrd="0" presId="urn:microsoft.com/office/officeart/2005/8/layout/orgChart1"/>
-    <dgm:cxn modelId="{9FEE5111-CB29-415F-8EC6-C132F651F8CA}" type="presParOf" srcId="{9C1BFB7B-4243-4660-9015-2867F5284FEE}" destId="{53BAF748-0C12-45AB-9073-426214F16EF4}" srcOrd="0" destOrd="0" presId="urn:microsoft.com/office/officeart/2005/8/layout/orgChart1"/>
-    <dgm:cxn modelId="{8160387C-0203-4D85-8635-106C59BD9D6E}" type="presParOf" srcId="{53BAF748-0C12-45AB-9073-426214F16EF4}" destId="{04BCBF08-71B1-475F-8EDE-158320BAEB69}" srcOrd="0" destOrd="0" presId="urn:microsoft.com/office/officeart/2005/8/layout/orgChart1"/>
-    <dgm:cxn modelId="{612B0776-B026-4731-90FE-7F1896331793}" type="presParOf" srcId="{53BAF748-0C12-45AB-9073-426214F16EF4}" destId="{79DEB96F-B208-4BB8-A08F-6E6B742914E4}" srcOrd="1" destOrd="0" presId="urn:microsoft.com/office/officeart/2005/8/layout/orgChart1"/>
-    <dgm:cxn modelId="{4478EC65-F576-43BE-83B9-DF49FE7847E2}" type="presParOf" srcId="{9C1BFB7B-4243-4660-9015-2867F5284FEE}" destId="{41D092ED-A423-4639-B00F-64B282D45F6D}" srcOrd="1" destOrd="0" presId="urn:microsoft.com/office/officeart/2005/8/layout/orgChart1"/>
-    <dgm:cxn modelId="{B7C007AD-656F-460E-ACC9-996E2913111A}" type="presParOf" srcId="{9C1BFB7B-4243-4660-9015-2867F5284FEE}" destId="{95D26447-71F0-4C5E-906D-91A43359923E}" srcOrd="2" destOrd="0" presId="urn:microsoft.com/office/officeart/2005/8/layout/orgChart1"/>
-    <dgm:cxn modelId="{A6301537-3DFC-4512-9BA4-392E072C11D6}" type="presParOf" srcId="{343B0B31-9EC9-4EAD-8A5B-5CB9BC20D816}" destId="{B09AD417-25F6-4D7D-BA33-E61D87B29B2F}" srcOrd="2" destOrd="0" presId="urn:microsoft.com/office/officeart/2005/8/layout/orgChart1"/>
-    <dgm:cxn modelId="{519FAE9E-0A7A-49BE-A0F5-ADC5CCA77715}" type="presParOf" srcId="{343B0B31-9EC9-4EAD-8A5B-5CB9BC20D816}" destId="{0BC07225-B3F2-4B9A-BD2C-1B3F753B5F0F}" srcOrd="3" destOrd="0" presId="urn:microsoft.com/office/officeart/2005/8/layout/orgChart1"/>
-    <dgm:cxn modelId="{F08B2747-CD02-4B79-B41A-B41AC29D7137}" type="presParOf" srcId="{0BC07225-B3F2-4B9A-BD2C-1B3F753B5F0F}" destId="{688564CD-B9F5-4E7C-9F81-0C36ED8CFFE0}" srcOrd="0" destOrd="0" presId="urn:microsoft.com/office/officeart/2005/8/layout/orgChart1"/>
-    <dgm:cxn modelId="{8FEBDD09-EA72-4BDB-9A2A-80A09B942662}" type="presParOf" srcId="{688564CD-B9F5-4E7C-9F81-0C36ED8CFFE0}" destId="{414A21B5-CCD2-49FD-96B8-D5991C9A4B8F}" srcOrd="0" destOrd="0" presId="urn:microsoft.com/office/officeart/2005/8/layout/orgChart1"/>
-    <dgm:cxn modelId="{E0F567E4-BF06-4EA8-8EB2-3069CAD8AA46}" type="presParOf" srcId="{688564CD-B9F5-4E7C-9F81-0C36ED8CFFE0}" destId="{51CB4FB5-70BE-414F-8D55-5F54060D8C51}" srcOrd="1" destOrd="0" presId="urn:microsoft.com/office/officeart/2005/8/layout/orgChart1"/>
-    <dgm:cxn modelId="{44B4DCCA-E182-4F80-AE19-E398AE3C91D2}" type="presParOf" srcId="{0BC07225-B3F2-4B9A-BD2C-1B3F753B5F0F}" destId="{C8F73720-4C62-43C1-A9C8-59EE81EF72CF}" srcOrd="1" destOrd="0" presId="urn:microsoft.com/office/officeart/2005/8/layout/orgChart1"/>
-    <dgm:cxn modelId="{27B7457F-FBBD-4661-A8E2-D58D135EA348}" type="presParOf" srcId="{0BC07225-B3F2-4B9A-BD2C-1B3F753B5F0F}" destId="{98250047-CAC0-4032-B84F-34E0DBB05F0D}" srcOrd="2" destOrd="0" presId="urn:microsoft.com/office/officeart/2005/8/layout/orgChart1"/>
-    <dgm:cxn modelId="{5D93E136-8CC5-4885-88B5-251C462C8A0E}" type="presParOf" srcId="{94B6725F-378D-48C3-8393-C23594A5AD7C}" destId="{C369A108-3D7C-4E74-9536-0E1AB2695688}" srcOrd="2" destOrd="0" presId="urn:microsoft.com/office/officeart/2005/8/layout/orgChart1"/>
-    <dgm:cxn modelId="{33DC26B3-345D-4CB1-8A68-CBF0DD40537A}" type="presParOf" srcId="{A32CAB2E-2038-43A4-A79A-1CE69C65F1DF}" destId="{B11A9FB4-CF8F-4E9A-AAFF-036157856B1F}" srcOrd="2" destOrd="0" presId="urn:microsoft.com/office/officeart/2005/8/layout/orgChart1"/>
-    <dgm:cxn modelId="{EBD4BD72-D859-4982-8ECF-2CD01F1E2540}" type="presParOf" srcId="{D7BD82D7-8003-4F15-B629-F8B2C917BD11}" destId="{5824613C-795B-4F34-B4E0-406C55A69B80}" srcOrd="2" destOrd="0" presId="urn:microsoft.com/office/officeart/2005/8/layout/orgChart1"/>
-    <dgm:cxn modelId="{CF39DF78-9DB3-4409-AA07-6B27B22FE9C3}" type="presParOf" srcId="{5824613C-795B-4F34-B4E0-406C55A69B80}" destId="{4B683FCE-AF8E-4E70-9560-933F538AD41A}" srcOrd="0" destOrd="0" presId="urn:microsoft.com/office/officeart/2005/8/layout/orgChart1"/>
-    <dgm:cxn modelId="{0889FEAE-C77A-42FD-AEE7-A0FC9B85E10D}" type="presParOf" srcId="{5824613C-795B-4F34-B4E0-406C55A69B80}" destId="{6A45BE52-4A23-47FC-9BCD-ECFC9682C26C}" srcOrd="1" destOrd="0" presId="urn:microsoft.com/office/officeart/2005/8/layout/orgChart1"/>
-    <dgm:cxn modelId="{83687EC1-6C5F-435D-9860-ED6D4BED2779}" type="presParOf" srcId="{6A45BE52-4A23-47FC-9BCD-ECFC9682C26C}" destId="{C70F39FE-525D-4D2A-9AD4-75983BBD4E4F}" srcOrd="0" destOrd="0" presId="urn:microsoft.com/office/officeart/2005/8/layout/orgChart1"/>
-    <dgm:cxn modelId="{C7EA2B05-06DD-4A62-8056-831C3C9E49E0}" type="presParOf" srcId="{C70F39FE-525D-4D2A-9AD4-75983BBD4E4F}" destId="{AB2F0C0E-BD76-4287-AD28-9280C037BF94}" srcOrd="0" destOrd="0" presId="urn:microsoft.com/office/officeart/2005/8/layout/orgChart1"/>
-    <dgm:cxn modelId="{97B74595-2482-4EE8-B2C0-A9F6D4D9BA83}" type="presParOf" srcId="{C70F39FE-525D-4D2A-9AD4-75983BBD4E4F}" destId="{95AF381D-3262-4F37-935C-E84D78789C83}" srcOrd="1" destOrd="0" presId="urn:microsoft.com/office/officeart/2005/8/layout/orgChart1"/>
-    <dgm:cxn modelId="{A00506DA-B29F-4B3B-8E9A-0810489CDC9E}" type="presParOf" srcId="{6A45BE52-4A23-47FC-9BCD-ECFC9682C26C}" destId="{ECB8C57F-24BE-43F5-B4B5-588E1939DB39}" srcOrd="1" destOrd="0" presId="urn:microsoft.com/office/officeart/2005/8/layout/orgChart1"/>
-    <dgm:cxn modelId="{E30EC764-0360-4F75-BB2C-A76669B359D4}" type="presParOf" srcId="{6A45BE52-4A23-47FC-9BCD-ECFC9682C26C}" destId="{97A07159-DBDC-4365-9BF4-D242BE060CA1}" srcOrd="2" destOrd="0" presId="urn:microsoft.com/office/officeart/2005/8/layout/orgChart1"/>
+    <dgm:cxn modelId="{BC5D5DF9-F11E-413D-A1F5-110D0FE42C7E}" type="presParOf" srcId="{256AFA33-60D8-4A80-9BDD-DC523760191E}" destId="{D7BD82D7-8003-4F15-B629-F8B2C917BD11}" srcOrd="0" destOrd="0" presId="urn:microsoft.com/office/officeart/2005/8/layout/orgChart1"/>
+    <dgm:cxn modelId="{AE4156AE-4098-4DF9-BA31-FA75C6F27693}" type="presParOf" srcId="{D7BD82D7-8003-4F15-B629-F8B2C917BD11}" destId="{98DB040D-BD9B-4975-9D3F-EECBA76A0AE0}" srcOrd="0" destOrd="0" presId="urn:microsoft.com/office/officeart/2005/8/layout/orgChart1"/>
+    <dgm:cxn modelId="{9C038620-DCB0-4523-91CF-DE794DC69DCA}" type="presParOf" srcId="{98DB040D-BD9B-4975-9D3F-EECBA76A0AE0}" destId="{061822CA-CE3B-471B-AF40-0C236D9F9803}" srcOrd="0" destOrd="0" presId="urn:microsoft.com/office/officeart/2005/8/layout/orgChart1"/>
+    <dgm:cxn modelId="{C2EE0784-328B-4B8C-91F4-E7FEAAD68FEC}" type="presParOf" srcId="{98DB040D-BD9B-4975-9D3F-EECBA76A0AE0}" destId="{6258B1EE-E9A7-4162-9FF5-6ED0B74F12E8}" srcOrd="1" destOrd="0" presId="urn:microsoft.com/office/officeart/2005/8/layout/orgChart1"/>
+    <dgm:cxn modelId="{B02F2451-63D0-4563-AF21-EB091E6193E7}" type="presParOf" srcId="{D7BD82D7-8003-4F15-B629-F8B2C917BD11}" destId="{3AC942C2-65AF-40A8-BBA0-D34BDE7D2F20}" srcOrd="1" destOrd="0" presId="urn:microsoft.com/office/officeart/2005/8/layout/orgChart1"/>
+    <dgm:cxn modelId="{A5CFA319-82EF-42C3-8A1D-F3EF78BB9054}" type="presParOf" srcId="{3AC942C2-65AF-40A8-BBA0-D34BDE7D2F20}" destId="{B1B01582-3621-493A-A8AF-D05008BB4466}" srcOrd="0" destOrd="0" presId="urn:microsoft.com/office/officeart/2005/8/layout/orgChart1"/>
+    <dgm:cxn modelId="{7B853019-C2C6-4CB6-9E0B-36A21AA750B6}" type="presParOf" srcId="{3AC942C2-65AF-40A8-BBA0-D34BDE7D2F20}" destId="{9CE618CC-64FE-4A30-9D2C-3FC65603CBC1}" srcOrd="1" destOrd="0" presId="urn:microsoft.com/office/officeart/2005/8/layout/orgChart1"/>
+    <dgm:cxn modelId="{A6AB57DF-6AD1-4C07-8219-73E68C425853}" type="presParOf" srcId="{9CE618CC-64FE-4A30-9D2C-3FC65603CBC1}" destId="{9478B3A3-E996-430E-BEE9-8867D10BF1FB}" srcOrd="0" destOrd="0" presId="urn:microsoft.com/office/officeart/2005/8/layout/orgChart1"/>
+    <dgm:cxn modelId="{941C2A93-9650-4218-B97F-652BA61445F5}" type="presParOf" srcId="{9478B3A3-E996-430E-BEE9-8867D10BF1FB}" destId="{2E94ACEA-1E9E-4C18-A2FE-3048121F8C2A}" srcOrd="0" destOrd="0" presId="urn:microsoft.com/office/officeart/2005/8/layout/orgChart1"/>
+    <dgm:cxn modelId="{9D9BBB77-5621-475F-ACBF-F7E7A43A890F}" type="presParOf" srcId="{9478B3A3-E996-430E-BEE9-8867D10BF1FB}" destId="{C9581B99-8A9B-4753-AE87-59710968D498}" srcOrd="1" destOrd="0" presId="urn:microsoft.com/office/officeart/2005/8/layout/orgChart1"/>
+    <dgm:cxn modelId="{BF6D7EF6-3E2B-4806-99DE-3DB7A9A6C6AD}" type="presParOf" srcId="{9CE618CC-64FE-4A30-9D2C-3FC65603CBC1}" destId="{3B1E44C5-5D09-4EB0-959A-6880DDAEFD97}" srcOrd="1" destOrd="0" presId="urn:microsoft.com/office/officeart/2005/8/layout/orgChart1"/>
+    <dgm:cxn modelId="{43346C53-9167-4FD0-AB7B-00CE12CEC8E4}" type="presParOf" srcId="{9CE618CC-64FE-4A30-9D2C-3FC65603CBC1}" destId="{C36EFC77-842C-426F-8810-06A516238010}" srcOrd="2" destOrd="0" presId="urn:microsoft.com/office/officeart/2005/8/layout/orgChart1"/>
+    <dgm:cxn modelId="{9166C512-EE37-4C25-BA4A-49167652F444}" type="presParOf" srcId="{3AC942C2-65AF-40A8-BBA0-D34BDE7D2F20}" destId="{C7C3F422-73D1-40A9-BCE2-5A5DD995C99D}" srcOrd="2" destOrd="0" presId="urn:microsoft.com/office/officeart/2005/8/layout/orgChart1"/>
+    <dgm:cxn modelId="{B5E19A1F-D3FD-4518-85A7-81B476751EC4}" type="presParOf" srcId="{3AC942C2-65AF-40A8-BBA0-D34BDE7D2F20}" destId="{1B11BBD6-52BB-445A-B541-BD099B12CE45}" srcOrd="3" destOrd="0" presId="urn:microsoft.com/office/officeart/2005/8/layout/orgChart1"/>
+    <dgm:cxn modelId="{B34DC26C-B772-4037-93E8-BAD0098E4431}" type="presParOf" srcId="{1B11BBD6-52BB-445A-B541-BD099B12CE45}" destId="{BAA1FCD4-CD10-4D49-9011-2F98588CF29D}" srcOrd="0" destOrd="0" presId="urn:microsoft.com/office/officeart/2005/8/layout/orgChart1"/>
+    <dgm:cxn modelId="{18C12375-CD7F-4B2C-9CC7-E3B5179466E0}" type="presParOf" srcId="{BAA1FCD4-CD10-4D49-9011-2F98588CF29D}" destId="{9369DE23-CC34-4BFF-8BD2-8FF8B323CBB5}" srcOrd="0" destOrd="0" presId="urn:microsoft.com/office/officeart/2005/8/layout/orgChart1"/>
+    <dgm:cxn modelId="{906A15DF-A820-4868-AFB8-5169CFD2D20E}" type="presParOf" srcId="{BAA1FCD4-CD10-4D49-9011-2F98588CF29D}" destId="{048032EA-9A14-4103-B931-E8D67C856E65}" srcOrd="1" destOrd="0" presId="urn:microsoft.com/office/officeart/2005/8/layout/orgChart1"/>
+    <dgm:cxn modelId="{5B690C25-F850-46D5-9E57-FDF7C343E8F9}" type="presParOf" srcId="{1B11BBD6-52BB-445A-B541-BD099B12CE45}" destId="{F514BDFB-A0D5-4ACF-B68F-04F85A0A3CED}" srcOrd="1" destOrd="0" presId="urn:microsoft.com/office/officeart/2005/8/layout/orgChart1"/>
+    <dgm:cxn modelId="{5244CBB8-9C00-4E78-B199-C2FC268AAC8E}" type="presParOf" srcId="{F514BDFB-A0D5-4ACF-B68F-04F85A0A3CED}" destId="{8C656A22-55CE-4B3B-A855-CFE6FE3748AD}" srcOrd="0" destOrd="0" presId="urn:microsoft.com/office/officeart/2005/8/layout/orgChart1"/>
+    <dgm:cxn modelId="{1B607C1B-60BD-4F7E-A322-80EFDCEA2CA5}" type="presParOf" srcId="{F514BDFB-A0D5-4ACF-B68F-04F85A0A3CED}" destId="{7CA14A15-3D7E-4030-9233-7A6B7882845C}" srcOrd="1" destOrd="0" presId="urn:microsoft.com/office/officeart/2005/8/layout/orgChart1"/>
+    <dgm:cxn modelId="{AA986047-78DC-4F76-9F7E-ACDC4F741D2E}" type="presParOf" srcId="{7CA14A15-3D7E-4030-9233-7A6B7882845C}" destId="{7021B7C3-42D9-493E-8CDF-A1699C05D850}" srcOrd="0" destOrd="0" presId="urn:microsoft.com/office/officeart/2005/8/layout/orgChart1"/>
+    <dgm:cxn modelId="{10CA7614-7283-41C5-BD15-8E5D470D16A5}" type="presParOf" srcId="{7021B7C3-42D9-493E-8CDF-A1699C05D850}" destId="{4EEDF7B9-A59B-4A0A-9D0E-4EFB17B7F340}" srcOrd="0" destOrd="0" presId="urn:microsoft.com/office/officeart/2005/8/layout/orgChart1"/>
+    <dgm:cxn modelId="{AC2EE45C-751C-4094-AA63-37B24CA7243E}" type="presParOf" srcId="{7021B7C3-42D9-493E-8CDF-A1699C05D850}" destId="{832F9CB6-113B-428B-837D-DA8F3A3472DD}" srcOrd="1" destOrd="0" presId="urn:microsoft.com/office/officeart/2005/8/layout/orgChart1"/>
+    <dgm:cxn modelId="{CF7BF146-84E2-4A7F-9299-0A22FD038FA3}" type="presParOf" srcId="{7CA14A15-3D7E-4030-9233-7A6B7882845C}" destId="{6FE7DFCB-7A44-46B4-B8D0-93FF6F87BD4E}" srcOrd="1" destOrd="0" presId="urn:microsoft.com/office/officeart/2005/8/layout/orgChart1"/>
+    <dgm:cxn modelId="{B955B22D-A28D-4040-BB7D-938A19A3367F}" type="presParOf" srcId="{7CA14A15-3D7E-4030-9233-7A6B7882845C}" destId="{C28D9711-4821-41A2-A330-9744F89C3CD0}" srcOrd="2" destOrd="0" presId="urn:microsoft.com/office/officeart/2005/8/layout/orgChart1"/>
+    <dgm:cxn modelId="{E8A4ECCC-521C-42DD-94F6-4A677339BC0E}" type="presParOf" srcId="{1B11BBD6-52BB-445A-B541-BD099B12CE45}" destId="{C05D3A35-AD45-46D1-9593-3FA156EEFB23}" srcOrd="2" destOrd="0" presId="urn:microsoft.com/office/officeart/2005/8/layout/orgChart1"/>
+    <dgm:cxn modelId="{97A1A7D8-14C6-4C69-ADCD-EFDB0D8BA23B}" type="presParOf" srcId="{3AC942C2-65AF-40A8-BBA0-D34BDE7D2F20}" destId="{6DBD2E0E-A355-4CA8-A6F4-EB248E0D7F9A}" srcOrd="4" destOrd="0" presId="urn:microsoft.com/office/officeart/2005/8/layout/orgChart1"/>
+    <dgm:cxn modelId="{F70874CC-A29E-4208-9709-2A68A48A95C0}" type="presParOf" srcId="{3AC942C2-65AF-40A8-BBA0-D34BDE7D2F20}" destId="{5928D0B4-19AA-4C81-A052-9E82A282CCA5}" srcOrd="5" destOrd="0" presId="urn:microsoft.com/office/officeart/2005/8/layout/orgChart1"/>
+    <dgm:cxn modelId="{90EB41F4-EB07-4441-8297-182A5431BD8B}" type="presParOf" srcId="{5928D0B4-19AA-4C81-A052-9E82A282CCA5}" destId="{732BC887-173C-4220-8F0B-46CF0D4B2C08}" srcOrd="0" destOrd="0" presId="urn:microsoft.com/office/officeart/2005/8/layout/orgChart1"/>
+    <dgm:cxn modelId="{ECA2CDC2-2870-4367-86F6-9C522EB71C23}" type="presParOf" srcId="{732BC887-173C-4220-8F0B-46CF0D4B2C08}" destId="{A5AFDE73-1B4A-4B36-AE9B-A4D24B66AA62}" srcOrd="0" destOrd="0" presId="urn:microsoft.com/office/officeart/2005/8/layout/orgChart1"/>
+    <dgm:cxn modelId="{6CEA1CE4-DF02-4A71-A573-B88AAC9FF4B6}" type="presParOf" srcId="{732BC887-173C-4220-8F0B-46CF0D4B2C08}" destId="{094C9F84-CF0D-4C4A-9E9A-9D46100FBABC}" srcOrd="1" destOrd="0" presId="urn:microsoft.com/office/officeart/2005/8/layout/orgChart1"/>
+    <dgm:cxn modelId="{B016B47A-9D37-44D8-9B6C-5F194526E72F}" type="presParOf" srcId="{5928D0B4-19AA-4C81-A052-9E82A282CCA5}" destId="{254D65B1-8384-4B23-B603-57EB6F14E6B5}" srcOrd="1" destOrd="0" presId="urn:microsoft.com/office/officeart/2005/8/layout/orgChart1"/>
+    <dgm:cxn modelId="{1B334F08-9E3E-4E4F-948A-B8BC667B861A}" type="presParOf" srcId="{254D65B1-8384-4B23-B603-57EB6F14E6B5}" destId="{61EA02CA-4F96-4DC1-A13A-D5AA05428FCB}" srcOrd="0" destOrd="0" presId="urn:microsoft.com/office/officeart/2005/8/layout/orgChart1"/>
+    <dgm:cxn modelId="{2EAC54C9-A948-4D51-A2A9-2B71D7F6950A}" type="presParOf" srcId="{254D65B1-8384-4B23-B603-57EB6F14E6B5}" destId="{225E65CC-ACCA-48E4-9534-9466D5600AEC}" srcOrd="1" destOrd="0" presId="urn:microsoft.com/office/officeart/2005/8/layout/orgChart1"/>
+    <dgm:cxn modelId="{DA6F49E7-8804-4C78-838F-D586780C6302}" type="presParOf" srcId="{225E65CC-ACCA-48E4-9534-9466D5600AEC}" destId="{56D928B4-ADFA-4867-BCCC-F6FB988AEABA}" srcOrd="0" destOrd="0" presId="urn:microsoft.com/office/officeart/2005/8/layout/orgChart1"/>
+    <dgm:cxn modelId="{429FD6F9-3E19-405A-A71A-916FEEBA0A30}" type="presParOf" srcId="{56D928B4-ADFA-4867-BCCC-F6FB988AEABA}" destId="{24FD8254-6B9E-4F9B-98AF-093C3D7B11A5}" srcOrd="0" destOrd="0" presId="urn:microsoft.com/office/officeart/2005/8/layout/orgChart1"/>
+    <dgm:cxn modelId="{08A19B02-F32B-403F-98E5-8FCC8CF6D155}" type="presParOf" srcId="{56D928B4-ADFA-4867-BCCC-F6FB988AEABA}" destId="{7BBF74F9-1073-4F21-B18F-ACA14935CC64}" srcOrd="1" destOrd="0" presId="urn:microsoft.com/office/officeart/2005/8/layout/orgChart1"/>
+    <dgm:cxn modelId="{B04C1DE7-5625-4CEF-BDF6-8437D0CD3845}" type="presParOf" srcId="{225E65CC-ACCA-48E4-9534-9466D5600AEC}" destId="{66199848-69B5-4E1B-9A04-284C5B60D9A5}" srcOrd="1" destOrd="0" presId="urn:microsoft.com/office/officeart/2005/8/layout/orgChart1"/>
+    <dgm:cxn modelId="{9BF4BDCA-7D25-47E9-AB52-04181CC4FACD}" type="presParOf" srcId="{66199848-69B5-4E1B-9A04-284C5B60D9A5}" destId="{921BAA3A-5C60-49C6-B966-75A2EE3BECE2}" srcOrd="0" destOrd="0" presId="urn:microsoft.com/office/officeart/2005/8/layout/orgChart1"/>
+    <dgm:cxn modelId="{6EA5A8C3-2F96-485F-91A3-FC03690ABD1F}" type="presParOf" srcId="{66199848-69B5-4E1B-9A04-284C5B60D9A5}" destId="{618ED620-D277-4B0B-9A88-987F4E9DADC1}" srcOrd="1" destOrd="0" presId="urn:microsoft.com/office/officeart/2005/8/layout/orgChart1"/>
+    <dgm:cxn modelId="{8B8F9BC5-AA6F-447D-AD4C-8D7F04FB2144}" type="presParOf" srcId="{618ED620-D277-4B0B-9A88-987F4E9DADC1}" destId="{955ADC23-E90D-41EC-920C-565BB437BB38}" srcOrd="0" destOrd="0" presId="urn:microsoft.com/office/officeart/2005/8/layout/orgChart1"/>
+    <dgm:cxn modelId="{429FFA96-539B-4E11-94FE-CF3B0EBB47BF}" type="presParOf" srcId="{955ADC23-E90D-41EC-920C-565BB437BB38}" destId="{7D623615-4F3E-4540-A06F-61B6B0DE5CE8}" srcOrd="0" destOrd="0" presId="urn:microsoft.com/office/officeart/2005/8/layout/orgChart1"/>
+    <dgm:cxn modelId="{4DA63D32-9E89-4024-8911-92BD6432E44C}" type="presParOf" srcId="{955ADC23-E90D-41EC-920C-565BB437BB38}" destId="{3D5DCA1B-98AB-4D30-8004-BB69D00C2763}" srcOrd="1" destOrd="0" presId="urn:microsoft.com/office/officeart/2005/8/layout/orgChart1"/>
+    <dgm:cxn modelId="{A1CF2525-D6F4-4082-B8A2-23A411D0DD55}" type="presParOf" srcId="{618ED620-D277-4B0B-9A88-987F4E9DADC1}" destId="{3A3DB4B6-0E79-4D51-9D63-E6E5E0A15416}" srcOrd="1" destOrd="0" presId="urn:microsoft.com/office/officeart/2005/8/layout/orgChart1"/>
+    <dgm:cxn modelId="{A2106B42-4C35-48A7-922A-9E00E1B393F1}" type="presParOf" srcId="{618ED620-D277-4B0B-9A88-987F4E9DADC1}" destId="{F430C842-34C7-438A-B073-4CCCF98330BC}" srcOrd="2" destOrd="0" presId="urn:microsoft.com/office/officeart/2005/8/layout/orgChart1"/>
+    <dgm:cxn modelId="{DD7E92D8-3512-43EB-A35F-70DB287EBA72}" type="presParOf" srcId="{66199848-69B5-4E1B-9A04-284C5B60D9A5}" destId="{E1125011-3DDD-4677-BAED-E47FEC5498A3}" srcOrd="2" destOrd="0" presId="urn:microsoft.com/office/officeart/2005/8/layout/orgChart1"/>
+    <dgm:cxn modelId="{61A0F007-6B13-4131-B067-C64C289E4AE7}" type="presParOf" srcId="{66199848-69B5-4E1B-9A04-284C5B60D9A5}" destId="{55D0D8E1-7A9E-458F-8935-317CB33706E2}" srcOrd="3" destOrd="0" presId="urn:microsoft.com/office/officeart/2005/8/layout/orgChart1"/>
+    <dgm:cxn modelId="{4AD356D7-8D9A-4725-B53B-0609CB0CB4A5}" type="presParOf" srcId="{55D0D8E1-7A9E-458F-8935-317CB33706E2}" destId="{AE820465-E852-4887-8C02-9241847F2954}" srcOrd="0" destOrd="0" presId="urn:microsoft.com/office/officeart/2005/8/layout/orgChart1"/>
+    <dgm:cxn modelId="{B23215AA-308C-41F7-B2F4-1D0EF3F67080}" type="presParOf" srcId="{AE820465-E852-4887-8C02-9241847F2954}" destId="{6DD2E6AA-3DC8-403E-AA15-9E0821691EAA}" srcOrd="0" destOrd="0" presId="urn:microsoft.com/office/officeart/2005/8/layout/orgChart1"/>
+    <dgm:cxn modelId="{82E05404-3B1D-4AC4-8596-5AE1835B82F2}" type="presParOf" srcId="{AE820465-E852-4887-8C02-9241847F2954}" destId="{C9F2ED98-CDCD-4A14-A11D-1815C507CCE2}" srcOrd="1" destOrd="0" presId="urn:microsoft.com/office/officeart/2005/8/layout/orgChart1"/>
+    <dgm:cxn modelId="{11F33059-2276-487A-9138-5B1EC64619CD}" type="presParOf" srcId="{55D0D8E1-7A9E-458F-8935-317CB33706E2}" destId="{D02B5A97-4F46-4F57-99E0-A6F944575194}" srcOrd="1" destOrd="0" presId="urn:microsoft.com/office/officeart/2005/8/layout/orgChart1"/>
+    <dgm:cxn modelId="{DD4C0AC9-B2D6-400A-9695-ECE193EDACE1}" type="presParOf" srcId="{55D0D8E1-7A9E-458F-8935-317CB33706E2}" destId="{1E40B82E-D085-4447-B02C-E101BEEA459F}" srcOrd="2" destOrd="0" presId="urn:microsoft.com/office/officeart/2005/8/layout/orgChart1"/>
+    <dgm:cxn modelId="{4ABD372A-1FE9-4750-B53B-C9A6271C9470}" type="presParOf" srcId="{225E65CC-ACCA-48E4-9534-9466D5600AEC}" destId="{C5D9206F-4E1E-4C53-A4E0-41256BE3115D}" srcOrd="2" destOrd="0" presId="urn:microsoft.com/office/officeart/2005/8/layout/orgChart1"/>
+    <dgm:cxn modelId="{94730F3A-B95D-41BB-B9CD-1EC3E06D517F}" type="presParOf" srcId="{5928D0B4-19AA-4C81-A052-9E82A282CCA5}" destId="{7AE906FC-0A55-42C5-B7A9-399B4F535DEF}" srcOrd="2" destOrd="0" presId="urn:microsoft.com/office/officeart/2005/8/layout/orgChart1"/>
+    <dgm:cxn modelId="{71DD9BAC-675B-4EC9-9BCE-F95BF612E3EB}" type="presParOf" srcId="{3AC942C2-65AF-40A8-BBA0-D34BDE7D2F20}" destId="{DAD9553B-93FF-48DF-9BB6-3A02CBF5F814}" srcOrd="6" destOrd="0" presId="urn:microsoft.com/office/officeart/2005/8/layout/orgChart1"/>
+    <dgm:cxn modelId="{5E5C0D64-B0C4-4853-89DD-D673AFE655F9}" type="presParOf" srcId="{3AC942C2-65AF-40A8-BBA0-D34BDE7D2F20}" destId="{F35B0877-40B8-411A-884D-5580F6C86281}" srcOrd="7" destOrd="0" presId="urn:microsoft.com/office/officeart/2005/8/layout/orgChart1"/>
+    <dgm:cxn modelId="{53D9A1B6-1678-4F89-9D14-8FDE0EC8BE6A}" type="presParOf" srcId="{F35B0877-40B8-411A-884D-5580F6C86281}" destId="{859A8650-9DCC-4F98-BA50-4A4521D9497D}" srcOrd="0" destOrd="0" presId="urn:microsoft.com/office/officeart/2005/8/layout/orgChart1"/>
+    <dgm:cxn modelId="{F2A1251D-BB52-48FA-AECC-39900FD2137C}" type="presParOf" srcId="{859A8650-9DCC-4F98-BA50-4A4521D9497D}" destId="{66E80ABA-8564-44BE-A2F2-0C23BFF9DAA0}" srcOrd="0" destOrd="0" presId="urn:microsoft.com/office/officeart/2005/8/layout/orgChart1"/>
+    <dgm:cxn modelId="{042A77F1-106C-492F-8595-D6DB78772861}" type="presParOf" srcId="{859A8650-9DCC-4F98-BA50-4A4521D9497D}" destId="{E95630C4-4AD4-404E-9BC4-A84BBB15ECBA}" srcOrd="1" destOrd="0" presId="urn:microsoft.com/office/officeart/2005/8/layout/orgChart1"/>
+    <dgm:cxn modelId="{803FECA9-A4C0-475D-9AD4-8A4368287BB1}" type="presParOf" srcId="{F35B0877-40B8-411A-884D-5580F6C86281}" destId="{7A5FF460-81F9-41A4-A884-951E75AFCDF5}" srcOrd="1" destOrd="0" presId="urn:microsoft.com/office/officeart/2005/8/layout/orgChart1"/>
+    <dgm:cxn modelId="{66B52C78-EF6D-419A-91BD-15BA4D14A562}" type="presParOf" srcId="{7A5FF460-81F9-41A4-A884-951E75AFCDF5}" destId="{D47C97F3-6850-4087-92B7-93A7657B2E64}" srcOrd="0" destOrd="0" presId="urn:microsoft.com/office/officeart/2005/8/layout/orgChart1"/>
+    <dgm:cxn modelId="{3ED2AF15-B554-4339-9FEB-587EF2692A09}" type="presParOf" srcId="{7A5FF460-81F9-41A4-A884-951E75AFCDF5}" destId="{071D1C48-ADDA-4D3C-9E3E-ACE0CD931BAE}" srcOrd="1" destOrd="0" presId="urn:microsoft.com/office/officeart/2005/8/layout/orgChart1"/>
+    <dgm:cxn modelId="{F70F1C45-4D2C-4E66-82B2-F7628D4B67F4}" type="presParOf" srcId="{071D1C48-ADDA-4D3C-9E3E-ACE0CD931BAE}" destId="{6D37FF92-6DB6-4B1E-AB4B-D3F323E675F8}" srcOrd="0" destOrd="0" presId="urn:microsoft.com/office/officeart/2005/8/layout/orgChart1"/>
+    <dgm:cxn modelId="{1ADDD313-B119-4749-AA98-86CD2C17CA97}" type="presParOf" srcId="{6D37FF92-6DB6-4B1E-AB4B-D3F323E675F8}" destId="{73FF1F45-9B97-4E04-B464-7AED2F170396}" srcOrd="0" destOrd="0" presId="urn:microsoft.com/office/officeart/2005/8/layout/orgChart1"/>
+    <dgm:cxn modelId="{0DF8C527-8D32-410C-87AF-2D5C2BD15C6B}" type="presParOf" srcId="{6D37FF92-6DB6-4B1E-AB4B-D3F323E675F8}" destId="{F525651F-4FA4-4E0B-BFFE-6D3643AC67DD}" srcOrd="1" destOrd="0" presId="urn:microsoft.com/office/officeart/2005/8/layout/orgChart1"/>
+    <dgm:cxn modelId="{3796E014-F9BA-49DC-A99C-190D5F0E04CE}" type="presParOf" srcId="{071D1C48-ADDA-4D3C-9E3E-ACE0CD931BAE}" destId="{93792943-B5D3-47EB-A980-64A5E6637017}" srcOrd="1" destOrd="0" presId="urn:microsoft.com/office/officeart/2005/8/layout/orgChart1"/>
+    <dgm:cxn modelId="{1C195FD0-6FD4-424E-946C-6ECDAE318A3C}" type="presParOf" srcId="{071D1C48-ADDA-4D3C-9E3E-ACE0CD931BAE}" destId="{E0D6C9B3-FC53-490D-9154-CBF4A75D2345}" srcOrd="2" destOrd="0" presId="urn:microsoft.com/office/officeart/2005/8/layout/orgChart1"/>
+    <dgm:cxn modelId="{805111BF-0EE7-4B08-8508-859FD415ADC8}" type="presParOf" srcId="{7A5FF460-81F9-41A4-A884-951E75AFCDF5}" destId="{4A6EC84E-63A9-4121-B658-5ED9313222A5}" srcOrd="2" destOrd="0" presId="urn:microsoft.com/office/officeart/2005/8/layout/orgChart1"/>
+    <dgm:cxn modelId="{210AEF21-67F9-43CE-B01C-7FECAEC1F13E}" type="presParOf" srcId="{7A5FF460-81F9-41A4-A884-951E75AFCDF5}" destId="{DB641F29-850F-46F1-8E1B-3BB67843AABC}" srcOrd="3" destOrd="0" presId="urn:microsoft.com/office/officeart/2005/8/layout/orgChart1"/>
+    <dgm:cxn modelId="{E750128D-7406-44FE-876B-E5564EA7C0FF}" type="presParOf" srcId="{DB641F29-850F-46F1-8E1B-3BB67843AABC}" destId="{F96CDFED-F13B-4116-9BC3-3661A30B1073}" srcOrd="0" destOrd="0" presId="urn:microsoft.com/office/officeart/2005/8/layout/orgChart1"/>
+    <dgm:cxn modelId="{149AB313-461F-4095-A51D-0644A5442282}" type="presParOf" srcId="{F96CDFED-F13B-4116-9BC3-3661A30B1073}" destId="{08E6DB5A-5F51-4243-A7C9-F29CC9527CE2}" srcOrd="0" destOrd="0" presId="urn:microsoft.com/office/officeart/2005/8/layout/orgChart1"/>
+    <dgm:cxn modelId="{0A5CB374-0ECE-4A9A-B553-9F7EE6FF5842}" type="presParOf" srcId="{F96CDFED-F13B-4116-9BC3-3661A30B1073}" destId="{BC991239-A8B2-4DA1-A642-09545D51BD61}" srcOrd="1" destOrd="0" presId="urn:microsoft.com/office/officeart/2005/8/layout/orgChart1"/>
+    <dgm:cxn modelId="{9EF2F71B-F08A-4657-9D4D-061FD8B936E5}" type="presParOf" srcId="{DB641F29-850F-46F1-8E1B-3BB67843AABC}" destId="{6764CDE0-BF39-47EB-8F63-557BD4AEB120}" srcOrd="1" destOrd="0" presId="urn:microsoft.com/office/officeart/2005/8/layout/orgChart1"/>
+    <dgm:cxn modelId="{4C6F8661-7DEA-474B-B95E-76E324075AEE}" type="presParOf" srcId="{DB641F29-850F-46F1-8E1B-3BB67843AABC}" destId="{46C989FD-9F94-4ED3-B08F-BFC13C59EA57}" srcOrd="2" destOrd="0" presId="urn:microsoft.com/office/officeart/2005/8/layout/orgChart1"/>
+    <dgm:cxn modelId="{BAF01C62-61F8-4843-9F14-5A42EC06EC63}" type="presParOf" srcId="{F35B0877-40B8-411A-884D-5580F6C86281}" destId="{3C6E4A0E-8E38-4A59-9AE4-A58D2C940B11}" srcOrd="2" destOrd="0" presId="urn:microsoft.com/office/officeart/2005/8/layout/orgChart1"/>
+    <dgm:cxn modelId="{669EAA85-DFCE-4FD7-B8A2-546B8F05651F}" type="presParOf" srcId="{3AC942C2-65AF-40A8-BBA0-D34BDE7D2F20}" destId="{AD3A2F42-8C44-4B76-9DD4-3E5C4FD0E324}" srcOrd="8" destOrd="0" presId="urn:microsoft.com/office/officeart/2005/8/layout/orgChart1"/>
+    <dgm:cxn modelId="{A7545FA2-3481-4E90-8559-B70F9D445D88}" type="presParOf" srcId="{3AC942C2-65AF-40A8-BBA0-D34BDE7D2F20}" destId="{A32CAB2E-2038-43A4-A79A-1CE69C65F1DF}" srcOrd="9" destOrd="0" presId="urn:microsoft.com/office/officeart/2005/8/layout/orgChart1"/>
+    <dgm:cxn modelId="{E8122A47-308D-4EFA-A3D5-899C8638A800}" type="presParOf" srcId="{A32CAB2E-2038-43A4-A79A-1CE69C65F1DF}" destId="{8E9D937D-4E44-4358-86D9-A04B024C26F3}" srcOrd="0" destOrd="0" presId="urn:microsoft.com/office/officeart/2005/8/layout/orgChart1"/>
+    <dgm:cxn modelId="{DEBBA51E-96D2-4008-8D93-C70A494845DC}" type="presParOf" srcId="{8E9D937D-4E44-4358-86D9-A04B024C26F3}" destId="{D538E0E0-D8AC-4D0F-A4F5-269F776232BE}" srcOrd="0" destOrd="0" presId="urn:microsoft.com/office/officeart/2005/8/layout/orgChart1"/>
+    <dgm:cxn modelId="{5C3F8456-F53E-4409-BD0E-803CEEEE9FAB}" type="presParOf" srcId="{8E9D937D-4E44-4358-86D9-A04B024C26F3}" destId="{55DDD4F0-DD03-473A-B96C-527A09496F86}" srcOrd="1" destOrd="0" presId="urn:microsoft.com/office/officeart/2005/8/layout/orgChart1"/>
+    <dgm:cxn modelId="{0ED03B8B-E3D4-4113-AAC9-4DD8D8AB3B8C}" type="presParOf" srcId="{A32CAB2E-2038-43A4-A79A-1CE69C65F1DF}" destId="{07DE0692-4B20-47BF-891E-59BF2EF884F7}" srcOrd="1" destOrd="0" presId="urn:microsoft.com/office/officeart/2005/8/layout/orgChart1"/>
+    <dgm:cxn modelId="{71995967-861A-435A-8136-41F1E7F9A464}" type="presParOf" srcId="{07DE0692-4B20-47BF-891E-59BF2EF884F7}" destId="{DF7108E4-6DC1-4383-B4C8-DCCBA5804C26}" srcOrd="0" destOrd="0" presId="urn:microsoft.com/office/officeart/2005/8/layout/orgChart1"/>
+    <dgm:cxn modelId="{1DE5871F-D271-4AE2-A2F0-D1073A393068}" type="presParOf" srcId="{07DE0692-4B20-47BF-891E-59BF2EF884F7}" destId="{94B6725F-378D-48C3-8393-C23594A5AD7C}" srcOrd="1" destOrd="0" presId="urn:microsoft.com/office/officeart/2005/8/layout/orgChart1"/>
+    <dgm:cxn modelId="{E8AB3F25-FB3B-4A42-8DE6-D09C6387094A}" type="presParOf" srcId="{94B6725F-378D-48C3-8393-C23594A5AD7C}" destId="{665911FB-F612-403E-8BE3-EC39A6A8D37A}" srcOrd="0" destOrd="0" presId="urn:microsoft.com/office/officeart/2005/8/layout/orgChart1"/>
+    <dgm:cxn modelId="{4B4C53E3-1B97-46DE-868F-0892515DABE1}" type="presParOf" srcId="{665911FB-F612-403E-8BE3-EC39A6A8D37A}" destId="{0528B78E-4CF9-476D-8D0B-40A284B2FF3A}" srcOrd="0" destOrd="0" presId="urn:microsoft.com/office/officeart/2005/8/layout/orgChart1"/>
+    <dgm:cxn modelId="{EF1939F7-E9C6-498C-8950-E007A6D56CB6}" type="presParOf" srcId="{665911FB-F612-403E-8BE3-EC39A6A8D37A}" destId="{7875F60B-0437-481E-9727-2D4A2BBCE6C0}" srcOrd="1" destOrd="0" presId="urn:microsoft.com/office/officeart/2005/8/layout/orgChart1"/>
+    <dgm:cxn modelId="{0D3A7193-5E87-458E-A3B3-F22AE5E348E2}" type="presParOf" srcId="{94B6725F-378D-48C3-8393-C23594A5AD7C}" destId="{343B0B31-9EC9-4EAD-8A5B-5CB9BC20D816}" srcOrd="1" destOrd="0" presId="urn:microsoft.com/office/officeart/2005/8/layout/orgChart1"/>
+    <dgm:cxn modelId="{262C91D3-0CE3-48CE-8EE8-ED2BF622AC3D}" type="presParOf" srcId="{343B0B31-9EC9-4EAD-8A5B-5CB9BC20D816}" destId="{2EEFBE99-0A80-4AA5-9551-0235D06408F1}" srcOrd="0" destOrd="0" presId="urn:microsoft.com/office/officeart/2005/8/layout/orgChart1"/>
+    <dgm:cxn modelId="{6E9AE152-4DAE-4C09-867F-F870DF08794D}" type="presParOf" srcId="{343B0B31-9EC9-4EAD-8A5B-5CB9BC20D816}" destId="{9C1BFB7B-4243-4660-9015-2867F5284FEE}" srcOrd="1" destOrd="0" presId="urn:microsoft.com/office/officeart/2005/8/layout/orgChart1"/>
+    <dgm:cxn modelId="{43B791AD-D586-4A53-94B8-D0D6E4DCE1A5}" type="presParOf" srcId="{9C1BFB7B-4243-4660-9015-2867F5284FEE}" destId="{53BAF748-0C12-45AB-9073-426214F16EF4}" srcOrd="0" destOrd="0" presId="urn:microsoft.com/office/officeart/2005/8/layout/orgChart1"/>
+    <dgm:cxn modelId="{84ED0FE8-4EF4-4896-8203-D21E5A676152}" type="presParOf" srcId="{53BAF748-0C12-45AB-9073-426214F16EF4}" destId="{04BCBF08-71B1-475F-8EDE-158320BAEB69}" srcOrd="0" destOrd="0" presId="urn:microsoft.com/office/officeart/2005/8/layout/orgChart1"/>
+    <dgm:cxn modelId="{F2276E66-EDCA-4941-B22E-56D8DF5A1A49}" type="presParOf" srcId="{53BAF748-0C12-45AB-9073-426214F16EF4}" destId="{79DEB96F-B208-4BB8-A08F-6E6B742914E4}" srcOrd="1" destOrd="0" presId="urn:microsoft.com/office/officeart/2005/8/layout/orgChart1"/>
+    <dgm:cxn modelId="{A180F0A3-40C7-4A72-B5E3-44B51FCA231A}" type="presParOf" srcId="{9C1BFB7B-4243-4660-9015-2867F5284FEE}" destId="{41D092ED-A423-4639-B00F-64B282D45F6D}" srcOrd="1" destOrd="0" presId="urn:microsoft.com/office/officeart/2005/8/layout/orgChart1"/>
+    <dgm:cxn modelId="{B636B8A9-F000-48FB-ACFE-A40DC157F7A8}" type="presParOf" srcId="{9C1BFB7B-4243-4660-9015-2867F5284FEE}" destId="{95D26447-71F0-4C5E-906D-91A43359923E}" srcOrd="2" destOrd="0" presId="urn:microsoft.com/office/officeart/2005/8/layout/orgChart1"/>
+    <dgm:cxn modelId="{6A0714C4-9DC8-4EE0-B254-E649F7B9D202}" type="presParOf" srcId="{343B0B31-9EC9-4EAD-8A5B-5CB9BC20D816}" destId="{B09AD417-25F6-4D7D-BA33-E61D87B29B2F}" srcOrd="2" destOrd="0" presId="urn:microsoft.com/office/officeart/2005/8/layout/orgChart1"/>
+    <dgm:cxn modelId="{A3561C40-0881-4806-81F4-AB8F436E2DD7}" type="presParOf" srcId="{343B0B31-9EC9-4EAD-8A5B-5CB9BC20D816}" destId="{0BC07225-B3F2-4B9A-BD2C-1B3F753B5F0F}" srcOrd="3" destOrd="0" presId="urn:microsoft.com/office/officeart/2005/8/layout/orgChart1"/>
+    <dgm:cxn modelId="{7AAB5405-2005-4A57-86BC-89B9079E55F3}" type="presParOf" srcId="{0BC07225-B3F2-4B9A-BD2C-1B3F753B5F0F}" destId="{688564CD-B9F5-4E7C-9F81-0C36ED8CFFE0}" srcOrd="0" destOrd="0" presId="urn:microsoft.com/office/officeart/2005/8/layout/orgChart1"/>
+    <dgm:cxn modelId="{AD048A93-7BEC-4236-A8C0-66C2B49B7A49}" type="presParOf" srcId="{688564CD-B9F5-4E7C-9F81-0C36ED8CFFE0}" destId="{414A21B5-CCD2-49FD-96B8-D5991C9A4B8F}" srcOrd="0" destOrd="0" presId="urn:microsoft.com/office/officeart/2005/8/layout/orgChart1"/>
+    <dgm:cxn modelId="{94DA1546-F58A-40EF-9E7E-ACC0B76BA9C8}" type="presParOf" srcId="{688564CD-B9F5-4E7C-9F81-0C36ED8CFFE0}" destId="{51CB4FB5-70BE-414F-8D55-5F54060D8C51}" srcOrd="1" destOrd="0" presId="urn:microsoft.com/office/officeart/2005/8/layout/orgChart1"/>
+    <dgm:cxn modelId="{A6AE2AEF-9F2B-40AD-B79A-0A82E9C3C450}" type="presParOf" srcId="{0BC07225-B3F2-4B9A-BD2C-1B3F753B5F0F}" destId="{C8F73720-4C62-43C1-A9C8-59EE81EF72CF}" srcOrd="1" destOrd="0" presId="urn:microsoft.com/office/officeart/2005/8/layout/orgChart1"/>
+    <dgm:cxn modelId="{A6C6A189-A5C0-4A04-AF50-D8DF154CD17D}" type="presParOf" srcId="{0BC07225-B3F2-4B9A-BD2C-1B3F753B5F0F}" destId="{98250047-CAC0-4032-B84F-34E0DBB05F0D}" srcOrd="2" destOrd="0" presId="urn:microsoft.com/office/officeart/2005/8/layout/orgChart1"/>
+    <dgm:cxn modelId="{89A34BBC-B44E-4F37-A99B-DB52CE03EAB0}" type="presParOf" srcId="{94B6725F-378D-48C3-8393-C23594A5AD7C}" destId="{C369A108-3D7C-4E74-9536-0E1AB2695688}" srcOrd="2" destOrd="0" presId="urn:microsoft.com/office/officeart/2005/8/layout/orgChart1"/>
+    <dgm:cxn modelId="{3D520C55-2FAD-4053-8BE9-F62C5D91A2EF}" type="presParOf" srcId="{A32CAB2E-2038-43A4-A79A-1CE69C65F1DF}" destId="{B11A9FB4-CF8F-4E9A-AAFF-036157856B1F}" srcOrd="2" destOrd="0" presId="urn:microsoft.com/office/officeart/2005/8/layout/orgChart1"/>
+    <dgm:cxn modelId="{633022AA-8B16-4251-806C-631DBC4C72EE}" type="presParOf" srcId="{D7BD82D7-8003-4F15-B629-F8B2C917BD11}" destId="{5824613C-795B-4F34-B4E0-406C55A69B80}" srcOrd="2" destOrd="0" presId="urn:microsoft.com/office/officeart/2005/8/layout/orgChart1"/>
+    <dgm:cxn modelId="{230180AD-EE1A-4CC1-848A-0D210F8A0BB5}" type="presParOf" srcId="{5824613C-795B-4F34-B4E0-406C55A69B80}" destId="{4B683FCE-AF8E-4E70-9560-933F538AD41A}" srcOrd="0" destOrd="0" presId="urn:microsoft.com/office/officeart/2005/8/layout/orgChart1"/>
+    <dgm:cxn modelId="{1F57FFED-D849-46CE-B1E1-9835C3E943B8}" type="presParOf" srcId="{5824613C-795B-4F34-B4E0-406C55A69B80}" destId="{6A45BE52-4A23-47FC-9BCD-ECFC9682C26C}" srcOrd="1" destOrd="0" presId="urn:microsoft.com/office/officeart/2005/8/layout/orgChart1"/>
+    <dgm:cxn modelId="{9A5F98B7-390C-4EFF-B289-BE2241CF5558}" type="presParOf" srcId="{6A45BE52-4A23-47FC-9BCD-ECFC9682C26C}" destId="{C70F39FE-525D-4D2A-9AD4-75983BBD4E4F}" srcOrd="0" destOrd="0" presId="urn:microsoft.com/office/officeart/2005/8/layout/orgChart1"/>
+    <dgm:cxn modelId="{D6F0778F-41A3-400C-80AF-226996D3814B}" type="presParOf" srcId="{C70F39FE-525D-4D2A-9AD4-75983BBD4E4F}" destId="{AB2F0C0E-BD76-4287-AD28-9280C037BF94}" srcOrd="0" destOrd="0" presId="urn:microsoft.com/office/officeart/2005/8/layout/orgChart1"/>
+    <dgm:cxn modelId="{F47AE136-C6B0-4983-AE2F-DB110562BDBB}" type="presParOf" srcId="{C70F39FE-525D-4D2A-9AD4-75983BBD4E4F}" destId="{95AF381D-3262-4F37-935C-E84D78789C83}" srcOrd="1" destOrd="0" presId="urn:microsoft.com/office/officeart/2005/8/layout/orgChart1"/>
+    <dgm:cxn modelId="{8C7D438B-53FD-4835-AA08-65392E43EDCE}" type="presParOf" srcId="{6A45BE52-4A23-47FC-9BCD-ECFC9682C26C}" destId="{ECB8C57F-24BE-43F5-B4B5-588E1939DB39}" srcOrd="1" destOrd="0" presId="urn:microsoft.com/office/officeart/2005/8/layout/orgChart1"/>
+    <dgm:cxn modelId="{3CC7859B-7211-4C1E-B3E8-494D4DCEB499}" type="presParOf" srcId="{6A45BE52-4A23-47FC-9BCD-ECFC9682C26C}" destId="{97A07159-DBDC-4365-9BF4-D242BE060CA1}" srcOrd="2" destOrd="0" presId="urn:microsoft.com/office/officeart/2005/8/layout/orgChart1"/>
   </dgm:cxnLst>
   <dgm:bg/>
   <dgm:whole/>
@@ -38688,7 +38296,7 @@
 </file>
 
 <file path=customXml/itemProps1.xml><?xml version="1.0" encoding="utf-8"?>
-<ds:datastoreItem xmlns:ds="http://schemas.openxmlformats.org/officeDocument/2006/customXml" ds:itemID="{11CBC158-12FE-4512-B68E-571FF42ED917}">
+<ds:datastoreItem xmlns:ds="http://schemas.openxmlformats.org/officeDocument/2006/customXml" ds:itemID="{B92E2A04-2F3F-4FC4-BD66-2CBE0ADD522F}">
   <ds:schemaRefs>
     <ds:schemaRef ds:uri="http://schemas.openxmlformats.org/officeDocument/2006/bibliography"/>
   </ds:schemaRefs>

</xml_diff>

<commit_message>
+ soutenance nica dernière version
</commit_message>
<xml_diff>
--- a/soutenance.docx
+++ b/soutenance.docx
@@ -1825,8 +1825,31 @@
         <w:t>Ce site web aura pour</w:t>
       </w:r>
       <w:r>
-        <w:t xml:space="preserve"> objectif principal de regrouper en un seul tous les établissements de santé de Madagascar.</w:t>
-      </w:r>
+        <w:t xml:space="preserve"> objectif principal de regrouper en un seul </w:t>
+      </w:r>
+      <w:r>
+        <w:t xml:space="preserve">site web </w:t>
+      </w:r>
+      <w:r>
+        <w:t>tous les établissements de santé de Madagascar.</w:t>
+      </w:r>
+      <w:r>
+        <w:t xml:space="preserve"> Chaque établissement est relié à un projet.</w:t>
+      </w:r>
+      <w:r>
+        <w:t xml:space="preserve"> Ce</w:t>
+      </w:r>
+      <w:r>
+        <w:t xml:space="preserve"> dernier</w:t>
+      </w:r>
+      <w:r>
+        <w:t xml:space="preserve"> peut aussi appartenir à plusieurs établissements.</w:t>
+      </w:r>
+      <w:r>
+        <w:t xml:space="preserve"> Les utilisateurs inscrits peuvent participer ou bénéficier des projets existants.</w:t>
+      </w:r>
+      <w:bookmarkStart w:id="0" w:name="_GoBack"/>
+      <w:bookmarkEnd w:id="0"/>
     </w:p>
     <w:p>
       <w:r>
@@ -2091,27 +2114,14 @@
                             <w:r>
                               <w:t xml:space="preserve">Figure </w:t>
                             </w:r>
-                            <w:r>
-                              <w:fldChar w:fldCharType="begin"/>
-                            </w:r>
-                            <w:r>
-                              <w:instrText xml:space="preserve"> SEQ Figure \* ARABIC </w:instrText>
-                            </w:r>
-                            <w:r>
-                              <w:fldChar w:fldCharType="separate"/>
-                            </w:r>
-                            <w:r>
-                              <w:rPr>
-                                <w:noProof/>
-                              </w:rPr>
-                              <w:t>1</w:t>
-                            </w:r>
-                            <w:r>
-                              <w:rPr>
-                                <w:noProof/>
-                              </w:rPr>
-                              <w:fldChar w:fldCharType="end"/>
-                            </w:r>
+                            <w:fldSimple w:instr=" SEQ Figure \* ARABIC ">
+                              <w:r>
+                                <w:rPr>
+                                  <w:noProof/>
+                                </w:rPr>
+                                <w:t>1</w:t>
+                              </w:r>
+                            </w:fldSimple>
                             <w:r>
                               <w:t>: E.S.S.T.I.M (source ISPM)</w:t>
                             </w:r>
@@ -2318,27 +2328,14 @@
       <w:r>
         <w:t xml:space="preserve">Figure </w:t>
       </w:r>
-      <w:r>
-        <w:fldChar w:fldCharType="begin"/>
-      </w:r>
-      <w:r>
-        <w:instrText xml:space="preserve"> SEQ Figure \* ARABIC </w:instrText>
-      </w:r>
-      <w:r>
-        <w:fldChar w:fldCharType="separate"/>
-      </w:r>
-      <w:r>
-        <w:rPr>
-          <w:noProof/>
-        </w:rPr>
-        <w:t>2</w:t>
-      </w:r>
-      <w:r>
-        <w:rPr>
-          <w:noProof/>
-        </w:rPr>
-        <w:fldChar w:fldCharType="end"/>
-      </w:r>
+      <w:fldSimple w:instr=" SEQ Figure \* ARABIC ">
+        <w:r>
+          <w:rPr>
+            <w:noProof/>
+          </w:rPr>
+          <w:t>2</w:t>
+        </w:r>
+      </w:fldSimple>
       <w:r>
         <w:t>: ISPM Ambatomaro Antsobolo (source ISPM)</w:t>
       </w:r>
@@ -2872,27 +2869,14 @@
       <w:r>
         <w:t xml:space="preserve">Figure </w:t>
       </w:r>
-      <w:r>
-        <w:fldChar w:fldCharType="begin"/>
-      </w:r>
-      <w:r>
-        <w:instrText xml:space="preserve"> SEQ Figure \* ARABIC </w:instrText>
-      </w:r>
-      <w:r>
-        <w:fldChar w:fldCharType="separate"/>
-      </w:r>
-      <w:r>
-        <w:rPr>
-          <w:noProof/>
-        </w:rPr>
-        <w:t>3</w:t>
-      </w:r>
-      <w:r>
-        <w:rPr>
-          <w:noProof/>
-        </w:rPr>
-        <w:fldChar w:fldCharType="end"/>
-      </w:r>
+      <w:fldSimple w:instr=" SEQ Figure \* ARABIC ">
+        <w:r>
+          <w:rPr>
+            <w:noProof/>
+          </w:rPr>
+          <w:t>3</w:t>
+        </w:r>
+      </w:fldSimple>
       <w:r>
         <w:t>: Cursus à l'ISPM</w:t>
       </w:r>
@@ -3559,27 +3543,14 @@
       <w:r>
         <w:t xml:space="preserve">Figure </w:t>
       </w:r>
-      <w:r>
-        <w:fldChar w:fldCharType="begin"/>
-      </w:r>
-      <w:r>
-        <w:instrText xml:space="preserve"> SEQ Figure \* ARABIC </w:instrText>
-      </w:r>
-      <w:r>
-        <w:fldChar w:fldCharType="separate"/>
-      </w:r>
-      <w:r>
-        <w:rPr>
-          <w:noProof/>
-        </w:rPr>
-        <w:t>4</w:t>
-      </w:r>
-      <w:r>
-        <w:rPr>
-          <w:noProof/>
-        </w:rPr>
-        <w:fldChar w:fldCharType="end"/>
-      </w:r>
+      <w:fldSimple w:instr=" SEQ Figure \* ARABIC ">
+        <w:r>
+          <w:rPr>
+            <w:noProof/>
+          </w:rPr>
+          <w:t>4</w:t>
+        </w:r>
+      </w:fldSimple>
       <w:r>
         <w:t>: Logo de l'ISPM (source: ISPM)</w:t>
       </w:r>
@@ -4426,27 +4397,14 @@
       <w:r>
         <w:t xml:space="preserve">Figure </w:t>
       </w:r>
-      <w:r>
-        <w:fldChar w:fldCharType="begin"/>
-      </w:r>
-      <w:r>
-        <w:instrText xml:space="preserve"> SEQ Figure \* ARABIC </w:instrText>
-      </w:r>
-      <w:r>
-        <w:fldChar w:fldCharType="separate"/>
-      </w:r>
-      <w:r>
-        <w:rPr>
-          <w:noProof/>
-        </w:rPr>
-        <w:t>5</w:t>
-      </w:r>
-      <w:r>
-        <w:rPr>
-          <w:noProof/>
-        </w:rPr>
-        <w:fldChar w:fldCharType="end"/>
-      </w:r>
+      <w:fldSimple w:instr=" SEQ Figure \* ARABIC ">
+        <w:r>
+          <w:rPr>
+            <w:noProof/>
+          </w:rPr>
+          <w:t>5</w:t>
+        </w:r>
+      </w:fldSimple>
       <w:r>
         <w:t>: Site web de l'ISPM (source: ISPM)</w:t>
       </w:r>
@@ -4522,27 +4480,14 @@
       <w:r>
         <w:t xml:space="preserve">Tableau </w:t>
       </w:r>
-      <w:r>
-        <w:fldChar w:fldCharType="begin"/>
-      </w:r>
-      <w:r>
-        <w:instrText xml:space="preserve"> SEQ Tableau \* ARABIC </w:instrText>
-      </w:r>
-      <w:r>
-        <w:fldChar w:fldCharType="separate"/>
-      </w:r>
-      <w:r>
-        <w:rPr>
-          <w:noProof/>
-        </w:rPr>
-        <w:t>1</w:t>
-      </w:r>
-      <w:r>
-        <w:rPr>
-          <w:noProof/>
-        </w:rPr>
-        <w:fldChar w:fldCharType="end"/>
-      </w:r>
+      <w:fldSimple w:instr=" SEQ Tableau \* ARABIC ">
+        <w:r>
+          <w:rPr>
+            <w:noProof/>
+          </w:rPr>
+          <w:t>1</w:t>
+        </w:r>
+      </w:fldSimple>
       <w:r>
         <w:t>: Prix obtenus par l'I.S.P.M depuis son existence (source: ISPM)</w:t>
       </w:r>
@@ -6518,27 +6463,14 @@
       <w:r>
         <w:t xml:space="preserve">Figure </w:t>
       </w:r>
-      <w:r>
-        <w:fldChar w:fldCharType="begin"/>
-      </w:r>
-      <w:r>
-        <w:instrText xml:space="preserve"> SEQ Figure \* ARABIC </w:instrText>
-      </w:r>
-      <w:r>
-        <w:fldChar w:fldCharType="separate"/>
-      </w:r>
-      <w:r>
-        <w:rPr>
-          <w:noProof/>
-        </w:rPr>
-        <w:t>6</w:t>
-      </w:r>
-      <w:r>
-        <w:rPr>
-          <w:noProof/>
-        </w:rPr>
-        <w:fldChar w:fldCharType="end"/>
-      </w:r>
+      <w:fldSimple w:instr=" SEQ Figure \* ARABIC ">
+        <w:r>
+          <w:rPr>
+            <w:noProof/>
+          </w:rPr>
+          <w:t>6</w:t>
+        </w:r>
+      </w:fldSimple>
       <w:r>
         <w:t>: Organigramme de l'ISPM (source: ISPM)</w:t>
       </w:r>
@@ -6724,27 +6656,14 @@
                             <w:r>
                               <w:t xml:space="preserve">Figure </w:t>
                             </w:r>
-                            <w:r>
-                              <w:fldChar w:fldCharType="begin"/>
-                            </w:r>
-                            <w:r>
-                              <w:instrText xml:space="preserve"> SEQ Figure \* ARABIC </w:instrText>
-                            </w:r>
-                            <w:r>
-                              <w:fldChar w:fldCharType="separate"/>
-                            </w:r>
-                            <w:r>
-                              <w:rPr>
-                                <w:noProof/>
-                              </w:rPr>
-                              <w:t>7</w:t>
-                            </w:r>
-                            <w:r>
-                              <w:rPr>
-                                <w:noProof/>
-                              </w:rPr>
-                              <w:fldChar w:fldCharType="end"/>
-                            </w:r>
+                            <w:fldSimple w:instr=" SEQ Figure \* ARABIC ">
+                              <w:r>
+                                <w:rPr>
+                                  <w:noProof/>
+                                </w:rPr>
+                                <w:t>7</w:t>
+                              </w:r>
+                            </w:fldSimple>
                             <w:r>
                               <w:t>: Logo de l'entreprise eTech (source: eTech)</w:t>
                             </w:r>
@@ -7425,27 +7344,14 @@
       <w:r>
         <w:t xml:space="preserve">Tableau </w:t>
       </w:r>
-      <w:r>
-        <w:fldChar w:fldCharType="begin"/>
-      </w:r>
-      <w:r>
-        <w:instrText xml:space="preserve"> SEQ Tableau \* ARABIC </w:instrText>
-      </w:r>
-      <w:r>
-        <w:fldChar w:fldCharType="separate"/>
-      </w:r>
-      <w:r>
-        <w:rPr>
-          <w:noProof/>
-        </w:rPr>
-        <w:t>2</w:t>
-      </w:r>
-      <w:r>
-        <w:rPr>
-          <w:noProof/>
-        </w:rPr>
-        <w:fldChar w:fldCharType="end"/>
-      </w:r>
+      <w:fldSimple w:instr=" SEQ Tableau \* ARABIC ">
+        <w:r>
+          <w:rPr>
+            <w:noProof/>
+          </w:rPr>
+          <w:t>2</w:t>
+        </w:r>
+      </w:fldSimple>
       <w:r>
         <w:t>: Tableau des différentes technologies utilisées par eTech (source eTech)</w:t>
       </w:r>
@@ -8063,27 +7969,14 @@
                             <w:r>
                               <w:t xml:space="preserve">Figure </w:t>
                             </w:r>
-                            <w:r>
-                              <w:fldChar w:fldCharType="begin"/>
-                            </w:r>
-                            <w:r>
-                              <w:instrText xml:space="preserve"> SEQ Figure \* ARABIC </w:instrText>
-                            </w:r>
-                            <w:r>
-                              <w:fldChar w:fldCharType="separate"/>
-                            </w:r>
-                            <w:r>
-                              <w:rPr>
-                                <w:noProof/>
-                              </w:rPr>
-                              <w:t>8</w:t>
-                            </w:r>
-                            <w:r>
-                              <w:rPr>
-                                <w:noProof/>
-                              </w:rPr>
-                              <w:fldChar w:fldCharType="end"/>
-                            </w:r>
+                            <w:fldSimple w:instr=" SEQ Figure \* ARABIC ">
+                              <w:r>
+                                <w:rPr>
+                                  <w:noProof/>
+                                </w:rPr>
+                                <w:t>8</w:t>
+                              </w:r>
+                            </w:fldSimple>
                             <w:r>
                               <w:t>: Organigramme de l'eTech (source: eTech)</w:t>
                             </w:r>
@@ -8470,8 +8363,6 @@
           <w:lang w:eastAsia="fr-FR"/>
         </w:rPr>
       </w:pPr>
-      <w:bookmarkStart w:id="0" w:name="_GoBack"/>
-      <w:bookmarkEnd w:id="0"/>
     </w:p>
     <w:sectPr>
       <w:pgSz w:w="11906" w:h="16838"/>
@@ -8554,7 +8445,7 @@
           <w:rPr>
             <w:noProof/>
           </w:rPr>
-          <w:t>ii</w:t>
+          <w:t>v</w:t>
         </w:r>
         <w:r>
           <w:fldChar w:fldCharType="end"/>
@@ -8679,7 +8570,7 @@
                               <w:sz w:val="28"/>
                               <w:szCs w:val="28"/>
                             </w:rPr>
-                            <w:t>18</w:t>
+                            <w:t>2</w:t>
                           </w:r>
                           <w:r>
                             <w:rPr>
@@ -8761,7 +8652,7 @@
                         <w:sz w:val="28"/>
                         <w:szCs w:val="28"/>
                       </w:rPr>
-                      <w:t>18</w:t>
+                      <w:t>2</w:t>
                     </w:r>
                     <w:r>
                       <w:rPr>
@@ -17072,92 +16963,92 @@
     </dgm:pt>
   </dgm:ptLst>
   <dgm:cxnLst>
-    <dgm:cxn modelId="{54A3D118-D7DB-4B71-9981-BA6519720663}" type="presOf" srcId="{1990DC27-DECE-43C8-8C28-9AF00383759D}" destId="{F0491164-1170-4EB7-802D-1304FCE97EFC}" srcOrd="0" destOrd="0" presId="urn:microsoft.com/office/officeart/2005/8/layout/list1"/>
-    <dgm:cxn modelId="{49495B59-FC40-45C7-8411-CCAF4AF84B79}" type="presOf" srcId="{30C75FC5-AF63-400D-8B9D-4585EC1E5EEF}" destId="{DEF03059-3453-41E9-8F3C-3624E6A7D9E8}" srcOrd="0" destOrd="0" presId="urn:microsoft.com/office/officeart/2005/8/layout/list1"/>
+    <dgm:cxn modelId="{8F614428-328B-4065-8CF7-03E47C70662A}" type="presOf" srcId="{A8A8815B-9EA4-419F-9323-BE907A68AA62}" destId="{95A9BA99-7608-4E7D-8A65-4C529A05E567}" srcOrd="0" destOrd="0" presId="urn:microsoft.com/office/officeart/2005/8/layout/list1"/>
+    <dgm:cxn modelId="{6DB7F00A-B47D-4830-89BD-EF5A98F2BE5A}" type="presOf" srcId="{CEFB0735-7979-429E-8BAD-C297931BBA5A}" destId="{C77DA1B2-D6BD-4271-9C3B-7D1DFB990B3A}" srcOrd="0" destOrd="0" presId="urn:microsoft.com/office/officeart/2005/8/layout/list1"/>
     <dgm:cxn modelId="{35AAD646-C119-4564-BA67-06ED38D70F26}" srcId="{35953721-3B33-4A8B-A9FD-E5298D2D4E50}" destId="{8690FB4A-172D-4765-A882-6E4A063C4C8B}" srcOrd="0" destOrd="0" parTransId="{D463092F-8926-4B6E-AC56-3648C6A4632E}" sibTransId="{2BE68EA2-97D8-41E3-93E6-F9478C2A0CCC}"/>
-    <dgm:cxn modelId="{441A8F24-AF33-4EC6-9BE0-CACFBD18D703}" type="presOf" srcId="{BA469640-1F80-491D-A80B-F76DC0D7016B}" destId="{037EB1F5-7603-4F33-AD9A-0BF45F7E7DC6}" srcOrd="0" destOrd="1" presId="urn:microsoft.com/office/officeart/2005/8/layout/list1"/>
-    <dgm:cxn modelId="{F10EE0F2-95F6-4F38-8344-A7E06C4914FF}" type="presOf" srcId="{E7DF5A9A-06CA-4B58-B716-485E1FC2B99F}" destId="{6D302AF8-5834-4A7F-8CD5-ED9087A0AF58}" srcOrd="0" destOrd="2" presId="urn:microsoft.com/office/officeart/2005/8/layout/list1"/>
-    <dgm:cxn modelId="{BECC958F-F7AA-42DE-9CFD-2AD76E4DC1AC}" type="presOf" srcId="{39C5EFD4-3FD3-4E9D-819A-FF9E2BB6DCA9}" destId="{628F743A-D8FC-4F89-87ED-F71C83D711F0}" srcOrd="0" destOrd="0" presId="urn:microsoft.com/office/officeart/2005/8/layout/list1"/>
-    <dgm:cxn modelId="{99A599D1-11B7-44A6-BCF8-AAFD45BB8E83}" type="presOf" srcId="{CEFB0735-7979-429E-8BAD-C297931BBA5A}" destId="{C77DA1B2-D6BD-4271-9C3B-7D1DFB990B3A}" srcOrd="0" destOrd="0" presId="urn:microsoft.com/office/officeart/2005/8/layout/list1"/>
+    <dgm:cxn modelId="{D98CC59F-8963-43FB-A90B-C65679C9DC02}" type="presOf" srcId="{1990DC27-DECE-43C8-8C28-9AF00383759D}" destId="{76EB66D1-08D6-42F1-828F-BCEEC2ABE6CE}" srcOrd="1" destOrd="0" presId="urn:microsoft.com/office/officeart/2005/8/layout/list1"/>
+    <dgm:cxn modelId="{171311B9-632A-4F64-A031-C4DEEAC2A38B}" type="presOf" srcId="{A8A8815B-9EA4-419F-9323-BE907A68AA62}" destId="{95EC9326-6A40-4B05-8EC3-C3DED1CB735A}" srcOrd="1" destOrd="0" presId="urn:microsoft.com/office/officeart/2005/8/layout/list1"/>
     <dgm:cxn modelId="{BE82C535-454C-41D6-BF26-9568ABBD309F}" srcId="{0454A287-385D-46AF-BA65-B2C3081483EC}" destId="{B9EF8DCB-C804-4E51-B8AE-BDC776AFDB88}" srcOrd="1" destOrd="0" parTransId="{20A8445C-22C3-4CFC-BA95-4D5AA47D025B}" sibTransId="{A5340B2D-A002-4E27-B6D6-CDAF56C82E5D}"/>
+    <dgm:cxn modelId="{F6DBE549-0A5C-44A1-9E10-87584E4C1A7D}" type="presOf" srcId="{0454A287-385D-46AF-BA65-B2C3081483EC}" destId="{879D6D88-54DF-49DB-9F8C-84ABCE432FFD}" srcOrd="1" destOrd="0" presId="urn:microsoft.com/office/officeart/2005/8/layout/list1"/>
     <dgm:cxn modelId="{B5504E85-59F2-473C-BBB3-D6F69C4332E2}" srcId="{0454A287-385D-46AF-BA65-B2C3081483EC}" destId="{DA5851D6-D94A-467F-B1EC-D9CE2FE2F2C3}" srcOrd="3" destOrd="0" parTransId="{D359EBB4-86B2-4143-9BE7-A60341FC2686}" sibTransId="{E960AAE2-F4BE-4131-84A0-C47FCEDBF8BB}"/>
-    <dgm:cxn modelId="{322BE419-EA73-4DAA-8341-D23CE3A02805}" type="presOf" srcId="{A8A8815B-9EA4-419F-9323-BE907A68AA62}" destId="{95A9BA99-7608-4E7D-8A65-4C529A05E567}" srcOrd="0" destOrd="0" presId="urn:microsoft.com/office/officeart/2005/8/layout/list1"/>
-    <dgm:cxn modelId="{E8BCE1E1-4990-4D85-82AF-6BCF4CFC2465}" type="presOf" srcId="{8690FB4A-172D-4765-A882-6E4A063C4C8B}" destId="{6D302AF8-5834-4A7F-8CD5-ED9087A0AF58}" srcOrd="0" destOrd="0" presId="urn:microsoft.com/office/officeart/2005/8/layout/list1"/>
     <dgm:cxn modelId="{298B50FF-0034-4218-B791-2E70D58CD965}" srcId="{CBEC49FD-FDD7-4D40-B569-A3E9F3DE1D6D}" destId="{35953721-3B33-4A8B-A9FD-E5298D2D4E50}" srcOrd="2" destOrd="0" parTransId="{2E50A08B-850F-46AC-BE79-EF41953ABBC3}" sibTransId="{CC131B03-242F-460A-B7F8-9A1FE6C23CBA}"/>
-    <dgm:cxn modelId="{15C3C3F4-2A47-4298-A690-7838D3B7EBB9}" type="presOf" srcId="{79FF7F55-FA97-4CCC-B089-05C4BED967FB}" destId="{8BA69FF2-D222-4410-AC35-78F9C1773FB8}" srcOrd="0" destOrd="1" presId="urn:microsoft.com/office/officeart/2005/8/layout/list1"/>
-    <dgm:cxn modelId="{3565C217-337C-4D58-86A1-0608B1E32149}" type="presOf" srcId="{A8A8815B-9EA4-419F-9323-BE907A68AA62}" destId="{95EC9326-6A40-4B05-8EC3-C3DED1CB735A}" srcOrd="1" destOrd="0" presId="urn:microsoft.com/office/officeart/2005/8/layout/list1"/>
-    <dgm:cxn modelId="{08E54898-ADED-448E-ADD5-E84BA85166E7}" type="presOf" srcId="{0454A287-385D-46AF-BA65-B2C3081483EC}" destId="{479D12AA-4664-4DFD-B240-F7E0C9109846}" srcOrd="0" destOrd="0" presId="urn:microsoft.com/office/officeart/2005/8/layout/list1"/>
-    <dgm:cxn modelId="{F9E20CFA-F69E-43C2-8BB0-FC376B78E8C3}" type="presOf" srcId="{35953721-3B33-4A8B-A9FD-E5298D2D4E50}" destId="{2866F9F6-ABD1-4168-AC70-DE3C70837449}" srcOrd="0" destOrd="0" presId="urn:microsoft.com/office/officeart/2005/8/layout/list1"/>
-    <dgm:cxn modelId="{D4492FEE-A8A6-4E39-8505-075395A7CC82}" type="presOf" srcId="{95762CB8-DB31-4987-AF18-B6824ACC5022}" destId="{037EB1F5-7603-4F33-AD9A-0BF45F7E7DC6}" srcOrd="0" destOrd="0" presId="urn:microsoft.com/office/officeart/2005/8/layout/list1"/>
+    <dgm:cxn modelId="{D3D0CF0D-5CE0-495D-97DF-E157A3B7F58C}" type="presOf" srcId="{39C5EFD4-3FD3-4E9D-819A-FF9E2BB6DCA9}" destId="{4C432B39-BEA9-470E-BE2A-FB0E190207B4}" srcOrd="1" destOrd="0" presId="urn:microsoft.com/office/officeart/2005/8/layout/list1"/>
+    <dgm:cxn modelId="{B8DE5C3D-5BAC-4016-BFAC-C429EFD019E6}" type="presOf" srcId="{79FF7F55-FA97-4CCC-B089-05C4BED967FB}" destId="{8BA69FF2-D222-4410-AC35-78F9C1773FB8}" srcOrd="0" destOrd="1" presId="urn:microsoft.com/office/officeart/2005/8/layout/list1"/>
+    <dgm:cxn modelId="{798279C6-7250-4858-90E6-73F1F054BDA8}" type="presOf" srcId="{8690FB4A-172D-4765-A882-6E4A063C4C8B}" destId="{6D302AF8-5834-4A7F-8CD5-ED9087A0AF58}" srcOrd="0" destOrd="0" presId="urn:microsoft.com/office/officeart/2005/8/layout/list1"/>
     <dgm:cxn modelId="{45C6C8EF-6A64-4741-B04C-750044253D2F}" srcId="{A8A8815B-9EA4-419F-9323-BE907A68AA62}" destId="{194C716A-955D-432A-9A18-7460078FCC2B}" srcOrd="2" destOrd="0" parTransId="{14B20BB7-179F-4F1B-9300-13192F5DF6FE}" sibTransId="{FE75B0B2-C903-4464-A0EB-8FA7FF60F6D7}"/>
+    <dgm:cxn modelId="{7B88C30D-E873-4CA9-8FF5-DB4906EE4F29}" type="presOf" srcId="{4D29ECE7-476C-44E4-885C-92600C7F1D3C}" destId="{A66683C2-26B1-4C23-B360-9D2BAFD0C851}" srcOrd="0" destOrd="3" presId="urn:microsoft.com/office/officeart/2005/8/layout/list1"/>
+    <dgm:cxn modelId="{9AC229AF-4A91-4DDE-B788-CA3E870351CE}" type="presOf" srcId="{E7DF5A9A-06CA-4B58-B716-485E1FC2B99F}" destId="{6D302AF8-5834-4A7F-8CD5-ED9087A0AF58}" srcOrd="0" destOrd="2" presId="urn:microsoft.com/office/officeart/2005/8/layout/list1"/>
+    <dgm:cxn modelId="{0AF8E12A-EC6C-4A92-82D1-C290C1952E00}" type="presOf" srcId="{40F78883-8D38-4AD3-AE72-44CB60ACA280}" destId="{C0D758EF-A889-429B-A253-B56476AB03A3}" srcOrd="1" destOrd="0" presId="urn:microsoft.com/office/officeart/2005/8/layout/list1"/>
     <dgm:cxn modelId="{B5445BE8-4CEB-4E76-A0DD-434FCEDC256D}" srcId="{CBEC49FD-FDD7-4D40-B569-A3E9F3DE1D6D}" destId="{39C5EFD4-3FD3-4E9D-819A-FF9E2BB6DCA9}" srcOrd="5" destOrd="0" parTransId="{2327869E-49A3-4E84-9C69-73F07CA320B1}" sibTransId="{42F8DD1F-4891-49C8-AECB-6558066EBC8E}"/>
     <dgm:cxn modelId="{EA4C09B3-6CB5-457D-B0F2-BE0A5E13C47A}" srcId="{CBEC49FD-FDD7-4D40-B569-A3E9F3DE1D6D}" destId="{0454A287-385D-46AF-BA65-B2C3081483EC}" srcOrd="1" destOrd="0" parTransId="{306667BD-876F-4C51-B22B-3472FCCE65F1}" sibTransId="{093D93F6-3D07-4B78-840F-E928254CA32B}"/>
+    <dgm:cxn modelId="{5A142CFE-180D-4B69-A787-FAB897091984}" type="presOf" srcId="{35953721-3B33-4A8B-A9FD-E5298D2D4E50}" destId="{61A8FF2B-4D84-4C1A-888C-919C92B5C383}" srcOrd="1" destOrd="0" presId="urn:microsoft.com/office/officeart/2005/8/layout/list1"/>
     <dgm:cxn modelId="{899B838D-A3BD-4006-9CBB-C711FE0657DD}" srcId="{39C5EFD4-3FD3-4E9D-819A-FF9E2BB6DCA9}" destId="{30C75FC5-AF63-400D-8B9D-4585EC1E5EEF}" srcOrd="0" destOrd="0" parTransId="{CC7C6DA4-03CF-4ECF-8A82-7329D08A5EED}" sibTransId="{95F46D21-EF86-44B6-8EA8-E162FDA60BC6}"/>
     <dgm:cxn modelId="{213CA852-FF25-4FD4-A37F-B53B485724C3}" srcId="{1990DC27-DECE-43C8-8C28-9AF00383759D}" destId="{79FF7F55-FA97-4CCC-B089-05C4BED967FB}" srcOrd="1" destOrd="0" parTransId="{6087B666-F7C1-443F-A768-FE701D2ABC54}" sibTransId="{9E894AD5-8127-4DFD-9609-790958CC468B}"/>
     <dgm:cxn modelId="{67125213-2946-4D9B-8E06-557BACFDE918}" srcId="{CBEC49FD-FDD7-4D40-B569-A3E9F3DE1D6D}" destId="{40F78883-8D38-4AD3-AE72-44CB60ACA280}" srcOrd="3" destOrd="0" parTransId="{471CF49B-F5B3-44B2-A241-A0CB4A123B5A}" sibTransId="{B59A703A-722C-4D0C-A1D9-FB29172D98EE}"/>
     <dgm:cxn modelId="{5259E32D-D354-487B-BCCF-0243B097B165}" srcId="{40F78883-8D38-4AD3-AE72-44CB60ACA280}" destId="{95762CB8-DB31-4987-AF18-B6824ACC5022}" srcOrd="0" destOrd="0" parTransId="{452C7899-6985-443B-93FA-7B49E6007CB0}" sibTransId="{17D99636-064F-4B9B-83C5-8316387B594A}"/>
     <dgm:cxn modelId="{4C3CA2A2-7843-4694-87E5-897612E620BC}" srcId="{CBEC49FD-FDD7-4D40-B569-A3E9F3DE1D6D}" destId="{1990DC27-DECE-43C8-8C28-9AF00383759D}" srcOrd="4" destOrd="0" parTransId="{DD26B3E8-F55E-49B4-99C6-FB8EEDDB79F2}" sibTransId="{D3099E43-BE5F-4902-8A5D-B4816BDF7B25}"/>
-    <dgm:cxn modelId="{E341AC07-FCD3-446D-8D18-2CC7FD323662}" type="presOf" srcId="{1990DC27-DECE-43C8-8C28-9AF00383759D}" destId="{76EB66D1-08D6-42F1-828F-BCEEC2ABE6CE}" srcOrd="1" destOrd="0" presId="urn:microsoft.com/office/officeart/2005/8/layout/list1"/>
     <dgm:cxn modelId="{8C4C2C50-FFBD-454C-85F8-E04C9DF1D092}" srcId="{35953721-3B33-4A8B-A9FD-E5298D2D4E50}" destId="{B8F31230-72E8-417E-9959-BA3C17DBE375}" srcOrd="1" destOrd="0" parTransId="{F921D3CD-1EDE-4053-A989-B9F18EF5557B}" sibTransId="{3860F1D8-1CE1-4250-BAB9-C32EBE9262B9}"/>
-    <dgm:cxn modelId="{19E46983-B847-4EEB-9C3B-C714A663F137}" type="presOf" srcId="{25F7ED9C-5B88-4180-AA24-4808A9ACC8A3}" destId="{8BA69FF2-D222-4410-AC35-78F9C1773FB8}" srcOrd="0" destOrd="0" presId="urn:microsoft.com/office/officeart/2005/8/layout/list1"/>
     <dgm:cxn modelId="{ECEFBC3B-AAED-4C8B-8225-DC098B0E3488}" srcId="{A8A8815B-9EA4-419F-9323-BE907A68AA62}" destId="{0EDDAD1D-25FD-4B15-B6AF-437E6A3D80D2}" srcOrd="1" destOrd="0" parTransId="{47F3FD5A-CA04-4C78-8933-2602B6D7047E}" sibTransId="{FF4F7DDB-BEC4-41BE-85A5-86B74298731E}"/>
-    <dgm:cxn modelId="{52931291-DC6A-4795-A3DD-2A05E7983A2B}" type="presOf" srcId="{B6E19CBD-48A4-497C-BF7A-F066C3FEC279}" destId="{C77DA1B2-D6BD-4271-9C3B-7D1DFB990B3A}" srcOrd="0" destOrd="2" presId="urn:microsoft.com/office/officeart/2005/8/layout/list1"/>
-    <dgm:cxn modelId="{809DFBE5-4D62-4433-8C0E-E0C550D4DF24}" type="presOf" srcId="{4D29ECE7-476C-44E4-885C-92600C7F1D3C}" destId="{A66683C2-26B1-4C23-B360-9D2BAFD0C851}" srcOrd="0" destOrd="3" presId="urn:microsoft.com/office/officeart/2005/8/layout/list1"/>
+    <dgm:cxn modelId="{A65FAD82-9AAC-4A92-9990-9A31E63D1166}" type="presOf" srcId="{39C5EFD4-3FD3-4E9D-819A-FF9E2BB6DCA9}" destId="{628F743A-D8FC-4F89-87ED-F71C83D711F0}" srcOrd="0" destOrd="0" presId="urn:microsoft.com/office/officeart/2005/8/layout/list1"/>
+    <dgm:cxn modelId="{627E0FE5-FDE4-4B39-892B-8CA301D0AC2F}" type="presOf" srcId="{1990DC27-DECE-43C8-8C28-9AF00383759D}" destId="{F0491164-1170-4EB7-802D-1304FCE97EFC}" srcOrd="0" destOrd="0" presId="urn:microsoft.com/office/officeart/2005/8/layout/list1"/>
+    <dgm:cxn modelId="{CB1F8E8B-2B17-4F7D-A698-A65490925DEB}" type="presOf" srcId="{B9EF8DCB-C804-4E51-B8AE-BDC776AFDB88}" destId="{C77DA1B2-D6BD-4271-9C3B-7D1DFB990B3A}" srcOrd="0" destOrd="1" presId="urn:microsoft.com/office/officeart/2005/8/layout/list1"/>
+    <dgm:cxn modelId="{656FFDC1-BF64-40BF-AFC2-0724ED825CFD}" type="presOf" srcId="{DA5851D6-D94A-467F-B1EC-D9CE2FE2F2C3}" destId="{C77DA1B2-D6BD-4271-9C3B-7D1DFB990B3A}" srcOrd="0" destOrd="3" presId="urn:microsoft.com/office/officeart/2005/8/layout/list1"/>
+    <dgm:cxn modelId="{C89E852A-5F2C-48B7-8695-33A1A382436F}" type="presOf" srcId="{35953721-3B33-4A8B-A9FD-E5298D2D4E50}" destId="{2866F9F6-ABD1-4168-AC70-DE3C70837449}" srcOrd="0" destOrd="0" presId="urn:microsoft.com/office/officeart/2005/8/layout/list1"/>
+    <dgm:cxn modelId="{BFC98798-0F27-4117-8416-F47EF506B52A}" type="presOf" srcId="{40F78883-8D38-4AD3-AE72-44CB60ACA280}" destId="{67D64E7E-A8DD-4A34-B4EF-80F3FF90CA90}" srcOrd="0" destOrd="0" presId="urn:microsoft.com/office/officeart/2005/8/layout/list1"/>
     <dgm:cxn modelId="{57C9AD8A-B253-4685-ADCE-D180F890AA16}" srcId="{0454A287-385D-46AF-BA65-B2C3081483EC}" destId="{B6E19CBD-48A4-497C-BF7A-F066C3FEC279}" srcOrd="2" destOrd="0" parTransId="{4EBCCC6F-685A-4CD6-AD78-68E80982EBC6}" sibTransId="{24AFA2A0-4E1F-4CEC-B4C8-A7B60F72B066}"/>
-    <dgm:cxn modelId="{0BE85ADD-8B26-4ECA-B3FB-8CE3D32390A7}" type="presOf" srcId="{B8F31230-72E8-417E-9959-BA3C17DBE375}" destId="{6D302AF8-5834-4A7F-8CD5-ED9087A0AF58}" srcOrd="0" destOrd="1" presId="urn:microsoft.com/office/officeart/2005/8/layout/list1"/>
-    <dgm:cxn modelId="{71F6B903-9E5F-40DC-A3E9-DCD549A31854}" type="presOf" srcId="{40F78883-8D38-4AD3-AE72-44CB60ACA280}" destId="{C0D758EF-A889-429B-A253-B56476AB03A3}" srcOrd="1" destOrd="0" presId="urn:microsoft.com/office/officeart/2005/8/layout/list1"/>
-    <dgm:cxn modelId="{20930BBC-7716-428A-889B-3F53D4EAD643}" type="presOf" srcId="{0EDDAD1D-25FD-4B15-B6AF-437E6A3D80D2}" destId="{A66683C2-26B1-4C23-B360-9D2BAFD0C851}" srcOrd="0" destOrd="1" presId="urn:microsoft.com/office/officeart/2005/8/layout/list1"/>
-    <dgm:cxn modelId="{06B3A9CE-10D8-4741-8F6D-C7F3C99BF86C}" type="presOf" srcId="{0454A287-385D-46AF-BA65-B2C3081483EC}" destId="{879D6D88-54DF-49DB-9F8C-84ABCE432FFD}" srcOrd="1" destOrd="0" presId="urn:microsoft.com/office/officeart/2005/8/layout/list1"/>
-    <dgm:cxn modelId="{11F37049-D640-4AF3-AF02-9BC4009EF7BA}" type="presOf" srcId="{B9EF8DCB-C804-4E51-B8AE-BDC776AFDB88}" destId="{C77DA1B2-D6BD-4271-9C3B-7D1DFB990B3A}" srcOrd="0" destOrd="1" presId="urn:microsoft.com/office/officeart/2005/8/layout/list1"/>
     <dgm:cxn modelId="{AC90BC83-558B-4FA8-8F7F-08469C4284F1}" srcId="{35953721-3B33-4A8B-A9FD-E5298D2D4E50}" destId="{E7DF5A9A-06CA-4B58-B716-485E1FC2B99F}" srcOrd="2" destOrd="0" parTransId="{586D8252-B0F6-4AF6-B875-114C0E906B10}" sibTransId="{17D9CA6E-091E-41CB-B989-306DA4B92D84}"/>
-    <dgm:cxn modelId="{7171C498-E5F3-48C1-A9DE-8306C490A8B1}" type="presOf" srcId="{35953721-3B33-4A8B-A9FD-E5298D2D4E50}" destId="{61A8FF2B-4D84-4C1A-888C-919C92B5C383}" srcOrd="1" destOrd="0" presId="urn:microsoft.com/office/officeart/2005/8/layout/list1"/>
+    <dgm:cxn modelId="{C15867EB-0CC3-45AF-A471-4D9CB135F6B5}" type="presOf" srcId="{95762CB8-DB31-4987-AF18-B6824ACC5022}" destId="{037EB1F5-7603-4F33-AD9A-0BF45F7E7DC6}" srcOrd="0" destOrd="0" presId="urn:microsoft.com/office/officeart/2005/8/layout/list1"/>
     <dgm:cxn modelId="{D9441731-BDDB-4AB0-803F-BB7F80ED4DBB}" srcId="{40F78883-8D38-4AD3-AE72-44CB60ACA280}" destId="{BA469640-1F80-491D-A80B-F76DC0D7016B}" srcOrd="1" destOrd="0" parTransId="{B0ADA0EF-82CF-4095-8B0D-6D6869DEC2D3}" sibTransId="{74FB8AD7-3A97-4757-927D-D48FF0C744B2}"/>
     <dgm:cxn modelId="{69BEBFF4-3B22-4258-A8E3-D65D54AE9FB5}" srcId="{A8A8815B-9EA4-419F-9323-BE907A68AA62}" destId="{8A8D3266-532B-4DF1-9AC5-122708C383DF}" srcOrd="0" destOrd="0" parTransId="{E952F7EF-6030-4C83-8D27-C8DAB7586F6D}" sibTransId="{07740FDE-4226-40F2-AB04-EA6E75421A2E}"/>
     <dgm:cxn modelId="{C7354B53-173F-4BC1-8D03-7E2D544FF0E0}" srcId="{0454A287-385D-46AF-BA65-B2C3081483EC}" destId="{CEFB0735-7979-429E-8BAD-C297931BBA5A}" srcOrd="0" destOrd="0" parTransId="{635BD947-6177-4D14-A58A-D0D011ACC34F}" sibTransId="{DEA923CD-8FAF-4CB8-81B0-B9CF4F5937F6}"/>
-    <dgm:cxn modelId="{B28A003D-8DCF-4E92-9F20-1C4F61E609B4}" type="presOf" srcId="{39C5EFD4-3FD3-4E9D-819A-FF9E2BB6DCA9}" destId="{4C432B39-BEA9-470E-BE2A-FB0E190207B4}" srcOrd="1" destOrd="0" presId="urn:microsoft.com/office/officeart/2005/8/layout/list1"/>
+    <dgm:cxn modelId="{C8887900-5D29-4CF7-B699-060357321F58}" type="presOf" srcId="{B6E19CBD-48A4-497C-BF7A-F066C3FEC279}" destId="{C77DA1B2-D6BD-4271-9C3B-7D1DFB990B3A}" srcOrd="0" destOrd="2" presId="urn:microsoft.com/office/officeart/2005/8/layout/list1"/>
+    <dgm:cxn modelId="{4F9F24D0-B583-40B1-ACFD-082811F49019}" type="presOf" srcId="{25F7ED9C-5B88-4180-AA24-4808A9ACC8A3}" destId="{8BA69FF2-D222-4410-AC35-78F9C1773FB8}" srcOrd="0" destOrd="0" presId="urn:microsoft.com/office/officeart/2005/8/layout/list1"/>
     <dgm:cxn modelId="{B6684A97-6BD5-4D64-AB37-0B9FBBB7AED3}" srcId="{CBEC49FD-FDD7-4D40-B569-A3E9F3DE1D6D}" destId="{A8A8815B-9EA4-419F-9323-BE907A68AA62}" srcOrd="0" destOrd="0" parTransId="{03F58975-AE96-48C7-9B20-4B465F0CBF93}" sibTransId="{933711C5-8113-422C-88A4-271D0C143AF4}"/>
-    <dgm:cxn modelId="{E47CDE4A-86AC-4661-9B08-9D15707EC26A}" type="presOf" srcId="{8A8D3266-532B-4DF1-9AC5-122708C383DF}" destId="{A66683C2-26B1-4C23-B360-9D2BAFD0C851}" srcOrd="0" destOrd="0" presId="urn:microsoft.com/office/officeart/2005/8/layout/list1"/>
+    <dgm:cxn modelId="{BD6893CC-40E7-4B9E-8810-6D6CCBE89270}" type="presOf" srcId="{8A8D3266-532B-4DF1-9AC5-122708C383DF}" destId="{A66683C2-26B1-4C23-B360-9D2BAFD0C851}" srcOrd="0" destOrd="0" presId="urn:microsoft.com/office/officeart/2005/8/layout/list1"/>
+    <dgm:cxn modelId="{E5779D87-2348-4504-BF2E-ECD47B865F0F}" type="presOf" srcId="{CBEC49FD-FDD7-4D40-B569-A3E9F3DE1D6D}" destId="{60160B39-BAE8-4802-8F40-F4C2366B88A2}" srcOrd="0" destOrd="0" presId="urn:microsoft.com/office/officeart/2005/8/layout/list1"/>
     <dgm:cxn modelId="{4F361275-1C0F-43AA-BA78-381A2CAF1103}" srcId="{1990DC27-DECE-43C8-8C28-9AF00383759D}" destId="{25F7ED9C-5B88-4180-AA24-4808A9ACC8A3}" srcOrd="0" destOrd="0" parTransId="{06369D1B-B936-451F-A8A9-6DCA7E0D03CB}" sibTransId="{6CC7623F-4BD8-430F-92E0-D2B025E09287}"/>
-    <dgm:cxn modelId="{D5ECEB93-CA23-4DE4-B88C-8ED1989A0FE9}" type="presOf" srcId="{40F78883-8D38-4AD3-AE72-44CB60ACA280}" destId="{67D64E7E-A8DD-4A34-B4EF-80F3FF90CA90}" srcOrd="0" destOrd="0" presId="urn:microsoft.com/office/officeart/2005/8/layout/list1"/>
-    <dgm:cxn modelId="{5B428D72-F5CC-40FC-BE11-7F8B9F3FC173}" type="presOf" srcId="{194C716A-955D-432A-9A18-7460078FCC2B}" destId="{A66683C2-26B1-4C23-B360-9D2BAFD0C851}" srcOrd="0" destOrd="2" presId="urn:microsoft.com/office/officeart/2005/8/layout/list1"/>
-    <dgm:cxn modelId="{F707252D-F512-4ADB-A652-77AEA71796BD}" type="presOf" srcId="{DA5851D6-D94A-467F-B1EC-D9CE2FE2F2C3}" destId="{C77DA1B2-D6BD-4271-9C3B-7D1DFB990B3A}" srcOrd="0" destOrd="3" presId="urn:microsoft.com/office/officeart/2005/8/layout/list1"/>
+    <dgm:cxn modelId="{9EA2526C-41D9-426B-B8D4-583A3F1C5DF8}" type="presOf" srcId="{194C716A-955D-432A-9A18-7460078FCC2B}" destId="{A66683C2-26B1-4C23-B360-9D2BAFD0C851}" srcOrd="0" destOrd="2" presId="urn:microsoft.com/office/officeart/2005/8/layout/list1"/>
+    <dgm:cxn modelId="{BCF8C5BB-DFD2-4621-B8BF-6114542EFD68}" type="presOf" srcId="{0454A287-385D-46AF-BA65-B2C3081483EC}" destId="{479D12AA-4664-4DFD-B240-F7E0C9109846}" srcOrd="0" destOrd="0" presId="urn:microsoft.com/office/officeart/2005/8/layout/list1"/>
+    <dgm:cxn modelId="{28B73120-A04A-41B1-8DEB-F5C1520843F9}" type="presOf" srcId="{0EDDAD1D-25FD-4B15-B6AF-437E6A3D80D2}" destId="{A66683C2-26B1-4C23-B360-9D2BAFD0C851}" srcOrd="0" destOrd="1" presId="urn:microsoft.com/office/officeart/2005/8/layout/list1"/>
+    <dgm:cxn modelId="{AC62383E-AA42-4CA7-BB1D-324043E501F3}" type="presOf" srcId="{BA469640-1F80-491D-A80B-F76DC0D7016B}" destId="{037EB1F5-7603-4F33-AD9A-0BF45F7E7DC6}" srcOrd="0" destOrd="1" presId="urn:microsoft.com/office/officeart/2005/8/layout/list1"/>
+    <dgm:cxn modelId="{B31809E2-B1A2-4349-A996-BB5D9AA52E19}" type="presOf" srcId="{B8F31230-72E8-417E-9959-BA3C17DBE375}" destId="{6D302AF8-5834-4A7F-8CD5-ED9087A0AF58}" srcOrd="0" destOrd="1" presId="urn:microsoft.com/office/officeart/2005/8/layout/list1"/>
     <dgm:cxn modelId="{C63ACE31-82CF-48DF-BE92-C8B481D2F183}" srcId="{A8A8815B-9EA4-419F-9323-BE907A68AA62}" destId="{4D29ECE7-476C-44E4-885C-92600C7F1D3C}" srcOrd="3" destOrd="0" parTransId="{04C37003-0654-4234-BF17-8F8D92E6D9AC}" sibTransId="{83C78D40-EA8A-45D2-86B9-D246C578FDCC}"/>
-    <dgm:cxn modelId="{70829585-28D7-4C4B-ACF3-6B9E477C330D}" type="presOf" srcId="{CBEC49FD-FDD7-4D40-B569-A3E9F3DE1D6D}" destId="{60160B39-BAE8-4802-8F40-F4C2366B88A2}" srcOrd="0" destOrd="0" presId="urn:microsoft.com/office/officeart/2005/8/layout/list1"/>
-    <dgm:cxn modelId="{4B5662B7-E240-467A-916B-49716DE4E31C}" type="presParOf" srcId="{60160B39-BAE8-4802-8F40-F4C2366B88A2}" destId="{6A64DC53-E659-4A41-A37B-4F5AF85EE153}" srcOrd="0" destOrd="0" presId="urn:microsoft.com/office/officeart/2005/8/layout/list1"/>
-    <dgm:cxn modelId="{D69E5B64-BFD3-42EB-BAE4-0A1B1E0BD8AF}" type="presParOf" srcId="{6A64DC53-E659-4A41-A37B-4F5AF85EE153}" destId="{95A9BA99-7608-4E7D-8A65-4C529A05E567}" srcOrd="0" destOrd="0" presId="urn:microsoft.com/office/officeart/2005/8/layout/list1"/>
-    <dgm:cxn modelId="{FAFCECE9-38EA-4A38-A89D-31246AC73541}" type="presParOf" srcId="{6A64DC53-E659-4A41-A37B-4F5AF85EE153}" destId="{95EC9326-6A40-4B05-8EC3-C3DED1CB735A}" srcOrd="1" destOrd="0" presId="urn:microsoft.com/office/officeart/2005/8/layout/list1"/>
-    <dgm:cxn modelId="{D1502283-1138-4494-BE78-690A0EC4AE80}" type="presParOf" srcId="{60160B39-BAE8-4802-8F40-F4C2366B88A2}" destId="{207B29C4-0D3D-4F6B-82E0-48167C3C2C82}" srcOrd="1" destOrd="0" presId="urn:microsoft.com/office/officeart/2005/8/layout/list1"/>
-    <dgm:cxn modelId="{EDF21129-6439-430C-9365-DC4B431EA33F}" type="presParOf" srcId="{60160B39-BAE8-4802-8F40-F4C2366B88A2}" destId="{A66683C2-26B1-4C23-B360-9D2BAFD0C851}" srcOrd="2" destOrd="0" presId="urn:microsoft.com/office/officeart/2005/8/layout/list1"/>
-    <dgm:cxn modelId="{0C92F7E1-226E-4B38-B6D5-B525BAB3F7E1}" type="presParOf" srcId="{60160B39-BAE8-4802-8F40-F4C2366B88A2}" destId="{BC5FDC7D-C64E-49B7-BBED-1A8DB934EAAD}" srcOrd="3" destOrd="0" presId="urn:microsoft.com/office/officeart/2005/8/layout/list1"/>
-    <dgm:cxn modelId="{189912AF-E6A3-4437-92A5-9E32D24AF50F}" type="presParOf" srcId="{60160B39-BAE8-4802-8F40-F4C2366B88A2}" destId="{B2AE31D5-5C4E-4AB1-A188-FCA53234A378}" srcOrd="4" destOrd="0" presId="urn:microsoft.com/office/officeart/2005/8/layout/list1"/>
-    <dgm:cxn modelId="{741DA37F-A3C9-4605-AA40-14DD86BB8DFA}" type="presParOf" srcId="{B2AE31D5-5C4E-4AB1-A188-FCA53234A378}" destId="{479D12AA-4664-4DFD-B240-F7E0C9109846}" srcOrd="0" destOrd="0" presId="urn:microsoft.com/office/officeart/2005/8/layout/list1"/>
-    <dgm:cxn modelId="{8181A06C-EBBA-4448-93A1-1C6B5B1E21BD}" type="presParOf" srcId="{B2AE31D5-5C4E-4AB1-A188-FCA53234A378}" destId="{879D6D88-54DF-49DB-9F8C-84ABCE432FFD}" srcOrd="1" destOrd="0" presId="urn:microsoft.com/office/officeart/2005/8/layout/list1"/>
-    <dgm:cxn modelId="{6AD8700C-CF3E-4630-9612-EDD66552B616}" type="presParOf" srcId="{60160B39-BAE8-4802-8F40-F4C2366B88A2}" destId="{666A04F4-F87E-41B2-89BD-4C6A78C5C38A}" srcOrd="5" destOrd="0" presId="urn:microsoft.com/office/officeart/2005/8/layout/list1"/>
-    <dgm:cxn modelId="{CCDF20E0-10E8-4AA5-911D-A13A305720C5}" type="presParOf" srcId="{60160B39-BAE8-4802-8F40-F4C2366B88A2}" destId="{C77DA1B2-D6BD-4271-9C3B-7D1DFB990B3A}" srcOrd="6" destOrd="0" presId="urn:microsoft.com/office/officeart/2005/8/layout/list1"/>
-    <dgm:cxn modelId="{9129D571-A427-4BBE-8CF1-2A5C90759B72}" type="presParOf" srcId="{60160B39-BAE8-4802-8F40-F4C2366B88A2}" destId="{6B3DD937-B14B-485C-A51C-09D03B0DA719}" srcOrd="7" destOrd="0" presId="urn:microsoft.com/office/officeart/2005/8/layout/list1"/>
-    <dgm:cxn modelId="{9EF30390-B6A0-4E6C-A51D-6A0D1EE4DA95}" type="presParOf" srcId="{60160B39-BAE8-4802-8F40-F4C2366B88A2}" destId="{7B3F408A-8919-4C9B-98B2-F809770E789C}" srcOrd="8" destOrd="0" presId="urn:microsoft.com/office/officeart/2005/8/layout/list1"/>
-    <dgm:cxn modelId="{4061009E-2477-4E3F-BA0A-0BF34682B828}" type="presParOf" srcId="{7B3F408A-8919-4C9B-98B2-F809770E789C}" destId="{2866F9F6-ABD1-4168-AC70-DE3C70837449}" srcOrd="0" destOrd="0" presId="urn:microsoft.com/office/officeart/2005/8/layout/list1"/>
-    <dgm:cxn modelId="{CFA78771-ECC0-4143-A202-11DFA09C4570}" type="presParOf" srcId="{7B3F408A-8919-4C9B-98B2-F809770E789C}" destId="{61A8FF2B-4D84-4C1A-888C-919C92B5C383}" srcOrd="1" destOrd="0" presId="urn:microsoft.com/office/officeart/2005/8/layout/list1"/>
-    <dgm:cxn modelId="{22012BB4-B641-461E-B904-D6F097727C7C}" type="presParOf" srcId="{60160B39-BAE8-4802-8F40-F4C2366B88A2}" destId="{156BB70E-A1F0-4AFC-8616-959788D91C02}" srcOrd="9" destOrd="0" presId="urn:microsoft.com/office/officeart/2005/8/layout/list1"/>
-    <dgm:cxn modelId="{2F2E9786-BC89-419C-9D16-6490729E0D2C}" type="presParOf" srcId="{60160B39-BAE8-4802-8F40-F4C2366B88A2}" destId="{6D302AF8-5834-4A7F-8CD5-ED9087A0AF58}" srcOrd="10" destOrd="0" presId="urn:microsoft.com/office/officeart/2005/8/layout/list1"/>
-    <dgm:cxn modelId="{BA011DD5-A89B-402A-97F0-7401176C21D1}" type="presParOf" srcId="{60160B39-BAE8-4802-8F40-F4C2366B88A2}" destId="{802DD56D-5718-4E81-9B1B-EF64735A292E}" srcOrd="11" destOrd="0" presId="urn:microsoft.com/office/officeart/2005/8/layout/list1"/>
-    <dgm:cxn modelId="{A68A407A-8E09-48B9-ADE9-3300096E815D}" type="presParOf" srcId="{60160B39-BAE8-4802-8F40-F4C2366B88A2}" destId="{B61FF092-425D-4C90-BE05-A71D9E92C301}" srcOrd="12" destOrd="0" presId="urn:microsoft.com/office/officeart/2005/8/layout/list1"/>
-    <dgm:cxn modelId="{FA0DA1A4-5CB3-47A9-BD20-B8FE5E0A5C37}" type="presParOf" srcId="{B61FF092-425D-4C90-BE05-A71D9E92C301}" destId="{67D64E7E-A8DD-4A34-B4EF-80F3FF90CA90}" srcOrd="0" destOrd="0" presId="urn:microsoft.com/office/officeart/2005/8/layout/list1"/>
-    <dgm:cxn modelId="{BEDAE90D-5B2A-4012-BE1B-FD2B81B37B9D}" type="presParOf" srcId="{B61FF092-425D-4C90-BE05-A71D9E92C301}" destId="{C0D758EF-A889-429B-A253-B56476AB03A3}" srcOrd="1" destOrd="0" presId="urn:microsoft.com/office/officeart/2005/8/layout/list1"/>
-    <dgm:cxn modelId="{583BF407-B0D2-472F-BC31-C2EAFEEE4E4B}" type="presParOf" srcId="{60160B39-BAE8-4802-8F40-F4C2366B88A2}" destId="{CFB29FD8-3EDF-4123-ADDC-83B3CFAD65E2}" srcOrd="13" destOrd="0" presId="urn:microsoft.com/office/officeart/2005/8/layout/list1"/>
-    <dgm:cxn modelId="{FD9824E9-55AD-46A3-BDE5-6A3876934D84}" type="presParOf" srcId="{60160B39-BAE8-4802-8F40-F4C2366B88A2}" destId="{037EB1F5-7603-4F33-AD9A-0BF45F7E7DC6}" srcOrd="14" destOrd="0" presId="urn:microsoft.com/office/officeart/2005/8/layout/list1"/>
-    <dgm:cxn modelId="{2B961302-A9A0-4FC7-9E0B-EAC54F6A4C81}" type="presParOf" srcId="{60160B39-BAE8-4802-8F40-F4C2366B88A2}" destId="{688DC86C-A6F4-4EE7-8BC4-8054E02212F5}" srcOrd="15" destOrd="0" presId="urn:microsoft.com/office/officeart/2005/8/layout/list1"/>
-    <dgm:cxn modelId="{11E1B7F3-4622-416E-B13C-0D5FDF3ECE54}" type="presParOf" srcId="{60160B39-BAE8-4802-8F40-F4C2366B88A2}" destId="{5EAED80D-0763-48D5-A0DB-4EBF5FB84D92}" srcOrd="16" destOrd="0" presId="urn:microsoft.com/office/officeart/2005/8/layout/list1"/>
-    <dgm:cxn modelId="{D43DBE68-0608-406A-9A3E-3CC8FC26CC85}" type="presParOf" srcId="{5EAED80D-0763-48D5-A0DB-4EBF5FB84D92}" destId="{F0491164-1170-4EB7-802D-1304FCE97EFC}" srcOrd="0" destOrd="0" presId="urn:microsoft.com/office/officeart/2005/8/layout/list1"/>
-    <dgm:cxn modelId="{607ECC47-9BD8-49A5-889D-1FD112C1A467}" type="presParOf" srcId="{5EAED80D-0763-48D5-A0DB-4EBF5FB84D92}" destId="{76EB66D1-08D6-42F1-828F-BCEEC2ABE6CE}" srcOrd="1" destOrd="0" presId="urn:microsoft.com/office/officeart/2005/8/layout/list1"/>
-    <dgm:cxn modelId="{522532A1-7B52-4E4B-9C6E-FC42599ACAA9}" type="presParOf" srcId="{60160B39-BAE8-4802-8F40-F4C2366B88A2}" destId="{F609347D-D64C-4DB1-B00A-52D417876C07}" srcOrd="17" destOrd="0" presId="urn:microsoft.com/office/officeart/2005/8/layout/list1"/>
-    <dgm:cxn modelId="{4FEEAC87-5427-4CC3-AEF7-A31CA131A798}" type="presParOf" srcId="{60160B39-BAE8-4802-8F40-F4C2366B88A2}" destId="{8BA69FF2-D222-4410-AC35-78F9C1773FB8}" srcOrd="18" destOrd="0" presId="urn:microsoft.com/office/officeart/2005/8/layout/list1"/>
-    <dgm:cxn modelId="{566830A5-DD2F-4280-B746-9C2E642BFAD4}" type="presParOf" srcId="{60160B39-BAE8-4802-8F40-F4C2366B88A2}" destId="{6128ECD8-2251-4E1A-949A-9426B65F793B}" srcOrd="19" destOrd="0" presId="urn:microsoft.com/office/officeart/2005/8/layout/list1"/>
-    <dgm:cxn modelId="{5CBCE88A-ACAA-4D6D-825E-C0FB23728762}" type="presParOf" srcId="{60160B39-BAE8-4802-8F40-F4C2366B88A2}" destId="{06855A46-5BAC-4FFF-877E-D6B3B5EEF201}" srcOrd="20" destOrd="0" presId="urn:microsoft.com/office/officeart/2005/8/layout/list1"/>
-    <dgm:cxn modelId="{F84894FE-EA03-4BF5-9335-0053735E1993}" type="presParOf" srcId="{06855A46-5BAC-4FFF-877E-D6B3B5EEF201}" destId="{628F743A-D8FC-4F89-87ED-F71C83D711F0}" srcOrd="0" destOrd="0" presId="urn:microsoft.com/office/officeart/2005/8/layout/list1"/>
-    <dgm:cxn modelId="{0550758B-8BD2-4104-ADCA-5F3286A54EE5}" type="presParOf" srcId="{06855A46-5BAC-4FFF-877E-D6B3B5EEF201}" destId="{4C432B39-BEA9-470E-BE2A-FB0E190207B4}" srcOrd="1" destOrd="0" presId="urn:microsoft.com/office/officeart/2005/8/layout/list1"/>
-    <dgm:cxn modelId="{F21902AD-5964-4555-88A5-EA65A5ADF03F}" type="presParOf" srcId="{60160B39-BAE8-4802-8F40-F4C2366B88A2}" destId="{AA83490D-F6AF-40F6-8225-C9484AABC881}" srcOrd="21" destOrd="0" presId="urn:microsoft.com/office/officeart/2005/8/layout/list1"/>
-    <dgm:cxn modelId="{5779E187-79F4-42FE-BBFC-47DDCA84A842}" type="presParOf" srcId="{60160B39-BAE8-4802-8F40-F4C2366B88A2}" destId="{DEF03059-3453-41E9-8F3C-3624E6A7D9E8}" srcOrd="22" destOrd="0" presId="urn:microsoft.com/office/officeart/2005/8/layout/list1"/>
+    <dgm:cxn modelId="{90BB5890-9419-4D53-BB63-0C72A36D261B}" type="presOf" srcId="{30C75FC5-AF63-400D-8B9D-4585EC1E5EEF}" destId="{DEF03059-3453-41E9-8F3C-3624E6A7D9E8}" srcOrd="0" destOrd="0" presId="urn:microsoft.com/office/officeart/2005/8/layout/list1"/>
+    <dgm:cxn modelId="{62F9FFE7-899E-4052-85A9-89FAE2762D9C}" type="presParOf" srcId="{60160B39-BAE8-4802-8F40-F4C2366B88A2}" destId="{6A64DC53-E659-4A41-A37B-4F5AF85EE153}" srcOrd="0" destOrd="0" presId="urn:microsoft.com/office/officeart/2005/8/layout/list1"/>
+    <dgm:cxn modelId="{BED3DCD1-969F-4889-BAED-F479745B8A10}" type="presParOf" srcId="{6A64DC53-E659-4A41-A37B-4F5AF85EE153}" destId="{95A9BA99-7608-4E7D-8A65-4C529A05E567}" srcOrd="0" destOrd="0" presId="urn:microsoft.com/office/officeart/2005/8/layout/list1"/>
+    <dgm:cxn modelId="{D70CC7DB-A0B0-43A9-8973-AE06CC80850C}" type="presParOf" srcId="{6A64DC53-E659-4A41-A37B-4F5AF85EE153}" destId="{95EC9326-6A40-4B05-8EC3-C3DED1CB735A}" srcOrd="1" destOrd="0" presId="urn:microsoft.com/office/officeart/2005/8/layout/list1"/>
+    <dgm:cxn modelId="{95EC2501-A830-49D1-B6A1-383344997122}" type="presParOf" srcId="{60160B39-BAE8-4802-8F40-F4C2366B88A2}" destId="{207B29C4-0D3D-4F6B-82E0-48167C3C2C82}" srcOrd="1" destOrd="0" presId="urn:microsoft.com/office/officeart/2005/8/layout/list1"/>
+    <dgm:cxn modelId="{B82EB887-90B1-4F02-998A-164F37F7869E}" type="presParOf" srcId="{60160B39-BAE8-4802-8F40-F4C2366B88A2}" destId="{A66683C2-26B1-4C23-B360-9D2BAFD0C851}" srcOrd="2" destOrd="0" presId="urn:microsoft.com/office/officeart/2005/8/layout/list1"/>
+    <dgm:cxn modelId="{716CE86F-B733-45BC-A6AF-103230E470CD}" type="presParOf" srcId="{60160B39-BAE8-4802-8F40-F4C2366B88A2}" destId="{BC5FDC7D-C64E-49B7-BBED-1A8DB934EAAD}" srcOrd="3" destOrd="0" presId="urn:microsoft.com/office/officeart/2005/8/layout/list1"/>
+    <dgm:cxn modelId="{0F1419DF-2EE3-4F58-A8F7-3B8020A886E8}" type="presParOf" srcId="{60160B39-BAE8-4802-8F40-F4C2366B88A2}" destId="{B2AE31D5-5C4E-4AB1-A188-FCA53234A378}" srcOrd="4" destOrd="0" presId="urn:microsoft.com/office/officeart/2005/8/layout/list1"/>
+    <dgm:cxn modelId="{2BB1CF9D-1B6E-4FA9-B08D-EA422629AC56}" type="presParOf" srcId="{B2AE31D5-5C4E-4AB1-A188-FCA53234A378}" destId="{479D12AA-4664-4DFD-B240-F7E0C9109846}" srcOrd="0" destOrd="0" presId="urn:microsoft.com/office/officeart/2005/8/layout/list1"/>
+    <dgm:cxn modelId="{1D3253C7-8FFD-4877-8253-AC17698189E8}" type="presParOf" srcId="{B2AE31D5-5C4E-4AB1-A188-FCA53234A378}" destId="{879D6D88-54DF-49DB-9F8C-84ABCE432FFD}" srcOrd="1" destOrd="0" presId="urn:microsoft.com/office/officeart/2005/8/layout/list1"/>
+    <dgm:cxn modelId="{658CE2C8-457E-4A90-8A59-BF3C5D9AFEB4}" type="presParOf" srcId="{60160B39-BAE8-4802-8F40-F4C2366B88A2}" destId="{666A04F4-F87E-41B2-89BD-4C6A78C5C38A}" srcOrd="5" destOrd="0" presId="urn:microsoft.com/office/officeart/2005/8/layout/list1"/>
+    <dgm:cxn modelId="{411647CD-8779-44B0-8E83-AE330C247495}" type="presParOf" srcId="{60160B39-BAE8-4802-8F40-F4C2366B88A2}" destId="{C77DA1B2-D6BD-4271-9C3B-7D1DFB990B3A}" srcOrd="6" destOrd="0" presId="urn:microsoft.com/office/officeart/2005/8/layout/list1"/>
+    <dgm:cxn modelId="{61D3564B-6B8A-4BD8-A27C-CA6A43DC856A}" type="presParOf" srcId="{60160B39-BAE8-4802-8F40-F4C2366B88A2}" destId="{6B3DD937-B14B-485C-A51C-09D03B0DA719}" srcOrd="7" destOrd="0" presId="urn:microsoft.com/office/officeart/2005/8/layout/list1"/>
+    <dgm:cxn modelId="{0CF85AD2-3CF7-4E5C-AE74-20E4D24DCCBB}" type="presParOf" srcId="{60160B39-BAE8-4802-8F40-F4C2366B88A2}" destId="{7B3F408A-8919-4C9B-98B2-F809770E789C}" srcOrd="8" destOrd="0" presId="urn:microsoft.com/office/officeart/2005/8/layout/list1"/>
+    <dgm:cxn modelId="{B1F0D4CE-E2FB-4949-ACFA-3746EF73D45A}" type="presParOf" srcId="{7B3F408A-8919-4C9B-98B2-F809770E789C}" destId="{2866F9F6-ABD1-4168-AC70-DE3C70837449}" srcOrd="0" destOrd="0" presId="urn:microsoft.com/office/officeart/2005/8/layout/list1"/>
+    <dgm:cxn modelId="{8EDAFAC5-7E6F-4F62-A93C-3858C6B2262D}" type="presParOf" srcId="{7B3F408A-8919-4C9B-98B2-F809770E789C}" destId="{61A8FF2B-4D84-4C1A-888C-919C92B5C383}" srcOrd="1" destOrd="0" presId="urn:microsoft.com/office/officeart/2005/8/layout/list1"/>
+    <dgm:cxn modelId="{A3AD6A24-B346-4A94-BB88-909346E23568}" type="presParOf" srcId="{60160B39-BAE8-4802-8F40-F4C2366B88A2}" destId="{156BB70E-A1F0-4AFC-8616-959788D91C02}" srcOrd="9" destOrd="0" presId="urn:microsoft.com/office/officeart/2005/8/layout/list1"/>
+    <dgm:cxn modelId="{10D08644-F43D-48F9-96D3-8A6427B99531}" type="presParOf" srcId="{60160B39-BAE8-4802-8F40-F4C2366B88A2}" destId="{6D302AF8-5834-4A7F-8CD5-ED9087A0AF58}" srcOrd="10" destOrd="0" presId="urn:microsoft.com/office/officeart/2005/8/layout/list1"/>
+    <dgm:cxn modelId="{0CBA1D1E-66F0-488C-8958-0383A9C5C298}" type="presParOf" srcId="{60160B39-BAE8-4802-8F40-F4C2366B88A2}" destId="{802DD56D-5718-4E81-9B1B-EF64735A292E}" srcOrd="11" destOrd="0" presId="urn:microsoft.com/office/officeart/2005/8/layout/list1"/>
+    <dgm:cxn modelId="{C273B668-0DF2-4B95-8E69-8371160497FD}" type="presParOf" srcId="{60160B39-BAE8-4802-8F40-F4C2366B88A2}" destId="{B61FF092-425D-4C90-BE05-A71D9E92C301}" srcOrd="12" destOrd="0" presId="urn:microsoft.com/office/officeart/2005/8/layout/list1"/>
+    <dgm:cxn modelId="{4E5A502B-5119-471F-A26E-CCA021C3F960}" type="presParOf" srcId="{B61FF092-425D-4C90-BE05-A71D9E92C301}" destId="{67D64E7E-A8DD-4A34-B4EF-80F3FF90CA90}" srcOrd="0" destOrd="0" presId="urn:microsoft.com/office/officeart/2005/8/layout/list1"/>
+    <dgm:cxn modelId="{E832C6DC-FADE-479A-ABDC-6FD85AE40FA5}" type="presParOf" srcId="{B61FF092-425D-4C90-BE05-A71D9E92C301}" destId="{C0D758EF-A889-429B-A253-B56476AB03A3}" srcOrd="1" destOrd="0" presId="urn:microsoft.com/office/officeart/2005/8/layout/list1"/>
+    <dgm:cxn modelId="{91381911-28E8-4EF0-85CA-586145CD2E62}" type="presParOf" srcId="{60160B39-BAE8-4802-8F40-F4C2366B88A2}" destId="{CFB29FD8-3EDF-4123-ADDC-83B3CFAD65E2}" srcOrd="13" destOrd="0" presId="urn:microsoft.com/office/officeart/2005/8/layout/list1"/>
+    <dgm:cxn modelId="{B8EAFF47-9EB0-4881-A08A-3406616B3F15}" type="presParOf" srcId="{60160B39-BAE8-4802-8F40-F4C2366B88A2}" destId="{037EB1F5-7603-4F33-AD9A-0BF45F7E7DC6}" srcOrd="14" destOrd="0" presId="urn:microsoft.com/office/officeart/2005/8/layout/list1"/>
+    <dgm:cxn modelId="{B6A17596-B38B-4E3E-BC97-0E78039C90D9}" type="presParOf" srcId="{60160B39-BAE8-4802-8F40-F4C2366B88A2}" destId="{688DC86C-A6F4-4EE7-8BC4-8054E02212F5}" srcOrd="15" destOrd="0" presId="urn:microsoft.com/office/officeart/2005/8/layout/list1"/>
+    <dgm:cxn modelId="{3BB4315F-5C87-4867-B386-2AC6576503CC}" type="presParOf" srcId="{60160B39-BAE8-4802-8F40-F4C2366B88A2}" destId="{5EAED80D-0763-48D5-A0DB-4EBF5FB84D92}" srcOrd="16" destOrd="0" presId="urn:microsoft.com/office/officeart/2005/8/layout/list1"/>
+    <dgm:cxn modelId="{388F3FC0-E50F-4CD9-9709-C287D9DEC1C9}" type="presParOf" srcId="{5EAED80D-0763-48D5-A0DB-4EBF5FB84D92}" destId="{F0491164-1170-4EB7-802D-1304FCE97EFC}" srcOrd="0" destOrd="0" presId="urn:microsoft.com/office/officeart/2005/8/layout/list1"/>
+    <dgm:cxn modelId="{91E778C7-1712-4E95-AD57-C908AD5C9EED}" type="presParOf" srcId="{5EAED80D-0763-48D5-A0DB-4EBF5FB84D92}" destId="{76EB66D1-08D6-42F1-828F-BCEEC2ABE6CE}" srcOrd="1" destOrd="0" presId="urn:microsoft.com/office/officeart/2005/8/layout/list1"/>
+    <dgm:cxn modelId="{B43B5188-4A26-461D-9752-1078506E0C83}" type="presParOf" srcId="{60160B39-BAE8-4802-8F40-F4C2366B88A2}" destId="{F609347D-D64C-4DB1-B00A-52D417876C07}" srcOrd="17" destOrd="0" presId="urn:microsoft.com/office/officeart/2005/8/layout/list1"/>
+    <dgm:cxn modelId="{123D3C96-6CD4-4DA7-93A8-79D956781FD0}" type="presParOf" srcId="{60160B39-BAE8-4802-8F40-F4C2366B88A2}" destId="{8BA69FF2-D222-4410-AC35-78F9C1773FB8}" srcOrd="18" destOrd="0" presId="urn:microsoft.com/office/officeart/2005/8/layout/list1"/>
+    <dgm:cxn modelId="{8956933E-214D-45C5-B3AA-F5FD9592632C}" type="presParOf" srcId="{60160B39-BAE8-4802-8F40-F4C2366B88A2}" destId="{6128ECD8-2251-4E1A-949A-9426B65F793B}" srcOrd="19" destOrd="0" presId="urn:microsoft.com/office/officeart/2005/8/layout/list1"/>
+    <dgm:cxn modelId="{16770EB2-A8F8-4E51-8DA7-2C599554F190}" type="presParOf" srcId="{60160B39-BAE8-4802-8F40-F4C2366B88A2}" destId="{06855A46-5BAC-4FFF-877E-D6B3B5EEF201}" srcOrd="20" destOrd="0" presId="urn:microsoft.com/office/officeart/2005/8/layout/list1"/>
+    <dgm:cxn modelId="{5A9F7D38-FC90-43CD-AEE2-B580BB0C2218}" type="presParOf" srcId="{06855A46-5BAC-4FFF-877E-D6B3B5EEF201}" destId="{628F743A-D8FC-4F89-87ED-F71C83D711F0}" srcOrd="0" destOrd="0" presId="urn:microsoft.com/office/officeart/2005/8/layout/list1"/>
+    <dgm:cxn modelId="{37E9A37E-978E-499A-81F0-4A91BF35BAEB}" type="presParOf" srcId="{06855A46-5BAC-4FFF-877E-D6B3B5EEF201}" destId="{4C432B39-BEA9-470E-BE2A-FB0E190207B4}" srcOrd="1" destOrd="0" presId="urn:microsoft.com/office/officeart/2005/8/layout/list1"/>
+    <dgm:cxn modelId="{1BA6B5DB-594A-42F5-8D0C-A4CF85735051}" type="presParOf" srcId="{60160B39-BAE8-4802-8F40-F4C2366B88A2}" destId="{AA83490D-F6AF-40F6-8225-C9484AABC881}" srcOrd="21" destOrd="0" presId="urn:microsoft.com/office/officeart/2005/8/layout/list1"/>
+    <dgm:cxn modelId="{70FD9134-DEAB-4650-8A73-23A063329FE6}" type="presParOf" srcId="{60160B39-BAE8-4802-8F40-F4C2366B88A2}" destId="{DEF03059-3453-41E9-8F3C-3624E6A7D9E8}" srcOrd="22" destOrd="0" presId="urn:microsoft.com/office/officeart/2005/8/layout/list1"/>
   </dgm:cxnLst>
   <dgm:bg/>
   <dgm:whole/>
@@ -17674,37 +17565,37 @@
     </dgm:pt>
   </dgm:ptLst>
   <dgm:cxnLst>
+    <dgm:cxn modelId="{E71E6A25-2AD9-4A91-954F-126B5B577467}" srcId="{1A176F2F-EE49-4CEF-91E6-4065F7665040}" destId="{2BA13B26-6A3C-4045-8237-098D932264C8}" srcOrd="1" destOrd="0" parTransId="{321BC063-0EB5-431D-B14B-9510D049FEBB}" sibTransId="{243B76BC-D36D-4A0C-BC8D-5143C37314E9}"/>
+    <dgm:cxn modelId="{69A49793-E8E3-4FD1-8E84-0BE284209F39}" type="presOf" srcId="{4F0C2ABF-24C4-48A7-9018-70E3ADA3D69C}" destId="{F5B181A0-E86A-4AD8-8E41-2645A3D64256}" srcOrd="0" destOrd="0" presId="urn:microsoft.com/office/officeart/2009/layout/CircleArrowProcess"/>
+    <dgm:cxn modelId="{EFE81EB7-29B5-4DE3-AE0B-1D67291E2E2E}" srcId="{1A176F2F-EE49-4CEF-91E6-4065F7665040}" destId="{4F0C2ABF-24C4-48A7-9018-70E3ADA3D69C}" srcOrd="5" destOrd="0" parTransId="{FBA414C5-73F3-4CDF-940C-F3F53556B31A}" sibTransId="{4D100E8D-82EC-4866-B416-FC57DD1917E3}"/>
+    <dgm:cxn modelId="{A89CC93A-3BEC-4F2A-BF5B-2BD0F9DEFFD4}" srcId="{1A176F2F-EE49-4CEF-91E6-4065F7665040}" destId="{EFEC5679-2622-4BB8-A9E2-E79B12BDA766}" srcOrd="4" destOrd="0" parTransId="{77E46E99-0184-4653-A45E-9B62E21A4808}" sibTransId="{8F81E478-A879-4555-81FF-4BDF89EC08E5}"/>
+    <dgm:cxn modelId="{C69C478F-8186-4C88-AD3C-52EED9188991}" type="presOf" srcId="{BE2D5C13-4CE9-4ECC-9B92-F17975890C9C}" destId="{7BAD25BB-4820-4AD1-A2DF-7EE8B1FDD024}" srcOrd="0" destOrd="0" presId="urn:microsoft.com/office/officeart/2009/layout/CircleArrowProcess"/>
+    <dgm:cxn modelId="{823A3F9B-C148-43C0-B5BF-AAE57326C740}" srcId="{1A176F2F-EE49-4CEF-91E6-4065F7665040}" destId="{7F3A248A-CDB9-46E0-8337-9011213C9110}" srcOrd="0" destOrd="0" parTransId="{E5885560-188F-42B3-93A2-F12E58B8A66E}" sibTransId="{1DB7B8DA-6738-42C2-A50F-B410FA50227F}"/>
+    <dgm:cxn modelId="{9496385B-CABA-4C3D-A5AD-4235FE0E989D}" type="presOf" srcId="{EFEC5679-2622-4BB8-A9E2-E79B12BDA766}" destId="{E2C50F88-9247-40AF-BFDB-38BF3807C715}" srcOrd="0" destOrd="0" presId="urn:microsoft.com/office/officeart/2009/layout/CircleArrowProcess"/>
+    <dgm:cxn modelId="{86C62CFC-3934-43DB-9612-E43AD7DC8C99}" srcId="{1A176F2F-EE49-4CEF-91E6-4065F7665040}" destId="{BE2D5C13-4CE9-4ECC-9B92-F17975890C9C}" srcOrd="3" destOrd="0" parTransId="{FCAE33FD-2BE0-4891-82DC-A6F1D902393F}" sibTransId="{90FDCF7B-3DED-42A5-BCE6-4555687B2C94}"/>
+    <dgm:cxn modelId="{A9BED4A0-1AD6-45FA-AE44-B6F1D4B4F5C0}" type="presOf" srcId="{13B21DEA-82DF-459F-A224-6DBA09B0AA36}" destId="{F97BA7D3-15B8-4DBA-A550-85E9D0BF4F01}" srcOrd="0" destOrd="0" presId="urn:microsoft.com/office/officeart/2009/layout/CircleArrowProcess"/>
+    <dgm:cxn modelId="{66292CF6-1327-4599-9B84-25D64A8552C5}" type="presOf" srcId="{7F3A248A-CDB9-46E0-8337-9011213C9110}" destId="{BCD3A760-E1E2-46D1-9D04-1FBA5805C4AC}" srcOrd="0" destOrd="0" presId="urn:microsoft.com/office/officeart/2009/layout/CircleArrowProcess"/>
+    <dgm:cxn modelId="{76351374-11B4-4733-A3B7-B2ED1436E0CD}" type="presOf" srcId="{2BA13B26-6A3C-4045-8237-098D932264C8}" destId="{168BB7D6-7C40-4619-ABC1-6FC03A4E35A6}" srcOrd="0" destOrd="0" presId="urn:microsoft.com/office/officeart/2009/layout/CircleArrowProcess"/>
+    <dgm:cxn modelId="{749E9123-52AC-49F2-B6A1-4A8B87C850FE}" type="presOf" srcId="{1A176F2F-EE49-4CEF-91E6-4065F7665040}" destId="{885A656E-532E-4D6E-8A6B-BEABDEEA695C}" srcOrd="0" destOrd="0" presId="urn:microsoft.com/office/officeart/2009/layout/CircleArrowProcess"/>
     <dgm:cxn modelId="{D2B67E5B-99A9-4B69-B0AD-7852C27DBE6D}" srcId="{1A176F2F-EE49-4CEF-91E6-4065F7665040}" destId="{13B21DEA-82DF-459F-A224-6DBA09B0AA36}" srcOrd="2" destOrd="0" parTransId="{EF0DEE23-D7B5-4F36-B303-83865B2C5B87}" sibTransId="{7D5D8E6F-BDAE-4C83-9320-FD41377980EE}"/>
-    <dgm:cxn modelId="{E8AA5818-0155-4FF5-8324-EBA511E0F6E5}" type="presOf" srcId="{EFEC5679-2622-4BB8-A9E2-E79B12BDA766}" destId="{E2C50F88-9247-40AF-BFDB-38BF3807C715}" srcOrd="0" destOrd="0" presId="urn:microsoft.com/office/officeart/2009/layout/CircleArrowProcess"/>
-    <dgm:cxn modelId="{A89CC93A-3BEC-4F2A-BF5B-2BD0F9DEFFD4}" srcId="{1A176F2F-EE49-4CEF-91E6-4065F7665040}" destId="{EFEC5679-2622-4BB8-A9E2-E79B12BDA766}" srcOrd="4" destOrd="0" parTransId="{77E46E99-0184-4653-A45E-9B62E21A4808}" sibTransId="{8F81E478-A879-4555-81FF-4BDF89EC08E5}"/>
-    <dgm:cxn modelId="{86C62CFC-3934-43DB-9612-E43AD7DC8C99}" srcId="{1A176F2F-EE49-4CEF-91E6-4065F7665040}" destId="{BE2D5C13-4CE9-4ECC-9B92-F17975890C9C}" srcOrd="3" destOrd="0" parTransId="{FCAE33FD-2BE0-4891-82DC-A6F1D902393F}" sibTransId="{90FDCF7B-3DED-42A5-BCE6-4555687B2C94}"/>
-    <dgm:cxn modelId="{D26BF5D0-3966-4A92-88CE-0E1747AC559E}" type="presOf" srcId="{7F3A248A-CDB9-46E0-8337-9011213C9110}" destId="{BCD3A760-E1E2-46D1-9D04-1FBA5805C4AC}" srcOrd="0" destOrd="0" presId="urn:microsoft.com/office/officeart/2009/layout/CircleArrowProcess"/>
-    <dgm:cxn modelId="{86FACC72-93EE-4220-8F5E-43D1EB1BEFD7}" type="presOf" srcId="{2BA13B26-6A3C-4045-8237-098D932264C8}" destId="{168BB7D6-7C40-4619-ABC1-6FC03A4E35A6}" srcOrd="0" destOrd="0" presId="urn:microsoft.com/office/officeart/2009/layout/CircleArrowProcess"/>
-    <dgm:cxn modelId="{646953B5-C8C9-4517-AB3F-489FCD5D318E}" type="presOf" srcId="{1A176F2F-EE49-4CEF-91E6-4065F7665040}" destId="{885A656E-532E-4D6E-8A6B-BEABDEEA695C}" srcOrd="0" destOrd="0" presId="urn:microsoft.com/office/officeart/2009/layout/CircleArrowProcess"/>
-    <dgm:cxn modelId="{CB6CC0E1-FAA7-49B3-97A1-088007CF10BF}" type="presOf" srcId="{BE2D5C13-4CE9-4ECC-9B92-F17975890C9C}" destId="{7BAD25BB-4820-4AD1-A2DF-7EE8B1FDD024}" srcOrd="0" destOrd="0" presId="urn:microsoft.com/office/officeart/2009/layout/CircleArrowProcess"/>
-    <dgm:cxn modelId="{E71E6A25-2AD9-4A91-954F-126B5B577467}" srcId="{1A176F2F-EE49-4CEF-91E6-4065F7665040}" destId="{2BA13B26-6A3C-4045-8237-098D932264C8}" srcOrd="1" destOrd="0" parTransId="{321BC063-0EB5-431D-B14B-9510D049FEBB}" sibTransId="{243B76BC-D36D-4A0C-BC8D-5143C37314E9}"/>
-    <dgm:cxn modelId="{823A3F9B-C148-43C0-B5BF-AAE57326C740}" srcId="{1A176F2F-EE49-4CEF-91E6-4065F7665040}" destId="{7F3A248A-CDB9-46E0-8337-9011213C9110}" srcOrd="0" destOrd="0" parTransId="{E5885560-188F-42B3-93A2-F12E58B8A66E}" sibTransId="{1DB7B8DA-6738-42C2-A50F-B410FA50227F}"/>
-    <dgm:cxn modelId="{FCEBA5F0-B030-475B-8949-58AA9FE5B49F}" type="presOf" srcId="{4F0C2ABF-24C4-48A7-9018-70E3ADA3D69C}" destId="{F5B181A0-E86A-4AD8-8E41-2645A3D64256}" srcOrd="0" destOrd="0" presId="urn:microsoft.com/office/officeart/2009/layout/CircleArrowProcess"/>
-    <dgm:cxn modelId="{68359E76-F0A0-4752-B0A9-0C26FE6E8E9C}" type="presOf" srcId="{13B21DEA-82DF-459F-A224-6DBA09B0AA36}" destId="{F97BA7D3-15B8-4DBA-A550-85E9D0BF4F01}" srcOrd="0" destOrd="0" presId="urn:microsoft.com/office/officeart/2009/layout/CircleArrowProcess"/>
-    <dgm:cxn modelId="{EFE81EB7-29B5-4DE3-AE0B-1D67291E2E2E}" srcId="{1A176F2F-EE49-4CEF-91E6-4065F7665040}" destId="{4F0C2ABF-24C4-48A7-9018-70E3ADA3D69C}" srcOrd="5" destOrd="0" parTransId="{FBA414C5-73F3-4CDF-940C-F3F53556B31A}" sibTransId="{4D100E8D-82EC-4866-B416-FC57DD1917E3}"/>
-    <dgm:cxn modelId="{362BF785-7A11-480D-BD04-90449D3CE928}" type="presParOf" srcId="{885A656E-532E-4D6E-8A6B-BEABDEEA695C}" destId="{28B5C9A8-87F2-4B74-884D-14B43E735B00}" srcOrd="0" destOrd="0" presId="urn:microsoft.com/office/officeart/2009/layout/CircleArrowProcess"/>
-    <dgm:cxn modelId="{49DD1C12-715E-4560-A9EB-79B8193FF091}" type="presParOf" srcId="{28B5C9A8-87F2-4B74-884D-14B43E735B00}" destId="{5319FC1E-B3D4-43A9-BB9F-77A6B18D0581}" srcOrd="0" destOrd="0" presId="urn:microsoft.com/office/officeart/2009/layout/CircleArrowProcess"/>
-    <dgm:cxn modelId="{8AFA588F-F3CE-4A61-BB33-EB200ED7F4AF}" type="presParOf" srcId="{885A656E-532E-4D6E-8A6B-BEABDEEA695C}" destId="{BCD3A760-E1E2-46D1-9D04-1FBA5805C4AC}" srcOrd="1" destOrd="0" presId="urn:microsoft.com/office/officeart/2009/layout/CircleArrowProcess"/>
-    <dgm:cxn modelId="{144FFB54-1E85-4E8D-A7D0-11F61B4BD39F}" type="presParOf" srcId="{885A656E-532E-4D6E-8A6B-BEABDEEA695C}" destId="{FEC0DAA1-CB5D-4515-8F38-BB68D09280B1}" srcOrd="2" destOrd="0" presId="urn:microsoft.com/office/officeart/2009/layout/CircleArrowProcess"/>
-    <dgm:cxn modelId="{04644786-5463-44A2-86D0-C273E3B859E4}" type="presParOf" srcId="{FEC0DAA1-CB5D-4515-8F38-BB68D09280B1}" destId="{B1B329FD-F590-4028-AAB3-3218E6563F5C}" srcOrd="0" destOrd="0" presId="urn:microsoft.com/office/officeart/2009/layout/CircleArrowProcess"/>
-    <dgm:cxn modelId="{D47C17B1-7FBB-462C-B074-0CE9AF05CF01}" type="presParOf" srcId="{885A656E-532E-4D6E-8A6B-BEABDEEA695C}" destId="{168BB7D6-7C40-4619-ABC1-6FC03A4E35A6}" srcOrd="3" destOrd="0" presId="urn:microsoft.com/office/officeart/2009/layout/CircleArrowProcess"/>
-    <dgm:cxn modelId="{DBB48180-A7D9-4B6D-8FC8-AF37BEB4D2E1}" type="presParOf" srcId="{885A656E-532E-4D6E-8A6B-BEABDEEA695C}" destId="{CB45634B-F804-4B73-A107-8B6ACA495B6F}" srcOrd="4" destOrd="0" presId="urn:microsoft.com/office/officeart/2009/layout/CircleArrowProcess"/>
-    <dgm:cxn modelId="{6CF43156-80AF-499B-9D2D-65721601F871}" type="presParOf" srcId="{CB45634B-F804-4B73-A107-8B6ACA495B6F}" destId="{765874F3-691E-45F4-869C-BAFA43F09AE8}" srcOrd="0" destOrd="0" presId="urn:microsoft.com/office/officeart/2009/layout/CircleArrowProcess"/>
-    <dgm:cxn modelId="{2B81800E-9F96-47AE-9074-4D7F366B8156}" type="presParOf" srcId="{885A656E-532E-4D6E-8A6B-BEABDEEA695C}" destId="{F97BA7D3-15B8-4DBA-A550-85E9D0BF4F01}" srcOrd="5" destOrd="0" presId="urn:microsoft.com/office/officeart/2009/layout/CircleArrowProcess"/>
-    <dgm:cxn modelId="{DE5F4523-7D8E-42B3-8E1C-596558DB6C44}" type="presParOf" srcId="{885A656E-532E-4D6E-8A6B-BEABDEEA695C}" destId="{C1DD832C-14E8-4A0F-8909-BFA6CE6E28AA}" srcOrd="6" destOrd="0" presId="urn:microsoft.com/office/officeart/2009/layout/CircleArrowProcess"/>
-    <dgm:cxn modelId="{23CEE09E-27A4-4491-9E15-EFF2CCE9CF98}" type="presParOf" srcId="{C1DD832C-14E8-4A0F-8909-BFA6CE6E28AA}" destId="{16A58732-A86A-44AB-9AA6-3B39BDC0576D}" srcOrd="0" destOrd="0" presId="urn:microsoft.com/office/officeart/2009/layout/CircleArrowProcess"/>
-    <dgm:cxn modelId="{C52326A2-964D-4B5D-A149-452EF525514C}" type="presParOf" srcId="{885A656E-532E-4D6E-8A6B-BEABDEEA695C}" destId="{7BAD25BB-4820-4AD1-A2DF-7EE8B1FDD024}" srcOrd="7" destOrd="0" presId="urn:microsoft.com/office/officeart/2009/layout/CircleArrowProcess"/>
-    <dgm:cxn modelId="{2A94A1AD-86E9-474C-B7F5-3F72F0A5F4F7}" type="presParOf" srcId="{885A656E-532E-4D6E-8A6B-BEABDEEA695C}" destId="{9ECE4858-DFFB-43E2-B6F8-6955C79DB6B6}" srcOrd="8" destOrd="0" presId="urn:microsoft.com/office/officeart/2009/layout/CircleArrowProcess"/>
-    <dgm:cxn modelId="{3514CE00-7AAD-477A-A3D2-F59889703F02}" type="presParOf" srcId="{9ECE4858-DFFB-43E2-B6F8-6955C79DB6B6}" destId="{2283A356-23A2-44CF-98DC-5BABB46DDECA}" srcOrd="0" destOrd="0" presId="urn:microsoft.com/office/officeart/2009/layout/CircleArrowProcess"/>
-    <dgm:cxn modelId="{2704F0E2-7F8A-4A82-9A3A-BC89905375F2}" type="presParOf" srcId="{885A656E-532E-4D6E-8A6B-BEABDEEA695C}" destId="{E2C50F88-9247-40AF-BFDB-38BF3807C715}" srcOrd="9" destOrd="0" presId="urn:microsoft.com/office/officeart/2009/layout/CircleArrowProcess"/>
-    <dgm:cxn modelId="{CB077ECC-094E-4BA6-B132-5FD0BB712CA2}" type="presParOf" srcId="{885A656E-532E-4D6E-8A6B-BEABDEEA695C}" destId="{33B16AF4-5FA8-48BF-9FC7-C3EEF1820137}" srcOrd="10" destOrd="0" presId="urn:microsoft.com/office/officeart/2009/layout/CircleArrowProcess"/>
-    <dgm:cxn modelId="{3CEF5E51-53CA-440F-99C8-9B156F73B802}" type="presParOf" srcId="{33B16AF4-5FA8-48BF-9FC7-C3EEF1820137}" destId="{0FB9DDC1-8EF2-4907-BDBC-E72C6ABF7CED}" srcOrd="0" destOrd="0" presId="urn:microsoft.com/office/officeart/2009/layout/CircleArrowProcess"/>
-    <dgm:cxn modelId="{007D9BA2-8A73-40FE-B4F3-F7CC03EBC3FF}" type="presParOf" srcId="{885A656E-532E-4D6E-8A6B-BEABDEEA695C}" destId="{F5B181A0-E86A-4AD8-8E41-2645A3D64256}" srcOrd="11" destOrd="0" presId="urn:microsoft.com/office/officeart/2009/layout/CircleArrowProcess"/>
+    <dgm:cxn modelId="{21FB7494-D404-4605-994C-8E50B13387A3}" type="presParOf" srcId="{885A656E-532E-4D6E-8A6B-BEABDEEA695C}" destId="{28B5C9A8-87F2-4B74-884D-14B43E735B00}" srcOrd="0" destOrd="0" presId="urn:microsoft.com/office/officeart/2009/layout/CircleArrowProcess"/>
+    <dgm:cxn modelId="{1528EB73-90F1-474D-A404-3D01830F696F}" type="presParOf" srcId="{28B5C9A8-87F2-4B74-884D-14B43E735B00}" destId="{5319FC1E-B3D4-43A9-BB9F-77A6B18D0581}" srcOrd="0" destOrd="0" presId="urn:microsoft.com/office/officeart/2009/layout/CircleArrowProcess"/>
+    <dgm:cxn modelId="{A1951AB7-7691-48A4-A5A4-47BEB00A6DA8}" type="presParOf" srcId="{885A656E-532E-4D6E-8A6B-BEABDEEA695C}" destId="{BCD3A760-E1E2-46D1-9D04-1FBA5805C4AC}" srcOrd="1" destOrd="0" presId="urn:microsoft.com/office/officeart/2009/layout/CircleArrowProcess"/>
+    <dgm:cxn modelId="{6882FEC2-EBF9-4D62-BD82-9F1F5ABAE6E2}" type="presParOf" srcId="{885A656E-532E-4D6E-8A6B-BEABDEEA695C}" destId="{FEC0DAA1-CB5D-4515-8F38-BB68D09280B1}" srcOrd="2" destOrd="0" presId="urn:microsoft.com/office/officeart/2009/layout/CircleArrowProcess"/>
+    <dgm:cxn modelId="{058FA3A2-1B9C-4E82-AEB9-6C581E0E4457}" type="presParOf" srcId="{FEC0DAA1-CB5D-4515-8F38-BB68D09280B1}" destId="{B1B329FD-F590-4028-AAB3-3218E6563F5C}" srcOrd="0" destOrd="0" presId="urn:microsoft.com/office/officeart/2009/layout/CircleArrowProcess"/>
+    <dgm:cxn modelId="{1FCDCED1-BD41-43BF-8842-6C4846C3B655}" type="presParOf" srcId="{885A656E-532E-4D6E-8A6B-BEABDEEA695C}" destId="{168BB7D6-7C40-4619-ABC1-6FC03A4E35A6}" srcOrd="3" destOrd="0" presId="urn:microsoft.com/office/officeart/2009/layout/CircleArrowProcess"/>
+    <dgm:cxn modelId="{A05D0A52-8658-41F8-8851-5920D44EDE84}" type="presParOf" srcId="{885A656E-532E-4D6E-8A6B-BEABDEEA695C}" destId="{CB45634B-F804-4B73-A107-8B6ACA495B6F}" srcOrd="4" destOrd="0" presId="urn:microsoft.com/office/officeart/2009/layout/CircleArrowProcess"/>
+    <dgm:cxn modelId="{2480CDBE-2D98-4BD2-A0F4-109355913298}" type="presParOf" srcId="{CB45634B-F804-4B73-A107-8B6ACA495B6F}" destId="{765874F3-691E-45F4-869C-BAFA43F09AE8}" srcOrd="0" destOrd="0" presId="urn:microsoft.com/office/officeart/2009/layout/CircleArrowProcess"/>
+    <dgm:cxn modelId="{98F9766B-2C7D-49D3-AFC1-E89ADB63BCA3}" type="presParOf" srcId="{885A656E-532E-4D6E-8A6B-BEABDEEA695C}" destId="{F97BA7D3-15B8-4DBA-A550-85E9D0BF4F01}" srcOrd="5" destOrd="0" presId="urn:microsoft.com/office/officeart/2009/layout/CircleArrowProcess"/>
+    <dgm:cxn modelId="{89D1C3E6-378F-4153-8F64-CAD62DA9BA9F}" type="presParOf" srcId="{885A656E-532E-4D6E-8A6B-BEABDEEA695C}" destId="{C1DD832C-14E8-4A0F-8909-BFA6CE6E28AA}" srcOrd="6" destOrd="0" presId="urn:microsoft.com/office/officeart/2009/layout/CircleArrowProcess"/>
+    <dgm:cxn modelId="{2B68CF3F-2333-404A-8B68-E1D802B788E6}" type="presParOf" srcId="{C1DD832C-14E8-4A0F-8909-BFA6CE6E28AA}" destId="{16A58732-A86A-44AB-9AA6-3B39BDC0576D}" srcOrd="0" destOrd="0" presId="urn:microsoft.com/office/officeart/2009/layout/CircleArrowProcess"/>
+    <dgm:cxn modelId="{AE81FC4D-0C4A-48A9-BB07-4A0E58CFAF79}" type="presParOf" srcId="{885A656E-532E-4D6E-8A6B-BEABDEEA695C}" destId="{7BAD25BB-4820-4AD1-A2DF-7EE8B1FDD024}" srcOrd="7" destOrd="0" presId="urn:microsoft.com/office/officeart/2009/layout/CircleArrowProcess"/>
+    <dgm:cxn modelId="{3FD17665-6D52-4C57-9400-C1B31E237D1F}" type="presParOf" srcId="{885A656E-532E-4D6E-8A6B-BEABDEEA695C}" destId="{9ECE4858-DFFB-43E2-B6F8-6955C79DB6B6}" srcOrd="8" destOrd="0" presId="urn:microsoft.com/office/officeart/2009/layout/CircleArrowProcess"/>
+    <dgm:cxn modelId="{0686888B-9D13-463D-997F-44E4D880B451}" type="presParOf" srcId="{9ECE4858-DFFB-43E2-B6F8-6955C79DB6B6}" destId="{2283A356-23A2-44CF-98DC-5BABB46DDECA}" srcOrd="0" destOrd="0" presId="urn:microsoft.com/office/officeart/2009/layout/CircleArrowProcess"/>
+    <dgm:cxn modelId="{B1B90501-1617-4882-B859-2278887170B2}" type="presParOf" srcId="{885A656E-532E-4D6E-8A6B-BEABDEEA695C}" destId="{E2C50F88-9247-40AF-BFDB-38BF3807C715}" srcOrd="9" destOrd="0" presId="urn:microsoft.com/office/officeart/2009/layout/CircleArrowProcess"/>
+    <dgm:cxn modelId="{F20BA1A3-8159-40E2-A8B2-98C21E07B4AB}" type="presParOf" srcId="{885A656E-532E-4D6E-8A6B-BEABDEEA695C}" destId="{33B16AF4-5FA8-48BF-9FC7-C3EEF1820137}" srcOrd="10" destOrd="0" presId="urn:microsoft.com/office/officeart/2009/layout/CircleArrowProcess"/>
+    <dgm:cxn modelId="{49D1778C-92C1-423F-AAB8-33C8770B5CD2}" type="presParOf" srcId="{33B16AF4-5FA8-48BF-9FC7-C3EEF1820137}" destId="{0FB9DDC1-8EF2-4907-BDBC-E72C6ABF7CED}" srcOrd="0" destOrd="0" presId="urn:microsoft.com/office/officeart/2009/layout/CircleArrowProcess"/>
+    <dgm:cxn modelId="{0472AF87-E11A-4D4B-81FC-01CD57115D65}" type="presParOf" srcId="{885A656E-532E-4D6E-8A6B-BEABDEEA695C}" destId="{F5B181A0-E86A-4AD8-8E41-2645A3D64256}" srcOrd="11" destOrd="0" presId="urn:microsoft.com/office/officeart/2009/layout/CircleArrowProcess"/>
   </dgm:cxnLst>
   <dgm:bg/>
   <dgm:whole/>
@@ -19941,147 +19832,147 @@
   </dgm:ptLst>
   <dgm:cxnLst>
     <dgm:cxn modelId="{05F847D3-91AA-44AB-8CFD-823885FE15CC}" srcId="{A22E0D96-0980-493D-A7CD-3F4D7BB44C6A}" destId="{B624D085-97EE-48CB-B7F7-4BF0FA2FB11B}" srcOrd="0" destOrd="0" parTransId="{82AF3881-C0EE-467D-A764-9D17E37892C6}" sibTransId="{FD04F941-B2D9-415E-B97F-B87B3FFD7BB4}"/>
-    <dgm:cxn modelId="{B515E995-39CB-434C-8CD0-8A07A1AD15F5}" type="presOf" srcId="{D1AFE100-CF32-456C-B944-A481F603E96E}" destId="{2D2BAD4E-D894-45BA-A740-233579668D68}" srcOrd="0" destOrd="0" presId="urn:microsoft.com/office/officeart/2005/8/layout/orgChart1"/>
-    <dgm:cxn modelId="{6A67E7F1-BDBC-42DB-9019-02AACF832DA4}" type="presOf" srcId="{0FF56357-B7BB-48F1-8864-2655E26A7DA1}" destId="{DCE51424-4E6A-40E7-B391-9133C2624A0F}" srcOrd="0" destOrd="0" presId="urn:microsoft.com/office/officeart/2005/8/layout/orgChart1"/>
-    <dgm:cxn modelId="{5035B22A-0AA3-4886-B487-E1E44B8B72C7}" type="presOf" srcId="{291E3B9E-73D3-4979-924C-230F4BCAA038}" destId="{5C93AC3F-C624-4DA7-9B74-7E549948E973}" srcOrd="0" destOrd="0" presId="urn:microsoft.com/office/officeart/2005/8/layout/orgChart1"/>
-    <dgm:cxn modelId="{27A4BF77-E97E-4C3A-8664-551E15E81281}" type="presOf" srcId="{8ED2F470-B9C1-4DEB-8CC1-41BE7655C49F}" destId="{38F125D1-CA6E-4136-8B86-4FED14ADBA28}" srcOrd="0" destOrd="0" presId="urn:microsoft.com/office/officeart/2005/8/layout/orgChart1"/>
-    <dgm:cxn modelId="{7BC9E053-CC20-4A29-9AC7-E1456E151A8B}" type="presOf" srcId="{74381676-9294-41AB-8FBB-10A998690678}" destId="{3EEA901B-3F8A-4EBB-885F-5F59BDAAB9A4}" srcOrd="0" destOrd="0" presId="urn:microsoft.com/office/officeart/2005/8/layout/orgChart1"/>
-    <dgm:cxn modelId="{0F8335F3-9914-46B3-83B9-ED25F14CF0C5}" type="presOf" srcId="{652696ED-41D3-4ADD-94A8-F04B2530A2A7}" destId="{461A9132-C57C-4006-9554-E3D4CF16617D}" srcOrd="0" destOrd="0" presId="urn:microsoft.com/office/officeart/2005/8/layout/orgChart1"/>
-    <dgm:cxn modelId="{17BBB60F-3141-4BFC-9635-4DB2D25AB8E9}" type="presOf" srcId="{947319E2-A596-4FB6-BF01-5C5BBACA6848}" destId="{3D3182FD-0C83-4458-89DE-B8B34BE21DB2}" srcOrd="0" destOrd="0" presId="urn:microsoft.com/office/officeart/2005/8/layout/orgChart1"/>
-    <dgm:cxn modelId="{FA04F88E-ABE2-451F-AAB5-5AECF254CC2D}" type="presOf" srcId="{36012770-5454-4841-BD39-7EBC6E8349A8}" destId="{3E177988-EEE2-4F34-88E1-61440A8945C8}" srcOrd="1" destOrd="0" presId="urn:microsoft.com/office/officeart/2005/8/layout/orgChart1"/>
-    <dgm:cxn modelId="{F060FEE4-3E75-40D6-882C-E273E6ED1884}" type="presOf" srcId="{B624D085-97EE-48CB-B7F7-4BF0FA2FB11B}" destId="{BE97593F-C35D-4E80-B7A3-769006F97F2D}" srcOrd="0" destOrd="0" presId="urn:microsoft.com/office/officeart/2005/8/layout/orgChart1"/>
-    <dgm:cxn modelId="{90729F81-7BE5-4CDE-955D-1BB576DFB060}" type="presOf" srcId="{6B5B6937-5C3A-49BD-BC66-498AE4ECA907}" destId="{02C4303D-0760-45E3-8C63-DAAD2F10374A}" srcOrd="0" destOrd="0" presId="urn:microsoft.com/office/officeart/2005/8/layout/orgChart1"/>
-    <dgm:cxn modelId="{C1E506F3-DBD7-4255-B896-76A71D98E330}" type="presOf" srcId="{1DD987DB-4FD2-4333-A370-C03D0DCB0F35}" destId="{4EEAEE3E-D4D3-4C73-B178-20B969E77515}" srcOrd="0" destOrd="0" presId="urn:microsoft.com/office/officeart/2005/8/layout/orgChart1"/>
-    <dgm:cxn modelId="{43605EDA-E33C-4ACF-B18F-DBF63BF31F12}" type="presOf" srcId="{417C6D3F-9CA1-4F80-9916-F65A4FB1B527}" destId="{AAF225FD-7EDD-402A-80E7-7E6F8EAC3645}" srcOrd="0" destOrd="0" presId="urn:microsoft.com/office/officeart/2005/8/layout/orgChart1"/>
+    <dgm:cxn modelId="{F60E035E-C6F7-4446-8427-BAF5F59A51FB}" type="presOf" srcId="{877C6503-4C63-4AB0-B456-0C7830E8DA57}" destId="{68869FF3-7DFD-42C5-BE10-9EB9E71DBE9E}" srcOrd="1" destOrd="0" presId="urn:microsoft.com/office/officeart/2005/8/layout/orgChart1"/>
+    <dgm:cxn modelId="{EE1EF784-55F7-4FC8-9CAD-242BCC867529}" type="presOf" srcId="{DDC7CC36-BEEE-4AE0-8487-6721C30330E6}" destId="{3DE7C717-D1E9-41B1-AF20-55EADFB09255}" srcOrd="0" destOrd="0" presId="urn:microsoft.com/office/officeart/2005/8/layout/orgChart1"/>
+    <dgm:cxn modelId="{73D376BB-A22D-4EA9-8759-FD6E220BF175}" type="presOf" srcId="{23F669F4-7329-4493-8990-B363F9E7C531}" destId="{0B1A6964-97AD-4757-A395-CF8994F071E0}" srcOrd="0" destOrd="0" presId="urn:microsoft.com/office/officeart/2005/8/layout/orgChart1"/>
+    <dgm:cxn modelId="{71FB0476-D399-481A-AAF9-70973D325E7C}" type="presOf" srcId="{36A7FF67-7063-49AC-B5D3-7416052C2C02}" destId="{69901507-5C9D-47F3-98C8-636263C7C92A}" srcOrd="1" destOrd="0" presId="urn:microsoft.com/office/officeart/2005/8/layout/orgChart1"/>
+    <dgm:cxn modelId="{A321A356-8B6C-470D-97B7-E93CCD7BC057}" type="presOf" srcId="{B624D085-97EE-48CB-B7F7-4BF0FA2FB11B}" destId="{E028F5A3-A6F6-4DA4-B0D1-40AE6058A3FA}" srcOrd="1" destOrd="0" presId="urn:microsoft.com/office/officeart/2005/8/layout/orgChart1"/>
+    <dgm:cxn modelId="{6FEFD249-12C8-4952-A487-5E90AFBED105}" type="presOf" srcId="{A954F36C-7E4D-4D60-A9D1-27EBBA1078F1}" destId="{E9C9BCA0-1D03-42C2-96F9-0FBF57FF9CCE}" srcOrd="0" destOrd="0" presId="urn:microsoft.com/office/officeart/2005/8/layout/orgChart1"/>
+    <dgm:cxn modelId="{C1CB3511-DE87-410A-8D99-FC5DFD445370}" type="presOf" srcId="{B624D085-97EE-48CB-B7F7-4BF0FA2FB11B}" destId="{BE97593F-C35D-4E80-B7A3-769006F97F2D}" srcOrd="0" destOrd="0" presId="urn:microsoft.com/office/officeart/2005/8/layout/orgChart1"/>
+    <dgm:cxn modelId="{C51C1A68-B16D-4B28-8718-9D2C6F91FAEB}" type="presOf" srcId="{291E3B9E-73D3-4979-924C-230F4BCAA038}" destId="{5C93AC3F-C624-4DA7-9B74-7E549948E973}" srcOrd="0" destOrd="0" presId="urn:microsoft.com/office/officeart/2005/8/layout/orgChart1"/>
+    <dgm:cxn modelId="{9BCDB2A0-B68E-4841-8ABA-AF6851A08C9B}" type="presOf" srcId="{CF79C6F1-4519-4F2F-BF73-12AFD1F655B6}" destId="{7AB67EA9-FF59-4575-A3D7-53D070D443B3}" srcOrd="1" destOrd="0" presId="urn:microsoft.com/office/officeart/2005/8/layout/orgChart1"/>
+    <dgm:cxn modelId="{194A016A-43B6-4497-8326-25FF502F8522}" type="presOf" srcId="{947319E2-A596-4FB6-BF01-5C5BBACA6848}" destId="{3D3182FD-0C83-4458-89DE-B8B34BE21DB2}" srcOrd="0" destOrd="0" presId="urn:microsoft.com/office/officeart/2005/8/layout/orgChart1"/>
+    <dgm:cxn modelId="{7BD581EE-469C-4118-A088-E6CD4A37096F}" type="presOf" srcId="{417C6D3F-9CA1-4F80-9916-F65A4FB1B527}" destId="{AAF225FD-7EDD-402A-80E7-7E6F8EAC3645}" srcOrd="0" destOrd="0" presId="urn:microsoft.com/office/officeart/2005/8/layout/orgChart1"/>
+    <dgm:cxn modelId="{0DDCD216-B74F-43E3-BE57-1F7B5D16ED35}" type="presOf" srcId="{8ED2F470-B9C1-4DEB-8CC1-41BE7655C49F}" destId="{38F125D1-CA6E-4136-8B86-4FED14ADBA28}" srcOrd="0" destOrd="0" presId="urn:microsoft.com/office/officeart/2005/8/layout/orgChart1"/>
+    <dgm:cxn modelId="{8804627F-A85F-45ED-8D87-0FA0F6EDA6AA}" type="presOf" srcId="{FB8E9687-8B55-4EF3-B9AB-F5C080653026}" destId="{20DB009F-8239-4928-A9F7-D98FE1EFE254}" srcOrd="0" destOrd="0" presId="urn:microsoft.com/office/officeart/2005/8/layout/orgChart1"/>
+    <dgm:cxn modelId="{CFF3183D-5692-492C-84B6-4AC70F3C7776}" type="presOf" srcId="{0FF56357-B7BB-48F1-8864-2655E26A7DA1}" destId="{4F4EEBED-D001-45E6-890F-60AF4E43EAAE}" srcOrd="1" destOrd="0" presId="urn:microsoft.com/office/officeart/2005/8/layout/orgChart1"/>
+    <dgm:cxn modelId="{C28EEA7A-59E5-4606-95F7-E38893415925}" type="presOf" srcId="{36012770-5454-4841-BD39-7EBC6E8349A8}" destId="{699E1209-A7A2-476E-93AD-7F07D7735B50}" srcOrd="0" destOrd="0" presId="urn:microsoft.com/office/officeart/2005/8/layout/orgChart1"/>
+    <dgm:cxn modelId="{E0B589A2-AF93-4EB7-83E4-0F938A33B282}" type="presOf" srcId="{D1AFE100-CF32-456C-B944-A481F603E96E}" destId="{2D2BAD4E-D894-45BA-A740-233579668D68}" srcOrd="0" destOrd="0" presId="urn:microsoft.com/office/officeart/2005/8/layout/orgChart1"/>
+    <dgm:cxn modelId="{09DAE560-5EA8-4FD9-A000-29DC37829302}" type="presOf" srcId="{D803DFD1-1D8A-4E6C-B77F-2C12456E311F}" destId="{72180EFE-5766-473E-A2EB-2ABCFE7D28F7}" srcOrd="0" destOrd="0" presId="urn:microsoft.com/office/officeart/2005/8/layout/orgChart1"/>
     <dgm:cxn modelId="{EA584279-764B-43B0-B29E-35E1E4FC310F}" srcId="{417C6D3F-9CA1-4F80-9916-F65A4FB1B527}" destId="{D1AFE100-CF32-456C-B944-A481F603E96E}" srcOrd="4" destOrd="0" parTransId="{6FB6B171-C181-44FF-B76D-40895A16435F}" sibTransId="{1D9F4443-8428-4B54-AC9B-5EDB535FDAD3}"/>
     <dgm:cxn modelId="{5A12B925-20AC-4483-837A-4334BC303C6A}" srcId="{417C6D3F-9CA1-4F80-9916-F65A4FB1B527}" destId="{CF79C6F1-4519-4F2F-BF73-12AFD1F655B6}" srcOrd="0" destOrd="0" parTransId="{00FE0D36-97F3-4A3D-949F-BA10EBB4B568}" sibTransId="{83E4D2E9-C5D3-4FFD-931C-19A75A4C2DC0}"/>
-    <dgm:cxn modelId="{13888689-B87B-4CCB-B8B0-C789C0EF3738}" type="presOf" srcId="{652696ED-41D3-4ADD-94A8-F04B2530A2A7}" destId="{18F226C9-EAC2-429D-9338-21A25E1426B9}" srcOrd="1" destOrd="0" presId="urn:microsoft.com/office/officeart/2005/8/layout/orgChart1"/>
     <dgm:cxn modelId="{C3250646-3E20-4A32-B292-F1E5383DAFDD}" srcId="{39937B47-8E20-4344-80BB-23540415EFA4}" destId="{36A7FF67-7063-49AC-B5D3-7416052C2C02}" srcOrd="1" destOrd="0" parTransId="{74381676-9294-41AB-8FBB-10A998690678}" sibTransId="{DE13D6E5-A59B-406A-8476-A548B63637C8}"/>
-    <dgm:cxn modelId="{004470E9-C3AA-4983-BCDB-79DF3E8BE827}" type="presOf" srcId="{417C6D3F-9CA1-4F80-9916-F65A4FB1B527}" destId="{3AE58573-6068-4D25-8B58-0FBA2C4C7E44}" srcOrd="1" destOrd="0" presId="urn:microsoft.com/office/officeart/2005/8/layout/orgChart1"/>
     <dgm:cxn modelId="{ABFCCDFA-79C4-4ED9-82BB-D9902A2103A5}" srcId="{417C6D3F-9CA1-4F80-9916-F65A4FB1B527}" destId="{1DD987DB-4FD2-4333-A370-C03D0DCB0F35}" srcOrd="1" destOrd="0" parTransId="{FFC9A63A-34E4-4675-A9A1-DF7665838DDD}" sibTransId="{A021E3DA-1D83-41AC-8E2B-E53EEC30E0B0}"/>
-    <dgm:cxn modelId="{E97BE1BB-9E08-4604-91D8-DBB7FE6D5778}" type="presOf" srcId="{23F669F4-7329-4493-8990-B363F9E7C531}" destId="{2DE4F79E-24ED-4F94-B751-A574DEDD7C64}" srcOrd="1" destOrd="0" presId="urn:microsoft.com/office/officeart/2005/8/layout/orgChart1"/>
     <dgm:cxn modelId="{4C5D6F29-E92E-4973-A9B1-226617915E5C}" srcId="{B624D085-97EE-48CB-B7F7-4BF0FA2FB11B}" destId="{417C6D3F-9CA1-4F80-9916-F65A4FB1B527}" srcOrd="1" destOrd="0" parTransId="{DDC7CC36-BEEE-4AE0-8487-6721C30330E6}" sibTransId="{06D53351-84BE-4DF6-B62C-34CB86EB981E}"/>
-    <dgm:cxn modelId="{AAEAB178-2F43-4B4E-AB8A-89278A8A11A1}" type="presOf" srcId="{23F669F4-7329-4493-8990-B363F9E7C531}" destId="{0B1A6964-97AD-4757-A395-CF8994F071E0}" srcOrd="0" destOrd="0" presId="urn:microsoft.com/office/officeart/2005/8/layout/orgChart1"/>
-    <dgm:cxn modelId="{B6A70269-708C-40AA-8FC4-7F30D576A62E}" type="presOf" srcId="{D1AFE100-CF32-456C-B944-A481F603E96E}" destId="{8B1BEF34-0779-4F96-9628-D52292F5F68E}" srcOrd="1" destOrd="0" presId="urn:microsoft.com/office/officeart/2005/8/layout/orgChart1"/>
-    <dgm:cxn modelId="{4202290E-5672-4D9D-AA60-CA7FDA880FBA}" type="presOf" srcId="{FB8E9687-8B55-4EF3-B9AB-F5C080653026}" destId="{20DB009F-8239-4928-A9F7-D98FE1EFE254}" srcOrd="0" destOrd="0" presId="urn:microsoft.com/office/officeart/2005/8/layout/orgChart1"/>
-    <dgm:cxn modelId="{04D543DC-609F-4A8F-85F2-3C5140C4BFB9}" type="presOf" srcId="{36A7FF67-7063-49AC-B5D3-7416052C2C02}" destId="{D4674D75-4E74-4947-BABC-730D5DA4CF48}" srcOrd="0" destOrd="0" presId="urn:microsoft.com/office/officeart/2005/8/layout/orgChart1"/>
     <dgm:cxn modelId="{15D02024-00EB-45EC-86F2-C491D26694BB}" srcId="{39937B47-8E20-4344-80BB-23540415EFA4}" destId="{877C6503-4C63-4AB0-B456-0C7830E8DA57}" srcOrd="2" destOrd="0" parTransId="{291E3B9E-73D3-4979-924C-230F4BCAA038}" sibTransId="{3412DB7F-8976-4E2C-996C-2B1B96E2AFDB}"/>
-    <dgm:cxn modelId="{ED598780-3176-488B-813B-31690D6559B4}" type="presOf" srcId="{A22E0D96-0980-493D-A7CD-3F4D7BB44C6A}" destId="{5C300972-E606-493C-AC6D-7F616631F60A}" srcOrd="0" destOrd="0" presId="urn:microsoft.com/office/officeart/2005/8/layout/orgChart1"/>
+    <dgm:cxn modelId="{C9550403-3FF6-42FB-B573-4598B13AB587}" type="presOf" srcId="{74381676-9294-41AB-8FBB-10A998690678}" destId="{3EEA901B-3F8A-4EBB-885F-5F59BDAAB9A4}" srcOrd="0" destOrd="0" presId="urn:microsoft.com/office/officeart/2005/8/layout/orgChart1"/>
+    <dgm:cxn modelId="{9AE524BA-3261-4E70-9B81-9C183FCE49CC}" type="presOf" srcId="{36012770-5454-4841-BD39-7EBC6E8349A8}" destId="{3E177988-EEE2-4F34-88E1-61440A8945C8}" srcOrd="1" destOrd="0" presId="urn:microsoft.com/office/officeart/2005/8/layout/orgChart1"/>
+    <dgm:cxn modelId="{D5F464E1-CE4E-4693-91F6-1DE9633F67B7}" type="presOf" srcId="{36A7FF67-7063-49AC-B5D3-7416052C2C02}" destId="{D4674D75-4E74-4947-BABC-730D5DA4CF48}" srcOrd="0" destOrd="0" presId="urn:microsoft.com/office/officeart/2005/8/layout/orgChart1"/>
     <dgm:cxn modelId="{59B0FA55-6AD5-4FA1-9403-723813F14471}" srcId="{39937B47-8E20-4344-80BB-23540415EFA4}" destId="{23F669F4-7329-4493-8990-B363F9E7C531}" srcOrd="3" destOrd="0" parTransId="{8ED2F470-B9C1-4DEB-8CC1-41BE7655C49F}" sibTransId="{A51BB6A5-BC3D-4184-A119-AA09641870DC}"/>
-    <dgm:cxn modelId="{CE4F88D4-DC7C-4BFE-9D3B-AD16D23F913E}" type="presOf" srcId="{115F183E-457E-4077-88A5-F03C9BF5FD8D}" destId="{B0AE9E42-0CEA-479E-9C64-609CC85D131E}" srcOrd="0" destOrd="0" presId="urn:microsoft.com/office/officeart/2005/8/layout/orgChart1"/>
-    <dgm:cxn modelId="{25E6F39D-C1B0-4426-A525-BF7C9DB4964F}" type="presOf" srcId="{DDC7CC36-BEEE-4AE0-8487-6721C30330E6}" destId="{3DE7C717-D1E9-41B1-AF20-55EADFB09255}" srcOrd="0" destOrd="0" presId="urn:microsoft.com/office/officeart/2005/8/layout/orgChart1"/>
-    <dgm:cxn modelId="{F2D9C2B4-96AF-4EF3-A0BE-F07FF4126E56}" type="presOf" srcId="{36A7FF67-7063-49AC-B5D3-7416052C2C02}" destId="{69901507-5C9D-47F3-98C8-636263C7C92A}" srcOrd="1" destOrd="0" presId="urn:microsoft.com/office/officeart/2005/8/layout/orgChart1"/>
-    <dgm:cxn modelId="{1AFBBD61-5054-4460-9B5B-D92723739E22}" type="presOf" srcId="{CF79C6F1-4519-4F2F-BF73-12AFD1F655B6}" destId="{82E16197-9038-4722-AF1B-D6EB8B3AD838}" srcOrd="0" destOrd="0" presId="urn:microsoft.com/office/officeart/2005/8/layout/orgChart1"/>
-    <dgm:cxn modelId="{1075D4CA-91F2-49BA-98A9-476EAB18BB45}" type="presOf" srcId="{1DD987DB-4FD2-4333-A370-C03D0DCB0F35}" destId="{BEEBD514-05CA-4D55-957C-EDD95F7FE1FE}" srcOrd="1" destOrd="0" presId="urn:microsoft.com/office/officeart/2005/8/layout/orgChart1"/>
-    <dgm:cxn modelId="{45B7FDBD-D16F-4E7F-AEDD-162FB55D41C1}" type="presOf" srcId="{00FE0D36-97F3-4A3D-949F-BA10EBB4B568}" destId="{6DEA9DF4-A656-4602-836A-E810F13F7B59}" srcOrd="0" destOrd="0" presId="urn:microsoft.com/office/officeart/2005/8/layout/orgChart1"/>
-    <dgm:cxn modelId="{688A21B0-B369-46F1-80C8-26F47F6B6644}" type="presOf" srcId="{0FF56357-B7BB-48F1-8864-2655E26A7DA1}" destId="{4F4EEBED-D001-45E6-890F-60AF4E43EAAE}" srcOrd="1" destOrd="0" presId="urn:microsoft.com/office/officeart/2005/8/layout/orgChart1"/>
+    <dgm:cxn modelId="{9259465C-8C9F-412A-B0CE-D5EA91CC10C8}" type="presOf" srcId="{A22E0D96-0980-493D-A7CD-3F4D7BB44C6A}" destId="{5C300972-E606-493C-AC6D-7F616631F60A}" srcOrd="0" destOrd="0" presId="urn:microsoft.com/office/officeart/2005/8/layout/orgChart1"/>
+    <dgm:cxn modelId="{6D90B6DD-49A7-4021-9967-AB7529ADAC9E}" type="presOf" srcId="{1DD987DB-4FD2-4333-A370-C03D0DCB0F35}" destId="{4EEAEE3E-D4D3-4C73-B178-20B969E77515}" srcOrd="0" destOrd="0" presId="urn:microsoft.com/office/officeart/2005/8/layout/orgChart1"/>
+    <dgm:cxn modelId="{5BF04B68-211D-494A-82EA-C8FF3FE5D177}" type="presOf" srcId="{652696ED-41D3-4ADD-94A8-F04B2530A2A7}" destId="{461A9132-C57C-4006-9554-E3D4CF16617D}" srcOrd="0" destOrd="0" presId="urn:microsoft.com/office/officeart/2005/8/layout/orgChart1"/>
+    <dgm:cxn modelId="{79A0A7A3-7BB7-406D-93AE-6CEA5B92F1D9}" type="presOf" srcId="{877C6503-4C63-4AB0-B456-0C7830E8DA57}" destId="{D4309386-55DA-4DEB-941F-9D5814A52897}" srcOrd="0" destOrd="0" presId="urn:microsoft.com/office/officeart/2005/8/layout/orgChart1"/>
     <dgm:cxn modelId="{330D8214-6502-4C13-B576-C33DB5B125AE}" srcId="{B624D085-97EE-48CB-B7F7-4BF0FA2FB11B}" destId="{39937B47-8E20-4344-80BB-23540415EFA4}" srcOrd="0" destOrd="0" parTransId="{115F183E-457E-4077-88A5-F03C9BF5FD8D}" sibTransId="{F54161FB-619E-4239-8456-73F36216D887}"/>
     <dgm:cxn modelId="{F3E989CA-C7E0-48FE-A59B-F885A053C386}" srcId="{417C6D3F-9CA1-4F80-9916-F65A4FB1B527}" destId="{A954F36C-7E4D-4D60-A9D1-27EBBA1078F1}" srcOrd="2" destOrd="0" parTransId="{FB8E9687-8B55-4EF3-B9AB-F5C080653026}" sibTransId="{4DAA62BA-0DC9-43CE-8EB2-DC2D15B56C2D}"/>
+    <dgm:cxn modelId="{BEA0DA6D-6F2C-41C1-97E2-EC4D9F546483}" type="presOf" srcId="{FFC9A63A-34E4-4675-A9A1-DF7665838DDD}" destId="{D6F837E7-CF65-432E-86B4-FCE766888D78}" srcOrd="0" destOrd="0" presId="urn:microsoft.com/office/officeart/2005/8/layout/orgChart1"/>
+    <dgm:cxn modelId="{0B1A503C-2B22-4EEF-832A-F67386C6519F}" type="presOf" srcId="{D1AFE100-CF32-456C-B944-A481F603E96E}" destId="{8B1BEF34-0779-4F96-9628-D52292F5F68E}" srcOrd="1" destOrd="0" presId="urn:microsoft.com/office/officeart/2005/8/layout/orgChart1"/>
     <dgm:cxn modelId="{6D1D6BC3-179F-4288-969B-9905D496F64B}" srcId="{417C6D3F-9CA1-4F80-9916-F65A4FB1B527}" destId="{652696ED-41D3-4ADD-94A8-F04B2530A2A7}" srcOrd="5" destOrd="0" parTransId="{947319E2-A596-4FB6-BF01-5C5BBACA6848}" sibTransId="{982E7D74-4D59-4380-AE8F-3A3E25650F6D}"/>
-    <dgm:cxn modelId="{4270ED5C-4AFE-4E4F-81F2-ADBEEEC725D0}" type="presOf" srcId="{36012770-5454-4841-BD39-7EBC6E8349A8}" destId="{699E1209-A7A2-476E-93AD-7F07D7735B50}" srcOrd="0" destOrd="0" presId="urn:microsoft.com/office/officeart/2005/8/layout/orgChart1"/>
-    <dgm:cxn modelId="{C8DD0225-F66F-42D6-B24D-5D75081ACC59}" type="presOf" srcId="{A954F36C-7E4D-4D60-A9D1-27EBBA1078F1}" destId="{3F28F116-B540-4EFC-93B8-2CAA730E28BB}" srcOrd="1" destOrd="0" presId="urn:microsoft.com/office/officeart/2005/8/layout/orgChart1"/>
-    <dgm:cxn modelId="{8078AA92-C68E-4B5E-8B9E-0DB642505665}" type="presOf" srcId="{877C6503-4C63-4AB0-B456-0C7830E8DA57}" destId="{D4309386-55DA-4DEB-941F-9D5814A52897}" srcOrd="0" destOrd="0" presId="urn:microsoft.com/office/officeart/2005/8/layout/orgChart1"/>
+    <dgm:cxn modelId="{C65A909F-90CC-4A73-800E-B8289A100316}" type="presOf" srcId="{A954F36C-7E4D-4D60-A9D1-27EBBA1078F1}" destId="{3F28F116-B540-4EFC-93B8-2CAA730E28BB}" srcOrd="1" destOrd="0" presId="urn:microsoft.com/office/officeart/2005/8/layout/orgChart1"/>
+    <dgm:cxn modelId="{58FDCE75-D8EB-40C6-8CCE-C174CA6B9FA5}" type="presOf" srcId="{1DD987DB-4FD2-4333-A370-C03D0DCB0F35}" destId="{BEEBD514-05CA-4D55-957C-EDD95F7FE1FE}" srcOrd="1" destOrd="0" presId="urn:microsoft.com/office/officeart/2005/8/layout/orgChart1"/>
+    <dgm:cxn modelId="{9B358631-BAA4-4607-B808-FEB818CF4304}" type="presOf" srcId="{6B5B6937-5C3A-49BD-BC66-498AE4ECA907}" destId="{02C4303D-0760-45E3-8C63-DAAD2F10374A}" srcOrd="0" destOrd="0" presId="urn:microsoft.com/office/officeart/2005/8/layout/orgChart1"/>
+    <dgm:cxn modelId="{3BFD8586-958E-4C45-A7BB-47EEB1CE30D2}" type="presOf" srcId="{652696ED-41D3-4ADD-94A8-F04B2530A2A7}" destId="{18F226C9-EAC2-429D-9338-21A25E1426B9}" srcOrd="1" destOrd="0" presId="urn:microsoft.com/office/officeart/2005/8/layout/orgChart1"/>
     <dgm:cxn modelId="{979737E8-FA7E-4636-A948-E61E23636059}" srcId="{417C6D3F-9CA1-4F80-9916-F65A4FB1B527}" destId="{0FF56357-B7BB-48F1-8864-2655E26A7DA1}" srcOrd="3" destOrd="0" parTransId="{D803DFD1-1D8A-4E6C-B77F-2C12456E311F}" sibTransId="{37DEBBB2-4EFC-4178-B365-F25FAB5ADEB8}"/>
-    <dgm:cxn modelId="{4143E823-7B35-4F44-968B-9A2750B7F6A2}" type="presOf" srcId="{39937B47-8E20-4344-80BB-23540415EFA4}" destId="{F79D4C59-2BFF-44D0-BAE1-0083BB8DC662}" srcOrd="0" destOrd="0" presId="urn:microsoft.com/office/officeart/2005/8/layout/orgChart1"/>
-    <dgm:cxn modelId="{146F23BC-22FA-479D-A9A3-3380BA80FF31}" type="presOf" srcId="{877C6503-4C63-4AB0-B456-0C7830E8DA57}" destId="{68869FF3-7DFD-42C5-BE10-9EB9E71DBE9E}" srcOrd="1" destOrd="0" presId="urn:microsoft.com/office/officeart/2005/8/layout/orgChart1"/>
-    <dgm:cxn modelId="{898DFE81-FB19-4007-8ECD-23BF981CD0BC}" type="presOf" srcId="{A954F36C-7E4D-4D60-A9D1-27EBBA1078F1}" destId="{E9C9BCA0-1D03-42C2-96F9-0FBF57FF9CCE}" srcOrd="0" destOrd="0" presId="urn:microsoft.com/office/officeart/2005/8/layout/orgChart1"/>
-    <dgm:cxn modelId="{C4FC7851-1DDE-44FD-872E-AEDC1D2293A9}" type="presOf" srcId="{FFC9A63A-34E4-4675-A9A1-DF7665838DDD}" destId="{D6F837E7-CF65-432E-86B4-FCE766888D78}" srcOrd="0" destOrd="0" presId="urn:microsoft.com/office/officeart/2005/8/layout/orgChart1"/>
-    <dgm:cxn modelId="{FB96F092-3A86-46F0-A7CF-6127F8F6D7A7}" type="presOf" srcId="{6FB6B171-C181-44FF-B76D-40895A16435F}" destId="{E66DA91C-E4F9-4B5A-9417-20762A732D54}" srcOrd="0" destOrd="0" presId="urn:microsoft.com/office/officeart/2005/8/layout/orgChart1"/>
-    <dgm:cxn modelId="{8CD90F8B-8BD4-486C-ADB1-F4085AE41EC6}" type="presOf" srcId="{D803DFD1-1D8A-4E6C-B77F-2C12456E311F}" destId="{72180EFE-5766-473E-A2EB-2ABCFE7D28F7}" srcOrd="0" destOrd="0" presId="urn:microsoft.com/office/officeart/2005/8/layout/orgChart1"/>
+    <dgm:cxn modelId="{1D0D436A-A999-48F0-9906-739D87B5B3D7}" type="presOf" srcId="{39937B47-8E20-4344-80BB-23540415EFA4}" destId="{B36EC893-E667-4033-91BB-CED0FA905065}" srcOrd="1" destOrd="0" presId="urn:microsoft.com/office/officeart/2005/8/layout/orgChart1"/>
+    <dgm:cxn modelId="{F45EC3FF-D65D-4349-9A85-9A5EA58B55AD}" type="presOf" srcId="{39937B47-8E20-4344-80BB-23540415EFA4}" destId="{F79D4C59-2BFF-44D0-BAE1-0083BB8DC662}" srcOrd="0" destOrd="0" presId="urn:microsoft.com/office/officeart/2005/8/layout/orgChart1"/>
+    <dgm:cxn modelId="{4B341A7C-F100-4C25-B07A-DF2F186A5D05}" type="presOf" srcId="{00FE0D36-97F3-4A3D-949F-BA10EBB4B568}" destId="{6DEA9DF4-A656-4602-836A-E810F13F7B59}" srcOrd="0" destOrd="0" presId="urn:microsoft.com/office/officeart/2005/8/layout/orgChart1"/>
     <dgm:cxn modelId="{200EEA51-BE42-4466-858C-11F6AD30743A}" srcId="{39937B47-8E20-4344-80BB-23540415EFA4}" destId="{36012770-5454-4841-BD39-7EBC6E8349A8}" srcOrd="0" destOrd="0" parTransId="{6B5B6937-5C3A-49BD-BC66-498AE4ECA907}" sibTransId="{40E8DFDA-BB00-49AE-BD3A-316260ED0713}"/>
-    <dgm:cxn modelId="{0F1E9E7B-2FBD-44E8-9BE7-A64BBB532F49}" type="presOf" srcId="{39937B47-8E20-4344-80BB-23540415EFA4}" destId="{B36EC893-E667-4033-91BB-CED0FA905065}" srcOrd="1" destOrd="0" presId="urn:microsoft.com/office/officeart/2005/8/layout/orgChart1"/>
-    <dgm:cxn modelId="{B5A9D748-F5A0-4C4E-BFEB-59917717DF8E}" type="presOf" srcId="{CF79C6F1-4519-4F2F-BF73-12AFD1F655B6}" destId="{7AB67EA9-FF59-4575-A3D7-53D070D443B3}" srcOrd="1" destOrd="0" presId="urn:microsoft.com/office/officeart/2005/8/layout/orgChart1"/>
-    <dgm:cxn modelId="{10DD4AC9-D1DD-499F-AC83-23CEE3124614}" type="presOf" srcId="{B624D085-97EE-48CB-B7F7-4BF0FA2FB11B}" destId="{E028F5A3-A6F6-4DA4-B0D1-40AE6058A3FA}" srcOrd="1" destOrd="0" presId="urn:microsoft.com/office/officeart/2005/8/layout/orgChart1"/>
-    <dgm:cxn modelId="{27CADF0A-143F-4AC9-9711-344D9CBBFC94}" type="presParOf" srcId="{5C300972-E606-493C-AC6D-7F616631F60A}" destId="{E065B25E-73D9-4E15-BD0D-AC5F0C1712DA}" srcOrd="0" destOrd="0" presId="urn:microsoft.com/office/officeart/2005/8/layout/orgChart1"/>
-    <dgm:cxn modelId="{829EE9EA-DD30-49ED-B4EF-25F2F71F1A6E}" type="presParOf" srcId="{E065B25E-73D9-4E15-BD0D-AC5F0C1712DA}" destId="{A5646213-6478-47D3-888F-8290E7DB1065}" srcOrd="0" destOrd="0" presId="urn:microsoft.com/office/officeart/2005/8/layout/orgChart1"/>
-    <dgm:cxn modelId="{1CE92BA6-6B26-4AAA-9B49-CC900FBB9D3F}" type="presParOf" srcId="{A5646213-6478-47D3-888F-8290E7DB1065}" destId="{BE97593F-C35D-4E80-B7A3-769006F97F2D}" srcOrd="0" destOrd="0" presId="urn:microsoft.com/office/officeart/2005/8/layout/orgChart1"/>
-    <dgm:cxn modelId="{1076ED47-85D3-4A13-BDDB-39B971E2B195}" type="presParOf" srcId="{A5646213-6478-47D3-888F-8290E7DB1065}" destId="{E028F5A3-A6F6-4DA4-B0D1-40AE6058A3FA}" srcOrd="1" destOrd="0" presId="urn:microsoft.com/office/officeart/2005/8/layout/orgChart1"/>
-    <dgm:cxn modelId="{2997364E-87B0-4A90-B4AC-CEDD6C49873C}" type="presParOf" srcId="{E065B25E-73D9-4E15-BD0D-AC5F0C1712DA}" destId="{1FE508FF-1F82-4032-A831-30F1E1484AEF}" srcOrd="1" destOrd="0" presId="urn:microsoft.com/office/officeart/2005/8/layout/orgChart1"/>
-    <dgm:cxn modelId="{EEAFFD2C-44AB-4745-B508-8F772B9C29DC}" type="presParOf" srcId="{1FE508FF-1F82-4032-A831-30F1E1484AEF}" destId="{B0AE9E42-0CEA-479E-9C64-609CC85D131E}" srcOrd="0" destOrd="0" presId="urn:microsoft.com/office/officeart/2005/8/layout/orgChart1"/>
-    <dgm:cxn modelId="{F1D24348-24DA-416B-89C0-37D3EF95D343}" type="presParOf" srcId="{1FE508FF-1F82-4032-A831-30F1E1484AEF}" destId="{B713B65D-D7D2-45F0-9781-27033793C9C6}" srcOrd="1" destOrd="0" presId="urn:microsoft.com/office/officeart/2005/8/layout/orgChart1"/>
-    <dgm:cxn modelId="{81CBF7CC-C186-437F-96C8-F068DEF6252E}" type="presParOf" srcId="{B713B65D-D7D2-45F0-9781-27033793C9C6}" destId="{B5920523-29AB-477E-AB73-4A2B47975715}" srcOrd="0" destOrd="0" presId="urn:microsoft.com/office/officeart/2005/8/layout/orgChart1"/>
-    <dgm:cxn modelId="{2F868809-2C2E-4E1F-AC5F-3A49BE795B5F}" type="presParOf" srcId="{B5920523-29AB-477E-AB73-4A2B47975715}" destId="{F79D4C59-2BFF-44D0-BAE1-0083BB8DC662}" srcOrd="0" destOrd="0" presId="urn:microsoft.com/office/officeart/2005/8/layout/orgChart1"/>
-    <dgm:cxn modelId="{03A6BDB2-21BF-4E4F-B51E-CEBCDC7E3750}" type="presParOf" srcId="{B5920523-29AB-477E-AB73-4A2B47975715}" destId="{B36EC893-E667-4033-91BB-CED0FA905065}" srcOrd="1" destOrd="0" presId="urn:microsoft.com/office/officeart/2005/8/layout/orgChart1"/>
-    <dgm:cxn modelId="{077F55C9-EB96-4AF8-82B0-032CC8E594AD}" type="presParOf" srcId="{B713B65D-D7D2-45F0-9781-27033793C9C6}" destId="{84C90DD9-C05B-4DC7-8009-BDDACB334F20}" srcOrd="1" destOrd="0" presId="urn:microsoft.com/office/officeart/2005/8/layout/orgChart1"/>
-    <dgm:cxn modelId="{E5D0A234-DABA-424F-A523-BAD3A722123F}" type="presParOf" srcId="{84C90DD9-C05B-4DC7-8009-BDDACB334F20}" destId="{02C4303D-0760-45E3-8C63-DAAD2F10374A}" srcOrd="0" destOrd="0" presId="urn:microsoft.com/office/officeart/2005/8/layout/orgChart1"/>
-    <dgm:cxn modelId="{5B8A81A8-4E96-4844-BDFB-493129D29018}" type="presParOf" srcId="{84C90DD9-C05B-4DC7-8009-BDDACB334F20}" destId="{D7538F40-73B4-4B3F-8C5E-6F5A21BBCE36}" srcOrd="1" destOrd="0" presId="urn:microsoft.com/office/officeart/2005/8/layout/orgChart1"/>
-    <dgm:cxn modelId="{A011D909-0F22-462F-8C68-95295D9D4F8B}" type="presParOf" srcId="{D7538F40-73B4-4B3F-8C5E-6F5A21BBCE36}" destId="{9C8FCB1B-3831-44E5-A8F7-EC9CBE49DDC4}" srcOrd="0" destOrd="0" presId="urn:microsoft.com/office/officeart/2005/8/layout/orgChart1"/>
-    <dgm:cxn modelId="{3D67E27E-6E22-4861-9114-81D033C8FCE7}" type="presParOf" srcId="{9C8FCB1B-3831-44E5-A8F7-EC9CBE49DDC4}" destId="{699E1209-A7A2-476E-93AD-7F07D7735B50}" srcOrd="0" destOrd="0" presId="urn:microsoft.com/office/officeart/2005/8/layout/orgChart1"/>
-    <dgm:cxn modelId="{10D61341-41A4-4C9B-A64E-5C5A02FA850C}" type="presParOf" srcId="{9C8FCB1B-3831-44E5-A8F7-EC9CBE49DDC4}" destId="{3E177988-EEE2-4F34-88E1-61440A8945C8}" srcOrd="1" destOrd="0" presId="urn:microsoft.com/office/officeart/2005/8/layout/orgChart1"/>
-    <dgm:cxn modelId="{DD2F3BD0-E332-42CC-99FC-413C7A21FCDE}" type="presParOf" srcId="{D7538F40-73B4-4B3F-8C5E-6F5A21BBCE36}" destId="{3DA370BC-F60A-418D-86A1-6713B873C6ED}" srcOrd="1" destOrd="0" presId="urn:microsoft.com/office/officeart/2005/8/layout/orgChart1"/>
-    <dgm:cxn modelId="{DF2C843C-14D2-42B0-A87C-2EA89AD670DA}" type="presParOf" srcId="{D7538F40-73B4-4B3F-8C5E-6F5A21BBCE36}" destId="{7FEBE06F-AFD9-474B-9A59-11175BF4C183}" srcOrd="2" destOrd="0" presId="urn:microsoft.com/office/officeart/2005/8/layout/orgChart1"/>
-    <dgm:cxn modelId="{89F0CA40-64A2-4D17-A674-14A3D65F8D56}" type="presParOf" srcId="{84C90DD9-C05B-4DC7-8009-BDDACB334F20}" destId="{3EEA901B-3F8A-4EBB-885F-5F59BDAAB9A4}" srcOrd="2" destOrd="0" presId="urn:microsoft.com/office/officeart/2005/8/layout/orgChart1"/>
-    <dgm:cxn modelId="{5D96F4AB-684F-4BCA-9B9A-E04A5FBFBFFC}" type="presParOf" srcId="{84C90DD9-C05B-4DC7-8009-BDDACB334F20}" destId="{BF5860CF-B56E-49BB-BAF6-BE7994B657B2}" srcOrd="3" destOrd="0" presId="urn:microsoft.com/office/officeart/2005/8/layout/orgChart1"/>
-    <dgm:cxn modelId="{B836B2FE-58C3-4AD2-9B22-1751A25AD099}" type="presParOf" srcId="{BF5860CF-B56E-49BB-BAF6-BE7994B657B2}" destId="{3C5646DC-51DA-4604-B18C-807FFFC7B92D}" srcOrd="0" destOrd="0" presId="urn:microsoft.com/office/officeart/2005/8/layout/orgChart1"/>
-    <dgm:cxn modelId="{9E2DAAB7-9291-4942-8472-8673AA13D182}" type="presParOf" srcId="{3C5646DC-51DA-4604-B18C-807FFFC7B92D}" destId="{D4674D75-4E74-4947-BABC-730D5DA4CF48}" srcOrd="0" destOrd="0" presId="urn:microsoft.com/office/officeart/2005/8/layout/orgChart1"/>
-    <dgm:cxn modelId="{1C43A71A-8DAD-413C-A545-FFCD26BDAFAB}" type="presParOf" srcId="{3C5646DC-51DA-4604-B18C-807FFFC7B92D}" destId="{69901507-5C9D-47F3-98C8-636263C7C92A}" srcOrd="1" destOrd="0" presId="urn:microsoft.com/office/officeart/2005/8/layout/orgChart1"/>
-    <dgm:cxn modelId="{B6E33446-EBC9-4BF2-A41E-9E9C7F791CC8}" type="presParOf" srcId="{BF5860CF-B56E-49BB-BAF6-BE7994B657B2}" destId="{CD364600-A483-4E08-A458-A1A4108B41B5}" srcOrd="1" destOrd="0" presId="urn:microsoft.com/office/officeart/2005/8/layout/orgChart1"/>
-    <dgm:cxn modelId="{B89CCECD-1926-4F7D-BA75-D8A18CC2717F}" type="presParOf" srcId="{BF5860CF-B56E-49BB-BAF6-BE7994B657B2}" destId="{DEC401C0-5F62-4738-9987-52090FBE2B68}" srcOrd="2" destOrd="0" presId="urn:microsoft.com/office/officeart/2005/8/layout/orgChart1"/>
-    <dgm:cxn modelId="{9A5467C6-092A-436C-82F4-EE402CB369C0}" type="presParOf" srcId="{84C90DD9-C05B-4DC7-8009-BDDACB334F20}" destId="{5C93AC3F-C624-4DA7-9B74-7E549948E973}" srcOrd="4" destOrd="0" presId="urn:microsoft.com/office/officeart/2005/8/layout/orgChart1"/>
-    <dgm:cxn modelId="{C47C0034-C957-48A6-974D-D6672EC35092}" type="presParOf" srcId="{84C90DD9-C05B-4DC7-8009-BDDACB334F20}" destId="{CC07904E-225A-4103-A9E2-EE55F18D1B84}" srcOrd="5" destOrd="0" presId="urn:microsoft.com/office/officeart/2005/8/layout/orgChart1"/>
-    <dgm:cxn modelId="{D990E1A5-C443-44B9-A3AB-0F2C7A0585C8}" type="presParOf" srcId="{CC07904E-225A-4103-A9E2-EE55F18D1B84}" destId="{CC7D7506-B9D3-424F-8FEC-AD0E2C77543B}" srcOrd="0" destOrd="0" presId="urn:microsoft.com/office/officeart/2005/8/layout/orgChart1"/>
-    <dgm:cxn modelId="{4D7156B5-01FB-4334-A4A7-FF7A7E0148E3}" type="presParOf" srcId="{CC7D7506-B9D3-424F-8FEC-AD0E2C77543B}" destId="{D4309386-55DA-4DEB-941F-9D5814A52897}" srcOrd="0" destOrd="0" presId="urn:microsoft.com/office/officeart/2005/8/layout/orgChart1"/>
-    <dgm:cxn modelId="{445F2A61-2CE3-4C8E-80B1-AA838252D084}" type="presParOf" srcId="{CC7D7506-B9D3-424F-8FEC-AD0E2C77543B}" destId="{68869FF3-7DFD-42C5-BE10-9EB9E71DBE9E}" srcOrd="1" destOrd="0" presId="urn:microsoft.com/office/officeart/2005/8/layout/orgChart1"/>
-    <dgm:cxn modelId="{C367BA30-D36F-4A4E-BAE8-2458A47B8C12}" type="presParOf" srcId="{CC07904E-225A-4103-A9E2-EE55F18D1B84}" destId="{8F05EB27-9A3C-442A-9F47-78EE3ACF7D97}" srcOrd="1" destOrd="0" presId="urn:microsoft.com/office/officeart/2005/8/layout/orgChart1"/>
-    <dgm:cxn modelId="{30CDA6DA-873F-42BC-AAC5-C0F82E72A37E}" type="presParOf" srcId="{CC07904E-225A-4103-A9E2-EE55F18D1B84}" destId="{19ACA4A7-43B6-4BBC-A9CE-C76357CBA940}" srcOrd="2" destOrd="0" presId="urn:microsoft.com/office/officeart/2005/8/layout/orgChart1"/>
-    <dgm:cxn modelId="{022D9763-16FF-4F74-90B8-C5520A3F6220}" type="presParOf" srcId="{84C90DD9-C05B-4DC7-8009-BDDACB334F20}" destId="{38F125D1-CA6E-4136-8B86-4FED14ADBA28}" srcOrd="6" destOrd="0" presId="urn:microsoft.com/office/officeart/2005/8/layout/orgChart1"/>
-    <dgm:cxn modelId="{35A5B7E6-379F-4BCA-AAB9-B29D60CA6D81}" type="presParOf" srcId="{84C90DD9-C05B-4DC7-8009-BDDACB334F20}" destId="{07D16CAC-C6D8-49DA-AFC1-6CB0D11AADF9}" srcOrd="7" destOrd="0" presId="urn:microsoft.com/office/officeart/2005/8/layout/orgChart1"/>
-    <dgm:cxn modelId="{37B4B8ED-6C1D-45EE-A14E-B63D835B63B0}" type="presParOf" srcId="{07D16CAC-C6D8-49DA-AFC1-6CB0D11AADF9}" destId="{D12F80B1-D53A-432D-B022-5C7B36F5F08E}" srcOrd="0" destOrd="0" presId="urn:microsoft.com/office/officeart/2005/8/layout/orgChart1"/>
-    <dgm:cxn modelId="{CAE8A8F4-9C0E-4CCF-BA30-596B2C06932D}" type="presParOf" srcId="{D12F80B1-D53A-432D-B022-5C7B36F5F08E}" destId="{0B1A6964-97AD-4757-A395-CF8994F071E0}" srcOrd="0" destOrd="0" presId="urn:microsoft.com/office/officeart/2005/8/layout/orgChart1"/>
-    <dgm:cxn modelId="{656ABED4-10A1-4E6E-991C-8F0A940FE987}" type="presParOf" srcId="{D12F80B1-D53A-432D-B022-5C7B36F5F08E}" destId="{2DE4F79E-24ED-4F94-B751-A574DEDD7C64}" srcOrd="1" destOrd="0" presId="urn:microsoft.com/office/officeart/2005/8/layout/orgChart1"/>
-    <dgm:cxn modelId="{4C461500-6C4F-44BF-A399-A1A18964729F}" type="presParOf" srcId="{07D16CAC-C6D8-49DA-AFC1-6CB0D11AADF9}" destId="{363BB23B-EE76-4744-B768-535C5BA62A14}" srcOrd="1" destOrd="0" presId="urn:microsoft.com/office/officeart/2005/8/layout/orgChart1"/>
-    <dgm:cxn modelId="{CB48FACD-8966-4E32-8928-934679E91AE2}" type="presParOf" srcId="{07D16CAC-C6D8-49DA-AFC1-6CB0D11AADF9}" destId="{B2DD9BBB-F6B2-4372-81B6-3EAE695EEAD1}" srcOrd="2" destOrd="0" presId="urn:microsoft.com/office/officeart/2005/8/layout/orgChart1"/>
-    <dgm:cxn modelId="{9E8BBF9D-64E8-4D78-80E3-FFC91522B286}" type="presParOf" srcId="{B713B65D-D7D2-45F0-9781-27033793C9C6}" destId="{71D099BF-DD3D-4C86-9A3E-6B995D7BAEB5}" srcOrd="2" destOrd="0" presId="urn:microsoft.com/office/officeart/2005/8/layout/orgChart1"/>
-    <dgm:cxn modelId="{0A590D05-07C1-432F-8680-C1A31CDFE7D4}" type="presParOf" srcId="{1FE508FF-1F82-4032-A831-30F1E1484AEF}" destId="{3DE7C717-D1E9-41B1-AF20-55EADFB09255}" srcOrd="2" destOrd="0" presId="urn:microsoft.com/office/officeart/2005/8/layout/orgChart1"/>
-    <dgm:cxn modelId="{5C9E4868-7950-47B1-97B2-5B883D926D2C}" type="presParOf" srcId="{1FE508FF-1F82-4032-A831-30F1E1484AEF}" destId="{7B5B5861-0105-426B-B1C7-09BF5D244045}" srcOrd="3" destOrd="0" presId="urn:microsoft.com/office/officeart/2005/8/layout/orgChart1"/>
-    <dgm:cxn modelId="{B08DF6AA-941D-4C94-8260-4008C86D7B4E}" type="presParOf" srcId="{7B5B5861-0105-426B-B1C7-09BF5D244045}" destId="{35007A14-45CF-4C0C-9BC9-25EEDE16FE40}" srcOrd="0" destOrd="0" presId="urn:microsoft.com/office/officeart/2005/8/layout/orgChart1"/>
-    <dgm:cxn modelId="{CE20A116-9281-4390-8A48-5DAE45770B6C}" type="presParOf" srcId="{35007A14-45CF-4C0C-9BC9-25EEDE16FE40}" destId="{AAF225FD-7EDD-402A-80E7-7E6F8EAC3645}" srcOrd="0" destOrd="0" presId="urn:microsoft.com/office/officeart/2005/8/layout/orgChart1"/>
-    <dgm:cxn modelId="{A0119A65-2AED-4B70-8A93-14B6AC2A16E1}" type="presParOf" srcId="{35007A14-45CF-4C0C-9BC9-25EEDE16FE40}" destId="{3AE58573-6068-4D25-8B58-0FBA2C4C7E44}" srcOrd="1" destOrd="0" presId="urn:microsoft.com/office/officeart/2005/8/layout/orgChart1"/>
-    <dgm:cxn modelId="{AD7C3F30-450C-437D-988E-5BF17A7078BA}" type="presParOf" srcId="{7B5B5861-0105-426B-B1C7-09BF5D244045}" destId="{B531D99E-2129-4C4B-907B-D12925B77F9D}" srcOrd="1" destOrd="0" presId="urn:microsoft.com/office/officeart/2005/8/layout/orgChart1"/>
-    <dgm:cxn modelId="{4B1DF9D9-D33F-443B-9625-3F9551C2CC3F}" type="presParOf" srcId="{B531D99E-2129-4C4B-907B-D12925B77F9D}" destId="{6DEA9DF4-A656-4602-836A-E810F13F7B59}" srcOrd="0" destOrd="0" presId="urn:microsoft.com/office/officeart/2005/8/layout/orgChart1"/>
-    <dgm:cxn modelId="{40CDBDC0-8B0D-4C83-8088-469CEB26FA6B}" type="presParOf" srcId="{B531D99E-2129-4C4B-907B-D12925B77F9D}" destId="{DDA84F12-CC57-4CBC-9DFE-5F931CC24081}" srcOrd="1" destOrd="0" presId="urn:microsoft.com/office/officeart/2005/8/layout/orgChart1"/>
-    <dgm:cxn modelId="{C3DAC30A-34C3-493B-8213-4E1180D6D1A6}" type="presParOf" srcId="{DDA84F12-CC57-4CBC-9DFE-5F931CC24081}" destId="{17911E3E-39B5-4E68-AE2E-08A4B4BC7C3B}" srcOrd="0" destOrd="0" presId="urn:microsoft.com/office/officeart/2005/8/layout/orgChart1"/>
-    <dgm:cxn modelId="{B7E47CFE-052C-40BE-AE34-374CBC73F5C2}" type="presParOf" srcId="{17911E3E-39B5-4E68-AE2E-08A4B4BC7C3B}" destId="{82E16197-9038-4722-AF1B-D6EB8B3AD838}" srcOrd="0" destOrd="0" presId="urn:microsoft.com/office/officeart/2005/8/layout/orgChart1"/>
-    <dgm:cxn modelId="{0C14967C-2F35-4093-A7D4-EF547B0586A7}" type="presParOf" srcId="{17911E3E-39B5-4E68-AE2E-08A4B4BC7C3B}" destId="{7AB67EA9-FF59-4575-A3D7-53D070D443B3}" srcOrd="1" destOrd="0" presId="urn:microsoft.com/office/officeart/2005/8/layout/orgChart1"/>
-    <dgm:cxn modelId="{3709DB45-D05A-4BBB-9A75-28B432538A86}" type="presParOf" srcId="{DDA84F12-CC57-4CBC-9DFE-5F931CC24081}" destId="{9F55DB61-C679-4C71-A9B5-8B7F245CE19B}" srcOrd="1" destOrd="0" presId="urn:microsoft.com/office/officeart/2005/8/layout/orgChart1"/>
-    <dgm:cxn modelId="{F5D987B3-1C1F-44BB-AF46-E700987BB8C9}" type="presParOf" srcId="{DDA84F12-CC57-4CBC-9DFE-5F931CC24081}" destId="{ABD2D6BF-2692-4F7A-9A26-9B966B502AC0}" srcOrd="2" destOrd="0" presId="urn:microsoft.com/office/officeart/2005/8/layout/orgChart1"/>
-    <dgm:cxn modelId="{593075B4-57F7-471D-8A12-962007DE4372}" type="presParOf" srcId="{B531D99E-2129-4C4B-907B-D12925B77F9D}" destId="{D6F837E7-CF65-432E-86B4-FCE766888D78}" srcOrd="2" destOrd="0" presId="urn:microsoft.com/office/officeart/2005/8/layout/orgChart1"/>
-    <dgm:cxn modelId="{CC113B36-0AFD-41F6-89DD-C5C62680585A}" type="presParOf" srcId="{B531D99E-2129-4C4B-907B-D12925B77F9D}" destId="{AA4E1E73-FA6C-4163-B492-30A82E03BA66}" srcOrd="3" destOrd="0" presId="urn:microsoft.com/office/officeart/2005/8/layout/orgChart1"/>
-    <dgm:cxn modelId="{7458E75D-12FA-4215-826C-910C5F128ED9}" type="presParOf" srcId="{AA4E1E73-FA6C-4163-B492-30A82E03BA66}" destId="{12669DA1-B863-4D96-895A-49323002FB27}" srcOrd="0" destOrd="0" presId="urn:microsoft.com/office/officeart/2005/8/layout/orgChart1"/>
-    <dgm:cxn modelId="{E7B30F7A-E47B-4555-9A4E-CC46FC0C5422}" type="presParOf" srcId="{12669DA1-B863-4D96-895A-49323002FB27}" destId="{4EEAEE3E-D4D3-4C73-B178-20B969E77515}" srcOrd="0" destOrd="0" presId="urn:microsoft.com/office/officeart/2005/8/layout/orgChart1"/>
-    <dgm:cxn modelId="{549F9DD9-6201-4B5B-A959-633824E3C837}" type="presParOf" srcId="{12669DA1-B863-4D96-895A-49323002FB27}" destId="{BEEBD514-05CA-4D55-957C-EDD95F7FE1FE}" srcOrd="1" destOrd="0" presId="urn:microsoft.com/office/officeart/2005/8/layout/orgChart1"/>
-    <dgm:cxn modelId="{CC3F6D06-5F7B-429D-877E-7DF64ABFFAC9}" type="presParOf" srcId="{AA4E1E73-FA6C-4163-B492-30A82E03BA66}" destId="{E6859860-190F-401B-AC82-2B94EEBF21EC}" srcOrd="1" destOrd="0" presId="urn:microsoft.com/office/officeart/2005/8/layout/orgChart1"/>
-    <dgm:cxn modelId="{8A05BFFB-3BEB-407A-815A-2E4BC704EA55}" type="presParOf" srcId="{AA4E1E73-FA6C-4163-B492-30A82E03BA66}" destId="{F6D73BEC-1D99-41C5-B337-A74A67949F5C}" srcOrd="2" destOrd="0" presId="urn:microsoft.com/office/officeart/2005/8/layout/orgChart1"/>
-    <dgm:cxn modelId="{AA30BACE-FF5D-4E11-AFD6-59A5C99EB988}" type="presParOf" srcId="{B531D99E-2129-4C4B-907B-D12925B77F9D}" destId="{20DB009F-8239-4928-A9F7-D98FE1EFE254}" srcOrd="4" destOrd="0" presId="urn:microsoft.com/office/officeart/2005/8/layout/orgChart1"/>
-    <dgm:cxn modelId="{521AD3BB-03E8-4367-92C4-F388603FC4E9}" type="presParOf" srcId="{B531D99E-2129-4C4B-907B-D12925B77F9D}" destId="{5EE41491-D7CA-483F-A825-6A32729AADEB}" srcOrd="5" destOrd="0" presId="urn:microsoft.com/office/officeart/2005/8/layout/orgChart1"/>
-    <dgm:cxn modelId="{F709EDBE-7C2B-46CC-9573-A0B8DC3DA026}" type="presParOf" srcId="{5EE41491-D7CA-483F-A825-6A32729AADEB}" destId="{29DCED30-2797-4A98-8E4D-5D05AC6BA5F8}" srcOrd="0" destOrd="0" presId="urn:microsoft.com/office/officeart/2005/8/layout/orgChart1"/>
-    <dgm:cxn modelId="{81166C3F-E644-4519-9309-423117E32CBE}" type="presParOf" srcId="{29DCED30-2797-4A98-8E4D-5D05AC6BA5F8}" destId="{E9C9BCA0-1D03-42C2-96F9-0FBF57FF9CCE}" srcOrd="0" destOrd="0" presId="urn:microsoft.com/office/officeart/2005/8/layout/orgChart1"/>
-    <dgm:cxn modelId="{375FE540-CEFD-4051-B3CF-130923705C1F}" type="presParOf" srcId="{29DCED30-2797-4A98-8E4D-5D05AC6BA5F8}" destId="{3F28F116-B540-4EFC-93B8-2CAA730E28BB}" srcOrd="1" destOrd="0" presId="urn:microsoft.com/office/officeart/2005/8/layout/orgChart1"/>
-    <dgm:cxn modelId="{8CEC49F6-506B-43D9-A9DF-AA231911BCF8}" type="presParOf" srcId="{5EE41491-D7CA-483F-A825-6A32729AADEB}" destId="{01CA1AE9-B3E0-4696-8356-0EE178B0EEB5}" srcOrd="1" destOrd="0" presId="urn:microsoft.com/office/officeart/2005/8/layout/orgChart1"/>
-    <dgm:cxn modelId="{747159F3-8866-4B5E-B48E-EA66EE2F5E32}" type="presParOf" srcId="{5EE41491-D7CA-483F-A825-6A32729AADEB}" destId="{CF76ED8D-90AE-4E7D-87DB-76C57C8473F8}" srcOrd="2" destOrd="0" presId="urn:microsoft.com/office/officeart/2005/8/layout/orgChart1"/>
-    <dgm:cxn modelId="{CE7A5D8D-3B1C-4F1E-9D07-F876004AFB9C}" type="presParOf" srcId="{B531D99E-2129-4C4B-907B-D12925B77F9D}" destId="{72180EFE-5766-473E-A2EB-2ABCFE7D28F7}" srcOrd="6" destOrd="0" presId="urn:microsoft.com/office/officeart/2005/8/layout/orgChart1"/>
-    <dgm:cxn modelId="{193A382A-2F2F-4274-BF00-380AF0933089}" type="presParOf" srcId="{B531D99E-2129-4C4B-907B-D12925B77F9D}" destId="{0386888F-8CF7-47EF-B63E-4A6B13DDBFF5}" srcOrd="7" destOrd="0" presId="urn:microsoft.com/office/officeart/2005/8/layout/orgChart1"/>
-    <dgm:cxn modelId="{F21FF966-09AB-4B1C-A4CC-E08BF4B32C33}" type="presParOf" srcId="{0386888F-8CF7-47EF-B63E-4A6B13DDBFF5}" destId="{9BD78BBA-CB6C-491A-A696-100D904C6ED0}" srcOrd="0" destOrd="0" presId="urn:microsoft.com/office/officeart/2005/8/layout/orgChart1"/>
-    <dgm:cxn modelId="{00068C35-1B55-45DE-85AF-26A81F483F7F}" type="presParOf" srcId="{9BD78BBA-CB6C-491A-A696-100D904C6ED0}" destId="{DCE51424-4E6A-40E7-B391-9133C2624A0F}" srcOrd="0" destOrd="0" presId="urn:microsoft.com/office/officeart/2005/8/layout/orgChart1"/>
-    <dgm:cxn modelId="{62EAEBD9-168C-48B4-B048-CE75CCFEAED1}" type="presParOf" srcId="{9BD78BBA-CB6C-491A-A696-100D904C6ED0}" destId="{4F4EEBED-D001-45E6-890F-60AF4E43EAAE}" srcOrd="1" destOrd="0" presId="urn:microsoft.com/office/officeart/2005/8/layout/orgChart1"/>
-    <dgm:cxn modelId="{DC94C17C-AC9C-48C6-8C31-ECDB9B54A04E}" type="presParOf" srcId="{0386888F-8CF7-47EF-B63E-4A6B13DDBFF5}" destId="{A2D06A54-6B3B-4455-B7DC-C79844C82C0D}" srcOrd="1" destOrd="0" presId="urn:microsoft.com/office/officeart/2005/8/layout/orgChart1"/>
-    <dgm:cxn modelId="{C0EC75ED-1547-45B8-86D4-F2658BE39DF6}" type="presParOf" srcId="{0386888F-8CF7-47EF-B63E-4A6B13DDBFF5}" destId="{02B0016B-5646-4710-8B26-B174E8837554}" srcOrd="2" destOrd="0" presId="urn:microsoft.com/office/officeart/2005/8/layout/orgChart1"/>
-    <dgm:cxn modelId="{B9FF6CEF-7E9C-4C21-912B-74737508A598}" type="presParOf" srcId="{B531D99E-2129-4C4B-907B-D12925B77F9D}" destId="{E66DA91C-E4F9-4B5A-9417-20762A732D54}" srcOrd="8" destOrd="0" presId="urn:microsoft.com/office/officeart/2005/8/layout/orgChart1"/>
-    <dgm:cxn modelId="{4209853C-FA51-41DE-9F0E-7982CD0E4F0F}" type="presParOf" srcId="{B531D99E-2129-4C4B-907B-D12925B77F9D}" destId="{7FFF66BA-EFDB-44CC-BAD5-F530986116F7}" srcOrd="9" destOrd="0" presId="urn:microsoft.com/office/officeart/2005/8/layout/orgChart1"/>
-    <dgm:cxn modelId="{874C74DB-53AF-47D2-90F1-53B81D5E62C8}" type="presParOf" srcId="{7FFF66BA-EFDB-44CC-BAD5-F530986116F7}" destId="{3D498682-516B-40F3-A77B-1E860EBEFAB6}" srcOrd="0" destOrd="0" presId="urn:microsoft.com/office/officeart/2005/8/layout/orgChart1"/>
-    <dgm:cxn modelId="{3B9EFE32-4CF7-4B93-B505-3203E6DA6672}" type="presParOf" srcId="{3D498682-516B-40F3-A77B-1E860EBEFAB6}" destId="{2D2BAD4E-D894-45BA-A740-233579668D68}" srcOrd="0" destOrd="0" presId="urn:microsoft.com/office/officeart/2005/8/layout/orgChart1"/>
-    <dgm:cxn modelId="{36A51A60-502B-4F8B-AE20-58577DD3AA85}" type="presParOf" srcId="{3D498682-516B-40F3-A77B-1E860EBEFAB6}" destId="{8B1BEF34-0779-4F96-9628-D52292F5F68E}" srcOrd="1" destOrd="0" presId="urn:microsoft.com/office/officeart/2005/8/layout/orgChart1"/>
-    <dgm:cxn modelId="{3A98DF91-88A0-43D1-BE4D-77E5DF6CD4B9}" type="presParOf" srcId="{7FFF66BA-EFDB-44CC-BAD5-F530986116F7}" destId="{5A7316A6-2CE7-46DC-B636-057E9C96266D}" srcOrd="1" destOrd="0" presId="urn:microsoft.com/office/officeart/2005/8/layout/orgChart1"/>
-    <dgm:cxn modelId="{98BBD6E4-77CD-4BBD-BC61-85DD23324635}" type="presParOf" srcId="{7FFF66BA-EFDB-44CC-BAD5-F530986116F7}" destId="{AE3E0B1C-340A-4A7F-8CF7-4344826B3D17}" srcOrd="2" destOrd="0" presId="urn:microsoft.com/office/officeart/2005/8/layout/orgChart1"/>
-    <dgm:cxn modelId="{40044AD6-0F48-481F-BE14-75C6ECA15BF8}" type="presParOf" srcId="{B531D99E-2129-4C4B-907B-D12925B77F9D}" destId="{3D3182FD-0C83-4458-89DE-B8B34BE21DB2}" srcOrd="10" destOrd="0" presId="urn:microsoft.com/office/officeart/2005/8/layout/orgChart1"/>
-    <dgm:cxn modelId="{A21D73D7-40E7-43A3-B07C-44FDFF01B789}" type="presParOf" srcId="{B531D99E-2129-4C4B-907B-D12925B77F9D}" destId="{B6CE4876-F175-480A-9CE1-CD58D0C0A9C5}" srcOrd="11" destOrd="0" presId="urn:microsoft.com/office/officeart/2005/8/layout/orgChart1"/>
-    <dgm:cxn modelId="{0FEE7BE2-A4DB-441C-83E1-40EFC3EC3BE4}" type="presParOf" srcId="{B6CE4876-F175-480A-9CE1-CD58D0C0A9C5}" destId="{29DB07EE-E8D5-464D-9FC7-CFCDAD0F3AB3}" srcOrd="0" destOrd="0" presId="urn:microsoft.com/office/officeart/2005/8/layout/orgChart1"/>
-    <dgm:cxn modelId="{FA195DC2-FC97-4F11-BE34-19ED270DC67F}" type="presParOf" srcId="{29DB07EE-E8D5-464D-9FC7-CFCDAD0F3AB3}" destId="{461A9132-C57C-4006-9554-E3D4CF16617D}" srcOrd="0" destOrd="0" presId="urn:microsoft.com/office/officeart/2005/8/layout/orgChart1"/>
-    <dgm:cxn modelId="{7E335651-F352-4D58-92BA-91AAB918DF81}" type="presParOf" srcId="{29DB07EE-E8D5-464D-9FC7-CFCDAD0F3AB3}" destId="{18F226C9-EAC2-429D-9338-21A25E1426B9}" srcOrd="1" destOrd="0" presId="urn:microsoft.com/office/officeart/2005/8/layout/orgChart1"/>
-    <dgm:cxn modelId="{DA6F9B8C-6AC4-41DD-8260-610129ABEE87}" type="presParOf" srcId="{B6CE4876-F175-480A-9CE1-CD58D0C0A9C5}" destId="{3963A8CF-FB8B-4F1C-834C-10F79B8B621A}" srcOrd="1" destOrd="0" presId="urn:microsoft.com/office/officeart/2005/8/layout/orgChart1"/>
-    <dgm:cxn modelId="{63BE9CF6-0F6A-41A5-B062-4F86AC91DB1E}" type="presParOf" srcId="{B6CE4876-F175-480A-9CE1-CD58D0C0A9C5}" destId="{7A525F98-F18F-4466-B3D2-8DB5FEB2DD7B}" srcOrd="2" destOrd="0" presId="urn:microsoft.com/office/officeart/2005/8/layout/orgChart1"/>
-    <dgm:cxn modelId="{8745F749-9837-4294-9B85-4915A8979FC7}" type="presParOf" srcId="{7B5B5861-0105-426B-B1C7-09BF5D244045}" destId="{038BE171-5FB7-49DB-97A1-C3D2B60F2AEA}" srcOrd="2" destOrd="0" presId="urn:microsoft.com/office/officeart/2005/8/layout/orgChart1"/>
-    <dgm:cxn modelId="{4B378F19-D3AC-463C-BDA6-589349802568}" type="presParOf" srcId="{E065B25E-73D9-4E15-BD0D-AC5F0C1712DA}" destId="{F62B0468-4B4C-41DD-A2CD-21B21149D755}" srcOrd="2" destOrd="0" presId="urn:microsoft.com/office/officeart/2005/8/layout/orgChart1"/>
+    <dgm:cxn modelId="{0360FD56-B9D8-44BA-9FC8-99ACC795486C}" type="presOf" srcId="{0FF56357-B7BB-48F1-8864-2655E26A7DA1}" destId="{DCE51424-4E6A-40E7-B391-9133C2624A0F}" srcOrd="0" destOrd="0" presId="urn:microsoft.com/office/officeart/2005/8/layout/orgChart1"/>
+    <dgm:cxn modelId="{9A269BE4-1E5A-428F-A095-646105A88A0E}" type="presOf" srcId="{6FB6B171-C181-44FF-B76D-40895A16435F}" destId="{E66DA91C-E4F9-4B5A-9417-20762A732D54}" srcOrd="0" destOrd="0" presId="urn:microsoft.com/office/officeart/2005/8/layout/orgChart1"/>
+    <dgm:cxn modelId="{FAE54CD5-A59E-48E6-A472-18B457D5B3AB}" type="presOf" srcId="{CF79C6F1-4519-4F2F-BF73-12AFD1F655B6}" destId="{82E16197-9038-4722-AF1B-D6EB8B3AD838}" srcOrd="0" destOrd="0" presId="urn:microsoft.com/office/officeart/2005/8/layout/orgChart1"/>
+    <dgm:cxn modelId="{E010A096-4937-4695-8BAE-FDDAEC21CE7F}" type="presOf" srcId="{115F183E-457E-4077-88A5-F03C9BF5FD8D}" destId="{B0AE9E42-0CEA-479E-9C64-609CC85D131E}" srcOrd="0" destOrd="0" presId="urn:microsoft.com/office/officeart/2005/8/layout/orgChart1"/>
+    <dgm:cxn modelId="{230A48A9-F3EC-4BD4-BD17-1C1474526823}" type="presOf" srcId="{417C6D3F-9CA1-4F80-9916-F65A4FB1B527}" destId="{3AE58573-6068-4D25-8B58-0FBA2C4C7E44}" srcOrd="1" destOrd="0" presId="urn:microsoft.com/office/officeart/2005/8/layout/orgChart1"/>
+    <dgm:cxn modelId="{EA794E6D-0F3E-4634-9B4C-51390909D1EC}" type="presOf" srcId="{23F669F4-7329-4493-8990-B363F9E7C531}" destId="{2DE4F79E-24ED-4F94-B751-A574DEDD7C64}" srcOrd="1" destOrd="0" presId="urn:microsoft.com/office/officeart/2005/8/layout/orgChart1"/>
+    <dgm:cxn modelId="{F9721F32-55A5-47B4-B571-1DCE9F1CBC48}" type="presParOf" srcId="{5C300972-E606-493C-AC6D-7F616631F60A}" destId="{E065B25E-73D9-4E15-BD0D-AC5F0C1712DA}" srcOrd="0" destOrd="0" presId="urn:microsoft.com/office/officeart/2005/8/layout/orgChart1"/>
+    <dgm:cxn modelId="{49DC0B96-F365-4BB7-8E65-FDFEA89673E1}" type="presParOf" srcId="{E065B25E-73D9-4E15-BD0D-AC5F0C1712DA}" destId="{A5646213-6478-47D3-888F-8290E7DB1065}" srcOrd="0" destOrd="0" presId="urn:microsoft.com/office/officeart/2005/8/layout/orgChart1"/>
+    <dgm:cxn modelId="{AE5F4F07-8219-4594-BCB7-D694CE878AD5}" type="presParOf" srcId="{A5646213-6478-47D3-888F-8290E7DB1065}" destId="{BE97593F-C35D-4E80-B7A3-769006F97F2D}" srcOrd="0" destOrd="0" presId="urn:microsoft.com/office/officeart/2005/8/layout/orgChart1"/>
+    <dgm:cxn modelId="{14C5EE3B-F592-479C-9632-C5A791BD22E4}" type="presParOf" srcId="{A5646213-6478-47D3-888F-8290E7DB1065}" destId="{E028F5A3-A6F6-4DA4-B0D1-40AE6058A3FA}" srcOrd="1" destOrd="0" presId="urn:microsoft.com/office/officeart/2005/8/layout/orgChart1"/>
+    <dgm:cxn modelId="{5C868B87-7692-4C62-8C37-5394A503D626}" type="presParOf" srcId="{E065B25E-73D9-4E15-BD0D-AC5F0C1712DA}" destId="{1FE508FF-1F82-4032-A831-30F1E1484AEF}" srcOrd="1" destOrd="0" presId="urn:microsoft.com/office/officeart/2005/8/layout/orgChart1"/>
+    <dgm:cxn modelId="{ADE5A77B-9770-4F0C-AEDC-7D507C420769}" type="presParOf" srcId="{1FE508FF-1F82-4032-A831-30F1E1484AEF}" destId="{B0AE9E42-0CEA-479E-9C64-609CC85D131E}" srcOrd="0" destOrd="0" presId="urn:microsoft.com/office/officeart/2005/8/layout/orgChart1"/>
+    <dgm:cxn modelId="{B17A9D70-F603-415D-B169-B1044B961EA6}" type="presParOf" srcId="{1FE508FF-1F82-4032-A831-30F1E1484AEF}" destId="{B713B65D-D7D2-45F0-9781-27033793C9C6}" srcOrd="1" destOrd="0" presId="urn:microsoft.com/office/officeart/2005/8/layout/orgChart1"/>
+    <dgm:cxn modelId="{5B6240E5-5681-4651-BB96-25724D9EA7B9}" type="presParOf" srcId="{B713B65D-D7D2-45F0-9781-27033793C9C6}" destId="{B5920523-29AB-477E-AB73-4A2B47975715}" srcOrd="0" destOrd="0" presId="urn:microsoft.com/office/officeart/2005/8/layout/orgChart1"/>
+    <dgm:cxn modelId="{68424217-7362-459D-9352-357093389540}" type="presParOf" srcId="{B5920523-29AB-477E-AB73-4A2B47975715}" destId="{F79D4C59-2BFF-44D0-BAE1-0083BB8DC662}" srcOrd="0" destOrd="0" presId="urn:microsoft.com/office/officeart/2005/8/layout/orgChart1"/>
+    <dgm:cxn modelId="{120DDE98-AB4B-4E95-B90A-86A96E1DFD2C}" type="presParOf" srcId="{B5920523-29AB-477E-AB73-4A2B47975715}" destId="{B36EC893-E667-4033-91BB-CED0FA905065}" srcOrd="1" destOrd="0" presId="urn:microsoft.com/office/officeart/2005/8/layout/orgChart1"/>
+    <dgm:cxn modelId="{CDBB6DF0-C1C1-4476-B081-74A179EB5936}" type="presParOf" srcId="{B713B65D-D7D2-45F0-9781-27033793C9C6}" destId="{84C90DD9-C05B-4DC7-8009-BDDACB334F20}" srcOrd="1" destOrd="0" presId="urn:microsoft.com/office/officeart/2005/8/layout/orgChart1"/>
+    <dgm:cxn modelId="{C809F9DD-3980-42E3-BA00-D7DB4396C60B}" type="presParOf" srcId="{84C90DD9-C05B-4DC7-8009-BDDACB334F20}" destId="{02C4303D-0760-45E3-8C63-DAAD2F10374A}" srcOrd="0" destOrd="0" presId="urn:microsoft.com/office/officeart/2005/8/layout/orgChart1"/>
+    <dgm:cxn modelId="{5C6340C7-B69E-4C4C-A72F-7C038B457DA0}" type="presParOf" srcId="{84C90DD9-C05B-4DC7-8009-BDDACB334F20}" destId="{D7538F40-73B4-4B3F-8C5E-6F5A21BBCE36}" srcOrd="1" destOrd="0" presId="urn:microsoft.com/office/officeart/2005/8/layout/orgChart1"/>
+    <dgm:cxn modelId="{50A6241F-C678-4711-A6F3-D3694C29813D}" type="presParOf" srcId="{D7538F40-73B4-4B3F-8C5E-6F5A21BBCE36}" destId="{9C8FCB1B-3831-44E5-A8F7-EC9CBE49DDC4}" srcOrd="0" destOrd="0" presId="urn:microsoft.com/office/officeart/2005/8/layout/orgChart1"/>
+    <dgm:cxn modelId="{262634C0-6FE5-437F-A522-7DB5FAC59BA0}" type="presParOf" srcId="{9C8FCB1B-3831-44E5-A8F7-EC9CBE49DDC4}" destId="{699E1209-A7A2-476E-93AD-7F07D7735B50}" srcOrd="0" destOrd="0" presId="urn:microsoft.com/office/officeart/2005/8/layout/orgChart1"/>
+    <dgm:cxn modelId="{9D6C2FE8-C33F-419A-9F56-3B57F0D8B89A}" type="presParOf" srcId="{9C8FCB1B-3831-44E5-A8F7-EC9CBE49DDC4}" destId="{3E177988-EEE2-4F34-88E1-61440A8945C8}" srcOrd="1" destOrd="0" presId="urn:microsoft.com/office/officeart/2005/8/layout/orgChart1"/>
+    <dgm:cxn modelId="{BFAA214F-F0EE-4D19-A0B2-E687DA6F7EE5}" type="presParOf" srcId="{D7538F40-73B4-4B3F-8C5E-6F5A21BBCE36}" destId="{3DA370BC-F60A-418D-86A1-6713B873C6ED}" srcOrd="1" destOrd="0" presId="urn:microsoft.com/office/officeart/2005/8/layout/orgChart1"/>
+    <dgm:cxn modelId="{D026FEB9-D96F-474E-B6ED-C301AF0D8946}" type="presParOf" srcId="{D7538F40-73B4-4B3F-8C5E-6F5A21BBCE36}" destId="{7FEBE06F-AFD9-474B-9A59-11175BF4C183}" srcOrd="2" destOrd="0" presId="urn:microsoft.com/office/officeart/2005/8/layout/orgChart1"/>
+    <dgm:cxn modelId="{36535317-44D2-4358-844D-3386F5370E37}" type="presParOf" srcId="{84C90DD9-C05B-4DC7-8009-BDDACB334F20}" destId="{3EEA901B-3F8A-4EBB-885F-5F59BDAAB9A4}" srcOrd="2" destOrd="0" presId="urn:microsoft.com/office/officeart/2005/8/layout/orgChart1"/>
+    <dgm:cxn modelId="{668F1540-3FB7-4D29-8897-4828C85E63F7}" type="presParOf" srcId="{84C90DD9-C05B-4DC7-8009-BDDACB334F20}" destId="{BF5860CF-B56E-49BB-BAF6-BE7994B657B2}" srcOrd="3" destOrd="0" presId="urn:microsoft.com/office/officeart/2005/8/layout/orgChart1"/>
+    <dgm:cxn modelId="{F3558E59-7CA9-4ABE-9443-4152CB4080A0}" type="presParOf" srcId="{BF5860CF-B56E-49BB-BAF6-BE7994B657B2}" destId="{3C5646DC-51DA-4604-B18C-807FFFC7B92D}" srcOrd="0" destOrd="0" presId="urn:microsoft.com/office/officeart/2005/8/layout/orgChart1"/>
+    <dgm:cxn modelId="{F4EA743B-6FF2-45D1-8C0A-2290970D9014}" type="presParOf" srcId="{3C5646DC-51DA-4604-B18C-807FFFC7B92D}" destId="{D4674D75-4E74-4947-BABC-730D5DA4CF48}" srcOrd="0" destOrd="0" presId="urn:microsoft.com/office/officeart/2005/8/layout/orgChart1"/>
+    <dgm:cxn modelId="{689CB801-8A89-4E1A-BE0B-A9F7C724361B}" type="presParOf" srcId="{3C5646DC-51DA-4604-B18C-807FFFC7B92D}" destId="{69901507-5C9D-47F3-98C8-636263C7C92A}" srcOrd="1" destOrd="0" presId="urn:microsoft.com/office/officeart/2005/8/layout/orgChart1"/>
+    <dgm:cxn modelId="{7721E59D-9AD0-4E5E-BD1A-DAEA6839E587}" type="presParOf" srcId="{BF5860CF-B56E-49BB-BAF6-BE7994B657B2}" destId="{CD364600-A483-4E08-A458-A1A4108B41B5}" srcOrd="1" destOrd="0" presId="urn:microsoft.com/office/officeart/2005/8/layout/orgChart1"/>
+    <dgm:cxn modelId="{1F52D9CB-FDEF-454B-8C23-102DDEC19ED5}" type="presParOf" srcId="{BF5860CF-B56E-49BB-BAF6-BE7994B657B2}" destId="{DEC401C0-5F62-4738-9987-52090FBE2B68}" srcOrd="2" destOrd="0" presId="urn:microsoft.com/office/officeart/2005/8/layout/orgChart1"/>
+    <dgm:cxn modelId="{ACC556A0-243E-4A14-9CFB-C6D2849DE7CB}" type="presParOf" srcId="{84C90DD9-C05B-4DC7-8009-BDDACB334F20}" destId="{5C93AC3F-C624-4DA7-9B74-7E549948E973}" srcOrd="4" destOrd="0" presId="urn:microsoft.com/office/officeart/2005/8/layout/orgChart1"/>
+    <dgm:cxn modelId="{A6E1BC6C-ED48-45E4-958A-32009DE6325E}" type="presParOf" srcId="{84C90DD9-C05B-4DC7-8009-BDDACB334F20}" destId="{CC07904E-225A-4103-A9E2-EE55F18D1B84}" srcOrd="5" destOrd="0" presId="urn:microsoft.com/office/officeart/2005/8/layout/orgChart1"/>
+    <dgm:cxn modelId="{09241043-4256-4BF1-B003-2B930362C956}" type="presParOf" srcId="{CC07904E-225A-4103-A9E2-EE55F18D1B84}" destId="{CC7D7506-B9D3-424F-8FEC-AD0E2C77543B}" srcOrd="0" destOrd="0" presId="urn:microsoft.com/office/officeart/2005/8/layout/orgChart1"/>
+    <dgm:cxn modelId="{80FDE25C-7519-4049-BAE9-E021FB20C4B7}" type="presParOf" srcId="{CC7D7506-B9D3-424F-8FEC-AD0E2C77543B}" destId="{D4309386-55DA-4DEB-941F-9D5814A52897}" srcOrd="0" destOrd="0" presId="urn:microsoft.com/office/officeart/2005/8/layout/orgChart1"/>
+    <dgm:cxn modelId="{16A2D9A2-8CE7-4090-A6C9-07E175499F62}" type="presParOf" srcId="{CC7D7506-B9D3-424F-8FEC-AD0E2C77543B}" destId="{68869FF3-7DFD-42C5-BE10-9EB9E71DBE9E}" srcOrd="1" destOrd="0" presId="urn:microsoft.com/office/officeart/2005/8/layout/orgChart1"/>
+    <dgm:cxn modelId="{CEEE5003-48BB-4196-9684-6E7A2BD2B0DA}" type="presParOf" srcId="{CC07904E-225A-4103-A9E2-EE55F18D1B84}" destId="{8F05EB27-9A3C-442A-9F47-78EE3ACF7D97}" srcOrd="1" destOrd="0" presId="urn:microsoft.com/office/officeart/2005/8/layout/orgChart1"/>
+    <dgm:cxn modelId="{8996E7DF-2897-4C54-ACFC-C1AF53FDE095}" type="presParOf" srcId="{CC07904E-225A-4103-A9E2-EE55F18D1B84}" destId="{19ACA4A7-43B6-4BBC-A9CE-C76357CBA940}" srcOrd="2" destOrd="0" presId="urn:microsoft.com/office/officeart/2005/8/layout/orgChart1"/>
+    <dgm:cxn modelId="{6BABB051-6C3A-4D23-828E-3485C7A6F295}" type="presParOf" srcId="{84C90DD9-C05B-4DC7-8009-BDDACB334F20}" destId="{38F125D1-CA6E-4136-8B86-4FED14ADBA28}" srcOrd="6" destOrd="0" presId="urn:microsoft.com/office/officeart/2005/8/layout/orgChart1"/>
+    <dgm:cxn modelId="{E5421352-6478-49E1-A97C-4AD7BB6A84D4}" type="presParOf" srcId="{84C90DD9-C05B-4DC7-8009-BDDACB334F20}" destId="{07D16CAC-C6D8-49DA-AFC1-6CB0D11AADF9}" srcOrd="7" destOrd="0" presId="urn:microsoft.com/office/officeart/2005/8/layout/orgChart1"/>
+    <dgm:cxn modelId="{1D14F3E8-FA3F-4676-A7FA-32E1B7E9E34B}" type="presParOf" srcId="{07D16CAC-C6D8-49DA-AFC1-6CB0D11AADF9}" destId="{D12F80B1-D53A-432D-B022-5C7B36F5F08E}" srcOrd="0" destOrd="0" presId="urn:microsoft.com/office/officeart/2005/8/layout/orgChart1"/>
+    <dgm:cxn modelId="{C548A56B-1996-43A9-BAD0-1437CBAAA62B}" type="presParOf" srcId="{D12F80B1-D53A-432D-B022-5C7B36F5F08E}" destId="{0B1A6964-97AD-4757-A395-CF8994F071E0}" srcOrd="0" destOrd="0" presId="urn:microsoft.com/office/officeart/2005/8/layout/orgChart1"/>
+    <dgm:cxn modelId="{0FAA58FC-FB1D-4F28-B693-036D08F36D32}" type="presParOf" srcId="{D12F80B1-D53A-432D-B022-5C7B36F5F08E}" destId="{2DE4F79E-24ED-4F94-B751-A574DEDD7C64}" srcOrd="1" destOrd="0" presId="urn:microsoft.com/office/officeart/2005/8/layout/orgChart1"/>
+    <dgm:cxn modelId="{39BD8863-76E6-463B-9B39-7F240C5CD8A5}" type="presParOf" srcId="{07D16CAC-C6D8-49DA-AFC1-6CB0D11AADF9}" destId="{363BB23B-EE76-4744-B768-535C5BA62A14}" srcOrd="1" destOrd="0" presId="urn:microsoft.com/office/officeart/2005/8/layout/orgChart1"/>
+    <dgm:cxn modelId="{4FC7512B-463D-4B81-9CDA-B309A16FB158}" type="presParOf" srcId="{07D16CAC-C6D8-49DA-AFC1-6CB0D11AADF9}" destId="{B2DD9BBB-F6B2-4372-81B6-3EAE695EEAD1}" srcOrd="2" destOrd="0" presId="urn:microsoft.com/office/officeart/2005/8/layout/orgChart1"/>
+    <dgm:cxn modelId="{8CF19989-C20D-49B7-9DD5-53E299BE75B4}" type="presParOf" srcId="{B713B65D-D7D2-45F0-9781-27033793C9C6}" destId="{71D099BF-DD3D-4C86-9A3E-6B995D7BAEB5}" srcOrd="2" destOrd="0" presId="urn:microsoft.com/office/officeart/2005/8/layout/orgChart1"/>
+    <dgm:cxn modelId="{6A9830EB-9FBD-457D-AD4C-46660BF05B99}" type="presParOf" srcId="{1FE508FF-1F82-4032-A831-30F1E1484AEF}" destId="{3DE7C717-D1E9-41B1-AF20-55EADFB09255}" srcOrd="2" destOrd="0" presId="urn:microsoft.com/office/officeart/2005/8/layout/orgChart1"/>
+    <dgm:cxn modelId="{259E95BA-CC22-49F3-AA2B-ED5168BE4778}" type="presParOf" srcId="{1FE508FF-1F82-4032-A831-30F1E1484AEF}" destId="{7B5B5861-0105-426B-B1C7-09BF5D244045}" srcOrd="3" destOrd="0" presId="urn:microsoft.com/office/officeart/2005/8/layout/orgChart1"/>
+    <dgm:cxn modelId="{D4D45F83-404D-43DF-9206-7CE115E1078D}" type="presParOf" srcId="{7B5B5861-0105-426B-B1C7-09BF5D244045}" destId="{35007A14-45CF-4C0C-9BC9-25EEDE16FE40}" srcOrd="0" destOrd="0" presId="urn:microsoft.com/office/officeart/2005/8/layout/orgChart1"/>
+    <dgm:cxn modelId="{91E8B99C-8961-4510-9A4C-E2800499B996}" type="presParOf" srcId="{35007A14-45CF-4C0C-9BC9-25EEDE16FE40}" destId="{AAF225FD-7EDD-402A-80E7-7E6F8EAC3645}" srcOrd="0" destOrd="0" presId="urn:microsoft.com/office/officeart/2005/8/layout/orgChart1"/>
+    <dgm:cxn modelId="{CC04DD38-9C50-4A9C-BE9A-A6EFCE083DB4}" type="presParOf" srcId="{35007A14-45CF-4C0C-9BC9-25EEDE16FE40}" destId="{3AE58573-6068-4D25-8B58-0FBA2C4C7E44}" srcOrd="1" destOrd="0" presId="urn:microsoft.com/office/officeart/2005/8/layout/orgChart1"/>
+    <dgm:cxn modelId="{CE055975-6EB8-435A-8560-31F46199BFF7}" type="presParOf" srcId="{7B5B5861-0105-426B-B1C7-09BF5D244045}" destId="{B531D99E-2129-4C4B-907B-D12925B77F9D}" srcOrd="1" destOrd="0" presId="urn:microsoft.com/office/officeart/2005/8/layout/orgChart1"/>
+    <dgm:cxn modelId="{BF51E6AA-3559-44E9-A7E5-11A4744C19DE}" type="presParOf" srcId="{B531D99E-2129-4C4B-907B-D12925B77F9D}" destId="{6DEA9DF4-A656-4602-836A-E810F13F7B59}" srcOrd="0" destOrd="0" presId="urn:microsoft.com/office/officeart/2005/8/layout/orgChart1"/>
+    <dgm:cxn modelId="{F99578BE-8472-4820-B905-3BD6026D35DE}" type="presParOf" srcId="{B531D99E-2129-4C4B-907B-D12925B77F9D}" destId="{DDA84F12-CC57-4CBC-9DFE-5F931CC24081}" srcOrd="1" destOrd="0" presId="urn:microsoft.com/office/officeart/2005/8/layout/orgChart1"/>
+    <dgm:cxn modelId="{3162123E-2D6F-4698-9973-DA62D8518327}" type="presParOf" srcId="{DDA84F12-CC57-4CBC-9DFE-5F931CC24081}" destId="{17911E3E-39B5-4E68-AE2E-08A4B4BC7C3B}" srcOrd="0" destOrd="0" presId="urn:microsoft.com/office/officeart/2005/8/layout/orgChart1"/>
+    <dgm:cxn modelId="{460D8A78-04FE-4B0B-A919-CA13F0FB5A4F}" type="presParOf" srcId="{17911E3E-39B5-4E68-AE2E-08A4B4BC7C3B}" destId="{82E16197-9038-4722-AF1B-D6EB8B3AD838}" srcOrd="0" destOrd="0" presId="urn:microsoft.com/office/officeart/2005/8/layout/orgChart1"/>
+    <dgm:cxn modelId="{F686831F-827A-415E-9366-D848608A5767}" type="presParOf" srcId="{17911E3E-39B5-4E68-AE2E-08A4B4BC7C3B}" destId="{7AB67EA9-FF59-4575-A3D7-53D070D443B3}" srcOrd="1" destOrd="0" presId="urn:microsoft.com/office/officeart/2005/8/layout/orgChart1"/>
+    <dgm:cxn modelId="{33A20AEC-9F32-45B8-84BA-CD639CAD933A}" type="presParOf" srcId="{DDA84F12-CC57-4CBC-9DFE-5F931CC24081}" destId="{9F55DB61-C679-4C71-A9B5-8B7F245CE19B}" srcOrd="1" destOrd="0" presId="urn:microsoft.com/office/officeart/2005/8/layout/orgChart1"/>
+    <dgm:cxn modelId="{58C5148E-55AD-42B2-A457-7803495477EB}" type="presParOf" srcId="{DDA84F12-CC57-4CBC-9DFE-5F931CC24081}" destId="{ABD2D6BF-2692-4F7A-9A26-9B966B502AC0}" srcOrd="2" destOrd="0" presId="urn:microsoft.com/office/officeart/2005/8/layout/orgChart1"/>
+    <dgm:cxn modelId="{56E0B61A-C778-4F20-B293-313409C7CE77}" type="presParOf" srcId="{B531D99E-2129-4C4B-907B-D12925B77F9D}" destId="{D6F837E7-CF65-432E-86B4-FCE766888D78}" srcOrd="2" destOrd="0" presId="urn:microsoft.com/office/officeart/2005/8/layout/orgChart1"/>
+    <dgm:cxn modelId="{0518446C-9212-40A6-9311-2F59729289BE}" type="presParOf" srcId="{B531D99E-2129-4C4B-907B-D12925B77F9D}" destId="{AA4E1E73-FA6C-4163-B492-30A82E03BA66}" srcOrd="3" destOrd="0" presId="urn:microsoft.com/office/officeart/2005/8/layout/orgChart1"/>
+    <dgm:cxn modelId="{D2A49330-7980-4A27-B4F2-C2A2EF5CD21C}" type="presParOf" srcId="{AA4E1E73-FA6C-4163-B492-30A82E03BA66}" destId="{12669DA1-B863-4D96-895A-49323002FB27}" srcOrd="0" destOrd="0" presId="urn:microsoft.com/office/officeart/2005/8/layout/orgChart1"/>
+    <dgm:cxn modelId="{DAB0A301-20BA-4379-A458-41D173EABA7D}" type="presParOf" srcId="{12669DA1-B863-4D96-895A-49323002FB27}" destId="{4EEAEE3E-D4D3-4C73-B178-20B969E77515}" srcOrd="0" destOrd="0" presId="urn:microsoft.com/office/officeart/2005/8/layout/orgChart1"/>
+    <dgm:cxn modelId="{37519457-8805-49A8-9F92-2E8417D55724}" type="presParOf" srcId="{12669DA1-B863-4D96-895A-49323002FB27}" destId="{BEEBD514-05CA-4D55-957C-EDD95F7FE1FE}" srcOrd="1" destOrd="0" presId="urn:microsoft.com/office/officeart/2005/8/layout/orgChart1"/>
+    <dgm:cxn modelId="{12C3BBE4-FC9A-46A3-8A4D-93118BA289B7}" type="presParOf" srcId="{AA4E1E73-FA6C-4163-B492-30A82E03BA66}" destId="{E6859860-190F-401B-AC82-2B94EEBF21EC}" srcOrd="1" destOrd="0" presId="urn:microsoft.com/office/officeart/2005/8/layout/orgChart1"/>
+    <dgm:cxn modelId="{2139EBFA-60E9-4F46-9DE1-704B1D26B80F}" type="presParOf" srcId="{AA4E1E73-FA6C-4163-B492-30A82E03BA66}" destId="{F6D73BEC-1D99-41C5-B337-A74A67949F5C}" srcOrd="2" destOrd="0" presId="urn:microsoft.com/office/officeart/2005/8/layout/orgChart1"/>
+    <dgm:cxn modelId="{1527C15E-15B1-466F-B68A-2C993A7E7EFF}" type="presParOf" srcId="{B531D99E-2129-4C4B-907B-D12925B77F9D}" destId="{20DB009F-8239-4928-A9F7-D98FE1EFE254}" srcOrd="4" destOrd="0" presId="urn:microsoft.com/office/officeart/2005/8/layout/orgChart1"/>
+    <dgm:cxn modelId="{9092BC51-93CA-4B94-AB7A-3A260D269A57}" type="presParOf" srcId="{B531D99E-2129-4C4B-907B-D12925B77F9D}" destId="{5EE41491-D7CA-483F-A825-6A32729AADEB}" srcOrd="5" destOrd="0" presId="urn:microsoft.com/office/officeart/2005/8/layout/orgChart1"/>
+    <dgm:cxn modelId="{E509EEB5-014F-424C-AB01-D080B0E1E373}" type="presParOf" srcId="{5EE41491-D7CA-483F-A825-6A32729AADEB}" destId="{29DCED30-2797-4A98-8E4D-5D05AC6BA5F8}" srcOrd="0" destOrd="0" presId="urn:microsoft.com/office/officeart/2005/8/layout/orgChart1"/>
+    <dgm:cxn modelId="{39B5B7C7-2E20-4A9E-A44C-27E29544E6B2}" type="presParOf" srcId="{29DCED30-2797-4A98-8E4D-5D05AC6BA5F8}" destId="{E9C9BCA0-1D03-42C2-96F9-0FBF57FF9CCE}" srcOrd="0" destOrd="0" presId="urn:microsoft.com/office/officeart/2005/8/layout/orgChart1"/>
+    <dgm:cxn modelId="{ACB48682-2C74-4062-9AE6-365DF90FBA77}" type="presParOf" srcId="{29DCED30-2797-4A98-8E4D-5D05AC6BA5F8}" destId="{3F28F116-B540-4EFC-93B8-2CAA730E28BB}" srcOrd="1" destOrd="0" presId="urn:microsoft.com/office/officeart/2005/8/layout/orgChart1"/>
+    <dgm:cxn modelId="{4D92598F-C17B-4C8F-AF37-A49CD50E1697}" type="presParOf" srcId="{5EE41491-D7CA-483F-A825-6A32729AADEB}" destId="{01CA1AE9-B3E0-4696-8356-0EE178B0EEB5}" srcOrd="1" destOrd="0" presId="urn:microsoft.com/office/officeart/2005/8/layout/orgChart1"/>
+    <dgm:cxn modelId="{341CF2F8-1C75-4EC5-96DA-85EE3B667E0E}" type="presParOf" srcId="{5EE41491-D7CA-483F-A825-6A32729AADEB}" destId="{CF76ED8D-90AE-4E7D-87DB-76C57C8473F8}" srcOrd="2" destOrd="0" presId="urn:microsoft.com/office/officeart/2005/8/layout/orgChart1"/>
+    <dgm:cxn modelId="{E7A256A4-5D19-48AC-A205-7194F6D0D26F}" type="presParOf" srcId="{B531D99E-2129-4C4B-907B-D12925B77F9D}" destId="{72180EFE-5766-473E-A2EB-2ABCFE7D28F7}" srcOrd="6" destOrd="0" presId="urn:microsoft.com/office/officeart/2005/8/layout/orgChart1"/>
+    <dgm:cxn modelId="{9120B5C5-4945-4281-84AF-60F7BC256B5B}" type="presParOf" srcId="{B531D99E-2129-4C4B-907B-D12925B77F9D}" destId="{0386888F-8CF7-47EF-B63E-4A6B13DDBFF5}" srcOrd="7" destOrd="0" presId="urn:microsoft.com/office/officeart/2005/8/layout/orgChart1"/>
+    <dgm:cxn modelId="{2689E662-70A9-47A4-BD8E-13DF4B8B1AA2}" type="presParOf" srcId="{0386888F-8CF7-47EF-B63E-4A6B13DDBFF5}" destId="{9BD78BBA-CB6C-491A-A696-100D904C6ED0}" srcOrd="0" destOrd="0" presId="urn:microsoft.com/office/officeart/2005/8/layout/orgChart1"/>
+    <dgm:cxn modelId="{9713B695-19FA-4458-A8E4-8B6C00DFADB7}" type="presParOf" srcId="{9BD78BBA-CB6C-491A-A696-100D904C6ED0}" destId="{DCE51424-4E6A-40E7-B391-9133C2624A0F}" srcOrd="0" destOrd="0" presId="urn:microsoft.com/office/officeart/2005/8/layout/orgChart1"/>
+    <dgm:cxn modelId="{52B598CA-9321-4E56-9290-7422BAA5989E}" type="presParOf" srcId="{9BD78BBA-CB6C-491A-A696-100D904C6ED0}" destId="{4F4EEBED-D001-45E6-890F-60AF4E43EAAE}" srcOrd="1" destOrd="0" presId="urn:microsoft.com/office/officeart/2005/8/layout/orgChart1"/>
+    <dgm:cxn modelId="{CABB0C68-1F1D-4196-BEE6-D9FAFBCD07FC}" type="presParOf" srcId="{0386888F-8CF7-47EF-B63E-4A6B13DDBFF5}" destId="{A2D06A54-6B3B-4455-B7DC-C79844C82C0D}" srcOrd="1" destOrd="0" presId="urn:microsoft.com/office/officeart/2005/8/layout/orgChart1"/>
+    <dgm:cxn modelId="{045BEF7F-38FA-41AD-9508-0AEA1458557A}" type="presParOf" srcId="{0386888F-8CF7-47EF-B63E-4A6B13DDBFF5}" destId="{02B0016B-5646-4710-8B26-B174E8837554}" srcOrd="2" destOrd="0" presId="urn:microsoft.com/office/officeart/2005/8/layout/orgChart1"/>
+    <dgm:cxn modelId="{90B5432C-9049-4143-B2E1-23CE82B496FD}" type="presParOf" srcId="{B531D99E-2129-4C4B-907B-D12925B77F9D}" destId="{E66DA91C-E4F9-4B5A-9417-20762A732D54}" srcOrd="8" destOrd="0" presId="urn:microsoft.com/office/officeart/2005/8/layout/orgChart1"/>
+    <dgm:cxn modelId="{FB57E4B4-9FA6-4A03-9F59-E6AE460AD9A5}" type="presParOf" srcId="{B531D99E-2129-4C4B-907B-D12925B77F9D}" destId="{7FFF66BA-EFDB-44CC-BAD5-F530986116F7}" srcOrd="9" destOrd="0" presId="urn:microsoft.com/office/officeart/2005/8/layout/orgChart1"/>
+    <dgm:cxn modelId="{AD6097B0-15F0-4392-AB46-EA6B6079B596}" type="presParOf" srcId="{7FFF66BA-EFDB-44CC-BAD5-F530986116F7}" destId="{3D498682-516B-40F3-A77B-1E860EBEFAB6}" srcOrd="0" destOrd="0" presId="urn:microsoft.com/office/officeart/2005/8/layout/orgChart1"/>
+    <dgm:cxn modelId="{66B25BCF-8158-4A5D-9D30-7DC8227DA192}" type="presParOf" srcId="{3D498682-516B-40F3-A77B-1E860EBEFAB6}" destId="{2D2BAD4E-D894-45BA-A740-233579668D68}" srcOrd="0" destOrd="0" presId="urn:microsoft.com/office/officeart/2005/8/layout/orgChart1"/>
+    <dgm:cxn modelId="{65DCB2A5-9DC9-4110-98A1-406DD7ED97D0}" type="presParOf" srcId="{3D498682-516B-40F3-A77B-1E860EBEFAB6}" destId="{8B1BEF34-0779-4F96-9628-D52292F5F68E}" srcOrd="1" destOrd="0" presId="urn:microsoft.com/office/officeart/2005/8/layout/orgChart1"/>
+    <dgm:cxn modelId="{3872668D-D6B9-4D3D-8C63-E065A8A4BC94}" type="presParOf" srcId="{7FFF66BA-EFDB-44CC-BAD5-F530986116F7}" destId="{5A7316A6-2CE7-46DC-B636-057E9C96266D}" srcOrd="1" destOrd="0" presId="urn:microsoft.com/office/officeart/2005/8/layout/orgChart1"/>
+    <dgm:cxn modelId="{3C2A3A55-2EE7-457C-AF73-E134931AACBD}" type="presParOf" srcId="{7FFF66BA-EFDB-44CC-BAD5-F530986116F7}" destId="{AE3E0B1C-340A-4A7F-8CF7-4344826B3D17}" srcOrd="2" destOrd="0" presId="urn:microsoft.com/office/officeart/2005/8/layout/orgChart1"/>
+    <dgm:cxn modelId="{5B7075CC-E220-48CE-B1D8-806B1F5E4F47}" type="presParOf" srcId="{B531D99E-2129-4C4B-907B-D12925B77F9D}" destId="{3D3182FD-0C83-4458-89DE-B8B34BE21DB2}" srcOrd="10" destOrd="0" presId="urn:microsoft.com/office/officeart/2005/8/layout/orgChart1"/>
+    <dgm:cxn modelId="{7B088057-B597-4A20-90AE-EBF6BA9F6236}" type="presParOf" srcId="{B531D99E-2129-4C4B-907B-D12925B77F9D}" destId="{B6CE4876-F175-480A-9CE1-CD58D0C0A9C5}" srcOrd="11" destOrd="0" presId="urn:microsoft.com/office/officeart/2005/8/layout/orgChart1"/>
+    <dgm:cxn modelId="{4F92317E-88F2-4A58-ABDB-94DE549AB6DB}" type="presParOf" srcId="{B6CE4876-F175-480A-9CE1-CD58D0C0A9C5}" destId="{29DB07EE-E8D5-464D-9FC7-CFCDAD0F3AB3}" srcOrd="0" destOrd="0" presId="urn:microsoft.com/office/officeart/2005/8/layout/orgChart1"/>
+    <dgm:cxn modelId="{75C3E118-01A5-453F-A0FE-CC6B85E1FD81}" type="presParOf" srcId="{29DB07EE-E8D5-464D-9FC7-CFCDAD0F3AB3}" destId="{461A9132-C57C-4006-9554-E3D4CF16617D}" srcOrd="0" destOrd="0" presId="urn:microsoft.com/office/officeart/2005/8/layout/orgChart1"/>
+    <dgm:cxn modelId="{1B764366-9464-4BEF-89A3-A37CD3FB0AF2}" type="presParOf" srcId="{29DB07EE-E8D5-464D-9FC7-CFCDAD0F3AB3}" destId="{18F226C9-EAC2-429D-9338-21A25E1426B9}" srcOrd="1" destOrd="0" presId="urn:microsoft.com/office/officeart/2005/8/layout/orgChart1"/>
+    <dgm:cxn modelId="{8BFA5400-53E2-453A-9812-717609A9D143}" type="presParOf" srcId="{B6CE4876-F175-480A-9CE1-CD58D0C0A9C5}" destId="{3963A8CF-FB8B-4F1C-834C-10F79B8B621A}" srcOrd="1" destOrd="0" presId="urn:microsoft.com/office/officeart/2005/8/layout/orgChart1"/>
+    <dgm:cxn modelId="{5453184C-238A-4A01-B1F3-B1BF23936060}" type="presParOf" srcId="{B6CE4876-F175-480A-9CE1-CD58D0C0A9C5}" destId="{7A525F98-F18F-4466-B3D2-8DB5FEB2DD7B}" srcOrd="2" destOrd="0" presId="urn:microsoft.com/office/officeart/2005/8/layout/orgChart1"/>
+    <dgm:cxn modelId="{32D8F614-D519-44C8-B45D-25D2CE73A67A}" type="presParOf" srcId="{7B5B5861-0105-426B-B1C7-09BF5D244045}" destId="{038BE171-5FB7-49DB-97A1-C3D2B60F2AEA}" srcOrd="2" destOrd="0" presId="urn:microsoft.com/office/officeart/2005/8/layout/orgChart1"/>
+    <dgm:cxn modelId="{DA82AE36-66F3-4F8D-BB86-C1F6D5739BC4}" type="presParOf" srcId="{E065B25E-73D9-4E15-BD0D-AC5F0C1712DA}" destId="{F62B0468-4B4C-41DD-A2CD-21B21149D755}" srcOrd="2" destOrd="0" presId="urn:microsoft.com/office/officeart/2005/8/layout/orgChart1"/>
   </dgm:cxnLst>
   <dgm:bg>
     <a:effectLst>
@@ -21610,181 +21501,181 @@
     </dgm:pt>
   </dgm:ptLst>
   <dgm:cxnLst>
-    <dgm:cxn modelId="{7ED4251E-3DC9-4E72-BB51-41E52705EB9C}" type="presOf" srcId="{5B2351D6-FBF3-48B4-9101-2812459270C9}" destId="{D47C97F3-6850-4087-92B7-93A7657B2E64}" srcOrd="0" destOrd="0" presId="urn:microsoft.com/office/officeart/2005/8/layout/orgChart1"/>
-    <dgm:cxn modelId="{E70382A0-E024-4F62-BAD1-18B4995E068A}" type="presOf" srcId="{9ACD12B5-BC1E-4285-AA83-933C79D7819D}" destId="{08E6DB5A-5F51-4243-A7C9-F29CC9527CE2}" srcOrd="0" destOrd="0" presId="urn:microsoft.com/office/officeart/2005/8/layout/orgChart1"/>
-    <dgm:cxn modelId="{EF45BF3D-1CA8-4897-9559-9FA13D3C2269}" type="presOf" srcId="{9D44C3C4-3735-4401-ADA6-024E7D790863}" destId="{6DD2E6AA-3DC8-403E-AA15-9E0821691EAA}" srcOrd="0" destOrd="0" presId="urn:microsoft.com/office/officeart/2005/8/layout/orgChart1"/>
+    <dgm:cxn modelId="{7EC482B5-28A5-4F50-B3C2-F208EF7C2CD6}" srcId="{F34EE6CC-5C18-4E04-A233-927A1184B30C}" destId="{9D44C3C4-3735-4401-ADA6-024E7D790863}" srcOrd="1" destOrd="0" parTransId="{D8567D2C-6DE1-4969-BF59-9F0B4111ED95}" sibTransId="{323AB407-7705-49A9-9F68-CAAB0CAAB6FD}"/>
+    <dgm:cxn modelId="{14F87E97-6D0E-4991-8475-07BC4D642EF9}" srcId="{CEBCA1F0-C6B6-4105-923D-E21A0E4F6A27}" destId="{626C5B9F-15B9-41EF-A488-F33FF4B0ED9E}" srcOrd="0" destOrd="0" parTransId="{860EE125-F971-4E65-93FA-927B49A98555}" sibTransId="{FDD36003-358F-4719-B48D-88297C3758C0}"/>
+    <dgm:cxn modelId="{966FDB15-E481-4473-A9C0-77C163D46132}" type="presOf" srcId="{2E54EA9C-A2A7-4C81-8197-B7E7F7C4979C}" destId="{C9581B99-8A9B-4753-AE87-59710968D498}" srcOrd="1" destOrd="0" presId="urn:microsoft.com/office/officeart/2005/8/layout/orgChart1"/>
+    <dgm:cxn modelId="{E8FB4984-35FE-47F4-AD26-BAAF0ED5AED0}" type="presOf" srcId="{F34EE6CC-5C18-4E04-A233-927A1184B30C}" destId="{24FD8254-6B9E-4F9B-98AF-093C3D7B11A5}" srcOrd="0" destOrd="0" presId="urn:microsoft.com/office/officeart/2005/8/layout/orgChart1"/>
+    <dgm:cxn modelId="{A0801C00-3071-4E55-846C-799BD5909710}" type="presOf" srcId="{178C5854-116D-4B4C-8A55-CA77092E307E}" destId="{094C9F84-CF0D-4C4A-9E9A-9D46100FBABC}" srcOrd="1" destOrd="0" presId="urn:microsoft.com/office/officeart/2005/8/layout/orgChart1"/>
+    <dgm:cxn modelId="{FDCF0CCC-C239-49FB-8686-08919115B498}" srcId="{CEBCA1F0-C6B6-4105-923D-E21A0E4F6A27}" destId="{2E1D297D-11D5-447C-9DCE-27F90A5A5498}" srcOrd="4" destOrd="0" parTransId="{3ED30D97-D0B9-426C-9218-4AFFAFE87302}" sibTransId="{F470FE65-8651-40CD-924B-678D5761666B}"/>
+    <dgm:cxn modelId="{BE283680-A74B-4017-A023-168AA22246ED}" srcId="{CEBCA1F0-C6B6-4105-923D-E21A0E4F6A27}" destId="{178C5854-116D-4B4C-8A55-CA77092E307E}" srcOrd="3" destOrd="0" parTransId="{5FCF8ED7-1B7E-4F5C-8475-84050F4FC789}" sibTransId="{30BB4364-02E9-48C4-B1B2-1E32FBD08B57}"/>
     <dgm:cxn modelId="{19B512E9-FEA5-48A0-AFA2-97D954A98DA9}" srcId="{827512C6-E6AF-4C4B-A8EF-5313A49E2E19}" destId="{1CC65FBC-A2F0-4D8E-B838-A3355B83FF9B}" srcOrd="0" destOrd="0" parTransId="{AC1D55A0-C314-403D-8375-F25E0B3D8C61}" sibTransId="{8D536C5D-8A67-40AB-A52A-A2B786B0A8D3}"/>
-    <dgm:cxn modelId="{FC00CAF0-8EC8-4D19-BEA8-586C01552DBB}" type="presOf" srcId="{BB271BD1-6045-4789-AAE1-143828B839A6}" destId="{79DEB96F-B208-4BB8-A08F-6E6B742914E4}" srcOrd="1" destOrd="0" presId="urn:microsoft.com/office/officeart/2005/8/layout/orgChart1"/>
-    <dgm:cxn modelId="{483C5407-A643-4B0B-ACEC-13F9D7EB10D8}" type="presOf" srcId="{25415EA0-7000-47E8-8E16-4AA483A789F3}" destId="{73FF1F45-9B97-4E04-B464-7AED2F170396}" srcOrd="0" destOrd="0" presId="urn:microsoft.com/office/officeart/2005/8/layout/orgChart1"/>
-    <dgm:cxn modelId="{15586403-E9CC-407C-B34F-BE64912A155C}" type="presOf" srcId="{84BE8255-EE4B-42FD-87B5-DE70D10DD05B}" destId="{B1B01582-3621-493A-A8AF-D05008BB4466}" srcOrd="0" destOrd="0" presId="urn:microsoft.com/office/officeart/2005/8/layout/orgChart1"/>
+    <dgm:cxn modelId="{87FB5CAA-2C73-4833-A9DF-155D042643FD}" type="presOf" srcId="{CEBCA1F0-C6B6-4105-923D-E21A0E4F6A27}" destId="{061822CA-CE3B-471B-AF40-0C236D9F9803}" srcOrd="0" destOrd="0" presId="urn:microsoft.com/office/officeart/2005/8/layout/orgChart1"/>
+    <dgm:cxn modelId="{870D5E25-AC51-40BD-BF89-6D8754D20506}" srcId="{CEBCA1F0-C6B6-4105-923D-E21A0E4F6A27}" destId="{13EBDE9F-2A38-4E46-BE84-B8F520ACC851}" srcOrd="2" destOrd="0" parTransId="{DED0A51C-19DC-4D50-B0DB-B2C522C3FA9A}" sibTransId="{33B65D82-0120-4254-B1C1-4F76D3703520}"/>
+    <dgm:cxn modelId="{58D29460-DD41-488D-B6D9-07C39B63D970}" type="presOf" srcId="{1DDCCB7E-5839-4224-88E4-76E7077F878E}" destId="{B09AD417-25F6-4D7D-BA33-E61D87B29B2F}" srcOrd="0" destOrd="0" presId="urn:microsoft.com/office/officeart/2005/8/layout/orgChart1"/>
+    <dgm:cxn modelId="{3E957C2B-B98C-4ECD-BD20-682E7EECD05F}" type="presOf" srcId="{DED0A51C-19DC-4D50-B0DB-B2C522C3FA9A}" destId="{C7C3F422-73D1-40A9-BCE2-5A5DD995C99D}" srcOrd="0" destOrd="0" presId="urn:microsoft.com/office/officeart/2005/8/layout/orgChart1"/>
+    <dgm:cxn modelId="{CDD40D8C-BF2E-4F58-8F0C-84EA9D680462}" srcId="{13EBDE9F-2A38-4E46-BE84-B8F520ACC851}" destId="{75BEA6CF-B855-4CF4-9278-E8245A4DB86C}" srcOrd="0" destOrd="0" parTransId="{574E63CD-5861-4A85-8204-125E4DCAF387}" sibTransId="{7099C278-F65C-4494-9640-292E830BAD7E}"/>
+    <dgm:cxn modelId="{7A546772-AA55-430D-9466-5BA800556D8C}" type="presOf" srcId="{860EE125-F971-4E65-93FA-927B49A98555}" destId="{4B683FCE-AF8E-4E70-9560-933F538AD41A}" srcOrd="0" destOrd="0" presId="urn:microsoft.com/office/officeart/2005/8/layout/orgChart1"/>
+    <dgm:cxn modelId="{C4FA7C22-96ED-4D64-B5F7-2DF3C9BA63EB}" type="presOf" srcId="{13EBDE9F-2A38-4E46-BE84-B8F520ACC851}" destId="{9369DE23-CC34-4BFF-8BD2-8FF8B323CBB5}" srcOrd="0" destOrd="0" presId="urn:microsoft.com/office/officeart/2005/8/layout/orgChart1"/>
+    <dgm:cxn modelId="{AA0E19C5-176D-422F-ACE8-3CD1CC30CB2B}" type="presOf" srcId="{84BE8255-EE4B-42FD-87B5-DE70D10DD05B}" destId="{B1B01582-3621-493A-A8AF-D05008BB4466}" srcOrd="0" destOrd="0" presId="urn:microsoft.com/office/officeart/2005/8/layout/orgChart1"/>
     <dgm:cxn modelId="{FCF41E0B-8ADA-4E4E-BEBF-1F7EB5AD55AC}" srcId="{CEBCA1F0-C6B6-4105-923D-E21A0E4F6A27}" destId="{827512C6-E6AF-4C4B-A8EF-5313A49E2E19}" srcOrd="5" destOrd="0" parTransId="{70E42D99-F240-46F4-8230-B8525781474A}" sibTransId="{FA08865F-45FE-4CEA-8E73-8638DD3EDC6D}"/>
-    <dgm:cxn modelId="{976E0429-DAF5-4963-8781-A94C25026F65}" srcId="{178C5854-116D-4B4C-8A55-CA77092E307E}" destId="{F34EE6CC-5C18-4E04-A233-927A1184B30C}" srcOrd="0" destOrd="0" parTransId="{6B61045B-B27E-4374-906A-D72299B19E67}" sibTransId="{BC13070E-6C99-45D3-A2FA-BC901C390EA2}"/>
-    <dgm:cxn modelId="{D191E3E7-0C79-410B-BDDE-2BD387603F44}" type="presOf" srcId="{6B61045B-B27E-4374-906A-D72299B19E67}" destId="{61EA02CA-4F96-4DC1-A13A-D5AA05428FCB}" srcOrd="0" destOrd="0" presId="urn:microsoft.com/office/officeart/2005/8/layout/orgChart1"/>
-    <dgm:cxn modelId="{71E4E922-4672-45EC-9FA6-20FA69E046C9}" type="presOf" srcId="{BB271BD1-6045-4789-AAE1-143828B839A6}" destId="{04BCBF08-71B1-475F-8EDE-158320BAEB69}" srcOrd="0" destOrd="0" presId="urn:microsoft.com/office/officeart/2005/8/layout/orgChart1"/>
-    <dgm:cxn modelId="{66EAB5CF-0707-460E-B815-F8778FFCD6C4}" type="presOf" srcId="{13EBDE9F-2A38-4E46-BE84-B8F520ACC851}" destId="{9369DE23-CC34-4BFF-8BD2-8FF8B323CBB5}" srcOrd="0" destOrd="0" presId="urn:microsoft.com/office/officeart/2005/8/layout/orgChart1"/>
-    <dgm:cxn modelId="{8330A6B6-A697-423A-9AAF-BDFFBE061702}" type="presOf" srcId="{1CC65FBC-A2F0-4D8E-B838-A3355B83FF9B}" destId="{7875F60B-0437-481E-9727-2D4A2BBCE6C0}" srcOrd="1" destOrd="0" presId="urn:microsoft.com/office/officeart/2005/8/layout/orgChart1"/>
-    <dgm:cxn modelId="{FDCF0CCC-C239-49FB-8686-08919115B498}" srcId="{CEBCA1F0-C6B6-4105-923D-E21A0E4F6A27}" destId="{2E1D297D-11D5-447C-9DCE-27F90A5A5498}" srcOrd="4" destOrd="0" parTransId="{3ED30D97-D0B9-426C-9218-4AFFAFE87302}" sibTransId="{F470FE65-8651-40CD-924B-678D5761666B}"/>
-    <dgm:cxn modelId="{08769AE4-B8A3-4633-9C66-EEBF86E57A61}" type="presOf" srcId="{178C5854-116D-4B4C-8A55-CA77092E307E}" destId="{094C9F84-CF0D-4C4A-9E9A-9D46100FBABC}" srcOrd="1" destOrd="0" presId="urn:microsoft.com/office/officeart/2005/8/layout/orgChart1"/>
-    <dgm:cxn modelId="{DF29F52E-4799-49C2-B46B-D13F83E99976}" type="presOf" srcId="{70E42D99-F240-46F4-8230-B8525781474A}" destId="{AD3A2F42-8C44-4B76-9DD4-3E5C4FD0E324}" srcOrd="0" destOrd="0" presId="urn:microsoft.com/office/officeart/2005/8/layout/orgChart1"/>
-    <dgm:cxn modelId="{518810E6-662F-4A7A-A7F2-18C547BE4848}" type="presOf" srcId="{C9E90C1F-13C6-48AB-A14C-64EEE33D6767}" destId="{921BAA3A-5C60-49C6-B966-75A2EE3BECE2}" srcOrd="0" destOrd="0" presId="urn:microsoft.com/office/officeart/2005/8/layout/orgChart1"/>
-    <dgm:cxn modelId="{4749F105-F0C8-4124-A429-1D025CA8B48D}" type="presOf" srcId="{827512C6-E6AF-4C4B-A8EF-5313A49E2E19}" destId="{55DDD4F0-DD03-473A-B96C-527A09496F86}" srcOrd="1" destOrd="0" presId="urn:microsoft.com/office/officeart/2005/8/layout/orgChart1"/>
-    <dgm:cxn modelId="{FEE1E09D-DE14-4139-90AB-5608407105C1}" type="presOf" srcId="{18FEC0F9-8331-4CA9-907C-F33A60D7915E}" destId="{256AFA33-60D8-4A80-9BDD-DC523760191E}" srcOrd="0" destOrd="0" presId="urn:microsoft.com/office/officeart/2005/8/layout/orgChart1"/>
-    <dgm:cxn modelId="{D373102B-10D8-4D40-9AFB-BE912C2BEF0F}" type="presOf" srcId="{2E1D297D-11D5-447C-9DCE-27F90A5A5498}" destId="{E95630C4-4AD4-404E-9BC4-A84BBB15ECBA}" srcOrd="1" destOrd="0" presId="urn:microsoft.com/office/officeart/2005/8/layout/orgChart1"/>
-    <dgm:cxn modelId="{D554A37C-7749-46D5-B6D9-E2301E3E162C}" type="presOf" srcId="{574E63CD-5861-4A85-8204-125E4DCAF387}" destId="{8C656A22-55CE-4B3B-A855-CFE6FE3748AD}" srcOrd="0" destOrd="0" presId="urn:microsoft.com/office/officeart/2005/8/layout/orgChart1"/>
-    <dgm:cxn modelId="{77D0E479-EEA7-4298-8A78-0C3445F90C1D}" type="presOf" srcId="{827512C6-E6AF-4C4B-A8EF-5313A49E2E19}" destId="{D538E0E0-D8AC-4D0F-A4F5-269F776232BE}" srcOrd="0" destOrd="0" presId="urn:microsoft.com/office/officeart/2005/8/layout/orgChart1"/>
-    <dgm:cxn modelId="{7732794C-A417-4080-AD46-9F9722236165}" type="presOf" srcId="{2E54EA9C-A2A7-4C81-8197-B7E7F7C4979C}" destId="{2E94ACEA-1E9E-4C18-A2FE-3048121F8C2A}" srcOrd="0" destOrd="0" presId="urn:microsoft.com/office/officeart/2005/8/layout/orgChart1"/>
-    <dgm:cxn modelId="{1596EC9C-21F4-429C-800B-B62779BE15A9}" type="presOf" srcId="{1DDCCB7E-5839-4224-88E4-76E7077F878E}" destId="{B09AD417-25F6-4D7D-BA33-E61D87B29B2F}" srcOrd="0" destOrd="0" presId="urn:microsoft.com/office/officeart/2005/8/layout/orgChart1"/>
-    <dgm:cxn modelId="{5E0491F1-2C4A-4EF5-A0C0-4D3AFD72C758}" type="presOf" srcId="{75BEA6CF-B855-4CF4-9278-E8245A4DB86C}" destId="{4EEDF7B9-A59B-4A0A-9D0E-4EFB17B7F340}" srcOrd="0" destOrd="0" presId="urn:microsoft.com/office/officeart/2005/8/layout/orgChart1"/>
-    <dgm:cxn modelId="{2FA671FD-569A-4662-BABF-39637CFCFAFE}" type="presOf" srcId="{626C5B9F-15B9-41EF-A488-F33FF4B0ED9E}" destId="{95AF381D-3262-4F37-935C-E84D78789C83}" srcOrd="1" destOrd="0" presId="urn:microsoft.com/office/officeart/2005/8/layout/orgChart1"/>
-    <dgm:cxn modelId="{793A55D5-85A1-4925-B1B0-9B553742B947}" type="presOf" srcId="{75BEA6CF-B855-4CF4-9278-E8245A4DB86C}" destId="{832F9CB6-113B-428B-837D-DA8F3A3472DD}" srcOrd="1" destOrd="0" presId="urn:microsoft.com/office/officeart/2005/8/layout/orgChart1"/>
+    <dgm:cxn modelId="{75FAF7CC-968E-4A07-B585-96EC139F1628}" type="presOf" srcId="{1CC65FBC-A2F0-4D8E-B838-A3355B83FF9B}" destId="{0528B78E-4CF9-476D-8D0B-40A284B2FF3A}" srcOrd="0" destOrd="0" presId="urn:microsoft.com/office/officeart/2005/8/layout/orgChart1"/>
     <dgm:cxn modelId="{3C8795B7-9BDB-4D7E-83F5-CB5ADE8882FB}" srcId="{1CC65FBC-A2F0-4D8E-B838-A3355B83FF9B}" destId="{77B55DD8-B333-4EC8-A0FD-D36CFDDDEB63}" srcOrd="1" destOrd="0" parTransId="{1DDCCB7E-5839-4224-88E4-76E7077F878E}" sibTransId="{F551CE5E-7852-4526-B94A-6C52BFA4BE00}"/>
-    <dgm:cxn modelId="{3FD36D65-0E53-4ED8-A7DD-A003EE9126F0}" type="presOf" srcId="{13EBDE9F-2A38-4E46-BE84-B8F520ACC851}" destId="{048032EA-9A14-4103-B931-E8D67C856E65}" srcOrd="1" destOrd="0" presId="urn:microsoft.com/office/officeart/2005/8/layout/orgChart1"/>
-    <dgm:cxn modelId="{18627822-2EF7-487A-9E10-9CD6BE7BD2BE}" type="presOf" srcId="{5FCF8ED7-1B7E-4F5C-8475-84050F4FC789}" destId="{6DBD2E0E-A355-4CA8-A6F4-EB248E0D7F9A}" srcOrd="0" destOrd="0" presId="urn:microsoft.com/office/officeart/2005/8/layout/orgChart1"/>
-    <dgm:cxn modelId="{5EFE48BC-227C-4BE3-83C7-CFFE00086726}" type="presOf" srcId="{F34EE6CC-5C18-4E04-A233-927A1184B30C}" destId="{24FD8254-6B9E-4F9B-98AF-093C3D7B11A5}" srcOrd="0" destOrd="0" presId="urn:microsoft.com/office/officeart/2005/8/layout/orgChart1"/>
-    <dgm:cxn modelId="{AED896AD-7033-498A-8F71-2634F5A2C487}" type="presOf" srcId="{77B55DD8-B333-4EC8-A0FD-D36CFDDDEB63}" destId="{51CB4FB5-70BE-414F-8D55-5F54060D8C51}" srcOrd="1" destOrd="0" presId="urn:microsoft.com/office/officeart/2005/8/layout/orgChart1"/>
-    <dgm:cxn modelId="{3B88D4A5-CAE7-4CD0-910F-010F55E94ACB}" type="presOf" srcId="{9D44C3C4-3735-4401-ADA6-024E7D790863}" destId="{C9F2ED98-CDCD-4A14-A11D-1815C507CCE2}" srcOrd="1" destOrd="0" presId="urn:microsoft.com/office/officeart/2005/8/layout/orgChart1"/>
-    <dgm:cxn modelId="{CDD40D8C-BF2E-4F58-8F0C-84EA9D680462}" srcId="{13EBDE9F-2A38-4E46-BE84-B8F520ACC851}" destId="{75BEA6CF-B855-4CF4-9278-E8245A4DB86C}" srcOrd="0" destOrd="0" parTransId="{574E63CD-5861-4A85-8204-125E4DCAF387}" sibTransId="{7099C278-F65C-4494-9640-292E830BAD7E}"/>
     <dgm:cxn modelId="{741CC9EB-4405-4AB4-B393-4307B1DEC366}" srcId="{18FEC0F9-8331-4CA9-907C-F33A60D7915E}" destId="{CEBCA1F0-C6B6-4105-923D-E21A0E4F6A27}" srcOrd="0" destOrd="0" parTransId="{8C5E5422-D852-4FBF-AFCB-62BA4E96AEC4}" sibTransId="{61AD9A16-7E6D-406F-BB3A-B794CF87830E}"/>
     <dgm:cxn modelId="{479C46C0-3465-482E-993F-60D4F9BA990F}" srcId="{1CC65FBC-A2F0-4D8E-B838-A3355B83FF9B}" destId="{BB271BD1-6045-4789-AAE1-143828B839A6}" srcOrd="0" destOrd="0" parTransId="{6568FC64-ADAB-41BA-84E9-D7EBA251BB1F}" sibTransId="{33E6D7FB-69E5-4D48-A5EA-44E120392BEB}"/>
-    <dgm:cxn modelId="{AE147AB5-88FC-4246-A4C4-9697169CDD7E}" type="presOf" srcId="{178C5854-116D-4B4C-8A55-CA77092E307E}" destId="{A5AFDE73-1B4A-4B36-AE9B-A4D24B66AA62}" srcOrd="0" destOrd="0" presId="urn:microsoft.com/office/officeart/2005/8/layout/orgChart1"/>
-    <dgm:cxn modelId="{B7E91168-B680-41B7-8740-A0A52BE17832}" type="presOf" srcId="{48150E14-19FB-4210-9872-54BF93785174}" destId="{3D5DCA1B-98AB-4D30-8004-BB69D00C2763}" srcOrd="1" destOrd="0" presId="urn:microsoft.com/office/officeart/2005/8/layout/orgChart1"/>
-    <dgm:cxn modelId="{7EC482B5-28A5-4F50-B3C2-F208EF7C2CD6}" srcId="{F34EE6CC-5C18-4E04-A233-927A1184B30C}" destId="{9D44C3C4-3735-4401-ADA6-024E7D790863}" srcOrd="1" destOrd="0" parTransId="{D8567D2C-6DE1-4969-BF59-9F0B4111ED95}" sibTransId="{323AB407-7705-49A9-9F68-CAAB0CAAB6FD}"/>
-    <dgm:cxn modelId="{A6BA197F-9E88-4E70-87B4-93346F28E130}" type="presOf" srcId="{AC1D55A0-C314-403D-8375-F25E0B3D8C61}" destId="{DF7108E4-6DC1-4383-B4C8-DCCBA5804C26}" srcOrd="0" destOrd="0" presId="urn:microsoft.com/office/officeart/2005/8/layout/orgChart1"/>
-    <dgm:cxn modelId="{AE06FBD4-67F4-46A4-B750-6EF91CAFC68B}" type="presOf" srcId="{860EE125-F971-4E65-93FA-927B49A98555}" destId="{4B683FCE-AF8E-4E70-9560-933F538AD41A}" srcOrd="0" destOrd="0" presId="urn:microsoft.com/office/officeart/2005/8/layout/orgChart1"/>
-    <dgm:cxn modelId="{4C9B65FD-9F2A-40AD-AA06-D1143D8E5FE5}" type="presOf" srcId="{3ED30D97-D0B9-426C-9218-4AFFAFE87302}" destId="{DAD9553B-93FF-48DF-9BB6-3A02CBF5F814}" srcOrd="0" destOrd="0" presId="urn:microsoft.com/office/officeart/2005/8/layout/orgChart1"/>
-    <dgm:cxn modelId="{BE283680-A74B-4017-A023-168AA22246ED}" srcId="{CEBCA1F0-C6B6-4105-923D-E21A0E4F6A27}" destId="{178C5854-116D-4B4C-8A55-CA77092E307E}" srcOrd="3" destOrd="0" parTransId="{5FCF8ED7-1B7E-4F5C-8475-84050F4FC789}" sibTransId="{30BB4364-02E9-48C4-B1B2-1E32FBD08B57}"/>
-    <dgm:cxn modelId="{6D21238B-2887-4115-94CA-A22120960250}" type="presOf" srcId="{626C5B9F-15B9-41EF-A488-F33FF4B0ED9E}" destId="{AB2F0C0E-BD76-4287-AD28-9280C037BF94}" srcOrd="0" destOrd="0" presId="urn:microsoft.com/office/officeart/2005/8/layout/orgChart1"/>
-    <dgm:cxn modelId="{F1D15DB8-845D-4FAB-A4DE-53959F7A7BBA}" type="presOf" srcId="{CEBCA1F0-C6B6-4105-923D-E21A0E4F6A27}" destId="{061822CA-CE3B-471B-AF40-0C236D9F9803}" srcOrd="0" destOrd="0" presId="urn:microsoft.com/office/officeart/2005/8/layout/orgChart1"/>
-    <dgm:cxn modelId="{4E2709C2-677F-415D-88A1-C88F7FA25FB5}" type="presOf" srcId="{6568FC64-ADAB-41BA-84E9-D7EBA251BB1F}" destId="{2EEFBE99-0A80-4AA5-9551-0235D06408F1}" srcOrd="0" destOrd="0" presId="urn:microsoft.com/office/officeart/2005/8/layout/orgChart1"/>
-    <dgm:cxn modelId="{F37A6B45-8ABF-4415-9346-B153627CC33C}" srcId="{2E1D297D-11D5-447C-9DCE-27F90A5A5498}" destId="{25415EA0-7000-47E8-8E16-4AA483A789F3}" srcOrd="0" destOrd="0" parTransId="{5B2351D6-FBF3-48B4-9101-2812459270C9}" sibTransId="{439BB5C9-1EBF-4BC1-B779-844A92FE4850}"/>
-    <dgm:cxn modelId="{F40ADBFF-6F3B-4C65-A693-C60DC682E43E}" type="presOf" srcId="{F34EE6CC-5C18-4E04-A233-927A1184B30C}" destId="{7BBF74F9-1073-4F21-B18F-ACA14935CC64}" srcOrd="1" destOrd="0" presId="urn:microsoft.com/office/officeart/2005/8/layout/orgChart1"/>
-    <dgm:cxn modelId="{DBE1BD26-8FB0-46F0-AF5E-B92637BFE63C}" type="presOf" srcId="{DED0A51C-19DC-4D50-B0DB-B2C522C3FA9A}" destId="{C7C3F422-73D1-40A9-BCE2-5A5DD995C99D}" srcOrd="0" destOrd="0" presId="urn:microsoft.com/office/officeart/2005/8/layout/orgChart1"/>
-    <dgm:cxn modelId="{ABEDE875-8835-4383-B803-742503559F68}" type="presOf" srcId="{2E1D297D-11D5-447C-9DCE-27F90A5A5498}" destId="{66E80ABA-8564-44BE-A2F2-0C23BFF9DAA0}" srcOrd="0" destOrd="0" presId="urn:microsoft.com/office/officeart/2005/8/layout/orgChart1"/>
-    <dgm:cxn modelId="{30928D8C-4F9F-4BB7-8AC8-3E3908256C99}" type="presOf" srcId="{1CC65FBC-A2F0-4D8E-B838-A3355B83FF9B}" destId="{0528B78E-4CF9-476D-8D0B-40A284B2FF3A}" srcOrd="0" destOrd="0" presId="urn:microsoft.com/office/officeart/2005/8/layout/orgChart1"/>
-    <dgm:cxn modelId="{479E0676-C114-4297-99CC-C019F1388F07}" type="presOf" srcId="{D8567D2C-6DE1-4969-BF59-9F0B4111ED95}" destId="{E1125011-3DDD-4677-BAED-E47FEC5498A3}" srcOrd="0" destOrd="0" presId="urn:microsoft.com/office/officeart/2005/8/layout/orgChart1"/>
-    <dgm:cxn modelId="{870D5E25-AC51-40BD-BF89-6D8754D20506}" srcId="{CEBCA1F0-C6B6-4105-923D-E21A0E4F6A27}" destId="{13EBDE9F-2A38-4E46-BE84-B8F520ACC851}" srcOrd="2" destOrd="0" parTransId="{DED0A51C-19DC-4D50-B0DB-B2C522C3FA9A}" sibTransId="{33B65D82-0120-4254-B1C1-4F76D3703520}"/>
-    <dgm:cxn modelId="{9CAAC4EB-50E4-4031-9A82-18412BA545B8}" type="presOf" srcId="{48150E14-19FB-4210-9872-54BF93785174}" destId="{7D623615-4F3E-4540-A06F-61B6B0DE5CE8}" srcOrd="0" destOrd="0" presId="urn:microsoft.com/office/officeart/2005/8/layout/orgChart1"/>
-    <dgm:cxn modelId="{AE2BD3FF-3BE9-4D7C-AC7E-76B4E43B2DFD}" srcId="{F34EE6CC-5C18-4E04-A233-927A1184B30C}" destId="{48150E14-19FB-4210-9872-54BF93785174}" srcOrd="0" destOrd="0" parTransId="{C9E90C1F-13C6-48AB-A14C-64EEE33D6767}" sibTransId="{74173D22-9E62-4312-9ECF-85AD89C5CB91}"/>
-    <dgm:cxn modelId="{997F62A6-D804-402A-B325-C6111523571A}" type="presOf" srcId="{77B55DD8-B333-4EC8-A0FD-D36CFDDDEB63}" destId="{414A21B5-CCD2-49FD-96B8-D5991C9A4B8F}" srcOrd="0" destOrd="0" presId="urn:microsoft.com/office/officeart/2005/8/layout/orgChart1"/>
-    <dgm:cxn modelId="{5D35F109-474F-4F83-ABB0-2A0675C2F754}" type="presOf" srcId="{9ACD12B5-BC1E-4285-AA83-933C79D7819D}" destId="{BC991239-A8B2-4DA1-A642-09545D51BD61}" srcOrd="1" destOrd="0" presId="urn:microsoft.com/office/officeart/2005/8/layout/orgChart1"/>
-    <dgm:cxn modelId="{D8D68AE1-AF9A-4BBB-92A2-240F1AC1FA30}" type="presOf" srcId="{EA6FF3BA-DBA9-4BDC-820C-E20E1C0C4979}" destId="{4A6EC84E-63A9-4121-B658-5ED9313222A5}" srcOrd="0" destOrd="0" presId="urn:microsoft.com/office/officeart/2005/8/layout/orgChart1"/>
-    <dgm:cxn modelId="{B37D2117-7281-4244-B032-6C5AC5D5EBD6}" type="presOf" srcId="{CEBCA1F0-C6B6-4105-923D-E21A0E4F6A27}" destId="{6258B1EE-E9A7-4162-9FF5-6ED0B74F12E8}" srcOrd="1" destOrd="0" presId="urn:microsoft.com/office/officeart/2005/8/layout/orgChart1"/>
-    <dgm:cxn modelId="{14F87E97-6D0E-4991-8475-07BC4D642EF9}" srcId="{CEBCA1F0-C6B6-4105-923D-E21A0E4F6A27}" destId="{626C5B9F-15B9-41EF-A488-F33FF4B0ED9E}" srcOrd="0" destOrd="0" parTransId="{860EE125-F971-4E65-93FA-927B49A98555}" sibTransId="{FDD36003-358F-4719-B48D-88297C3758C0}"/>
-    <dgm:cxn modelId="{7A282AE9-2A87-425E-A027-6CB5CAC9F45A}" type="presOf" srcId="{2E54EA9C-A2A7-4C81-8197-B7E7F7C4979C}" destId="{C9581B99-8A9B-4753-AE87-59710968D498}" srcOrd="1" destOrd="0" presId="urn:microsoft.com/office/officeart/2005/8/layout/orgChart1"/>
-    <dgm:cxn modelId="{06CBBBCB-BB35-45E0-88ED-7E88F43D1043}" type="presOf" srcId="{25415EA0-7000-47E8-8E16-4AA483A789F3}" destId="{F525651F-4FA4-4E0B-BFFE-6D3643AC67DD}" srcOrd="1" destOrd="0" presId="urn:microsoft.com/office/officeart/2005/8/layout/orgChart1"/>
+    <dgm:cxn modelId="{0CC6C0D4-5E66-46CF-9837-3849E83618A6}" type="presOf" srcId="{626C5B9F-15B9-41EF-A488-F33FF4B0ED9E}" destId="{AB2F0C0E-BD76-4287-AD28-9280C037BF94}" srcOrd="0" destOrd="0" presId="urn:microsoft.com/office/officeart/2005/8/layout/orgChart1"/>
+    <dgm:cxn modelId="{68F50B10-0274-48C9-BD44-8A6DBAE518F9}" type="presOf" srcId="{6568FC64-ADAB-41BA-84E9-D7EBA251BB1F}" destId="{2EEFBE99-0A80-4AA5-9551-0235D06408F1}" srcOrd="0" destOrd="0" presId="urn:microsoft.com/office/officeart/2005/8/layout/orgChart1"/>
+    <dgm:cxn modelId="{18362E1F-E693-4305-90FC-0A3D806D1C53}" type="presOf" srcId="{13EBDE9F-2A38-4E46-BE84-B8F520ACC851}" destId="{048032EA-9A14-4103-B931-E8D67C856E65}" srcOrd="1" destOrd="0" presId="urn:microsoft.com/office/officeart/2005/8/layout/orgChart1"/>
+    <dgm:cxn modelId="{86140BBD-5095-47D8-8F98-0C83B4ECCE76}" type="presOf" srcId="{9D44C3C4-3735-4401-ADA6-024E7D790863}" destId="{C9F2ED98-CDCD-4A14-A11D-1815C507CCE2}" srcOrd="1" destOrd="0" presId="urn:microsoft.com/office/officeart/2005/8/layout/orgChart1"/>
+    <dgm:cxn modelId="{4494B7CE-1248-4F5D-AFB9-D32462CFF3F5}" type="presOf" srcId="{25415EA0-7000-47E8-8E16-4AA483A789F3}" destId="{73FF1F45-9B97-4E04-B464-7AED2F170396}" srcOrd="0" destOrd="0" presId="urn:microsoft.com/office/officeart/2005/8/layout/orgChart1"/>
+    <dgm:cxn modelId="{1E8B1952-33C4-49D4-95F3-F71F2C646658}" type="presOf" srcId="{C9E90C1F-13C6-48AB-A14C-64EEE33D6767}" destId="{921BAA3A-5C60-49C6-B966-75A2EE3BECE2}" srcOrd="0" destOrd="0" presId="urn:microsoft.com/office/officeart/2005/8/layout/orgChart1"/>
+    <dgm:cxn modelId="{6B4AC044-94BE-4849-BC68-2E412C1D07A6}" type="presOf" srcId="{18FEC0F9-8331-4CA9-907C-F33A60D7915E}" destId="{256AFA33-60D8-4A80-9BDD-DC523760191E}" srcOrd="0" destOrd="0" presId="urn:microsoft.com/office/officeart/2005/8/layout/orgChart1"/>
+    <dgm:cxn modelId="{FE2BF05C-49A3-4974-BC79-4D1DFEA1CD6F}" type="presOf" srcId="{BB271BD1-6045-4789-AAE1-143828B839A6}" destId="{79DEB96F-B208-4BB8-A08F-6E6B742914E4}" srcOrd="1" destOrd="0" presId="urn:microsoft.com/office/officeart/2005/8/layout/orgChart1"/>
+    <dgm:cxn modelId="{A00C0B85-7441-463E-9F61-A81E4EE2B9A2}" type="presOf" srcId="{178C5854-116D-4B4C-8A55-CA77092E307E}" destId="{A5AFDE73-1B4A-4B36-AE9B-A4D24B66AA62}" srcOrd="0" destOrd="0" presId="urn:microsoft.com/office/officeart/2005/8/layout/orgChart1"/>
+    <dgm:cxn modelId="{A7588A02-ED42-4FDB-8442-B5EBE0E7CD9B}" type="presOf" srcId="{827512C6-E6AF-4C4B-A8EF-5313A49E2E19}" destId="{55DDD4F0-DD03-473A-B96C-527A09496F86}" srcOrd="1" destOrd="0" presId="urn:microsoft.com/office/officeart/2005/8/layout/orgChart1"/>
+    <dgm:cxn modelId="{FB1AB726-3A70-42B9-8EF8-856B5585FE3C}" type="presOf" srcId="{D8567D2C-6DE1-4969-BF59-9F0B4111ED95}" destId="{E1125011-3DDD-4677-BAED-E47FEC5498A3}" srcOrd="0" destOrd="0" presId="urn:microsoft.com/office/officeart/2005/8/layout/orgChart1"/>
+    <dgm:cxn modelId="{AA0C132A-1DAD-4469-9E73-B9D9E6AA0728}" type="presOf" srcId="{5B2351D6-FBF3-48B4-9101-2812459270C9}" destId="{D47C97F3-6850-4087-92B7-93A7657B2E64}" srcOrd="0" destOrd="0" presId="urn:microsoft.com/office/officeart/2005/8/layout/orgChart1"/>
+    <dgm:cxn modelId="{CEE05460-CD43-4DB5-856B-6AC249AD3C02}" type="presOf" srcId="{77B55DD8-B333-4EC8-A0FD-D36CFDDDEB63}" destId="{51CB4FB5-70BE-414F-8D55-5F54060D8C51}" srcOrd="1" destOrd="0" presId="urn:microsoft.com/office/officeart/2005/8/layout/orgChart1"/>
+    <dgm:cxn modelId="{AAE57401-850C-4A23-89BB-9053FB5C6B41}" type="presOf" srcId="{2E54EA9C-A2A7-4C81-8197-B7E7F7C4979C}" destId="{2E94ACEA-1E9E-4C18-A2FE-3048121F8C2A}" srcOrd="0" destOrd="0" presId="urn:microsoft.com/office/officeart/2005/8/layout/orgChart1"/>
     <dgm:cxn modelId="{E55075F0-C5F3-4C64-BC3F-B07F801A5E95}" srcId="{CEBCA1F0-C6B6-4105-923D-E21A0E4F6A27}" destId="{2E54EA9C-A2A7-4C81-8197-B7E7F7C4979C}" srcOrd="1" destOrd="0" parTransId="{84BE8255-EE4B-42FD-87B5-DE70D10DD05B}" sibTransId="{3A53FC58-8127-482B-BBBC-FD3F7EB55006}"/>
     <dgm:cxn modelId="{2B5E892B-75C1-4E69-A2D2-7B535D4BA983}" srcId="{2E1D297D-11D5-447C-9DCE-27F90A5A5498}" destId="{9ACD12B5-BC1E-4285-AA83-933C79D7819D}" srcOrd="1" destOrd="0" parTransId="{EA6FF3BA-DBA9-4BDC-820C-E20E1C0C4979}" sibTransId="{926CC5A1-7CD4-403D-A1DF-18EBA09C1AF6}"/>
-    <dgm:cxn modelId="{BC5D5DF9-F11E-413D-A1F5-110D0FE42C7E}" type="presParOf" srcId="{256AFA33-60D8-4A80-9BDD-DC523760191E}" destId="{D7BD82D7-8003-4F15-B629-F8B2C917BD11}" srcOrd="0" destOrd="0" presId="urn:microsoft.com/office/officeart/2005/8/layout/orgChart1"/>
-    <dgm:cxn modelId="{AE4156AE-4098-4DF9-BA31-FA75C6F27693}" type="presParOf" srcId="{D7BD82D7-8003-4F15-B629-F8B2C917BD11}" destId="{98DB040D-BD9B-4975-9D3F-EECBA76A0AE0}" srcOrd="0" destOrd="0" presId="urn:microsoft.com/office/officeart/2005/8/layout/orgChart1"/>
-    <dgm:cxn modelId="{9C038620-DCB0-4523-91CF-DE794DC69DCA}" type="presParOf" srcId="{98DB040D-BD9B-4975-9D3F-EECBA76A0AE0}" destId="{061822CA-CE3B-471B-AF40-0C236D9F9803}" srcOrd="0" destOrd="0" presId="urn:microsoft.com/office/officeart/2005/8/layout/orgChart1"/>
-    <dgm:cxn modelId="{C2EE0784-328B-4B8C-91F4-E7FEAAD68FEC}" type="presParOf" srcId="{98DB040D-BD9B-4975-9D3F-EECBA76A0AE0}" destId="{6258B1EE-E9A7-4162-9FF5-6ED0B74F12E8}" srcOrd="1" destOrd="0" presId="urn:microsoft.com/office/officeart/2005/8/layout/orgChart1"/>
-    <dgm:cxn modelId="{B02F2451-63D0-4563-AF21-EB091E6193E7}" type="presParOf" srcId="{D7BD82D7-8003-4F15-B629-F8B2C917BD11}" destId="{3AC942C2-65AF-40A8-BBA0-D34BDE7D2F20}" srcOrd="1" destOrd="0" presId="urn:microsoft.com/office/officeart/2005/8/layout/orgChart1"/>
-    <dgm:cxn modelId="{A5CFA319-82EF-42C3-8A1D-F3EF78BB9054}" type="presParOf" srcId="{3AC942C2-65AF-40A8-BBA0-D34BDE7D2F20}" destId="{B1B01582-3621-493A-A8AF-D05008BB4466}" srcOrd="0" destOrd="0" presId="urn:microsoft.com/office/officeart/2005/8/layout/orgChart1"/>
-    <dgm:cxn modelId="{7B853019-C2C6-4CB6-9E0B-36A21AA750B6}" type="presParOf" srcId="{3AC942C2-65AF-40A8-BBA0-D34BDE7D2F20}" destId="{9CE618CC-64FE-4A30-9D2C-3FC65603CBC1}" srcOrd="1" destOrd="0" presId="urn:microsoft.com/office/officeart/2005/8/layout/orgChart1"/>
-    <dgm:cxn modelId="{A6AB57DF-6AD1-4C07-8219-73E68C425853}" type="presParOf" srcId="{9CE618CC-64FE-4A30-9D2C-3FC65603CBC1}" destId="{9478B3A3-E996-430E-BEE9-8867D10BF1FB}" srcOrd="0" destOrd="0" presId="urn:microsoft.com/office/officeart/2005/8/layout/orgChart1"/>
-    <dgm:cxn modelId="{941C2A93-9650-4218-B97F-652BA61445F5}" type="presParOf" srcId="{9478B3A3-E996-430E-BEE9-8867D10BF1FB}" destId="{2E94ACEA-1E9E-4C18-A2FE-3048121F8C2A}" srcOrd="0" destOrd="0" presId="urn:microsoft.com/office/officeart/2005/8/layout/orgChart1"/>
-    <dgm:cxn modelId="{9D9BBB77-5621-475F-ACBF-F7E7A43A890F}" type="presParOf" srcId="{9478B3A3-E996-430E-BEE9-8867D10BF1FB}" destId="{C9581B99-8A9B-4753-AE87-59710968D498}" srcOrd="1" destOrd="0" presId="urn:microsoft.com/office/officeart/2005/8/layout/orgChart1"/>
-    <dgm:cxn modelId="{BF6D7EF6-3E2B-4806-99DE-3DB7A9A6C6AD}" type="presParOf" srcId="{9CE618CC-64FE-4A30-9D2C-3FC65603CBC1}" destId="{3B1E44C5-5D09-4EB0-959A-6880DDAEFD97}" srcOrd="1" destOrd="0" presId="urn:microsoft.com/office/officeart/2005/8/layout/orgChart1"/>
-    <dgm:cxn modelId="{43346C53-9167-4FD0-AB7B-00CE12CEC8E4}" type="presParOf" srcId="{9CE618CC-64FE-4A30-9D2C-3FC65603CBC1}" destId="{C36EFC77-842C-426F-8810-06A516238010}" srcOrd="2" destOrd="0" presId="urn:microsoft.com/office/officeart/2005/8/layout/orgChart1"/>
-    <dgm:cxn modelId="{9166C512-EE37-4C25-BA4A-49167652F444}" type="presParOf" srcId="{3AC942C2-65AF-40A8-BBA0-D34BDE7D2F20}" destId="{C7C3F422-73D1-40A9-BCE2-5A5DD995C99D}" srcOrd="2" destOrd="0" presId="urn:microsoft.com/office/officeart/2005/8/layout/orgChart1"/>
-    <dgm:cxn modelId="{B5E19A1F-D3FD-4518-85A7-81B476751EC4}" type="presParOf" srcId="{3AC942C2-65AF-40A8-BBA0-D34BDE7D2F20}" destId="{1B11BBD6-52BB-445A-B541-BD099B12CE45}" srcOrd="3" destOrd="0" presId="urn:microsoft.com/office/officeart/2005/8/layout/orgChart1"/>
-    <dgm:cxn modelId="{B34DC26C-B772-4037-93E8-BAD0098E4431}" type="presParOf" srcId="{1B11BBD6-52BB-445A-B541-BD099B12CE45}" destId="{BAA1FCD4-CD10-4D49-9011-2F98588CF29D}" srcOrd="0" destOrd="0" presId="urn:microsoft.com/office/officeart/2005/8/layout/orgChart1"/>
-    <dgm:cxn modelId="{18C12375-CD7F-4B2C-9CC7-E3B5179466E0}" type="presParOf" srcId="{BAA1FCD4-CD10-4D49-9011-2F98588CF29D}" destId="{9369DE23-CC34-4BFF-8BD2-8FF8B323CBB5}" srcOrd="0" destOrd="0" presId="urn:microsoft.com/office/officeart/2005/8/layout/orgChart1"/>
-    <dgm:cxn modelId="{906A15DF-A820-4868-AFB8-5169CFD2D20E}" type="presParOf" srcId="{BAA1FCD4-CD10-4D49-9011-2F98588CF29D}" destId="{048032EA-9A14-4103-B931-E8D67C856E65}" srcOrd="1" destOrd="0" presId="urn:microsoft.com/office/officeart/2005/8/layout/orgChart1"/>
-    <dgm:cxn modelId="{5B690C25-F850-46D5-9E57-FDF7C343E8F9}" type="presParOf" srcId="{1B11BBD6-52BB-445A-B541-BD099B12CE45}" destId="{F514BDFB-A0D5-4ACF-B68F-04F85A0A3CED}" srcOrd="1" destOrd="0" presId="urn:microsoft.com/office/officeart/2005/8/layout/orgChart1"/>
-    <dgm:cxn modelId="{5244CBB8-9C00-4E78-B199-C2FC268AAC8E}" type="presParOf" srcId="{F514BDFB-A0D5-4ACF-B68F-04F85A0A3CED}" destId="{8C656A22-55CE-4B3B-A855-CFE6FE3748AD}" srcOrd="0" destOrd="0" presId="urn:microsoft.com/office/officeart/2005/8/layout/orgChart1"/>
-    <dgm:cxn modelId="{1B607C1B-60BD-4F7E-A322-80EFDCEA2CA5}" type="presParOf" srcId="{F514BDFB-A0D5-4ACF-B68F-04F85A0A3CED}" destId="{7CA14A15-3D7E-4030-9233-7A6B7882845C}" srcOrd="1" destOrd="0" presId="urn:microsoft.com/office/officeart/2005/8/layout/orgChart1"/>
-    <dgm:cxn modelId="{AA986047-78DC-4F76-9F7E-ACDC4F741D2E}" type="presParOf" srcId="{7CA14A15-3D7E-4030-9233-7A6B7882845C}" destId="{7021B7C3-42D9-493E-8CDF-A1699C05D850}" srcOrd="0" destOrd="0" presId="urn:microsoft.com/office/officeart/2005/8/layout/orgChart1"/>
-    <dgm:cxn modelId="{10CA7614-7283-41C5-BD15-8E5D470D16A5}" type="presParOf" srcId="{7021B7C3-42D9-493E-8CDF-A1699C05D850}" destId="{4EEDF7B9-A59B-4A0A-9D0E-4EFB17B7F340}" srcOrd="0" destOrd="0" presId="urn:microsoft.com/office/officeart/2005/8/layout/orgChart1"/>
-    <dgm:cxn modelId="{AC2EE45C-751C-4094-AA63-37B24CA7243E}" type="presParOf" srcId="{7021B7C3-42D9-493E-8CDF-A1699C05D850}" destId="{832F9CB6-113B-428B-837D-DA8F3A3472DD}" srcOrd="1" destOrd="0" presId="urn:microsoft.com/office/officeart/2005/8/layout/orgChart1"/>
-    <dgm:cxn modelId="{CF7BF146-84E2-4A7F-9299-0A22FD038FA3}" type="presParOf" srcId="{7CA14A15-3D7E-4030-9233-7A6B7882845C}" destId="{6FE7DFCB-7A44-46B4-B8D0-93FF6F87BD4E}" srcOrd="1" destOrd="0" presId="urn:microsoft.com/office/officeart/2005/8/layout/orgChart1"/>
-    <dgm:cxn modelId="{B955B22D-A28D-4040-BB7D-938A19A3367F}" type="presParOf" srcId="{7CA14A15-3D7E-4030-9233-7A6B7882845C}" destId="{C28D9711-4821-41A2-A330-9744F89C3CD0}" srcOrd="2" destOrd="0" presId="urn:microsoft.com/office/officeart/2005/8/layout/orgChart1"/>
-    <dgm:cxn modelId="{E8A4ECCC-521C-42DD-94F6-4A677339BC0E}" type="presParOf" srcId="{1B11BBD6-52BB-445A-B541-BD099B12CE45}" destId="{C05D3A35-AD45-46D1-9593-3FA156EEFB23}" srcOrd="2" destOrd="0" presId="urn:microsoft.com/office/officeart/2005/8/layout/orgChart1"/>
-    <dgm:cxn modelId="{97A1A7D8-14C6-4C69-ADCD-EFDB0D8BA23B}" type="presParOf" srcId="{3AC942C2-65AF-40A8-BBA0-D34BDE7D2F20}" destId="{6DBD2E0E-A355-4CA8-A6F4-EB248E0D7F9A}" srcOrd="4" destOrd="0" presId="urn:microsoft.com/office/officeart/2005/8/layout/orgChart1"/>
-    <dgm:cxn modelId="{F70874CC-A29E-4208-9709-2A68A48A95C0}" type="presParOf" srcId="{3AC942C2-65AF-40A8-BBA0-D34BDE7D2F20}" destId="{5928D0B4-19AA-4C81-A052-9E82A282CCA5}" srcOrd="5" destOrd="0" presId="urn:microsoft.com/office/officeart/2005/8/layout/orgChart1"/>
-    <dgm:cxn modelId="{90EB41F4-EB07-4441-8297-182A5431BD8B}" type="presParOf" srcId="{5928D0B4-19AA-4C81-A052-9E82A282CCA5}" destId="{732BC887-173C-4220-8F0B-46CF0D4B2C08}" srcOrd="0" destOrd="0" presId="urn:microsoft.com/office/officeart/2005/8/layout/orgChart1"/>
-    <dgm:cxn modelId="{ECA2CDC2-2870-4367-86F6-9C522EB71C23}" type="presParOf" srcId="{732BC887-173C-4220-8F0B-46CF0D4B2C08}" destId="{A5AFDE73-1B4A-4B36-AE9B-A4D24B66AA62}" srcOrd="0" destOrd="0" presId="urn:microsoft.com/office/officeart/2005/8/layout/orgChart1"/>
-    <dgm:cxn modelId="{6CEA1CE4-DF02-4A71-A573-B88AAC9FF4B6}" type="presParOf" srcId="{732BC887-173C-4220-8F0B-46CF0D4B2C08}" destId="{094C9F84-CF0D-4C4A-9E9A-9D46100FBABC}" srcOrd="1" destOrd="0" presId="urn:microsoft.com/office/officeart/2005/8/layout/orgChart1"/>
-    <dgm:cxn modelId="{B016B47A-9D37-44D8-9B6C-5F194526E72F}" type="presParOf" srcId="{5928D0B4-19AA-4C81-A052-9E82A282CCA5}" destId="{254D65B1-8384-4B23-B603-57EB6F14E6B5}" srcOrd="1" destOrd="0" presId="urn:microsoft.com/office/officeart/2005/8/layout/orgChart1"/>
-    <dgm:cxn modelId="{1B334F08-9E3E-4E4F-948A-B8BC667B861A}" type="presParOf" srcId="{254D65B1-8384-4B23-B603-57EB6F14E6B5}" destId="{61EA02CA-4F96-4DC1-A13A-D5AA05428FCB}" srcOrd="0" destOrd="0" presId="urn:microsoft.com/office/officeart/2005/8/layout/orgChart1"/>
-    <dgm:cxn modelId="{2EAC54C9-A948-4D51-A2A9-2B71D7F6950A}" type="presParOf" srcId="{254D65B1-8384-4B23-B603-57EB6F14E6B5}" destId="{225E65CC-ACCA-48E4-9534-9466D5600AEC}" srcOrd="1" destOrd="0" presId="urn:microsoft.com/office/officeart/2005/8/layout/orgChart1"/>
-    <dgm:cxn modelId="{DA6F49E7-8804-4C78-838F-D586780C6302}" type="presParOf" srcId="{225E65CC-ACCA-48E4-9534-9466D5600AEC}" destId="{56D928B4-ADFA-4867-BCCC-F6FB988AEABA}" srcOrd="0" destOrd="0" presId="urn:microsoft.com/office/officeart/2005/8/layout/orgChart1"/>
-    <dgm:cxn modelId="{429FD6F9-3E19-405A-A71A-916FEEBA0A30}" type="presParOf" srcId="{56D928B4-ADFA-4867-BCCC-F6FB988AEABA}" destId="{24FD8254-6B9E-4F9B-98AF-093C3D7B11A5}" srcOrd="0" destOrd="0" presId="urn:microsoft.com/office/officeart/2005/8/layout/orgChart1"/>
-    <dgm:cxn modelId="{08A19B02-F32B-403F-98E5-8FCC8CF6D155}" type="presParOf" srcId="{56D928B4-ADFA-4867-BCCC-F6FB988AEABA}" destId="{7BBF74F9-1073-4F21-B18F-ACA14935CC64}" srcOrd="1" destOrd="0" presId="urn:microsoft.com/office/officeart/2005/8/layout/orgChart1"/>
-    <dgm:cxn modelId="{B04C1DE7-5625-4CEF-BDF6-8437D0CD3845}" type="presParOf" srcId="{225E65CC-ACCA-48E4-9534-9466D5600AEC}" destId="{66199848-69B5-4E1B-9A04-284C5B60D9A5}" srcOrd="1" destOrd="0" presId="urn:microsoft.com/office/officeart/2005/8/layout/orgChart1"/>
-    <dgm:cxn modelId="{9BF4BDCA-7D25-47E9-AB52-04181CC4FACD}" type="presParOf" srcId="{66199848-69B5-4E1B-9A04-284C5B60D9A5}" destId="{921BAA3A-5C60-49C6-B966-75A2EE3BECE2}" srcOrd="0" destOrd="0" presId="urn:microsoft.com/office/officeart/2005/8/layout/orgChart1"/>
-    <dgm:cxn modelId="{6EA5A8C3-2F96-485F-91A3-FC03690ABD1F}" type="presParOf" srcId="{66199848-69B5-4E1B-9A04-284C5B60D9A5}" destId="{618ED620-D277-4B0B-9A88-987F4E9DADC1}" srcOrd="1" destOrd="0" presId="urn:microsoft.com/office/officeart/2005/8/layout/orgChart1"/>
-    <dgm:cxn modelId="{8B8F9BC5-AA6F-447D-AD4C-8D7F04FB2144}" type="presParOf" srcId="{618ED620-D277-4B0B-9A88-987F4E9DADC1}" destId="{955ADC23-E90D-41EC-920C-565BB437BB38}" srcOrd="0" destOrd="0" presId="urn:microsoft.com/office/officeart/2005/8/layout/orgChart1"/>
-    <dgm:cxn modelId="{429FFA96-539B-4E11-94FE-CF3B0EBB47BF}" type="presParOf" srcId="{955ADC23-E90D-41EC-920C-565BB437BB38}" destId="{7D623615-4F3E-4540-A06F-61B6B0DE5CE8}" srcOrd="0" destOrd="0" presId="urn:microsoft.com/office/officeart/2005/8/layout/orgChart1"/>
-    <dgm:cxn modelId="{4DA63D32-9E89-4024-8911-92BD6432E44C}" type="presParOf" srcId="{955ADC23-E90D-41EC-920C-565BB437BB38}" destId="{3D5DCA1B-98AB-4D30-8004-BB69D00C2763}" srcOrd="1" destOrd="0" presId="urn:microsoft.com/office/officeart/2005/8/layout/orgChart1"/>
-    <dgm:cxn modelId="{A1CF2525-D6F4-4082-B8A2-23A411D0DD55}" type="presParOf" srcId="{618ED620-D277-4B0B-9A88-987F4E9DADC1}" destId="{3A3DB4B6-0E79-4D51-9D63-E6E5E0A15416}" srcOrd="1" destOrd="0" presId="urn:microsoft.com/office/officeart/2005/8/layout/orgChart1"/>
-    <dgm:cxn modelId="{A2106B42-4C35-48A7-922A-9E00E1B393F1}" type="presParOf" srcId="{618ED620-D277-4B0B-9A88-987F4E9DADC1}" destId="{F430C842-34C7-438A-B073-4CCCF98330BC}" srcOrd="2" destOrd="0" presId="urn:microsoft.com/office/officeart/2005/8/layout/orgChart1"/>
-    <dgm:cxn modelId="{DD7E92D8-3512-43EB-A35F-70DB287EBA72}" type="presParOf" srcId="{66199848-69B5-4E1B-9A04-284C5B60D9A5}" destId="{E1125011-3DDD-4677-BAED-E47FEC5498A3}" srcOrd="2" destOrd="0" presId="urn:microsoft.com/office/officeart/2005/8/layout/orgChart1"/>
-    <dgm:cxn modelId="{61A0F007-6B13-4131-B067-C64C289E4AE7}" type="presParOf" srcId="{66199848-69B5-4E1B-9A04-284C5B60D9A5}" destId="{55D0D8E1-7A9E-458F-8935-317CB33706E2}" srcOrd="3" destOrd="0" presId="urn:microsoft.com/office/officeart/2005/8/layout/orgChart1"/>
-    <dgm:cxn modelId="{4AD356D7-8D9A-4725-B53B-0609CB0CB4A5}" type="presParOf" srcId="{55D0D8E1-7A9E-458F-8935-317CB33706E2}" destId="{AE820465-E852-4887-8C02-9241847F2954}" srcOrd="0" destOrd="0" presId="urn:microsoft.com/office/officeart/2005/8/layout/orgChart1"/>
-    <dgm:cxn modelId="{B23215AA-308C-41F7-B2F4-1D0EF3F67080}" type="presParOf" srcId="{AE820465-E852-4887-8C02-9241847F2954}" destId="{6DD2E6AA-3DC8-403E-AA15-9E0821691EAA}" srcOrd="0" destOrd="0" presId="urn:microsoft.com/office/officeart/2005/8/layout/orgChart1"/>
-    <dgm:cxn modelId="{82E05404-3B1D-4AC4-8596-5AE1835B82F2}" type="presParOf" srcId="{AE820465-E852-4887-8C02-9241847F2954}" destId="{C9F2ED98-CDCD-4A14-A11D-1815C507CCE2}" srcOrd="1" destOrd="0" presId="urn:microsoft.com/office/officeart/2005/8/layout/orgChart1"/>
-    <dgm:cxn modelId="{11F33059-2276-487A-9138-5B1EC64619CD}" type="presParOf" srcId="{55D0D8E1-7A9E-458F-8935-317CB33706E2}" destId="{D02B5A97-4F46-4F57-99E0-A6F944575194}" srcOrd="1" destOrd="0" presId="urn:microsoft.com/office/officeart/2005/8/layout/orgChart1"/>
-    <dgm:cxn modelId="{DD4C0AC9-B2D6-400A-9695-ECE193EDACE1}" type="presParOf" srcId="{55D0D8E1-7A9E-458F-8935-317CB33706E2}" destId="{1E40B82E-D085-4447-B02C-E101BEEA459F}" srcOrd="2" destOrd="0" presId="urn:microsoft.com/office/officeart/2005/8/layout/orgChart1"/>
-    <dgm:cxn modelId="{4ABD372A-1FE9-4750-B53B-C9A6271C9470}" type="presParOf" srcId="{225E65CC-ACCA-48E4-9534-9466D5600AEC}" destId="{C5D9206F-4E1E-4C53-A4E0-41256BE3115D}" srcOrd="2" destOrd="0" presId="urn:microsoft.com/office/officeart/2005/8/layout/orgChart1"/>
-    <dgm:cxn modelId="{94730F3A-B95D-41BB-B9CD-1EC3E06D517F}" type="presParOf" srcId="{5928D0B4-19AA-4C81-A052-9E82A282CCA5}" destId="{7AE906FC-0A55-42C5-B7A9-399B4F535DEF}" srcOrd="2" destOrd="0" presId="urn:microsoft.com/office/officeart/2005/8/layout/orgChart1"/>
-    <dgm:cxn modelId="{71DD9BAC-675B-4EC9-9BCE-F95BF612E3EB}" type="presParOf" srcId="{3AC942C2-65AF-40A8-BBA0-D34BDE7D2F20}" destId="{DAD9553B-93FF-48DF-9BB6-3A02CBF5F814}" srcOrd="6" destOrd="0" presId="urn:microsoft.com/office/officeart/2005/8/layout/orgChart1"/>
-    <dgm:cxn modelId="{5E5C0D64-B0C4-4853-89DD-D673AFE655F9}" type="presParOf" srcId="{3AC942C2-65AF-40A8-BBA0-D34BDE7D2F20}" destId="{F35B0877-40B8-411A-884D-5580F6C86281}" srcOrd="7" destOrd="0" presId="urn:microsoft.com/office/officeart/2005/8/layout/orgChart1"/>
-    <dgm:cxn modelId="{53D9A1B6-1678-4F89-9D14-8FDE0EC8BE6A}" type="presParOf" srcId="{F35B0877-40B8-411A-884D-5580F6C86281}" destId="{859A8650-9DCC-4F98-BA50-4A4521D9497D}" srcOrd="0" destOrd="0" presId="urn:microsoft.com/office/officeart/2005/8/layout/orgChart1"/>
-    <dgm:cxn modelId="{F2A1251D-BB52-48FA-AECC-39900FD2137C}" type="presParOf" srcId="{859A8650-9DCC-4F98-BA50-4A4521D9497D}" destId="{66E80ABA-8564-44BE-A2F2-0C23BFF9DAA0}" srcOrd="0" destOrd="0" presId="urn:microsoft.com/office/officeart/2005/8/layout/orgChart1"/>
-    <dgm:cxn modelId="{042A77F1-106C-492F-8595-D6DB78772861}" type="presParOf" srcId="{859A8650-9DCC-4F98-BA50-4A4521D9497D}" destId="{E95630C4-4AD4-404E-9BC4-A84BBB15ECBA}" srcOrd="1" destOrd="0" presId="urn:microsoft.com/office/officeart/2005/8/layout/orgChart1"/>
-    <dgm:cxn modelId="{803FECA9-A4C0-475D-9AD4-8A4368287BB1}" type="presParOf" srcId="{F35B0877-40B8-411A-884D-5580F6C86281}" destId="{7A5FF460-81F9-41A4-A884-951E75AFCDF5}" srcOrd="1" destOrd="0" presId="urn:microsoft.com/office/officeart/2005/8/layout/orgChart1"/>
-    <dgm:cxn modelId="{66B52C78-EF6D-419A-91BD-15BA4D14A562}" type="presParOf" srcId="{7A5FF460-81F9-41A4-A884-951E75AFCDF5}" destId="{D47C97F3-6850-4087-92B7-93A7657B2E64}" srcOrd="0" destOrd="0" presId="urn:microsoft.com/office/officeart/2005/8/layout/orgChart1"/>
-    <dgm:cxn modelId="{3ED2AF15-B554-4339-9FEB-587EF2692A09}" type="presParOf" srcId="{7A5FF460-81F9-41A4-A884-951E75AFCDF5}" destId="{071D1C48-ADDA-4D3C-9E3E-ACE0CD931BAE}" srcOrd="1" destOrd="0" presId="urn:microsoft.com/office/officeart/2005/8/layout/orgChart1"/>
-    <dgm:cxn modelId="{F70F1C45-4D2C-4E66-82B2-F7628D4B67F4}" type="presParOf" srcId="{071D1C48-ADDA-4D3C-9E3E-ACE0CD931BAE}" destId="{6D37FF92-6DB6-4B1E-AB4B-D3F323E675F8}" srcOrd="0" destOrd="0" presId="urn:microsoft.com/office/officeart/2005/8/layout/orgChart1"/>
-    <dgm:cxn modelId="{1ADDD313-B119-4749-AA98-86CD2C17CA97}" type="presParOf" srcId="{6D37FF92-6DB6-4B1E-AB4B-D3F323E675F8}" destId="{73FF1F45-9B97-4E04-B464-7AED2F170396}" srcOrd="0" destOrd="0" presId="urn:microsoft.com/office/officeart/2005/8/layout/orgChart1"/>
-    <dgm:cxn modelId="{0DF8C527-8D32-410C-87AF-2D5C2BD15C6B}" type="presParOf" srcId="{6D37FF92-6DB6-4B1E-AB4B-D3F323E675F8}" destId="{F525651F-4FA4-4E0B-BFFE-6D3643AC67DD}" srcOrd="1" destOrd="0" presId="urn:microsoft.com/office/officeart/2005/8/layout/orgChart1"/>
-    <dgm:cxn modelId="{3796E014-F9BA-49DC-A99C-190D5F0E04CE}" type="presParOf" srcId="{071D1C48-ADDA-4D3C-9E3E-ACE0CD931BAE}" destId="{93792943-B5D3-47EB-A980-64A5E6637017}" srcOrd="1" destOrd="0" presId="urn:microsoft.com/office/officeart/2005/8/layout/orgChart1"/>
-    <dgm:cxn modelId="{1C195FD0-6FD4-424E-946C-6ECDAE318A3C}" type="presParOf" srcId="{071D1C48-ADDA-4D3C-9E3E-ACE0CD931BAE}" destId="{E0D6C9B3-FC53-490D-9154-CBF4A75D2345}" srcOrd="2" destOrd="0" presId="urn:microsoft.com/office/officeart/2005/8/layout/orgChart1"/>
-    <dgm:cxn modelId="{805111BF-0EE7-4B08-8508-859FD415ADC8}" type="presParOf" srcId="{7A5FF460-81F9-41A4-A884-951E75AFCDF5}" destId="{4A6EC84E-63A9-4121-B658-5ED9313222A5}" srcOrd="2" destOrd="0" presId="urn:microsoft.com/office/officeart/2005/8/layout/orgChart1"/>
-    <dgm:cxn modelId="{210AEF21-67F9-43CE-B01C-7FECAEC1F13E}" type="presParOf" srcId="{7A5FF460-81F9-41A4-A884-951E75AFCDF5}" destId="{DB641F29-850F-46F1-8E1B-3BB67843AABC}" srcOrd="3" destOrd="0" presId="urn:microsoft.com/office/officeart/2005/8/layout/orgChart1"/>
-    <dgm:cxn modelId="{E750128D-7406-44FE-876B-E5564EA7C0FF}" type="presParOf" srcId="{DB641F29-850F-46F1-8E1B-3BB67843AABC}" destId="{F96CDFED-F13B-4116-9BC3-3661A30B1073}" srcOrd="0" destOrd="0" presId="urn:microsoft.com/office/officeart/2005/8/layout/orgChart1"/>
-    <dgm:cxn modelId="{149AB313-461F-4095-A51D-0644A5442282}" type="presParOf" srcId="{F96CDFED-F13B-4116-9BC3-3661A30B1073}" destId="{08E6DB5A-5F51-4243-A7C9-F29CC9527CE2}" srcOrd="0" destOrd="0" presId="urn:microsoft.com/office/officeart/2005/8/layout/orgChart1"/>
-    <dgm:cxn modelId="{0A5CB374-0ECE-4A9A-B553-9F7EE6FF5842}" type="presParOf" srcId="{F96CDFED-F13B-4116-9BC3-3661A30B1073}" destId="{BC991239-A8B2-4DA1-A642-09545D51BD61}" srcOrd="1" destOrd="0" presId="urn:microsoft.com/office/officeart/2005/8/layout/orgChart1"/>
-    <dgm:cxn modelId="{9EF2F71B-F08A-4657-9D4D-061FD8B936E5}" type="presParOf" srcId="{DB641F29-850F-46F1-8E1B-3BB67843AABC}" destId="{6764CDE0-BF39-47EB-8F63-557BD4AEB120}" srcOrd="1" destOrd="0" presId="urn:microsoft.com/office/officeart/2005/8/layout/orgChart1"/>
-    <dgm:cxn modelId="{4C6F8661-7DEA-474B-B95E-76E324075AEE}" type="presParOf" srcId="{DB641F29-850F-46F1-8E1B-3BB67843AABC}" destId="{46C989FD-9F94-4ED3-B08F-BFC13C59EA57}" srcOrd="2" destOrd="0" presId="urn:microsoft.com/office/officeart/2005/8/layout/orgChart1"/>
-    <dgm:cxn modelId="{BAF01C62-61F8-4843-9F14-5A42EC06EC63}" type="presParOf" srcId="{F35B0877-40B8-411A-884D-5580F6C86281}" destId="{3C6E4A0E-8E38-4A59-9AE4-A58D2C940B11}" srcOrd="2" destOrd="0" presId="urn:microsoft.com/office/officeart/2005/8/layout/orgChart1"/>
-    <dgm:cxn modelId="{669EAA85-DFCE-4FD7-B8A2-546B8F05651F}" type="presParOf" srcId="{3AC942C2-65AF-40A8-BBA0-D34BDE7D2F20}" destId="{AD3A2F42-8C44-4B76-9DD4-3E5C4FD0E324}" srcOrd="8" destOrd="0" presId="urn:microsoft.com/office/officeart/2005/8/layout/orgChart1"/>
-    <dgm:cxn modelId="{A7545FA2-3481-4E90-8559-B70F9D445D88}" type="presParOf" srcId="{3AC942C2-65AF-40A8-BBA0-D34BDE7D2F20}" destId="{A32CAB2E-2038-43A4-A79A-1CE69C65F1DF}" srcOrd="9" destOrd="0" presId="urn:microsoft.com/office/officeart/2005/8/layout/orgChart1"/>
-    <dgm:cxn modelId="{E8122A47-308D-4EFA-A3D5-899C8638A800}" type="presParOf" srcId="{A32CAB2E-2038-43A4-A79A-1CE69C65F1DF}" destId="{8E9D937D-4E44-4358-86D9-A04B024C26F3}" srcOrd="0" destOrd="0" presId="urn:microsoft.com/office/officeart/2005/8/layout/orgChart1"/>
-    <dgm:cxn modelId="{DEBBA51E-96D2-4008-8D93-C70A494845DC}" type="presParOf" srcId="{8E9D937D-4E44-4358-86D9-A04B024C26F3}" destId="{D538E0E0-D8AC-4D0F-A4F5-269F776232BE}" srcOrd="0" destOrd="0" presId="urn:microsoft.com/office/officeart/2005/8/layout/orgChart1"/>
-    <dgm:cxn modelId="{5C3F8456-F53E-4409-BD0E-803CEEEE9FAB}" type="presParOf" srcId="{8E9D937D-4E44-4358-86D9-A04B024C26F3}" destId="{55DDD4F0-DD03-473A-B96C-527A09496F86}" srcOrd="1" destOrd="0" presId="urn:microsoft.com/office/officeart/2005/8/layout/orgChart1"/>
-    <dgm:cxn modelId="{0ED03B8B-E3D4-4113-AAC9-4DD8D8AB3B8C}" type="presParOf" srcId="{A32CAB2E-2038-43A4-A79A-1CE69C65F1DF}" destId="{07DE0692-4B20-47BF-891E-59BF2EF884F7}" srcOrd="1" destOrd="0" presId="urn:microsoft.com/office/officeart/2005/8/layout/orgChart1"/>
-    <dgm:cxn modelId="{71995967-861A-435A-8136-41F1E7F9A464}" type="presParOf" srcId="{07DE0692-4B20-47BF-891E-59BF2EF884F7}" destId="{DF7108E4-6DC1-4383-B4C8-DCCBA5804C26}" srcOrd="0" destOrd="0" presId="urn:microsoft.com/office/officeart/2005/8/layout/orgChart1"/>
-    <dgm:cxn modelId="{1DE5871F-D271-4AE2-A2F0-D1073A393068}" type="presParOf" srcId="{07DE0692-4B20-47BF-891E-59BF2EF884F7}" destId="{94B6725F-378D-48C3-8393-C23594A5AD7C}" srcOrd="1" destOrd="0" presId="urn:microsoft.com/office/officeart/2005/8/layout/orgChart1"/>
-    <dgm:cxn modelId="{E8AB3F25-FB3B-4A42-8DE6-D09C6387094A}" type="presParOf" srcId="{94B6725F-378D-48C3-8393-C23594A5AD7C}" destId="{665911FB-F612-403E-8BE3-EC39A6A8D37A}" srcOrd="0" destOrd="0" presId="urn:microsoft.com/office/officeart/2005/8/layout/orgChart1"/>
-    <dgm:cxn modelId="{4B4C53E3-1B97-46DE-868F-0892515DABE1}" type="presParOf" srcId="{665911FB-F612-403E-8BE3-EC39A6A8D37A}" destId="{0528B78E-4CF9-476D-8D0B-40A284B2FF3A}" srcOrd="0" destOrd="0" presId="urn:microsoft.com/office/officeart/2005/8/layout/orgChart1"/>
-    <dgm:cxn modelId="{EF1939F7-E9C6-498C-8950-E007A6D56CB6}" type="presParOf" srcId="{665911FB-F612-403E-8BE3-EC39A6A8D37A}" destId="{7875F60B-0437-481E-9727-2D4A2BBCE6C0}" srcOrd="1" destOrd="0" presId="urn:microsoft.com/office/officeart/2005/8/layout/orgChart1"/>
-    <dgm:cxn modelId="{0D3A7193-5E87-458E-A3B3-F22AE5E348E2}" type="presParOf" srcId="{94B6725F-378D-48C3-8393-C23594A5AD7C}" destId="{343B0B31-9EC9-4EAD-8A5B-5CB9BC20D816}" srcOrd="1" destOrd="0" presId="urn:microsoft.com/office/officeart/2005/8/layout/orgChart1"/>
-    <dgm:cxn modelId="{262C91D3-0CE3-48CE-8EE8-ED2BF622AC3D}" type="presParOf" srcId="{343B0B31-9EC9-4EAD-8A5B-5CB9BC20D816}" destId="{2EEFBE99-0A80-4AA5-9551-0235D06408F1}" srcOrd="0" destOrd="0" presId="urn:microsoft.com/office/officeart/2005/8/layout/orgChart1"/>
-    <dgm:cxn modelId="{6E9AE152-4DAE-4C09-867F-F870DF08794D}" type="presParOf" srcId="{343B0B31-9EC9-4EAD-8A5B-5CB9BC20D816}" destId="{9C1BFB7B-4243-4660-9015-2867F5284FEE}" srcOrd="1" destOrd="0" presId="urn:microsoft.com/office/officeart/2005/8/layout/orgChart1"/>
-    <dgm:cxn modelId="{43B791AD-D586-4A53-94B8-D0D6E4DCE1A5}" type="presParOf" srcId="{9C1BFB7B-4243-4660-9015-2867F5284FEE}" destId="{53BAF748-0C12-45AB-9073-426214F16EF4}" srcOrd="0" destOrd="0" presId="urn:microsoft.com/office/officeart/2005/8/layout/orgChart1"/>
-    <dgm:cxn modelId="{84ED0FE8-4EF4-4896-8203-D21E5A676152}" type="presParOf" srcId="{53BAF748-0C12-45AB-9073-426214F16EF4}" destId="{04BCBF08-71B1-475F-8EDE-158320BAEB69}" srcOrd="0" destOrd="0" presId="urn:microsoft.com/office/officeart/2005/8/layout/orgChart1"/>
-    <dgm:cxn modelId="{F2276E66-EDCA-4941-B22E-56D8DF5A1A49}" type="presParOf" srcId="{53BAF748-0C12-45AB-9073-426214F16EF4}" destId="{79DEB96F-B208-4BB8-A08F-6E6B742914E4}" srcOrd="1" destOrd="0" presId="urn:microsoft.com/office/officeart/2005/8/layout/orgChart1"/>
-    <dgm:cxn modelId="{A180F0A3-40C7-4A72-B5E3-44B51FCA231A}" type="presParOf" srcId="{9C1BFB7B-4243-4660-9015-2867F5284FEE}" destId="{41D092ED-A423-4639-B00F-64B282D45F6D}" srcOrd="1" destOrd="0" presId="urn:microsoft.com/office/officeart/2005/8/layout/orgChart1"/>
-    <dgm:cxn modelId="{B636B8A9-F000-48FB-ACFE-A40DC157F7A8}" type="presParOf" srcId="{9C1BFB7B-4243-4660-9015-2867F5284FEE}" destId="{95D26447-71F0-4C5E-906D-91A43359923E}" srcOrd="2" destOrd="0" presId="urn:microsoft.com/office/officeart/2005/8/layout/orgChart1"/>
-    <dgm:cxn modelId="{6A0714C4-9DC8-4EE0-B254-E649F7B9D202}" type="presParOf" srcId="{343B0B31-9EC9-4EAD-8A5B-5CB9BC20D816}" destId="{B09AD417-25F6-4D7D-BA33-E61D87B29B2F}" srcOrd="2" destOrd="0" presId="urn:microsoft.com/office/officeart/2005/8/layout/orgChart1"/>
-    <dgm:cxn modelId="{A3561C40-0881-4806-81F4-AB8F436E2DD7}" type="presParOf" srcId="{343B0B31-9EC9-4EAD-8A5B-5CB9BC20D816}" destId="{0BC07225-B3F2-4B9A-BD2C-1B3F753B5F0F}" srcOrd="3" destOrd="0" presId="urn:microsoft.com/office/officeart/2005/8/layout/orgChart1"/>
-    <dgm:cxn modelId="{7AAB5405-2005-4A57-86BC-89B9079E55F3}" type="presParOf" srcId="{0BC07225-B3F2-4B9A-BD2C-1B3F753B5F0F}" destId="{688564CD-B9F5-4E7C-9F81-0C36ED8CFFE0}" srcOrd="0" destOrd="0" presId="urn:microsoft.com/office/officeart/2005/8/layout/orgChart1"/>
-    <dgm:cxn modelId="{AD048A93-7BEC-4236-A8C0-66C2B49B7A49}" type="presParOf" srcId="{688564CD-B9F5-4E7C-9F81-0C36ED8CFFE0}" destId="{414A21B5-CCD2-49FD-96B8-D5991C9A4B8F}" srcOrd="0" destOrd="0" presId="urn:microsoft.com/office/officeart/2005/8/layout/orgChart1"/>
-    <dgm:cxn modelId="{94DA1546-F58A-40EF-9E7E-ACC0B76BA9C8}" type="presParOf" srcId="{688564CD-B9F5-4E7C-9F81-0C36ED8CFFE0}" destId="{51CB4FB5-70BE-414F-8D55-5F54060D8C51}" srcOrd="1" destOrd="0" presId="urn:microsoft.com/office/officeart/2005/8/layout/orgChart1"/>
-    <dgm:cxn modelId="{A6AE2AEF-9F2B-40AD-B79A-0A82E9C3C450}" type="presParOf" srcId="{0BC07225-B3F2-4B9A-BD2C-1B3F753B5F0F}" destId="{C8F73720-4C62-43C1-A9C8-59EE81EF72CF}" srcOrd="1" destOrd="0" presId="urn:microsoft.com/office/officeart/2005/8/layout/orgChart1"/>
-    <dgm:cxn modelId="{A6C6A189-A5C0-4A04-AF50-D8DF154CD17D}" type="presParOf" srcId="{0BC07225-B3F2-4B9A-BD2C-1B3F753B5F0F}" destId="{98250047-CAC0-4032-B84F-34E0DBB05F0D}" srcOrd="2" destOrd="0" presId="urn:microsoft.com/office/officeart/2005/8/layout/orgChart1"/>
-    <dgm:cxn modelId="{89A34BBC-B44E-4F37-A99B-DB52CE03EAB0}" type="presParOf" srcId="{94B6725F-378D-48C3-8393-C23594A5AD7C}" destId="{C369A108-3D7C-4E74-9536-0E1AB2695688}" srcOrd="2" destOrd="0" presId="urn:microsoft.com/office/officeart/2005/8/layout/orgChart1"/>
-    <dgm:cxn modelId="{3D520C55-2FAD-4053-8BE9-F62C5D91A2EF}" type="presParOf" srcId="{A32CAB2E-2038-43A4-A79A-1CE69C65F1DF}" destId="{B11A9FB4-CF8F-4E9A-AAFF-036157856B1F}" srcOrd="2" destOrd="0" presId="urn:microsoft.com/office/officeart/2005/8/layout/orgChart1"/>
-    <dgm:cxn modelId="{633022AA-8B16-4251-806C-631DBC4C72EE}" type="presParOf" srcId="{D7BD82D7-8003-4F15-B629-F8B2C917BD11}" destId="{5824613C-795B-4F34-B4E0-406C55A69B80}" srcOrd="2" destOrd="0" presId="urn:microsoft.com/office/officeart/2005/8/layout/orgChart1"/>
-    <dgm:cxn modelId="{230180AD-EE1A-4CC1-848A-0D210F8A0BB5}" type="presParOf" srcId="{5824613C-795B-4F34-B4E0-406C55A69B80}" destId="{4B683FCE-AF8E-4E70-9560-933F538AD41A}" srcOrd="0" destOrd="0" presId="urn:microsoft.com/office/officeart/2005/8/layout/orgChart1"/>
-    <dgm:cxn modelId="{1F57FFED-D849-46CE-B1E1-9835C3E943B8}" type="presParOf" srcId="{5824613C-795B-4F34-B4E0-406C55A69B80}" destId="{6A45BE52-4A23-47FC-9BCD-ECFC9682C26C}" srcOrd="1" destOrd="0" presId="urn:microsoft.com/office/officeart/2005/8/layout/orgChart1"/>
-    <dgm:cxn modelId="{9A5F98B7-390C-4EFF-B289-BE2241CF5558}" type="presParOf" srcId="{6A45BE52-4A23-47FC-9BCD-ECFC9682C26C}" destId="{C70F39FE-525D-4D2A-9AD4-75983BBD4E4F}" srcOrd="0" destOrd="0" presId="urn:microsoft.com/office/officeart/2005/8/layout/orgChart1"/>
-    <dgm:cxn modelId="{D6F0778F-41A3-400C-80AF-226996D3814B}" type="presParOf" srcId="{C70F39FE-525D-4D2A-9AD4-75983BBD4E4F}" destId="{AB2F0C0E-BD76-4287-AD28-9280C037BF94}" srcOrd="0" destOrd="0" presId="urn:microsoft.com/office/officeart/2005/8/layout/orgChart1"/>
-    <dgm:cxn modelId="{F47AE136-C6B0-4983-AE2F-DB110562BDBB}" type="presParOf" srcId="{C70F39FE-525D-4D2A-9AD4-75983BBD4E4F}" destId="{95AF381D-3262-4F37-935C-E84D78789C83}" srcOrd="1" destOrd="0" presId="urn:microsoft.com/office/officeart/2005/8/layout/orgChart1"/>
-    <dgm:cxn modelId="{8C7D438B-53FD-4835-AA08-65392E43EDCE}" type="presParOf" srcId="{6A45BE52-4A23-47FC-9BCD-ECFC9682C26C}" destId="{ECB8C57F-24BE-43F5-B4B5-588E1939DB39}" srcOrd="1" destOrd="0" presId="urn:microsoft.com/office/officeart/2005/8/layout/orgChart1"/>
-    <dgm:cxn modelId="{3CC7859B-7211-4C1E-B3E8-494D4DCEB499}" type="presParOf" srcId="{6A45BE52-4A23-47FC-9BCD-ECFC9682C26C}" destId="{97A07159-DBDC-4365-9BF4-D242BE060CA1}" srcOrd="2" destOrd="0" presId="urn:microsoft.com/office/officeart/2005/8/layout/orgChart1"/>
+    <dgm:cxn modelId="{AE2BD3FF-3BE9-4D7C-AC7E-76B4E43B2DFD}" srcId="{F34EE6CC-5C18-4E04-A233-927A1184B30C}" destId="{48150E14-19FB-4210-9872-54BF93785174}" srcOrd="0" destOrd="0" parTransId="{C9E90C1F-13C6-48AB-A14C-64EEE33D6767}" sibTransId="{74173D22-9E62-4312-9ECF-85AD89C5CB91}"/>
+    <dgm:cxn modelId="{65335252-1590-4102-9864-10908D8D9171}" type="presOf" srcId="{75BEA6CF-B855-4CF4-9278-E8245A4DB86C}" destId="{832F9CB6-113B-428B-837D-DA8F3A3472DD}" srcOrd="1" destOrd="0" presId="urn:microsoft.com/office/officeart/2005/8/layout/orgChart1"/>
+    <dgm:cxn modelId="{B072191E-D9B6-4787-AA36-2B719DC2E1B1}" type="presOf" srcId="{48150E14-19FB-4210-9872-54BF93785174}" destId="{7D623615-4F3E-4540-A06F-61B6B0DE5CE8}" srcOrd="0" destOrd="0" presId="urn:microsoft.com/office/officeart/2005/8/layout/orgChart1"/>
+    <dgm:cxn modelId="{12AE39B3-4A0C-4280-87C3-B05AA7AF1ECB}" type="presOf" srcId="{9ACD12B5-BC1E-4285-AA83-933C79D7819D}" destId="{08E6DB5A-5F51-4243-A7C9-F29CC9527CE2}" srcOrd="0" destOrd="0" presId="urn:microsoft.com/office/officeart/2005/8/layout/orgChart1"/>
+    <dgm:cxn modelId="{2E785B07-583C-4CB7-8F87-F81DBEDEB3C7}" type="presOf" srcId="{25415EA0-7000-47E8-8E16-4AA483A789F3}" destId="{F525651F-4FA4-4E0B-BFFE-6D3643AC67DD}" srcOrd="1" destOrd="0" presId="urn:microsoft.com/office/officeart/2005/8/layout/orgChart1"/>
+    <dgm:cxn modelId="{976E0429-DAF5-4963-8781-A94C25026F65}" srcId="{178C5854-116D-4B4C-8A55-CA77092E307E}" destId="{F34EE6CC-5C18-4E04-A233-927A1184B30C}" srcOrd="0" destOrd="0" parTransId="{6B61045B-B27E-4374-906A-D72299B19E67}" sibTransId="{BC13070E-6C99-45D3-A2FA-BC901C390EA2}"/>
+    <dgm:cxn modelId="{75D7724A-5B0C-448B-8258-B954A5BAABF1}" type="presOf" srcId="{3ED30D97-D0B9-426C-9218-4AFFAFE87302}" destId="{DAD9553B-93FF-48DF-9BB6-3A02CBF5F814}" srcOrd="0" destOrd="0" presId="urn:microsoft.com/office/officeart/2005/8/layout/orgChart1"/>
+    <dgm:cxn modelId="{F1AEADC1-8C33-430F-B347-AF7C4555BE72}" type="presOf" srcId="{827512C6-E6AF-4C4B-A8EF-5313A49E2E19}" destId="{D538E0E0-D8AC-4D0F-A4F5-269F776232BE}" srcOrd="0" destOrd="0" presId="urn:microsoft.com/office/officeart/2005/8/layout/orgChart1"/>
+    <dgm:cxn modelId="{0E5D5C50-0F6D-4565-A699-2E07CFB0BF2A}" type="presOf" srcId="{EA6FF3BA-DBA9-4BDC-820C-E20E1C0C4979}" destId="{4A6EC84E-63A9-4121-B658-5ED9313222A5}" srcOrd="0" destOrd="0" presId="urn:microsoft.com/office/officeart/2005/8/layout/orgChart1"/>
+    <dgm:cxn modelId="{AB30752E-A9AC-4E9F-9231-CB69EF057FF6}" type="presOf" srcId="{AC1D55A0-C314-403D-8375-F25E0B3D8C61}" destId="{DF7108E4-6DC1-4383-B4C8-DCCBA5804C26}" srcOrd="0" destOrd="0" presId="urn:microsoft.com/office/officeart/2005/8/layout/orgChart1"/>
+    <dgm:cxn modelId="{34BBA54D-0846-433D-876E-ACADC657F403}" type="presOf" srcId="{574E63CD-5861-4A85-8204-125E4DCAF387}" destId="{8C656A22-55CE-4B3B-A855-CFE6FE3748AD}" srcOrd="0" destOrd="0" presId="urn:microsoft.com/office/officeart/2005/8/layout/orgChart1"/>
+    <dgm:cxn modelId="{393D9834-0262-4DDF-A094-F4C866990BDB}" type="presOf" srcId="{70E42D99-F240-46F4-8230-B8525781474A}" destId="{AD3A2F42-8C44-4B76-9DD4-3E5C4FD0E324}" srcOrd="0" destOrd="0" presId="urn:microsoft.com/office/officeart/2005/8/layout/orgChart1"/>
+    <dgm:cxn modelId="{F37A6B45-8ABF-4415-9346-B153627CC33C}" srcId="{2E1D297D-11D5-447C-9DCE-27F90A5A5498}" destId="{25415EA0-7000-47E8-8E16-4AA483A789F3}" srcOrd="0" destOrd="0" parTransId="{5B2351D6-FBF3-48B4-9101-2812459270C9}" sibTransId="{439BB5C9-1EBF-4BC1-B779-844A92FE4850}"/>
+    <dgm:cxn modelId="{426CC942-327F-4E5D-B9B6-0697A1C79FD7}" type="presOf" srcId="{77B55DD8-B333-4EC8-A0FD-D36CFDDDEB63}" destId="{414A21B5-CCD2-49FD-96B8-D5991C9A4B8F}" srcOrd="0" destOrd="0" presId="urn:microsoft.com/office/officeart/2005/8/layout/orgChart1"/>
+    <dgm:cxn modelId="{1EC68C4D-2111-478A-8C64-CC3B078631C0}" type="presOf" srcId="{5FCF8ED7-1B7E-4F5C-8475-84050F4FC789}" destId="{6DBD2E0E-A355-4CA8-A6F4-EB248E0D7F9A}" srcOrd="0" destOrd="0" presId="urn:microsoft.com/office/officeart/2005/8/layout/orgChart1"/>
+    <dgm:cxn modelId="{F1794D06-4A43-4A27-924A-60EE4E96AC9B}" type="presOf" srcId="{CEBCA1F0-C6B6-4105-923D-E21A0E4F6A27}" destId="{6258B1EE-E9A7-4162-9FF5-6ED0B74F12E8}" srcOrd="1" destOrd="0" presId="urn:microsoft.com/office/officeart/2005/8/layout/orgChart1"/>
+    <dgm:cxn modelId="{197B7F61-DD42-46D4-BB5C-B6F6E92B28D4}" type="presOf" srcId="{2E1D297D-11D5-447C-9DCE-27F90A5A5498}" destId="{E95630C4-4AD4-404E-9BC4-A84BBB15ECBA}" srcOrd="1" destOrd="0" presId="urn:microsoft.com/office/officeart/2005/8/layout/orgChart1"/>
+    <dgm:cxn modelId="{82DAC86C-6E66-43AE-812E-5D620FAA6317}" type="presOf" srcId="{2E1D297D-11D5-447C-9DCE-27F90A5A5498}" destId="{66E80ABA-8564-44BE-A2F2-0C23BFF9DAA0}" srcOrd="0" destOrd="0" presId="urn:microsoft.com/office/officeart/2005/8/layout/orgChart1"/>
+    <dgm:cxn modelId="{F4628068-7F7F-4C4E-B059-9EE6EAC56BF2}" type="presOf" srcId="{48150E14-19FB-4210-9872-54BF93785174}" destId="{3D5DCA1B-98AB-4D30-8004-BB69D00C2763}" srcOrd="1" destOrd="0" presId="urn:microsoft.com/office/officeart/2005/8/layout/orgChart1"/>
+    <dgm:cxn modelId="{7EF96297-AF6B-4865-BA16-20DFA3AA8705}" type="presOf" srcId="{1CC65FBC-A2F0-4D8E-B838-A3355B83FF9B}" destId="{7875F60B-0437-481E-9727-2D4A2BBCE6C0}" srcOrd="1" destOrd="0" presId="urn:microsoft.com/office/officeart/2005/8/layout/orgChart1"/>
+    <dgm:cxn modelId="{51AE2816-29F0-49B0-918F-4ECFBFECBDE0}" type="presOf" srcId="{9ACD12B5-BC1E-4285-AA83-933C79D7819D}" destId="{BC991239-A8B2-4DA1-A642-09545D51BD61}" srcOrd="1" destOrd="0" presId="urn:microsoft.com/office/officeart/2005/8/layout/orgChart1"/>
+    <dgm:cxn modelId="{01C3E51C-4E67-4C2A-993E-3A33FAA3DB7F}" type="presOf" srcId="{BB271BD1-6045-4789-AAE1-143828B839A6}" destId="{04BCBF08-71B1-475F-8EDE-158320BAEB69}" srcOrd="0" destOrd="0" presId="urn:microsoft.com/office/officeart/2005/8/layout/orgChart1"/>
+    <dgm:cxn modelId="{1F6ED7BD-5BFE-4FDA-9D8B-927EDCDBA24B}" type="presOf" srcId="{9D44C3C4-3735-4401-ADA6-024E7D790863}" destId="{6DD2E6AA-3DC8-403E-AA15-9E0821691EAA}" srcOrd="0" destOrd="0" presId="urn:microsoft.com/office/officeart/2005/8/layout/orgChart1"/>
+    <dgm:cxn modelId="{D09246BE-D5D2-49A3-ADF1-2E4FD09B8436}" type="presOf" srcId="{F34EE6CC-5C18-4E04-A233-927A1184B30C}" destId="{7BBF74F9-1073-4F21-B18F-ACA14935CC64}" srcOrd="1" destOrd="0" presId="urn:microsoft.com/office/officeart/2005/8/layout/orgChart1"/>
+    <dgm:cxn modelId="{BE52D23F-C9B7-4B04-8B96-B4861CF1DA48}" type="presOf" srcId="{75BEA6CF-B855-4CF4-9278-E8245A4DB86C}" destId="{4EEDF7B9-A59B-4A0A-9D0E-4EFB17B7F340}" srcOrd="0" destOrd="0" presId="urn:microsoft.com/office/officeart/2005/8/layout/orgChart1"/>
+    <dgm:cxn modelId="{628207E4-98D3-4E65-8A23-9F07B199E048}" type="presOf" srcId="{626C5B9F-15B9-41EF-A488-F33FF4B0ED9E}" destId="{95AF381D-3262-4F37-935C-E84D78789C83}" srcOrd="1" destOrd="0" presId="urn:microsoft.com/office/officeart/2005/8/layout/orgChart1"/>
+    <dgm:cxn modelId="{DFA4F76C-23A2-45C0-A40B-6B6B9053DD01}" type="presOf" srcId="{6B61045B-B27E-4374-906A-D72299B19E67}" destId="{61EA02CA-4F96-4DC1-A13A-D5AA05428FCB}" srcOrd="0" destOrd="0" presId="urn:microsoft.com/office/officeart/2005/8/layout/orgChart1"/>
+    <dgm:cxn modelId="{FD9DCFC5-C442-45FA-B4E0-EDA7897BEFBE}" type="presParOf" srcId="{256AFA33-60D8-4A80-9BDD-DC523760191E}" destId="{D7BD82D7-8003-4F15-B629-F8B2C917BD11}" srcOrd="0" destOrd="0" presId="urn:microsoft.com/office/officeart/2005/8/layout/orgChart1"/>
+    <dgm:cxn modelId="{7E9726BA-4723-4B27-947F-66FE8739CD64}" type="presParOf" srcId="{D7BD82D7-8003-4F15-B629-F8B2C917BD11}" destId="{98DB040D-BD9B-4975-9D3F-EECBA76A0AE0}" srcOrd="0" destOrd="0" presId="urn:microsoft.com/office/officeart/2005/8/layout/orgChart1"/>
+    <dgm:cxn modelId="{DB08B76F-8E8A-46C4-AE27-5B832059B628}" type="presParOf" srcId="{98DB040D-BD9B-4975-9D3F-EECBA76A0AE0}" destId="{061822CA-CE3B-471B-AF40-0C236D9F9803}" srcOrd="0" destOrd="0" presId="urn:microsoft.com/office/officeart/2005/8/layout/orgChart1"/>
+    <dgm:cxn modelId="{61743B20-4857-45BC-9602-DFDCDC867056}" type="presParOf" srcId="{98DB040D-BD9B-4975-9D3F-EECBA76A0AE0}" destId="{6258B1EE-E9A7-4162-9FF5-6ED0B74F12E8}" srcOrd="1" destOrd="0" presId="urn:microsoft.com/office/officeart/2005/8/layout/orgChart1"/>
+    <dgm:cxn modelId="{F2111CB2-B2C1-496E-8056-8E498F92E709}" type="presParOf" srcId="{D7BD82D7-8003-4F15-B629-F8B2C917BD11}" destId="{3AC942C2-65AF-40A8-BBA0-D34BDE7D2F20}" srcOrd="1" destOrd="0" presId="urn:microsoft.com/office/officeart/2005/8/layout/orgChart1"/>
+    <dgm:cxn modelId="{0F2DDEF5-5C14-426E-AEFB-FC20D070E6B3}" type="presParOf" srcId="{3AC942C2-65AF-40A8-BBA0-D34BDE7D2F20}" destId="{B1B01582-3621-493A-A8AF-D05008BB4466}" srcOrd="0" destOrd="0" presId="urn:microsoft.com/office/officeart/2005/8/layout/orgChart1"/>
+    <dgm:cxn modelId="{4A1E772E-5C2C-479F-A076-6D0C806B00CE}" type="presParOf" srcId="{3AC942C2-65AF-40A8-BBA0-D34BDE7D2F20}" destId="{9CE618CC-64FE-4A30-9D2C-3FC65603CBC1}" srcOrd="1" destOrd="0" presId="urn:microsoft.com/office/officeart/2005/8/layout/orgChart1"/>
+    <dgm:cxn modelId="{BBEF7B93-E3B9-49A4-BB02-E21E24632FE7}" type="presParOf" srcId="{9CE618CC-64FE-4A30-9D2C-3FC65603CBC1}" destId="{9478B3A3-E996-430E-BEE9-8867D10BF1FB}" srcOrd="0" destOrd="0" presId="urn:microsoft.com/office/officeart/2005/8/layout/orgChart1"/>
+    <dgm:cxn modelId="{B56E0FC4-7006-467A-A55F-F6CDB2941C1B}" type="presParOf" srcId="{9478B3A3-E996-430E-BEE9-8867D10BF1FB}" destId="{2E94ACEA-1E9E-4C18-A2FE-3048121F8C2A}" srcOrd="0" destOrd="0" presId="urn:microsoft.com/office/officeart/2005/8/layout/orgChart1"/>
+    <dgm:cxn modelId="{42FBB9EA-A794-49E5-9FD7-EFD15A983FC3}" type="presParOf" srcId="{9478B3A3-E996-430E-BEE9-8867D10BF1FB}" destId="{C9581B99-8A9B-4753-AE87-59710968D498}" srcOrd="1" destOrd="0" presId="urn:microsoft.com/office/officeart/2005/8/layout/orgChart1"/>
+    <dgm:cxn modelId="{2C74377E-6099-4BA9-B0B4-C9A815FB65D3}" type="presParOf" srcId="{9CE618CC-64FE-4A30-9D2C-3FC65603CBC1}" destId="{3B1E44C5-5D09-4EB0-959A-6880DDAEFD97}" srcOrd="1" destOrd="0" presId="urn:microsoft.com/office/officeart/2005/8/layout/orgChart1"/>
+    <dgm:cxn modelId="{D92778CE-693E-4EBE-8E67-CCC3F913C588}" type="presParOf" srcId="{9CE618CC-64FE-4A30-9D2C-3FC65603CBC1}" destId="{C36EFC77-842C-426F-8810-06A516238010}" srcOrd="2" destOrd="0" presId="urn:microsoft.com/office/officeart/2005/8/layout/orgChart1"/>
+    <dgm:cxn modelId="{47BA3AEB-49A1-4BAD-9AD4-29201F7A7135}" type="presParOf" srcId="{3AC942C2-65AF-40A8-BBA0-D34BDE7D2F20}" destId="{C7C3F422-73D1-40A9-BCE2-5A5DD995C99D}" srcOrd="2" destOrd="0" presId="urn:microsoft.com/office/officeart/2005/8/layout/orgChart1"/>
+    <dgm:cxn modelId="{9E5C9546-4463-472F-B455-BA67737A0331}" type="presParOf" srcId="{3AC942C2-65AF-40A8-BBA0-D34BDE7D2F20}" destId="{1B11BBD6-52BB-445A-B541-BD099B12CE45}" srcOrd="3" destOrd="0" presId="urn:microsoft.com/office/officeart/2005/8/layout/orgChart1"/>
+    <dgm:cxn modelId="{1EDAF056-739E-4276-BF64-1783B32C7114}" type="presParOf" srcId="{1B11BBD6-52BB-445A-B541-BD099B12CE45}" destId="{BAA1FCD4-CD10-4D49-9011-2F98588CF29D}" srcOrd="0" destOrd="0" presId="urn:microsoft.com/office/officeart/2005/8/layout/orgChart1"/>
+    <dgm:cxn modelId="{95000491-003B-44FB-9E22-30D9DC6ADC06}" type="presParOf" srcId="{BAA1FCD4-CD10-4D49-9011-2F98588CF29D}" destId="{9369DE23-CC34-4BFF-8BD2-8FF8B323CBB5}" srcOrd="0" destOrd="0" presId="urn:microsoft.com/office/officeart/2005/8/layout/orgChart1"/>
+    <dgm:cxn modelId="{80B2A899-10DE-45D9-B86A-3D8007EC9F9F}" type="presParOf" srcId="{BAA1FCD4-CD10-4D49-9011-2F98588CF29D}" destId="{048032EA-9A14-4103-B931-E8D67C856E65}" srcOrd="1" destOrd="0" presId="urn:microsoft.com/office/officeart/2005/8/layout/orgChart1"/>
+    <dgm:cxn modelId="{C9C48CA1-54DC-4CA6-B4F9-EBDF3071BDC1}" type="presParOf" srcId="{1B11BBD6-52BB-445A-B541-BD099B12CE45}" destId="{F514BDFB-A0D5-4ACF-B68F-04F85A0A3CED}" srcOrd="1" destOrd="0" presId="urn:microsoft.com/office/officeart/2005/8/layout/orgChart1"/>
+    <dgm:cxn modelId="{A882606C-5182-413E-91B8-30B2253ED544}" type="presParOf" srcId="{F514BDFB-A0D5-4ACF-B68F-04F85A0A3CED}" destId="{8C656A22-55CE-4B3B-A855-CFE6FE3748AD}" srcOrd="0" destOrd="0" presId="urn:microsoft.com/office/officeart/2005/8/layout/orgChart1"/>
+    <dgm:cxn modelId="{F2623DDB-DB3A-4220-9B2C-F62CECC9D677}" type="presParOf" srcId="{F514BDFB-A0D5-4ACF-B68F-04F85A0A3CED}" destId="{7CA14A15-3D7E-4030-9233-7A6B7882845C}" srcOrd="1" destOrd="0" presId="urn:microsoft.com/office/officeart/2005/8/layout/orgChart1"/>
+    <dgm:cxn modelId="{BC0D772B-11A0-4D70-AC85-C443699F48DE}" type="presParOf" srcId="{7CA14A15-3D7E-4030-9233-7A6B7882845C}" destId="{7021B7C3-42D9-493E-8CDF-A1699C05D850}" srcOrd="0" destOrd="0" presId="urn:microsoft.com/office/officeart/2005/8/layout/orgChart1"/>
+    <dgm:cxn modelId="{CADB6064-6C81-4735-A584-070514937758}" type="presParOf" srcId="{7021B7C3-42D9-493E-8CDF-A1699C05D850}" destId="{4EEDF7B9-A59B-4A0A-9D0E-4EFB17B7F340}" srcOrd="0" destOrd="0" presId="urn:microsoft.com/office/officeart/2005/8/layout/orgChart1"/>
+    <dgm:cxn modelId="{8CE74684-702F-4777-90F0-A432DF14842B}" type="presParOf" srcId="{7021B7C3-42D9-493E-8CDF-A1699C05D850}" destId="{832F9CB6-113B-428B-837D-DA8F3A3472DD}" srcOrd="1" destOrd="0" presId="urn:microsoft.com/office/officeart/2005/8/layout/orgChart1"/>
+    <dgm:cxn modelId="{61C08653-EA33-48FF-9086-AD58CA14D2C5}" type="presParOf" srcId="{7CA14A15-3D7E-4030-9233-7A6B7882845C}" destId="{6FE7DFCB-7A44-46B4-B8D0-93FF6F87BD4E}" srcOrd="1" destOrd="0" presId="urn:microsoft.com/office/officeart/2005/8/layout/orgChart1"/>
+    <dgm:cxn modelId="{206B942E-EA99-41F6-A185-293089D8A217}" type="presParOf" srcId="{7CA14A15-3D7E-4030-9233-7A6B7882845C}" destId="{C28D9711-4821-41A2-A330-9744F89C3CD0}" srcOrd="2" destOrd="0" presId="urn:microsoft.com/office/officeart/2005/8/layout/orgChart1"/>
+    <dgm:cxn modelId="{77AFD9FA-424A-4974-BDA2-A0F11AC31211}" type="presParOf" srcId="{1B11BBD6-52BB-445A-B541-BD099B12CE45}" destId="{C05D3A35-AD45-46D1-9593-3FA156EEFB23}" srcOrd="2" destOrd="0" presId="urn:microsoft.com/office/officeart/2005/8/layout/orgChart1"/>
+    <dgm:cxn modelId="{D9288621-60FE-4141-966B-9B7F9C40A87B}" type="presParOf" srcId="{3AC942C2-65AF-40A8-BBA0-D34BDE7D2F20}" destId="{6DBD2E0E-A355-4CA8-A6F4-EB248E0D7F9A}" srcOrd="4" destOrd="0" presId="urn:microsoft.com/office/officeart/2005/8/layout/orgChart1"/>
+    <dgm:cxn modelId="{5F58830D-041D-4C9A-BF51-0CF50E35348C}" type="presParOf" srcId="{3AC942C2-65AF-40A8-BBA0-D34BDE7D2F20}" destId="{5928D0B4-19AA-4C81-A052-9E82A282CCA5}" srcOrd="5" destOrd="0" presId="urn:microsoft.com/office/officeart/2005/8/layout/orgChart1"/>
+    <dgm:cxn modelId="{4AC9D8D2-AAD4-4F48-8FE8-8AE775665879}" type="presParOf" srcId="{5928D0B4-19AA-4C81-A052-9E82A282CCA5}" destId="{732BC887-173C-4220-8F0B-46CF0D4B2C08}" srcOrd="0" destOrd="0" presId="urn:microsoft.com/office/officeart/2005/8/layout/orgChart1"/>
+    <dgm:cxn modelId="{4DD9C803-DA21-497D-8D7E-3C91C4EAB066}" type="presParOf" srcId="{732BC887-173C-4220-8F0B-46CF0D4B2C08}" destId="{A5AFDE73-1B4A-4B36-AE9B-A4D24B66AA62}" srcOrd="0" destOrd="0" presId="urn:microsoft.com/office/officeart/2005/8/layout/orgChart1"/>
+    <dgm:cxn modelId="{81A88BA6-188A-44A5-A09B-DAC3684691E5}" type="presParOf" srcId="{732BC887-173C-4220-8F0B-46CF0D4B2C08}" destId="{094C9F84-CF0D-4C4A-9E9A-9D46100FBABC}" srcOrd="1" destOrd="0" presId="urn:microsoft.com/office/officeart/2005/8/layout/orgChart1"/>
+    <dgm:cxn modelId="{DDDD7618-D134-45B4-ADAB-22E49E098188}" type="presParOf" srcId="{5928D0B4-19AA-4C81-A052-9E82A282CCA5}" destId="{254D65B1-8384-4B23-B603-57EB6F14E6B5}" srcOrd="1" destOrd="0" presId="urn:microsoft.com/office/officeart/2005/8/layout/orgChart1"/>
+    <dgm:cxn modelId="{FF3F8B36-FA6D-459D-A492-6B0D2890A4FB}" type="presParOf" srcId="{254D65B1-8384-4B23-B603-57EB6F14E6B5}" destId="{61EA02CA-4F96-4DC1-A13A-D5AA05428FCB}" srcOrd="0" destOrd="0" presId="urn:microsoft.com/office/officeart/2005/8/layout/orgChart1"/>
+    <dgm:cxn modelId="{F543D03F-5C77-458E-9D27-A31CD0756C80}" type="presParOf" srcId="{254D65B1-8384-4B23-B603-57EB6F14E6B5}" destId="{225E65CC-ACCA-48E4-9534-9466D5600AEC}" srcOrd="1" destOrd="0" presId="urn:microsoft.com/office/officeart/2005/8/layout/orgChart1"/>
+    <dgm:cxn modelId="{85C4F283-F1D1-4BCC-BC4D-60C3D56E7D91}" type="presParOf" srcId="{225E65CC-ACCA-48E4-9534-9466D5600AEC}" destId="{56D928B4-ADFA-4867-BCCC-F6FB988AEABA}" srcOrd="0" destOrd="0" presId="urn:microsoft.com/office/officeart/2005/8/layout/orgChart1"/>
+    <dgm:cxn modelId="{6FA511EA-855A-46B6-8FA3-56C203E733C8}" type="presParOf" srcId="{56D928B4-ADFA-4867-BCCC-F6FB988AEABA}" destId="{24FD8254-6B9E-4F9B-98AF-093C3D7B11A5}" srcOrd="0" destOrd="0" presId="urn:microsoft.com/office/officeart/2005/8/layout/orgChart1"/>
+    <dgm:cxn modelId="{B436BAC0-6A9E-472E-ADDB-42CAE73A1750}" type="presParOf" srcId="{56D928B4-ADFA-4867-BCCC-F6FB988AEABA}" destId="{7BBF74F9-1073-4F21-B18F-ACA14935CC64}" srcOrd="1" destOrd="0" presId="urn:microsoft.com/office/officeart/2005/8/layout/orgChart1"/>
+    <dgm:cxn modelId="{B7B8D24E-D6E6-418E-9449-647EC162EAFF}" type="presParOf" srcId="{225E65CC-ACCA-48E4-9534-9466D5600AEC}" destId="{66199848-69B5-4E1B-9A04-284C5B60D9A5}" srcOrd="1" destOrd="0" presId="urn:microsoft.com/office/officeart/2005/8/layout/orgChart1"/>
+    <dgm:cxn modelId="{7A876B04-4D55-48E6-9238-9B827FB45FC5}" type="presParOf" srcId="{66199848-69B5-4E1B-9A04-284C5B60D9A5}" destId="{921BAA3A-5C60-49C6-B966-75A2EE3BECE2}" srcOrd="0" destOrd="0" presId="urn:microsoft.com/office/officeart/2005/8/layout/orgChart1"/>
+    <dgm:cxn modelId="{364820A7-EFF3-47B4-AAA3-C80D46343B7A}" type="presParOf" srcId="{66199848-69B5-4E1B-9A04-284C5B60D9A5}" destId="{618ED620-D277-4B0B-9A88-987F4E9DADC1}" srcOrd="1" destOrd="0" presId="urn:microsoft.com/office/officeart/2005/8/layout/orgChart1"/>
+    <dgm:cxn modelId="{027E0C37-0B1D-45D0-80BE-8DE691EDE611}" type="presParOf" srcId="{618ED620-D277-4B0B-9A88-987F4E9DADC1}" destId="{955ADC23-E90D-41EC-920C-565BB437BB38}" srcOrd="0" destOrd="0" presId="urn:microsoft.com/office/officeart/2005/8/layout/orgChart1"/>
+    <dgm:cxn modelId="{AFFFA94F-6E46-4EB5-B348-47240CBC2370}" type="presParOf" srcId="{955ADC23-E90D-41EC-920C-565BB437BB38}" destId="{7D623615-4F3E-4540-A06F-61B6B0DE5CE8}" srcOrd="0" destOrd="0" presId="urn:microsoft.com/office/officeart/2005/8/layout/orgChart1"/>
+    <dgm:cxn modelId="{05FAE9DB-7E9F-4B31-AC47-846DFE9F7740}" type="presParOf" srcId="{955ADC23-E90D-41EC-920C-565BB437BB38}" destId="{3D5DCA1B-98AB-4D30-8004-BB69D00C2763}" srcOrd="1" destOrd="0" presId="urn:microsoft.com/office/officeart/2005/8/layout/orgChart1"/>
+    <dgm:cxn modelId="{C302FC71-4651-4564-A109-802A89625F25}" type="presParOf" srcId="{618ED620-D277-4B0B-9A88-987F4E9DADC1}" destId="{3A3DB4B6-0E79-4D51-9D63-E6E5E0A15416}" srcOrd="1" destOrd="0" presId="urn:microsoft.com/office/officeart/2005/8/layout/orgChart1"/>
+    <dgm:cxn modelId="{01E1B9CC-E18D-4489-B505-76A35CCC6AF9}" type="presParOf" srcId="{618ED620-D277-4B0B-9A88-987F4E9DADC1}" destId="{F430C842-34C7-438A-B073-4CCCF98330BC}" srcOrd="2" destOrd="0" presId="urn:microsoft.com/office/officeart/2005/8/layout/orgChart1"/>
+    <dgm:cxn modelId="{142043E2-918A-434B-A0EF-660CD4432473}" type="presParOf" srcId="{66199848-69B5-4E1B-9A04-284C5B60D9A5}" destId="{E1125011-3DDD-4677-BAED-E47FEC5498A3}" srcOrd="2" destOrd="0" presId="urn:microsoft.com/office/officeart/2005/8/layout/orgChart1"/>
+    <dgm:cxn modelId="{A00C34A5-8E8D-4274-811D-280071845A29}" type="presParOf" srcId="{66199848-69B5-4E1B-9A04-284C5B60D9A5}" destId="{55D0D8E1-7A9E-458F-8935-317CB33706E2}" srcOrd="3" destOrd="0" presId="urn:microsoft.com/office/officeart/2005/8/layout/orgChart1"/>
+    <dgm:cxn modelId="{7EE188C9-DD11-43E8-A91F-0834CA993DB0}" type="presParOf" srcId="{55D0D8E1-7A9E-458F-8935-317CB33706E2}" destId="{AE820465-E852-4887-8C02-9241847F2954}" srcOrd="0" destOrd="0" presId="urn:microsoft.com/office/officeart/2005/8/layout/orgChart1"/>
+    <dgm:cxn modelId="{8DF0328B-0DDC-40F4-8A09-D100974F69E5}" type="presParOf" srcId="{AE820465-E852-4887-8C02-9241847F2954}" destId="{6DD2E6AA-3DC8-403E-AA15-9E0821691EAA}" srcOrd="0" destOrd="0" presId="urn:microsoft.com/office/officeart/2005/8/layout/orgChart1"/>
+    <dgm:cxn modelId="{A46DE33D-CEC5-43C7-A108-32FC28B24E3D}" type="presParOf" srcId="{AE820465-E852-4887-8C02-9241847F2954}" destId="{C9F2ED98-CDCD-4A14-A11D-1815C507CCE2}" srcOrd="1" destOrd="0" presId="urn:microsoft.com/office/officeart/2005/8/layout/orgChart1"/>
+    <dgm:cxn modelId="{59FD096A-81E9-46FE-81DF-27D49CF47DC3}" type="presParOf" srcId="{55D0D8E1-7A9E-458F-8935-317CB33706E2}" destId="{D02B5A97-4F46-4F57-99E0-A6F944575194}" srcOrd="1" destOrd="0" presId="urn:microsoft.com/office/officeart/2005/8/layout/orgChart1"/>
+    <dgm:cxn modelId="{53C9DA6A-8114-4902-B478-4851B0AFDC23}" type="presParOf" srcId="{55D0D8E1-7A9E-458F-8935-317CB33706E2}" destId="{1E40B82E-D085-4447-B02C-E101BEEA459F}" srcOrd="2" destOrd="0" presId="urn:microsoft.com/office/officeart/2005/8/layout/orgChart1"/>
+    <dgm:cxn modelId="{B3134A81-77CB-43BB-B786-64E4E3DFCB84}" type="presParOf" srcId="{225E65CC-ACCA-48E4-9534-9466D5600AEC}" destId="{C5D9206F-4E1E-4C53-A4E0-41256BE3115D}" srcOrd="2" destOrd="0" presId="urn:microsoft.com/office/officeart/2005/8/layout/orgChart1"/>
+    <dgm:cxn modelId="{A4B24EFE-87C5-4789-87BA-9A9A822C1DB8}" type="presParOf" srcId="{5928D0B4-19AA-4C81-A052-9E82A282CCA5}" destId="{7AE906FC-0A55-42C5-B7A9-399B4F535DEF}" srcOrd="2" destOrd="0" presId="urn:microsoft.com/office/officeart/2005/8/layout/orgChart1"/>
+    <dgm:cxn modelId="{52AF62E3-543E-4783-8897-2CD03306540A}" type="presParOf" srcId="{3AC942C2-65AF-40A8-BBA0-D34BDE7D2F20}" destId="{DAD9553B-93FF-48DF-9BB6-3A02CBF5F814}" srcOrd="6" destOrd="0" presId="urn:microsoft.com/office/officeart/2005/8/layout/orgChart1"/>
+    <dgm:cxn modelId="{634E7435-FE34-4913-8B15-CBD0AC9CAA1B}" type="presParOf" srcId="{3AC942C2-65AF-40A8-BBA0-D34BDE7D2F20}" destId="{F35B0877-40B8-411A-884D-5580F6C86281}" srcOrd="7" destOrd="0" presId="urn:microsoft.com/office/officeart/2005/8/layout/orgChart1"/>
+    <dgm:cxn modelId="{703A146F-9253-4932-833D-7037E681C3D5}" type="presParOf" srcId="{F35B0877-40B8-411A-884D-5580F6C86281}" destId="{859A8650-9DCC-4F98-BA50-4A4521D9497D}" srcOrd="0" destOrd="0" presId="urn:microsoft.com/office/officeart/2005/8/layout/orgChart1"/>
+    <dgm:cxn modelId="{D88D11B4-56DB-4AD9-BCFC-68D7F588B964}" type="presParOf" srcId="{859A8650-9DCC-4F98-BA50-4A4521D9497D}" destId="{66E80ABA-8564-44BE-A2F2-0C23BFF9DAA0}" srcOrd="0" destOrd="0" presId="urn:microsoft.com/office/officeart/2005/8/layout/orgChart1"/>
+    <dgm:cxn modelId="{94CA034A-B74A-4033-AA9A-F17FF35D5740}" type="presParOf" srcId="{859A8650-9DCC-4F98-BA50-4A4521D9497D}" destId="{E95630C4-4AD4-404E-9BC4-A84BBB15ECBA}" srcOrd="1" destOrd="0" presId="urn:microsoft.com/office/officeart/2005/8/layout/orgChart1"/>
+    <dgm:cxn modelId="{D70C40A8-CC58-48FD-AEA6-1D17365B3280}" type="presParOf" srcId="{F35B0877-40B8-411A-884D-5580F6C86281}" destId="{7A5FF460-81F9-41A4-A884-951E75AFCDF5}" srcOrd="1" destOrd="0" presId="urn:microsoft.com/office/officeart/2005/8/layout/orgChart1"/>
+    <dgm:cxn modelId="{853476AD-989F-4458-AB66-A2EC84D7AF1F}" type="presParOf" srcId="{7A5FF460-81F9-41A4-A884-951E75AFCDF5}" destId="{D47C97F3-6850-4087-92B7-93A7657B2E64}" srcOrd="0" destOrd="0" presId="urn:microsoft.com/office/officeart/2005/8/layout/orgChart1"/>
+    <dgm:cxn modelId="{108D66AB-4DCB-470F-A096-85F7162F15A5}" type="presParOf" srcId="{7A5FF460-81F9-41A4-A884-951E75AFCDF5}" destId="{071D1C48-ADDA-4D3C-9E3E-ACE0CD931BAE}" srcOrd="1" destOrd="0" presId="urn:microsoft.com/office/officeart/2005/8/layout/orgChart1"/>
+    <dgm:cxn modelId="{258AFFED-B36C-41D9-9A72-C1965ECADD2A}" type="presParOf" srcId="{071D1C48-ADDA-4D3C-9E3E-ACE0CD931BAE}" destId="{6D37FF92-6DB6-4B1E-AB4B-D3F323E675F8}" srcOrd="0" destOrd="0" presId="urn:microsoft.com/office/officeart/2005/8/layout/orgChart1"/>
+    <dgm:cxn modelId="{A9195384-4CA1-4E7E-A57E-E5CDFF90507A}" type="presParOf" srcId="{6D37FF92-6DB6-4B1E-AB4B-D3F323E675F8}" destId="{73FF1F45-9B97-4E04-B464-7AED2F170396}" srcOrd="0" destOrd="0" presId="urn:microsoft.com/office/officeart/2005/8/layout/orgChart1"/>
+    <dgm:cxn modelId="{0DE777DF-BEED-44E9-9286-7A5A53AE7E33}" type="presParOf" srcId="{6D37FF92-6DB6-4B1E-AB4B-D3F323E675F8}" destId="{F525651F-4FA4-4E0B-BFFE-6D3643AC67DD}" srcOrd="1" destOrd="0" presId="urn:microsoft.com/office/officeart/2005/8/layout/orgChart1"/>
+    <dgm:cxn modelId="{361A267D-9AE6-4EAE-B57B-6F046D07B44B}" type="presParOf" srcId="{071D1C48-ADDA-4D3C-9E3E-ACE0CD931BAE}" destId="{93792943-B5D3-47EB-A980-64A5E6637017}" srcOrd="1" destOrd="0" presId="urn:microsoft.com/office/officeart/2005/8/layout/orgChart1"/>
+    <dgm:cxn modelId="{229AF326-D9FD-4848-8074-1C2240618B8B}" type="presParOf" srcId="{071D1C48-ADDA-4D3C-9E3E-ACE0CD931BAE}" destId="{E0D6C9B3-FC53-490D-9154-CBF4A75D2345}" srcOrd="2" destOrd="0" presId="urn:microsoft.com/office/officeart/2005/8/layout/orgChart1"/>
+    <dgm:cxn modelId="{5F9B8B91-FEE0-414F-AC5D-DC53DA7F3CB0}" type="presParOf" srcId="{7A5FF460-81F9-41A4-A884-951E75AFCDF5}" destId="{4A6EC84E-63A9-4121-B658-5ED9313222A5}" srcOrd="2" destOrd="0" presId="urn:microsoft.com/office/officeart/2005/8/layout/orgChart1"/>
+    <dgm:cxn modelId="{0DCB5C61-704F-472C-ADF7-BA48020F9396}" type="presParOf" srcId="{7A5FF460-81F9-41A4-A884-951E75AFCDF5}" destId="{DB641F29-850F-46F1-8E1B-3BB67843AABC}" srcOrd="3" destOrd="0" presId="urn:microsoft.com/office/officeart/2005/8/layout/orgChart1"/>
+    <dgm:cxn modelId="{24EC5DAD-B55B-4F7D-9693-976C1B48BFC7}" type="presParOf" srcId="{DB641F29-850F-46F1-8E1B-3BB67843AABC}" destId="{F96CDFED-F13B-4116-9BC3-3661A30B1073}" srcOrd="0" destOrd="0" presId="urn:microsoft.com/office/officeart/2005/8/layout/orgChart1"/>
+    <dgm:cxn modelId="{7613E5EB-2815-451D-A28C-25F19B5A4D87}" type="presParOf" srcId="{F96CDFED-F13B-4116-9BC3-3661A30B1073}" destId="{08E6DB5A-5F51-4243-A7C9-F29CC9527CE2}" srcOrd="0" destOrd="0" presId="urn:microsoft.com/office/officeart/2005/8/layout/orgChart1"/>
+    <dgm:cxn modelId="{C81C6619-3135-4D89-AC49-FBAA911D7E8B}" type="presParOf" srcId="{F96CDFED-F13B-4116-9BC3-3661A30B1073}" destId="{BC991239-A8B2-4DA1-A642-09545D51BD61}" srcOrd="1" destOrd="0" presId="urn:microsoft.com/office/officeart/2005/8/layout/orgChart1"/>
+    <dgm:cxn modelId="{48ABDAA9-43E1-4F1B-9C8E-16B80E32E898}" type="presParOf" srcId="{DB641F29-850F-46F1-8E1B-3BB67843AABC}" destId="{6764CDE0-BF39-47EB-8F63-557BD4AEB120}" srcOrd="1" destOrd="0" presId="urn:microsoft.com/office/officeart/2005/8/layout/orgChart1"/>
+    <dgm:cxn modelId="{8C72FAE1-3311-465E-BBB9-4C0F806C8E9C}" type="presParOf" srcId="{DB641F29-850F-46F1-8E1B-3BB67843AABC}" destId="{46C989FD-9F94-4ED3-B08F-BFC13C59EA57}" srcOrd="2" destOrd="0" presId="urn:microsoft.com/office/officeart/2005/8/layout/orgChart1"/>
+    <dgm:cxn modelId="{162C6D77-3383-4396-8CA4-7147B861B606}" type="presParOf" srcId="{F35B0877-40B8-411A-884D-5580F6C86281}" destId="{3C6E4A0E-8E38-4A59-9AE4-A58D2C940B11}" srcOrd="2" destOrd="0" presId="urn:microsoft.com/office/officeart/2005/8/layout/orgChart1"/>
+    <dgm:cxn modelId="{88896505-47CC-4B35-A709-54A2CADAB6C4}" type="presParOf" srcId="{3AC942C2-65AF-40A8-BBA0-D34BDE7D2F20}" destId="{AD3A2F42-8C44-4B76-9DD4-3E5C4FD0E324}" srcOrd="8" destOrd="0" presId="urn:microsoft.com/office/officeart/2005/8/layout/orgChart1"/>
+    <dgm:cxn modelId="{A4F0E7DD-15EA-4CC2-B394-75B1AFEB2A24}" type="presParOf" srcId="{3AC942C2-65AF-40A8-BBA0-D34BDE7D2F20}" destId="{A32CAB2E-2038-43A4-A79A-1CE69C65F1DF}" srcOrd="9" destOrd="0" presId="urn:microsoft.com/office/officeart/2005/8/layout/orgChart1"/>
+    <dgm:cxn modelId="{9B20952F-0CFE-49E9-AE59-3703DDF8AA35}" type="presParOf" srcId="{A32CAB2E-2038-43A4-A79A-1CE69C65F1DF}" destId="{8E9D937D-4E44-4358-86D9-A04B024C26F3}" srcOrd="0" destOrd="0" presId="urn:microsoft.com/office/officeart/2005/8/layout/orgChart1"/>
+    <dgm:cxn modelId="{7D04E4A8-077E-41F3-996D-06684A5BB045}" type="presParOf" srcId="{8E9D937D-4E44-4358-86D9-A04B024C26F3}" destId="{D538E0E0-D8AC-4D0F-A4F5-269F776232BE}" srcOrd="0" destOrd="0" presId="urn:microsoft.com/office/officeart/2005/8/layout/orgChart1"/>
+    <dgm:cxn modelId="{D728736C-A9AB-4327-8911-7470F822D1C2}" type="presParOf" srcId="{8E9D937D-4E44-4358-86D9-A04B024C26F3}" destId="{55DDD4F0-DD03-473A-B96C-527A09496F86}" srcOrd="1" destOrd="0" presId="urn:microsoft.com/office/officeart/2005/8/layout/orgChart1"/>
+    <dgm:cxn modelId="{CE9F7E18-9FF8-4A6C-A826-ADAF87777246}" type="presParOf" srcId="{A32CAB2E-2038-43A4-A79A-1CE69C65F1DF}" destId="{07DE0692-4B20-47BF-891E-59BF2EF884F7}" srcOrd="1" destOrd="0" presId="urn:microsoft.com/office/officeart/2005/8/layout/orgChart1"/>
+    <dgm:cxn modelId="{1252BE1F-4173-47EC-B6D3-B944E002C8C1}" type="presParOf" srcId="{07DE0692-4B20-47BF-891E-59BF2EF884F7}" destId="{DF7108E4-6DC1-4383-B4C8-DCCBA5804C26}" srcOrd="0" destOrd="0" presId="urn:microsoft.com/office/officeart/2005/8/layout/orgChart1"/>
+    <dgm:cxn modelId="{FFE46EC2-02BE-4B32-9590-5E1D1BD52320}" type="presParOf" srcId="{07DE0692-4B20-47BF-891E-59BF2EF884F7}" destId="{94B6725F-378D-48C3-8393-C23594A5AD7C}" srcOrd="1" destOrd="0" presId="urn:microsoft.com/office/officeart/2005/8/layout/orgChart1"/>
+    <dgm:cxn modelId="{BA7C4DCE-0F97-472F-871E-9221B35BC107}" type="presParOf" srcId="{94B6725F-378D-48C3-8393-C23594A5AD7C}" destId="{665911FB-F612-403E-8BE3-EC39A6A8D37A}" srcOrd="0" destOrd="0" presId="urn:microsoft.com/office/officeart/2005/8/layout/orgChart1"/>
+    <dgm:cxn modelId="{B42D9B79-C3AE-436B-ADA3-ABA9C32A9F2B}" type="presParOf" srcId="{665911FB-F612-403E-8BE3-EC39A6A8D37A}" destId="{0528B78E-4CF9-476D-8D0B-40A284B2FF3A}" srcOrd="0" destOrd="0" presId="urn:microsoft.com/office/officeart/2005/8/layout/orgChart1"/>
+    <dgm:cxn modelId="{2B37C8C4-52A6-464C-B72B-85B5760A54FD}" type="presParOf" srcId="{665911FB-F612-403E-8BE3-EC39A6A8D37A}" destId="{7875F60B-0437-481E-9727-2D4A2BBCE6C0}" srcOrd="1" destOrd="0" presId="urn:microsoft.com/office/officeart/2005/8/layout/orgChart1"/>
+    <dgm:cxn modelId="{B73E669C-C4E1-422C-A8F5-30C2FCBB4760}" type="presParOf" srcId="{94B6725F-378D-48C3-8393-C23594A5AD7C}" destId="{343B0B31-9EC9-4EAD-8A5B-5CB9BC20D816}" srcOrd="1" destOrd="0" presId="urn:microsoft.com/office/officeart/2005/8/layout/orgChart1"/>
+    <dgm:cxn modelId="{B4EF40CF-2D4D-4A8D-92DC-C6C08BE017A8}" type="presParOf" srcId="{343B0B31-9EC9-4EAD-8A5B-5CB9BC20D816}" destId="{2EEFBE99-0A80-4AA5-9551-0235D06408F1}" srcOrd="0" destOrd="0" presId="urn:microsoft.com/office/officeart/2005/8/layout/orgChart1"/>
+    <dgm:cxn modelId="{A7B08F7C-9EF4-4B09-893E-7D450D6EFF9B}" type="presParOf" srcId="{343B0B31-9EC9-4EAD-8A5B-5CB9BC20D816}" destId="{9C1BFB7B-4243-4660-9015-2867F5284FEE}" srcOrd="1" destOrd="0" presId="urn:microsoft.com/office/officeart/2005/8/layout/orgChart1"/>
+    <dgm:cxn modelId="{C56495F7-A2F2-41F2-8EC3-980EB3856571}" type="presParOf" srcId="{9C1BFB7B-4243-4660-9015-2867F5284FEE}" destId="{53BAF748-0C12-45AB-9073-426214F16EF4}" srcOrd="0" destOrd="0" presId="urn:microsoft.com/office/officeart/2005/8/layout/orgChart1"/>
+    <dgm:cxn modelId="{7BCB167E-16F6-459C-ACB2-F408F618D146}" type="presParOf" srcId="{53BAF748-0C12-45AB-9073-426214F16EF4}" destId="{04BCBF08-71B1-475F-8EDE-158320BAEB69}" srcOrd="0" destOrd="0" presId="urn:microsoft.com/office/officeart/2005/8/layout/orgChart1"/>
+    <dgm:cxn modelId="{54464BA2-C8EA-41E9-9EBB-5B8A773ED90D}" type="presParOf" srcId="{53BAF748-0C12-45AB-9073-426214F16EF4}" destId="{79DEB96F-B208-4BB8-A08F-6E6B742914E4}" srcOrd="1" destOrd="0" presId="urn:microsoft.com/office/officeart/2005/8/layout/orgChart1"/>
+    <dgm:cxn modelId="{2CED6137-A2E3-4BEC-AEE5-659122085677}" type="presParOf" srcId="{9C1BFB7B-4243-4660-9015-2867F5284FEE}" destId="{41D092ED-A423-4639-B00F-64B282D45F6D}" srcOrd="1" destOrd="0" presId="urn:microsoft.com/office/officeart/2005/8/layout/orgChart1"/>
+    <dgm:cxn modelId="{1184C21B-C07F-4552-BE96-9E7F196A3185}" type="presParOf" srcId="{9C1BFB7B-4243-4660-9015-2867F5284FEE}" destId="{95D26447-71F0-4C5E-906D-91A43359923E}" srcOrd="2" destOrd="0" presId="urn:microsoft.com/office/officeart/2005/8/layout/orgChart1"/>
+    <dgm:cxn modelId="{F7F43351-CCD5-478F-A38A-AA8177A03008}" type="presParOf" srcId="{343B0B31-9EC9-4EAD-8A5B-5CB9BC20D816}" destId="{B09AD417-25F6-4D7D-BA33-E61D87B29B2F}" srcOrd="2" destOrd="0" presId="urn:microsoft.com/office/officeart/2005/8/layout/orgChart1"/>
+    <dgm:cxn modelId="{B0F4E2AB-F73A-4E01-890E-65C79778C9BB}" type="presParOf" srcId="{343B0B31-9EC9-4EAD-8A5B-5CB9BC20D816}" destId="{0BC07225-B3F2-4B9A-BD2C-1B3F753B5F0F}" srcOrd="3" destOrd="0" presId="urn:microsoft.com/office/officeart/2005/8/layout/orgChart1"/>
+    <dgm:cxn modelId="{4EC435C0-163B-4949-9589-9DC7FB9C38E5}" type="presParOf" srcId="{0BC07225-B3F2-4B9A-BD2C-1B3F753B5F0F}" destId="{688564CD-B9F5-4E7C-9F81-0C36ED8CFFE0}" srcOrd="0" destOrd="0" presId="urn:microsoft.com/office/officeart/2005/8/layout/orgChart1"/>
+    <dgm:cxn modelId="{C530BAA4-DF83-4EF0-8036-2D05DB27F4D6}" type="presParOf" srcId="{688564CD-B9F5-4E7C-9F81-0C36ED8CFFE0}" destId="{414A21B5-CCD2-49FD-96B8-D5991C9A4B8F}" srcOrd="0" destOrd="0" presId="urn:microsoft.com/office/officeart/2005/8/layout/orgChart1"/>
+    <dgm:cxn modelId="{B63A604E-3B93-4CF9-B4B6-868564929C5E}" type="presParOf" srcId="{688564CD-B9F5-4E7C-9F81-0C36ED8CFFE0}" destId="{51CB4FB5-70BE-414F-8D55-5F54060D8C51}" srcOrd="1" destOrd="0" presId="urn:microsoft.com/office/officeart/2005/8/layout/orgChart1"/>
+    <dgm:cxn modelId="{D0477D32-2FB8-4EDA-8DF2-A66EF32522AD}" type="presParOf" srcId="{0BC07225-B3F2-4B9A-BD2C-1B3F753B5F0F}" destId="{C8F73720-4C62-43C1-A9C8-59EE81EF72CF}" srcOrd="1" destOrd="0" presId="urn:microsoft.com/office/officeart/2005/8/layout/orgChart1"/>
+    <dgm:cxn modelId="{D205D243-6E33-4111-B1BE-8CB34DAFDA4F}" type="presParOf" srcId="{0BC07225-B3F2-4B9A-BD2C-1B3F753B5F0F}" destId="{98250047-CAC0-4032-B84F-34E0DBB05F0D}" srcOrd="2" destOrd="0" presId="urn:microsoft.com/office/officeart/2005/8/layout/orgChart1"/>
+    <dgm:cxn modelId="{F04BAC98-80A8-453E-B3FA-F48B233ECEAF}" type="presParOf" srcId="{94B6725F-378D-48C3-8393-C23594A5AD7C}" destId="{C369A108-3D7C-4E74-9536-0E1AB2695688}" srcOrd="2" destOrd="0" presId="urn:microsoft.com/office/officeart/2005/8/layout/orgChart1"/>
+    <dgm:cxn modelId="{1C8BBBBC-EFBE-41B3-88A0-6E8330889976}" type="presParOf" srcId="{A32CAB2E-2038-43A4-A79A-1CE69C65F1DF}" destId="{B11A9FB4-CF8F-4E9A-AAFF-036157856B1F}" srcOrd="2" destOrd="0" presId="urn:microsoft.com/office/officeart/2005/8/layout/orgChart1"/>
+    <dgm:cxn modelId="{1A270FF3-5619-45C1-8AE3-388CB8D954E8}" type="presParOf" srcId="{D7BD82D7-8003-4F15-B629-F8B2C917BD11}" destId="{5824613C-795B-4F34-B4E0-406C55A69B80}" srcOrd="2" destOrd="0" presId="urn:microsoft.com/office/officeart/2005/8/layout/orgChart1"/>
+    <dgm:cxn modelId="{061D59E0-D079-450C-8877-930B43AF319E}" type="presParOf" srcId="{5824613C-795B-4F34-B4E0-406C55A69B80}" destId="{4B683FCE-AF8E-4E70-9560-933F538AD41A}" srcOrd="0" destOrd="0" presId="urn:microsoft.com/office/officeart/2005/8/layout/orgChart1"/>
+    <dgm:cxn modelId="{E890934A-40A5-49A2-BA96-D098229C81F5}" type="presParOf" srcId="{5824613C-795B-4F34-B4E0-406C55A69B80}" destId="{6A45BE52-4A23-47FC-9BCD-ECFC9682C26C}" srcOrd="1" destOrd="0" presId="urn:microsoft.com/office/officeart/2005/8/layout/orgChart1"/>
+    <dgm:cxn modelId="{746ECC7C-3730-466A-8373-B5CBB777B6A2}" type="presParOf" srcId="{6A45BE52-4A23-47FC-9BCD-ECFC9682C26C}" destId="{C70F39FE-525D-4D2A-9AD4-75983BBD4E4F}" srcOrd="0" destOrd="0" presId="urn:microsoft.com/office/officeart/2005/8/layout/orgChart1"/>
+    <dgm:cxn modelId="{00A1900E-AD95-49ED-A083-DA22962E4AF8}" type="presParOf" srcId="{C70F39FE-525D-4D2A-9AD4-75983BBD4E4F}" destId="{AB2F0C0E-BD76-4287-AD28-9280C037BF94}" srcOrd="0" destOrd="0" presId="urn:microsoft.com/office/officeart/2005/8/layout/orgChart1"/>
+    <dgm:cxn modelId="{E245D409-39CC-4001-AC34-FD77F514D3E6}" type="presParOf" srcId="{C70F39FE-525D-4D2A-9AD4-75983BBD4E4F}" destId="{95AF381D-3262-4F37-935C-E84D78789C83}" srcOrd="1" destOrd="0" presId="urn:microsoft.com/office/officeart/2005/8/layout/orgChart1"/>
+    <dgm:cxn modelId="{4DD25045-8A8C-4918-BED4-8342DBF83156}" type="presParOf" srcId="{6A45BE52-4A23-47FC-9BCD-ECFC9682C26C}" destId="{ECB8C57F-24BE-43F5-B4B5-588E1939DB39}" srcOrd="1" destOrd="0" presId="urn:microsoft.com/office/officeart/2005/8/layout/orgChart1"/>
+    <dgm:cxn modelId="{9466F924-D67D-45A1-8C2B-BF5F0AD16011}" type="presParOf" srcId="{6A45BE52-4A23-47FC-9BCD-ECFC9682C26C}" destId="{97A07159-DBDC-4365-9BF4-D242BE060CA1}" srcOrd="2" destOrd="0" presId="urn:microsoft.com/office/officeart/2005/8/layout/orgChart1"/>
   </dgm:cxnLst>
   <dgm:bg/>
   <dgm:whole/>
@@ -38296,7 +38187,7 @@
 </file>
 
 <file path=customXml/itemProps1.xml><?xml version="1.0" encoding="utf-8"?>
-<ds:datastoreItem xmlns:ds="http://schemas.openxmlformats.org/officeDocument/2006/customXml" ds:itemID="{B92E2A04-2F3F-4FC4-BD66-2CBE0ADD522F}">
+<ds:datastoreItem xmlns:ds="http://schemas.openxmlformats.org/officeDocument/2006/customXml" ds:itemID="{7A980719-37AA-4D7E-8D82-473B69E1A580}">
   <ds:schemaRefs>
     <ds:schemaRef ds:uri="http://schemas.openxmlformats.org/officeDocument/2006/bibliography"/>
   </ds:schemaRefs>

</xml_diff>